<commit_message>
print and export buttons on many reports; print button on invoice; factoring out some common code.
</commit_message>
<xml_diff>
--- a/README.docx
+++ b/README.docx
@@ -109,6 +109,9 @@
     </w:p>
     <w:p>
       <w:r>
+        <w:rPr>
+          <w:noProof/>
+        </w:rPr>
         <w:drawing>
           <wp:inline distT="0" distB="0" distL="0" distR="0" wp14:anchorId="5F5D5198" wp14:editId="74AD6A7B">
             <wp:extent cx="5943600" cy="6611620"/>
@@ -438,7 +441,7 @@
       <w:r>
         <w:br/>
       </w:r>
-      <w:hyperlink r:id="rId7" w:history="1">
+      <w:hyperlink r:id="rId7" w:anchor="project:729708433766:sql:instance:nwkidsshow.com:nwkidsshowdb:instance1" w:history="1">
         <w:r>
           <w:rPr>
             <w:rStyle w:val="Hyperlink"/>
@@ -471,6 +474,9 @@
         <w:br/>
       </w:r>
       <w:r>
+        <w:rPr>
+          <w:noProof/>
+        </w:rPr>
         <w:drawing>
           <wp:inline distT="0" distB="0" distL="0" distR="0" wp14:anchorId="2F5D7EA9" wp14:editId="30D0DBA2">
             <wp:extent cx="5153025" cy="3514725"/>
@@ -533,36 +539,12 @@
       <w:r>
         <w:br/>
       </w:r>
-      <w:hyperlink r:id="rId10" w:history="1">
+      <w:hyperlink r:id="rId10" w:anchor="/c=cloudstorage&amp;pid=729708433766&amp;gcsh=nwkidsshow-backups/" w:history="1">
         <w:r>
           <w:rPr>
             <w:rStyle w:val="Hyperlink"/>
           </w:rPr>
-          <w:t>https://cloud.google.com/console#/c=clo</w:t>
-        </w:r>
-        <w:r>
-          <w:rPr>
-            <w:rStyle w:val="Hyperlink"/>
-          </w:rPr>
-          <w:t>u</w:t>
-        </w:r>
-        <w:r>
-          <w:rPr>
-            <w:rStyle w:val="Hyperlink"/>
-          </w:rPr>
-          <w:t>dstorage&amp;</w:t>
-        </w:r>
-        <w:r>
-          <w:rPr>
-            <w:rStyle w:val="Hyperlink"/>
-          </w:rPr>
-          <w:t>p</w:t>
-        </w:r>
-        <w:r>
-          <w:rPr>
-            <w:rStyle w:val="Hyperlink"/>
-          </w:rPr>
-          <w:t>id=729708433766&amp;gcsh=nwkidsshow-backups/</w:t>
+          <w:t>https://cloud.google.com/console#/c=cloudstorage&amp;pid=729708433766&amp;gcsh=nwkidsshow-backups/</w:t>
         </w:r>
       </w:hyperlink>
       <w:r>
@@ -586,6 +568,9 @@
         <w:br/>
       </w:r>
       <w:r>
+        <w:rPr>
+          <w:noProof/>
+        </w:rPr>
         <w:drawing>
           <wp:inline distT="0" distB="0" distL="0" distR="0" wp14:anchorId="69B19CAC" wp14:editId="5DD4584F">
             <wp:extent cx="4381500" cy="3400425"/>
@@ -661,6 +646,9 @@
         <w:br/>
       </w:r>
       <w:r>
+        <w:rPr>
+          <w:noProof/>
+        </w:rPr>
         <w:drawing>
           <wp:inline distT="0" distB="0" distL="0" distR="0" wp14:anchorId="742D0408" wp14:editId="7E009127">
             <wp:extent cx="5943600" cy="1555750"/>
@@ -720,6 +708,9 @@
         <w:br/>
       </w:r>
       <w:r>
+        <w:rPr>
+          <w:noProof/>
+        </w:rPr>
         <w:drawing>
           <wp:inline distT="0" distB="0" distL="0" distR="0" wp14:anchorId="76CD74E2" wp14:editId="4309FBB6">
             <wp:extent cx="5943600" cy="2948305"/>
@@ -764,6 +755,9 @@
         <w:br/>
       </w:r>
       <w:r>
+        <w:rPr>
+          <w:noProof/>
+        </w:rPr>
         <w:drawing>
           <wp:inline distT="0" distB="0" distL="0" distR="0" wp14:anchorId="710A4776" wp14:editId="32646B9C">
             <wp:extent cx="5943600" cy="1786255"/>
@@ -948,6 +942,9 @@
         <w:br/>
       </w:r>
       <w:r>
+        <w:rPr>
+          <w:noProof/>
+        </w:rPr>
         <w:drawing>
           <wp:inline distT="0" distB="0" distL="0" distR="0" wp14:anchorId="774D8C47" wp14:editId="54C7308E">
             <wp:extent cx="5057775" cy="2047875"/>
@@ -1061,6 +1058,9 @@
         <w:br/>
       </w:r>
       <w:r>
+        <w:rPr>
+          <w:noProof/>
+        </w:rPr>
         <w:drawing>
           <wp:inline distT="0" distB="0" distL="0" distR="0" wp14:anchorId="65612C49" wp14:editId="288D860C">
             <wp:extent cx="4981575" cy="2419350"/>
@@ -1100,10 +1100,101 @@
     </w:p>
     <w:p>
       <w:r>
+        <w:t>Start Import button (bottom right)</w:t>
+      </w:r>
+    </w:p>
+    <w:p>
+      <w:r>
         <w:t>Root password for my local database is empty.</w:t>
       </w:r>
     </w:p>
     <w:p>
+      <w:r>
+        <w:t>Output should indicate success:</w:t>
+      </w:r>
+    </w:p>
+    <w:p>
+      <w:pPr>
+        <w:rPr>
+          <w:rFonts w:ascii="Courier New" w:hAnsi="Courier New" w:cs="Courier New"/>
+          <w:sz w:val="16"/>
+          <w:szCs w:val="16"/>
+        </w:rPr>
+      </w:pPr>
+      <w:r>
+        <w:rPr>
+          <w:rFonts w:ascii="Courier New" w:hAnsi="Courier New" w:cs="Courier New"/>
+          <w:sz w:val="16"/>
+          <w:szCs w:val="16"/>
+        </w:rPr>
+        <w:t>22:06:08 Restoring C:\Users\Damien\Documents\NW Kids Show\2013-07-16-export\2013-07-16-export</w:t>
+      </w:r>
+      <w:r>
+        <w:rPr>
+          <w:rFonts w:ascii="Courier New" w:hAnsi="Courier New" w:cs="Courier New"/>
+          <w:sz w:val="16"/>
+          <w:szCs w:val="16"/>
+        </w:rPr>
+        <w:cr/>
+        <w:t>Running: mysql.exe --defaults-extra-file="c:\users\damien\appdata\local\temp\tmpb_jvnd.cnf</w:t>
+      </w:r>
+      <w:proofErr w:type="gramStart"/>
+      <w:r>
+        <w:rPr>
+          <w:rFonts w:ascii="Courier New" w:hAnsi="Courier New" w:cs="Courier New"/>
+          <w:sz w:val="16"/>
+          <w:szCs w:val="16"/>
+        </w:rPr>
+        <w:t>"  --</w:t>
+      </w:r>
+      <w:proofErr w:type="gramEnd"/>
+      <w:r>
+        <w:rPr>
+          <w:rFonts w:ascii="Courier New" w:hAnsi="Courier New" w:cs="Courier New"/>
+          <w:sz w:val="16"/>
+          <w:szCs w:val="16"/>
+        </w:rPr>
+        <w:t>host=</w:t>
+      </w:r>
+      <w:proofErr w:type="spellStart"/>
+      <w:r>
+        <w:rPr>
+          <w:rFonts w:ascii="Courier New" w:hAnsi="Courier New" w:cs="Courier New"/>
+          <w:sz w:val="16"/>
+          <w:szCs w:val="16"/>
+        </w:rPr>
+        <w:t>localhost</w:t>
+      </w:r>
+      <w:proofErr w:type="spellEnd"/>
+      <w:r>
+        <w:rPr>
+          <w:rFonts w:ascii="Courier New" w:hAnsi="Courier New" w:cs="Courier New"/>
+          <w:sz w:val="16"/>
+          <w:szCs w:val="16"/>
+        </w:rPr>
+        <w:t xml:space="preserve"> --user=root --port=3306 --default-character-set=utf8 --comments &lt; "C:\\Users\\Damien\\Documents\\NW Kids Show\\2013-07-16-export\\2013-07-16-export"</w:t>
+      </w:r>
+      <w:r>
+        <w:rPr>
+          <w:rFonts w:ascii="Courier New" w:hAnsi="Courier New" w:cs="Courier New"/>
+          <w:sz w:val="16"/>
+          <w:szCs w:val="16"/>
+        </w:rPr>
+        <w:cr/>
+        <w:t>22:06:28 Import of C:\Users\Damien\Documents\NW Kids Show\2013-07-16-export\2013-07-16-export has finished</w:t>
+      </w:r>
+      <w:r>
+        <w:rPr>
+          <w:rFonts w:ascii="Courier New" w:hAnsi="Courier New" w:cs="Courier New"/>
+          <w:sz w:val="16"/>
+          <w:szCs w:val="16"/>
+        </w:rPr>
+        <w:cr/>
+      </w:r>
+      <w:bookmarkStart w:id="0" w:name="_GoBack"/>
+      <w:bookmarkEnd w:id="0"/>
+    </w:p>
+    <w:p>
       <w:pPr>
         <w:pStyle w:val="Heading1"/>
       </w:pPr>
@@ -1169,8 +1260,6 @@
       </w:r>
       <w:r>
         <w:br/>
-      </w:r>
-      <w:r>
         <w:t xml:space="preserve">where </w:t>
       </w:r>
       <w:proofErr w:type="spellStart"/>
@@ -1236,12 +1325,7 @@
     </w:p>
     <w:p>
       <w:r>
-        <w:t>[x</w:t>
-      </w:r>
-      <w:bookmarkStart w:id="0" w:name="_GoBack"/>
-      <w:bookmarkEnd w:id="0"/>
-      <w:r>
-        <w:t xml:space="preserve">]REPORT on LINEs at a </w:t>
+        <w:t xml:space="preserve">[x]REPORT on LINEs at a </w:t>
       </w:r>
       <w:proofErr w:type="gramStart"/>
       <w:r>
@@ -1254,10 +1338,7 @@
     </w:p>
     <w:p>
       <w:r>
-        <w:t xml:space="preserve"> [x</w:t>
-      </w:r>
-      <w:r>
-        <w:t>]</w:t>
+        <w:t xml:space="preserve"> [x]</w:t>
       </w:r>
       <w:proofErr w:type="gramStart"/>
       <w:r>
@@ -1275,10 +1356,7 @@
     </w:p>
     <w:p>
       <w:r>
-        <w:t xml:space="preserve"> </w:t>
-      </w:r>
-      <w:r>
-        <w:t xml:space="preserve">[ </w:t>
+        <w:t xml:space="preserve"> [ </w:t>
       </w:r>
       <w:proofErr w:type="gramStart"/>
       <w:r>
@@ -1329,10 +1407,7 @@
       </w:r>
       <w:proofErr w:type="gramStart"/>
       <w:r>
-        <w:t>]</w:t>
-      </w:r>
-      <w:r>
-        <w:t>After</w:t>
+        <w:t>]After</w:t>
       </w:r>
       <w:proofErr w:type="gramEnd"/>
       <w:r>
@@ -1345,17 +1420,11 @@
       </w:r>
       <w:proofErr w:type="gramStart"/>
       <w:r>
-        <w:t>]</w:t>
-      </w:r>
-      <w:r>
-        <w:t>After</w:t>
+        <w:t>]After</w:t>
       </w:r>
       <w:proofErr w:type="gramEnd"/>
       <w:r>
-        <w:t xml:space="preserve"> create a new user on /add-user/, take her back to that empty screen.</w:t>
-      </w:r>
-      <w:r>
-        <w:t xml:space="preserve"> Make an admin page with links to admin stuff?</w:t>
+        <w:t xml:space="preserve"> create a new user on /add-user/, take her back to that empty screen. Make an admin page with links to admin stuff?</w:t>
       </w:r>
     </w:p>
     <w:p>

</xml_diff>

<commit_message>
added 'booked_room' BOOL column to Registration model, nwkidsshow_registration table and cleaned up the admin interface so Laurie can run reports on the status of registrations.
</commit_message>
<xml_diff>
--- a/README.docx
+++ b/README.docx
@@ -865,6 +865,85 @@
     </w:p>
     <w:p>
       <w:pPr>
+        <w:pStyle w:val="ListParagraph"/>
+        <w:numPr>
+          <w:ilvl w:val="0"/>
+          <w:numId w:val="2"/>
+        </w:numPr>
+      </w:pPr>
+      <w:r>
+        <w:t xml:space="preserve">DNS is hosted by </w:t>
+      </w:r>
+      <w:proofErr w:type="spellStart"/>
+      <w:r>
+        <w:t>enom</w:t>
+      </w:r>
+      <w:proofErr w:type="spellEnd"/>
+      <w:r>
+        <w:t xml:space="preserve"> (</w:t>
+      </w:r>
+      <w:hyperlink r:id="rId19" w:history="1">
+        <w:r>
+          <w:rPr>
+            <w:rStyle w:val="Hyperlink"/>
+          </w:rPr>
+          <w:t>http://www.enomcentral.com</w:t>
+        </w:r>
+      </w:hyperlink>
+      <w:r>
+        <w:t xml:space="preserve"> as “</w:t>
+      </w:r>
+      <w:proofErr w:type="spellStart"/>
+      <w:r>
+        <w:t>lmacielinski</w:t>
+      </w:r>
+      <w:proofErr w:type="spellEnd"/>
+      <w:r>
+        <w:t>”)</w:t>
+      </w:r>
+      <w:r>
+        <w:br/>
+      </w:r>
+      <w:r>
+        <w:drawing>
+          <wp:inline distT="0" distB="0" distL="0" distR="0" wp14:anchorId="5DADDE1A" wp14:editId="7C928767">
+            <wp:extent cx="5943600" cy="4819015"/>
+            <wp:effectExtent l="0" t="0" r="0" b="635"/>
+            <wp:docPr id="6" name="Picture 6"/>
+            <wp:cNvGraphicFramePr>
+              <a:graphicFrameLocks xmlns:a="http://schemas.openxmlformats.org/drawingml/2006/main" noChangeAspect="1"/>
+            </wp:cNvGraphicFramePr>
+            <a:graphic xmlns:a="http://schemas.openxmlformats.org/drawingml/2006/main">
+              <a:graphicData uri="http://schemas.openxmlformats.org/drawingml/2006/picture">
+                <pic:pic xmlns:pic="http://schemas.openxmlformats.org/drawingml/2006/picture">
+                  <pic:nvPicPr>
+                    <pic:cNvPr id="0" name=""/>
+                    <pic:cNvPicPr/>
+                  </pic:nvPicPr>
+                  <pic:blipFill>
+                    <a:blip r:embed="rId20"/>
+                    <a:stretch>
+                      <a:fillRect/>
+                    </a:stretch>
+                  </pic:blipFill>
+                  <pic:spPr>
+                    <a:xfrm>
+                      <a:off x="0" y="0"/>
+                      <a:ext cx="5943600" cy="4819015"/>
+                    </a:xfrm>
+                    <a:prstGeom prst="rect">
+                      <a:avLst/>
+                    </a:prstGeom>
+                  </pic:spPr>
+                </pic:pic>
+              </a:graphicData>
+            </a:graphic>
+          </wp:inline>
+        </w:drawing>
+      </w:r>
+    </w:p>
+    <w:p>
+      <w:pPr>
         <w:pStyle w:val="Heading1"/>
       </w:pPr>
       <w:r>
@@ -894,7 +973,7 @@
       <w:r>
         <w:tab/>
       </w:r>
-      <w:hyperlink r:id="rId19" w:anchor="project:729708433766:sql:instance:nwkidsshow.com:nwkidsshowdb:instance1" w:history="1">
+      <w:hyperlink r:id="rId21" w:anchor="project:729708433766:sql:instance:nwkidsshow.com:nwkidsshowdb:instance1" w:history="1">
         <w:r>
           <w:rPr>
             <w:rStyle w:val="Hyperlink"/>
@@ -936,6 +1015,7 @@
     </w:p>
     <w:p>
       <w:r>
+        <w:lastRenderedPageBreak/>
         <w:t>Fill out the dialog below using the Google Storage bucket name and a date in the filename like this for example:</w:t>
       </w:r>
       <w:r>
@@ -961,7 +1041,7 @@
                     <pic:cNvPicPr/>
                   </pic:nvPicPr>
                   <pic:blipFill>
-                    <a:blip r:embed="rId20"/>
+                    <a:blip r:embed="rId22"/>
                     <a:stretch>
                       <a:fillRect/>
                     </a:stretch>
@@ -1048,7 +1128,6 @@
     </w:p>
     <w:p>
       <w:r>
-        <w:lastRenderedPageBreak/>
         <w:t>Open MySQL Workbench -&gt; Admin -&gt; Data Import</w:t>
       </w:r>
       <w:r>
@@ -1077,7 +1156,7 @@
                     <pic:cNvPicPr/>
                   </pic:nvPicPr>
                   <pic:blipFill>
-                    <a:blip r:embed="rId21"/>
+                    <a:blip r:embed="rId23"/>
                     <a:stretch>
                       <a:fillRect/>
                     </a:stretch>
@@ -1154,6 +1233,7 @@
           <w:sz w:val="16"/>
           <w:szCs w:val="16"/>
         </w:rPr>
+        <w:lastRenderedPageBreak/>
         <w:t>host=</w:t>
       </w:r>
       <w:proofErr w:type="spellStart"/>
@@ -1191,96 +1271,552 @@
         </w:rPr>
         <w:cr/>
       </w:r>
+    </w:p>
+    <w:p>
+      <w:pPr>
+        <w:pStyle w:val="Heading1"/>
+      </w:pPr>
+      <w:r>
+        <w:t>Some useful SQL queries</w:t>
+      </w:r>
+    </w:p>
+    <w:p>
+      <w:proofErr w:type="gramStart"/>
+      <w:r>
+        <w:t>select</w:t>
+      </w:r>
+      <w:proofErr w:type="gramEnd"/>
+      <w:r>
+        <w:t xml:space="preserve"> * from </w:t>
+      </w:r>
+      <w:proofErr w:type="spellStart"/>
+      <w:r>
+        <w:t>nwkidsshow_exhibitor</w:t>
+      </w:r>
+      <w:proofErr w:type="spellEnd"/>
+    </w:p>
+    <w:p>
+      <w:proofErr w:type="gramStart"/>
+      <w:r>
+        <w:t>select</w:t>
+      </w:r>
+      <w:proofErr w:type="gramEnd"/>
+      <w:r>
+        <w:t xml:space="preserve"> * from </w:t>
+      </w:r>
+      <w:proofErr w:type="spellStart"/>
+      <w:r>
+        <w:t>auth_user</w:t>
+      </w:r>
+      <w:proofErr w:type="spellEnd"/>
+    </w:p>
+    <w:p>
+      <w:proofErr w:type="gramStart"/>
+      <w:r>
+        <w:t>select</w:t>
+      </w:r>
+      <w:proofErr w:type="gramEnd"/>
+      <w:r>
+        <w:t xml:space="preserve"> * from </w:t>
+      </w:r>
+      <w:proofErr w:type="spellStart"/>
+      <w:r>
+        <w:t>nwkidsshow_exhibitor</w:t>
+      </w:r>
+      <w:proofErr w:type="spellEnd"/>
+      <w:r>
+        <w:t xml:space="preserve"> e, </w:t>
+      </w:r>
+      <w:proofErr w:type="spellStart"/>
+      <w:r>
+        <w:t>auth_user</w:t>
+      </w:r>
+      <w:proofErr w:type="spellEnd"/>
+      <w:r>
+        <w:t xml:space="preserve"> u</w:t>
+      </w:r>
+      <w:r>
+        <w:br/>
+        <w:t xml:space="preserve">where </w:t>
+      </w:r>
+      <w:proofErr w:type="spellStart"/>
+      <w:r>
+        <w:t>e.user_id</w:t>
+      </w:r>
+      <w:proofErr w:type="spellEnd"/>
+      <w:r>
+        <w:t xml:space="preserve"> = u.id and</w:t>
+      </w:r>
+      <w:r>
+        <w:br/>
+      </w:r>
+      <w:proofErr w:type="spellStart"/>
+      <w:r>
+        <w:t>must_change_password</w:t>
+      </w:r>
+      <w:proofErr w:type="spellEnd"/>
+      <w:r>
+        <w:t xml:space="preserve"> = '1';</w:t>
+      </w:r>
+    </w:p>
+    <w:p>
+      <w:pPr>
+        <w:pStyle w:val="Heading1"/>
+      </w:pPr>
+      <w:r>
+        <w:t>How to add a column in PROD</w:t>
+      </w:r>
+      <w:r>
+        <w:t xml:space="preserve"> (simple changes)</w:t>
+      </w:r>
+    </w:p>
+    <w:p>
+      <w:r>
+        <w:t>(From the DJANGO book, chapter 10)</w:t>
+      </w:r>
+    </w:p>
+    <w:p>
+      <w:r>
+        <w:t xml:space="preserve">STEP 1: make the change in the models.py of the </w:t>
+      </w:r>
+      <w:r>
+        <w:rPr>
+          <w:u w:val="single"/>
+        </w:rPr>
+        <w:t xml:space="preserve">local </w:t>
+      </w:r>
+      <w:proofErr w:type="spellStart"/>
+      <w:r>
+        <w:rPr>
+          <w:u w:val="single"/>
+        </w:rPr>
+        <w:t>dev</w:t>
+      </w:r>
+      <w:proofErr w:type="spellEnd"/>
+      <w:r>
+        <w:rPr>
+          <w:u w:val="single"/>
+        </w:rPr>
+        <w:t xml:space="preserve"> environment</w:t>
+      </w:r>
+      <w:r>
+        <w:t>.</w:t>
+      </w:r>
+      <w:r>
+        <w:br/>
+        <w:t>For example, in Registration model</w:t>
+      </w:r>
+    </w:p>
+    <w:p>
+      <w:pPr>
+        <w:rPr>
+          <w:rFonts w:ascii="Courier New" w:hAnsi="Courier New" w:cs="Courier New"/>
+        </w:rPr>
+      </w:pPr>
+      <w:r>
+        <w:rPr>
+          <w:rFonts w:ascii="Courier New" w:hAnsi="Courier New" w:cs="Courier New"/>
+        </w:rPr>
+        <w:t xml:space="preserve">    </w:t>
+      </w:r>
+      <w:proofErr w:type="spellStart"/>
+      <w:r>
+        <w:rPr>
+          <w:rFonts w:ascii="Courier New" w:hAnsi="Courier New" w:cs="Courier New"/>
+        </w:rPr>
+        <w:t>booked_room</w:t>
+      </w:r>
+      <w:proofErr w:type="spellEnd"/>
+      <w:r>
+        <w:rPr>
+          <w:rFonts w:ascii="Courier New" w:hAnsi="Courier New" w:cs="Courier New"/>
+        </w:rPr>
+        <w:t xml:space="preserve"> = </w:t>
+      </w:r>
+      <w:proofErr w:type="spellStart"/>
+      <w:proofErr w:type="gramStart"/>
+      <w:r>
+        <w:rPr>
+          <w:rFonts w:ascii="Courier New" w:hAnsi="Courier New" w:cs="Courier New"/>
+        </w:rPr>
+        <w:t>models.BooleanField</w:t>
+      </w:r>
+      <w:proofErr w:type="spellEnd"/>
+      <w:r>
+        <w:rPr>
+          <w:rFonts w:ascii="Courier New" w:hAnsi="Courier New" w:cs="Courier New"/>
+        </w:rPr>
+        <w:t>()</w:t>
+      </w:r>
+      <w:proofErr w:type="gramEnd"/>
+    </w:p>
+    <w:p>
+      <w:r>
+        <w:t xml:space="preserve">STEP 2: run a manage.py </w:t>
+      </w:r>
+      <w:proofErr w:type="spellStart"/>
+      <w:r>
+        <w:t>sqlall</w:t>
+      </w:r>
+      <w:proofErr w:type="spellEnd"/>
+      <w:r>
+        <w:t xml:space="preserve"> on the </w:t>
+      </w:r>
+      <w:r>
+        <w:rPr>
+          <w:u w:val="single"/>
+        </w:rPr>
+        <w:t xml:space="preserve">local </w:t>
+      </w:r>
+      <w:proofErr w:type="spellStart"/>
+      <w:r>
+        <w:rPr>
+          <w:u w:val="single"/>
+        </w:rPr>
+        <w:t>dev</w:t>
+      </w:r>
+      <w:proofErr w:type="spellEnd"/>
+      <w:r>
+        <w:rPr>
+          <w:u w:val="single"/>
+        </w:rPr>
+        <w:t xml:space="preserve"> environment</w:t>
+      </w:r>
+      <w:r>
+        <w:t xml:space="preserve"> and see the new column details as they will be expected in the </w:t>
+      </w:r>
+      <w:proofErr w:type="spellStart"/>
+      <w:r>
+        <w:t>databse</w:t>
+      </w:r>
+      <w:proofErr w:type="spellEnd"/>
+      <w:r>
+        <w:t>:</w:t>
+      </w:r>
+    </w:p>
+    <w:p>
+      <w:pPr>
+        <w:rPr>
+          <w:rFonts w:ascii="Courier New" w:hAnsi="Courier New" w:cs="Courier New"/>
+        </w:rPr>
+      </w:pPr>
+      <w:r>
+        <w:rPr>
+          <w:rFonts w:ascii="Courier New" w:hAnsi="Courier New" w:cs="Courier New"/>
+        </w:rPr>
+        <w:t>CREATE TABLE `</w:t>
+      </w:r>
+      <w:proofErr w:type="spellStart"/>
+      <w:r>
+        <w:rPr>
+          <w:rFonts w:ascii="Courier New" w:hAnsi="Courier New" w:cs="Courier New"/>
+        </w:rPr>
+        <w:t>nwkidsshow_registration</w:t>
+      </w:r>
+      <w:proofErr w:type="spellEnd"/>
+      <w:r>
+        <w:rPr>
+          <w:rFonts w:ascii="Courier New" w:hAnsi="Courier New" w:cs="Courier New"/>
+        </w:rPr>
+        <w:t>` (</w:t>
+      </w:r>
+      <w:r>
+        <w:rPr>
+          <w:rFonts w:ascii="Courier New" w:hAnsi="Courier New" w:cs="Courier New"/>
+        </w:rPr>
+        <w:br/>
+        <w:t>…</w:t>
+      </w:r>
+      <w:r>
+        <w:rPr>
+          <w:rFonts w:ascii="Courier New" w:hAnsi="Courier New" w:cs="Courier New"/>
+        </w:rPr>
+        <w:br/>
+        <w:t xml:space="preserve">    `</w:t>
+      </w:r>
+      <w:proofErr w:type="spellStart"/>
+      <w:r>
+        <w:rPr>
+          <w:rFonts w:ascii="Courier New" w:hAnsi="Courier New" w:cs="Courier New"/>
+        </w:rPr>
+        <w:t>booked_room</w:t>
+      </w:r>
+      <w:proofErr w:type="spellEnd"/>
+      <w:r>
+        <w:rPr>
+          <w:rFonts w:ascii="Courier New" w:hAnsi="Courier New" w:cs="Courier New"/>
+        </w:rPr>
+        <w:t xml:space="preserve">` </w:t>
+      </w:r>
+      <w:proofErr w:type="spellStart"/>
+      <w:r>
+        <w:rPr>
+          <w:rFonts w:ascii="Courier New" w:hAnsi="Courier New" w:cs="Courier New"/>
+        </w:rPr>
+        <w:t>bool</w:t>
+      </w:r>
+      <w:proofErr w:type="spellEnd"/>
+      <w:r>
+        <w:rPr>
+          <w:rFonts w:ascii="Courier New" w:hAnsi="Courier New" w:cs="Courier New"/>
+        </w:rPr>
+        <w:t xml:space="preserve"> NOT </w:t>
+      </w:r>
+      <w:proofErr w:type="gramStart"/>
+      <w:r>
+        <w:rPr>
+          <w:rFonts w:ascii="Courier New" w:hAnsi="Courier New" w:cs="Courier New"/>
+        </w:rPr>
+        <w:t>NULL,</w:t>
+      </w:r>
+      <w:r>
+        <w:rPr>
+          <w:rFonts w:ascii="Courier New" w:hAnsi="Courier New" w:cs="Courier New"/>
+        </w:rPr>
+        <w:br/>
+        <w:t>…</w:t>
+      </w:r>
+      <w:proofErr w:type="gramEnd"/>
+      <w:r>
+        <w:rPr>
+          <w:rFonts w:ascii="Courier New" w:hAnsi="Courier New" w:cs="Courier New"/>
+        </w:rPr>
+        <w:br/>
+        <w:t>}</w:t>
+      </w:r>
+    </w:p>
+    <w:p>
+      <w:r>
+        <w:t xml:space="preserve">STEP 3: create </w:t>
+      </w:r>
+      <w:r>
+        <w:t>an ALTER command to add the column:</w:t>
+      </w:r>
+    </w:p>
+    <w:p>
+      <w:pPr>
+        <w:rPr>
+          <w:rFonts w:ascii="Courier New" w:hAnsi="Courier New" w:cs="Courier New"/>
+        </w:rPr>
+      </w:pPr>
+      <w:r>
+        <w:rPr>
+          <w:rFonts w:ascii="Courier New" w:hAnsi="Courier New" w:cs="Courier New"/>
+        </w:rPr>
+        <w:t>ALTER TABLE `</w:t>
+      </w:r>
+      <w:proofErr w:type="spellStart"/>
+      <w:r>
+        <w:rPr>
+          <w:rFonts w:ascii="Courier New" w:hAnsi="Courier New" w:cs="Courier New"/>
+        </w:rPr>
+        <w:t>nwkidsshow_registration</w:t>
+      </w:r>
+      <w:proofErr w:type="spellEnd"/>
+      <w:r>
+        <w:rPr>
+          <w:rFonts w:ascii="Courier New" w:hAnsi="Courier New" w:cs="Courier New"/>
+        </w:rPr>
+        <w:t>` ADD COLUMN `</w:t>
+      </w:r>
+      <w:proofErr w:type="spellStart"/>
+      <w:r>
+        <w:rPr>
+          <w:rFonts w:ascii="Courier New" w:hAnsi="Courier New" w:cs="Courier New"/>
+        </w:rPr>
+        <w:t>booked_room</w:t>
+      </w:r>
+      <w:proofErr w:type="spellEnd"/>
+      <w:r>
+        <w:rPr>
+          <w:rFonts w:ascii="Courier New" w:hAnsi="Courier New" w:cs="Courier New"/>
+        </w:rPr>
+        <w:t xml:space="preserve">` </w:t>
+      </w:r>
+      <w:proofErr w:type="spellStart"/>
+      <w:r>
+        <w:rPr>
+          <w:rFonts w:ascii="Courier New" w:hAnsi="Courier New" w:cs="Courier New"/>
+        </w:rPr>
+        <w:t>bool</w:t>
+      </w:r>
+      <w:proofErr w:type="spellEnd"/>
+      <w:r>
+        <w:rPr>
+          <w:rFonts w:ascii="Courier New" w:hAnsi="Courier New" w:cs="Courier New"/>
+        </w:rPr>
+        <w:t xml:space="preserve"> NOT NULL default false;</w:t>
+      </w:r>
+    </w:p>
+    <w:p>
+      <w:r>
+        <w:t xml:space="preserve">STEP 4: test it on the </w:t>
+      </w:r>
+      <w:r>
+        <w:rPr>
+          <w:u w:val="single"/>
+        </w:rPr>
+        <w:t xml:space="preserve">local </w:t>
+      </w:r>
+      <w:proofErr w:type="spellStart"/>
+      <w:r>
+        <w:rPr>
+          <w:u w:val="single"/>
+        </w:rPr>
+        <w:t>dev</w:t>
+      </w:r>
+      <w:proofErr w:type="spellEnd"/>
+      <w:r>
+        <w:rPr>
+          <w:u w:val="single"/>
+        </w:rPr>
+        <w:t xml:space="preserve"> environment</w:t>
+      </w:r>
+      <w:r>
+        <w:t xml:space="preserve"> by executing it on MySQL Workbench and examining the table, the new column, and its values.</w:t>
+      </w:r>
+      <w:r>
+        <w:t xml:space="preserve"> Try the admin console and make sure it comes up</w:t>
+      </w:r>
+    </w:p>
+    <w:p>
+      <w:r>
+        <w:t xml:space="preserve">STEP 5: </w:t>
+      </w:r>
+      <w:r>
+        <w:t xml:space="preserve">make all </w:t>
+      </w:r>
+      <w:r>
+        <w:t xml:space="preserve">the code changes - just </w:t>
+      </w:r>
+      <w:r>
+        <w:t xml:space="preserve">in the </w:t>
+      </w:r>
+      <w:r>
+        <w:rPr>
+          <w:u w:val="single"/>
+        </w:rPr>
+        <w:t xml:space="preserve">local </w:t>
+      </w:r>
+      <w:proofErr w:type="spellStart"/>
+      <w:r>
+        <w:rPr>
+          <w:u w:val="single"/>
+        </w:rPr>
+        <w:t>dev</w:t>
+      </w:r>
+      <w:proofErr w:type="spellEnd"/>
+      <w:r>
+        <w:rPr>
+          <w:u w:val="single"/>
+        </w:rPr>
+        <w:t xml:space="preserve"> environment</w:t>
+      </w:r>
+      <w:r>
+        <w:t xml:space="preserve"> -</w:t>
+      </w:r>
+      <w:r>
+        <w:t xml:space="preserve"> DO NOT PUSH TO PROD. Test it good.</w:t>
+      </w:r>
+    </w:p>
+    <w:p>
+      <w:r>
+        <w:t>STEP 6: make a B</w:t>
+      </w:r>
+      <w:r>
+        <w:t xml:space="preserve">ACKUP or EXPORT of </w:t>
+      </w:r>
+      <w:r>
+        <w:rPr>
+          <w:u w:val="single"/>
+        </w:rPr>
+        <w:t>PROD</w:t>
+      </w:r>
+      <w:r>
+        <w:t xml:space="preserve"> database (see above).</w:t>
+      </w:r>
+    </w:p>
+    <w:p>
+      <w:r>
+        <w:lastRenderedPageBreak/>
+        <w:t>STEP 7</w:t>
+      </w:r>
+      <w:r>
+        <w:t xml:space="preserve">: </w:t>
+      </w:r>
+      <w:r>
+        <w:t xml:space="preserve">execute the same ALTER statement on </w:t>
+      </w:r>
+      <w:r>
+        <w:rPr>
+          <w:u w:val="single"/>
+        </w:rPr>
+        <w:t>PROD</w:t>
+      </w:r>
+      <w:r>
+        <w:t>.</w:t>
+      </w:r>
+      <w:r>
+        <w:br/>
+      </w:r>
+      <w:r>
+        <w:drawing>
+          <wp:inline distT="0" distB="0" distL="0" distR="0" wp14:anchorId="0FA0E4EF" wp14:editId="5781A475">
+            <wp:extent cx="5943600" cy="2213610"/>
+            <wp:effectExtent l="0" t="0" r="0" b="0"/>
+            <wp:docPr id="8" name="Picture 8"/>
+            <wp:cNvGraphicFramePr>
+              <a:graphicFrameLocks xmlns:a="http://schemas.openxmlformats.org/drawingml/2006/main" noChangeAspect="1"/>
+            </wp:cNvGraphicFramePr>
+            <a:graphic xmlns:a="http://schemas.openxmlformats.org/drawingml/2006/main">
+              <a:graphicData uri="http://schemas.openxmlformats.org/drawingml/2006/picture">
+                <pic:pic xmlns:pic="http://schemas.openxmlformats.org/drawingml/2006/picture">
+                  <pic:nvPicPr>
+                    <pic:cNvPr id="0" name=""/>
+                    <pic:cNvPicPr/>
+                  </pic:nvPicPr>
+                  <pic:blipFill>
+                    <a:blip r:embed="rId24"/>
+                    <a:stretch>
+                      <a:fillRect/>
+                    </a:stretch>
+                  </pic:blipFill>
+                  <pic:spPr>
+                    <a:xfrm>
+                      <a:off x="0" y="0"/>
+                      <a:ext cx="5943600" cy="2213610"/>
+                    </a:xfrm>
+                    <a:prstGeom prst="rect">
+                      <a:avLst/>
+                    </a:prstGeom>
+                  </pic:spPr>
+                </pic:pic>
+              </a:graphicData>
+            </a:graphic>
+          </wp:inline>
+        </w:drawing>
+      </w:r>
+    </w:p>
+    <w:p>
+      <w:r>
+        <w:t>STEP 8</w:t>
+      </w:r>
+      <w:r>
+        <w:t xml:space="preserve">: push the code changes to </w:t>
+      </w:r>
+      <w:r>
+        <w:rPr>
+          <w:u w:val="single"/>
+        </w:rPr>
+        <w:t>PROD</w:t>
+      </w:r>
+      <w:r>
+        <w:t>.</w:t>
+      </w:r>
+    </w:p>
+    <w:p>
       <w:bookmarkStart w:id="0" w:name="_GoBack"/>
       <w:bookmarkEnd w:id="0"/>
-    </w:p>
-    <w:p>
-      <w:pPr>
-        <w:pStyle w:val="Heading1"/>
-      </w:pPr>
-      <w:r>
-        <w:t>Some useful SQL queries</w:t>
-      </w:r>
-    </w:p>
-    <w:p>
-      <w:proofErr w:type="gramStart"/>
-      <w:r>
-        <w:t>select</w:t>
-      </w:r>
-      <w:proofErr w:type="gramEnd"/>
-      <w:r>
-        <w:t xml:space="preserve"> * from </w:t>
-      </w:r>
-      <w:proofErr w:type="spellStart"/>
-      <w:r>
-        <w:t>nwkidsshow_exhibitor</w:t>
-      </w:r>
-      <w:proofErr w:type="spellEnd"/>
-    </w:p>
-    <w:p>
-      <w:proofErr w:type="gramStart"/>
-      <w:r>
-        <w:t>select</w:t>
-      </w:r>
-      <w:proofErr w:type="gramEnd"/>
-      <w:r>
-        <w:t xml:space="preserve"> * from </w:t>
-      </w:r>
-      <w:proofErr w:type="spellStart"/>
-      <w:r>
-        <w:t>auth_user</w:t>
-      </w:r>
-      <w:proofErr w:type="spellEnd"/>
-    </w:p>
-    <w:p/>
-    <w:p>
-      <w:proofErr w:type="gramStart"/>
-      <w:r>
-        <w:t>select</w:t>
-      </w:r>
-      <w:proofErr w:type="gramEnd"/>
-      <w:r>
-        <w:t xml:space="preserve"> * from </w:t>
-      </w:r>
-      <w:proofErr w:type="spellStart"/>
-      <w:r>
-        <w:t>nwkidsshow_exhibitor</w:t>
-      </w:r>
-      <w:proofErr w:type="spellEnd"/>
-      <w:r>
-        <w:t xml:space="preserve"> e, </w:t>
-      </w:r>
-      <w:proofErr w:type="spellStart"/>
-      <w:r>
-        <w:t>auth_user</w:t>
-      </w:r>
-      <w:proofErr w:type="spellEnd"/>
-      <w:r>
-        <w:t xml:space="preserve"> u</w:t>
-      </w:r>
-      <w:r>
-        <w:br/>
-        <w:t xml:space="preserve">where </w:t>
-      </w:r>
-      <w:proofErr w:type="spellStart"/>
-      <w:r>
-        <w:t>e.user_id</w:t>
-      </w:r>
-      <w:proofErr w:type="spellEnd"/>
-      <w:r>
-        <w:t xml:space="preserve"> = u.id and</w:t>
-      </w:r>
-      <w:r>
-        <w:br/>
-      </w:r>
-      <w:proofErr w:type="spellStart"/>
-      <w:r>
-        <w:t>must_change_password</w:t>
-      </w:r>
-      <w:proofErr w:type="spellEnd"/>
-      <w:r>
-        <w:t xml:space="preserve"> = '1';</w:t>
-      </w:r>
     </w:p>
     <w:p>
       <w:pPr>
@@ -1356,30 +1892,34 @@
     </w:p>
     <w:p>
       <w:r>
-        <w:t xml:space="preserve"> [ </w:t>
+        <w:t xml:space="preserve"> [</w:t>
+      </w:r>
+      <w:r>
+        <w:t>x</w:t>
+      </w:r>
+      <w:r>
+        <w:t>]Excel export of reports</w:t>
+      </w:r>
+    </w:p>
+    <w:p>
+      <w:r>
+        <w:t xml:space="preserve"> </w:t>
+      </w:r>
+      <w:r>
+        <w:t>[x</w:t>
+      </w:r>
+      <w:r>
+        <w:t xml:space="preserve">] </w:t>
       </w:r>
       <w:proofErr w:type="gramStart"/>
       <w:r>
-        <w:t>]Excel</w:t>
+        <w:t>custom</w:t>
       </w:r>
       <w:proofErr w:type="gramEnd"/>
       <w:r>
-        <w:t xml:space="preserve"> export of reports</w:t>
-      </w:r>
-    </w:p>
-    <w:p>
-      <w:r>
-        <w:t xml:space="preserve"> </w:t>
-      </w:r>
-      <w:proofErr w:type="gramStart"/>
-      <w:r>
-        <w:t>[ ] custom error pages?</w:t>
-      </w:r>
-      <w:proofErr w:type="gramEnd"/>
-      <w:r>
-        <w:t xml:space="preserve"> </w:t>
-      </w:r>
-      <w:hyperlink r:id="rId22" w:anchor="customizing-error-views" w:history="1">
+        <w:t xml:space="preserve"> error pages? </w:t>
+      </w:r>
+      <w:hyperlink r:id="rId25" w:anchor="customizing-error-views" w:history="1">
         <w:r>
           <w:rPr>
             <w:rStyle w:val="Hyperlink"/>
@@ -1527,7 +2067,7 @@
       <w:r>
         <w:t xml:space="preserve"> changes: </w:t>
       </w:r>
-      <w:hyperlink r:id="rId23" w:anchor="localflavor-how-to-migrate" w:history="1">
+      <w:hyperlink r:id="rId26" w:anchor="localflavor-how-to-migrate" w:history="1">
         <w:r>
           <w:rPr>
             <w:rStyle w:val="Hyperlink"/>
@@ -1547,7 +2087,7 @@
       <w:r>
         <w:t xml:space="preserve">Go to </w:t>
       </w:r>
-      <w:hyperlink r:id="rId24" w:history="1">
+      <w:hyperlink r:id="rId27" w:history="1">
         <w:r>
           <w:rPr>
             <w:rStyle w:val="Hyperlink"/>
@@ -1850,7 +2390,7 @@
       <w:r>
         <w:t xml:space="preserve">Better? </w:t>
       </w:r>
-      <w:hyperlink r:id="rId25" w:history="1">
+      <w:hyperlink r:id="rId28" w:history="1">
         <w:r>
           <w:rPr>
             <w:rStyle w:val="Hyperlink"/>

</xml_diff>

<commit_message>
updated README with more great stuff.
</commit_message>
<xml_diff>
--- a/README.docx
+++ b/README.docx
@@ -7,13 +7,8 @@
         <w:pStyle w:val="Heading1"/>
         <w:jc w:val="center"/>
       </w:pPr>
-      <w:proofErr w:type="gramStart"/>
-      <w:r>
-        <w:t>nwkidsshow.com</w:t>
-      </w:r>
-      <w:proofErr w:type="gramEnd"/>
-      <w:r>
-        <w:t xml:space="preserve"> README</w:t>
+      <w:r>
+        <w:t>nwkidsshow.com README</w:t>
       </w:r>
     </w:p>
     <w:p>
@@ -28,7 +23,7 @@
         <w:t xml:space="preserve">Version </w:t>
       </w:r>
       <w:r>
-        <w:t>6</w:t>
+        <w:t>7</w:t>
       </w:r>
     </w:p>
     <w:p>
@@ -40,13 +35,8 @@
       </w:r>
     </w:p>
     <w:p>
-      <w:proofErr w:type="spellStart"/>
-      <w:r>
-        <w:t>Django</w:t>
-      </w:r>
-      <w:proofErr w:type="spellEnd"/>
-      <w:r>
-        <w:t xml:space="preserve"> 1.4, upgraded to 1.5.</w:t>
+      <w:r>
+        <w:t>Django 1.4, upgraded to 1.5.</w:t>
       </w:r>
     </w:p>
     <w:p>
@@ -58,6 +48,9 @@
       <w:r>
         <w:t>Cloud SQL</w:t>
       </w:r>
+      <w:r>
+        <w:t>, Cloud Storage</w:t>
+      </w:r>
     </w:p>
     <w:p>
       <w:r>
@@ -70,13 +63,9 @@
       </w:r>
     </w:p>
     <w:p>
-      <w:proofErr w:type="spellStart"/>
-      <w:proofErr w:type="gramStart"/>
       <w:r>
         <w:t>etc</w:t>
       </w:r>
-      <w:proofErr w:type="spellEnd"/>
-      <w:proofErr w:type="gramEnd"/>
     </w:p>
     <w:p>
       <w:pPr>
@@ -104,7 +93,7 @@
     </w:p>
     <w:p>
       <w:r>
-        <w:t>See also nwkidsshow-model2.pdf</w:t>
+        <w:t>See also nwkidsshow-model.pdf</w:t>
       </w:r>
     </w:p>
     <w:p>
@@ -151,31 +140,7 @@
     </w:p>
     <w:p>
       <w:r>
-        <w:t xml:space="preserve">Note that </w:t>
-      </w:r>
-      <w:proofErr w:type="spellStart"/>
-      <w:r>
-        <w:t>nwkidsshow_show_retailers</w:t>
-      </w:r>
-      <w:proofErr w:type="spellEnd"/>
-      <w:r>
-        <w:t xml:space="preserve"> and </w:t>
-      </w:r>
-      <w:proofErr w:type="spellStart"/>
-      <w:r>
-        <w:t>nwkidsshow_show_exhibitors</w:t>
-      </w:r>
-      <w:proofErr w:type="spellEnd"/>
-      <w:r>
-        <w:t xml:space="preserve"> is an artifact created by </w:t>
-      </w:r>
-      <w:proofErr w:type="spellStart"/>
-      <w:r>
-        <w:t>django</w:t>
-      </w:r>
-      <w:proofErr w:type="spellEnd"/>
-      <w:r>
-        <w:t xml:space="preserve"> and not me. Regardless, it seems redundant with the other path from retailer to show. I don’t feel like fixing it though.</w:t>
+        <w:t>Note that nwkidsshow_show_retailers and nwkidsshow_show_exhibitors is an artifact created by django and not me. Regardless, it seems redundant with the other path from retailer to show. I don’t feel like fixing it though.</w:t>
       </w:r>
     </w:p>
     <w:p>
@@ -191,32 +156,14 @@
       <w:r>
         <w:t xml:space="preserve">I use </w:t>
       </w:r>
-      <w:proofErr w:type="spellStart"/>
       <w:r>
         <w:rPr>
           <w:b/>
         </w:rPr>
         <w:t>PyCharm</w:t>
       </w:r>
-      <w:proofErr w:type="spellEnd"/>
-      <w:r>
-        <w:t xml:space="preserve"> because all of the </w:t>
-      </w:r>
-      <w:proofErr w:type="spellStart"/>
-      <w:r>
-        <w:t>Django</w:t>
-      </w:r>
-      <w:proofErr w:type="spellEnd"/>
-      <w:r>
-        <w:t xml:space="preserve"> and Google App Engine commands I use are built-in, not to mention </w:t>
-      </w:r>
-      <w:proofErr w:type="spellStart"/>
-      <w:r>
-        <w:t>Git</w:t>
-      </w:r>
-      <w:proofErr w:type="spellEnd"/>
-      <w:r>
-        <w:t xml:space="preserve"> Hub integration.</w:t>
+      <w:r>
+        <w:t xml:space="preserve"> because all of the Django and Google App Engine commands I use are built-in, not to mention Git Hub integration.</w:t>
       </w:r>
     </w:p>
     <w:p>
@@ -239,46 +186,20 @@
         <w:t>MySQL Workbench</w:t>
       </w:r>
       <w:r>
-        <w:t xml:space="preserve"> to manage the local </w:t>
-      </w:r>
-      <w:proofErr w:type="spellStart"/>
-      <w:r>
-        <w:t>db</w:t>
-      </w:r>
-      <w:proofErr w:type="spellEnd"/>
-      <w:r>
-        <w:t xml:space="preserve"> and run queries.</w:t>
+        <w:t xml:space="preserve"> to manage the local db and run queries.</w:t>
       </w:r>
     </w:p>
     <w:p>
       <w:pPr>
         <w:pStyle w:val="Heading2"/>
       </w:pPr>
-      <w:proofErr w:type="gramStart"/>
-      <w:r>
-        <w:t>manage.py</w:t>
-      </w:r>
-      <w:proofErr w:type="gramEnd"/>
-      <w:r>
-        <w:t xml:space="preserve"> commands</w:t>
-      </w:r>
-    </w:p>
-    <w:p>
-      <w:proofErr w:type="gramStart"/>
-      <w:r>
-        <w:t>when</w:t>
-      </w:r>
-      <w:proofErr w:type="gramEnd"/>
-      <w:r>
-        <w:t xml:space="preserve"> you create a new database, you need to run “</w:t>
-      </w:r>
-      <w:proofErr w:type="spellStart"/>
-      <w:r>
-        <w:t>syncdb</w:t>
-      </w:r>
-      <w:proofErr w:type="spellEnd"/>
-      <w:r>
-        <w:t>”. But since then, I have not used many manage.py commands. Others of interest might be: “reset”, but maybe dangerous.</w:t>
+      <w:r>
+        <w:t>manage.py commands</w:t>
+      </w:r>
+    </w:p>
+    <w:p>
+      <w:r>
+        <w:t>when you create a new database, you need to run “syncdb”. But since then, I have not used many manage.py commands. Others of interest might be: “reset”, but maybe dangerous.</w:t>
       </w:r>
     </w:p>
     <w:p>
@@ -290,13 +211,8 @@
       </w:r>
     </w:p>
     <w:p>
-      <w:proofErr w:type="gramStart"/>
-      <w:r>
-        <w:t>Using Google App Engine with storage in Google Cloud SQL.</w:t>
-      </w:r>
-      <w:proofErr w:type="gramEnd"/>
-      <w:r>
-        <w:t xml:space="preserve"> See below for login and dashboard information.</w:t>
+      <w:r>
+        <w:t>Using Google App Engine with storage in Google Cloud SQL. See below for login and dashboard information.</w:t>
       </w:r>
     </w:p>
     <w:p>
@@ -323,32 +239,11 @@
           <w:numId w:val="3"/>
         </w:numPr>
       </w:pPr>
-      <w:proofErr w:type="gramStart"/>
-      <w:r>
-        <w:t>edit</w:t>
-      </w:r>
-      <w:proofErr w:type="gramEnd"/>
-      <w:r>
-        <w:t xml:space="preserve"> </w:t>
-      </w:r>
-      <w:proofErr w:type="spellStart"/>
-      <w:r>
-        <w:t>app.yaml</w:t>
-      </w:r>
-      <w:proofErr w:type="spellEnd"/>
-      <w:r>
-        <w:t xml:space="preserve"> and change “version”. I am using just integers right now.</w:t>
-      </w:r>
-      <w:r>
-        <w:t xml:space="preserve"> Don’t confuse “version” with </w:t>
-      </w:r>
-      <w:proofErr w:type="spellStart"/>
-      <w:r>
-        <w:t>django</w:t>
-      </w:r>
-      <w:proofErr w:type="spellEnd"/>
-      <w:r>
-        <w:t xml:space="preserve"> version.</w:t>
+      <w:r>
+        <w:t>edit app.yaml and change “version”. I am using just integers right now.</w:t>
+      </w:r>
+      <w:r>
+        <w:t xml:space="preserve"> Don’t confuse “version” with django version.</w:t>
       </w:r>
     </w:p>
     <w:p>
@@ -365,31 +260,7 @@
     </w:p>
     <w:p>
       <w:r>
-        <w:t xml:space="preserve">In </w:t>
-      </w:r>
-      <w:proofErr w:type="spellStart"/>
-      <w:r>
-        <w:t>Pycharm</w:t>
-      </w:r>
-      <w:proofErr w:type="spellEnd"/>
-      <w:r>
-        <w:t xml:space="preserve"> (with the “upper” </w:t>
-      </w:r>
-      <w:proofErr w:type="spellStart"/>
-      <w:r>
-        <w:t>nwkidsshow</w:t>
-      </w:r>
-      <w:proofErr w:type="spellEnd"/>
-      <w:r>
-        <w:t xml:space="preserve"> project open) select Tools -&gt; </w:t>
-      </w:r>
-      <w:proofErr w:type="spellStart"/>
-      <w:r>
-        <w:t>google</w:t>
-      </w:r>
-      <w:proofErr w:type="spellEnd"/>
-      <w:r>
-        <w:t xml:space="preserve"> App Engine -&gt; Upload App Engine app… but the “…”</w:t>
+        <w:t>In Pycharm (with the “upper” nwkidsshow project open) select Tools -&gt; google App Engine -&gt; Upload App Engine app… but the “…”</w:t>
       </w:r>
       <w:r>
         <w:t xml:space="preserve"> is misl</w:t>
@@ -526,15 +397,7 @@
         <w:t>Cloud Storage Console</w:t>
       </w:r>
       <w:r>
-        <w:t xml:space="preserve"> is where the manual </w:t>
-      </w:r>
-      <w:proofErr w:type="spellStart"/>
-      <w:r>
-        <w:t>db</w:t>
-      </w:r>
-      <w:proofErr w:type="spellEnd"/>
-      <w:r>
-        <w:t xml:space="preserve"> exports get put.</w:t>
+        <w:t xml:space="preserve"> is where the manual db exports get put.</w:t>
       </w:r>
       <w:r>
         <w:br/>
@@ -687,15 +550,7 @@
       </w:r>
       <w:r>
         <w:br/>
-        <w:t xml:space="preserve">click on </w:t>
-      </w:r>
-      <w:proofErr w:type="spellStart"/>
-      <w:r>
-        <w:t>nwkidsshow</w:t>
-      </w:r>
-      <w:proofErr w:type="spellEnd"/>
-      <w:r>
-        <w:t xml:space="preserve"> to see a big dashboard with lots to do, like:</w:t>
+        <w:t>click on nwkidsshow to see a big dashboard with lots to do, like:</w:t>
       </w:r>
       <w:r>
         <w:br/>
@@ -811,19 +666,9 @@
           <w:numId w:val="2"/>
         </w:numPr>
       </w:pPr>
-      <w:proofErr w:type="spellStart"/>
-      <w:r>
-        <w:t>Github</w:t>
-      </w:r>
-      <w:proofErr w:type="spellEnd"/>
-      <w:r>
-        <w:t>, I have two repositories, one for the “inner” app</w:t>
-      </w:r>
-      <w:proofErr w:type="gramStart"/>
-      <w:r>
-        <w:t>:</w:t>
-      </w:r>
-      <w:proofErr w:type="gramEnd"/>
+      <w:r>
+        <w:t>Github, I have two repositories, one for the “inner” app:</w:t>
+      </w:r>
       <w:r>
         <w:br/>
       </w:r>
@@ -852,15 +697,7 @@
       </w:hyperlink>
       <w:r>
         <w:br/>
-        <w:t xml:space="preserve">It is linked to </w:t>
-      </w:r>
-      <w:proofErr w:type="spellStart"/>
-      <w:r>
-        <w:t>PyCharm</w:t>
-      </w:r>
-      <w:proofErr w:type="spellEnd"/>
-      <w:r>
-        <w:t xml:space="preserve"> and all files updated before push or after successful test.</w:t>
+        <w:t>It is linked to PyCharm and all files updated before push or after successful test.</w:t>
       </w:r>
     </w:p>
     <w:p>
@@ -872,15 +709,7 @@
         </w:numPr>
       </w:pPr>
       <w:r>
-        <w:t xml:space="preserve">DNS is hosted by </w:t>
-      </w:r>
-      <w:proofErr w:type="spellStart"/>
-      <w:r>
-        <w:t>enom</w:t>
-      </w:r>
-      <w:proofErr w:type="spellEnd"/>
-      <w:r>
-        <w:t xml:space="preserve"> (</w:t>
+        <w:t>DNS is hosted by enom (</w:t>
       </w:r>
       <w:hyperlink r:id="rId19" w:history="1">
         <w:r>
@@ -891,15 +720,7 @@
         </w:r>
       </w:hyperlink>
       <w:r>
-        <w:t xml:space="preserve"> as “</w:t>
-      </w:r>
-      <w:proofErr w:type="spellStart"/>
-      <w:r>
-        <w:t>lmacielinski</w:t>
-      </w:r>
-      <w:proofErr w:type="spellEnd"/>
-      <w:r>
-        <w:t>”)</w:t>
+        <w:t xml:space="preserve"> as “lmacielinski”)</w:t>
       </w:r>
       <w:r>
         <w:br/>
@@ -957,15 +778,7 @@
     </w:p>
     <w:p>
       <w:r>
-        <w:t xml:space="preserve">Select “Google Cloud SQL” and the </w:t>
-      </w:r>
-      <w:proofErr w:type="spellStart"/>
-      <w:r>
-        <w:t>nwkidsshow</w:t>
-      </w:r>
-      <w:proofErr w:type="spellEnd"/>
-      <w:r>
-        <w:t xml:space="preserve"> instance, currently:</w:t>
+        <w:t>Select “Google Cloud SQL” and the nwkidsshow instance, currently:</w:t>
       </w:r>
       <w:r>
         <w:br/>
@@ -983,34 +796,13 @@
             <w:szCs w:val="20"/>
             <w:shd w:val="clear" w:color="auto" w:fill="FFFFFF"/>
           </w:rPr>
-          <w:t>nwkidsshow.com</w:t>
+          <w:t>nwkidsshow.com:nwkidsshowdb:instance1</w:t>
         </w:r>
-        <w:proofErr w:type="gramStart"/>
-        <w:r>
-          <w:rPr>
-            <w:rStyle w:val="Hyperlink"/>
-            <w:rFonts w:ascii="Arial" w:hAnsi="Arial" w:cs="Arial"/>
-            <w:color w:val="4272DB"/>
-            <w:sz w:val="20"/>
-            <w:szCs w:val="20"/>
-            <w:shd w:val="clear" w:color="auto" w:fill="FFFFFF"/>
-          </w:rPr>
-          <w:t>:nwkidsshowdb:instance1</w:t>
-        </w:r>
-        <w:proofErr w:type="gramEnd"/>
       </w:hyperlink>
     </w:p>
     <w:p>
       <w:r>
-        <w:t xml:space="preserve">In the Actions menu on upper RHS </w:t>
-      </w:r>
-      <w:proofErr w:type="gramStart"/>
-      <w:r>
-        <w:t>select  Export</w:t>
-      </w:r>
-      <w:proofErr w:type="gramEnd"/>
-      <w:r>
-        <w:t xml:space="preserve"> Data</w:t>
+        <w:t>In the Actions menu on upper RHS select  Export Data</w:t>
       </w:r>
     </w:p>
     <w:p>
@@ -1083,42 +875,12 @@
           <w:szCs w:val="20"/>
           <w:shd w:val="clear" w:color="auto" w:fill="EBEFF9"/>
         </w:rPr>
-        <w:t>Exporting instance nwkidsshow.com</w:t>
-      </w:r>
-      <w:proofErr w:type="gramStart"/>
-      <w:r>
-        <w:rPr>
-          <w:rFonts w:ascii="Arial" w:hAnsi="Arial" w:cs="Arial"/>
-          <w:color w:val="000000"/>
-          <w:sz w:val="20"/>
-          <w:szCs w:val="20"/>
-          <w:shd w:val="clear" w:color="auto" w:fill="EBEFF9"/>
-        </w:rPr>
-        <w:t>:nwkidsshowdb:instance1</w:t>
-      </w:r>
-      <w:proofErr w:type="gramEnd"/>
-      <w:r>
-        <w:rPr>
-          <w:rFonts w:ascii="Arial" w:hAnsi="Arial" w:cs="Arial"/>
-          <w:color w:val="000000"/>
-          <w:sz w:val="20"/>
-          <w:szCs w:val="20"/>
-          <w:shd w:val="clear" w:color="auto" w:fill="EBEFF9"/>
-        </w:rPr>
-        <w:t xml:space="preserve"> to gs://nwkidsshow-backups/2013-07-05-export.gz</w:t>
-      </w:r>
-    </w:p>
-    <w:p>
-      <w:r>
-        <w:t xml:space="preserve">Log in to the cloud console – cloud storage link above and download the exported </w:t>
-      </w:r>
-      <w:proofErr w:type="spellStart"/>
-      <w:r>
-        <w:t>gz</w:t>
-      </w:r>
-      <w:proofErr w:type="spellEnd"/>
-      <w:r>
-        <w:t xml:space="preserve"> file to your local machine (right-click, save-as)</w:t>
+        <w:t>Exporting instance nwkidsshow.com:nwkidsshowdb:instance1 to gs://nwkidsshow-backups/2013-07-05-export.gz</w:t>
+      </w:r>
+    </w:p>
+    <w:p>
+      <w:r>
+        <w:t>Log in to the cloud console – cloud storage link above and download the exported gz file to your local machine (right-click, save-as)</w:t>
       </w:r>
     </w:p>
     <w:p>
@@ -1215,61 +977,33 @@
           <w:szCs w:val="16"/>
         </w:rPr>
         <w:cr/>
-        <w:t>Running: mysql.exe --defaults-extra-file="c:\users\damien\appdata\local\temp\tmpb_jvnd.cnf</w:t>
-      </w:r>
-      <w:proofErr w:type="gramStart"/>
+        <w:t>Running: mysql.exe --defaults-extra-file="c:\users\damien\appdata\local\temp\tmpb_jvnd.cnf"  --</w:t>
+      </w:r>
       <w:r>
         <w:rPr>
           <w:rFonts w:ascii="Courier New" w:hAnsi="Courier New" w:cs="Courier New"/>
           <w:sz w:val="16"/>
           <w:szCs w:val="16"/>
         </w:rPr>
-        <w:t>"  --</w:t>
-      </w:r>
-      <w:proofErr w:type="gramEnd"/>
+        <w:lastRenderedPageBreak/>
+        <w:t>host=localhost --user=root --port=3306 --default-character-set=utf8 --comments &lt; "C:\\Users\\Damien\\Documents\\NW Kids Show\\2013-07-16-export\\2013-07-16-export"</w:t>
+      </w:r>
       <w:r>
         <w:rPr>
           <w:rFonts w:ascii="Courier New" w:hAnsi="Courier New" w:cs="Courier New"/>
           <w:sz w:val="16"/>
           <w:szCs w:val="16"/>
         </w:rPr>
-        <w:lastRenderedPageBreak/>
-        <w:t>host=</w:t>
-      </w:r>
-      <w:proofErr w:type="spellStart"/>
+        <w:cr/>
+        <w:t>22:06:28 Import of C:\Users\Damien\Documents\NW Kids Show\2013-07-16-export\2013-07-16-export has finished</w:t>
+      </w:r>
       <w:r>
         <w:rPr>
           <w:rFonts w:ascii="Courier New" w:hAnsi="Courier New" w:cs="Courier New"/>
           <w:sz w:val="16"/>
           <w:szCs w:val="16"/>
         </w:rPr>
-        <w:t>localhost</w:t>
-      </w:r>
-      <w:proofErr w:type="spellEnd"/>
-      <w:r>
-        <w:rPr>
-          <w:rFonts w:ascii="Courier New" w:hAnsi="Courier New" w:cs="Courier New"/>
-          <w:sz w:val="16"/>
-          <w:szCs w:val="16"/>
-        </w:rPr>
-        <w:t xml:space="preserve"> --user=root --port=3306 --default-character-set=utf8 --comments &lt; "C:\\Users\\Damien\\Documents\\NW Kids Show\\2013-07-16-export\\2013-07-16-export"</w:t>
-      </w:r>
-      <w:r>
-        <w:rPr>
-          <w:rFonts w:ascii="Courier New" w:hAnsi="Courier New" w:cs="Courier New"/>
-          <w:sz w:val="16"/>
-          <w:szCs w:val="16"/>
-        </w:rPr>
         <w:cr/>
-        <w:t>22:06:28 Import of C:\Users\Damien\Documents\NW Kids Show\2013-07-16-export\2013-07-16-export has finished</w:t>
-      </w:r>
-      <w:r>
-        <w:rPr>
-          <w:rFonts w:ascii="Courier New" w:hAnsi="Courier New" w:cs="Courier New"/>
-          <w:sz w:val="16"/>
-          <w:szCs w:val="16"/>
-        </w:rPr>
-        <w:cr/>
       </w:r>
     </w:p>
     <w:p>
@@ -1281,82 +1015,26 @@
       </w:r>
     </w:p>
     <w:p>
-      <w:proofErr w:type="gramStart"/>
-      <w:r>
-        <w:t>select</w:t>
-      </w:r>
-      <w:proofErr w:type="gramEnd"/>
-      <w:r>
-        <w:t xml:space="preserve"> * from </w:t>
-      </w:r>
-      <w:proofErr w:type="spellStart"/>
-      <w:r>
-        <w:t>nwkidsshow_exhibitor</w:t>
-      </w:r>
-      <w:proofErr w:type="spellEnd"/>
-    </w:p>
-    <w:p>
-      <w:proofErr w:type="gramStart"/>
-      <w:r>
-        <w:t>select</w:t>
-      </w:r>
-      <w:proofErr w:type="gramEnd"/>
-      <w:r>
-        <w:t xml:space="preserve"> * from </w:t>
-      </w:r>
-      <w:proofErr w:type="spellStart"/>
-      <w:r>
-        <w:t>auth_user</w:t>
-      </w:r>
-      <w:proofErr w:type="spellEnd"/>
-    </w:p>
-    <w:p>
-      <w:proofErr w:type="gramStart"/>
-      <w:r>
-        <w:t>select</w:t>
-      </w:r>
-      <w:proofErr w:type="gramEnd"/>
-      <w:r>
-        <w:t xml:space="preserve"> * from </w:t>
-      </w:r>
-      <w:proofErr w:type="spellStart"/>
-      <w:r>
-        <w:t>nwkidsshow_exhibitor</w:t>
-      </w:r>
-      <w:proofErr w:type="spellEnd"/>
-      <w:r>
-        <w:t xml:space="preserve"> e, </w:t>
-      </w:r>
-      <w:proofErr w:type="spellStart"/>
-      <w:r>
-        <w:t>auth_user</w:t>
-      </w:r>
-      <w:proofErr w:type="spellEnd"/>
-      <w:r>
-        <w:t xml:space="preserve"> u</w:t>
+      <w:r>
+        <w:t>select * from nwkidsshow_exhibitor</w:t>
+      </w:r>
+    </w:p>
+    <w:p>
+      <w:r>
+        <w:t>select * from auth_user</w:t>
+      </w:r>
+    </w:p>
+    <w:p>
+      <w:r>
+        <w:t>select * from nwkidsshow_exhibitor e, auth_user u</w:t>
       </w:r>
       <w:r>
         <w:br/>
-        <w:t xml:space="preserve">where </w:t>
-      </w:r>
-      <w:proofErr w:type="spellStart"/>
-      <w:r>
-        <w:t>e.user_id</w:t>
-      </w:r>
-      <w:proofErr w:type="spellEnd"/>
-      <w:r>
-        <w:t xml:space="preserve"> = u.id and</w:t>
+        <w:t>where e.user_id = u.id and</w:t>
       </w:r>
       <w:r>
         <w:br/>
-      </w:r>
-      <w:proofErr w:type="spellStart"/>
-      <w:r>
-        <w:t>must_change_password</w:t>
-      </w:r>
-      <w:proofErr w:type="spellEnd"/>
-      <w:r>
-        <w:t xml:space="preserve"> = '1';</w:t>
+        <w:t>must_change_password = '1';</w:t>
       </w:r>
     </w:p>
     <w:p>
@@ -1383,21 +1061,7 @@
         <w:rPr>
           <w:u w:val="single"/>
         </w:rPr>
-        <w:t xml:space="preserve">local </w:t>
-      </w:r>
-      <w:proofErr w:type="spellStart"/>
-      <w:r>
-        <w:rPr>
-          <w:u w:val="single"/>
-        </w:rPr>
-        <w:t>dev</w:t>
-      </w:r>
-      <w:proofErr w:type="spellEnd"/>
-      <w:r>
-        <w:rPr>
-          <w:u w:val="single"/>
-        </w:rPr>
-        <w:t xml:space="preserve"> environment</w:t>
+        <w:t>local dev environment</w:t>
       </w:r>
       <w:r>
         <w:t>.</w:t>
@@ -1417,108 +1081,34 @@
         <w:rPr>
           <w:rFonts w:ascii="Courier New" w:hAnsi="Courier New" w:cs="Courier New"/>
         </w:rPr>
-        <w:t xml:space="preserve">    </w:t>
-      </w:r>
-      <w:proofErr w:type="spellStart"/>
-      <w:r>
+        <w:t xml:space="preserve">    booked_room = models.BooleanField()</w:t>
+      </w:r>
+    </w:p>
+    <w:p>
+      <w:r>
+        <w:t xml:space="preserve">STEP 2: run a manage.py sqlall on the </w:t>
+      </w:r>
+      <w:r>
+        <w:rPr>
+          <w:u w:val="single"/>
+        </w:rPr>
+        <w:t>local dev environment</w:t>
+      </w:r>
+      <w:r>
+        <w:t xml:space="preserve"> and see the new column details as they will be expected in the databse:</w:t>
+      </w:r>
+    </w:p>
+    <w:p>
+      <w:pPr>
         <w:rPr>
           <w:rFonts w:ascii="Courier New" w:hAnsi="Courier New" w:cs="Courier New"/>
         </w:rPr>
-        <w:t>booked_room</w:t>
-      </w:r>
-      <w:proofErr w:type="spellEnd"/>
+      </w:pPr>
       <w:r>
         <w:rPr>
           <w:rFonts w:ascii="Courier New" w:hAnsi="Courier New" w:cs="Courier New"/>
         </w:rPr>
-        <w:t xml:space="preserve"> = </w:t>
-      </w:r>
-      <w:proofErr w:type="spellStart"/>
-      <w:proofErr w:type="gramStart"/>
-      <w:r>
-        <w:rPr>
-          <w:rFonts w:ascii="Courier New" w:hAnsi="Courier New" w:cs="Courier New"/>
-        </w:rPr>
-        <w:t>models.BooleanField</w:t>
-      </w:r>
-      <w:proofErr w:type="spellEnd"/>
-      <w:r>
-        <w:rPr>
-          <w:rFonts w:ascii="Courier New" w:hAnsi="Courier New" w:cs="Courier New"/>
-        </w:rPr>
-        <w:t>()</w:t>
-      </w:r>
-      <w:proofErr w:type="gramEnd"/>
-    </w:p>
-    <w:p>
-      <w:r>
-        <w:t xml:space="preserve">STEP 2: run a manage.py </w:t>
-      </w:r>
-      <w:proofErr w:type="spellStart"/>
-      <w:r>
-        <w:t>sqlall</w:t>
-      </w:r>
-      <w:proofErr w:type="spellEnd"/>
-      <w:r>
-        <w:t xml:space="preserve"> on the </w:t>
-      </w:r>
-      <w:r>
-        <w:rPr>
-          <w:u w:val="single"/>
-        </w:rPr>
-        <w:t xml:space="preserve">local </w:t>
-      </w:r>
-      <w:proofErr w:type="spellStart"/>
-      <w:r>
-        <w:rPr>
-          <w:u w:val="single"/>
-        </w:rPr>
-        <w:t>dev</w:t>
-      </w:r>
-      <w:proofErr w:type="spellEnd"/>
-      <w:r>
-        <w:rPr>
-          <w:u w:val="single"/>
-        </w:rPr>
-        <w:t xml:space="preserve"> environment</w:t>
-      </w:r>
-      <w:r>
-        <w:t xml:space="preserve"> and see the new column details as they will be expected in the </w:t>
-      </w:r>
-      <w:proofErr w:type="spellStart"/>
-      <w:r>
-        <w:t>databse</w:t>
-      </w:r>
-      <w:proofErr w:type="spellEnd"/>
-      <w:r>
-        <w:t>:</w:t>
-      </w:r>
-    </w:p>
-    <w:p>
-      <w:pPr>
-        <w:rPr>
-          <w:rFonts w:ascii="Courier New" w:hAnsi="Courier New" w:cs="Courier New"/>
-        </w:rPr>
-      </w:pPr>
-      <w:r>
-        <w:rPr>
-          <w:rFonts w:ascii="Courier New" w:hAnsi="Courier New" w:cs="Courier New"/>
-        </w:rPr>
-        <w:t>CREATE TABLE `</w:t>
-      </w:r>
-      <w:proofErr w:type="spellStart"/>
-      <w:r>
-        <w:rPr>
-          <w:rFonts w:ascii="Courier New" w:hAnsi="Courier New" w:cs="Courier New"/>
-        </w:rPr>
-        <w:t>nwkidsshow_registration</w:t>
-      </w:r>
-      <w:proofErr w:type="spellEnd"/>
-      <w:r>
-        <w:rPr>
-          <w:rFonts w:ascii="Courier New" w:hAnsi="Courier New" w:cs="Courier New"/>
-        </w:rPr>
-        <w:t>` (</w:t>
+        <w:t>CREATE TABLE `nwkidsshow_registration` (</w:t>
       </w:r>
       <w:r>
         <w:rPr>
@@ -1532,42 +1122,7 @@
           <w:rFonts w:ascii="Courier New" w:hAnsi="Courier New" w:cs="Courier New"/>
         </w:rPr>
         <w:br/>
-        <w:t xml:space="preserve">    `</w:t>
-      </w:r>
-      <w:proofErr w:type="spellStart"/>
-      <w:r>
-        <w:rPr>
-          <w:rFonts w:ascii="Courier New" w:hAnsi="Courier New" w:cs="Courier New"/>
-        </w:rPr>
-        <w:t>booked_room</w:t>
-      </w:r>
-      <w:proofErr w:type="spellEnd"/>
-      <w:r>
-        <w:rPr>
-          <w:rFonts w:ascii="Courier New" w:hAnsi="Courier New" w:cs="Courier New"/>
-        </w:rPr>
-        <w:t xml:space="preserve">` </w:t>
-      </w:r>
-      <w:proofErr w:type="spellStart"/>
-      <w:r>
-        <w:rPr>
-          <w:rFonts w:ascii="Courier New" w:hAnsi="Courier New" w:cs="Courier New"/>
-        </w:rPr>
-        <w:t>bool</w:t>
-      </w:r>
-      <w:proofErr w:type="spellEnd"/>
-      <w:r>
-        <w:rPr>
-          <w:rFonts w:ascii="Courier New" w:hAnsi="Courier New" w:cs="Courier New"/>
-        </w:rPr>
-        <w:t xml:space="preserve"> NOT </w:t>
-      </w:r>
-      <w:proofErr w:type="gramStart"/>
-      <w:r>
-        <w:rPr>
-          <w:rFonts w:ascii="Courier New" w:hAnsi="Courier New" w:cs="Courier New"/>
-        </w:rPr>
-        <w:t>NULL,</w:t>
+        <w:t xml:space="preserve">    `booked_room` bool NOT NULL,</w:t>
       </w:r>
       <w:r>
         <w:rPr>
@@ -1576,7 +1131,6 @@
         <w:br/>
         <w:t>…</w:t>
       </w:r>
-      <w:proofErr w:type="gramEnd"/>
       <w:r>
         <w:rPr>
           <w:rFonts w:ascii="Courier New" w:hAnsi="Courier New" w:cs="Courier New"/>
@@ -1603,49 +1157,7 @@
         <w:rPr>
           <w:rFonts w:ascii="Courier New" w:hAnsi="Courier New" w:cs="Courier New"/>
         </w:rPr>
-        <w:t>ALTER TABLE `</w:t>
-      </w:r>
-      <w:proofErr w:type="spellStart"/>
-      <w:r>
-        <w:rPr>
-          <w:rFonts w:ascii="Courier New" w:hAnsi="Courier New" w:cs="Courier New"/>
-        </w:rPr>
-        <w:t>nwkidsshow_registration</w:t>
-      </w:r>
-      <w:proofErr w:type="spellEnd"/>
-      <w:r>
-        <w:rPr>
-          <w:rFonts w:ascii="Courier New" w:hAnsi="Courier New" w:cs="Courier New"/>
-        </w:rPr>
-        <w:t>` ADD COLUMN `</w:t>
-      </w:r>
-      <w:proofErr w:type="spellStart"/>
-      <w:r>
-        <w:rPr>
-          <w:rFonts w:ascii="Courier New" w:hAnsi="Courier New" w:cs="Courier New"/>
-        </w:rPr>
-        <w:t>booked_room</w:t>
-      </w:r>
-      <w:proofErr w:type="spellEnd"/>
-      <w:r>
-        <w:rPr>
-          <w:rFonts w:ascii="Courier New" w:hAnsi="Courier New" w:cs="Courier New"/>
-        </w:rPr>
-        <w:t xml:space="preserve">` </w:t>
-      </w:r>
-      <w:proofErr w:type="spellStart"/>
-      <w:r>
-        <w:rPr>
-          <w:rFonts w:ascii="Courier New" w:hAnsi="Courier New" w:cs="Courier New"/>
-        </w:rPr>
-        <w:t>bool</w:t>
-      </w:r>
-      <w:proofErr w:type="spellEnd"/>
-      <w:r>
-        <w:rPr>
-          <w:rFonts w:ascii="Courier New" w:hAnsi="Courier New" w:cs="Courier New"/>
-        </w:rPr>
-        <w:t xml:space="preserve"> NOT NULL default false;</w:t>
+        <w:t>ALTER TABLE `nwkidsshow_registration` ADD COLUMN `booked_room` bool NOT NULL default false;</w:t>
       </w:r>
     </w:p>
     <w:p>
@@ -1656,61 +1168,33 @@
         <w:rPr>
           <w:u w:val="single"/>
         </w:rPr>
-        <w:t xml:space="preserve">local </w:t>
-      </w:r>
-      <w:proofErr w:type="spellStart"/>
+        <w:t>local dev environment</w:t>
+      </w:r>
+      <w:r>
+        <w:t xml:space="preserve"> by executing it on MySQL Workbench and examining the table, the new column, and its values.</w:t>
+      </w:r>
+      <w:r>
+        <w:t xml:space="preserve"> Try the admin console and make sure it comes up</w:t>
+      </w:r>
+    </w:p>
+    <w:p>
+      <w:r>
+        <w:t xml:space="preserve">STEP 5: </w:t>
+      </w:r>
+      <w:r>
+        <w:t xml:space="preserve">make all </w:t>
+      </w:r>
+      <w:r>
+        <w:t xml:space="preserve">the code changes - just </w:t>
+      </w:r>
+      <w:r>
+        <w:t xml:space="preserve">in the </w:t>
+      </w:r>
       <w:r>
         <w:rPr>
           <w:u w:val="single"/>
         </w:rPr>
-        <w:t>dev</w:t>
-      </w:r>
-      <w:proofErr w:type="spellEnd"/>
-      <w:r>
-        <w:rPr>
-          <w:u w:val="single"/>
-        </w:rPr>
-        <w:t xml:space="preserve"> environment</w:t>
-      </w:r>
-      <w:r>
-        <w:t xml:space="preserve"> by executing it on MySQL Workbench and examining the table, the new column, and its values.</w:t>
-      </w:r>
-      <w:r>
-        <w:t xml:space="preserve"> Try the admin console and make sure it comes up</w:t>
-      </w:r>
-    </w:p>
-    <w:p>
-      <w:r>
-        <w:t xml:space="preserve">STEP 5: </w:t>
-      </w:r>
-      <w:r>
-        <w:t xml:space="preserve">make all </w:t>
-      </w:r>
-      <w:r>
-        <w:t xml:space="preserve">the code changes - just </w:t>
-      </w:r>
-      <w:r>
-        <w:t xml:space="preserve">in the </w:t>
-      </w:r>
-      <w:r>
-        <w:rPr>
-          <w:u w:val="single"/>
-        </w:rPr>
-        <w:t xml:space="preserve">local </w:t>
-      </w:r>
-      <w:proofErr w:type="spellStart"/>
-      <w:r>
-        <w:rPr>
-          <w:u w:val="single"/>
-        </w:rPr>
-        <w:t>dev</w:t>
-      </w:r>
-      <w:proofErr w:type="spellEnd"/>
-      <w:r>
-        <w:rPr>
-          <w:u w:val="single"/>
-        </w:rPr>
-        <w:t xml:space="preserve"> environment</w:t>
+        <w:t>local dev environment</w:t>
       </w:r>
       <w:r>
         <w:t xml:space="preserve"> -</w:t>
@@ -1813,11 +1297,13 @@
       <w:r>
         <w:t>.</w:t>
       </w:r>
-    </w:p>
-    <w:p>
+      <w:r>
+        <w:t xml:space="preserve"> Test it good.</w:t>
+      </w:r>
       <w:bookmarkStart w:id="0" w:name="_GoBack"/>
       <w:bookmarkEnd w:id="0"/>
     </w:p>
+    <w:p/>
     <w:p>
       <w:pPr>
         <w:rPr>
@@ -1837,22 +1323,28 @@
       <w:pPr>
         <w:pStyle w:val="Heading1"/>
       </w:pPr>
-      <w:proofErr w:type="spellStart"/>
       <w:r>
         <w:lastRenderedPageBreak/>
         <w:t>ToDo</w:t>
       </w:r>
-      <w:proofErr w:type="spellEnd"/>
     </w:p>
     <w:p>
       <w:pPr>
         <w:pStyle w:val="Heading2"/>
       </w:pPr>
-      <w:proofErr w:type="spellStart"/>
       <w:r>
         <w:t>Misc</w:t>
       </w:r>
-      <w:proofErr w:type="spellEnd"/>
+    </w:p>
+    <w:p>
+      <w:r>
+        <w:t>[x] add more useful columns to the Registrations admin console</w:t>
+      </w:r>
+    </w:p>
+    <w:p>
+      <w:r>
+        <w:t>[x] add “booked_room” Boolean to registration object and add to admin console.</w:t>
+      </w:r>
     </w:p>
     <w:p>
       <w:r>
@@ -1861,34 +1353,13 @@
     </w:p>
     <w:p>
       <w:r>
-        <w:t xml:space="preserve">[x]REPORT on LINEs at a </w:t>
-      </w:r>
-      <w:proofErr w:type="gramStart"/>
-      <w:r>
-        <w:t>show,</w:t>
-      </w:r>
-      <w:proofErr w:type="gramEnd"/>
-      <w:r>
-        <w:t xml:space="preserve"> make the NAME a link to the contact info for that exhibitor!</w:t>
-      </w:r>
-    </w:p>
-    <w:p>
-      <w:r>
-        <w:t xml:space="preserve"> [x]</w:t>
-      </w:r>
-      <w:proofErr w:type="gramStart"/>
-      <w:r>
-        <w:t xml:space="preserve">Room Number for </w:t>
-      </w:r>
-      <w:proofErr w:type="spellStart"/>
-      <w:r>
-        <w:t>exhibitos</w:t>
-      </w:r>
-      <w:proofErr w:type="spellEnd"/>
-      <w:r>
-        <w:t xml:space="preserve"> for a show.</w:t>
-      </w:r>
-      <w:proofErr w:type="gramEnd"/>
+        <w:t>[x]REPORT on LINEs at a show, make the NAME a link to the contact info for that exhibitor!</w:t>
+      </w:r>
+    </w:p>
+    <w:p>
+      <w:r>
+        <w:t xml:space="preserve"> [x]Room Number for exhibitos for a show.</w:t>
+      </w:r>
     </w:p>
     <w:p>
       <w:r>
@@ -1909,15 +1380,7 @@
         <w:t>[x</w:t>
       </w:r>
       <w:r>
-        <w:t xml:space="preserve">] </w:t>
-      </w:r>
-      <w:proofErr w:type="gramStart"/>
-      <w:r>
-        <w:t>custom</w:t>
-      </w:r>
-      <w:proofErr w:type="gramEnd"/>
-      <w:r>
-        <w:t xml:space="preserve"> error pages? </w:t>
+        <w:t xml:space="preserve">] custom error pages? </w:t>
       </w:r>
       <w:hyperlink r:id="rId25" w:anchor="customizing-error-views" w:history="1">
         <w:r>
@@ -1930,59 +1393,31 @@
     </w:p>
     <w:p>
       <w:r>
-        <w:t xml:space="preserve">[ ] configure </w:t>
-      </w:r>
-      <w:proofErr w:type="spellStart"/>
-      <w:r>
-        <w:t>django</w:t>
-      </w:r>
-      <w:proofErr w:type="spellEnd"/>
-      <w:r>
-        <w:t xml:space="preserve"> in GAE to send email and enable ADMINS among other things.</w:t>
-      </w:r>
-    </w:p>
-    <w:p>
-      <w:r>
-        <w:t xml:space="preserve">[ </w:t>
-      </w:r>
-      <w:proofErr w:type="gramStart"/>
-      <w:r>
-        <w:t>]After</w:t>
-      </w:r>
-      <w:proofErr w:type="gramEnd"/>
-      <w:r>
-        <w:t xml:space="preserve"> login, show a green success/advising bar at the top of the activities page, or next page (?)</w:t>
-      </w:r>
-    </w:p>
-    <w:p>
-      <w:r>
-        <w:t xml:space="preserve">[ </w:t>
-      </w:r>
-      <w:proofErr w:type="gramStart"/>
-      <w:r>
-        <w:t>]After</w:t>
-      </w:r>
-      <w:proofErr w:type="gramEnd"/>
-      <w:r>
-        <w:t xml:space="preserve"> create a new user on /add-user/, take her back to that empty screen. Make an admin page with links to admin stuff?</w:t>
+        <w:t>[ ] configure django in GAE to send email and enable ADMINS among other things.</w:t>
+      </w:r>
+    </w:p>
+    <w:p>
+      <w:r>
+        <w:t>[ ]After login, show a green success/advising bar at the top of the activities page, or next page (?)</w:t>
+      </w:r>
+    </w:p>
+    <w:p>
+      <w:r>
+        <w:t>[ ]After create a new user on /add-user/, take her back to that empty screen. Make an admin page with links to admin stuff?</w:t>
       </w:r>
     </w:p>
     <w:p>
       <w:r>
         <w:t xml:space="preserve"> </w:t>
       </w:r>
-      <w:proofErr w:type="gramStart"/>
       <w:r>
         <w:t>[ ] robots.txt file?</w:t>
       </w:r>
-      <w:proofErr w:type="gramEnd"/>
-    </w:p>
-    <w:p>
-      <w:proofErr w:type="gramStart"/>
+    </w:p>
+    <w:p>
       <w:r>
         <w:t>[ ] Comments box from users (needs email first?)</w:t>
       </w:r>
-      <w:proofErr w:type="gramEnd"/>
     </w:p>
     <w:p>
       <w:r>
@@ -1990,23 +1425,13 @@
       </w:r>
     </w:p>
     <w:p>
-      <w:proofErr w:type="gramStart"/>
       <w:r>
         <w:t>[ ] searchable directories of exhibitors and retailers?</w:t>
       </w:r>
-      <w:proofErr w:type="gramEnd"/>
-    </w:p>
-    <w:p>
-      <w:r>
-        <w:t xml:space="preserve">[ ] what happens when you make a user not ACTIVE in </w:t>
-      </w:r>
-      <w:proofErr w:type="spellStart"/>
-      <w:r>
-        <w:t>Django</w:t>
-      </w:r>
-      <w:proofErr w:type="spellEnd"/>
-      <w:r>
-        <w:t>? Test it out. Is this how we want to keep people off the system when no longer in NWKS?</w:t>
+    </w:p>
+    <w:p>
+      <w:r>
+        <w:t>[ ] what happens when you make a user not ACTIVE in Django? Test it out. Is this how we want to keep people off the system when no longer in NWKS?</w:t>
       </w:r>
     </w:p>
     <w:p>
@@ -2023,21 +1448,14 @@
       </w:r>
     </w:p>
     <w:p>
-      <w:proofErr w:type="gramStart"/>
       <w:r>
         <w:t>[ ] https?</w:t>
       </w:r>
-      <w:proofErr w:type="gramEnd"/>
-    </w:p>
-    <w:p>
-      <w:r>
-        <w:t xml:space="preserve">[ ] </w:t>
-      </w:r>
-      <w:proofErr w:type="spellStart"/>
-      <w:r>
-        <w:t>paypal</w:t>
-      </w:r>
-      <w:proofErr w:type="spellEnd"/>
+    </w:p>
+    <w:p>
+      <w:r>
+        <w:t>[ ] paypal</w:t>
+      </w:r>
     </w:p>
     <w:p>
       <w:r>
@@ -2057,15 +1475,7 @@
         <w:t>[x</w:t>
       </w:r>
       <w:r>
-        <w:t xml:space="preserve">] </w:t>
-      </w:r>
-      <w:proofErr w:type="spellStart"/>
-      <w:r>
-        <w:t>Localflavor</w:t>
-      </w:r>
-      <w:proofErr w:type="spellEnd"/>
-      <w:r>
-        <w:t xml:space="preserve"> changes: </w:t>
+        <w:t xml:space="preserve">] Localflavor changes: </w:t>
       </w:r>
       <w:hyperlink r:id="rId26" w:anchor="localflavor-how-to-migrate" w:history="1">
         <w:r>
@@ -2085,6 +1495,7 @@
         </w:numPr>
       </w:pPr>
       <w:r>
+        <w:lastRenderedPageBreak/>
         <w:t xml:space="preserve">Go to </w:t>
       </w:r>
       <w:hyperlink r:id="rId27" w:history="1">
@@ -2137,97 +1548,40 @@
           <w:sz w:val="20"/>
           <w:szCs w:val="20"/>
         </w:rPr>
-        <w:lastRenderedPageBreak/>
-        <w:t xml:space="preserve">from </w:t>
-      </w:r>
-      <w:proofErr w:type="spellStart"/>
+        <w:t>from django.contrib.localflavor.fr.forms import FRPhoneNumberField</w:t>
+      </w:r>
       <w:r>
         <w:rPr>
           <w:rFonts w:ascii="Courier New" w:eastAsia="Times New Roman" w:hAnsi="Courier New" w:cs="Courier New"/>
           <w:sz w:val="20"/>
           <w:szCs w:val="20"/>
         </w:rPr>
-        <w:t>django.contrib.localflavor.fr.forms</w:t>
-      </w:r>
-      <w:proofErr w:type="spellEnd"/>
+        <w:br/>
+      </w:r>
+      <w:r>
+        <w:rPr>
+          <w:rFonts w:ascii="Times New Roman" w:eastAsia="Times New Roman" w:hAnsi="Times New Roman" w:cs="Times New Roman"/>
+          <w:sz w:val="24"/>
+          <w:szCs w:val="24"/>
+        </w:rPr>
+        <w:t>...to this:</w:t>
+      </w:r>
+      <w:r>
+        <w:rPr>
+          <w:rFonts w:ascii="Times New Roman" w:eastAsia="Times New Roman" w:hAnsi="Times New Roman" w:cs="Times New Roman"/>
+          <w:sz w:val="24"/>
+          <w:szCs w:val="24"/>
+        </w:rPr>
+        <w:br/>
+      </w:r>
       <w:r>
         <w:rPr>
           <w:rFonts w:ascii="Courier New" w:eastAsia="Times New Roman" w:hAnsi="Courier New" w:cs="Courier New"/>
           <w:sz w:val="20"/>
           <w:szCs w:val="20"/>
         </w:rPr>
-        <w:t xml:space="preserve"> import </w:t>
-      </w:r>
-      <w:proofErr w:type="spellStart"/>
-      <w:r>
-        <w:rPr>
-          <w:rFonts w:ascii="Courier New" w:eastAsia="Times New Roman" w:hAnsi="Courier New" w:cs="Courier New"/>
-          <w:sz w:val="20"/>
-          <w:szCs w:val="20"/>
-        </w:rPr>
-        <w:t>FRPhoneNumberField</w:t>
-      </w:r>
-      <w:proofErr w:type="spellEnd"/>
-      <w:r>
-        <w:rPr>
-          <w:rFonts w:ascii="Courier New" w:eastAsia="Times New Roman" w:hAnsi="Courier New" w:cs="Courier New"/>
-          <w:sz w:val="20"/>
-          <w:szCs w:val="20"/>
-        </w:rPr>
-        <w:br/>
-      </w:r>
-      <w:r>
-        <w:rPr>
-          <w:rFonts w:ascii="Times New Roman" w:eastAsia="Times New Roman" w:hAnsi="Times New Roman" w:cs="Times New Roman"/>
-          <w:sz w:val="24"/>
-          <w:szCs w:val="24"/>
-        </w:rPr>
-        <w:t>...to this:</w:t>
-      </w:r>
-      <w:r>
-        <w:rPr>
-          <w:rFonts w:ascii="Times New Roman" w:eastAsia="Times New Roman" w:hAnsi="Times New Roman" w:cs="Times New Roman"/>
-          <w:sz w:val="24"/>
-          <w:szCs w:val="24"/>
-        </w:rPr>
-        <w:br/>
-      </w:r>
-      <w:r>
-        <w:rPr>
-          <w:rFonts w:ascii="Courier New" w:eastAsia="Times New Roman" w:hAnsi="Courier New" w:cs="Courier New"/>
-          <w:sz w:val="20"/>
-          <w:szCs w:val="20"/>
-        </w:rPr>
-        <w:t xml:space="preserve">from </w:t>
-      </w:r>
-      <w:proofErr w:type="spellStart"/>
-      <w:r>
-        <w:rPr>
-          <w:rFonts w:ascii="Courier New" w:eastAsia="Times New Roman" w:hAnsi="Courier New" w:cs="Courier New"/>
-          <w:sz w:val="20"/>
-          <w:szCs w:val="20"/>
-        </w:rPr>
-        <w:t>django_localflavor_fr.forms</w:t>
-      </w:r>
-      <w:proofErr w:type="spellEnd"/>
-      <w:r>
-        <w:rPr>
-          <w:rFonts w:ascii="Courier New" w:eastAsia="Times New Roman" w:hAnsi="Courier New" w:cs="Courier New"/>
-          <w:sz w:val="20"/>
-          <w:szCs w:val="20"/>
-        </w:rPr>
-        <w:t xml:space="preserve"> import </w:t>
-      </w:r>
-      <w:proofErr w:type="spellStart"/>
-      <w:r>
-        <w:rPr>
-          <w:rFonts w:ascii="Courier New" w:eastAsia="Times New Roman" w:hAnsi="Courier New" w:cs="Courier New"/>
-          <w:sz w:val="20"/>
-          <w:szCs w:val="20"/>
-        </w:rPr>
-        <w:t>FRPhoneNumberField</w:t>
-      </w:r>
-      <w:proofErr w:type="spellEnd"/>
+        <w:t>from django_localflavor_fr.forms import FRPhoneNumberField</w:t>
+      </w:r>
     </w:p>
     <w:p>
       <w:pPr>
@@ -2289,13 +1643,8 @@
     </w:p>
     <w:p>
       <w:r>
-        <w:t xml:space="preserve">[x] Copyright using template for year so don’t have to update in 2014 </w:t>
-      </w:r>
-      <w:proofErr w:type="spellStart"/>
-      <w:r>
-        <w:t>etc</w:t>
-      </w:r>
-      <w:proofErr w:type="spellEnd"/>
+        <w:t>[x] Copyright using template for year so don’t have to update in 2014 etc</w:t>
+      </w:r>
     </w:p>
     <w:p>
       <w:r>
@@ -2305,15 +1654,7 @@
         <w:t>L</w:t>
       </w:r>
       <w:r>
-        <w:t xml:space="preserve">ogos: Python, </w:t>
-      </w:r>
-      <w:proofErr w:type="spellStart"/>
-      <w:r>
-        <w:t>Django</w:t>
-      </w:r>
-      <w:proofErr w:type="spellEnd"/>
-      <w:r>
-        <w:t>, GAE</w:t>
+        <w:t>ogos: Python, Django, GAE</w:t>
       </w:r>
     </w:p>
     <w:p>
@@ -2321,15 +1662,7 @@
         <w:t>[x</w:t>
       </w:r>
       <w:r>
-        <w:t xml:space="preserve">] </w:t>
-      </w:r>
-      <w:proofErr w:type="gramStart"/>
-      <w:r>
-        <w:t>website</w:t>
-      </w:r>
-      <w:proofErr w:type="gramEnd"/>
-      <w:r>
-        <w:t xml:space="preserve"> version #</w:t>
+        <w:t>] website version #</w:t>
       </w:r>
     </w:p>
     <w:p>

</xml_diff>

<commit_message>
BUG FIX: closed one day too soon cuz of __gt and not __gte; BUG FIX: GAE datetime objects in UTC so registration closed several hours too soon; BUG FIX: Retails should be allowed to register until the show is over; New centered layout.
</commit_message>
<xml_diff>
--- a/README.docx
+++ b/README.docx
@@ -23,7 +23,7 @@
         <w:t xml:space="preserve">Version </w:t>
       </w:r>
       <w:r>
-        <w:t>7</w:t>
+        <w:t>8</w:t>
       </w:r>
     </w:p>
     <w:p>
@@ -149,6 +149,41 @@
       </w:pPr>
       <w:r>
         <w:lastRenderedPageBreak/>
+        <w:t>Release Notes</w:t>
+      </w:r>
+    </w:p>
+    <w:p>
+      <w:pPr>
+        <w:pStyle w:val="Heading2"/>
+      </w:pPr>
+      <w:r>
+        <w:t>Version 8</w:t>
+      </w:r>
+    </w:p>
+    <w:p>
+      <w:r>
+        <w:t>BUG FIX: closed one day too soon cuz of __gt and not __gte; BUG FIX: GAE datetime objects in UTC so registration closed several hours t</w:t>
+      </w:r>
+      <w:r>
+        <w:t>oo soon; BUG FIX: Retails shoul</w:t>
+      </w:r>
+      <w:r>
+        <w:t>d</w:t>
+      </w:r>
+      <w:r>
+        <w:t xml:space="preserve"> </w:t>
+      </w:r>
+      <w:bookmarkStart w:id="0" w:name="_GoBack"/>
+      <w:bookmarkEnd w:id="0"/>
+      <w:r>
+        <w:t>be allowed to register until the show is over; New centered layout.</w:t>
+      </w:r>
+    </w:p>
+    <w:p>
+      <w:pPr>
+        <w:pStyle w:val="Heading1"/>
+      </w:pPr>
+      <w:r>
         <w:t>DEV Environment</w:t>
       </w:r>
     </w:p>
@@ -726,6 +761,9 @@
         <w:br/>
       </w:r>
       <w:r>
+        <w:rPr>
+          <w:noProof/>
+        </w:rPr>
         <w:drawing>
           <wp:inline distT="0" distB="0" distL="0" distR="0" wp14:anchorId="5DADDE1A" wp14:editId="7C928767">
             <wp:extent cx="5943600" cy="4819015"/>
@@ -765,9 +803,70 @@
     </w:p>
     <w:p>
       <w:pPr>
+        <w:pStyle w:val="ListParagraph"/>
+        <w:numPr>
+          <w:ilvl w:val="0"/>
+          <w:numId w:val="2"/>
+        </w:numPr>
+      </w:pPr>
+      <w:r>
+        <w:t>Google Apps is the main app placeholder for our domains, and here is a reminder on how to get to that (and add domain aliases under Domains, or add this App Engine service to new apps/domains).</w:t>
+      </w:r>
+      <w:r>
+        <w:br/>
+      </w:r>
+      <w:hyperlink r:id="rId21" w:history="1">
+        <w:r>
+          <w:rPr>
+            <w:rStyle w:val="Hyperlink"/>
+          </w:rPr>
+          <w:t>http://admin.google.com</w:t>
+        </w:r>
+      </w:hyperlink>
+      <w:r>
+        <w:t xml:space="preserve"> and login as either </w:t>
+      </w:r>
+      <w:r>
+        <w:t>info@nwkidsshow.com</w:t>
+      </w:r>
+      <w:r>
+        <w:t xml:space="preserve"> or </w:t>
+      </w:r>
+      <w:r>
+        <w:t>info@cakidsshow.com</w:t>
+      </w:r>
+      <w:r>
+        <w:t xml:space="preserve">. Which hopefully takes you to </w:t>
+      </w:r>
+      <w:hyperlink r:id="rId22" w:history="1">
+        <w:r>
+          <w:rPr>
+            <w:rStyle w:val="Hyperlink"/>
+          </w:rPr>
+          <w:t>https://admin.google.com/nwkidsshow.com/AdminHome</w:t>
+        </w:r>
+      </w:hyperlink>
+      <w:r>
+        <w:t xml:space="preserve"> or </w:t>
+      </w:r>
+      <w:hyperlink r:id="rId23" w:history="1">
+        <w:r>
+          <w:rPr>
+            <w:rStyle w:val="Hyperlink"/>
+          </w:rPr>
+          <w:t>https://admin.google.com/cakidsshow.com/AdminHome</w:t>
+        </w:r>
+      </w:hyperlink>
+      <w:r>
+        <w:t xml:space="preserve"> or </w:t>
+      </w:r>
+    </w:p>
+    <w:p>
+      <w:pPr>
         <w:pStyle w:val="Heading1"/>
       </w:pPr>
       <w:r>
+        <w:lastRenderedPageBreak/>
         <w:t>Data from PROD to DEV</w:t>
       </w:r>
     </w:p>
@@ -786,7 +885,7 @@
       <w:r>
         <w:tab/>
       </w:r>
-      <w:hyperlink r:id="rId21" w:anchor="project:729708433766:sql:instance:nwkidsshow.com:nwkidsshowdb:instance1" w:history="1">
+      <w:hyperlink r:id="rId24" w:anchor="project:729708433766:sql:instance:nwkidsshow.com:nwkidsshowdb:instance1" w:history="1">
         <w:r>
           <w:rPr>
             <w:rStyle w:val="Hyperlink"/>
@@ -807,7 +906,6 @@
     </w:p>
     <w:p>
       <w:r>
-        <w:lastRenderedPageBreak/>
         <w:t>Fill out the dialog below using the Google Storage bucket name and a date in the filename like this for example:</w:t>
       </w:r>
       <w:r>
@@ -833,7 +931,7 @@
                     <pic:cNvPicPr/>
                   </pic:nvPicPr>
                   <pic:blipFill>
-                    <a:blip r:embed="rId22"/>
+                    <a:blip r:embed="rId25"/>
                     <a:stretch>
                       <a:fillRect/>
                     </a:stretch>
@@ -918,7 +1016,7 @@
                     <pic:cNvPicPr/>
                   </pic:nvPicPr>
                   <pic:blipFill>
-                    <a:blip r:embed="rId23"/>
+                    <a:blip r:embed="rId26"/>
                     <a:stretch>
                       <a:fillRect/>
                     </a:stretch>
@@ -941,6 +1039,7 @@
     </w:p>
     <w:p>
       <w:r>
+        <w:lastRenderedPageBreak/>
         <w:t>Start Import button (bottom right)</w:t>
       </w:r>
     </w:p>
@@ -977,7 +1076,7 @@
           <w:szCs w:val="16"/>
         </w:rPr>
         <w:cr/>
-        <w:t>Running: mysql.exe --defaults-extra-file="c:\users\damien\appdata\local\temp\tmpb_jvnd.cnf"  --</w:t>
+        <w:t>Running: mysql.exe --defaults-extra-file="c:\users\damien\appdata\local\temp\tmpb_jvnd.cnf"  --host=localhost --user=root --port=3306 --default-character-set=utf8 --comments &lt; "C:\\Users\\Damien\\Documents\\NW Kids Show\\2013-07-16-export\\2013-07-16-export"</w:t>
       </w:r>
       <w:r>
         <w:rPr>
@@ -985,8 +1084,8 @@
           <w:sz w:val="16"/>
           <w:szCs w:val="16"/>
         </w:rPr>
-        <w:lastRenderedPageBreak/>
-        <w:t>host=localhost --user=root --port=3306 --default-character-set=utf8 --comments &lt; "C:\\Users\\Damien\\Documents\\NW Kids Show\\2013-07-16-export\\2013-07-16-export"</w:t>
+        <w:cr/>
+        <w:t>22:06:28 Import of C:\Users\Damien\Documents\NW Kids Show\2013-07-16-export\2013-07-16-export has finished</w:t>
       </w:r>
       <w:r>
         <w:rPr>
@@ -995,15 +1094,6 @@
           <w:szCs w:val="16"/>
         </w:rPr>
         <w:cr/>
-        <w:t>22:06:28 Import of C:\Users\Damien\Documents\NW Kids Show\2013-07-16-export\2013-07-16-export has finished</w:t>
-      </w:r>
-      <w:r>
-        <w:rPr>
-          <w:rFonts w:ascii="Courier New" w:hAnsi="Courier New" w:cs="Courier New"/>
-          <w:sz w:val="16"/>
-          <w:szCs w:val="16"/>
-        </w:rPr>
-        <w:cr/>
       </w:r>
     </w:p>
     <w:p>
@@ -1179,6 +1269,7 @@
     </w:p>
     <w:p>
       <w:r>
+        <w:lastRenderedPageBreak/>
         <w:t xml:space="preserve">STEP 5: </w:t>
       </w:r>
       <w:r>
@@ -1222,7 +1313,6 @@
     </w:p>
     <w:p>
       <w:r>
-        <w:lastRenderedPageBreak/>
         <w:t>STEP 7</w:t>
       </w:r>
       <w:r>
@@ -1244,6 +1334,9 @@
         <w:br/>
       </w:r>
       <w:r>
+        <w:rPr>
+          <w:noProof/>
+        </w:rPr>
         <w:drawing>
           <wp:inline distT="0" distB="0" distL="0" distR="0" wp14:anchorId="0FA0E4EF" wp14:editId="5781A475">
             <wp:extent cx="5943600" cy="2213610"/>
@@ -1260,7 +1353,7 @@
                     <pic:cNvPicPr/>
                   </pic:nvPicPr>
                   <pic:blipFill>
-                    <a:blip r:embed="rId24"/>
+                    <a:blip r:embed="rId27"/>
                     <a:stretch>
                       <a:fillRect/>
                     </a:stretch>
@@ -1300,8 +1393,6 @@
       <w:r>
         <w:t xml:space="preserve"> Test it good.</w:t>
       </w:r>
-      <w:bookmarkStart w:id="0" w:name="_GoBack"/>
-      <w:bookmarkEnd w:id="0"/>
     </w:p>
     <w:p/>
     <w:p>
@@ -1333,6 +1424,76 @@
         <w:pStyle w:val="Heading2"/>
       </w:pPr>
       <w:r>
+        <w:t>California Kids Show</w:t>
+      </w:r>
+    </w:p>
+    <w:p>
+      <w:r>
+        <w:t xml:space="preserve">[ ] </w:t>
+      </w:r>
+      <w:r>
+        <w:t xml:space="preserve">If you want the browser to keep displaying www.friend1.com all the way without ever showing www.mywebsite.com, you should have friend1.com setup as a Google App account, and add their domain into your application (just like you did for your own domain). This way, all traffic to www.friend1.com (or </w:t>
+      </w:r>
+      <w:r>
+        <w:t>whatever</w:t>
+      </w:r>
+      <w:r>
+        <w:t xml:space="preserve"> subdomain they pick) goes to your appengine app. And your App should detect the domain of the http request and response accordingly.</w:t>
+      </w:r>
+      <w:r>
+        <w:br/>
+        <w:t xml:space="preserve">Copied from </w:t>
+      </w:r>
+      <w:hyperlink r:id="rId28" w:history="1">
+        <w:r>
+          <w:rPr>
+            <w:rStyle w:val="Hyperlink"/>
+          </w:rPr>
+          <w:t>this link</w:t>
+        </w:r>
+      </w:hyperlink>
+      <w:r>
+        <w:t>.</w:t>
+      </w:r>
+    </w:p>
+    <w:p>
+      <w:r>
+        <w:t>[ ] will have overlapping registration periods with NWKids show so be careful in this method where I assume there is only ever ONE show to register for at a time: get_better_choices(). Maybe I will know which website they are on and can still use this? How ugly are the choices when there is more than one? Try this and see!</w:t>
+      </w:r>
+    </w:p>
+    <w:p>
+      <w:pPr>
+        <w:pStyle w:val="Heading2"/>
+      </w:pPr>
+      <w:r>
+        <w:t>Online Payment</w:t>
+      </w:r>
+    </w:p>
+    <w:p>
+      <w:r>
+        <w:t>[ ] read the book, make a plan</w:t>
+      </w:r>
+    </w:p>
+    <w:p>
+      <w:r>
+        <w:t>[ ] https?</w:t>
+      </w:r>
+    </w:p>
+    <w:p>
+      <w:r>
+        <w:t>[ ] paypal</w:t>
+      </w:r>
+    </w:p>
+    <w:p>
+      <w:r>
+        <w:t>[ ] credit card</w:t>
+      </w:r>
+    </w:p>
+    <w:p>
+      <w:pPr>
+        <w:pStyle w:val="Heading2"/>
+      </w:pPr>
+      <w:r>
         <w:t>Misc</w:t>
       </w:r>
     </w:p>
@@ -1382,7 +1543,7 @@
       <w:r>
         <w:t xml:space="preserve">] custom error pages? </w:t>
       </w:r>
-      <w:hyperlink r:id="rId25" w:anchor="customizing-error-views" w:history="1">
+      <w:hyperlink r:id="rId29" w:anchor="customizing-error-views" w:history="1">
         <w:r>
           <w:rPr>
             <w:rStyle w:val="Hyperlink"/>
@@ -1393,6 +1554,14 @@
     </w:p>
     <w:p>
       <w:r>
+        <w:t xml:space="preserve">[ ] </w:t>
+      </w:r>
+      <w:r>
+        <w:t>Everything is now online including the exhibitor list for the retailers. I would suggest to login and add Katy's name next to In Play Showroom under "Edit my profile". Sorry, we didn't add space for assistant names. This is good info for my webmaster. :)</w:t>
+      </w:r>
+    </w:p>
+    <w:p>
+      <w:r>
         <w:t>[ ] configure django in GAE to send email and enable ADMINS among other things.</w:t>
       </w:r>
     </w:p>
@@ -1403,6 +1572,7 @@
     </w:p>
     <w:p>
       <w:r>
+        <w:lastRenderedPageBreak/>
         <w:t>[ ]After create a new user on /add-user/, take her back to that empty screen. Make an admin page with links to admin stuff?</w:t>
       </w:r>
     </w:p>
@@ -1439,34 +1609,6 @@
         <w:pStyle w:val="Heading2"/>
       </w:pPr>
       <w:r>
-        <w:t>Online Payment</w:t>
-      </w:r>
-    </w:p>
-    <w:p>
-      <w:r>
-        <w:t>[ ] read the book, make a plan</w:t>
-      </w:r>
-    </w:p>
-    <w:p>
-      <w:r>
-        <w:t>[ ] https?</w:t>
-      </w:r>
-    </w:p>
-    <w:p>
-      <w:r>
-        <w:t>[ ] paypal</w:t>
-      </w:r>
-    </w:p>
-    <w:p>
-      <w:r>
-        <w:t>[ ] credit card</w:t>
-      </w:r>
-    </w:p>
-    <w:p>
-      <w:pPr>
-        <w:pStyle w:val="Heading2"/>
-      </w:pPr>
-      <w:r>
         <w:t>Migration to 1.5</w:t>
       </w:r>
     </w:p>
@@ -1477,7 +1619,7 @@
       <w:r>
         <w:t xml:space="preserve">] Localflavor changes: </w:t>
       </w:r>
-      <w:hyperlink r:id="rId26" w:anchor="localflavor-how-to-migrate" w:history="1">
+      <w:hyperlink r:id="rId30" w:anchor="localflavor-how-to-migrate" w:history="1">
         <w:r>
           <w:rPr>
             <w:rStyle w:val="Hyperlink"/>
@@ -1495,10 +1637,9 @@
         </w:numPr>
       </w:pPr>
       <w:r>
-        <w:lastRenderedPageBreak/>
         <w:t xml:space="preserve">Go to </w:t>
       </w:r>
-      <w:hyperlink r:id="rId27" w:history="1">
+      <w:hyperlink r:id="rId31" w:history="1">
         <w:r>
           <w:rPr>
             <w:rStyle w:val="Hyperlink"/>
@@ -1723,7 +1864,7 @@
       <w:r>
         <w:t xml:space="preserve">Better? </w:t>
       </w:r>
-      <w:hyperlink r:id="rId28" w:history="1">
+      <w:hyperlink r:id="rId32" w:history="1">
         <w:r>
           <w:rPr>
             <w:rStyle w:val="Hyperlink"/>

</xml_diff>

<commit_message>
more time fixes; required some fields; massive forms cleanup for spacing, error message placement, required fields consistency; p to div where needed.
</commit_message>
<xml_diff>
--- a/README.docx
+++ b/README.docx
@@ -7,8 +7,13 @@
         <w:pStyle w:val="Heading1"/>
         <w:jc w:val="center"/>
       </w:pPr>
-      <w:r>
-        <w:t>nwkidsshow.com README</w:t>
+      <w:proofErr w:type="gramStart"/>
+      <w:r>
+        <w:t>nwkidsshow.com</w:t>
+      </w:r>
+      <w:proofErr w:type="gramEnd"/>
+      <w:r>
+        <w:t xml:space="preserve"> README</w:t>
       </w:r>
     </w:p>
     <w:p>
@@ -35,8 +40,13 @@
       </w:r>
     </w:p>
     <w:p>
-      <w:r>
-        <w:t>Django 1.4, upgraded to 1.5.</w:t>
+      <w:proofErr w:type="spellStart"/>
+      <w:r>
+        <w:t>Django</w:t>
+      </w:r>
+      <w:proofErr w:type="spellEnd"/>
+      <w:r>
+        <w:t xml:space="preserve"> 1.4, upgraded to 1.5.</w:t>
       </w:r>
     </w:p>
     <w:p>
@@ -63,9 +73,13 @@
       </w:r>
     </w:p>
     <w:p>
+      <w:proofErr w:type="spellStart"/>
+      <w:proofErr w:type="gramStart"/>
       <w:r>
         <w:t>etc</w:t>
       </w:r>
+      <w:proofErr w:type="spellEnd"/>
+      <w:proofErr w:type="gramEnd"/>
     </w:p>
     <w:p>
       <w:pPr>
@@ -140,7 +154,31 @@
     </w:p>
     <w:p>
       <w:r>
-        <w:t>Note that nwkidsshow_show_retailers and nwkidsshow_show_exhibitors is an artifact created by django and not me. Regardless, it seems redundant with the other path from retailer to show. I don’t feel like fixing it though.</w:t>
+        <w:t xml:space="preserve">Note that </w:t>
+      </w:r>
+      <w:proofErr w:type="spellStart"/>
+      <w:r>
+        <w:t>nwkidsshow_show_retailers</w:t>
+      </w:r>
+      <w:proofErr w:type="spellEnd"/>
+      <w:r>
+        <w:t xml:space="preserve"> and </w:t>
+      </w:r>
+      <w:proofErr w:type="spellStart"/>
+      <w:r>
+        <w:t>nwkidsshow_show_exhibitors</w:t>
+      </w:r>
+      <w:proofErr w:type="spellEnd"/>
+      <w:r>
+        <w:t xml:space="preserve"> is an artifact created by </w:t>
+      </w:r>
+      <w:proofErr w:type="spellStart"/>
+      <w:r>
+        <w:t>django</w:t>
+      </w:r>
+      <w:proofErr w:type="spellEnd"/>
+      <w:r>
+        <w:t xml:space="preserve"> and not me. Regardless, it seems redundant with the other path from retailer to show. I don’t feel like fixing it though.</w:t>
       </w:r>
     </w:p>
     <w:p>
@@ -162,7 +200,39 @@
     </w:p>
     <w:p>
       <w:r>
-        <w:t>BUG FIX: closed one day too soon cuz of __gt and not __gte; BUG FIX: GAE datetime objects in UTC so registration closed several hours t</w:t>
+        <w:t xml:space="preserve">BUG FIX: closed one day too soon </w:t>
+      </w:r>
+      <w:proofErr w:type="spellStart"/>
+      <w:r>
+        <w:t>cuz</w:t>
+      </w:r>
+      <w:proofErr w:type="spellEnd"/>
+      <w:r>
+        <w:t xml:space="preserve"> of __</w:t>
+      </w:r>
+      <w:proofErr w:type="spellStart"/>
+      <w:r>
+        <w:t>gt</w:t>
+      </w:r>
+      <w:proofErr w:type="spellEnd"/>
+      <w:r>
+        <w:t xml:space="preserve"> and not __</w:t>
+      </w:r>
+      <w:proofErr w:type="spellStart"/>
+      <w:r>
+        <w:t>gte</w:t>
+      </w:r>
+      <w:proofErr w:type="spellEnd"/>
+      <w:r>
+        <w:t xml:space="preserve">; BUG FIX: GAE </w:t>
+      </w:r>
+      <w:proofErr w:type="spellStart"/>
+      <w:r>
+        <w:t>datetime</w:t>
+      </w:r>
+      <w:proofErr w:type="spellEnd"/>
+      <w:r>
+        <w:t xml:space="preserve"> objects in UTC so registration closed several hours t</w:t>
       </w:r>
       <w:r>
         <w:t>oo soon; BUG FIX: Retails shoul</w:t>
@@ -173,8 +243,6 @@
       <w:r>
         <w:t xml:space="preserve"> </w:t>
       </w:r>
-      <w:bookmarkStart w:id="0" w:name="_GoBack"/>
-      <w:bookmarkEnd w:id="0"/>
       <w:r>
         <w:t>be allowed to register until the show is over; New centered layout.</w:t>
       </w:r>
@@ -191,14 +259,32 @@
       <w:r>
         <w:t xml:space="preserve">I use </w:t>
       </w:r>
+      <w:proofErr w:type="spellStart"/>
       <w:r>
         <w:rPr>
           <w:b/>
         </w:rPr>
         <w:t>PyCharm</w:t>
       </w:r>
-      <w:r>
-        <w:t xml:space="preserve"> because all of the Django and Google App Engine commands I use are built-in, not to mention Git Hub integration.</w:t>
+      <w:proofErr w:type="spellEnd"/>
+      <w:r>
+        <w:t xml:space="preserve"> because all of the </w:t>
+      </w:r>
+      <w:proofErr w:type="spellStart"/>
+      <w:r>
+        <w:t>Django</w:t>
+      </w:r>
+      <w:proofErr w:type="spellEnd"/>
+      <w:r>
+        <w:t xml:space="preserve"> and Google App Engine commands I use are built-in, not to mention </w:t>
+      </w:r>
+      <w:proofErr w:type="spellStart"/>
+      <w:r>
+        <w:t>Git</w:t>
+      </w:r>
+      <w:proofErr w:type="spellEnd"/>
+      <w:r>
+        <w:t xml:space="preserve"> Hub integration.</w:t>
       </w:r>
     </w:p>
     <w:p>
@@ -221,20 +307,46 @@
         <w:t>MySQL Workbench</w:t>
       </w:r>
       <w:r>
-        <w:t xml:space="preserve"> to manage the local db and run queries.</w:t>
+        <w:t xml:space="preserve"> to manage the local </w:t>
+      </w:r>
+      <w:proofErr w:type="spellStart"/>
+      <w:r>
+        <w:t>db</w:t>
+      </w:r>
+      <w:proofErr w:type="spellEnd"/>
+      <w:r>
+        <w:t xml:space="preserve"> and run queries.</w:t>
       </w:r>
     </w:p>
     <w:p>
       <w:pPr>
         <w:pStyle w:val="Heading2"/>
       </w:pPr>
-      <w:r>
-        <w:t>manage.py commands</w:t>
-      </w:r>
-    </w:p>
-    <w:p>
-      <w:r>
-        <w:t>when you create a new database, you need to run “syncdb”. But since then, I have not used many manage.py commands. Others of interest might be: “reset”, but maybe dangerous.</w:t>
+      <w:proofErr w:type="gramStart"/>
+      <w:r>
+        <w:t>manage.py</w:t>
+      </w:r>
+      <w:proofErr w:type="gramEnd"/>
+      <w:r>
+        <w:t xml:space="preserve"> commands</w:t>
+      </w:r>
+    </w:p>
+    <w:p>
+      <w:proofErr w:type="gramStart"/>
+      <w:r>
+        <w:t>when</w:t>
+      </w:r>
+      <w:proofErr w:type="gramEnd"/>
+      <w:r>
+        <w:t xml:space="preserve"> you create a new database, you need to run “</w:t>
+      </w:r>
+      <w:proofErr w:type="spellStart"/>
+      <w:r>
+        <w:t>syncdb</w:t>
+      </w:r>
+      <w:proofErr w:type="spellEnd"/>
+      <w:r>
+        <w:t>”. But since then, I have not used many manage.py commands. Others of interest might be: “reset”, but maybe dangerous.</w:t>
       </w:r>
     </w:p>
     <w:p>
@@ -246,8 +358,13 @@
       </w:r>
     </w:p>
     <w:p>
-      <w:r>
-        <w:t>Using Google App Engine with storage in Google Cloud SQL. See below for login and dashboard information.</w:t>
+      <w:proofErr w:type="gramStart"/>
+      <w:r>
+        <w:t>Using Google App Engine with storage in Google Cloud SQL.</w:t>
+      </w:r>
+      <w:proofErr w:type="gramEnd"/>
+      <w:r>
+        <w:t xml:space="preserve"> See below for login and dashboard information.</w:t>
       </w:r>
     </w:p>
     <w:p>
@@ -274,11 +391,32 @@
           <w:numId w:val="3"/>
         </w:numPr>
       </w:pPr>
-      <w:r>
-        <w:t>edit app.yaml and change “version”. I am using just integers right now.</w:t>
-      </w:r>
-      <w:r>
-        <w:t xml:space="preserve"> Don’t confuse “version” with django version.</w:t>
+      <w:proofErr w:type="gramStart"/>
+      <w:r>
+        <w:t>edit</w:t>
+      </w:r>
+      <w:proofErr w:type="gramEnd"/>
+      <w:r>
+        <w:t xml:space="preserve"> </w:t>
+      </w:r>
+      <w:proofErr w:type="spellStart"/>
+      <w:r>
+        <w:t>app.yaml</w:t>
+      </w:r>
+      <w:proofErr w:type="spellEnd"/>
+      <w:r>
+        <w:t xml:space="preserve"> and change “version”. I am using just integers right now.</w:t>
+      </w:r>
+      <w:r>
+        <w:t xml:space="preserve"> Don’t confuse “version” with </w:t>
+      </w:r>
+      <w:proofErr w:type="spellStart"/>
+      <w:r>
+        <w:t>django</w:t>
+      </w:r>
+      <w:proofErr w:type="spellEnd"/>
+      <w:r>
+        <w:t xml:space="preserve"> version.</w:t>
       </w:r>
     </w:p>
     <w:p>
@@ -295,7 +433,31 @@
     </w:p>
     <w:p>
       <w:r>
-        <w:t>In Pycharm (with the “upper” nwkidsshow project open) select Tools -&gt; google App Engine -&gt; Upload App Engine app… but the “…”</w:t>
+        <w:t xml:space="preserve">In </w:t>
+      </w:r>
+      <w:proofErr w:type="spellStart"/>
+      <w:r>
+        <w:t>Pycharm</w:t>
+      </w:r>
+      <w:proofErr w:type="spellEnd"/>
+      <w:r>
+        <w:t xml:space="preserve"> (with the “upper” </w:t>
+      </w:r>
+      <w:proofErr w:type="spellStart"/>
+      <w:r>
+        <w:t>nwkidsshow</w:t>
+      </w:r>
+      <w:proofErr w:type="spellEnd"/>
+      <w:r>
+        <w:t xml:space="preserve"> project open) select Tools -&gt; </w:t>
+      </w:r>
+      <w:proofErr w:type="spellStart"/>
+      <w:r>
+        <w:t>google</w:t>
+      </w:r>
+      <w:proofErr w:type="spellEnd"/>
+      <w:r>
+        <w:t xml:space="preserve"> App Engine -&gt; Upload App Engine app… but the “…”</w:t>
       </w:r>
       <w:r>
         <w:t xml:space="preserve"> is misl</w:t>
@@ -432,7 +594,15 @@
         <w:t>Cloud Storage Console</w:t>
       </w:r>
       <w:r>
-        <w:t xml:space="preserve"> is where the manual db exports get put.</w:t>
+        <w:t xml:space="preserve"> is where the manual </w:t>
+      </w:r>
+      <w:proofErr w:type="spellStart"/>
+      <w:r>
+        <w:t>db</w:t>
+      </w:r>
+      <w:proofErr w:type="spellEnd"/>
+      <w:r>
+        <w:t xml:space="preserve"> exports get put.</w:t>
       </w:r>
       <w:r>
         <w:br/>
@@ -585,7 +755,15 @@
       </w:r>
       <w:r>
         <w:br/>
-        <w:t>click on nwkidsshow to see a big dashboard with lots to do, like:</w:t>
+        <w:t xml:space="preserve">click on </w:t>
+      </w:r>
+      <w:proofErr w:type="spellStart"/>
+      <w:r>
+        <w:t>nwkidsshow</w:t>
+      </w:r>
+      <w:proofErr w:type="spellEnd"/>
+      <w:r>
+        <w:t xml:space="preserve"> to see a big dashboard with lots to do, like:</w:t>
       </w:r>
       <w:r>
         <w:br/>
@@ -701,9 +879,19 @@
           <w:numId w:val="2"/>
         </w:numPr>
       </w:pPr>
-      <w:r>
-        <w:t>Github, I have two repositories, one for the “inner” app:</w:t>
-      </w:r>
+      <w:proofErr w:type="spellStart"/>
+      <w:r>
+        <w:t>Github</w:t>
+      </w:r>
+      <w:proofErr w:type="spellEnd"/>
+      <w:r>
+        <w:t>, I have two repositories, one for the “inner” app</w:t>
+      </w:r>
+      <w:proofErr w:type="gramStart"/>
+      <w:r>
+        <w:t>:</w:t>
+      </w:r>
+      <w:proofErr w:type="gramEnd"/>
       <w:r>
         <w:br/>
       </w:r>
@@ -732,7 +920,15 @@
       </w:hyperlink>
       <w:r>
         <w:br/>
-        <w:t>It is linked to PyCharm and all files updated before push or after successful test.</w:t>
+        <w:t xml:space="preserve">It is linked to </w:t>
+      </w:r>
+      <w:proofErr w:type="spellStart"/>
+      <w:r>
+        <w:t>PyCharm</w:t>
+      </w:r>
+      <w:proofErr w:type="spellEnd"/>
+      <w:r>
+        <w:t xml:space="preserve"> and all files updated before push or after successful test.</w:t>
       </w:r>
     </w:p>
     <w:p>
@@ -744,7 +940,15 @@
         </w:numPr>
       </w:pPr>
       <w:r>
-        <w:t>DNS is hosted by enom (</w:t>
+        <w:t xml:space="preserve">DNS is hosted by </w:t>
+      </w:r>
+      <w:proofErr w:type="spellStart"/>
+      <w:r>
+        <w:t>enom</w:t>
+      </w:r>
+      <w:proofErr w:type="spellEnd"/>
+      <w:r>
+        <w:t xml:space="preserve"> (</w:t>
       </w:r>
       <w:hyperlink r:id="rId19" w:history="1">
         <w:r>
@@ -755,7 +959,15 @@
         </w:r>
       </w:hyperlink>
       <w:r>
-        <w:t xml:space="preserve"> as “lmacielinski”)</w:t>
+        <w:t xml:space="preserve"> as “</w:t>
+      </w:r>
+      <w:proofErr w:type="spellStart"/>
+      <w:r>
+        <w:t>lmacielinski</w:t>
+      </w:r>
+      <w:proofErr w:type="spellEnd"/>
+      <w:r>
+        <w:t>”)</w:t>
       </w:r>
       <w:r>
         <w:br/>
@@ -877,7 +1089,15 @@
     </w:p>
     <w:p>
       <w:r>
-        <w:t>Select “Google Cloud SQL” and the nwkidsshow instance, currently:</w:t>
+        <w:t xml:space="preserve">Select “Google Cloud SQL” and the </w:t>
+      </w:r>
+      <w:proofErr w:type="spellStart"/>
+      <w:r>
+        <w:t>nwkidsshow</w:t>
+      </w:r>
+      <w:proofErr w:type="spellEnd"/>
+      <w:r>
+        <w:t xml:space="preserve"> instance, currently:</w:t>
       </w:r>
       <w:r>
         <w:br/>
@@ -895,13 +1115,34 @@
             <w:szCs w:val="20"/>
             <w:shd w:val="clear" w:color="auto" w:fill="FFFFFF"/>
           </w:rPr>
-          <w:t>nwkidsshow.com:nwkidsshowdb:instance1</w:t>
+          <w:t>nwkidsshow.com</w:t>
         </w:r>
+        <w:proofErr w:type="gramStart"/>
+        <w:r>
+          <w:rPr>
+            <w:rStyle w:val="Hyperlink"/>
+            <w:rFonts w:ascii="Arial" w:hAnsi="Arial" w:cs="Arial"/>
+            <w:color w:val="4272DB"/>
+            <w:sz w:val="20"/>
+            <w:szCs w:val="20"/>
+            <w:shd w:val="clear" w:color="auto" w:fill="FFFFFF"/>
+          </w:rPr>
+          <w:t>:nwkidsshowdb:instance1</w:t>
+        </w:r>
+        <w:proofErr w:type="gramEnd"/>
       </w:hyperlink>
     </w:p>
     <w:p>
       <w:r>
-        <w:t>In the Actions menu on upper RHS select  Export Data</w:t>
+        <w:t xml:space="preserve">In the Actions menu on upper RHS </w:t>
+      </w:r>
+      <w:proofErr w:type="gramStart"/>
+      <w:r>
+        <w:t>select  Export</w:t>
+      </w:r>
+      <w:proofErr w:type="gramEnd"/>
+      <w:r>
+        <w:t xml:space="preserve"> Data</w:t>
       </w:r>
     </w:p>
     <w:p>
@@ -973,12 +1214,42 @@
           <w:szCs w:val="20"/>
           <w:shd w:val="clear" w:color="auto" w:fill="EBEFF9"/>
         </w:rPr>
-        <w:t>Exporting instance nwkidsshow.com:nwkidsshowdb:instance1 to gs://nwkidsshow-backups/2013-07-05-export.gz</w:t>
-      </w:r>
-    </w:p>
-    <w:p>
-      <w:r>
-        <w:t>Log in to the cloud console – cloud storage link above and download the exported gz file to your local machine (right-click, save-as)</w:t>
+        <w:t>Exporting instance nwkidsshow.com</w:t>
+      </w:r>
+      <w:proofErr w:type="gramStart"/>
+      <w:r>
+        <w:rPr>
+          <w:rFonts w:ascii="Arial" w:hAnsi="Arial" w:cs="Arial"/>
+          <w:color w:val="000000"/>
+          <w:sz w:val="20"/>
+          <w:szCs w:val="20"/>
+          <w:shd w:val="clear" w:color="auto" w:fill="EBEFF9"/>
+        </w:rPr>
+        <w:t>:nwkidsshowdb:instance1</w:t>
+      </w:r>
+      <w:proofErr w:type="gramEnd"/>
+      <w:r>
+        <w:rPr>
+          <w:rFonts w:ascii="Arial" w:hAnsi="Arial" w:cs="Arial"/>
+          <w:color w:val="000000"/>
+          <w:sz w:val="20"/>
+          <w:szCs w:val="20"/>
+          <w:shd w:val="clear" w:color="auto" w:fill="EBEFF9"/>
+        </w:rPr>
+        <w:t xml:space="preserve"> to gs://nwkidsshow-backups/2013-07-05-export.gz</w:t>
+      </w:r>
+    </w:p>
+    <w:p>
+      <w:r>
+        <w:t xml:space="preserve">Log in to the cloud console – cloud storage link above and download the exported </w:t>
+      </w:r>
+      <w:proofErr w:type="spellStart"/>
+      <w:r>
+        <w:t>gz</w:t>
+      </w:r>
+      <w:proofErr w:type="spellEnd"/>
+      <w:r>
+        <w:t xml:space="preserve"> file to your local machine (right-click, save-as)</w:t>
       </w:r>
     </w:p>
     <w:p>
@@ -1076,24 +1347,60 @@
           <w:szCs w:val="16"/>
         </w:rPr>
         <w:cr/>
-        <w:t>Running: mysql.exe --defaults-extra-file="c:\users\damien\appdata\local\temp\tmpb_jvnd.cnf"  --host=localhost --user=root --port=3306 --default-character-set=utf8 --comments &lt; "C:\\Users\\Damien\\Documents\\NW Kids Show\\2013-07-16-export\\2013-07-16-export"</w:t>
-      </w:r>
+        <w:t>Running: mysql.exe --defaults-extra-file="c:\users\damien\appdata\local\temp\tmpb_jvnd.cnf</w:t>
+      </w:r>
+      <w:proofErr w:type="gramStart"/>
       <w:r>
         <w:rPr>
           <w:rFonts w:ascii="Courier New" w:hAnsi="Courier New" w:cs="Courier New"/>
           <w:sz w:val="16"/>
           <w:szCs w:val="16"/>
         </w:rPr>
-        <w:cr/>
-        <w:t>22:06:28 Import of C:\Users\Damien\Documents\NW Kids Show\2013-07-16-export\2013-07-16-export has finished</w:t>
-      </w:r>
+        <w:t>"  --</w:t>
+      </w:r>
+      <w:proofErr w:type="gramEnd"/>
       <w:r>
         <w:rPr>
           <w:rFonts w:ascii="Courier New" w:hAnsi="Courier New" w:cs="Courier New"/>
           <w:sz w:val="16"/>
           <w:szCs w:val="16"/>
         </w:rPr>
+        <w:t>host=</w:t>
+      </w:r>
+      <w:proofErr w:type="spellStart"/>
+      <w:r>
+        <w:rPr>
+          <w:rFonts w:ascii="Courier New" w:hAnsi="Courier New" w:cs="Courier New"/>
+          <w:sz w:val="16"/>
+          <w:szCs w:val="16"/>
+        </w:rPr>
+        <w:t>localhost</w:t>
+      </w:r>
+      <w:proofErr w:type="spellEnd"/>
+      <w:r>
+        <w:rPr>
+          <w:rFonts w:ascii="Courier New" w:hAnsi="Courier New" w:cs="Courier New"/>
+          <w:sz w:val="16"/>
+          <w:szCs w:val="16"/>
+        </w:rPr>
+        <w:t xml:space="preserve"> --user=root --port=3306 --default-character-set=utf8 --comments &lt; "C:\\Users\\Damien\\Documents\\NW Kids Show\\2013-07-16-export\\2013-07-16-export"</w:t>
+      </w:r>
+      <w:r>
+        <w:rPr>
+          <w:rFonts w:ascii="Courier New" w:hAnsi="Courier New" w:cs="Courier New"/>
+          <w:sz w:val="16"/>
+          <w:szCs w:val="16"/>
+        </w:rPr>
         <w:cr/>
+        <w:t>22:06:28 Import of C:\Users\Damien\Documents\NW Kids Show\2013-07-16-export\2013-07-16-export has finished</w:t>
+      </w:r>
+      <w:r>
+        <w:rPr>
+          <w:rFonts w:ascii="Courier New" w:hAnsi="Courier New" w:cs="Courier New"/>
+          <w:sz w:val="16"/>
+          <w:szCs w:val="16"/>
+        </w:rPr>
+        <w:cr/>
       </w:r>
     </w:p>
     <w:p>
@@ -1105,26 +1412,82 @@
       </w:r>
     </w:p>
     <w:p>
-      <w:r>
-        <w:t>select * from nwkidsshow_exhibitor</w:t>
-      </w:r>
-    </w:p>
-    <w:p>
-      <w:r>
-        <w:t>select * from auth_user</w:t>
-      </w:r>
-    </w:p>
-    <w:p>
-      <w:r>
-        <w:t>select * from nwkidsshow_exhibitor e, auth_user u</w:t>
-      </w:r>
-      <w:r>
-        <w:br/>
-        <w:t>where e.user_id = u.id and</w:t>
-      </w:r>
-      <w:r>
-        <w:br/>
-        <w:t>must_change_password = '1';</w:t>
+      <w:proofErr w:type="gramStart"/>
+      <w:r>
+        <w:t>select</w:t>
+      </w:r>
+      <w:proofErr w:type="gramEnd"/>
+      <w:r>
+        <w:t xml:space="preserve"> * from </w:t>
+      </w:r>
+      <w:proofErr w:type="spellStart"/>
+      <w:r>
+        <w:t>nwkidsshow_exhibitor</w:t>
+      </w:r>
+      <w:proofErr w:type="spellEnd"/>
+    </w:p>
+    <w:p>
+      <w:proofErr w:type="gramStart"/>
+      <w:r>
+        <w:t>select</w:t>
+      </w:r>
+      <w:proofErr w:type="gramEnd"/>
+      <w:r>
+        <w:t xml:space="preserve"> * from </w:t>
+      </w:r>
+      <w:proofErr w:type="spellStart"/>
+      <w:r>
+        <w:t>auth_user</w:t>
+      </w:r>
+      <w:proofErr w:type="spellEnd"/>
+    </w:p>
+    <w:p>
+      <w:proofErr w:type="gramStart"/>
+      <w:r>
+        <w:t>select</w:t>
+      </w:r>
+      <w:proofErr w:type="gramEnd"/>
+      <w:r>
+        <w:t xml:space="preserve"> * from </w:t>
+      </w:r>
+      <w:proofErr w:type="spellStart"/>
+      <w:r>
+        <w:t>nwkidsshow_exhibitor</w:t>
+      </w:r>
+      <w:proofErr w:type="spellEnd"/>
+      <w:r>
+        <w:t xml:space="preserve"> e, </w:t>
+      </w:r>
+      <w:proofErr w:type="spellStart"/>
+      <w:r>
+        <w:t>auth_user</w:t>
+      </w:r>
+      <w:proofErr w:type="spellEnd"/>
+      <w:r>
+        <w:t xml:space="preserve"> u</w:t>
+      </w:r>
+      <w:r>
+        <w:br/>
+        <w:t xml:space="preserve">where </w:t>
+      </w:r>
+      <w:proofErr w:type="spellStart"/>
+      <w:r>
+        <w:t>e.user_id</w:t>
+      </w:r>
+      <w:proofErr w:type="spellEnd"/>
+      <w:r>
+        <w:t xml:space="preserve"> = u.id and</w:t>
+      </w:r>
+      <w:r>
+        <w:br/>
+      </w:r>
+      <w:proofErr w:type="spellStart"/>
+      <w:r>
+        <w:t>must_change_password</w:t>
+      </w:r>
+      <w:proofErr w:type="spellEnd"/>
+      <w:r>
+        <w:t xml:space="preserve"> = '1';</w:t>
       </w:r>
     </w:p>
     <w:p>
@@ -1151,7 +1514,21 @@
         <w:rPr>
           <w:u w:val="single"/>
         </w:rPr>
-        <w:t>local dev environment</w:t>
+        <w:t xml:space="preserve">local </w:t>
+      </w:r>
+      <w:proofErr w:type="spellStart"/>
+      <w:r>
+        <w:rPr>
+          <w:u w:val="single"/>
+        </w:rPr>
+        <w:t>dev</w:t>
+      </w:r>
+      <w:proofErr w:type="spellEnd"/>
+      <w:r>
+        <w:rPr>
+          <w:u w:val="single"/>
+        </w:rPr>
+        <w:t xml:space="preserve"> environment</w:t>
       </w:r>
       <w:r>
         <w:t>.</w:t>
@@ -1171,21 +1548,81 @@
         <w:rPr>
           <w:rFonts w:ascii="Courier New" w:hAnsi="Courier New" w:cs="Courier New"/>
         </w:rPr>
-        <w:t xml:space="preserve">    booked_room = models.BooleanField()</w:t>
-      </w:r>
-    </w:p>
-    <w:p>
-      <w:r>
-        <w:t xml:space="preserve">STEP 2: run a manage.py sqlall on the </w:t>
+        <w:t xml:space="preserve">    </w:t>
+      </w:r>
+      <w:proofErr w:type="spellStart"/>
+      <w:r>
+        <w:rPr>
+          <w:rFonts w:ascii="Courier New" w:hAnsi="Courier New" w:cs="Courier New"/>
+        </w:rPr>
+        <w:t>booked_room</w:t>
+      </w:r>
+      <w:proofErr w:type="spellEnd"/>
+      <w:r>
+        <w:rPr>
+          <w:rFonts w:ascii="Courier New" w:hAnsi="Courier New" w:cs="Courier New"/>
+        </w:rPr>
+        <w:t xml:space="preserve"> = </w:t>
+      </w:r>
+      <w:proofErr w:type="spellStart"/>
+      <w:proofErr w:type="gramStart"/>
+      <w:r>
+        <w:rPr>
+          <w:rFonts w:ascii="Courier New" w:hAnsi="Courier New" w:cs="Courier New"/>
+        </w:rPr>
+        <w:t>models.BooleanField</w:t>
+      </w:r>
+      <w:proofErr w:type="spellEnd"/>
+      <w:r>
+        <w:rPr>
+          <w:rFonts w:ascii="Courier New" w:hAnsi="Courier New" w:cs="Courier New"/>
+        </w:rPr>
+        <w:t>()</w:t>
+      </w:r>
+      <w:proofErr w:type="gramEnd"/>
+    </w:p>
+    <w:p>
+      <w:r>
+        <w:t xml:space="preserve">STEP 2: run a manage.py </w:t>
+      </w:r>
+      <w:proofErr w:type="spellStart"/>
+      <w:r>
+        <w:t>sqlall</w:t>
+      </w:r>
+      <w:proofErr w:type="spellEnd"/>
+      <w:r>
+        <w:t xml:space="preserve"> on the </w:t>
       </w:r>
       <w:r>
         <w:rPr>
           <w:u w:val="single"/>
         </w:rPr>
-        <w:t>local dev environment</w:t>
-      </w:r>
-      <w:r>
-        <w:t xml:space="preserve"> and see the new column details as they will be expected in the databse:</w:t>
+        <w:t xml:space="preserve">local </w:t>
+      </w:r>
+      <w:proofErr w:type="spellStart"/>
+      <w:r>
+        <w:rPr>
+          <w:u w:val="single"/>
+        </w:rPr>
+        <w:t>dev</w:t>
+      </w:r>
+      <w:proofErr w:type="spellEnd"/>
+      <w:r>
+        <w:rPr>
+          <w:u w:val="single"/>
+        </w:rPr>
+        <w:t xml:space="preserve"> environment</w:t>
+      </w:r>
+      <w:r>
+        <w:t xml:space="preserve"> and see the new column details as they will be expected in the </w:t>
+      </w:r>
+      <w:proofErr w:type="spellStart"/>
+      <w:r>
+        <w:t>databse</w:t>
+      </w:r>
+      <w:proofErr w:type="spellEnd"/>
+      <w:r>
+        <w:t>:</w:t>
       </w:r>
     </w:p>
     <w:p>
@@ -1198,12 +1635,26 @@
         <w:rPr>
           <w:rFonts w:ascii="Courier New" w:hAnsi="Courier New" w:cs="Courier New"/>
         </w:rPr>
-        <w:t>CREATE TABLE `nwkidsshow_registration` (</w:t>
-      </w:r>
+        <w:t>CREATE TABLE `</w:t>
+      </w:r>
+      <w:proofErr w:type="spellStart"/>
       <w:r>
         <w:rPr>
           <w:rFonts w:ascii="Courier New" w:hAnsi="Courier New" w:cs="Courier New"/>
         </w:rPr>
+        <w:t>nwkidsshow_registration</w:t>
+      </w:r>
+      <w:proofErr w:type="spellEnd"/>
+      <w:r>
+        <w:rPr>
+          <w:rFonts w:ascii="Courier New" w:hAnsi="Courier New" w:cs="Courier New"/>
+        </w:rPr>
+        <w:t>` (</w:t>
+      </w:r>
+      <w:r>
+        <w:rPr>
+          <w:rFonts w:ascii="Courier New" w:hAnsi="Courier New" w:cs="Courier New"/>
+        </w:rPr>
         <w:br/>
         <w:t>…</w:t>
       </w:r>
@@ -1212,15 +1663,51 @@
           <w:rFonts w:ascii="Courier New" w:hAnsi="Courier New" w:cs="Courier New"/>
         </w:rPr>
         <w:br/>
-        <w:t xml:space="preserve">    `booked_room` bool NOT NULL,</w:t>
-      </w:r>
+        <w:t xml:space="preserve">    `</w:t>
+      </w:r>
+      <w:proofErr w:type="spellStart"/>
       <w:r>
         <w:rPr>
           <w:rFonts w:ascii="Courier New" w:hAnsi="Courier New" w:cs="Courier New"/>
         </w:rPr>
+        <w:t>booked_room</w:t>
+      </w:r>
+      <w:proofErr w:type="spellEnd"/>
+      <w:r>
+        <w:rPr>
+          <w:rFonts w:ascii="Courier New" w:hAnsi="Courier New" w:cs="Courier New"/>
+        </w:rPr>
+        <w:t xml:space="preserve">` </w:t>
+      </w:r>
+      <w:proofErr w:type="spellStart"/>
+      <w:r>
+        <w:rPr>
+          <w:rFonts w:ascii="Courier New" w:hAnsi="Courier New" w:cs="Courier New"/>
+        </w:rPr>
+        <w:t>bool</w:t>
+      </w:r>
+      <w:proofErr w:type="spellEnd"/>
+      <w:r>
+        <w:rPr>
+          <w:rFonts w:ascii="Courier New" w:hAnsi="Courier New" w:cs="Courier New"/>
+        </w:rPr>
+        <w:t xml:space="preserve"> NOT </w:t>
+      </w:r>
+      <w:proofErr w:type="gramStart"/>
+      <w:r>
+        <w:rPr>
+          <w:rFonts w:ascii="Courier New" w:hAnsi="Courier New" w:cs="Courier New"/>
+        </w:rPr>
+        <w:t>NULL,</w:t>
+      </w:r>
+      <w:r>
+        <w:rPr>
+          <w:rFonts w:ascii="Courier New" w:hAnsi="Courier New" w:cs="Courier New"/>
+        </w:rPr>
         <w:br/>
         <w:t>…</w:t>
       </w:r>
+      <w:proofErr w:type="gramEnd"/>
       <w:r>
         <w:rPr>
           <w:rFonts w:ascii="Courier New" w:hAnsi="Courier New" w:cs="Courier New"/>
@@ -1247,7 +1734,49 @@
         <w:rPr>
           <w:rFonts w:ascii="Courier New" w:hAnsi="Courier New" w:cs="Courier New"/>
         </w:rPr>
-        <w:t>ALTER TABLE `nwkidsshow_registration` ADD COLUMN `booked_room` bool NOT NULL default false;</w:t>
+        <w:t>ALTER TABLE `</w:t>
+      </w:r>
+      <w:proofErr w:type="spellStart"/>
+      <w:r>
+        <w:rPr>
+          <w:rFonts w:ascii="Courier New" w:hAnsi="Courier New" w:cs="Courier New"/>
+        </w:rPr>
+        <w:t>nwkidsshow_registration</w:t>
+      </w:r>
+      <w:proofErr w:type="spellEnd"/>
+      <w:r>
+        <w:rPr>
+          <w:rFonts w:ascii="Courier New" w:hAnsi="Courier New" w:cs="Courier New"/>
+        </w:rPr>
+        <w:t>` ADD COLUMN `</w:t>
+      </w:r>
+      <w:proofErr w:type="spellStart"/>
+      <w:r>
+        <w:rPr>
+          <w:rFonts w:ascii="Courier New" w:hAnsi="Courier New" w:cs="Courier New"/>
+        </w:rPr>
+        <w:t>booked_room</w:t>
+      </w:r>
+      <w:proofErr w:type="spellEnd"/>
+      <w:r>
+        <w:rPr>
+          <w:rFonts w:ascii="Courier New" w:hAnsi="Courier New" w:cs="Courier New"/>
+        </w:rPr>
+        <w:t xml:space="preserve">` </w:t>
+      </w:r>
+      <w:proofErr w:type="spellStart"/>
+      <w:r>
+        <w:rPr>
+          <w:rFonts w:ascii="Courier New" w:hAnsi="Courier New" w:cs="Courier New"/>
+        </w:rPr>
+        <w:t>bool</w:t>
+      </w:r>
+      <w:proofErr w:type="spellEnd"/>
+      <w:r>
+        <w:rPr>
+          <w:rFonts w:ascii="Courier New" w:hAnsi="Courier New" w:cs="Courier New"/>
+        </w:rPr>
+        <w:t xml:space="preserve"> NOT NULL default false;</w:t>
       </w:r>
     </w:p>
     <w:p>
@@ -1258,7 +1787,21 @@
         <w:rPr>
           <w:u w:val="single"/>
         </w:rPr>
-        <w:t>local dev environment</w:t>
+        <w:t xml:space="preserve">local </w:t>
+      </w:r>
+      <w:proofErr w:type="spellStart"/>
+      <w:r>
+        <w:rPr>
+          <w:u w:val="single"/>
+        </w:rPr>
+        <w:t>dev</w:t>
+      </w:r>
+      <w:proofErr w:type="spellEnd"/>
+      <w:r>
+        <w:rPr>
+          <w:u w:val="single"/>
+        </w:rPr>
+        <w:t xml:space="preserve"> environment</w:t>
       </w:r>
       <w:r>
         <w:t xml:space="preserve"> by executing it on MySQL Workbench and examining the table, the new column, and its values.</w:t>
@@ -1285,7 +1828,21 @@
         <w:rPr>
           <w:u w:val="single"/>
         </w:rPr>
-        <w:t>local dev environment</w:t>
+        <w:t xml:space="preserve">local </w:t>
+      </w:r>
+      <w:proofErr w:type="spellStart"/>
+      <w:r>
+        <w:rPr>
+          <w:u w:val="single"/>
+        </w:rPr>
+        <w:t>dev</w:t>
+      </w:r>
+      <w:proofErr w:type="spellEnd"/>
+      <w:r>
+        <w:rPr>
+          <w:u w:val="single"/>
+        </w:rPr>
+        <w:t xml:space="preserve"> environment</w:t>
       </w:r>
       <w:r>
         <w:t xml:space="preserve"> -</w:t>
@@ -1414,10 +1971,12 @@
       <w:pPr>
         <w:pStyle w:val="Heading1"/>
       </w:pPr>
+      <w:proofErr w:type="spellStart"/>
       <w:r>
         <w:lastRenderedPageBreak/>
         <w:t>ToDo</w:t>
       </w:r>
+      <w:proofErr w:type="spellEnd"/>
     </w:p>
     <w:p>
       <w:pPr>
@@ -1438,10 +1997,21 @@
         <w:t>whatever</w:t>
       </w:r>
       <w:r>
-        <w:t xml:space="preserve"> subdomain they pick) goes to your appengine app. And your App should detect the domain of the http request and response accordingly.</w:t>
-      </w:r>
-      <w:r>
-        <w:br/>
+        <w:t xml:space="preserve"> subdomain they pick) goes to your </w:t>
+      </w:r>
+      <w:proofErr w:type="spellStart"/>
+      <w:r>
+        <w:t>appengine</w:t>
+      </w:r>
+      <w:proofErr w:type="spellEnd"/>
+      <w:r>
+        <w:t xml:space="preserve"> app. And your App should detect the domain of the http request and response accordingly.</w:t>
+      </w:r>
+      <w:r>
+        <w:br/>
+      </w:r>
+      <w:proofErr w:type="gramStart"/>
+      <w:r>
         <w:t xml:space="preserve">Copied from </w:t>
       </w:r>
       <w:hyperlink r:id="rId28" w:history="1">
@@ -1455,10 +2025,35 @@
       <w:r>
         <w:t>.</w:t>
       </w:r>
-    </w:p>
-    <w:p>
-      <w:r>
-        <w:t>[ ] will have overlapping registration periods with NWKids show so be careful in this method where I assume there is only ever ONE show to register for at a time: get_better_choices(). Maybe I will know which website they are on and can still use this? How ugly are the choices when there is more than one? Try this and see!</w:t>
+      <w:proofErr w:type="gramEnd"/>
+    </w:p>
+    <w:p>
+      <w:r>
+        <w:t xml:space="preserve">[ ] will have overlapping registration periods with </w:t>
+      </w:r>
+      <w:proofErr w:type="spellStart"/>
+      <w:r>
+        <w:t>NWKids</w:t>
+      </w:r>
+      <w:proofErr w:type="spellEnd"/>
+      <w:r>
+        <w:t xml:space="preserve"> show so be careful in this method where I assume there is only ever ONE show to register for at a time: </w:t>
+      </w:r>
+      <w:proofErr w:type="spellStart"/>
+      <w:r>
+        <w:t>get_better_</w:t>
+      </w:r>
+      <w:proofErr w:type="gramStart"/>
+      <w:r>
+        <w:t>choices</w:t>
+      </w:r>
+      <w:proofErr w:type="spellEnd"/>
+      <w:r>
+        <w:t>(</w:t>
+      </w:r>
+      <w:proofErr w:type="gramEnd"/>
+      <w:r>
+        <w:t>). Maybe I will know which website they are on and can still use this? How ugly are the choices when there is more than one? Try this and see!</w:t>
       </w:r>
     </w:p>
     <w:p>
@@ -1475,14 +2070,21 @@
       </w:r>
     </w:p>
     <w:p>
+      <w:proofErr w:type="gramStart"/>
       <w:r>
         <w:t>[ ] https?</w:t>
       </w:r>
-    </w:p>
-    <w:p>
-      <w:r>
-        <w:t>[ ] paypal</w:t>
-      </w:r>
+      <w:proofErr w:type="gramEnd"/>
+    </w:p>
+    <w:p>
+      <w:r>
+        <w:t xml:space="preserve">[ ] </w:t>
+      </w:r>
+      <w:proofErr w:type="spellStart"/>
+      <w:r>
+        <w:t>paypal</w:t>
+      </w:r>
+      <w:proofErr w:type="spellEnd"/>
     </w:p>
     <w:p>
       <w:r>
@@ -1493,18 +2095,74 @@
       <w:pPr>
         <w:pStyle w:val="Heading2"/>
       </w:pPr>
+      <w:proofErr w:type="spellStart"/>
       <w:r>
         <w:t>Misc</w:t>
       </w:r>
-    </w:p>
-    <w:p>
-      <w:r>
-        <w:t>[x] add more useful columns to the Registrations admin console</w:t>
-      </w:r>
-    </w:p>
-    <w:p>
-      <w:r>
-        <w:t>[x] add “booked_room” Boolean to registration object and add to admin console.</w:t>
+      <w:proofErr w:type="spellEnd"/>
+    </w:p>
+    <w:p>
+      <w:r>
+        <w:t>[ ] Show needs a room reservation deadline and put it in the “important dates” section.</w:t>
+      </w:r>
+    </w:p>
+    <w:p>
+      <w:r>
+        <w:t>[ ] Privacy Policy (see below)</w:t>
+      </w:r>
+    </w:p>
+    <w:p>
+      <w:r>
+        <w:t>[ ] Terms &amp; Conditions (see below)</w:t>
+      </w:r>
+    </w:p>
+    <w:p>
+      <w:r>
+        <w:t>[ ] maximum number of Tables that can be rented is 2? Enforce in form.</w:t>
+      </w:r>
+    </w:p>
+    <w:p>
+      <w:r>
+        <w:t>[ ] finish centering by putting form error messages in a useful place; change span to div?</w:t>
+      </w:r>
+    </w:p>
+    <w:p>
+      <w:r>
+        <w:t>[ ] really good test plan around all dates &amp; deadlines</w:t>
+      </w:r>
+    </w:p>
+    <w:p>
+      <w:r>
+        <w:t xml:space="preserve">[x] </w:t>
+      </w:r>
+      <w:proofErr w:type="gramStart"/>
+      <w:r>
+        <w:t>add</w:t>
+      </w:r>
+      <w:proofErr w:type="gramEnd"/>
+      <w:r>
+        <w:t xml:space="preserve"> more useful columns to the Registrations admin console</w:t>
+      </w:r>
+    </w:p>
+    <w:p>
+      <w:r>
+        <w:t xml:space="preserve">[x] </w:t>
+      </w:r>
+      <w:proofErr w:type="gramStart"/>
+      <w:r>
+        <w:t>add</w:t>
+      </w:r>
+      <w:proofErr w:type="gramEnd"/>
+      <w:r>
+        <w:t xml:space="preserve"> “</w:t>
+      </w:r>
+      <w:proofErr w:type="spellStart"/>
+      <w:r>
+        <w:t>booked_room</w:t>
+      </w:r>
+      <w:proofErr w:type="spellEnd"/>
+      <w:r>
+        <w:t>” Boolean to registration object and add to admin console.</w:t>
       </w:r>
     </w:p>
     <w:p>
@@ -1514,16 +2172,38 @@
     </w:p>
     <w:p>
       <w:r>
-        <w:t>[x]REPORT on LINEs at a show, make the NAME a link to the contact info for that exhibitor!</w:t>
-      </w:r>
-    </w:p>
-    <w:p>
-      <w:r>
-        <w:t xml:space="preserve"> [x]Room Number for exhibitos for a show.</w:t>
-      </w:r>
-    </w:p>
-    <w:p>
-      <w:r>
+        <w:t xml:space="preserve">[x]REPORT on LINEs at a </w:t>
+      </w:r>
+      <w:proofErr w:type="gramStart"/>
+      <w:r>
+        <w:t>show,</w:t>
+      </w:r>
+      <w:proofErr w:type="gramEnd"/>
+      <w:r>
+        <w:t xml:space="preserve"> make the NAME a link to the contact info for that exhibitor!</w:t>
+      </w:r>
+    </w:p>
+    <w:p>
+      <w:r>
+        <w:t xml:space="preserve"> [x]</w:t>
+      </w:r>
+      <w:proofErr w:type="gramStart"/>
+      <w:r>
+        <w:t xml:space="preserve">Room Number for </w:t>
+      </w:r>
+      <w:proofErr w:type="spellStart"/>
+      <w:r>
+        <w:t>exhibitos</w:t>
+      </w:r>
+      <w:proofErr w:type="spellEnd"/>
+      <w:r>
+        <w:t xml:space="preserve"> for a show.</w:t>
+      </w:r>
+      <w:proofErr w:type="gramEnd"/>
+    </w:p>
+    <w:p>
+      <w:r>
+        <w:lastRenderedPageBreak/>
         <w:t xml:space="preserve"> [</w:t>
       </w:r>
       <w:r>
@@ -1541,7 +2221,15 @@
         <w:t>[x</w:t>
       </w:r>
       <w:r>
-        <w:t xml:space="preserve">] custom error pages? </w:t>
+        <w:t xml:space="preserve">] </w:t>
+      </w:r>
+      <w:proofErr w:type="gramStart"/>
+      <w:r>
+        <w:t>custom</w:t>
+      </w:r>
+      <w:proofErr w:type="gramEnd"/>
+      <w:r>
+        <w:t xml:space="preserve"> error pages? </w:t>
       </w:r>
       <w:hyperlink r:id="rId29" w:anchor="customizing-error-views" w:history="1">
         <w:r>
@@ -1562,32 +2250,59 @@
     </w:p>
     <w:p>
       <w:r>
-        <w:t>[ ] configure django in GAE to send email and enable ADMINS among other things.</w:t>
-      </w:r>
-    </w:p>
-    <w:p>
-      <w:r>
-        <w:t>[ ]After login, show a green success/advising bar at the top of the activities page, or next page (?)</w:t>
-      </w:r>
-    </w:p>
-    <w:p>
-      <w:r>
-        <w:lastRenderedPageBreak/>
-        <w:t>[ ]After create a new user on /add-user/, take her back to that empty screen. Make an admin page with links to admin stuff?</w:t>
+        <w:t xml:space="preserve">[ ] configure </w:t>
+      </w:r>
+      <w:proofErr w:type="spellStart"/>
+      <w:r>
+        <w:t>django</w:t>
+      </w:r>
+      <w:proofErr w:type="spellEnd"/>
+      <w:r>
+        <w:t xml:space="preserve"> in GAE to send email and enable ADMINS among other things.</w:t>
+      </w:r>
+    </w:p>
+    <w:p>
+      <w:r>
+        <w:t xml:space="preserve">[ </w:t>
+      </w:r>
+      <w:proofErr w:type="gramStart"/>
+      <w:r>
+        <w:t>]After</w:t>
+      </w:r>
+      <w:proofErr w:type="gramEnd"/>
+      <w:r>
+        <w:t xml:space="preserve"> login, show a green success/advising bar at the top of the activities page, or next page (?)</w:t>
+      </w:r>
+    </w:p>
+    <w:p>
+      <w:r>
+        <w:t xml:space="preserve">[ </w:t>
+      </w:r>
+      <w:proofErr w:type="gramStart"/>
+      <w:r>
+        <w:t>]After</w:t>
+      </w:r>
+      <w:proofErr w:type="gramEnd"/>
+      <w:r>
+        <w:t xml:space="preserve"> create a new user on /add-user/, take her back to that empty screen. Make an admin page with links to admin stuff?</w:t>
       </w:r>
     </w:p>
     <w:p>
       <w:r>
         <w:t xml:space="preserve"> </w:t>
       </w:r>
+      <w:proofErr w:type="gramStart"/>
       <w:r>
         <w:t>[ ] robots.txt file?</w:t>
       </w:r>
-    </w:p>
-    <w:p>
+      <w:proofErr w:type="gramEnd"/>
+    </w:p>
+    <w:p>
+      <w:proofErr w:type="gramStart"/>
       <w:r>
         <w:t>[ ] Comments box from users (needs email first?)</w:t>
       </w:r>
+      <w:proofErr w:type="gramEnd"/>
     </w:p>
     <w:p>
       <w:r>
@@ -1595,13 +2310,23 @@
       </w:r>
     </w:p>
     <w:p>
+      <w:proofErr w:type="gramStart"/>
       <w:r>
         <w:t>[ ] searchable directories of exhibitors and retailers?</w:t>
       </w:r>
-    </w:p>
-    <w:p>
-      <w:r>
-        <w:t>[ ] what happens when you make a user not ACTIVE in Django? Test it out. Is this how we want to keep people off the system when no longer in NWKS?</w:t>
+      <w:proofErr w:type="gramEnd"/>
+    </w:p>
+    <w:p>
+      <w:r>
+        <w:t xml:space="preserve">[ ] what happens when you make a user not ACTIVE in </w:t>
+      </w:r>
+      <w:proofErr w:type="spellStart"/>
+      <w:r>
+        <w:t>Django</w:t>
+      </w:r>
+      <w:proofErr w:type="spellEnd"/>
+      <w:r>
+        <w:t>? Test it out. Is this how we want to keep people off the system when no longer in NWKS?</w:t>
       </w:r>
     </w:p>
     <w:p>
@@ -1617,7 +2342,15 @@
         <w:t>[x</w:t>
       </w:r>
       <w:r>
-        <w:t xml:space="preserve">] Localflavor changes: </w:t>
+        <w:t xml:space="preserve">] </w:t>
+      </w:r>
+      <w:proofErr w:type="spellStart"/>
+      <w:r>
+        <w:t>Localflavor</w:t>
+      </w:r>
+      <w:proofErr w:type="spellEnd"/>
+      <w:r>
+        <w:t xml:space="preserve"> changes: </w:t>
       </w:r>
       <w:hyperlink r:id="rId30" w:anchor="localflavor-how-to-migrate" w:history="1">
         <w:r>
@@ -1689,14 +2422,42 @@
           <w:sz w:val="20"/>
           <w:szCs w:val="20"/>
         </w:rPr>
-        <w:t>from django.contrib.localflavor.fr.forms import FRPhoneNumberField</w:t>
-      </w:r>
+        <w:t xml:space="preserve">from </w:t>
+      </w:r>
+      <w:proofErr w:type="spellStart"/>
       <w:r>
         <w:rPr>
           <w:rFonts w:ascii="Courier New" w:eastAsia="Times New Roman" w:hAnsi="Courier New" w:cs="Courier New"/>
           <w:sz w:val="20"/>
           <w:szCs w:val="20"/>
         </w:rPr>
+        <w:t>django.contrib.localflavor.fr.forms</w:t>
+      </w:r>
+      <w:proofErr w:type="spellEnd"/>
+      <w:r>
+        <w:rPr>
+          <w:rFonts w:ascii="Courier New" w:eastAsia="Times New Roman" w:hAnsi="Courier New" w:cs="Courier New"/>
+          <w:sz w:val="20"/>
+          <w:szCs w:val="20"/>
+        </w:rPr>
+        <w:t xml:space="preserve"> import </w:t>
+      </w:r>
+      <w:proofErr w:type="spellStart"/>
+      <w:r>
+        <w:rPr>
+          <w:rFonts w:ascii="Courier New" w:eastAsia="Times New Roman" w:hAnsi="Courier New" w:cs="Courier New"/>
+          <w:sz w:val="20"/>
+          <w:szCs w:val="20"/>
+        </w:rPr>
+        <w:t>FRPhoneNumberField</w:t>
+      </w:r>
+      <w:proofErr w:type="spellEnd"/>
+      <w:r>
+        <w:rPr>
+          <w:rFonts w:ascii="Courier New" w:eastAsia="Times New Roman" w:hAnsi="Courier New" w:cs="Courier New"/>
+          <w:sz w:val="20"/>
+          <w:szCs w:val="20"/>
+        </w:rPr>
         <w:br/>
       </w:r>
       <w:r>
@@ -1721,8 +2482,36 @@
           <w:sz w:val="20"/>
           <w:szCs w:val="20"/>
         </w:rPr>
-        <w:t>from django_localflavor_fr.forms import FRPhoneNumberField</w:t>
-      </w:r>
+        <w:t xml:space="preserve">from </w:t>
+      </w:r>
+      <w:proofErr w:type="spellStart"/>
+      <w:r>
+        <w:rPr>
+          <w:rFonts w:ascii="Courier New" w:eastAsia="Times New Roman" w:hAnsi="Courier New" w:cs="Courier New"/>
+          <w:sz w:val="20"/>
+          <w:szCs w:val="20"/>
+        </w:rPr>
+        <w:t>django_localflavor_fr.forms</w:t>
+      </w:r>
+      <w:proofErr w:type="spellEnd"/>
+      <w:r>
+        <w:rPr>
+          <w:rFonts w:ascii="Courier New" w:eastAsia="Times New Roman" w:hAnsi="Courier New" w:cs="Courier New"/>
+          <w:sz w:val="20"/>
+          <w:szCs w:val="20"/>
+        </w:rPr>
+        <w:t xml:space="preserve"> import </w:t>
+      </w:r>
+      <w:proofErr w:type="spellStart"/>
+      <w:r>
+        <w:rPr>
+          <w:rFonts w:ascii="Courier New" w:eastAsia="Times New Roman" w:hAnsi="Courier New" w:cs="Courier New"/>
+          <w:sz w:val="20"/>
+          <w:szCs w:val="20"/>
+        </w:rPr>
+        <w:t>FRPhoneNumberField</w:t>
+      </w:r>
+      <w:proofErr w:type="spellEnd"/>
     </w:p>
     <w:p>
       <w:pPr>
@@ -1784,8 +2573,13 @@
     </w:p>
     <w:p>
       <w:r>
-        <w:t>[x] Copyright using template for year so don’t have to update in 2014 etc</w:t>
-      </w:r>
+        <w:t xml:space="preserve">[x] Copyright using template for year so don’t have to update in 2014 </w:t>
+      </w:r>
+      <w:proofErr w:type="spellStart"/>
+      <w:r>
+        <w:t>etc</w:t>
+      </w:r>
+      <w:proofErr w:type="spellEnd"/>
     </w:p>
     <w:p>
       <w:r>
@@ -1795,7 +2589,15 @@
         <w:t>L</w:t>
       </w:r>
       <w:r>
-        <w:t>ogos: Python, Django, GAE</w:t>
+        <w:t xml:space="preserve">ogos: Python, </w:t>
+      </w:r>
+      <w:proofErr w:type="spellStart"/>
+      <w:r>
+        <w:t>Django</w:t>
+      </w:r>
+      <w:proofErr w:type="spellEnd"/>
+      <w:r>
+        <w:t>, GAE</w:t>
       </w:r>
     </w:p>
     <w:p>
@@ -1803,7 +2605,98 @@
         <w:t>[x</w:t>
       </w:r>
       <w:r>
-        <w:t>] website version #</w:t>
+        <w:t xml:space="preserve">] </w:t>
+      </w:r>
+      <w:proofErr w:type="gramStart"/>
+      <w:r>
+        <w:t>website</w:t>
+      </w:r>
+      <w:proofErr w:type="gramEnd"/>
+      <w:r>
+        <w:t xml:space="preserve"> version #</w:t>
+      </w:r>
+    </w:p>
+    <w:p>
+      <w:pPr>
+        <w:pStyle w:val="Heading1"/>
+      </w:pPr>
+      <w:r>
+        <w:lastRenderedPageBreak/>
+        <w:t>Terms &amp; Conditions</w:t>
+      </w:r>
+    </w:p>
+    <w:p>
+      <w:pPr>
+        <w:pStyle w:val="Heading2"/>
+      </w:pPr>
+      <w:r>
+        <w:t>Exhibitors</w:t>
+      </w:r>
+    </w:p>
+    <w:p>
+      <w:r>
+        <w:t>You agree to book your own room</w:t>
+      </w:r>
+      <w:bookmarkStart w:id="0" w:name="_GoBack"/>
+      <w:bookmarkEnd w:id="0"/>
+      <w:r>
+        <w:t xml:space="preserve"> by the “room reservation deadline” and pay for room rental and all fees, taxes, and charges incurred.</w:t>
+      </w:r>
+      <w:r>
+        <w:t xml:space="preserve"> A link to the Personalized Group Web Page is provided and should be used to reserve your room.</w:t>
+      </w:r>
+    </w:p>
+    <w:p>
+      <w:r>
+        <w:t>You consent to allow the Hotel to provide Laurel Event Management with information about your room reservation.</w:t>
+      </w:r>
+    </w:p>
+    <w:p>
+      <w:r>
+        <w:t>Room cancellations within 72 hours or no-shows will incur a Hotel bill of one night’s suite and tax which is your responsibility to pay to the Hotel.</w:t>
+      </w:r>
+    </w:p>
+    <w:p>
+      <w:r>
+        <w:t>Early departure will incur a $50 fee imposed by the Hotel and payable to the Hotel. Additional fees from Laurel Event Management may apply.</w:t>
+      </w:r>
+    </w:p>
+    <w:p>
+      <w:r>
+        <w:t>Overnight parking: $5; day parking: free.</w:t>
+      </w:r>
+    </w:p>
+    <w:p>
+      <w:r>
+        <w:t>Check-in at 3:00; Check-out by noon.</w:t>
+      </w:r>
+    </w:p>
+    <w:p>
+      <w:proofErr w:type="gramStart"/>
+      <w:r>
+        <w:t>$15 per table, max 2 ($25 if late).</w:t>
+      </w:r>
+      <w:proofErr w:type="gramEnd"/>
+      <w:r>
+        <w:t xml:space="preserve"> Taxes and service charge apply.</w:t>
+      </w:r>
+    </w:p>
+    <w:p>
+      <w:r>
+        <w:t>Hotel room furniture shall not be removed from the room. Moved furniture must be replaced before departure.</w:t>
+      </w:r>
+    </w:p>
+    <w:p>
+      <w:pPr>
+        <w:pStyle w:val="Heading2"/>
+      </w:pPr>
+      <w:r>
+        <w:t>Retailers</w:t>
+      </w:r>
+    </w:p>
+    <w:p>
+      <w:r>
+        <w:t>…</w:t>
       </w:r>
     </w:p>
     <w:p>
@@ -1873,6 +2766,780 @@
         </w:r>
       </w:hyperlink>
     </w:p>
+    <w:p>
+      <w:r>
+        <w:br w:type="page"/>
+      </w:r>
+    </w:p>
+    <w:p>
+      <w:pPr>
+        <w:pStyle w:val="Heading1"/>
+      </w:pPr>
+      <w:r>
+        <w:lastRenderedPageBreak/>
+        <w:t>Requirements (BDD)</w:t>
+      </w:r>
+    </w:p>
+    <w:p>
+      <w:r>
+        <w:t>Here are some requirements surrounding dates so we can make a better test plan around dates and not be caught with last minute bugs like in the September 2013 NWKS.</w:t>
+      </w:r>
+    </w:p>
+    <w:p>
+      <w:pPr>
+        <w:pStyle w:val="Heading2"/>
+      </w:pPr>
+      <w:r>
+        <w:t xml:space="preserve">Story: Exhibitors </w:t>
+      </w:r>
+      <w:r>
+        <w:t xml:space="preserve">Are Assessed A </w:t>
+      </w:r>
+      <w:r>
+        <w:t>Late Fee</w:t>
+      </w:r>
+    </w:p>
+    <w:p>
+      <w:r>
+        <w:rPr>
+          <w:b/>
+        </w:rPr>
+        <w:t>In Order To</w:t>
+      </w:r>
+      <w:r>
+        <w:t xml:space="preserve"> </w:t>
+      </w:r>
+      <w:r>
+        <w:t>encourage</w:t>
+      </w:r>
+      <w:r>
+        <w:t xml:space="preserve"> exhibitors to register early</w:t>
+      </w:r>
+      <w:r>
+        <w:br/>
+      </w:r>
+      <w:proofErr w:type="gramStart"/>
+      <w:r>
+        <w:rPr>
+          <w:b/>
+        </w:rPr>
+        <w:t>As</w:t>
+      </w:r>
+      <w:proofErr w:type="gramEnd"/>
+      <w:r>
+        <w:rPr>
+          <w:b/>
+        </w:rPr>
+        <w:t xml:space="preserve"> An</w:t>
+      </w:r>
+      <w:r>
+        <w:t xml:space="preserve"> even planner</w:t>
+      </w:r>
+      <w:r>
+        <w:br/>
+      </w:r>
+      <w:r>
+        <w:rPr>
+          <w:b/>
+        </w:rPr>
+        <w:t>I want to</w:t>
+      </w:r>
+      <w:r>
+        <w:t xml:space="preserve"> automatically assess a "late fee" when exhibitors register after a show's "late date".</w:t>
+      </w:r>
+    </w:p>
+    <w:p>
+      <w:pPr>
+        <w:pStyle w:val="Heading4"/>
+      </w:pPr>
+      <w:r>
+        <w:t>Scenario 1:</w:t>
+      </w:r>
+      <w:r>
+        <w:t xml:space="preserve"> When an exhibitor registers on or before a show's </w:t>
+      </w:r>
+      <w:proofErr w:type="spellStart"/>
+      <w:r>
+        <w:t>late_date</w:t>
+      </w:r>
+      <w:proofErr w:type="spellEnd"/>
+      <w:r>
+        <w:t xml:space="preserve"> the </w:t>
+      </w:r>
+      <w:proofErr w:type="spellStart"/>
+      <w:r>
+        <w:t>late_fee</w:t>
+      </w:r>
+      <w:proofErr w:type="spellEnd"/>
+      <w:r>
+        <w:t xml:space="preserve"> is $0.</w:t>
+      </w:r>
+    </w:p>
+    <w:p>
+      <w:pPr>
+        <w:rPr>
+          <w:b/>
+        </w:rPr>
+      </w:pPr>
+      <w:r>
+        <w:rPr>
+          <w:b/>
+        </w:rPr>
+        <w:t>Given</w:t>
+      </w:r>
+      <w:r>
+        <w:t xml:space="preserve"> </w:t>
+      </w:r>
+      <w:r>
+        <w:t xml:space="preserve">the date </w:t>
+      </w:r>
+      <w:r>
+        <w:t>an exhibitor registers on-line</w:t>
+      </w:r>
+      <w:r>
+        <w:br/>
+      </w:r>
+      <w:proofErr w:type="gramStart"/>
+      <w:r>
+        <w:rPr>
+          <w:b/>
+        </w:rPr>
+        <w:t>When</w:t>
+      </w:r>
+      <w:proofErr w:type="gramEnd"/>
+      <w:r>
+        <w:t xml:space="preserve"> the date is before the </w:t>
+      </w:r>
+      <w:r>
+        <w:t xml:space="preserve">show’s </w:t>
+      </w:r>
+      <w:proofErr w:type="spellStart"/>
+      <w:r>
+        <w:t>late_date</w:t>
+      </w:r>
+      <w:proofErr w:type="spellEnd"/>
+      <w:r>
+        <w:br/>
+      </w:r>
+      <w:r>
+        <w:rPr>
+          <w:b/>
+        </w:rPr>
+        <w:t>Then</w:t>
+      </w:r>
+      <w:r>
+        <w:t xml:space="preserve"> no </w:t>
+      </w:r>
+      <w:proofErr w:type="spellStart"/>
+      <w:r>
+        <w:t>late_fee</w:t>
+      </w:r>
+      <w:proofErr w:type="spellEnd"/>
+      <w:r>
+        <w:t xml:space="preserve"> is assessed</w:t>
+      </w:r>
+      <w:r>
+        <w:br/>
+      </w:r>
+      <w:r>
+        <w:rPr>
+          <w:b/>
+        </w:rPr>
+        <w:t>And</w:t>
+      </w:r>
+      <w:r>
+        <w:t xml:space="preserve"> the invoice line-item for </w:t>
+      </w:r>
+      <w:proofErr w:type="spellStart"/>
+      <w:r>
+        <w:t>late_fee</w:t>
+      </w:r>
+      <w:proofErr w:type="spellEnd"/>
+      <w:r>
+        <w:t xml:space="preserve"> is displayed as $0</w:t>
+      </w:r>
+    </w:p>
+    <w:p>
+      <w:r>
+        <w:rPr>
+          <w:b/>
+        </w:rPr>
+        <w:t>Given</w:t>
+      </w:r>
+      <w:r>
+        <w:t xml:space="preserve"> </w:t>
+      </w:r>
+      <w:r>
+        <w:t xml:space="preserve">the date </w:t>
+      </w:r>
+      <w:r>
+        <w:t>an exhibitor registers on-line</w:t>
+      </w:r>
+      <w:r>
+        <w:br/>
+      </w:r>
+      <w:proofErr w:type="gramStart"/>
+      <w:r>
+        <w:rPr>
+          <w:b/>
+        </w:rPr>
+        <w:t>When</w:t>
+      </w:r>
+      <w:proofErr w:type="gramEnd"/>
+      <w:r>
+        <w:t xml:space="preserve"> the date is </w:t>
+      </w:r>
+      <w:r>
+        <w:t>the same as</w:t>
+      </w:r>
+      <w:r>
+        <w:t xml:space="preserve"> the </w:t>
+      </w:r>
+      <w:r>
+        <w:t xml:space="preserve">show’s </w:t>
+      </w:r>
+      <w:proofErr w:type="spellStart"/>
+      <w:r>
+        <w:t>late_date</w:t>
+      </w:r>
+      <w:proofErr w:type="spellEnd"/>
+      <w:r>
+        <w:br/>
+      </w:r>
+      <w:r>
+        <w:rPr>
+          <w:b/>
+        </w:rPr>
+        <w:t>Then</w:t>
+      </w:r>
+      <w:r>
+        <w:t xml:space="preserve"> no </w:t>
+      </w:r>
+      <w:proofErr w:type="spellStart"/>
+      <w:r>
+        <w:t>late_fee</w:t>
+      </w:r>
+      <w:proofErr w:type="spellEnd"/>
+      <w:r>
+        <w:t xml:space="preserve"> is assessed</w:t>
+      </w:r>
+      <w:r>
+        <w:br/>
+      </w:r>
+      <w:r>
+        <w:rPr>
+          <w:b/>
+        </w:rPr>
+        <w:t>And</w:t>
+      </w:r>
+      <w:r>
+        <w:t xml:space="preserve"> the invoice line-item for </w:t>
+      </w:r>
+      <w:proofErr w:type="spellStart"/>
+      <w:r>
+        <w:t>late_fee</w:t>
+      </w:r>
+      <w:proofErr w:type="spellEnd"/>
+      <w:r>
+        <w:t xml:space="preserve"> is </w:t>
+      </w:r>
+      <w:r>
+        <w:t>displayed</w:t>
+      </w:r>
+      <w:r>
+        <w:t xml:space="preserve"> as $0</w:t>
+      </w:r>
+    </w:p>
+    <w:p>
+      <w:pPr>
+        <w:pStyle w:val="Heading4"/>
+      </w:pPr>
+      <w:r>
+        <w:t>Scenario 2:</w:t>
+      </w:r>
+      <w:r>
+        <w:t xml:space="preserve"> When an exhibitor registers after a show's </w:t>
+      </w:r>
+      <w:proofErr w:type="spellStart"/>
+      <w:r>
+        <w:t>late_date</w:t>
+      </w:r>
+      <w:proofErr w:type="spellEnd"/>
+      <w:r>
+        <w:t xml:space="preserve"> the </w:t>
+      </w:r>
+      <w:proofErr w:type="spellStart"/>
+      <w:r>
+        <w:t>late_fee</w:t>
+      </w:r>
+      <w:proofErr w:type="spellEnd"/>
+      <w:r>
+        <w:t xml:space="preserve"> is automatically </w:t>
+      </w:r>
+      <w:r>
+        <w:t>assessed</w:t>
+      </w:r>
+      <w:r>
+        <w:t>.</w:t>
+      </w:r>
+    </w:p>
+    <w:p>
+      <w:r>
+        <w:rPr>
+          <w:b/>
+        </w:rPr>
+        <w:t>Given</w:t>
+      </w:r>
+      <w:r>
+        <w:t xml:space="preserve"> </w:t>
+      </w:r>
+      <w:r>
+        <w:t xml:space="preserve">the date </w:t>
+      </w:r>
+      <w:r>
+        <w:t>an exhibitor registers on-line</w:t>
+      </w:r>
+      <w:r>
+        <w:br/>
+      </w:r>
+      <w:proofErr w:type="gramStart"/>
+      <w:r>
+        <w:rPr>
+          <w:b/>
+        </w:rPr>
+        <w:t>When</w:t>
+      </w:r>
+      <w:proofErr w:type="gramEnd"/>
+      <w:r>
+        <w:t xml:space="preserve"> the date is after the </w:t>
+      </w:r>
+      <w:r>
+        <w:t xml:space="preserve">show’s </w:t>
+      </w:r>
+      <w:proofErr w:type="spellStart"/>
+      <w:r>
+        <w:t>late_date</w:t>
+      </w:r>
+      <w:proofErr w:type="spellEnd"/>
+      <w:r>
+        <w:br/>
+      </w:r>
+      <w:r>
+        <w:rPr>
+          <w:b/>
+        </w:rPr>
+        <w:t>Then</w:t>
+      </w:r>
+      <w:r>
+        <w:t xml:space="preserve"> the </w:t>
+      </w:r>
+      <w:proofErr w:type="spellStart"/>
+      <w:r>
+        <w:t>late_fee</w:t>
+      </w:r>
+      <w:proofErr w:type="spellEnd"/>
+      <w:r>
+        <w:t xml:space="preserve"> is assessed</w:t>
+      </w:r>
+      <w:r>
+        <w:br/>
+      </w:r>
+      <w:r>
+        <w:rPr>
+          <w:b/>
+        </w:rPr>
+        <w:t>And</w:t>
+      </w:r>
+      <w:r>
+        <w:t xml:space="preserve"> the invoice line-item for </w:t>
+      </w:r>
+      <w:proofErr w:type="spellStart"/>
+      <w:r>
+        <w:t>late_fee</w:t>
+      </w:r>
+      <w:proofErr w:type="spellEnd"/>
+      <w:r>
+        <w:t xml:space="preserve"> is displayed as $75 (or $100 after rate hike)</w:t>
+      </w:r>
+    </w:p>
+    <w:p>
+      <w:pPr>
+        <w:pStyle w:val="Heading2"/>
+      </w:pPr>
+      <w:r>
+        <w:t>Story: Exhibitors Can No Longer Register</w:t>
+      </w:r>
+    </w:p>
+    <w:p>
+      <w:r>
+        <w:rPr>
+          <w:b/>
+        </w:rPr>
+        <w:t>In Order To</w:t>
+      </w:r>
+      <w:r>
+        <w:t xml:space="preserve"> </w:t>
+      </w:r>
+      <w:r>
+        <w:t>plan room assignments and show details</w:t>
+      </w:r>
+      <w:r>
+        <w:br/>
+      </w:r>
+      <w:proofErr w:type="gramStart"/>
+      <w:r>
+        <w:rPr>
+          <w:b/>
+        </w:rPr>
+        <w:t>As</w:t>
+      </w:r>
+      <w:proofErr w:type="gramEnd"/>
+      <w:r>
+        <w:rPr>
+          <w:b/>
+        </w:rPr>
+        <w:t xml:space="preserve"> An</w:t>
+      </w:r>
+      <w:r>
+        <w:t xml:space="preserve"> event planner</w:t>
+      </w:r>
+      <w:r>
+        <w:br/>
+      </w:r>
+      <w:r>
+        <w:rPr>
+          <w:b/>
+        </w:rPr>
+        <w:t>I want to</w:t>
+      </w:r>
+      <w:r>
+        <w:t xml:space="preserve"> stop exhibitors from registering after the “registration closed date”</w:t>
+      </w:r>
+      <w:r>
+        <w:t>.</w:t>
+      </w:r>
+    </w:p>
+    <w:p>
+      <w:pPr>
+        <w:pStyle w:val="Heading4"/>
+      </w:pPr>
+      <w:r>
+        <w:t>Scenario 1:</w:t>
+      </w:r>
+      <w:r>
+        <w:t xml:space="preserve"> Exhibitors can </w:t>
+      </w:r>
+      <w:r>
+        <w:t>regi</w:t>
+      </w:r>
+      <w:r>
+        <w:t xml:space="preserve">ster on or before a show's </w:t>
+      </w:r>
+      <w:proofErr w:type="spellStart"/>
+      <w:r>
+        <w:t>closed</w:t>
+      </w:r>
+      <w:r>
+        <w:t>_date</w:t>
+      </w:r>
+      <w:proofErr w:type="spellEnd"/>
+      <w:r>
+        <w:t>.</w:t>
+      </w:r>
+    </w:p>
+    <w:p>
+      <w:r>
+        <w:rPr>
+          <w:b/>
+        </w:rPr>
+        <w:t>Given</w:t>
+      </w:r>
+      <w:r>
+        <w:t xml:space="preserve"> the date an exhibitor registers on-line</w:t>
+      </w:r>
+      <w:r>
+        <w:br/>
+      </w:r>
+      <w:proofErr w:type="gramStart"/>
+      <w:r>
+        <w:rPr>
+          <w:b/>
+        </w:rPr>
+        <w:t>When</w:t>
+      </w:r>
+      <w:proofErr w:type="gramEnd"/>
+      <w:r>
+        <w:t xml:space="preserve"> the date is </w:t>
+      </w:r>
+      <w:r>
+        <w:t xml:space="preserve">before the show’s </w:t>
+      </w:r>
+      <w:proofErr w:type="spellStart"/>
+      <w:r>
+        <w:t>closed</w:t>
+      </w:r>
+      <w:r>
+        <w:t>_date</w:t>
+      </w:r>
+      <w:proofErr w:type="spellEnd"/>
+      <w:r>
+        <w:br/>
+      </w:r>
+      <w:r>
+        <w:rPr>
+          <w:b/>
+        </w:rPr>
+        <w:t>Then</w:t>
+      </w:r>
+      <w:r>
+        <w:t xml:space="preserve"> the </w:t>
+      </w:r>
+      <w:r>
+        <w:t>exhibitor is allowed to register</w:t>
+      </w:r>
+      <w:r>
+        <w:br/>
+      </w:r>
+      <w:r>
+        <w:rPr>
+          <w:b/>
+        </w:rPr>
+        <w:t>And</w:t>
+      </w:r>
+      <w:r>
+        <w:t xml:space="preserve"> the date of registration is recorded</w:t>
+      </w:r>
+    </w:p>
+    <w:p>
+      <w:r>
+        <w:rPr>
+          <w:b/>
+        </w:rPr>
+        <w:t>Given</w:t>
+      </w:r>
+      <w:r>
+        <w:t xml:space="preserve"> the date an exhibitor registers on-line</w:t>
+      </w:r>
+      <w:r>
+        <w:br/>
+      </w:r>
+      <w:proofErr w:type="gramStart"/>
+      <w:r>
+        <w:rPr>
+          <w:b/>
+        </w:rPr>
+        <w:t>When</w:t>
+      </w:r>
+      <w:proofErr w:type="gramEnd"/>
+      <w:r>
+        <w:t xml:space="preserve"> the date is </w:t>
+      </w:r>
+      <w:r>
+        <w:t>the same as</w:t>
+      </w:r>
+      <w:r>
+        <w:t xml:space="preserve"> the show’s </w:t>
+      </w:r>
+      <w:proofErr w:type="spellStart"/>
+      <w:r>
+        <w:t>closed_date</w:t>
+      </w:r>
+      <w:proofErr w:type="spellEnd"/>
+      <w:r>
+        <w:br/>
+      </w:r>
+      <w:r>
+        <w:rPr>
+          <w:b/>
+        </w:rPr>
+        <w:t>Then</w:t>
+      </w:r>
+      <w:r>
+        <w:t xml:space="preserve"> the exhibitor is allowed to register</w:t>
+      </w:r>
+      <w:r>
+        <w:br/>
+      </w:r>
+      <w:r>
+        <w:rPr>
+          <w:b/>
+        </w:rPr>
+        <w:t>And</w:t>
+      </w:r>
+      <w:r>
+        <w:t xml:space="preserve"> the date of registration is recorded</w:t>
+      </w:r>
+    </w:p>
+    <w:p>
+      <w:pPr>
+        <w:pStyle w:val="Heading4"/>
+      </w:pPr>
+      <w:r>
+        <w:lastRenderedPageBreak/>
+        <w:t xml:space="preserve">Scenario 2: Exhibitors cannot register after a show’s </w:t>
+      </w:r>
+      <w:proofErr w:type="spellStart"/>
+      <w:r>
+        <w:t>closed_date</w:t>
+      </w:r>
+      <w:proofErr w:type="spellEnd"/>
+    </w:p>
+    <w:p>
+      <w:r>
+        <w:rPr>
+          <w:b/>
+        </w:rPr>
+        <w:t>Given</w:t>
+      </w:r>
+      <w:r>
+        <w:t xml:space="preserve"> the date an exhibitor registers on-line</w:t>
+      </w:r>
+      <w:r>
+        <w:br/>
+      </w:r>
+      <w:proofErr w:type="gramStart"/>
+      <w:r>
+        <w:rPr>
+          <w:b/>
+        </w:rPr>
+        <w:t>When</w:t>
+      </w:r>
+      <w:proofErr w:type="gramEnd"/>
+      <w:r>
+        <w:t xml:space="preserve"> the date is after the show’s </w:t>
+      </w:r>
+      <w:proofErr w:type="spellStart"/>
+      <w:r>
+        <w:t>closed</w:t>
+      </w:r>
+      <w:r>
+        <w:t>_date</w:t>
+      </w:r>
+      <w:proofErr w:type="spellEnd"/>
+      <w:r>
+        <w:br/>
+      </w:r>
+      <w:r>
+        <w:rPr>
+          <w:b/>
+        </w:rPr>
+        <w:t>Then</w:t>
+      </w:r>
+      <w:r>
+        <w:t xml:space="preserve"> the</w:t>
+      </w:r>
+      <w:r>
+        <w:t xml:space="preserve"> exhibitor is not allowed to register</w:t>
+      </w:r>
+    </w:p>
+    <w:p>
+      <w:pPr>
+        <w:pStyle w:val="Heading2"/>
+      </w:pPr>
+      <w:r>
+        <w:t xml:space="preserve">Story: </w:t>
+      </w:r>
+      <w:r>
+        <w:t>Retailers</w:t>
+      </w:r>
+      <w:r>
+        <w:t xml:space="preserve"> Can No Longer Register</w:t>
+      </w:r>
+    </w:p>
+    <w:p>
+      <w:r>
+        <w:rPr>
+          <w:b/>
+        </w:rPr>
+        <w:t>In Order To</w:t>
+      </w:r>
+      <w:r>
+        <w:t xml:space="preserve"> </w:t>
+      </w:r>
+      <w:r>
+        <w:t>allow as many Retailers to attend as possible</w:t>
+      </w:r>
+      <w:r>
+        <w:br/>
+      </w:r>
+      <w:proofErr w:type="gramStart"/>
+      <w:r>
+        <w:rPr>
+          <w:b/>
+        </w:rPr>
+        <w:t>As</w:t>
+      </w:r>
+      <w:proofErr w:type="gramEnd"/>
+      <w:r>
+        <w:rPr>
+          <w:b/>
+        </w:rPr>
+        <w:t xml:space="preserve"> An</w:t>
+      </w:r>
+      <w:r>
+        <w:t xml:space="preserve"> event planner</w:t>
+      </w:r>
+      <w:r>
+        <w:br/>
+      </w:r>
+      <w:r>
+        <w:rPr>
+          <w:b/>
+        </w:rPr>
+        <w:t>I want to</w:t>
+      </w:r>
+      <w:r>
+        <w:t xml:space="preserve"> </w:t>
+      </w:r>
+      <w:r>
+        <w:t xml:space="preserve">allow </w:t>
+      </w:r>
+      <w:proofErr w:type="spellStart"/>
+      <w:r>
+        <w:t>Retilers</w:t>
+      </w:r>
+      <w:proofErr w:type="spellEnd"/>
+      <w:r>
+        <w:t xml:space="preserve"> to register throughout the show, up to and including the </w:t>
+      </w:r>
+      <w:proofErr w:type="spellStart"/>
+      <w:r>
+        <w:t>end_date</w:t>
+      </w:r>
+      <w:proofErr w:type="spellEnd"/>
+      <w:r>
+        <w:t>.</w:t>
+      </w:r>
+    </w:p>
+    <w:p>
+      <w:pPr>
+        <w:pStyle w:val="Heading4"/>
+      </w:pPr>
+      <w:r>
+        <w:t>Scenario 1:</w:t>
+      </w:r>
+      <w:r>
+        <w:t xml:space="preserve"> </w:t>
+      </w:r>
+      <w:r>
+        <w:t>Retailers</w:t>
+      </w:r>
+      <w:r>
+        <w:t xml:space="preserve"> can register on or before a show's </w:t>
+      </w:r>
+      <w:proofErr w:type="spellStart"/>
+      <w:r>
+        <w:t>end</w:t>
+      </w:r>
+      <w:r>
+        <w:t>_date</w:t>
+      </w:r>
+      <w:proofErr w:type="spellEnd"/>
+      <w:r>
+        <w:t>.</w:t>
+      </w:r>
+    </w:p>
+    <w:p/>
     <w:p/>
     <w:sectPr>
       <w:pgSz w:w="12240" w:h="15840"/>
@@ -2370,6 +4037,52 @@
       <w:color w:val="4F81BD" w:themeColor="accent1"/>
       <w:sz w:val="26"/>
       <w:szCs w:val="26"/>
+    </w:rPr>
+  </w:style>
+  <w:style w:type="paragraph" w:styleId="Heading3">
+    <w:name w:val="heading 3"/>
+    <w:basedOn w:val="Normal"/>
+    <w:next w:val="Normal"/>
+    <w:link w:val="Heading3Char"/>
+    <w:uiPriority w:val="9"/>
+    <w:unhideWhenUsed/>
+    <w:qFormat/>
+    <w:rsid w:val="009434C5"/>
+    <w:pPr>
+      <w:keepNext/>
+      <w:keepLines/>
+      <w:spacing w:before="200" w:after="0"/>
+      <w:outlineLvl w:val="2"/>
+    </w:pPr>
+    <w:rPr>
+      <w:rFonts w:asciiTheme="majorHAnsi" w:eastAsiaTheme="majorEastAsia" w:hAnsiTheme="majorHAnsi" w:cstheme="majorBidi"/>
+      <w:b/>
+      <w:bCs/>
+      <w:color w:val="4F81BD" w:themeColor="accent1"/>
+    </w:rPr>
+  </w:style>
+  <w:style w:type="paragraph" w:styleId="Heading4">
+    <w:name w:val="heading 4"/>
+    <w:basedOn w:val="Normal"/>
+    <w:next w:val="Normal"/>
+    <w:link w:val="Heading4Char"/>
+    <w:uiPriority w:val="9"/>
+    <w:unhideWhenUsed/>
+    <w:qFormat/>
+    <w:rsid w:val="009434C5"/>
+    <w:pPr>
+      <w:keepNext/>
+      <w:keepLines/>
+      <w:spacing w:before="200" w:after="0"/>
+      <w:outlineLvl w:val="3"/>
+    </w:pPr>
+    <w:rPr>
+      <w:rFonts w:asciiTheme="majorHAnsi" w:eastAsiaTheme="majorEastAsia" w:hAnsiTheme="majorHAnsi" w:cstheme="majorBidi"/>
+      <w:b/>
+      <w:bCs/>
+      <w:i/>
+      <w:iCs/>
+      <w:color w:val="4F81BD" w:themeColor="accent1"/>
     </w:rPr>
   </w:style>
   <w:style w:type="character" w:default="1" w:styleId="DefaultParagraphFont">
@@ -2611,6 +4324,34 @@
       <w:szCs w:val="16"/>
     </w:rPr>
   </w:style>
+  <w:style w:type="character" w:customStyle="1" w:styleId="Heading3Char">
+    <w:name w:val="Heading 3 Char"/>
+    <w:basedOn w:val="DefaultParagraphFont"/>
+    <w:link w:val="Heading3"/>
+    <w:uiPriority w:val="9"/>
+    <w:rsid w:val="009434C5"/>
+    <w:rPr>
+      <w:rFonts w:asciiTheme="majorHAnsi" w:eastAsiaTheme="majorEastAsia" w:hAnsiTheme="majorHAnsi" w:cstheme="majorBidi"/>
+      <w:b/>
+      <w:bCs/>
+      <w:color w:val="4F81BD" w:themeColor="accent1"/>
+    </w:rPr>
+  </w:style>
+  <w:style w:type="character" w:customStyle="1" w:styleId="Heading4Char">
+    <w:name w:val="Heading 4 Char"/>
+    <w:basedOn w:val="DefaultParagraphFont"/>
+    <w:link w:val="Heading4"/>
+    <w:uiPriority w:val="9"/>
+    <w:rsid w:val="009434C5"/>
+    <w:rPr>
+      <w:rFonts w:asciiTheme="majorHAnsi" w:eastAsiaTheme="majorEastAsia" w:hAnsiTheme="majorHAnsi" w:cstheme="majorBidi"/>
+      <w:b/>
+      <w:bCs/>
+      <w:i/>
+      <w:iCs/>
+      <w:color w:val="4F81BD" w:themeColor="accent1"/>
+    </w:rPr>
+  </w:style>
 </w:styles>
 </file>
 
@@ -2819,6 +4560,52 @@
       <w:color w:val="4F81BD" w:themeColor="accent1"/>
       <w:sz w:val="26"/>
       <w:szCs w:val="26"/>
+    </w:rPr>
+  </w:style>
+  <w:style w:type="paragraph" w:styleId="Heading3">
+    <w:name w:val="heading 3"/>
+    <w:basedOn w:val="Normal"/>
+    <w:next w:val="Normal"/>
+    <w:link w:val="Heading3Char"/>
+    <w:uiPriority w:val="9"/>
+    <w:unhideWhenUsed/>
+    <w:qFormat/>
+    <w:rsid w:val="009434C5"/>
+    <w:pPr>
+      <w:keepNext/>
+      <w:keepLines/>
+      <w:spacing w:before="200" w:after="0"/>
+      <w:outlineLvl w:val="2"/>
+    </w:pPr>
+    <w:rPr>
+      <w:rFonts w:asciiTheme="majorHAnsi" w:eastAsiaTheme="majorEastAsia" w:hAnsiTheme="majorHAnsi" w:cstheme="majorBidi"/>
+      <w:b/>
+      <w:bCs/>
+      <w:color w:val="4F81BD" w:themeColor="accent1"/>
+    </w:rPr>
+  </w:style>
+  <w:style w:type="paragraph" w:styleId="Heading4">
+    <w:name w:val="heading 4"/>
+    <w:basedOn w:val="Normal"/>
+    <w:next w:val="Normal"/>
+    <w:link w:val="Heading4Char"/>
+    <w:uiPriority w:val="9"/>
+    <w:unhideWhenUsed/>
+    <w:qFormat/>
+    <w:rsid w:val="009434C5"/>
+    <w:pPr>
+      <w:keepNext/>
+      <w:keepLines/>
+      <w:spacing w:before="200" w:after="0"/>
+      <w:outlineLvl w:val="3"/>
+    </w:pPr>
+    <w:rPr>
+      <w:rFonts w:asciiTheme="majorHAnsi" w:eastAsiaTheme="majorEastAsia" w:hAnsiTheme="majorHAnsi" w:cstheme="majorBidi"/>
+      <w:b/>
+      <w:bCs/>
+      <w:i/>
+      <w:iCs/>
+      <w:color w:val="4F81BD" w:themeColor="accent1"/>
     </w:rPr>
   </w:style>
   <w:style w:type="character" w:default="1" w:styleId="DefaultParagraphFont">
@@ -3058,6 +4845,34 @@
       <w:rFonts w:ascii="Tahoma" w:hAnsi="Tahoma" w:cs="Tahoma"/>
       <w:sz w:val="16"/>
       <w:szCs w:val="16"/>
+    </w:rPr>
+  </w:style>
+  <w:style w:type="character" w:customStyle="1" w:styleId="Heading3Char">
+    <w:name w:val="Heading 3 Char"/>
+    <w:basedOn w:val="DefaultParagraphFont"/>
+    <w:link w:val="Heading3"/>
+    <w:uiPriority w:val="9"/>
+    <w:rsid w:val="009434C5"/>
+    <w:rPr>
+      <w:rFonts w:asciiTheme="majorHAnsi" w:eastAsiaTheme="majorEastAsia" w:hAnsiTheme="majorHAnsi" w:cstheme="majorBidi"/>
+      <w:b/>
+      <w:bCs/>
+      <w:color w:val="4F81BD" w:themeColor="accent1"/>
+    </w:rPr>
+  </w:style>
+  <w:style w:type="character" w:customStyle="1" w:styleId="Heading4Char">
+    <w:name w:val="Heading 4 Char"/>
+    <w:basedOn w:val="DefaultParagraphFont"/>
+    <w:link w:val="Heading4"/>
+    <w:uiPriority w:val="9"/>
+    <w:rsid w:val="009434C5"/>
+    <w:rPr>
+      <w:rFonts w:asciiTheme="majorHAnsi" w:eastAsiaTheme="majorEastAsia" w:hAnsiTheme="majorHAnsi" w:cstheme="majorBidi"/>
+      <w:b/>
+      <w:bCs/>
+      <w:i/>
+      <w:iCs/>
+      <w:color w:val="4F81BD" w:themeColor="accent1"/>
     </w:rPr>
   </w:style>
 </w:styles>

</xml_diff>

<commit_message>
version #9 - cakidsshow.com supportted, tested, deployed, all from same codebase and database.
</commit_message>
<xml_diff>
--- a/README.docx
+++ b/README.docx
@@ -1614,15 +1614,13 @@
         <w:t xml:space="preserve"> environment</w:t>
       </w:r>
       <w:r>
-        <w:t xml:space="preserve"> and see the new column details as they will be expected in the </w:t>
-      </w:r>
-      <w:proofErr w:type="spellStart"/>
-      <w:r>
-        <w:t>databse</w:t>
-      </w:r>
-      <w:proofErr w:type="spellEnd"/>
-      <w:r>
-        <w:t>:</w:t>
+        <w:t xml:space="preserve"> and see the new column details as they will be expected in the datab</w:t>
+      </w:r>
+      <w:r>
+        <w:t>a</w:t>
+      </w:r>
+      <w:r>
+        <w:t>se:</w:t>
       </w:r>
     </w:p>
     <w:p>
@@ -1781,6 +1779,25 @@
     </w:p>
     <w:p>
       <w:r>
+        <w:t>STEP 3.5 maybe bump</w:t>
+      </w:r>
+      <w:bookmarkStart w:id="0" w:name="_GoBack"/>
+      <w:bookmarkEnd w:id="0"/>
+      <w:r>
+        <w:t xml:space="preserve"> the version number on </w:t>
+      </w:r>
+      <w:proofErr w:type="spellStart"/>
+      <w:r>
+        <w:t>app.yaml</w:t>
+      </w:r>
+      <w:proofErr w:type="spellEnd"/>
+      <w:r>
+        <w:t xml:space="preserve"> and update the details in nwkidsshow_db_history.txt</w:t>
+      </w:r>
+    </w:p>
+    <w:p>
+      <w:r>
+        <w:lastRenderedPageBreak/>
         <w:t xml:space="preserve">STEP 4: test it on the </w:t>
       </w:r>
       <w:r>
@@ -1812,7 +1829,6 @@
     </w:p>
     <w:p>
       <w:r>
-        <w:lastRenderedPageBreak/>
         <w:t xml:space="preserve">STEP 5: </w:t>
       </w:r>
       <w:r>
@@ -2635,12 +2651,7 @@
     </w:p>
     <w:p>
       <w:r>
-        <w:t>You agree to book your own room</w:t>
-      </w:r>
-      <w:bookmarkStart w:id="0" w:name="_GoBack"/>
-      <w:bookmarkEnd w:id="0"/>
-      <w:r>
-        <w:t xml:space="preserve"> by the “room reservation deadline” and pay for room rental and all fees, taxes, and charges incurred.</w:t>
+        <w:t>You agree to book your own room by the “room reservation deadline” and pay for room rental and all fees, taxes, and charges incurred.</w:t>
       </w:r>
       <w:r>
         <w:t xml:space="preserve"> A link to the Personalized Group Web Page is provided and should be used to reserve your room.</w:t>

</xml_diff>

<commit_message>
Version 10: Braintree integrated for payment processing (Sandbox and Prod). Don’t let them register for shows already registered for. Don’t let them pay for registrations they have already paid for. Privacy Policy.
</commit_message>
<xml_diff>
--- a/README.docx
+++ b/README.docx
@@ -7,13 +7,8 @@
         <w:pStyle w:val="Heading1"/>
         <w:jc w:val="center"/>
       </w:pPr>
-      <w:proofErr w:type="gramStart"/>
-      <w:r>
-        <w:t>nwkidsshow.com</w:t>
-      </w:r>
-      <w:proofErr w:type="gramEnd"/>
-      <w:r>
-        <w:t xml:space="preserve"> README</w:t>
+      <w:r>
+        <w:t>nwkidsshow.com README</w:t>
       </w:r>
     </w:p>
     <w:p>
@@ -40,13 +35,8 @@
       </w:r>
     </w:p>
     <w:p>
-      <w:proofErr w:type="spellStart"/>
-      <w:r>
-        <w:t>Django</w:t>
-      </w:r>
-      <w:proofErr w:type="spellEnd"/>
-      <w:r>
-        <w:t xml:space="preserve"> 1.4, upgraded to 1.5.</w:t>
+      <w:r>
+        <w:t>Django 1.4, upgraded to 1.5.</w:t>
       </w:r>
     </w:p>
     <w:p>
@@ -73,13 +63,9 @@
       </w:r>
     </w:p>
     <w:p>
-      <w:proofErr w:type="spellStart"/>
-      <w:proofErr w:type="gramStart"/>
       <w:r>
         <w:t>etc</w:t>
       </w:r>
-      <w:proofErr w:type="spellEnd"/>
-      <w:proofErr w:type="gramEnd"/>
     </w:p>
     <w:p>
       <w:pPr>
@@ -154,31 +140,7 @@
     </w:p>
     <w:p>
       <w:r>
-        <w:t xml:space="preserve">Note that </w:t>
-      </w:r>
-      <w:proofErr w:type="spellStart"/>
-      <w:r>
-        <w:t>nwkidsshow_show_retailers</w:t>
-      </w:r>
-      <w:proofErr w:type="spellEnd"/>
-      <w:r>
-        <w:t xml:space="preserve"> and </w:t>
-      </w:r>
-      <w:proofErr w:type="spellStart"/>
-      <w:r>
-        <w:t>nwkidsshow_show_exhibitors</w:t>
-      </w:r>
-      <w:proofErr w:type="spellEnd"/>
-      <w:r>
-        <w:t xml:space="preserve"> is an artifact created by </w:t>
-      </w:r>
-      <w:proofErr w:type="spellStart"/>
-      <w:r>
-        <w:t>django</w:t>
-      </w:r>
-      <w:proofErr w:type="spellEnd"/>
-      <w:r>
-        <w:t xml:space="preserve"> and not me. Regardless, it seems redundant with the other path from retailer to show. I don’t feel like fixing it though.</w:t>
+        <w:t>Note that nwkidsshow_show_retailers and nwkidsshow_show_exhibitors is an artifact created by django and not me. Regardless, it seems redundant with the other path from retailer to show. I don’t feel like fixing it though.</w:t>
       </w:r>
     </w:p>
     <w:p>
@@ -195,44 +157,43 @@
         <w:pStyle w:val="Heading2"/>
       </w:pPr>
       <w:r>
+        <w:t>Version 10</w:t>
+      </w:r>
+    </w:p>
+    <w:p>
+      <w:r>
+        <w:t>Braintree integrated for payment processing (Sandbox and Prod)</w:t>
+      </w:r>
+      <w:bookmarkStart w:id="0" w:name="_GoBack"/>
+      <w:bookmarkEnd w:id="0"/>
+      <w:r>
+        <w:t>. Don’t let them register for shows already registered for. Don’t let them pay for registrations they have already paid for. Privacy Policy.</w:t>
+      </w:r>
+    </w:p>
+    <w:p>
+      <w:pPr>
+        <w:pStyle w:val="Heading2"/>
+      </w:pPr>
+      <w:r>
+        <w:t>Version 9</w:t>
+      </w:r>
+    </w:p>
+    <w:p>
+      <w:r>
+        <w:t>???</w:t>
+      </w:r>
+    </w:p>
+    <w:p>
+      <w:pPr>
+        <w:pStyle w:val="Heading2"/>
+      </w:pPr>
+      <w:r>
         <w:t>Version 8</w:t>
       </w:r>
     </w:p>
     <w:p>
       <w:r>
-        <w:t xml:space="preserve">BUG FIX: closed one day too soon </w:t>
-      </w:r>
-      <w:proofErr w:type="spellStart"/>
-      <w:r>
-        <w:t>cuz</w:t>
-      </w:r>
-      <w:proofErr w:type="spellEnd"/>
-      <w:r>
-        <w:t xml:space="preserve"> of __</w:t>
-      </w:r>
-      <w:proofErr w:type="spellStart"/>
-      <w:r>
-        <w:t>gt</w:t>
-      </w:r>
-      <w:proofErr w:type="spellEnd"/>
-      <w:r>
-        <w:t xml:space="preserve"> and not __</w:t>
-      </w:r>
-      <w:proofErr w:type="spellStart"/>
-      <w:r>
-        <w:t>gte</w:t>
-      </w:r>
-      <w:proofErr w:type="spellEnd"/>
-      <w:r>
-        <w:t xml:space="preserve">; BUG FIX: GAE </w:t>
-      </w:r>
-      <w:proofErr w:type="spellStart"/>
-      <w:r>
-        <w:t>datetime</w:t>
-      </w:r>
-      <w:proofErr w:type="spellEnd"/>
-      <w:r>
-        <w:t xml:space="preserve"> objects in UTC so registration closed several hours t</w:t>
+        <w:t>BUG FIX: closed one day too soon cuz of __gt and not __gte; BUG FIX: GAE datetime objects in UTC so registration closed several hours t</w:t>
       </w:r>
       <w:r>
         <w:t>oo soon; BUG FIX: Retails shoul</w:t>
@@ -259,32 +220,14 @@
       <w:r>
         <w:t xml:space="preserve">I use </w:t>
       </w:r>
-      <w:proofErr w:type="spellStart"/>
       <w:r>
         <w:rPr>
           <w:b/>
         </w:rPr>
         <w:t>PyCharm</w:t>
       </w:r>
-      <w:proofErr w:type="spellEnd"/>
-      <w:r>
-        <w:t xml:space="preserve"> because all of the </w:t>
-      </w:r>
-      <w:proofErr w:type="spellStart"/>
-      <w:r>
-        <w:t>Django</w:t>
-      </w:r>
-      <w:proofErr w:type="spellEnd"/>
-      <w:r>
-        <w:t xml:space="preserve"> and Google App Engine commands I use are built-in, not to mention </w:t>
-      </w:r>
-      <w:proofErr w:type="spellStart"/>
-      <w:r>
-        <w:t>Git</w:t>
-      </w:r>
-      <w:proofErr w:type="spellEnd"/>
-      <w:r>
-        <w:t xml:space="preserve"> Hub integration.</w:t>
+      <w:r>
+        <w:t xml:space="preserve"> because all of the Django and Google App Engine commands I use are built-in, not to mention Git Hub integration.</w:t>
       </w:r>
     </w:p>
     <w:p>
@@ -307,46 +250,20 @@
         <w:t>MySQL Workbench</w:t>
       </w:r>
       <w:r>
-        <w:t xml:space="preserve"> to manage the local </w:t>
-      </w:r>
-      <w:proofErr w:type="spellStart"/>
-      <w:r>
-        <w:t>db</w:t>
-      </w:r>
-      <w:proofErr w:type="spellEnd"/>
-      <w:r>
-        <w:t xml:space="preserve"> and run queries.</w:t>
+        <w:t xml:space="preserve"> to manage the local db and run queries.</w:t>
       </w:r>
     </w:p>
     <w:p>
       <w:pPr>
         <w:pStyle w:val="Heading2"/>
       </w:pPr>
-      <w:proofErr w:type="gramStart"/>
-      <w:r>
-        <w:t>manage.py</w:t>
-      </w:r>
-      <w:proofErr w:type="gramEnd"/>
-      <w:r>
-        <w:t xml:space="preserve"> commands</w:t>
-      </w:r>
-    </w:p>
-    <w:p>
-      <w:proofErr w:type="gramStart"/>
-      <w:r>
-        <w:t>when</w:t>
-      </w:r>
-      <w:proofErr w:type="gramEnd"/>
-      <w:r>
-        <w:t xml:space="preserve"> you create a new database, you need to run “</w:t>
-      </w:r>
-      <w:proofErr w:type="spellStart"/>
-      <w:r>
-        <w:t>syncdb</w:t>
-      </w:r>
-      <w:proofErr w:type="spellEnd"/>
-      <w:r>
-        <w:t>”. But since then, I have not used many manage.py commands. Others of interest might be: “reset”, but maybe dangerous.</w:t>
+      <w:r>
+        <w:t>manage.py commands</w:t>
+      </w:r>
+    </w:p>
+    <w:p>
+      <w:r>
+        <w:t>when you create a new database, you need to run “syncdb”. But since then, I have not used many manage.py commands. Others of interest might be: “reset”, but maybe dangerous.</w:t>
       </w:r>
     </w:p>
     <w:p>
@@ -358,13 +275,8 @@
       </w:r>
     </w:p>
     <w:p>
-      <w:proofErr w:type="gramStart"/>
-      <w:r>
-        <w:t>Using Google App Engine with storage in Google Cloud SQL.</w:t>
-      </w:r>
-      <w:proofErr w:type="gramEnd"/>
-      <w:r>
-        <w:t xml:space="preserve"> See below for login and dashboard information.</w:t>
+      <w:r>
+        <w:t>Using Google App Engine with storage in Google Cloud SQL. See below for login and dashboard information.</w:t>
       </w:r>
     </w:p>
     <w:p>
@@ -391,32 +303,11 @@
           <w:numId w:val="3"/>
         </w:numPr>
       </w:pPr>
-      <w:proofErr w:type="gramStart"/>
-      <w:r>
-        <w:t>edit</w:t>
-      </w:r>
-      <w:proofErr w:type="gramEnd"/>
-      <w:r>
-        <w:t xml:space="preserve"> </w:t>
-      </w:r>
-      <w:proofErr w:type="spellStart"/>
-      <w:r>
-        <w:t>app.yaml</w:t>
-      </w:r>
-      <w:proofErr w:type="spellEnd"/>
-      <w:r>
-        <w:t xml:space="preserve"> and change “version”. I am using just integers right now.</w:t>
-      </w:r>
-      <w:r>
-        <w:t xml:space="preserve"> Don’t confuse “version” with </w:t>
-      </w:r>
-      <w:proofErr w:type="spellStart"/>
-      <w:r>
-        <w:t>django</w:t>
-      </w:r>
-      <w:proofErr w:type="spellEnd"/>
-      <w:r>
-        <w:t xml:space="preserve"> version.</w:t>
+      <w:r>
+        <w:t>edit app.yaml and change “version”. I am using just integers right now.</w:t>
+      </w:r>
+      <w:r>
+        <w:t xml:space="preserve"> Don’t confuse “version” with django version.</w:t>
       </w:r>
     </w:p>
     <w:p>
@@ -433,31 +324,7 @@
     </w:p>
     <w:p>
       <w:r>
-        <w:t xml:space="preserve">In </w:t>
-      </w:r>
-      <w:proofErr w:type="spellStart"/>
-      <w:r>
-        <w:t>Pycharm</w:t>
-      </w:r>
-      <w:proofErr w:type="spellEnd"/>
-      <w:r>
-        <w:t xml:space="preserve"> (with the “upper” </w:t>
-      </w:r>
-      <w:proofErr w:type="spellStart"/>
-      <w:r>
-        <w:t>nwkidsshow</w:t>
-      </w:r>
-      <w:proofErr w:type="spellEnd"/>
-      <w:r>
-        <w:t xml:space="preserve"> project open) select Tools -&gt; </w:t>
-      </w:r>
-      <w:proofErr w:type="spellStart"/>
-      <w:r>
-        <w:t>google</w:t>
-      </w:r>
-      <w:proofErr w:type="spellEnd"/>
-      <w:r>
-        <w:t xml:space="preserve"> App Engine -&gt; Upload App Engine app… but the “…”</w:t>
+        <w:t>In Pycharm (with the “upper” nwkidsshow project open) select Tools -&gt; google App Engine -&gt; Upload App Engine app… but the “…”</w:t>
       </w:r>
       <w:r>
         <w:t xml:space="preserve"> is misl</w:t>
@@ -477,6 +344,7 @@
         <w:pStyle w:val="Heading1"/>
       </w:pPr>
       <w:r>
+        <w:lastRenderedPageBreak/>
         <w:t>ADMIN</w:t>
       </w:r>
       <w:r>
@@ -532,11 +400,7 @@
         <w:t>)</w:t>
       </w:r>
       <w:r>
-        <w:t xml:space="preserve"> and you should see the page </w:t>
-      </w:r>
-      <w:r>
-        <w:lastRenderedPageBreak/>
-        <w:t>below:</w:t>
+        <w:t xml:space="preserve"> and you should see the page below:</w:t>
       </w:r>
       <w:r>
         <w:br/>
@@ -594,15 +458,7 @@
         <w:t>Cloud Storage Console</w:t>
       </w:r>
       <w:r>
-        <w:t xml:space="preserve"> is where the manual </w:t>
-      </w:r>
-      <w:proofErr w:type="spellStart"/>
-      <w:r>
-        <w:t>db</w:t>
-      </w:r>
-      <w:proofErr w:type="spellEnd"/>
-      <w:r>
-        <w:t xml:space="preserve"> exports get put.</w:t>
+        <w:t xml:space="preserve"> is where the manual db exports get put.</w:t>
       </w:r>
       <w:r>
         <w:br/>
@@ -630,7 +486,11 @@
         </w:r>
       </w:hyperlink>
       <w:r>
-        <w:t>). You can click on the file to download to your local machine and then import into MySQL via Workbench.</w:t>
+        <w:t xml:space="preserve">). You can click on the file to download to your local </w:t>
+      </w:r>
+      <w:r>
+        <w:lastRenderedPageBreak/>
+        <w:t>machine and then import into MySQL via Workbench.</w:t>
       </w:r>
       <w:r>
         <w:br/>
@@ -685,7 +545,6 @@
         </w:numPr>
       </w:pPr>
       <w:r>
-        <w:lastRenderedPageBreak/>
         <w:t>Google App Engine is where you manage running apps.</w:t>
       </w:r>
       <w:r>
@@ -755,15 +614,7 @@
       </w:r>
       <w:r>
         <w:br/>
-        <w:t xml:space="preserve">click on </w:t>
-      </w:r>
-      <w:proofErr w:type="spellStart"/>
-      <w:r>
-        <w:t>nwkidsshow</w:t>
-      </w:r>
-      <w:proofErr w:type="spellEnd"/>
-      <w:r>
-        <w:t xml:space="preserve"> to see a big dashboard with lots to do, like:</w:t>
+        <w:t>click on nwkidsshow to see a big dashboard with lots to do, like:</w:t>
       </w:r>
       <w:r>
         <w:br/>
@@ -779,6 +630,7 @@
         <w:rPr>
           <w:noProof/>
         </w:rPr>
+        <w:lastRenderedPageBreak/>
         <w:drawing>
           <wp:inline distT="0" distB="0" distL="0" distR="0" wp14:anchorId="76CD74E2" wp14:editId="4309FBB6">
             <wp:extent cx="5943600" cy="2948305"/>
@@ -863,7 +715,6 @@
         </w:drawing>
       </w:r>
       <w:r>
-        <w:lastRenderedPageBreak/>
         <w:br/>
         <w:t xml:space="preserve">- </w:t>
       </w:r>
@@ -879,19 +730,9 @@
           <w:numId w:val="2"/>
         </w:numPr>
       </w:pPr>
-      <w:proofErr w:type="spellStart"/>
-      <w:r>
-        <w:t>Github</w:t>
-      </w:r>
-      <w:proofErr w:type="spellEnd"/>
-      <w:r>
-        <w:t>, I have two repositories, one for the “inner” app</w:t>
-      </w:r>
-      <w:proofErr w:type="gramStart"/>
-      <w:r>
-        <w:t>:</w:t>
-      </w:r>
-      <w:proofErr w:type="gramEnd"/>
+      <w:r>
+        <w:t>Github, I have two repositories, one for the “inner” app:</w:t>
+      </w:r>
       <w:r>
         <w:br/>
       </w:r>
@@ -920,15 +761,7 @@
       </w:hyperlink>
       <w:r>
         <w:br/>
-        <w:t xml:space="preserve">It is linked to </w:t>
-      </w:r>
-      <w:proofErr w:type="spellStart"/>
-      <w:r>
-        <w:t>PyCharm</w:t>
-      </w:r>
-      <w:proofErr w:type="spellEnd"/>
-      <w:r>
-        <w:t xml:space="preserve"> and all files updated before push or after successful test.</w:t>
+        <w:t>It is linked to PyCharm and all files updated before push or after successful test.</w:t>
       </w:r>
     </w:p>
     <w:p>
@@ -940,15 +773,8 @@
         </w:numPr>
       </w:pPr>
       <w:r>
-        <w:t xml:space="preserve">DNS is hosted by </w:t>
-      </w:r>
-      <w:proofErr w:type="spellStart"/>
-      <w:r>
-        <w:t>enom</w:t>
-      </w:r>
-      <w:proofErr w:type="spellEnd"/>
-      <w:r>
-        <w:t xml:space="preserve"> (</w:t>
+        <w:lastRenderedPageBreak/>
+        <w:t>DNS is hosted by enom (</w:t>
       </w:r>
       <w:hyperlink r:id="rId19" w:history="1">
         <w:r>
@@ -959,15 +785,7 @@
         </w:r>
       </w:hyperlink>
       <w:r>
-        <w:t xml:space="preserve"> as “</w:t>
-      </w:r>
-      <w:proofErr w:type="spellStart"/>
-      <w:r>
-        <w:t>lmacielinski</w:t>
-      </w:r>
-      <w:proofErr w:type="spellEnd"/>
-      <w:r>
-        <w:t>”)</w:t>
+        <w:t xml:space="preserve"> as “lmacielinski”)</w:t>
       </w:r>
       <w:r>
         <w:br/>
@@ -1078,7 +896,6 @@
         <w:pStyle w:val="Heading1"/>
       </w:pPr>
       <w:r>
-        <w:lastRenderedPageBreak/>
         <w:t>Data from PROD to DEV</w:t>
       </w:r>
     </w:p>
@@ -1089,15 +906,7 @@
     </w:p>
     <w:p>
       <w:r>
-        <w:t xml:space="preserve">Select “Google Cloud SQL” and the </w:t>
-      </w:r>
-      <w:proofErr w:type="spellStart"/>
-      <w:r>
-        <w:t>nwkidsshow</w:t>
-      </w:r>
-      <w:proofErr w:type="spellEnd"/>
-      <w:r>
-        <w:t xml:space="preserve"> instance, currently:</w:t>
+        <w:t>Select “Google Cloud SQL” and the nwkidsshow instance, currently:</w:t>
       </w:r>
       <w:r>
         <w:br/>
@@ -1115,38 +924,18 @@
             <w:szCs w:val="20"/>
             <w:shd w:val="clear" w:color="auto" w:fill="FFFFFF"/>
           </w:rPr>
-          <w:t>nwkidsshow.com</w:t>
+          <w:t>nwkidsshow.com:nwkidsshowdb:instance1</w:t>
         </w:r>
-        <w:proofErr w:type="gramStart"/>
-        <w:r>
-          <w:rPr>
-            <w:rStyle w:val="Hyperlink"/>
-            <w:rFonts w:ascii="Arial" w:hAnsi="Arial" w:cs="Arial"/>
-            <w:color w:val="4272DB"/>
-            <w:sz w:val="20"/>
-            <w:szCs w:val="20"/>
-            <w:shd w:val="clear" w:color="auto" w:fill="FFFFFF"/>
-          </w:rPr>
-          <w:t>:nwkidsshowdb:instance1</w:t>
-        </w:r>
-        <w:proofErr w:type="gramEnd"/>
       </w:hyperlink>
     </w:p>
     <w:p>
       <w:r>
-        <w:t xml:space="preserve">In the Actions menu on upper RHS </w:t>
-      </w:r>
-      <w:proofErr w:type="gramStart"/>
-      <w:r>
-        <w:t>select  Export</w:t>
-      </w:r>
-      <w:proofErr w:type="gramEnd"/>
-      <w:r>
-        <w:t xml:space="preserve"> Data</w:t>
-      </w:r>
-    </w:p>
-    <w:p>
-      <w:r>
+        <w:t>In the Actions menu on upper RHS select  Export Data</w:t>
+      </w:r>
+    </w:p>
+    <w:p>
+      <w:r>
+        <w:lastRenderedPageBreak/>
         <w:t>Fill out the dialog below using the Google Storage bucket name and a date in the filename like this for example:</w:t>
       </w:r>
       <w:r>
@@ -1214,42 +1003,12 @@
           <w:szCs w:val="20"/>
           <w:shd w:val="clear" w:color="auto" w:fill="EBEFF9"/>
         </w:rPr>
-        <w:t>Exporting instance nwkidsshow.com</w:t>
-      </w:r>
-      <w:proofErr w:type="gramStart"/>
-      <w:r>
-        <w:rPr>
-          <w:rFonts w:ascii="Arial" w:hAnsi="Arial" w:cs="Arial"/>
-          <w:color w:val="000000"/>
-          <w:sz w:val="20"/>
-          <w:szCs w:val="20"/>
-          <w:shd w:val="clear" w:color="auto" w:fill="EBEFF9"/>
-        </w:rPr>
-        <w:t>:nwkidsshowdb:instance1</w:t>
-      </w:r>
-      <w:proofErr w:type="gramEnd"/>
-      <w:r>
-        <w:rPr>
-          <w:rFonts w:ascii="Arial" w:hAnsi="Arial" w:cs="Arial"/>
-          <w:color w:val="000000"/>
-          <w:sz w:val="20"/>
-          <w:szCs w:val="20"/>
-          <w:shd w:val="clear" w:color="auto" w:fill="EBEFF9"/>
-        </w:rPr>
-        <w:t xml:space="preserve"> to gs://nwkidsshow-backups/2013-07-05-export.gz</w:t>
-      </w:r>
-    </w:p>
-    <w:p>
-      <w:r>
-        <w:t xml:space="preserve">Log in to the cloud console – cloud storage link above and download the exported </w:t>
-      </w:r>
-      <w:proofErr w:type="spellStart"/>
-      <w:r>
-        <w:t>gz</w:t>
-      </w:r>
-      <w:proofErr w:type="spellEnd"/>
-      <w:r>
-        <w:t xml:space="preserve"> file to your local machine (right-click, save-as)</w:t>
+        <w:t>Exporting instance nwkidsshow.com:nwkidsshowdb:instance1 to gs://nwkidsshow-backups/2013-07-05-export.gz</w:t>
+      </w:r>
+    </w:p>
+    <w:p>
+      <w:r>
+        <w:t>Log in to the cloud console – cloud storage link above and download the exported gz file to your local machine (right-click, save-as)</w:t>
       </w:r>
     </w:p>
     <w:p>
@@ -1310,7 +1069,6 @@
     </w:p>
     <w:p>
       <w:r>
-        <w:lastRenderedPageBreak/>
         <w:t>Start Import button (bottom right)</w:t>
       </w:r>
     </w:p>
@@ -1347,528 +1105,246 @@
           <w:szCs w:val="16"/>
         </w:rPr>
         <w:cr/>
-        <w:t>Running: mysql.exe --defaults-extra-file="c:\users\damien\appdata\local\temp\tmpb_jvnd.cnf</w:t>
-      </w:r>
-      <w:proofErr w:type="gramStart"/>
+        <w:t>Running: mysql.exe --defaults-extra-file="c:\users\damien\appdata\local\temp\tmpb_jvnd.cnf"  --</w:t>
+      </w:r>
       <w:r>
         <w:rPr>
           <w:rFonts w:ascii="Courier New" w:hAnsi="Courier New" w:cs="Courier New"/>
           <w:sz w:val="16"/>
           <w:szCs w:val="16"/>
         </w:rPr>
-        <w:t>"  --</w:t>
-      </w:r>
-      <w:proofErr w:type="gramEnd"/>
+        <w:lastRenderedPageBreak/>
+        <w:t>host=localhost --user=root --port=3306 --default-character-set=utf8 --comments &lt; "C:\\Users\\Damien\\Documents\\NW Kids Show\\2013-07-16-export\\2013-07-16-export"</w:t>
+      </w:r>
       <w:r>
         <w:rPr>
           <w:rFonts w:ascii="Courier New" w:hAnsi="Courier New" w:cs="Courier New"/>
           <w:sz w:val="16"/>
           <w:szCs w:val="16"/>
         </w:rPr>
-        <w:t>host=</w:t>
-      </w:r>
-      <w:proofErr w:type="spellStart"/>
+        <w:cr/>
+        <w:t>22:06:28 Import of C:\Users\Damien\Documents\NW Kids Show\2013-07-16-export\2013-07-16-export has finished</w:t>
+      </w:r>
       <w:r>
         <w:rPr>
           <w:rFonts w:ascii="Courier New" w:hAnsi="Courier New" w:cs="Courier New"/>
           <w:sz w:val="16"/>
           <w:szCs w:val="16"/>
         </w:rPr>
-        <w:t>localhost</w:t>
-      </w:r>
-      <w:proofErr w:type="spellEnd"/>
-      <w:r>
+        <w:cr/>
+      </w:r>
+    </w:p>
+    <w:p>
+      <w:pPr>
+        <w:pStyle w:val="Heading1"/>
+      </w:pPr>
+      <w:r>
+        <w:t>Some useful SQL queries</w:t>
+      </w:r>
+    </w:p>
+    <w:p>
+      <w:r>
+        <w:t>select * from nwkidsshow_exhibitor</w:t>
+      </w:r>
+    </w:p>
+    <w:p>
+      <w:r>
+        <w:t>select * from auth_user</w:t>
+      </w:r>
+    </w:p>
+    <w:p>
+      <w:r>
+        <w:t>select * from nwkidsshow_exhibitor e, auth_user u</w:t>
+      </w:r>
+      <w:r>
+        <w:br/>
+        <w:t>where e.user_id = u.id and</w:t>
+      </w:r>
+      <w:r>
+        <w:br/>
+        <w:t>must_change_password = '1';</w:t>
+      </w:r>
+    </w:p>
+    <w:p>
+      <w:pPr>
+        <w:pStyle w:val="Heading1"/>
+      </w:pPr>
+      <w:r>
+        <w:t>How to add a column in PROD</w:t>
+      </w:r>
+      <w:r>
+        <w:t xml:space="preserve"> (simple changes)</w:t>
+      </w:r>
+    </w:p>
+    <w:p>
+      <w:r>
+        <w:t>(From the DJANGO book, chapter 10)</w:t>
+      </w:r>
+    </w:p>
+    <w:p>
+      <w:r>
+        <w:t xml:space="preserve">STEP 1: make the change in the models.py of the </w:t>
+      </w:r>
+      <w:r>
+        <w:rPr>
+          <w:u w:val="single"/>
+        </w:rPr>
+        <w:t>local dev environment</w:t>
+      </w:r>
+      <w:r>
+        <w:t>.</w:t>
+      </w:r>
+      <w:r>
+        <w:br/>
+        <w:t>For example, in Registration model</w:t>
+      </w:r>
+    </w:p>
+    <w:p>
+      <w:pPr>
         <w:rPr>
           <w:rFonts w:ascii="Courier New" w:hAnsi="Courier New" w:cs="Courier New"/>
-          <w:sz w:val="16"/>
-          <w:szCs w:val="16"/>
-        </w:rPr>
-        <w:t xml:space="preserve"> --user=root --port=3306 --default-character-set=utf8 --comments &lt; "C:\\Users\\Damien\\Documents\\NW Kids Show\\2013-07-16-export\\2013-07-16-export"</w:t>
-      </w:r>
+        </w:rPr>
+      </w:pPr>
       <w:r>
         <w:rPr>
           <w:rFonts w:ascii="Courier New" w:hAnsi="Courier New" w:cs="Courier New"/>
-          <w:sz w:val="16"/>
-          <w:szCs w:val="16"/>
-        </w:rPr>
-        <w:cr/>
-        <w:t>22:06:28 Import of C:\Users\Damien\Documents\NW Kids Show\2013-07-16-export\2013-07-16-export has finished</w:t>
-      </w:r>
-      <w:r>
+        </w:rPr>
+        <w:t xml:space="preserve">    booked_room = models.BooleanField()</w:t>
+      </w:r>
+    </w:p>
+    <w:p>
+      <w:r>
+        <w:t xml:space="preserve">STEP 2: run a manage.py sqlall on the </w:t>
+      </w:r>
+      <w:r>
+        <w:rPr>
+          <w:u w:val="single"/>
+        </w:rPr>
+        <w:t>local dev environment</w:t>
+      </w:r>
+      <w:r>
+        <w:t xml:space="preserve"> and see the new column details as they will be expected in the datab</w:t>
+      </w:r>
+      <w:r>
+        <w:t>a</w:t>
+      </w:r>
+      <w:r>
+        <w:t>se:</w:t>
+      </w:r>
+    </w:p>
+    <w:p>
+      <w:pPr>
         <w:rPr>
           <w:rFonts w:ascii="Courier New" w:hAnsi="Courier New" w:cs="Courier New"/>
-          <w:sz w:val="16"/>
-          <w:szCs w:val="16"/>
-        </w:rPr>
-        <w:cr/>
-      </w:r>
-    </w:p>
-    <w:p>
-      <w:pPr>
-        <w:pStyle w:val="Heading1"/>
-      </w:pPr>
-      <w:r>
-        <w:t>Some useful SQL queries</w:t>
-      </w:r>
-    </w:p>
-    <w:p>
-      <w:proofErr w:type="gramStart"/>
-      <w:r>
-        <w:t>select</w:t>
-      </w:r>
-      <w:proofErr w:type="gramEnd"/>
-      <w:r>
-        <w:t xml:space="preserve"> * from </w:t>
-      </w:r>
-      <w:proofErr w:type="spellStart"/>
-      <w:r>
-        <w:t>nwkidsshow_exhibitor</w:t>
-      </w:r>
-      <w:proofErr w:type="spellEnd"/>
-    </w:p>
-    <w:p>
-      <w:proofErr w:type="gramStart"/>
-      <w:r>
-        <w:t>select</w:t>
-      </w:r>
-      <w:proofErr w:type="gramEnd"/>
-      <w:r>
-        <w:t xml:space="preserve"> * from </w:t>
-      </w:r>
-      <w:proofErr w:type="spellStart"/>
-      <w:r>
-        <w:t>auth_user</w:t>
-      </w:r>
-      <w:proofErr w:type="spellEnd"/>
-    </w:p>
-    <w:p>
-      <w:proofErr w:type="gramStart"/>
-      <w:r>
-        <w:t>select</w:t>
-      </w:r>
-      <w:proofErr w:type="gramEnd"/>
-      <w:r>
-        <w:t xml:space="preserve"> * from </w:t>
-      </w:r>
-      <w:proofErr w:type="spellStart"/>
-      <w:r>
-        <w:t>nwkidsshow_exhibitor</w:t>
-      </w:r>
-      <w:proofErr w:type="spellEnd"/>
-      <w:r>
-        <w:t xml:space="preserve"> e, </w:t>
-      </w:r>
-      <w:proofErr w:type="spellStart"/>
-      <w:r>
-        <w:t>auth_user</w:t>
-      </w:r>
-      <w:proofErr w:type="spellEnd"/>
-      <w:r>
-        <w:t xml:space="preserve"> u</w:t>
-      </w:r>
-      <w:r>
-        <w:br/>
-        <w:t xml:space="preserve">where </w:t>
-      </w:r>
-      <w:proofErr w:type="spellStart"/>
-      <w:r>
-        <w:t>e.user_id</w:t>
-      </w:r>
-      <w:proofErr w:type="spellEnd"/>
-      <w:r>
-        <w:t xml:space="preserve"> = u.id and</w:t>
-      </w:r>
-      <w:r>
-        <w:br/>
-      </w:r>
-      <w:proofErr w:type="spellStart"/>
-      <w:r>
-        <w:t>must_change_password</w:t>
-      </w:r>
-      <w:proofErr w:type="spellEnd"/>
-      <w:r>
-        <w:t xml:space="preserve"> = '1';</w:t>
-      </w:r>
-    </w:p>
-    <w:p>
-      <w:pPr>
-        <w:pStyle w:val="Heading1"/>
-      </w:pPr>
-      <w:r>
-        <w:t>How to add a column in PROD</w:t>
-      </w:r>
-      <w:r>
-        <w:t xml:space="preserve"> (simple changes)</w:t>
-      </w:r>
-    </w:p>
-    <w:p>
-      <w:r>
-        <w:t>(From the DJANGO book, chapter 10)</w:t>
-      </w:r>
-    </w:p>
-    <w:p>
-      <w:r>
-        <w:t xml:space="preserve">STEP 1: make the change in the models.py of the </w:t>
+        </w:rPr>
+      </w:pPr>
+      <w:r>
+        <w:rPr>
+          <w:rFonts w:ascii="Courier New" w:hAnsi="Courier New" w:cs="Courier New"/>
+        </w:rPr>
+        <w:t>CREATE TABLE `nwkidsshow_registration` (</w:t>
+      </w:r>
+      <w:r>
+        <w:rPr>
+          <w:rFonts w:ascii="Courier New" w:hAnsi="Courier New" w:cs="Courier New"/>
+        </w:rPr>
+        <w:br/>
+        <w:t>…</w:t>
+      </w:r>
+      <w:r>
+        <w:rPr>
+          <w:rFonts w:ascii="Courier New" w:hAnsi="Courier New" w:cs="Courier New"/>
+        </w:rPr>
+        <w:br/>
+        <w:t xml:space="preserve">    `booked_room` bool NOT NULL,</w:t>
+      </w:r>
+      <w:r>
+        <w:rPr>
+          <w:rFonts w:ascii="Courier New" w:hAnsi="Courier New" w:cs="Courier New"/>
+        </w:rPr>
+        <w:br/>
+        <w:t>…</w:t>
+      </w:r>
+      <w:r>
+        <w:rPr>
+          <w:rFonts w:ascii="Courier New" w:hAnsi="Courier New" w:cs="Courier New"/>
+        </w:rPr>
+        <w:br/>
+        <w:t>}</w:t>
+      </w:r>
+    </w:p>
+    <w:p>
+      <w:r>
+        <w:t xml:space="preserve">STEP 3: create </w:t>
+      </w:r>
+      <w:r>
+        <w:t>an ALTER command to add the column:</w:t>
+      </w:r>
+    </w:p>
+    <w:p>
+      <w:pPr>
+        <w:rPr>
+          <w:rFonts w:ascii="Courier New" w:hAnsi="Courier New" w:cs="Courier New"/>
+        </w:rPr>
+      </w:pPr>
+      <w:r>
+        <w:rPr>
+          <w:rFonts w:ascii="Courier New" w:hAnsi="Courier New" w:cs="Courier New"/>
+        </w:rPr>
+        <w:t>ALTER TABLE `nwkidsshow_registration` ADD COLUMN `booked_room` bool NOT NULL default false;</w:t>
+      </w:r>
+    </w:p>
+    <w:p>
+      <w:r>
+        <w:t>STEP 3.5 maybe bump the version number on app.yaml and update the details in nwkidsshow_db_history.txt</w:t>
+      </w:r>
+    </w:p>
+    <w:p>
+      <w:r>
+        <w:t xml:space="preserve">STEP 4: test it on the </w:t>
       </w:r>
       <w:r>
         <w:rPr>
           <w:u w:val="single"/>
         </w:rPr>
-        <w:t xml:space="preserve">local </w:t>
-      </w:r>
-      <w:proofErr w:type="spellStart"/>
+        <w:t>local dev environment</w:t>
+      </w:r>
+      <w:r>
+        <w:t xml:space="preserve"> by executing it on MySQL Workbench and examining the table, the new column, and its values.</w:t>
+      </w:r>
+      <w:r>
+        <w:t xml:space="preserve"> Try the admin console and make sure it comes up</w:t>
+      </w:r>
+    </w:p>
+    <w:p>
+      <w:r>
+        <w:t xml:space="preserve">STEP 5: </w:t>
+      </w:r>
+      <w:r>
+        <w:t xml:space="preserve">make all </w:t>
+      </w:r>
+      <w:r>
+        <w:t xml:space="preserve">the code changes - just </w:t>
+      </w:r>
+      <w:r>
+        <w:t xml:space="preserve">in the </w:t>
+      </w:r>
       <w:r>
         <w:rPr>
           <w:u w:val="single"/>
         </w:rPr>
-        <w:t>dev</w:t>
-      </w:r>
-      <w:proofErr w:type="spellEnd"/>
-      <w:r>
-        <w:rPr>
-          <w:u w:val="single"/>
-        </w:rPr>
-        <w:t xml:space="preserve"> environment</w:t>
-      </w:r>
-      <w:r>
-        <w:t>.</w:t>
-      </w:r>
-      <w:r>
-        <w:br/>
-        <w:t>For example, in Registration model</w:t>
-      </w:r>
-    </w:p>
-    <w:p>
-      <w:pPr>
-        <w:rPr>
-          <w:rFonts w:ascii="Courier New" w:hAnsi="Courier New" w:cs="Courier New"/>
-        </w:rPr>
-      </w:pPr>
-      <w:r>
-        <w:rPr>
-          <w:rFonts w:ascii="Courier New" w:hAnsi="Courier New" w:cs="Courier New"/>
-        </w:rPr>
-        <w:t xml:space="preserve">    </w:t>
-      </w:r>
-      <w:proofErr w:type="spellStart"/>
-      <w:r>
-        <w:rPr>
-          <w:rFonts w:ascii="Courier New" w:hAnsi="Courier New" w:cs="Courier New"/>
-        </w:rPr>
-        <w:t>booked_room</w:t>
-      </w:r>
-      <w:proofErr w:type="spellEnd"/>
-      <w:r>
-        <w:rPr>
-          <w:rFonts w:ascii="Courier New" w:hAnsi="Courier New" w:cs="Courier New"/>
-        </w:rPr>
-        <w:t xml:space="preserve"> = </w:t>
-      </w:r>
-      <w:proofErr w:type="spellStart"/>
-      <w:proofErr w:type="gramStart"/>
-      <w:r>
-        <w:rPr>
-          <w:rFonts w:ascii="Courier New" w:hAnsi="Courier New" w:cs="Courier New"/>
-        </w:rPr>
-        <w:t>models.BooleanField</w:t>
-      </w:r>
-      <w:proofErr w:type="spellEnd"/>
-      <w:r>
-        <w:rPr>
-          <w:rFonts w:ascii="Courier New" w:hAnsi="Courier New" w:cs="Courier New"/>
-        </w:rPr>
-        <w:t>()</w:t>
-      </w:r>
-      <w:proofErr w:type="gramEnd"/>
-    </w:p>
-    <w:p>
-      <w:r>
-        <w:t xml:space="preserve">STEP 2: run a manage.py </w:t>
-      </w:r>
-      <w:proofErr w:type="spellStart"/>
-      <w:r>
-        <w:t>sqlall</w:t>
-      </w:r>
-      <w:proofErr w:type="spellEnd"/>
-      <w:r>
-        <w:t xml:space="preserve"> on the </w:t>
-      </w:r>
-      <w:r>
-        <w:rPr>
-          <w:u w:val="single"/>
-        </w:rPr>
-        <w:t xml:space="preserve">local </w:t>
-      </w:r>
-      <w:proofErr w:type="spellStart"/>
-      <w:r>
-        <w:rPr>
-          <w:u w:val="single"/>
-        </w:rPr>
-        <w:t>dev</w:t>
-      </w:r>
-      <w:proofErr w:type="spellEnd"/>
-      <w:r>
-        <w:rPr>
-          <w:u w:val="single"/>
-        </w:rPr>
-        <w:t xml:space="preserve"> environment</w:t>
-      </w:r>
-      <w:r>
-        <w:t xml:space="preserve"> and see the new column details as they will be expected in the datab</w:t>
-      </w:r>
-      <w:r>
-        <w:t>a</w:t>
-      </w:r>
-      <w:r>
-        <w:t>se:</w:t>
-      </w:r>
-    </w:p>
-    <w:p>
-      <w:pPr>
-        <w:rPr>
-          <w:rFonts w:ascii="Courier New" w:hAnsi="Courier New" w:cs="Courier New"/>
-        </w:rPr>
-      </w:pPr>
-      <w:r>
-        <w:rPr>
-          <w:rFonts w:ascii="Courier New" w:hAnsi="Courier New" w:cs="Courier New"/>
-        </w:rPr>
-        <w:t>CREATE TABLE `</w:t>
-      </w:r>
-      <w:proofErr w:type="spellStart"/>
-      <w:r>
-        <w:rPr>
-          <w:rFonts w:ascii="Courier New" w:hAnsi="Courier New" w:cs="Courier New"/>
-        </w:rPr>
-        <w:t>nwkidsshow_registration</w:t>
-      </w:r>
-      <w:proofErr w:type="spellEnd"/>
-      <w:r>
-        <w:rPr>
-          <w:rFonts w:ascii="Courier New" w:hAnsi="Courier New" w:cs="Courier New"/>
-        </w:rPr>
-        <w:t>` (</w:t>
-      </w:r>
-      <w:r>
-        <w:rPr>
-          <w:rFonts w:ascii="Courier New" w:hAnsi="Courier New" w:cs="Courier New"/>
-        </w:rPr>
-        <w:br/>
-        <w:t>…</w:t>
-      </w:r>
-      <w:r>
-        <w:rPr>
-          <w:rFonts w:ascii="Courier New" w:hAnsi="Courier New" w:cs="Courier New"/>
-        </w:rPr>
-        <w:br/>
-        <w:t xml:space="preserve">    `</w:t>
-      </w:r>
-      <w:proofErr w:type="spellStart"/>
-      <w:r>
-        <w:rPr>
-          <w:rFonts w:ascii="Courier New" w:hAnsi="Courier New" w:cs="Courier New"/>
-        </w:rPr>
-        <w:t>booked_room</w:t>
-      </w:r>
-      <w:proofErr w:type="spellEnd"/>
-      <w:r>
-        <w:rPr>
-          <w:rFonts w:ascii="Courier New" w:hAnsi="Courier New" w:cs="Courier New"/>
-        </w:rPr>
-        <w:t xml:space="preserve">` </w:t>
-      </w:r>
-      <w:proofErr w:type="spellStart"/>
-      <w:r>
-        <w:rPr>
-          <w:rFonts w:ascii="Courier New" w:hAnsi="Courier New" w:cs="Courier New"/>
-        </w:rPr>
-        <w:t>bool</w:t>
-      </w:r>
-      <w:proofErr w:type="spellEnd"/>
-      <w:r>
-        <w:rPr>
-          <w:rFonts w:ascii="Courier New" w:hAnsi="Courier New" w:cs="Courier New"/>
-        </w:rPr>
-        <w:t xml:space="preserve"> NOT </w:t>
-      </w:r>
-      <w:proofErr w:type="gramStart"/>
-      <w:r>
-        <w:rPr>
-          <w:rFonts w:ascii="Courier New" w:hAnsi="Courier New" w:cs="Courier New"/>
-        </w:rPr>
-        <w:t>NULL,</w:t>
-      </w:r>
-      <w:r>
-        <w:rPr>
-          <w:rFonts w:ascii="Courier New" w:hAnsi="Courier New" w:cs="Courier New"/>
-        </w:rPr>
-        <w:br/>
-        <w:t>…</w:t>
-      </w:r>
-      <w:proofErr w:type="gramEnd"/>
-      <w:r>
-        <w:rPr>
-          <w:rFonts w:ascii="Courier New" w:hAnsi="Courier New" w:cs="Courier New"/>
-        </w:rPr>
-        <w:br/>
-        <w:t>}</w:t>
-      </w:r>
-    </w:p>
-    <w:p>
-      <w:r>
-        <w:t xml:space="preserve">STEP 3: create </w:t>
-      </w:r>
-      <w:r>
-        <w:t>an ALTER command to add the column:</w:t>
-      </w:r>
-    </w:p>
-    <w:p>
-      <w:pPr>
-        <w:rPr>
-          <w:rFonts w:ascii="Courier New" w:hAnsi="Courier New" w:cs="Courier New"/>
-        </w:rPr>
-      </w:pPr>
-      <w:r>
-        <w:rPr>
-          <w:rFonts w:ascii="Courier New" w:hAnsi="Courier New" w:cs="Courier New"/>
-        </w:rPr>
-        <w:t>ALTER TABLE `</w:t>
-      </w:r>
-      <w:proofErr w:type="spellStart"/>
-      <w:r>
-        <w:rPr>
-          <w:rFonts w:ascii="Courier New" w:hAnsi="Courier New" w:cs="Courier New"/>
-        </w:rPr>
-        <w:t>nwkidsshow_registration</w:t>
-      </w:r>
-      <w:proofErr w:type="spellEnd"/>
-      <w:r>
-        <w:rPr>
-          <w:rFonts w:ascii="Courier New" w:hAnsi="Courier New" w:cs="Courier New"/>
-        </w:rPr>
-        <w:t>` ADD COLUMN `</w:t>
-      </w:r>
-      <w:proofErr w:type="spellStart"/>
-      <w:r>
-        <w:rPr>
-          <w:rFonts w:ascii="Courier New" w:hAnsi="Courier New" w:cs="Courier New"/>
-        </w:rPr>
-        <w:t>booked_room</w:t>
-      </w:r>
-      <w:proofErr w:type="spellEnd"/>
-      <w:r>
-        <w:rPr>
-          <w:rFonts w:ascii="Courier New" w:hAnsi="Courier New" w:cs="Courier New"/>
-        </w:rPr>
-        <w:t xml:space="preserve">` </w:t>
-      </w:r>
-      <w:proofErr w:type="spellStart"/>
-      <w:r>
-        <w:rPr>
-          <w:rFonts w:ascii="Courier New" w:hAnsi="Courier New" w:cs="Courier New"/>
-        </w:rPr>
-        <w:t>bool</w:t>
-      </w:r>
-      <w:proofErr w:type="spellEnd"/>
-      <w:r>
-        <w:rPr>
-          <w:rFonts w:ascii="Courier New" w:hAnsi="Courier New" w:cs="Courier New"/>
-        </w:rPr>
-        <w:t xml:space="preserve"> NOT NULL default false;</w:t>
-      </w:r>
-    </w:p>
-    <w:p>
-      <w:r>
-        <w:t>STEP 3.5 maybe bump</w:t>
-      </w:r>
-      <w:bookmarkStart w:id="0" w:name="_GoBack"/>
-      <w:bookmarkEnd w:id="0"/>
-      <w:r>
-        <w:t xml:space="preserve"> the version number on </w:t>
-      </w:r>
-      <w:proofErr w:type="spellStart"/>
-      <w:r>
-        <w:t>app.yaml</w:t>
-      </w:r>
-      <w:proofErr w:type="spellEnd"/>
-      <w:r>
-        <w:t xml:space="preserve"> and update the details in nwkidsshow_db_history.txt</w:t>
+        <w:t>local dev environment</w:t>
+      </w:r>
+      <w:r>
+        <w:t xml:space="preserve"> -</w:t>
+      </w:r>
+      <w:r>
+        <w:t xml:space="preserve"> DO NOT PUSH TO PROD. Test it good.</w:t>
       </w:r>
     </w:p>
     <w:p>
       <w:r>
         <w:lastRenderedPageBreak/>
-        <w:t xml:space="preserve">STEP 4: test it on the </w:t>
-      </w:r>
-      <w:r>
-        <w:rPr>
-          <w:u w:val="single"/>
-        </w:rPr>
-        <w:t xml:space="preserve">local </w:t>
-      </w:r>
-      <w:proofErr w:type="spellStart"/>
-      <w:r>
-        <w:rPr>
-          <w:u w:val="single"/>
-        </w:rPr>
-        <w:t>dev</w:t>
-      </w:r>
-      <w:proofErr w:type="spellEnd"/>
-      <w:r>
-        <w:rPr>
-          <w:u w:val="single"/>
-        </w:rPr>
-        <w:t xml:space="preserve"> environment</w:t>
-      </w:r>
-      <w:r>
-        <w:t xml:space="preserve"> by executing it on MySQL Workbench and examining the table, the new column, and its values.</w:t>
-      </w:r>
-      <w:r>
-        <w:t xml:space="preserve"> Try the admin console and make sure it comes up</w:t>
-      </w:r>
-    </w:p>
-    <w:p>
-      <w:r>
-        <w:t xml:space="preserve">STEP 5: </w:t>
-      </w:r>
-      <w:r>
-        <w:t xml:space="preserve">make all </w:t>
-      </w:r>
-      <w:r>
-        <w:t xml:space="preserve">the code changes - just </w:t>
-      </w:r>
-      <w:r>
-        <w:t xml:space="preserve">in the </w:t>
-      </w:r>
-      <w:r>
-        <w:rPr>
-          <w:u w:val="single"/>
-        </w:rPr>
-        <w:t xml:space="preserve">local </w:t>
-      </w:r>
-      <w:proofErr w:type="spellStart"/>
-      <w:r>
-        <w:rPr>
-          <w:u w:val="single"/>
-        </w:rPr>
-        <w:t>dev</w:t>
-      </w:r>
-      <w:proofErr w:type="spellEnd"/>
-      <w:r>
-        <w:rPr>
-          <w:u w:val="single"/>
-        </w:rPr>
-        <w:t xml:space="preserve"> environment</w:t>
-      </w:r>
-      <w:r>
-        <w:t xml:space="preserve"> -</w:t>
-      </w:r>
-      <w:r>
-        <w:t xml:space="preserve"> DO NOT PUSH TO PROD. Test it good.</w:t>
-      </w:r>
-    </w:p>
-    <w:p>
-      <w:r>
         <w:t>STEP 6: make a B</w:t>
       </w:r>
       <w:r>
@@ -1987,12 +1463,10 @@
       <w:pPr>
         <w:pStyle w:val="Heading1"/>
       </w:pPr>
-      <w:proofErr w:type="spellStart"/>
       <w:r>
         <w:lastRenderedPageBreak/>
         <w:t>ToDo</w:t>
       </w:r>
-      <w:proofErr w:type="spellEnd"/>
     </w:p>
     <w:p>
       <w:pPr>
@@ -2004,72 +1478,63 @@
     </w:p>
     <w:p>
       <w:r>
-        <w:t xml:space="preserve">[ ] </w:t>
-      </w:r>
-      <w:r>
-        <w:t xml:space="preserve">If you want the browser to keep displaying www.friend1.com all the way without ever showing www.mywebsite.com, you should have friend1.com setup as a Google App account, and add their domain into your application (just like you did for your own domain). This way, all traffic to www.friend1.com (or </w:t>
-      </w:r>
-      <w:r>
-        <w:t>whatever</w:t>
-      </w:r>
-      <w:r>
-        <w:t xml:space="preserve"> subdomain they pick) goes to your </w:t>
-      </w:r>
-      <w:proofErr w:type="spellStart"/>
-      <w:r>
-        <w:t>appengine</w:t>
-      </w:r>
-      <w:proofErr w:type="spellEnd"/>
-      <w:r>
-        <w:t xml:space="preserve"> app. And your App should detect the domain of the http request and response accordingly.</w:t>
-      </w:r>
-      <w:r>
-        <w:br/>
-      </w:r>
-      <w:proofErr w:type="gramStart"/>
-      <w:r>
-        <w:t xml:space="preserve">Copied from </w:t>
-      </w:r>
-      <w:hyperlink r:id="rId28" w:history="1">
-        <w:r>
-          <w:rPr>
-            <w:rStyle w:val="Hyperlink"/>
-          </w:rPr>
-          <w:t>this link</w:t>
-        </w:r>
-      </w:hyperlink>
-      <w:r>
-        <w:t>.</w:t>
-      </w:r>
-      <w:proofErr w:type="gramEnd"/>
-    </w:p>
-    <w:p>
-      <w:r>
-        <w:t xml:space="preserve">[ ] will have overlapping registration periods with </w:t>
-      </w:r>
-      <w:proofErr w:type="spellStart"/>
-      <w:r>
-        <w:t>NWKids</w:t>
-      </w:r>
-      <w:proofErr w:type="spellEnd"/>
-      <w:r>
-        <w:t xml:space="preserve"> show so be careful in this method where I assume there is only ever ONE show to register for at a time: </w:t>
-      </w:r>
-      <w:proofErr w:type="spellStart"/>
-      <w:r>
-        <w:t>get_better_</w:t>
-      </w:r>
-      <w:proofErr w:type="gramStart"/>
-      <w:r>
-        <w:t>choices</w:t>
-      </w:r>
-      <w:proofErr w:type="spellEnd"/>
-      <w:r>
-        <w:t>(</w:t>
-      </w:r>
-      <w:proofErr w:type="gramEnd"/>
-      <w:r>
-        <w:t>). Maybe I will know which website they are on and can still use this? How ugly are the choices when there is more than one? Try this and see!</w:t>
+        <w:t>[</w:t>
+      </w:r>
+      <w:r>
+        <w:t>x</w:t>
+      </w:r>
+      <w:r>
+        <w:t xml:space="preserve">] </w:t>
+      </w:r>
+      <w:r>
+        <w:t>version of app.yaml to push to caks gae. Use same db in cloud. Conditionalize model (“venue”) view (from hostname), controller (from hostname), and settings (from app id) to display one or the other site.</w:t>
+      </w:r>
+    </w:p>
+    <w:p>
+      <w:r>
+        <w:t xml:space="preserve">[ ] will have </w:t>
+      </w:r>
+      <w:r>
+        <w:rPr>
+          <w:b/>
+          <w:u w:val="single"/>
+        </w:rPr>
+        <w:t>overlapping registration periods</w:t>
+      </w:r>
+      <w:r>
+        <w:t xml:space="preserve"> with NWKids show so be careful in this method where I assume there is only ever ONE show to register for at a time: get_better_choices(). Maybe I will know which website they are on and can still use this? How ugly are the choices when there is more than one? Try this and see!</w:t>
+      </w:r>
+    </w:p>
+    <w:p>
+      <w:r>
+        <w:t xml:space="preserve"> </w:t>
+      </w:r>
+      <w:r>
+        <w:rPr>
+          <w:highlight w:val="yellow"/>
+        </w:rPr>
+        <w:t>[ ] maximum number of Tables that can be rented is 2? Just in CAKS. Enforce in form.</w:t>
+      </w:r>
+    </w:p>
+    <w:p>
+      <w:r>
+        <w:t>[ ] new banner, buttons, color scheme, fonts, spacing applied.</w:t>
+      </w:r>
+    </w:p>
+    <w:p>
+      <w:r>
+        <w:rPr>
+          <w:highlight w:val="yellow"/>
+        </w:rPr>
+        <w:t>[ ] new exhibitor accounts</w:t>
+      </w:r>
+    </w:p>
+    <w:p>
+      <w:r>
+        <w:rPr>
+          <w:highlight w:val="yellow"/>
+        </w:rPr>
+        <w:t>[ ] new retailer accounts</w:t>
       </w:r>
     </w:p>
     <w:p>
@@ -2082,40 +1547,70 @@
     </w:p>
     <w:p>
       <w:r>
-        <w:t>[ ] read the book, make a plan</w:t>
-      </w:r>
-    </w:p>
-    <w:p>
-      <w:proofErr w:type="gramStart"/>
-      <w:r>
+        <w:t>[</w:t>
+      </w:r>
+      <w:r>
+        <w:t>x</w:t>
+      </w:r>
+      <w:r>
+        <w:t>] read the book, make a plan</w:t>
+      </w:r>
+    </w:p>
+    <w:p>
+      <w:r>
+        <w:rPr>
+          <w:highlight w:val="yellow"/>
+        </w:rPr>
         <w:t>[ ] https?</w:t>
       </w:r>
-      <w:proofErr w:type="gramEnd"/>
-    </w:p>
-    <w:p>
-      <w:r>
-        <w:t xml:space="preserve">[ ] </w:t>
-      </w:r>
-      <w:proofErr w:type="spellStart"/>
-      <w:r>
-        <w:t>paypal</w:t>
-      </w:r>
-      <w:proofErr w:type="spellEnd"/>
-    </w:p>
-    <w:p>
-      <w:r>
-        <w:t>[ ] credit card</w:t>
+    </w:p>
+    <w:p>
+      <w:r>
+        <w:t>[ ] paypal</w:t>
+      </w:r>
+    </w:p>
+    <w:p>
+      <w:r>
+        <w:t>[x</w:t>
+      </w:r>
+      <w:r>
+        <w:t>] credit card</w:t>
+      </w:r>
+      <w:r>
+        <w:t xml:space="preserve"> – Braintree integration</w:t>
+      </w:r>
+    </w:p>
+    <w:p>
+      <w:r>
+        <w:rPr>
+          <w:highlight w:val="yellow"/>
+        </w:rPr>
+        <w:t>[ ] get caks PROD keys into settings.py and publish</w:t>
+      </w:r>
+    </w:p>
+    <w:p>
+      <w:r>
+        <w:rPr>
+          <w:highlight w:val="yellow"/>
+        </w:rPr>
+        <w:t>[ ] Privacy Policy (see below). Publish and send link to Braintree for review.</w:t>
+      </w:r>
+    </w:p>
+    <w:p>
+      <w:r>
+        <w:rPr>
+          <w:highlight w:val="yellow"/>
+        </w:rPr>
+        <w:t>[ ] Terms &amp; Conditions (see below)</w:t>
       </w:r>
     </w:p>
     <w:p>
       <w:pPr>
         <w:pStyle w:val="Heading2"/>
       </w:pPr>
-      <w:proofErr w:type="spellStart"/>
       <w:r>
         <w:t>Misc</w:t>
       </w:r>
-      <w:proofErr w:type="spellEnd"/>
     </w:p>
     <w:p>
       <w:r>
@@ -2124,21 +1619,6 @@
     </w:p>
     <w:p>
       <w:r>
-        <w:t>[ ] Privacy Policy (see below)</w:t>
-      </w:r>
-    </w:p>
-    <w:p>
-      <w:r>
-        <w:t>[ ] Terms &amp; Conditions (see below)</w:t>
-      </w:r>
-    </w:p>
-    <w:p>
-      <w:r>
-        <w:t>[ ] maximum number of Tables that can be rented is 2? Enforce in form.</w:t>
-      </w:r>
-    </w:p>
-    <w:p>
-      <w:r>
         <w:t>[ ] finish centering by putting form error messages in a useful place; change span to div?</w:t>
       </w:r>
     </w:p>
@@ -2149,36 +1629,12 @@
     </w:p>
     <w:p>
       <w:r>
-        <w:t xml:space="preserve">[x] </w:t>
-      </w:r>
-      <w:proofErr w:type="gramStart"/>
-      <w:r>
-        <w:t>add</w:t>
-      </w:r>
-      <w:proofErr w:type="gramEnd"/>
-      <w:r>
-        <w:t xml:space="preserve"> more useful columns to the Registrations admin console</w:t>
-      </w:r>
-    </w:p>
-    <w:p>
-      <w:r>
-        <w:t xml:space="preserve">[x] </w:t>
-      </w:r>
-      <w:proofErr w:type="gramStart"/>
-      <w:r>
-        <w:t>add</w:t>
-      </w:r>
-      <w:proofErr w:type="gramEnd"/>
-      <w:r>
-        <w:t xml:space="preserve"> “</w:t>
-      </w:r>
-      <w:proofErr w:type="spellStart"/>
-      <w:r>
-        <w:t>booked_room</w:t>
-      </w:r>
-      <w:proofErr w:type="spellEnd"/>
-      <w:r>
-        <w:t>” Boolean to registration object and add to admin console.</w:t>
+        <w:t>[x] add more useful columns to the Registrations admin console</w:t>
+      </w:r>
+    </w:p>
+    <w:p>
+      <w:r>
+        <w:t>[x] add “booked_room” Boolean to registration object and add to admin console.</w:t>
       </w:r>
     </w:p>
     <w:p>
@@ -2188,38 +1644,17 @@
     </w:p>
     <w:p>
       <w:r>
-        <w:t xml:space="preserve">[x]REPORT on LINEs at a </w:t>
-      </w:r>
-      <w:proofErr w:type="gramStart"/>
-      <w:r>
-        <w:t>show,</w:t>
-      </w:r>
-      <w:proofErr w:type="gramEnd"/>
-      <w:r>
-        <w:t xml:space="preserve"> make the NAME a link to the contact info for that exhibitor!</w:t>
-      </w:r>
-    </w:p>
-    <w:p>
-      <w:r>
-        <w:t xml:space="preserve"> [x]</w:t>
-      </w:r>
-      <w:proofErr w:type="gramStart"/>
-      <w:r>
-        <w:t xml:space="preserve">Room Number for </w:t>
-      </w:r>
-      <w:proofErr w:type="spellStart"/>
-      <w:r>
-        <w:t>exhibitos</w:t>
-      </w:r>
-      <w:proofErr w:type="spellEnd"/>
-      <w:r>
-        <w:t xml:space="preserve"> for a show.</w:t>
-      </w:r>
-      <w:proofErr w:type="gramEnd"/>
+        <w:t>[x]REPORT on LINEs at a show, make the NAME a link to the contact info for that exhibitor!</w:t>
+      </w:r>
     </w:p>
     <w:p>
       <w:r>
         <w:lastRenderedPageBreak/>
+        <w:t xml:space="preserve"> [x]Room Number for exhibitos for a show.</w:t>
+      </w:r>
+    </w:p>
+    <w:p>
+      <w:r>
         <w:t xml:space="preserve"> [</w:t>
       </w:r>
       <w:r>
@@ -2237,17 +1672,9 @@
         <w:t>[x</w:t>
       </w:r>
       <w:r>
-        <w:t xml:space="preserve">] </w:t>
-      </w:r>
-      <w:proofErr w:type="gramStart"/>
-      <w:r>
-        <w:t>custom</w:t>
-      </w:r>
-      <w:proofErr w:type="gramEnd"/>
-      <w:r>
-        <w:t xml:space="preserve"> error pages? </w:t>
-      </w:r>
-      <w:hyperlink r:id="rId29" w:anchor="customizing-error-views" w:history="1">
+        <w:t xml:space="preserve">] custom error pages? </w:t>
+      </w:r>
+      <w:hyperlink r:id="rId28" w:anchor="customizing-error-views" w:history="1">
         <w:r>
           <w:rPr>
             <w:rStyle w:val="Hyperlink"/>
@@ -2258,6 +1685,14 @@
     </w:p>
     <w:p>
       <w:r>
+        <w:t>[x] robots.txt file?</w:t>
+      </w:r>
+    </w:p>
+    <w:p>
+      <w:r>
+        <w:t xml:space="preserve"> </w:t>
+      </w:r>
+      <w:r>
         <w:t xml:space="preserve">[ ] </w:t>
       </w:r>
       <w:r>
@@ -2266,59 +1701,26 @@
     </w:p>
     <w:p>
       <w:r>
-        <w:t xml:space="preserve">[ ] configure </w:t>
-      </w:r>
-      <w:proofErr w:type="spellStart"/>
-      <w:r>
-        <w:t>django</w:t>
-      </w:r>
-      <w:proofErr w:type="spellEnd"/>
-      <w:r>
-        <w:t xml:space="preserve"> in GAE to send email and enable ADMINS among other things.</w:t>
-      </w:r>
-    </w:p>
-    <w:p>
-      <w:r>
-        <w:t xml:space="preserve">[ </w:t>
-      </w:r>
-      <w:proofErr w:type="gramStart"/>
-      <w:r>
-        <w:t>]After</w:t>
-      </w:r>
-      <w:proofErr w:type="gramEnd"/>
-      <w:r>
-        <w:t xml:space="preserve"> login, show a green success/advising bar at the top of the activities page, or next page (?)</w:t>
-      </w:r>
-    </w:p>
-    <w:p>
-      <w:r>
-        <w:t xml:space="preserve">[ </w:t>
-      </w:r>
-      <w:proofErr w:type="gramStart"/>
-      <w:r>
-        <w:t>]After</w:t>
-      </w:r>
-      <w:proofErr w:type="gramEnd"/>
-      <w:r>
-        <w:t xml:space="preserve"> create a new user on /add-user/, take her back to that empty screen. Make an admin page with links to admin stuff?</w:t>
+        <w:t>[ ] configure django in GAE to send email and enable ADMINS among other things.</w:t>
+      </w:r>
+    </w:p>
+    <w:p>
+      <w:r>
+        <w:t>[ ]After login, show a green success/advising bar at the top of the activities page, or next page (?)</w:t>
+      </w:r>
+    </w:p>
+    <w:p>
+      <w:r>
+        <w:t>[ ]After create a new user on /add-user/, take her back to that empty screen. Make an admin page with links to admin stuff?</w:t>
       </w:r>
     </w:p>
     <w:p>
       <w:r>
         <w:t xml:space="preserve"> </w:t>
       </w:r>
-      <w:proofErr w:type="gramStart"/>
-      <w:r>
-        <w:t>[ ] robots.txt file?</w:t>
-      </w:r>
-      <w:proofErr w:type="gramEnd"/>
-    </w:p>
-    <w:p>
-      <w:proofErr w:type="gramStart"/>
       <w:r>
         <w:t>[ ] Comments box from users (needs email first?)</w:t>
       </w:r>
-      <w:proofErr w:type="gramEnd"/>
     </w:p>
     <w:p>
       <w:r>
@@ -2326,23 +1728,13 @@
       </w:r>
     </w:p>
     <w:p>
-      <w:proofErr w:type="gramStart"/>
       <w:r>
         <w:t>[ ] searchable directories of exhibitors and retailers?</w:t>
       </w:r>
-      <w:proofErr w:type="gramEnd"/>
-    </w:p>
-    <w:p>
-      <w:r>
-        <w:t xml:space="preserve">[ ] what happens when you make a user not ACTIVE in </w:t>
-      </w:r>
-      <w:proofErr w:type="spellStart"/>
-      <w:r>
-        <w:t>Django</w:t>
-      </w:r>
-      <w:proofErr w:type="spellEnd"/>
-      <w:r>
-        <w:t>? Test it out. Is this how we want to keep people off the system when no longer in NWKS?</w:t>
+    </w:p>
+    <w:p>
+      <w:r>
+        <w:t>[ ] what happens when you make a user not ACTIVE in Django? Test it out. Is this how we want to keep people off the system when no longer in NWKS?</w:t>
       </w:r>
     </w:p>
     <w:p>
@@ -2358,17 +1750,9 @@
         <w:t>[x</w:t>
       </w:r>
       <w:r>
-        <w:t xml:space="preserve">] </w:t>
-      </w:r>
-      <w:proofErr w:type="spellStart"/>
-      <w:r>
-        <w:t>Localflavor</w:t>
-      </w:r>
-      <w:proofErr w:type="spellEnd"/>
-      <w:r>
-        <w:t xml:space="preserve"> changes: </w:t>
-      </w:r>
-      <w:hyperlink r:id="rId30" w:anchor="localflavor-how-to-migrate" w:history="1">
+        <w:t xml:space="preserve">] Localflavor changes: </w:t>
+      </w:r>
+      <w:hyperlink r:id="rId29" w:anchor="localflavor-how-to-migrate" w:history="1">
         <w:r>
           <w:rPr>
             <w:rStyle w:val="Hyperlink"/>
@@ -2388,7 +1772,7 @@
       <w:r>
         <w:t xml:space="preserve">Go to </w:t>
       </w:r>
-      <w:hyperlink r:id="rId31" w:history="1">
+      <w:hyperlink r:id="rId30" w:history="1">
         <w:r>
           <w:rPr>
             <w:rStyle w:val="Hyperlink"/>
@@ -2438,96 +1822,40 @@
           <w:sz w:val="20"/>
           <w:szCs w:val="20"/>
         </w:rPr>
-        <w:t xml:space="preserve">from </w:t>
-      </w:r>
-      <w:proofErr w:type="spellStart"/>
+        <w:t>from django.contrib.localflavor.fr.forms import FRPhoneNumberField</w:t>
+      </w:r>
       <w:r>
         <w:rPr>
           <w:rFonts w:ascii="Courier New" w:eastAsia="Times New Roman" w:hAnsi="Courier New" w:cs="Courier New"/>
           <w:sz w:val="20"/>
           <w:szCs w:val="20"/>
         </w:rPr>
-        <w:t>django.contrib.localflavor.fr.forms</w:t>
-      </w:r>
-      <w:proofErr w:type="spellEnd"/>
+        <w:br/>
+      </w:r>
+      <w:r>
+        <w:rPr>
+          <w:rFonts w:ascii="Times New Roman" w:eastAsia="Times New Roman" w:hAnsi="Times New Roman" w:cs="Times New Roman"/>
+          <w:sz w:val="24"/>
+          <w:szCs w:val="24"/>
+        </w:rPr>
+        <w:t>...to this:</w:t>
+      </w:r>
+      <w:r>
+        <w:rPr>
+          <w:rFonts w:ascii="Times New Roman" w:eastAsia="Times New Roman" w:hAnsi="Times New Roman" w:cs="Times New Roman"/>
+          <w:sz w:val="24"/>
+          <w:szCs w:val="24"/>
+        </w:rPr>
+        <w:br/>
+      </w:r>
       <w:r>
         <w:rPr>
           <w:rFonts w:ascii="Courier New" w:eastAsia="Times New Roman" w:hAnsi="Courier New" w:cs="Courier New"/>
           <w:sz w:val="20"/>
           <w:szCs w:val="20"/>
         </w:rPr>
-        <w:t xml:space="preserve"> import </w:t>
-      </w:r>
-      <w:proofErr w:type="spellStart"/>
-      <w:r>
-        <w:rPr>
-          <w:rFonts w:ascii="Courier New" w:eastAsia="Times New Roman" w:hAnsi="Courier New" w:cs="Courier New"/>
-          <w:sz w:val="20"/>
-          <w:szCs w:val="20"/>
-        </w:rPr>
-        <w:t>FRPhoneNumberField</w:t>
-      </w:r>
-      <w:proofErr w:type="spellEnd"/>
-      <w:r>
-        <w:rPr>
-          <w:rFonts w:ascii="Courier New" w:eastAsia="Times New Roman" w:hAnsi="Courier New" w:cs="Courier New"/>
-          <w:sz w:val="20"/>
-          <w:szCs w:val="20"/>
-        </w:rPr>
-        <w:br/>
-      </w:r>
-      <w:r>
-        <w:rPr>
-          <w:rFonts w:ascii="Times New Roman" w:eastAsia="Times New Roman" w:hAnsi="Times New Roman" w:cs="Times New Roman"/>
-          <w:sz w:val="24"/>
-          <w:szCs w:val="24"/>
-        </w:rPr>
-        <w:t>...to this:</w:t>
-      </w:r>
-      <w:r>
-        <w:rPr>
-          <w:rFonts w:ascii="Times New Roman" w:eastAsia="Times New Roman" w:hAnsi="Times New Roman" w:cs="Times New Roman"/>
-          <w:sz w:val="24"/>
-          <w:szCs w:val="24"/>
-        </w:rPr>
-        <w:br/>
-      </w:r>
-      <w:r>
-        <w:rPr>
-          <w:rFonts w:ascii="Courier New" w:eastAsia="Times New Roman" w:hAnsi="Courier New" w:cs="Courier New"/>
-          <w:sz w:val="20"/>
-          <w:szCs w:val="20"/>
-        </w:rPr>
-        <w:t xml:space="preserve">from </w:t>
-      </w:r>
-      <w:proofErr w:type="spellStart"/>
-      <w:r>
-        <w:rPr>
-          <w:rFonts w:ascii="Courier New" w:eastAsia="Times New Roman" w:hAnsi="Courier New" w:cs="Courier New"/>
-          <w:sz w:val="20"/>
-          <w:szCs w:val="20"/>
-        </w:rPr>
-        <w:t>django_localflavor_fr.forms</w:t>
-      </w:r>
-      <w:proofErr w:type="spellEnd"/>
-      <w:r>
-        <w:rPr>
-          <w:rFonts w:ascii="Courier New" w:eastAsia="Times New Roman" w:hAnsi="Courier New" w:cs="Courier New"/>
-          <w:sz w:val="20"/>
-          <w:szCs w:val="20"/>
-        </w:rPr>
-        <w:t xml:space="preserve"> import </w:t>
-      </w:r>
-      <w:proofErr w:type="spellStart"/>
-      <w:r>
-        <w:rPr>
-          <w:rFonts w:ascii="Courier New" w:eastAsia="Times New Roman" w:hAnsi="Courier New" w:cs="Courier New"/>
-          <w:sz w:val="20"/>
-          <w:szCs w:val="20"/>
-        </w:rPr>
-        <w:t>FRPhoneNumberField</w:t>
-      </w:r>
-      <w:proofErr w:type="spellEnd"/>
+        <w:t>from django_localflavor_fr.forms import FRPhoneNumberField</w:t>
+      </w:r>
     </w:p>
     <w:p>
       <w:pPr>
@@ -2589,13 +1917,8 @@
     </w:p>
     <w:p>
       <w:r>
-        <w:t xml:space="preserve">[x] Copyright using template for year so don’t have to update in 2014 </w:t>
-      </w:r>
-      <w:proofErr w:type="spellStart"/>
-      <w:r>
-        <w:t>etc</w:t>
-      </w:r>
-      <w:proofErr w:type="spellEnd"/>
+        <w:t>[x] Copyright using template for year so don’t have to update in 2014 etc</w:t>
+      </w:r>
     </w:p>
     <w:p>
       <w:r>
@@ -2605,15 +1928,7 @@
         <w:t>L</w:t>
       </w:r>
       <w:r>
-        <w:t xml:space="preserve">ogos: Python, </w:t>
-      </w:r>
-      <w:proofErr w:type="spellStart"/>
-      <w:r>
-        <w:t>Django</w:t>
-      </w:r>
-      <w:proofErr w:type="spellEnd"/>
-      <w:r>
-        <w:t>, GAE</w:t>
+        <w:t>ogos: Python, Django, GAE</w:t>
       </w:r>
     </w:p>
     <w:p>
@@ -2621,15 +1936,7 @@
         <w:t>[x</w:t>
       </w:r>
       <w:r>
-        <w:t xml:space="preserve">] </w:t>
-      </w:r>
-      <w:proofErr w:type="gramStart"/>
-      <w:r>
-        <w:t>website</w:t>
-      </w:r>
-      <w:proofErr w:type="gramEnd"/>
-      <w:r>
-        <w:t xml:space="preserve"> version #</w:t>
+        <w:t>] website version #</w:t>
       </w:r>
     </w:p>
     <w:p>
@@ -2683,13 +1990,8 @@
       </w:r>
     </w:p>
     <w:p>
-      <w:proofErr w:type="gramStart"/>
-      <w:r>
-        <w:t>$15 per table, max 2 ($25 if late).</w:t>
-      </w:r>
-      <w:proofErr w:type="gramEnd"/>
-      <w:r>
-        <w:t xml:space="preserve"> Taxes and service charge apply.</w:t>
+      <w:r>
+        <w:t>$15 per table, max 2 ($25 if late). Taxes and service charge apply.</w:t>
       </w:r>
     </w:p>
     <w:p>
@@ -2768,7 +2070,7 @@
       <w:r>
         <w:t xml:space="preserve">Better? </w:t>
       </w:r>
-      <w:hyperlink r:id="rId32" w:history="1">
+      <w:hyperlink r:id="rId31" w:history="1">
         <w:r>
           <w:rPr>
             <w:rStyle w:val="Hyperlink"/>
@@ -2778,6 +2080,704 @@
       </w:hyperlink>
     </w:p>
     <w:p>
+      <w:pPr>
+        <w:rPr>
+          <w:rStyle w:val="Strong"/>
+        </w:rPr>
+      </w:pPr>
+      <w:r>
+        <w:t xml:space="preserve">Login URL: </w:t>
+      </w:r>
+      <w:hyperlink r:id="rId32" w:tgtFrame="_blank" w:history="1">
+        <w:r>
+          <w:rPr>
+            <w:rStyle w:val="Hyperlink"/>
+            <w:b/>
+            <w:bCs/>
+            <w:color w:val="616161"/>
+          </w:rPr>
+          <w:t>http://www.freeprivacypolicy.com/login.htm</w:t>
+        </w:r>
+      </w:hyperlink>
+      <w:r>
+        <w:t xml:space="preserve"> </w:t>
+      </w:r>
+      <w:r>
+        <w:br/>
+        <w:t xml:space="preserve">Email Address: </w:t>
+      </w:r>
+      <w:r>
+        <w:rPr>
+          <w:rStyle w:val="Strong"/>
+        </w:rPr>
+        <w:t>damienmac@yahoo.com</w:t>
+      </w:r>
+      <w:r>
+        <w:t xml:space="preserve"> </w:t>
+      </w:r>
+      <w:r>
+        <w:br/>
+        <w:t xml:space="preserve">Password: </w:t>
+      </w:r>
+      <w:r>
+        <w:rPr>
+          <w:rStyle w:val="Strong"/>
+        </w:rPr>
+        <w:t>LoL8Mx</w:t>
+      </w:r>
+    </w:p>
+    <w:p>
+      <w:pPr>
+        <w:rPr>
+          <w:rStyle w:val="Strong"/>
+        </w:rPr>
+      </w:pPr>
+    </w:p>
+    <w:p>
+      <w:pPr>
+        <w:rPr>
+          <w:rFonts w:ascii="Arial" w:hAnsi="Arial" w:cs="Arial"/>
+        </w:rPr>
+      </w:pPr>
+      <w:r>
+        <w:rPr>
+          <w:rStyle w:val="Strong"/>
+          <w:rFonts w:ascii="Arial" w:hAnsi="Arial" w:cs="Arial"/>
+        </w:rPr>
+        <w:lastRenderedPageBreak/>
+        <w:t>What information do we collect?</w:t>
+      </w:r>
+      <w:r>
+        <w:rPr>
+          <w:rFonts w:ascii="Arial" w:hAnsi="Arial" w:cs="Arial"/>
+        </w:rPr>
+        <w:t xml:space="preserve"> </w:t>
+      </w:r>
+      <w:r>
+        <w:rPr>
+          <w:rFonts w:ascii="Arial" w:hAnsi="Arial" w:cs="Arial"/>
+        </w:rPr>
+        <w:br/>
+      </w:r>
+      <w:r>
+        <w:rPr>
+          <w:rFonts w:ascii="Arial" w:hAnsi="Arial" w:cs="Arial"/>
+        </w:rPr>
+        <w:br/>
+        <w:t xml:space="preserve">We collect information from you when you register on our site or place an order. </w:t>
+      </w:r>
+      <w:r>
+        <w:rPr>
+          <w:rFonts w:ascii="Arial" w:hAnsi="Arial" w:cs="Arial"/>
+        </w:rPr>
+        <w:br/>
+      </w:r>
+      <w:r>
+        <w:rPr>
+          <w:rFonts w:ascii="Arial" w:hAnsi="Arial" w:cs="Arial"/>
+        </w:rPr>
+        <w:br/>
+        <w:t>When ordering or registering on our site, as appropriate, you may be asked to enter your: name, e-mail address, mailing address, phone number or credit card information.</w:t>
+      </w:r>
+      <w:r>
+        <w:rPr>
+          <w:rFonts w:ascii="Arial" w:hAnsi="Arial" w:cs="Arial"/>
+        </w:rPr>
+        <w:br/>
+      </w:r>
+      <w:r>
+        <w:rPr>
+          <w:rFonts w:ascii="Arial" w:hAnsi="Arial" w:cs="Arial"/>
+        </w:rPr>
+        <w:br/>
+      </w:r>
+      <w:r>
+        <w:rPr>
+          <w:rStyle w:val="Strong"/>
+          <w:rFonts w:ascii="Arial" w:hAnsi="Arial" w:cs="Arial"/>
+        </w:rPr>
+        <w:t>What do we use your information for?</w:t>
+      </w:r>
+      <w:r>
+        <w:rPr>
+          <w:rFonts w:ascii="Arial" w:hAnsi="Arial" w:cs="Arial"/>
+        </w:rPr>
+        <w:t xml:space="preserve"> </w:t>
+      </w:r>
+      <w:r>
+        <w:rPr>
+          <w:rFonts w:ascii="Arial" w:hAnsi="Arial" w:cs="Arial"/>
+        </w:rPr>
+        <w:br/>
+      </w:r>
+      <w:r>
+        <w:rPr>
+          <w:rFonts w:ascii="Arial" w:hAnsi="Arial" w:cs="Arial"/>
+        </w:rPr>
+        <w:br/>
+        <w:t xml:space="preserve">Any of the information we collect from you may be used in one of the following ways: </w:t>
+      </w:r>
+      <w:r>
+        <w:rPr>
+          <w:rFonts w:ascii="Arial" w:hAnsi="Arial" w:cs="Arial"/>
+        </w:rPr>
+        <w:br/>
+      </w:r>
+      <w:r>
+        <w:rPr>
+          <w:rFonts w:ascii="Arial" w:hAnsi="Arial" w:cs="Arial"/>
+        </w:rPr>
+        <w:br/>
+        <w:t>; To personalize your experience</w:t>
+      </w:r>
+      <w:r>
+        <w:rPr>
+          <w:rFonts w:ascii="Arial" w:hAnsi="Arial" w:cs="Arial"/>
+        </w:rPr>
+        <w:br/>
+        <w:t>(your information helps us to better respond to your individual needs)</w:t>
+      </w:r>
+      <w:r>
+        <w:rPr>
+          <w:rFonts w:ascii="Arial" w:hAnsi="Arial" w:cs="Arial"/>
+        </w:rPr>
+        <w:br/>
+      </w:r>
+      <w:r>
+        <w:rPr>
+          <w:rFonts w:ascii="Arial" w:hAnsi="Arial" w:cs="Arial"/>
+        </w:rPr>
+        <w:br/>
+        <w:t>; To process transactions</w:t>
+      </w:r>
+    </w:p>
+    <w:p>
+      <w:pPr>
+        <w:rPr>
+          <w:rFonts w:ascii="Arial" w:hAnsi="Arial" w:cs="Arial"/>
+        </w:rPr>
+      </w:pPr>
+      <w:r>
+        <w:rPr>
+          <w:rFonts w:ascii="Arial" w:hAnsi="Arial" w:cs="Arial"/>
+        </w:rPr>
+        <w:t>Your information, whether public or private, will not be sold, exchanged, transferred, or given to any other company for any reason whatsoever, without your consent, other than for the express purpose of delivering the purchased product or service requested.</w:t>
+      </w:r>
+    </w:p>
+    <w:p>
+      <w:pPr>
+        <w:rPr>
+          <w:rFonts w:ascii="Arial" w:hAnsi="Arial" w:cs="Arial"/>
+        </w:rPr>
+      </w:pPr>
+      <w:r>
+        <w:rPr>
+          <w:rFonts w:ascii="Arial" w:hAnsi="Arial" w:cs="Arial"/>
+        </w:rPr>
+        <w:br/>
+      </w:r>
+      <w:r>
+        <w:rPr>
+          <w:rFonts w:ascii="Arial" w:hAnsi="Arial" w:cs="Arial"/>
+        </w:rPr>
+        <w:br/>
+      </w:r>
+      <w:r>
+        <w:rPr>
+          <w:rStyle w:val="Strong"/>
+          <w:rFonts w:ascii="Arial" w:hAnsi="Arial" w:cs="Arial"/>
+        </w:rPr>
+        <w:t>How do we protect your information?</w:t>
+      </w:r>
+      <w:r>
+        <w:rPr>
+          <w:rFonts w:ascii="Arial" w:hAnsi="Arial" w:cs="Arial"/>
+        </w:rPr>
+        <w:t xml:space="preserve"> </w:t>
+      </w:r>
+      <w:r>
+        <w:rPr>
+          <w:rFonts w:ascii="Arial" w:hAnsi="Arial" w:cs="Arial"/>
+        </w:rPr>
+        <w:br/>
+      </w:r>
+      <w:r>
+        <w:rPr>
+          <w:rFonts w:ascii="Arial" w:hAnsi="Arial" w:cs="Arial"/>
+        </w:rPr>
+        <w:br/>
+        <w:t xml:space="preserve">We implement a variety of security measures to maintain the safety of your personal information when you place an order or enter, submit, or access your personal information. </w:t>
+      </w:r>
+      <w:r>
+        <w:rPr>
+          <w:rFonts w:ascii="Arial" w:hAnsi="Arial" w:cs="Arial"/>
+        </w:rPr>
+        <w:br/>
+      </w:r>
+      <w:r>
+        <w:rPr>
+          <w:rFonts w:ascii="Arial" w:hAnsi="Arial" w:cs="Arial"/>
+        </w:rPr>
+        <w:br/>
+        <w:t>We offer the use of a secure server. All supplied sensitive/credit information is transmitted via Secure Socket Layer (SSL) technology and then encrypted into our Payment gateway providers database only to be accessible by those authorized with special access rights to such systems, and are required to?keep the information confidential.</w:t>
+      </w:r>
+      <w:r>
+        <w:rPr>
+          <w:rFonts w:ascii="Arial" w:hAnsi="Arial" w:cs="Arial"/>
+        </w:rPr>
+        <w:br/>
+      </w:r>
+      <w:r>
+        <w:rPr>
+          <w:rFonts w:ascii="Arial" w:hAnsi="Arial" w:cs="Arial"/>
+        </w:rPr>
+        <w:br/>
+        <w:t>After a transaction, your private information (credit cards, social security numbers, financials, etc.) will not be stored on our servers.</w:t>
+      </w:r>
+      <w:r>
+        <w:rPr>
+          <w:rFonts w:ascii="Arial" w:hAnsi="Arial" w:cs="Arial"/>
+        </w:rPr>
+        <w:br/>
+      </w:r>
+      <w:r>
+        <w:rPr>
+          <w:rFonts w:ascii="Arial" w:hAnsi="Arial" w:cs="Arial"/>
+        </w:rPr>
+        <w:br/>
+      </w:r>
+      <w:r>
+        <w:rPr>
+          <w:rStyle w:val="Strong"/>
+          <w:rFonts w:ascii="Arial" w:hAnsi="Arial" w:cs="Arial"/>
+        </w:rPr>
+        <w:t>Do we use cookies?</w:t>
+      </w:r>
+      <w:r>
+        <w:rPr>
+          <w:rFonts w:ascii="Arial" w:hAnsi="Arial" w:cs="Arial"/>
+        </w:rPr>
+        <w:t xml:space="preserve"> </w:t>
+      </w:r>
+      <w:r>
+        <w:rPr>
+          <w:rFonts w:ascii="Arial" w:hAnsi="Arial" w:cs="Arial"/>
+        </w:rPr>
+        <w:br/>
+      </w:r>
+      <w:r>
+        <w:rPr>
+          <w:rFonts w:ascii="Arial" w:hAnsi="Arial" w:cs="Arial"/>
+        </w:rPr>
+        <w:br/>
+        <w:t>Yes (Cookies are small files that a site or its service provider transfers to your computers hard drive through your Web browser (if you allow) that enables the sites or service providers systems to recognize your browser and capture and remember certain information</w:t>
+      </w:r>
+      <w:r>
+        <w:rPr>
+          <w:rFonts w:ascii="Arial" w:hAnsi="Arial" w:cs="Arial"/>
+        </w:rPr>
+        <w:br/>
+      </w:r>
+      <w:r>
+        <w:rPr>
+          <w:rFonts w:ascii="Arial" w:hAnsi="Arial" w:cs="Arial"/>
+        </w:rPr>
+        <w:br/>
+        <w:t>We use cookies to understand and save your preferences for future visits.</w:t>
+      </w:r>
+      <w:r>
+        <w:rPr>
+          <w:rFonts w:ascii="Arial" w:hAnsi="Arial" w:cs="Arial"/>
+        </w:rPr>
+        <w:br/>
+      </w:r>
+      <w:r>
+        <w:rPr>
+          <w:rFonts w:ascii="Arial" w:hAnsi="Arial" w:cs="Arial"/>
+        </w:rPr>
+        <w:br/>
+      </w:r>
+      <w:r>
+        <w:rPr>
+          <w:rStyle w:val="Strong"/>
+          <w:rFonts w:ascii="Arial" w:hAnsi="Arial" w:cs="Arial"/>
+        </w:rPr>
+        <w:t>Do we disclose any information to outside parties?</w:t>
+      </w:r>
+      <w:r>
+        <w:rPr>
+          <w:rFonts w:ascii="Arial" w:hAnsi="Arial" w:cs="Arial"/>
+        </w:rPr>
+        <w:t xml:space="preserve"> </w:t>
+      </w:r>
+      <w:r>
+        <w:rPr>
+          <w:rFonts w:ascii="Arial" w:hAnsi="Arial" w:cs="Arial"/>
+        </w:rPr>
+        <w:br/>
+      </w:r>
+      <w:r>
+        <w:rPr>
+          <w:rFonts w:ascii="Arial" w:hAnsi="Arial" w:cs="Arial"/>
+        </w:rPr>
+        <w:br/>
+      </w:r>
+      <w:r>
+        <w:rPr>
+          <w:rFonts w:ascii="Arial" w:hAnsi="Arial" w:cs="Arial"/>
+        </w:rPr>
+        <w:lastRenderedPageBreak/>
+        <w:t>We do not sell, trade, or otherwise transfer to outside parties your personally identifiable information. This does not include trusted third parties who assist us in operating our website, conducting our business, or servicing you, so long as those parties agree to keep this information confidential. We may also release your information when we believe release is appropriate to comply with the law, enforce our site policies, or protect ours or others rights, property, or safety. However, non-personally identifiable visitor information may be provided to other parties for marketing, advertising, or other uses.</w:t>
+      </w:r>
+      <w:r>
+        <w:rPr>
+          <w:rFonts w:ascii="Arial" w:hAnsi="Arial" w:cs="Arial"/>
+        </w:rPr>
+        <w:br/>
+      </w:r>
+      <w:r>
+        <w:rPr>
+          <w:rFonts w:ascii="Arial" w:hAnsi="Arial" w:cs="Arial"/>
+        </w:rPr>
+        <w:br/>
+      </w:r>
+      <w:r>
+        <w:rPr>
+          <w:rStyle w:val="Strong"/>
+          <w:rFonts w:ascii="Arial" w:hAnsi="Arial" w:cs="Arial"/>
+        </w:rPr>
+        <w:t>California Online Privacy Protection Act Compliance</w:t>
+      </w:r>
+      <w:r>
+        <w:rPr>
+          <w:rFonts w:ascii="Arial" w:hAnsi="Arial" w:cs="Arial"/>
+        </w:rPr>
+        <w:br/>
+      </w:r>
+      <w:r>
+        <w:rPr>
+          <w:rFonts w:ascii="Arial" w:hAnsi="Arial" w:cs="Arial"/>
+        </w:rPr>
+        <w:br/>
+        <w:t>Because we value your privacy we have taken the necessary precautions to be in compliance with the California Online Privacy Protection Act. We therefore will not distribute your personal information to outside parties without your consent.</w:t>
+      </w:r>
+      <w:r>
+        <w:rPr>
+          <w:rFonts w:ascii="Arial" w:hAnsi="Arial" w:cs="Arial"/>
+        </w:rPr>
+        <w:br/>
+      </w:r>
+      <w:r>
+        <w:rPr>
+          <w:rFonts w:ascii="Arial" w:hAnsi="Arial" w:cs="Arial"/>
+        </w:rPr>
+        <w:br/>
+        <w:t>As part of the California Online Privacy Protection Act, all users of our site may make any changes to their information at anytime by logging into the site and going to the 'Edit My Profile' page.</w:t>
+      </w:r>
+      <w:r>
+        <w:rPr>
+          <w:rFonts w:ascii="Arial" w:hAnsi="Arial" w:cs="Arial"/>
+        </w:rPr>
+        <w:br/>
+      </w:r>
+      <w:r>
+        <w:rPr>
+          <w:rFonts w:ascii="Arial" w:hAnsi="Arial" w:cs="Arial"/>
+        </w:rPr>
+        <w:br/>
+      </w:r>
+      <w:r>
+        <w:rPr>
+          <w:rStyle w:val="Strong"/>
+          <w:rFonts w:ascii="Arial" w:hAnsi="Arial" w:cs="Arial"/>
+        </w:rPr>
+        <w:t>Childrens Online Privacy Protection Act Compliance</w:t>
+      </w:r>
+      <w:r>
+        <w:rPr>
+          <w:rFonts w:ascii="Arial" w:hAnsi="Arial" w:cs="Arial"/>
+        </w:rPr>
+        <w:t xml:space="preserve"> </w:t>
+      </w:r>
+      <w:r>
+        <w:rPr>
+          <w:rFonts w:ascii="Arial" w:hAnsi="Arial" w:cs="Arial"/>
+        </w:rPr>
+        <w:br/>
+      </w:r>
+      <w:r>
+        <w:rPr>
+          <w:rFonts w:ascii="Arial" w:hAnsi="Arial" w:cs="Arial"/>
+        </w:rPr>
+        <w:br/>
+        <w:t>We are in compliance with the requirements of COPPA (Childrens Online Privacy Protection Act), we do not collect any information from anyone under 13 years of age. Our website, products and services are all directed to people who are at least 13 years old or older.</w:t>
+      </w:r>
+      <w:r>
+        <w:rPr>
+          <w:rFonts w:ascii="Arial" w:hAnsi="Arial" w:cs="Arial"/>
+        </w:rPr>
+        <w:br/>
+      </w:r>
+      <w:r>
+        <w:rPr>
+          <w:rFonts w:ascii="Arial" w:hAnsi="Arial" w:cs="Arial"/>
+        </w:rPr>
+        <w:br/>
+      </w:r>
+      <w:r>
+        <w:rPr>
+          <w:rStyle w:val="Strong"/>
+          <w:rFonts w:ascii="Arial" w:hAnsi="Arial" w:cs="Arial"/>
+        </w:rPr>
+        <w:t>Terms and Conditions</w:t>
+      </w:r>
+      <w:r>
+        <w:rPr>
+          <w:rFonts w:ascii="Arial" w:hAnsi="Arial" w:cs="Arial"/>
+        </w:rPr>
+        <w:t xml:space="preserve"> </w:t>
+      </w:r>
+      <w:r>
+        <w:rPr>
+          <w:rFonts w:ascii="Arial" w:hAnsi="Arial" w:cs="Arial"/>
+        </w:rPr>
+        <w:br/>
+      </w:r>
+      <w:r>
+        <w:rPr>
+          <w:rFonts w:ascii="Arial" w:hAnsi="Arial" w:cs="Arial"/>
+        </w:rPr>
+        <w:br/>
+        <w:t xml:space="preserve">Please also visit our Terms and Conditions section establishing the use, disclaimers, and limitations of liability governing the use of our website at </w:t>
+      </w:r>
+      <w:hyperlink r:id="rId33" w:history="1">
+        <w:r>
+          <w:rPr>
+            <w:rStyle w:val="Hyperlink"/>
+            <w:rFonts w:ascii="Arial" w:hAnsi="Arial" w:cs="Arial"/>
+          </w:rPr>
+          <w:t>http://www.nwkidsshow.com</w:t>
+        </w:r>
+      </w:hyperlink>
+      <w:r>
+        <w:rPr>
+          <w:rFonts w:ascii="Arial" w:hAnsi="Arial" w:cs="Arial"/>
+        </w:rPr>
+        <w:br/>
+      </w:r>
+      <w:r>
+        <w:rPr>
+          <w:rFonts w:ascii="Arial" w:hAnsi="Arial" w:cs="Arial"/>
+        </w:rPr>
+        <w:br/>
+      </w:r>
+      <w:r>
+        <w:rPr>
+          <w:rStyle w:val="Strong"/>
+          <w:rFonts w:ascii="Arial" w:hAnsi="Arial" w:cs="Arial"/>
+        </w:rPr>
+        <w:t>Your Consent</w:t>
+      </w:r>
+      <w:r>
+        <w:rPr>
+          <w:rFonts w:ascii="Arial" w:hAnsi="Arial" w:cs="Arial"/>
+        </w:rPr>
+        <w:t xml:space="preserve"> </w:t>
+      </w:r>
+      <w:r>
+        <w:rPr>
+          <w:rFonts w:ascii="Arial" w:hAnsi="Arial" w:cs="Arial"/>
+        </w:rPr>
+        <w:br/>
+      </w:r>
+      <w:r>
+        <w:rPr>
+          <w:rFonts w:ascii="Arial" w:hAnsi="Arial" w:cs="Arial"/>
+        </w:rPr>
+        <w:br/>
+        <w:t xml:space="preserve">By using our site, you consent to our </w:t>
+      </w:r>
+      <w:hyperlink r:id="rId34" w:tgtFrame="_blank" w:history="1">
+        <w:r>
+          <w:rPr>
+            <w:rStyle w:val="Hyperlink"/>
+            <w:rFonts w:ascii="Arial" w:hAnsi="Arial" w:cs="Arial"/>
+            <w:color w:val="3C3C3C"/>
+            <w:u w:val="none"/>
+          </w:rPr>
+          <w:t>online privacy policy</w:t>
+        </w:r>
+      </w:hyperlink>
+      <w:r>
+        <w:rPr>
+          <w:rFonts w:ascii="Arial" w:hAnsi="Arial" w:cs="Arial"/>
+        </w:rPr>
+        <w:t>.</w:t>
+      </w:r>
+      <w:r>
+        <w:rPr>
+          <w:rFonts w:ascii="Arial" w:hAnsi="Arial" w:cs="Arial"/>
+        </w:rPr>
+        <w:br/>
+      </w:r>
+      <w:r>
+        <w:rPr>
+          <w:rFonts w:ascii="Arial" w:hAnsi="Arial" w:cs="Arial"/>
+        </w:rPr>
+        <w:br/>
+      </w:r>
+      <w:r>
+        <w:rPr>
+          <w:rStyle w:val="Strong"/>
+          <w:rFonts w:ascii="Arial" w:hAnsi="Arial" w:cs="Arial"/>
+        </w:rPr>
+        <w:t>Changes to our Privacy Policy</w:t>
+      </w:r>
+      <w:r>
+        <w:rPr>
+          <w:rFonts w:ascii="Arial" w:hAnsi="Arial" w:cs="Arial"/>
+        </w:rPr>
+        <w:t xml:space="preserve"> </w:t>
+      </w:r>
+      <w:r>
+        <w:rPr>
+          <w:rFonts w:ascii="Arial" w:hAnsi="Arial" w:cs="Arial"/>
+        </w:rPr>
+        <w:br/>
+      </w:r>
+      <w:r>
+        <w:rPr>
+          <w:rFonts w:ascii="Arial" w:hAnsi="Arial" w:cs="Arial"/>
+        </w:rPr>
+        <w:br/>
+        <w:t xml:space="preserve">If we decide to change our privacy policy, we will update the Privacy Policy modification date below. </w:t>
+      </w:r>
+      <w:r>
+        <w:rPr>
+          <w:rFonts w:ascii="Arial" w:hAnsi="Arial" w:cs="Arial"/>
+        </w:rPr>
+        <w:br/>
+      </w:r>
+      <w:r>
+        <w:rPr>
+          <w:rFonts w:ascii="Arial" w:hAnsi="Arial" w:cs="Arial"/>
+        </w:rPr>
+        <w:br/>
+        <w:t>This policy was last modified on August 29, 2013</w:t>
+      </w:r>
+      <w:r>
+        <w:rPr>
+          <w:rFonts w:ascii="Arial" w:hAnsi="Arial" w:cs="Arial"/>
+        </w:rPr>
+        <w:br/>
+      </w:r>
+      <w:r>
+        <w:rPr>
+          <w:rFonts w:ascii="Arial" w:hAnsi="Arial" w:cs="Arial"/>
+        </w:rPr>
+        <w:br/>
+      </w:r>
+      <w:r>
+        <w:rPr>
+          <w:rStyle w:val="Strong"/>
+          <w:rFonts w:ascii="Arial" w:hAnsi="Arial" w:cs="Arial"/>
+        </w:rPr>
+        <w:t>Contacting Us</w:t>
+      </w:r>
+      <w:r>
+        <w:rPr>
+          <w:rFonts w:ascii="Arial" w:hAnsi="Arial" w:cs="Arial"/>
+        </w:rPr>
+        <w:t xml:space="preserve"> </w:t>
+      </w:r>
+      <w:r>
+        <w:rPr>
+          <w:rFonts w:ascii="Arial" w:hAnsi="Arial" w:cs="Arial"/>
+        </w:rPr>
+        <w:br/>
+      </w:r>
+      <w:r>
+        <w:rPr>
+          <w:rFonts w:ascii="Arial" w:hAnsi="Arial" w:cs="Arial"/>
+        </w:rPr>
+        <w:br/>
+        <w:t xml:space="preserve">If there are any questions regarding this privacy policy you may contact us using the information below. </w:t>
+      </w:r>
+      <w:r>
+        <w:rPr>
+          <w:rFonts w:ascii="Arial" w:hAnsi="Arial" w:cs="Arial"/>
+        </w:rPr>
+        <w:br/>
+      </w:r>
+      <w:r>
+        <w:rPr>
+          <w:rFonts w:ascii="Arial" w:hAnsi="Arial" w:cs="Arial"/>
+        </w:rPr>
+        <w:lastRenderedPageBreak/>
+        <w:br/>
+        <w:t>http://www.nwkidsshow.com</w:t>
+      </w:r>
+      <w:r>
+        <w:rPr>
+          <w:rFonts w:ascii="Arial" w:hAnsi="Arial" w:cs="Arial"/>
+        </w:rPr>
+        <w:br/>
+        <w:t>PO Box 2791</w:t>
+      </w:r>
+      <w:r>
+        <w:rPr>
+          <w:rFonts w:ascii="Arial" w:hAnsi="Arial" w:cs="Arial"/>
+        </w:rPr>
+        <w:br/>
+        <w:t>Tualatin, OR 97062</w:t>
+      </w:r>
+      <w:r>
+        <w:rPr>
+          <w:rFonts w:ascii="Arial" w:hAnsi="Arial" w:cs="Arial"/>
+        </w:rPr>
+        <w:br/>
+        <w:t>US</w:t>
+      </w:r>
+      <w:r>
+        <w:rPr>
+          <w:rFonts w:ascii="Arial" w:hAnsi="Arial" w:cs="Arial"/>
+        </w:rPr>
+        <w:br/>
+        <w:t>info@nwkidsshow.com</w:t>
+      </w:r>
+      <w:r>
+        <w:rPr>
+          <w:rFonts w:ascii="Arial" w:hAnsi="Arial" w:cs="Arial"/>
+        </w:rPr>
+        <w:br/>
+      </w:r>
+      <w:r>
+        <w:rPr>
+          <w:rFonts w:ascii="Arial" w:hAnsi="Arial" w:cs="Arial"/>
+        </w:rPr>
+        <w:br/>
+        <w:t xml:space="preserve">This policy is powered by Trust Guard </w:t>
+      </w:r>
+      <w:hyperlink r:id="rId35" w:tgtFrame="_blank" w:history="1">
+        <w:r>
+          <w:rPr>
+            <w:rStyle w:val="Hyperlink"/>
+            <w:rFonts w:ascii="Arial" w:hAnsi="Arial" w:cs="Arial"/>
+            <w:color w:val="000000"/>
+            <w:u w:val="none"/>
+          </w:rPr>
+          <w:t>PCI compliance</w:t>
+        </w:r>
+      </w:hyperlink>
+      <w:r>
+        <w:rPr>
+          <w:rFonts w:ascii="Arial" w:hAnsi="Arial" w:cs="Arial"/>
+        </w:rPr>
+        <w:t>.</w:t>
+      </w:r>
+    </w:p>
+    <w:p/>
+    <w:p>
       <w:r>
         <w:br w:type="page"/>
       </w:r>
@@ -2829,34 +2829,273 @@
       <w:r>
         <w:br/>
       </w:r>
-      <w:proofErr w:type="gramStart"/>
       <w:r>
         <w:rPr>
           <w:b/>
         </w:rPr>
-        <w:t>As</w:t>
-      </w:r>
-      <w:proofErr w:type="gramEnd"/>
+        <w:t>As An</w:t>
+      </w:r>
+      <w:r>
+        <w:t xml:space="preserve"> even planner</w:t>
+      </w:r>
+      <w:r>
+        <w:br/>
+      </w:r>
       <w:r>
         <w:rPr>
           <w:b/>
         </w:rPr>
-        <w:t xml:space="preserve"> An</w:t>
-      </w:r>
-      <w:r>
-        <w:t xml:space="preserve"> even planner</w:t>
-      </w:r>
-      <w:r>
-        <w:br/>
-      </w:r>
-      <w:r>
+        <w:t>I want to</w:t>
+      </w:r>
+      <w:r>
+        <w:t xml:space="preserve"> automatically assess a "late fee" when exhibitors register after a show's "late date".</w:t>
+      </w:r>
+    </w:p>
+    <w:p>
+      <w:pPr>
+        <w:pStyle w:val="Heading4"/>
+      </w:pPr>
+      <w:r>
+        <w:t>Scenario 1:</w:t>
+      </w:r>
+      <w:r>
+        <w:t xml:space="preserve"> When an exhibitor registers on or before a show's late_date the late_fee is $0.</w:t>
+      </w:r>
+    </w:p>
+    <w:p>
+      <w:pPr>
         <w:rPr>
           <w:b/>
         </w:rPr>
+      </w:pPr>
+      <w:r>
+        <w:rPr>
+          <w:b/>
+        </w:rPr>
+        <w:t>Given</w:t>
+      </w:r>
+      <w:r>
+        <w:t xml:space="preserve"> </w:t>
+      </w:r>
+      <w:r>
+        <w:t xml:space="preserve">the date </w:t>
+      </w:r>
+      <w:r>
+        <w:t>an exhibitor registers on-line</w:t>
+      </w:r>
+      <w:r>
+        <w:br/>
+      </w:r>
+      <w:r>
+        <w:rPr>
+          <w:b/>
+        </w:rPr>
+        <w:t>When</w:t>
+      </w:r>
+      <w:r>
+        <w:t xml:space="preserve"> the date is before the </w:t>
+      </w:r>
+      <w:r>
+        <w:t xml:space="preserve">show’s </w:t>
+      </w:r>
+      <w:r>
+        <w:t>late_date</w:t>
+      </w:r>
+      <w:r>
+        <w:br/>
+      </w:r>
+      <w:r>
+        <w:rPr>
+          <w:b/>
+        </w:rPr>
+        <w:t>Then</w:t>
+      </w:r>
+      <w:r>
+        <w:t xml:space="preserve"> no late_fee is assessed</w:t>
+      </w:r>
+      <w:r>
+        <w:br/>
+      </w:r>
+      <w:r>
+        <w:rPr>
+          <w:b/>
+        </w:rPr>
+        <w:t>And</w:t>
+      </w:r>
+      <w:r>
+        <w:t xml:space="preserve"> the invoice line-item for late_fee is displayed as $0</w:t>
+      </w:r>
+    </w:p>
+    <w:p>
+      <w:r>
+        <w:rPr>
+          <w:b/>
+        </w:rPr>
+        <w:t>Given</w:t>
+      </w:r>
+      <w:r>
+        <w:t xml:space="preserve"> </w:t>
+      </w:r>
+      <w:r>
+        <w:t xml:space="preserve">the date </w:t>
+      </w:r>
+      <w:r>
+        <w:t>an exhibitor registers on-line</w:t>
+      </w:r>
+      <w:r>
+        <w:br/>
+      </w:r>
+      <w:r>
+        <w:rPr>
+          <w:b/>
+        </w:rPr>
+        <w:t>When</w:t>
+      </w:r>
+      <w:r>
+        <w:t xml:space="preserve"> the date is the same as the </w:t>
+      </w:r>
+      <w:r>
+        <w:t xml:space="preserve">show’s </w:t>
+      </w:r>
+      <w:r>
+        <w:t>late_date</w:t>
+      </w:r>
+      <w:r>
+        <w:br/>
+      </w:r>
+      <w:r>
+        <w:rPr>
+          <w:b/>
+        </w:rPr>
+        <w:t>Then</w:t>
+      </w:r>
+      <w:r>
+        <w:t xml:space="preserve"> no late_fee is assessed</w:t>
+      </w:r>
+      <w:r>
+        <w:br/>
+      </w:r>
+      <w:r>
+        <w:rPr>
+          <w:b/>
+        </w:rPr>
+        <w:t>And</w:t>
+      </w:r>
+      <w:r>
+        <w:t xml:space="preserve"> the invoice line-item for late_fee is displayed as $0</w:t>
+      </w:r>
+    </w:p>
+    <w:p>
+      <w:pPr>
+        <w:pStyle w:val="Heading4"/>
+      </w:pPr>
+      <w:r>
+        <w:t>Scenario 2:</w:t>
+      </w:r>
+      <w:r>
+        <w:t xml:space="preserve"> When an exhibitor registers after a show's late_date the late_fee is automatically assessed.</w:t>
+      </w:r>
+    </w:p>
+    <w:p>
+      <w:r>
+        <w:rPr>
+          <w:b/>
+        </w:rPr>
+        <w:t>Given</w:t>
+      </w:r>
+      <w:r>
+        <w:t xml:space="preserve"> </w:t>
+      </w:r>
+      <w:r>
+        <w:t xml:space="preserve">the date </w:t>
+      </w:r>
+      <w:r>
+        <w:t>an exhibitor registers on-line</w:t>
+      </w:r>
+      <w:r>
+        <w:br/>
+      </w:r>
+      <w:r>
+        <w:rPr>
+          <w:b/>
+        </w:rPr>
+        <w:t>When</w:t>
+      </w:r>
+      <w:r>
+        <w:t xml:space="preserve"> the date is after the </w:t>
+      </w:r>
+      <w:r>
+        <w:t xml:space="preserve">show’s </w:t>
+      </w:r>
+      <w:r>
+        <w:t>late_date</w:t>
+      </w:r>
+      <w:r>
+        <w:br/>
+      </w:r>
+      <w:r>
+        <w:rPr>
+          <w:b/>
+        </w:rPr>
+        <w:t>Then</w:t>
+      </w:r>
+      <w:r>
+        <w:t xml:space="preserve"> the late_fee is assessed</w:t>
+      </w:r>
+      <w:r>
+        <w:br/>
+      </w:r>
+      <w:r>
+        <w:rPr>
+          <w:b/>
+        </w:rPr>
+        <w:t>And</w:t>
+      </w:r>
+      <w:r>
+        <w:t xml:space="preserve"> the invoice line-item for late_fee is displayed as $75 (or $100 after rate hike)</w:t>
+      </w:r>
+    </w:p>
+    <w:p>
+      <w:pPr>
+        <w:pStyle w:val="Heading2"/>
+      </w:pPr>
+      <w:r>
+        <w:t>Story: Exhibitors Can No Longer Register</w:t>
+      </w:r>
+    </w:p>
+    <w:p>
+      <w:r>
+        <w:rPr>
+          <w:b/>
+        </w:rPr>
+        <w:t>In Order To</w:t>
+      </w:r>
+      <w:r>
+        <w:t xml:space="preserve"> plan room assignments and show details</w:t>
+      </w:r>
+      <w:r>
+        <w:br/>
+      </w:r>
+      <w:r>
+        <w:rPr>
+          <w:b/>
+        </w:rPr>
+        <w:t>As An</w:t>
+      </w:r>
+      <w:r>
+        <w:t xml:space="preserve"> event planner</w:t>
+      </w:r>
+      <w:r>
+        <w:br/>
+      </w:r>
+      <w:r>
+        <w:rPr>
+          <w:b/>
+        </w:rPr>
         <w:t>I want to</w:t>
       </w:r>
       <w:r>
-        <w:t xml:space="preserve"> automatically assess a "late fee" when exhibitors register after a show's "late date".</w:t>
+        <w:t xml:space="preserve"> stop exhibitors from registering after the “registration closed date”.</w:t>
       </w:r>
     </w:p>
     <w:p>
@@ -2867,68 +3106,78 @@
         <w:t>Scenario 1:</w:t>
       </w:r>
       <w:r>
-        <w:t xml:space="preserve"> When an exhibitor registers on or before a show's </w:t>
-      </w:r>
-      <w:proofErr w:type="spellStart"/>
-      <w:r>
-        <w:t>late_date</w:t>
-      </w:r>
-      <w:proofErr w:type="spellEnd"/>
-      <w:r>
-        <w:t xml:space="preserve"> the </w:t>
-      </w:r>
-      <w:proofErr w:type="spellStart"/>
-      <w:r>
-        <w:t>late_fee</w:t>
-      </w:r>
-      <w:proofErr w:type="spellEnd"/>
-      <w:r>
-        <w:t xml:space="preserve"> is $0.</w:t>
-      </w:r>
-    </w:p>
-    <w:p>
-      <w:pPr>
+        <w:t xml:space="preserve"> Exhibitors can register on or before a show's closed_date.</w:t>
+      </w:r>
+    </w:p>
+    <w:p>
+      <w:r>
         <w:rPr>
           <w:b/>
         </w:rPr>
-      </w:pPr>
+        <w:t>Given</w:t>
+      </w:r>
+      <w:r>
+        <w:t xml:space="preserve"> the date an exhibitor registers on-line</w:t>
+      </w:r>
+      <w:r>
+        <w:br/>
+      </w:r>
       <w:r>
         <w:rPr>
           <w:b/>
         </w:rPr>
+        <w:t>When</w:t>
+      </w:r>
+      <w:r>
+        <w:t xml:space="preserve"> the date is before the show’s closed_date</w:t>
+      </w:r>
+      <w:r>
+        <w:br/>
+      </w:r>
+      <w:r>
+        <w:rPr>
+          <w:b/>
+        </w:rPr>
+        <w:t>Then</w:t>
+      </w:r>
+      <w:r>
+        <w:t xml:space="preserve"> the exhibitor is allowed to register</w:t>
+      </w:r>
+      <w:r>
+        <w:br/>
+      </w:r>
+      <w:r>
+        <w:rPr>
+          <w:b/>
+        </w:rPr>
+        <w:t>And</w:t>
+      </w:r>
+      <w:r>
+        <w:t xml:space="preserve"> the date of registration is recorded</w:t>
+      </w:r>
+    </w:p>
+    <w:p>
+      <w:r>
+        <w:rPr>
+          <w:b/>
+        </w:rPr>
         <w:t>Given</w:t>
       </w:r>
       <w:r>
-        <w:t xml:space="preserve"> </w:t>
-      </w:r>
-      <w:r>
-        <w:t xml:space="preserve">the date </w:t>
-      </w:r>
-      <w:r>
-        <w:t>an exhibitor registers on-line</w:t>
-      </w:r>
-      <w:r>
-        <w:br/>
-      </w:r>
-      <w:proofErr w:type="gramStart"/>
+        <w:t xml:space="preserve"> the date an exhibitor registers on-line</w:t>
+      </w:r>
+      <w:r>
+        <w:br/>
+      </w:r>
       <w:r>
         <w:rPr>
           <w:b/>
         </w:rPr>
         <w:t>When</w:t>
       </w:r>
-      <w:proofErr w:type="gramEnd"/>
-      <w:r>
-        <w:t xml:space="preserve"> the date is before the </w:t>
-      </w:r>
-      <w:r>
-        <w:t xml:space="preserve">show’s </w:t>
-      </w:r>
-      <w:proofErr w:type="spellStart"/>
-      <w:r>
-        <w:t>late_date</w:t>
-      </w:r>
-      <w:proofErr w:type="spellEnd"/>
+      <w:r>
+        <w:t xml:space="preserve"> the date is the same as the show’s closed_date</w:t>
+      </w:r>
       <w:r>
         <w:br/>
       </w:r>
@@ -2939,15 +3188,7 @@
         <w:t>Then</w:t>
       </w:r>
       <w:r>
-        <w:t xml:space="preserve"> no </w:t>
-      </w:r>
-      <w:proofErr w:type="spellStart"/>
-      <w:r>
-        <w:t>late_fee</w:t>
-      </w:r>
-      <w:proofErr w:type="spellEnd"/>
-      <w:r>
-        <w:t xml:space="preserve"> is assessed</w:t>
+        <w:t xml:space="preserve"> the exhibitor is allowed to register</w:t>
       </w:r>
       <w:r>
         <w:br/>
@@ -2959,15 +3200,16 @@
         <w:t>And</w:t>
       </w:r>
       <w:r>
-        <w:t xml:space="preserve"> the invoice line-item for </w:t>
-      </w:r>
-      <w:proofErr w:type="spellStart"/>
-      <w:r>
-        <w:t>late_fee</w:t>
-      </w:r>
-      <w:proofErr w:type="spellEnd"/>
-      <w:r>
-        <w:t xml:space="preserve"> is displayed as $0</w:t>
+        <w:t xml:space="preserve"> the date of registration is recorded</w:t>
+      </w:r>
+    </w:p>
+    <w:p>
+      <w:pPr>
+        <w:pStyle w:val="Heading4"/>
+      </w:pPr>
+      <w:r>
+        <w:lastRenderedPageBreak/>
+        <w:t>Scenario 2: Exhibitors cannot register after a show’s closed_date</w:t>
       </w:r>
     </w:p>
     <w:p>
@@ -2978,42 +3220,20 @@
         <w:t>Given</w:t>
       </w:r>
       <w:r>
-        <w:t xml:space="preserve"> </w:t>
-      </w:r>
-      <w:r>
-        <w:t xml:space="preserve">the date </w:t>
-      </w:r>
-      <w:r>
-        <w:t>an exhibitor registers on-line</w:t>
-      </w:r>
-      <w:r>
-        <w:br/>
-      </w:r>
-      <w:proofErr w:type="gramStart"/>
+        <w:t xml:space="preserve"> the date an exhibitor registers on-line</w:t>
+      </w:r>
+      <w:r>
+        <w:br/>
+      </w:r>
       <w:r>
         <w:rPr>
           <w:b/>
         </w:rPr>
         <w:t>When</w:t>
       </w:r>
-      <w:proofErr w:type="gramEnd"/>
-      <w:r>
-        <w:t xml:space="preserve"> the date is </w:t>
-      </w:r>
-      <w:r>
-        <w:t>the same as</w:t>
-      </w:r>
-      <w:r>
-        <w:t xml:space="preserve"> the </w:t>
-      </w:r>
-      <w:r>
-        <w:t xml:space="preserve">show’s </w:t>
-      </w:r>
-      <w:proofErr w:type="spellStart"/>
-      <w:r>
-        <w:t>late_date</w:t>
-      </w:r>
-      <w:proofErr w:type="spellEnd"/>
+      <w:r>
+        <w:t xml:space="preserve"> the date is after the show’s closed_date</w:t>
+      </w:r>
       <w:r>
         <w:br/>
       </w:r>
@@ -3024,41 +3244,50 @@
         <w:t>Then</w:t>
       </w:r>
       <w:r>
-        <w:t xml:space="preserve"> no </w:t>
-      </w:r>
-      <w:proofErr w:type="spellStart"/>
-      <w:r>
-        <w:t>late_fee</w:t>
-      </w:r>
-      <w:proofErr w:type="spellEnd"/>
-      <w:r>
-        <w:t xml:space="preserve"> is assessed</w:t>
-      </w:r>
-      <w:r>
-        <w:br/>
-      </w:r>
+        <w:t xml:space="preserve"> the exhibitor is not allowed to register</w:t>
+      </w:r>
+    </w:p>
+    <w:p>
+      <w:pPr>
+        <w:pStyle w:val="Heading2"/>
+      </w:pPr>
+      <w:r>
+        <w:t>Story: Retailers Can No Longer Register</w:t>
+      </w:r>
+    </w:p>
+    <w:p>
       <w:r>
         <w:rPr>
           <w:b/>
         </w:rPr>
-        <w:t>And</w:t>
-      </w:r>
-      <w:r>
-        <w:t xml:space="preserve"> the invoice line-item for </w:t>
-      </w:r>
-      <w:proofErr w:type="spellStart"/>
-      <w:r>
-        <w:t>late_fee</w:t>
-      </w:r>
-      <w:proofErr w:type="spellEnd"/>
-      <w:r>
-        <w:t xml:space="preserve"> is </w:t>
-      </w:r>
-      <w:r>
-        <w:t>displayed</w:t>
-      </w:r>
-      <w:r>
-        <w:t xml:space="preserve"> as $0</w:t>
+        <w:t>In Order To</w:t>
+      </w:r>
+      <w:r>
+        <w:t xml:space="preserve"> allow as many Retailers to attend as possible</w:t>
+      </w:r>
+      <w:r>
+        <w:br/>
+      </w:r>
+      <w:r>
+        <w:rPr>
+          <w:b/>
+        </w:rPr>
+        <w:t>As An</w:t>
+      </w:r>
+      <w:r>
+        <w:t xml:space="preserve"> event planner</w:t>
+      </w:r>
+      <w:r>
+        <w:br/>
+      </w:r>
+      <w:r>
+        <w:rPr>
+          <w:b/>
+        </w:rPr>
+        <w:t>I want to</w:t>
+      </w:r>
+      <w:r>
+        <w:t xml:space="preserve"> allow Retilers to register throughout the show, up to and including the end_date.</w:t>
       </w:r>
     </w:p>
     <w:p>
@@ -3066,488 +3295,10 @@
         <w:pStyle w:val="Heading4"/>
       </w:pPr>
       <w:r>
-        <w:t>Scenario 2:</w:t>
-      </w:r>
-      <w:r>
-        <w:t xml:space="preserve"> When an exhibitor registers after a show's </w:t>
-      </w:r>
-      <w:proofErr w:type="spellStart"/>
-      <w:r>
-        <w:t>late_date</w:t>
-      </w:r>
-      <w:proofErr w:type="spellEnd"/>
-      <w:r>
-        <w:t xml:space="preserve"> the </w:t>
-      </w:r>
-      <w:proofErr w:type="spellStart"/>
-      <w:r>
-        <w:t>late_fee</w:t>
-      </w:r>
-      <w:proofErr w:type="spellEnd"/>
-      <w:r>
-        <w:t xml:space="preserve"> is automatically </w:t>
-      </w:r>
-      <w:r>
-        <w:t>assessed</w:t>
-      </w:r>
-      <w:r>
-        <w:t>.</w:t>
-      </w:r>
-    </w:p>
-    <w:p>
-      <w:r>
-        <w:rPr>
-          <w:b/>
-        </w:rPr>
-        <w:t>Given</w:t>
-      </w:r>
-      <w:r>
-        <w:t xml:space="preserve"> </w:t>
-      </w:r>
-      <w:r>
-        <w:t xml:space="preserve">the date </w:t>
-      </w:r>
-      <w:r>
-        <w:t>an exhibitor registers on-line</w:t>
-      </w:r>
-      <w:r>
-        <w:br/>
-      </w:r>
-      <w:proofErr w:type="gramStart"/>
-      <w:r>
-        <w:rPr>
-          <w:b/>
-        </w:rPr>
-        <w:t>When</w:t>
-      </w:r>
-      <w:proofErr w:type="gramEnd"/>
-      <w:r>
-        <w:t xml:space="preserve"> the date is after the </w:t>
-      </w:r>
-      <w:r>
-        <w:t xml:space="preserve">show’s </w:t>
-      </w:r>
-      <w:proofErr w:type="spellStart"/>
-      <w:r>
-        <w:t>late_date</w:t>
-      </w:r>
-      <w:proofErr w:type="spellEnd"/>
-      <w:r>
-        <w:br/>
-      </w:r>
-      <w:r>
-        <w:rPr>
-          <w:b/>
-        </w:rPr>
-        <w:t>Then</w:t>
-      </w:r>
-      <w:r>
-        <w:t xml:space="preserve"> the </w:t>
-      </w:r>
-      <w:proofErr w:type="spellStart"/>
-      <w:r>
-        <w:t>late_fee</w:t>
-      </w:r>
-      <w:proofErr w:type="spellEnd"/>
-      <w:r>
-        <w:t xml:space="preserve"> is assessed</w:t>
-      </w:r>
-      <w:r>
-        <w:br/>
-      </w:r>
-      <w:r>
-        <w:rPr>
-          <w:b/>
-        </w:rPr>
-        <w:t>And</w:t>
-      </w:r>
-      <w:r>
-        <w:t xml:space="preserve"> the invoice line-item for </w:t>
-      </w:r>
-      <w:proofErr w:type="spellStart"/>
-      <w:r>
-        <w:t>late_fee</w:t>
-      </w:r>
-      <w:proofErr w:type="spellEnd"/>
-      <w:r>
-        <w:t xml:space="preserve"> is displayed as $75 (or $100 after rate hike)</w:t>
-      </w:r>
-    </w:p>
-    <w:p>
-      <w:pPr>
-        <w:pStyle w:val="Heading2"/>
-      </w:pPr>
-      <w:r>
-        <w:t>Story: Exhibitors Can No Longer Register</w:t>
-      </w:r>
-    </w:p>
-    <w:p>
-      <w:r>
-        <w:rPr>
-          <w:b/>
-        </w:rPr>
-        <w:t>In Order To</w:t>
-      </w:r>
-      <w:r>
-        <w:t xml:space="preserve"> </w:t>
-      </w:r>
-      <w:r>
-        <w:t>plan room assignments and show details</w:t>
-      </w:r>
-      <w:r>
-        <w:br/>
-      </w:r>
-      <w:proofErr w:type="gramStart"/>
-      <w:r>
-        <w:rPr>
-          <w:b/>
-        </w:rPr>
-        <w:t>As</w:t>
-      </w:r>
-      <w:proofErr w:type="gramEnd"/>
-      <w:r>
-        <w:rPr>
-          <w:b/>
-        </w:rPr>
-        <w:t xml:space="preserve"> An</w:t>
-      </w:r>
-      <w:r>
-        <w:t xml:space="preserve"> event planner</w:t>
-      </w:r>
-      <w:r>
-        <w:br/>
-      </w:r>
-      <w:r>
-        <w:rPr>
-          <w:b/>
-        </w:rPr>
-        <w:t>I want to</w:t>
-      </w:r>
-      <w:r>
-        <w:t xml:space="preserve"> stop exhibitors from registering after the “registration closed date”</w:t>
-      </w:r>
-      <w:r>
-        <w:t>.</w:t>
-      </w:r>
-    </w:p>
-    <w:p>
-      <w:pPr>
-        <w:pStyle w:val="Heading4"/>
-      </w:pPr>
-      <w:r>
         <w:t>Scenario 1:</w:t>
       </w:r>
       <w:r>
-        <w:t xml:space="preserve"> Exhibitors can </w:t>
-      </w:r>
-      <w:r>
-        <w:t>regi</w:t>
-      </w:r>
-      <w:r>
-        <w:t xml:space="preserve">ster on or before a show's </w:t>
-      </w:r>
-      <w:proofErr w:type="spellStart"/>
-      <w:r>
-        <w:t>closed</w:t>
-      </w:r>
-      <w:r>
-        <w:t>_date</w:t>
-      </w:r>
-      <w:proofErr w:type="spellEnd"/>
-      <w:r>
-        <w:t>.</w:t>
-      </w:r>
-    </w:p>
-    <w:p>
-      <w:r>
-        <w:rPr>
-          <w:b/>
-        </w:rPr>
-        <w:t>Given</w:t>
-      </w:r>
-      <w:r>
-        <w:t xml:space="preserve"> the date an exhibitor registers on-line</w:t>
-      </w:r>
-      <w:r>
-        <w:br/>
-      </w:r>
-      <w:proofErr w:type="gramStart"/>
-      <w:r>
-        <w:rPr>
-          <w:b/>
-        </w:rPr>
-        <w:t>When</w:t>
-      </w:r>
-      <w:proofErr w:type="gramEnd"/>
-      <w:r>
-        <w:t xml:space="preserve"> the date is </w:t>
-      </w:r>
-      <w:r>
-        <w:t xml:space="preserve">before the show’s </w:t>
-      </w:r>
-      <w:proofErr w:type="spellStart"/>
-      <w:r>
-        <w:t>closed</w:t>
-      </w:r>
-      <w:r>
-        <w:t>_date</w:t>
-      </w:r>
-      <w:proofErr w:type="spellEnd"/>
-      <w:r>
-        <w:br/>
-      </w:r>
-      <w:r>
-        <w:rPr>
-          <w:b/>
-        </w:rPr>
-        <w:t>Then</w:t>
-      </w:r>
-      <w:r>
-        <w:t xml:space="preserve"> the </w:t>
-      </w:r>
-      <w:r>
-        <w:t>exhibitor is allowed to register</w:t>
-      </w:r>
-      <w:r>
-        <w:br/>
-      </w:r>
-      <w:r>
-        <w:rPr>
-          <w:b/>
-        </w:rPr>
-        <w:t>And</w:t>
-      </w:r>
-      <w:r>
-        <w:t xml:space="preserve"> the date of registration is recorded</w:t>
-      </w:r>
-    </w:p>
-    <w:p>
-      <w:r>
-        <w:rPr>
-          <w:b/>
-        </w:rPr>
-        <w:t>Given</w:t>
-      </w:r>
-      <w:r>
-        <w:t xml:space="preserve"> the date an exhibitor registers on-line</w:t>
-      </w:r>
-      <w:r>
-        <w:br/>
-      </w:r>
-      <w:proofErr w:type="gramStart"/>
-      <w:r>
-        <w:rPr>
-          <w:b/>
-        </w:rPr>
-        <w:t>When</w:t>
-      </w:r>
-      <w:proofErr w:type="gramEnd"/>
-      <w:r>
-        <w:t xml:space="preserve"> the date is </w:t>
-      </w:r>
-      <w:r>
-        <w:t>the same as</w:t>
-      </w:r>
-      <w:r>
-        <w:t xml:space="preserve"> the show’s </w:t>
-      </w:r>
-      <w:proofErr w:type="spellStart"/>
-      <w:r>
-        <w:t>closed_date</w:t>
-      </w:r>
-      <w:proofErr w:type="spellEnd"/>
-      <w:r>
-        <w:br/>
-      </w:r>
-      <w:r>
-        <w:rPr>
-          <w:b/>
-        </w:rPr>
-        <w:t>Then</w:t>
-      </w:r>
-      <w:r>
-        <w:t xml:space="preserve"> the exhibitor is allowed to register</w:t>
-      </w:r>
-      <w:r>
-        <w:br/>
-      </w:r>
-      <w:r>
-        <w:rPr>
-          <w:b/>
-        </w:rPr>
-        <w:t>And</w:t>
-      </w:r>
-      <w:r>
-        <w:t xml:space="preserve"> the date of registration is recorded</w:t>
-      </w:r>
-    </w:p>
-    <w:p>
-      <w:pPr>
-        <w:pStyle w:val="Heading4"/>
-      </w:pPr>
-      <w:r>
-        <w:lastRenderedPageBreak/>
-        <w:t xml:space="preserve">Scenario 2: Exhibitors cannot register after a show’s </w:t>
-      </w:r>
-      <w:proofErr w:type="spellStart"/>
-      <w:r>
-        <w:t>closed_date</w:t>
-      </w:r>
-      <w:proofErr w:type="spellEnd"/>
-    </w:p>
-    <w:p>
-      <w:r>
-        <w:rPr>
-          <w:b/>
-        </w:rPr>
-        <w:t>Given</w:t>
-      </w:r>
-      <w:r>
-        <w:t xml:space="preserve"> the date an exhibitor registers on-line</w:t>
-      </w:r>
-      <w:r>
-        <w:br/>
-      </w:r>
-      <w:proofErr w:type="gramStart"/>
-      <w:r>
-        <w:rPr>
-          <w:b/>
-        </w:rPr>
-        <w:t>When</w:t>
-      </w:r>
-      <w:proofErr w:type="gramEnd"/>
-      <w:r>
-        <w:t xml:space="preserve"> the date is after the show’s </w:t>
-      </w:r>
-      <w:proofErr w:type="spellStart"/>
-      <w:r>
-        <w:t>closed</w:t>
-      </w:r>
-      <w:r>
-        <w:t>_date</w:t>
-      </w:r>
-      <w:proofErr w:type="spellEnd"/>
-      <w:r>
-        <w:br/>
-      </w:r>
-      <w:r>
-        <w:rPr>
-          <w:b/>
-        </w:rPr>
-        <w:t>Then</w:t>
-      </w:r>
-      <w:r>
-        <w:t xml:space="preserve"> the</w:t>
-      </w:r>
-      <w:r>
-        <w:t xml:space="preserve"> exhibitor is not allowed to register</w:t>
-      </w:r>
-    </w:p>
-    <w:p>
-      <w:pPr>
-        <w:pStyle w:val="Heading2"/>
-      </w:pPr>
-      <w:r>
-        <w:t xml:space="preserve">Story: </w:t>
-      </w:r>
-      <w:r>
-        <w:t>Retailers</w:t>
-      </w:r>
-      <w:r>
-        <w:t xml:space="preserve"> Can No Longer Register</w:t>
-      </w:r>
-    </w:p>
-    <w:p>
-      <w:r>
-        <w:rPr>
-          <w:b/>
-        </w:rPr>
-        <w:t>In Order To</w:t>
-      </w:r>
-      <w:r>
-        <w:t xml:space="preserve"> </w:t>
-      </w:r>
-      <w:r>
-        <w:t>allow as many Retailers to attend as possible</w:t>
-      </w:r>
-      <w:r>
-        <w:br/>
-      </w:r>
-      <w:proofErr w:type="gramStart"/>
-      <w:r>
-        <w:rPr>
-          <w:b/>
-        </w:rPr>
-        <w:t>As</w:t>
-      </w:r>
-      <w:proofErr w:type="gramEnd"/>
-      <w:r>
-        <w:rPr>
-          <w:b/>
-        </w:rPr>
-        <w:t xml:space="preserve"> An</w:t>
-      </w:r>
-      <w:r>
-        <w:t xml:space="preserve"> event planner</w:t>
-      </w:r>
-      <w:r>
-        <w:br/>
-      </w:r>
-      <w:r>
-        <w:rPr>
-          <w:b/>
-        </w:rPr>
-        <w:t>I want to</w:t>
-      </w:r>
-      <w:r>
-        <w:t xml:space="preserve"> </w:t>
-      </w:r>
-      <w:r>
-        <w:t xml:space="preserve">allow </w:t>
-      </w:r>
-      <w:proofErr w:type="spellStart"/>
-      <w:r>
-        <w:t>Retilers</w:t>
-      </w:r>
-      <w:proofErr w:type="spellEnd"/>
-      <w:r>
-        <w:t xml:space="preserve"> to register throughout the show, up to and including the </w:t>
-      </w:r>
-      <w:proofErr w:type="spellStart"/>
-      <w:r>
-        <w:t>end_date</w:t>
-      </w:r>
-      <w:proofErr w:type="spellEnd"/>
-      <w:r>
-        <w:t>.</w:t>
-      </w:r>
-    </w:p>
-    <w:p>
-      <w:pPr>
-        <w:pStyle w:val="Heading4"/>
-      </w:pPr>
-      <w:r>
-        <w:t>Scenario 1:</w:t>
-      </w:r>
-      <w:r>
-        <w:t xml:space="preserve"> </w:t>
-      </w:r>
-      <w:r>
-        <w:t>Retailers</w:t>
-      </w:r>
-      <w:r>
-        <w:t xml:space="preserve"> can register on or before a show's </w:t>
-      </w:r>
-      <w:proofErr w:type="spellStart"/>
-      <w:r>
-        <w:t>end</w:t>
-      </w:r>
-      <w:r>
-        <w:t>_date</w:t>
-      </w:r>
-      <w:proofErr w:type="spellEnd"/>
-      <w:r>
-        <w:t>.</w:t>
+        <w:t xml:space="preserve"> Retailers can register on or before a show's end_date.</w:t>
       </w:r>
     </w:p>
     <w:p/>
@@ -4363,6 +4114,17 @@
       <w:color w:val="4F81BD" w:themeColor="accent1"/>
     </w:rPr>
   </w:style>
+  <w:style w:type="character" w:styleId="Strong">
+    <w:name w:val="Strong"/>
+    <w:basedOn w:val="DefaultParagraphFont"/>
+    <w:uiPriority w:val="22"/>
+    <w:qFormat/>
+    <w:rsid w:val="00C60AF7"/>
+    <w:rPr>
+      <w:b/>
+      <w:bCs/>
+    </w:rPr>
+  </w:style>
 </w:styles>
 </file>
 
@@ -4884,6 +4646,17 @@
       <w:i/>
       <w:iCs/>
       <w:color w:val="4F81BD" w:themeColor="accent1"/>
+    </w:rPr>
+  </w:style>
+  <w:style w:type="character" w:styleId="Strong">
+    <w:name w:val="Strong"/>
+    <w:basedOn w:val="DefaultParagraphFont"/>
+    <w:uiPriority w:val="22"/>
+    <w:qFormat/>
+    <w:rsid w:val="00C60AF7"/>
+    <w:rPr>
+      <w:b/>
+      <w:bCs/>
     </w:rPr>
   </w:style>
 </w:styles>

</xml_diff>

<commit_message>
Version 10: fix Sandbox merchant_account_id; less chatty in prod; fix javascript create() comamnd to use same key as nwkidsshow. Tested $2 transaction in PROD!!
</commit_message>
<xml_diff>
--- a/README.docx
+++ b/README.docx
@@ -7,8 +7,13 @@
         <w:pStyle w:val="Heading1"/>
         <w:jc w:val="center"/>
       </w:pPr>
-      <w:r>
-        <w:t>nwkidsshow.com README</w:t>
+      <w:proofErr w:type="gramStart"/>
+      <w:r>
+        <w:t>nwkidsshow.com</w:t>
+      </w:r>
+      <w:proofErr w:type="gramEnd"/>
+      <w:r>
+        <w:t xml:space="preserve"> README</w:t>
       </w:r>
     </w:p>
     <w:p>
@@ -35,8 +40,13 @@
       </w:r>
     </w:p>
     <w:p>
-      <w:r>
-        <w:t>Django 1.4, upgraded to 1.5.</w:t>
+      <w:proofErr w:type="spellStart"/>
+      <w:r>
+        <w:t>Django</w:t>
+      </w:r>
+      <w:proofErr w:type="spellEnd"/>
+      <w:r>
+        <w:t xml:space="preserve"> 1.4, upgraded to 1.5.</w:t>
       </w:r>
     </w:p>
     <w:p>
@@ -63,9 +73,13 @@
       </w:r>
     </w:p>
     <w:p>
+      <w:proofErr w:type="spellStart"/>
+      <w:proofErr w:type="gramStart"/>
       <w:r>
         <w:t>etc</w:t>
       </w:r>
+      <w:proofErr w:type="spellEnd"/>
+      <w:proofErr w:type="gramEnd"/>
     </w:p>
     <w:p>
       <w:pPr>
@@ -140,7 +154,31 @@
     </w:p>
     <w:p>
       <w:r>
-        <w:t>Note that nwkidsshow_show_retailers and nwkidsshow_show_exhibitors is an artifact created by django and not me. Regardless, it seems redundant with the other path from retailer to show. I don’t feel like fixing it though.</w:t>
+        <w:t xml:space="preserve">Note that </w:t>
+      </w:r>
+      <w:proofErr w:type="spellStart"/>
+      <w:r>
+        <w:t>nwkidsshow_show_retailers</w:t>
+      </w:r>
+      <w:proofErr w:type="spellEnd"/>
+      <w:r>
+        <w:t xml:space="preserve"> and </w:t>
+      </w:r>
+      <w:proofErr w:type="spellStart"/>
+      <w:r>
+        <w:t>nwkidsshow_show_exhibitors</w:t>
+      </w:r>
+      <w:proofErr w:type="spellEnd"/>
+      <w:r>
+        <w:t xml:space="preserve"> is an artifact created by </w:t>
+      </w:r>
+      <w:proofErr w:type="spellStart"/>
+      <w:r>
+        <w:t>django</w:t>
+      </w:r>
+      <w:proofErr w:type="spellEnd"/>
+      <w:r>
+        <w:t xml:space="preserve"> and not me. Regardless, it seems redundant with the other path from retailer to show. I don’t feel like fixing it though.</w:t>
       </w:r>
     </w:p>
     <w:p>
@@ -162,25 +200,82 @@
     </w:p>
     <w:p>
       <w:r>
-        <w:t>Braintree integrated for payment processing (Sandbox and Prod)</w:t>
-      </w:r>
-      <w:bookmarkStart w:id="0" w:name="_GoBack"/>
-      <w:bookmarkEnd w:id="0"/>
-      <w:r>
-        <w:t>. Don’t let them register for shows already registered for. Don’t let them pay for registrations they have already paid for. Privacy Policy.</w:t>
-      </w:r>
+        <w:t xml:space="preserve">Braintree integrated for payment processing (Sandbox and Prod). Don’t let them register for shows already registered for. Don’t let them pay for registrations they have already paid for. </w:t>
+      </w:r>
+      <w:proofErr w:type="gramStart"/>
+      <w:r>
+        <w:t>Privacy Policy.</w:t>
+      </w:r>
+      <w:proofErr w:type="gramEnd"/>
     </w:p>
     <w:p>
       <w:pPr>
         <w:pStyle w:val="Heading2"/>
       </w:pPr>
       <w:r>
-        <w:t>Version 9</w:t>
-      </w:r>
-    </w:p>
-    <w:p>
-      <w:r>
-        <w:t>???</w:t>
+        <w:t>Version</w:t>
+      </w:r>
+      <w:r>
+        <w:t xml:space="preserve"> 9</w:t>
+      </w:r>
+    </w:p>
+    <w:p>
+      <w:pPr>
+        <w:rPr>
+          <w:rFonts w:asciiTheme="majorHAnsi" w:eastAsiaTheme="majorEastAsia" w:hAnsiTheme="majorHAnsi" w:cstheme="majorBidi"/>
+          <w:bCs/>
+          <w:color w:val="4F81BD" w:themeColor="accent1"/>
+          <w:sz w:val="26"/>
+          <w:szCs w:val="26"/>
+        </w:rPr>
+      </w:pPr>
+      <w:proofErr w:type="gramStart"/>
+      <w:r>
+        <w:t>cakidsshow.com</w:t>
+      </w:r>
+      <w:proofErr w:type="gramEnd"/>
+      <w:r>
+        <w:t xml:space="preserve"> </w:t>
+      </w:r>
+      <w:proofErr w:type="spellStart"/>
+      <w:r>
+        <w:t>supportted</w:t>
+      </w:r>
+      <w:proofErr w:type="spellEnd"/>
+      <w:r>
+        <w:t>, t</w:t>
+      </w:r>
+      <w:r>
+        <w:rPr>
+          <w:bCs/>
+        </w:rPr>
+        <w:t>ested, deployed, all from sam</w:t>
+      </w:r>
+      <w:r>
+        <w:t>e codebase and database.</w:t>
+      </w:r>
+      <w:r>
+        <w:rPr>
+          <w:bCs/>
+        </w:rPr>
+        <w:t xml:space="preserve"> U</w:t>
+      </w:r>
+      <w:r>
+        <w:t xml:space="preserve">se </w:t>
+      </w:r>
+      <w:proofErr w:type="spellStart"/>
+      <w:r>
+        <w:t>app.yaml</w:t>
+      </w:r>
+      <w:proofErr w:type="spellEnd"/>
+      <w:r>
+        <w:t xml:space="preserve"> to serve up di</w:t>
+      </w:r>
+      <w:r>
+        <w:rPr>
+          <w:bCs/>
+        </w:rPr>
+        <w:t>fferent favicons for the two venues.</w:t>
       </w:r>
     </w:p>
     <w:p>
@@ -193,7 +288,39 @@
     </w:p>
     <w:p>
       <w:r>
-        <w:t>BUG FIX: closed one day too soon cuz of __gt and not __gte; BUG FIX: GAE datetime objects in UTC so registration closed several hours t</w:t>
+        <w:t xml:space="preserve">BUG FIX: closed one day too soon </w:t>
+      </w:r>
+      <w:proofErr w:type="spellStart"/>
+      <w:r>
+        <w:t>cuz</w:t>
+      </w:r>
+      <w:proofErr w:type="spellEnd"/>
+      <w:r>
+        <w:t xml:space="preserve"> of __</w:t>
+      </w:r>
+      <w:proofErr w:type="spellStart"/>
+      <w:r>
+        <w:t>gt</w:t>
+      </w:r>
+      <w:proofErr w:type="spellEnd"/>
+      <w:r>
+        <w:t xml:space="preserve"> and not __</w:t>
+      </w:r>
+      <w:proofErr w:type="spellStart"/>
+      <w:r>
+        <w:t>gte</w:t>
+      </w:r>
+      <w:proofErr w:type="spellEnd"/>
+      <w:r>
+        <w:t xml:space="preserve">; BUG FIX: GAE </w:t>
+      </w:r>
+      <w:proofErr w:type="spellStart"/>
+      <w:r>
+        <w:t>datetime</w:t>
+      </w:r>
+      <w:proofErr w:type="spellEnd"/>
+      <w:r>
+        <w:t xml:space="preserve"> objects in UTC so registration closed several hours t</w:t>
       </w:r>
       <w:r>
         <w:t>oo soon; BUG FIX: Retails shoul</w:t>
@@ -220,14 +347,32 @@
       <w:r>
         <w:t xml:space="preserve">I use </w:t>
       </w:r>
+      <w:proofErr w:type="spellStart"/>
       <w:r>
         <w:rPr>
           <w:b/>
         </w:rPr>
         <w:t>PyCharm</w:t>
       </w:r>
-      <w:r>
-        <w:t xml:space="preserve"> because all of the Django and Google App Engine commands I use are built-in, not to mention Git Hub integration.</w:t>
+      <w:proofErr w:type="spellEnd"/>
+      <w:r>
+        <w:t xml:space="preserve"> because all of the </w:t>
+      </w:r>
+      <w:proofErr w:type="spellStart"/>
+      <w:r>
+        <w:t>Django</w:t>
+      </w:r>
+      <w:proofErr w:type="spellEnd"/>
+      <w:r>
+        <w:t xml:space="preserve"> and Google App Engine commands I use are built-in, not to mention </w:t>
+      </w:r>
+      <w:proofErr w:type="spellStart"/>
+      <w:r>
+        <w:t>Git</w:t>
+      </w:r>
+      <w:proofErr w:type="spellEnd"/>
+      <w:r>
+        <w:t xml:space="preserve"> Hub integration.</w:t>
       </w:r>
     </w:p>
     <w:p>
@@ -250,20 +395,46 @@
         <w:t>MySQL Workbench</w:t>
       </w:r>
       <w:r>
-        <w:t xml:space="preserve"> to manage the local db and run queries.</w:t>
+        <w:t xml:space="preserve"> to manage the local </w:t>
+      </w:r>
+      <w:proofErr w:type="spellStart"/>
+      <w:r>
+        <w:t>db</w:t>
+      </w:r>
+      <w:proofErr w:type="spellEnd"/>
+      <w:r>
+        <w:t xml:space="preserve"> and run queries.</w:t>
       </w:r>
     </w:p>
     <w:p>
       <w:pPr>
         <w:pStyle w:val="Heading2"/>
       </w:pPr>
-      <w:r>
-        <w:t>manage.py commands</w:t>
-      </w:r>
-    </w:p>
-    <w:p>
-      <w:r>
-        <w:t>when you create a new database, you need to run “syncdb”. But since then, I have not used many manage.py commands. Others of interest might be: “reset”, but maybe dangerous.</w:t>
+      <w:proofErr w:type="gramStart"/>
+      <w:r>
+        <w:t>manage.py</w:t>
+      </w:r>
+      <w:proofErr w:type="gramEnd"/>
+      <w:r>
+        <w:t xml:space="preserve"> commands</w:t>
+      </w:r>
+    </w:p>
+    <w:p>
+      <w:proofErr w:type="gramStart"/>
+      <w:r>
+        <w:t>when</w:t>
+      </w:r>
+      <w:proofErr w:type="gramEnd"/>
+      <w:r>
+        <w:t xml:space="preserve"> you create a new database, you need to run “</w:t>
+      </w:r>
+      <w:proofErr w:type="spellStart"/>
+      <w:r>
+        <w:t>syncdb</w:t>
+      </w:r>
+      <w:proofErr w:type="spellEnd"/>
+      <w:r>
+        <w:t>”. But since then, I have not used many manage.py commands. Others of interest might be: “reset”, but maybe dangerous.</w:t>
       </w:r>
     </w:p>
     <w:p>
@@ -275,8 +446,13 @@
       </w:r>
     </w:p>
     <w:p>
-      <w:r>
-        <w:t>Using Google App Engine with storage in Google Cloud SQL. See below for login and dashboard information.</w:t>
+      <w:proofErr w:type="gramStart"/>
+      <w:r>
+        <w:t>Using Google App Engine with storage in Google Cloud SQL.</w:t>
+      </w:r>
+      <w:proofErr w:type="gramEnd"/>
+      <w:r>
+        <w:t xml:space="preserve"> See below for login and dashboard information.</w:t>
       </w:r>
     </w:p>
     <w:p>
@@ -303,11 +479,32 @@
           <w:numId w:val="3"/>
         </w:numPr>
       </w:pPr>
-      <w:r>
-        <w:t>edit app.yaml and change “version”. I am using just integers right now.</w:t>
-      </w:r>
-      <w:r>
-        <w:t xml:space="preserve"> Don’t confuse “version” with django version.</w:t>
+      <w:proofErr w:type="gramStart"/>
+      <w:r>
+        <w:t>edit</w:t>
+      </w:r>
+      <w:proofErr w:type="gramEnd"/>
+      <w:r>
+        <w:t xml:space="preserve"> </w:t>
+      </w:r>
+      <w:proofErr w:type="spellStart"/>
+      <w:r>
+        <w:t>app.yaml</w:t>
+      </w:r>
+      <w:proofErr w:type="spellEnd"/>
+      <w:r>
+        <w:t xml:space="preserve"> and change “version”. I am using just integers right now.</w:t>
+      </w:r>
+      <w:r>
+        <w:t xml:space="preserve"> Don’t confuse “version” with </w:t>
+      </w:r>
+      <w:proofErr w:type="spellStart"/>
+      <w:r>
+        <w:t>django</w:t>
+      </w:r>
+      <w:proofErr w:type="spellEnd"/>
+      <w:r>
+        <w:t xml:space="preserve"> version.</w:t>
       </w:r>
     </w:p>
     <w:p>
@@ -324,7 +521,31 @@
     </w:p>
     <w:p>
       <w:r>
-        <w:t>In Pycharm (with the “upper” nwkidsshow project open) select Tools -&gt; google App Engine -&gt; Upload App Engine app… but the “…”</w:t>
+        <w:t xml:space="preserve">In </w:t>
+      </w:r>
+      <w:proofErr w:type="spellStart"/>
+      <w:r>
+        <w:t>Pycharm</w:t>
+      </w:r>
+      <w:proofErr w:type="spellEnd"/>
+      <w:r>
+        <w:t xml:space="preserve"> (with the “upper” </w:t>
+      </w:r>
+      <w:proofErr w:type="spellStart"/>
+      <w:r>
+        <w:t>nwkidsshow</w:t>
+      </w:r>
+      <w:proofErr w:type="spellEnd"/>
+      <w:r>
+        <w:t xml:space="preserve"> project open) select Tools -&gt; </w:t>
+      </w:r>
+      <w:proofErr w:type="spellStart"/>
+      <w:r>
+        <w:t>google</w:t>
+      </w:r>
+      <w:proofErr w:type="spellEnd"/>
+      <w:r>
+        <w:t xml:space="preserve"> App Engine -&gt; Upload App Engine app… but the “…”</w:t>
       </w:r>
       <w:r>
         <w:t xml:space="preserve"> is misl</w:t>
@@ -458,7 +679,15 @@
         <w:t>Cloud Storage Console</w:t>
       </w:r>
       <w:r>
-        <w:t xml:space="preserve"> is where the manual db exports get put.</w:t>
+        <w:t xml:space="preserve"> is where the manual </w:t>
+      </w:r>
+      <w:proofErr w:type="spellStart"/>
+      <w:r>
+        <w:t>db</w:t>
+      </w:r>
+      <w:proofErr w:type="spellEnd"/>
+      <w:r>
+        <w:t xml:space="preserve"> exports get put.</w:t>
       </w:r>
       <w:r>
         <w:br/>
@@ -614,7 +843,15 @@
       </w:r>
       <w:r>
         <w:br/>
-        <w:t>click on nwkidsshow to see a big dashboard with lots to do, like:</w:t>
+        <w:t xml:space="preserve">click on </w:t>
+      </w:r>
+      <w:proofErr w:type="spellStart"/>
+      <w:r>
+        <w:t>nwkidsshow</w:t>
+      </w:r>
+      <w:proofErr w:type="spellEnd"/>
+      <w:r>
+        <w:t xml:space="preserve"> to see a big dashboard with lots to do, like:</w:t>
       </w:r>
       <w:r>
         <w:br/>
@@ -730,9 +967,19 @@
           <w:numId w:val="2"/>
         </w:numPr>
       </w:pPr>
-      <w:r>
-        <w:t>Github, I have two repositories, one for the “inner” app:</w:t>
-      </w:r>
+      <w:proofErr w:type="spellStart"/>
+      <w:r>
+        <w:t>Github</w:t>
+      </w:r>
+      <w:proofErr w:type="spellEnd"/>
+      <w:r>
+        <w:t>, I have two repositories, one for the “inner” app</w:t>
+      </w:r>
+      <w:proofErr w:type="gramStart"/>
+      <w:r>
+        <w:t>:</w:t>
+      </w:r>
+      <w:proofErr w:type="gramEnd"/>
       <w:r>
         <w:br/>
       </w:r>
@@ -761,7 +1008,15 @@
       </w:hyperlink>
       <w:r>
         <w:br/>
-        <w:t>It is linked to PyCharm and all files updated before push or after successful test.</w:t>
+        <w:t xml:space="preserve">It is linked to </w:t>
+      </w:r>
+      <w:proofErr w:type="spellStart"/>
+      <w:r>
+        <w:t>PyCharm</w:t>
+      </w:r>
+      <w:proofErr w:type="spellEnd"/>
+      <w:r>
+        <w:t xml:space="preserve"> and all files updated before push or after successful test.</w:t>
       </w:r>
     </w:p>
     <w:p>
@@ -774,7 +1029,15 @@
       </w:pPr>
       <w:r>
         <w:lastRenderedPageBreak/>
-        <w:t>DNS is hosted by enom (</w:t>
+        <w:t xml:space="preserve">DNS is hosted by </w:t>
+      </w:r>
+      <w:proofErr w:type="spellStart"/>
+      <w:r>
+        <w:t>enom</w:t>
+      </w:r>
+      <w:proofErr w:type="spellEnd"/>
+      <w:r>
+        <w:t xml:space="preserve"> (</w:t>
       </w:r>
       <w:hyperlink r:id="rId19" w:history="1">
         <w:r>
@@ -785,7 +1048,15 @@
         </w:r>
       </w:hyperlink>
       <w:r>
-        <w:t xml:space="preserve"> as “lmacielinski”)</w:t>
+        <w:t xml:space="preserve"> as “</w:t>
+      </w:r>
+      <w:proofErr w:type="spellStart"/>
+      <w:r>
+        <w:t>lmacielinski</w:t>
+      </w:r>
+      <w:proofErr w:type="spellEnd"/>
+      <w:r>
+        <w:t>”)</w:t>
       </w:r>
       <w:r>
         <w:br/>
@@ -906,7 +1177,15 @@
     </w:p>
     <w:p>
       <w:r>
-        <w:t>Select “Google Cloud SQL” and the nwkidsshow instance, currently:</w:t>
+        <w:t xml:space="preserve">Select “Google Cloud SQL” and the </w:t>
+      </w:r>
+      <w:proofErr w:type="spellStart"/>
+      <w:r>
+        <w:t>nwkidsshow</w:t>
+      </w:r>
+      <w:proofErr w:type="spellEnd"/>
+      <w:r>
+        <w:t xml:space="preserve"> instance, currently:</w:t>
       </w:r>
       <w:r>
         <w:br/>
@@ -924,13 +1203,34 @@
             <w:szCs w:val="20"/>
             <w:shd w:val="clear" w:color="auto" w:fill="FFFFFF"/>
           </w:rPr>
-          <w:t>nwkidsshow.com:nwkidsshowdb:instance1</w:t>
+          <w:t>nwkidsshow.com</w:t>
         </w:r>
+        <w:proofErr w:type="gramStart"/>
+        <w:r>
+          <w:rPr>
+            <w:rStyle w:val="Hyperlink"/>
+            <w:rFonts w:ascii="Arial" w:hAnsi="Arial" w:cs="Arial"/>
+            <w:color w:val="4272DB"/>
+            <w:sz w:val="20"/>
+            <w:szCs w:val="20"/>
+            <w:shd w:val="clear" w:color="auto" w:fill="FFFFFF"/>
+          </w:rPr>
+          <w:t>:nwkidsshowdb:instance1</w:t>
+        </w:r>
+        <w:proofErr w:type="gramEnd"/>
       </w:hyperlink>
     </w:p>
     <w:p>
       <w:r>
-        <w:t>In the Actions menu on upper RHS select  Export Data</w:t>
+        <w:t xml:space="preserve">In the Actions menu on upper RHS </w:t>
+      </w:r>
+      <w:proofErr w:type="gramStart"/>
+      <w:r>
+        <w:t>select  Export</w:t>
+      </w:r>
+      <w:proofErr w:type="gramEnd"/>
+      <w:r>
+        <w:t xml:space="preserve"> Data</w:t>
       </w:r>
     </w:p>
     <w:p>
@@ -1003,12 +1303,42 @@
           <w:szCs w:val="20"/>
           <w:shd w:val="clear" w:color="auto" w:fill="EBEFF9"/>
         </w:rPr>
-        <w:t>Exporting instance nwkidsshow.com:nwkidsshowdb:instance1 to gs://nwkidsshow-backups/2013-07-05-export.gz</w:t>
-      </w:r>
-    </w:p>
-    <w:p>
-      <w:r>
-        <w:t>Log in to the cloud console – cloud storage link above and download the exported gz file to your local machine (right-click, save-as)</w:t>
+        <w:t>Exporting instance nwkidsshow.com</w:t>
+      </w:r>
+      <w:proofErr w:type="gramStart"/>
+      <w:r>
+        <w:rPr>
+          <w:rFonts w:ascii="Arial" w:hAnsi="Arial" w:cs="Arial"/>
+          <w:color w:val="000000"/>
+          <w:sz w:val="20"/>
+          <w:szCs w:val="20"/>
+          <w:shd w:val="clear" w:color="auto" w:fill="EBEFF9"/>
+        </w:rPr>
+        <w:t>:nwkidsshowdb:instance1</w:t>
+      </w:r>
+      <w:proofErr w:type="gramEnd"/>
+      <w:r>
+        <w:rPr>
+          <w:rFonts w:ascii="Arial" w:hAnsi="Arial" w:cs="Arial"/>
+          <w:color w:val="000000"/>
+          <w:sz w:val="20"/>
+          <w:szCs w:val="20"/>
+          <w:shd w:val="clear" w:color="auto" w:fill="EBEFF9"/>
+        </w:rPr>
+        <w:t xml:space="preserve"> to gs://nwkidsshow-backups/2013-07-05-export.gz</w:t>
+      </w:r>
+    </w:p>
+    <w:p>
+      <w:r>
+        <w:t xml:space="preserve">Log in to the cloud console – cloud storage link above and download the exported </w:t>
+      </w:r>
+      <w:proofErr w:type="spellStart"/>
+      <w:r>
+        <w:t>gz</w:t>
+      </w:r>
+      <w:proofErr w:type="spellEnd"/>
+      <w:r>
+        <w:t xml:space="preserve"> file to your local machine (right-click, save-as)</w:t>
       </w:r>
     </w:p>
     <w:p>
@@ -1105,33 +1435,61 @@
           <w:szCs w:val="16"/>
         </w:rPr>
         <w:cr/>
-        <w:t>Running: mysql.exe --defaults-extra-file="c:\users\damien\appdata\local\temp\tmpb_jvnd.cnf"  --</w:t>
-      </w:r>
+        <w:t>Running: mysql.exe --defaults-extra-file="c:\users\damien\appdata\local\temp\tmpb_jvnd.cnf</w:t>
+      </w:r>
+      <w:proofErr w:type="gramStart"/>
       <w:r>
         <w:rPr>
           <w:rFonts w:ascii="Courier New" w:hAnsi="Courier New" w:cs="Courier New"/>
           <w:sz w:val="16"/>
           <w:szCs w:val="16"/>
         </w:rPr>
-        <w:lastRenderedPageBreak/>
-        <w:t>host=localhost --user=root --port=3306 --default-character-set=utf8 --comments &lt; "C:\\Users\\Damien\\Documents\\NW Kids Show\\2013-07-16-export\\2013-07-16-export"</w:t>
-      </w:r>
+        <w:t>"  --</w:t>
+      </w:r>
+      <w:proofErr w:type="gramEnd"/>
       <w:r>
         <w:rPr>
           <w:rFonts w:ascii="Courier New" w:hAnsi="Courier New" w:cs="Courier New"/>
           <w:sz w:val="16"/>
           <w:szCs w:val="16"/>
         </w:rPr>
-        <w:cr/>
-        <w:t>22:06:28 Import of C:\Users\Damien\Documents\NW Kids Show\2013-07-16-export\2013-07-16-export has finished</w:t>
-      </w:r>
+        <w:lastRenderedPageBreak/>
+        <w:t>host=</w:t>
+      </w:r>
+      <w:proofErr w:type="spellStart"/>
       <w:r>
         <w:rPr>
           <w:rFonts w:ascii="Courier New" w:hAnsi="Courier New" w:cs="Courier New"/>
           <w:sz w:val="16"/>
           <w:szCs w:val="16"/>
         </w:rPr>
+        <w:t>localhost</w:t>
+      </w:r>
+      <w:proofErr w:type="spellEnd"/>
+      <w:r>
+        <w:rPr>
+          <w:rFonts w:ascii="Courier New" w:hAnsi="Courier New" w:cs="Courier New"/>
+          <w:sz w:val="16"/>
+          <w:szCs w:val="16"/>
+        </w:rPr>
+        <w:t xml:space="preserve"> --user=root --port=3306 --default-character-set=utf8 --comments &lt; "C:\\Users\\Damien\\Documents\\NW Kids Show\\2013-07-16-export\\2013-07-16-export"</w:t>
+      </w:r>
+      <w:r>
+        <w:rPr>
+          <w:rFonts w:ascii="Courier New" w:hAnsi="Courier New" w:cs="Courier New"/>
+          <w:sz w:val="16"/>
+          <w:szCs w:val="16"/>
+        </w:rPr>
         <w:cr/>
+        <w:t>22:06:28 Import of C:\Users\Damien\Documents\NW Kids Show\2013-07-16-export\2013-07-16-export has finished</w:t>
+      </w:r>
+      <w:r>
+        <w:rPr>
+          <w:rFonts w:ascii="Courier New" w:hAnsi="Courier New" w:cs="Courier New"/>
+          <w:sz w:val="16"/>
+          <w:szCs w:val="16"/>
+        </w:rPr>
+        <w:cr/>
       </w:r>
     </w:p>
     <w:p>
@@ -1143,26 +1501,82 @@
       </w:r>
     </w:p>
     <w:p>
-      <w:r>
-        <w:t>select * from nwkidsshow_exhibitor</w:t>
-      </w:r>
-    </w:p>
-    <w:p>
-      <w:r>
-        <w:t>select * from auth_user</w:t>
-      </w:r>
-    </w:p>
-    <w:p>
-      <w:r>
-        <w:t>select * from nwkidsshow_exhibitor e, auth_user u</w:t>
-      </w:r>
-      <w:r>
-        <w:br/>
-        <w:t>where e.user_id = u.id and</w:t>
-      </w:r>
-      <w:r>
-        <w:br/>
-        <w:t>must_change_password = '1';</w:t>
+      <w:proofErr w:type="gramStart"/>
+      <w:r>
+        <w:t>select</w:t>
+      </w:r>
+      <w:proofErr w:type="gramEnd"/>
+      <w:r>
+        <w:t xml:space="preserve"> * from </w:t>
+      </w:r>
+      <w:proofErr w:type="spellStart"/>
+      <w:r>
+        <w:t>nwkidsshow_exhibitor</w:t>
+      </w:r>
+      <w:proofErr w:type="spellEnd"/>
+    </w:p>
+    <w:p>
+      <w:proofErr w:type="gramStart"/>
+      <w:r>
+        <w:t>select</w:t>
+      </w:r>
+      <w:proofErr w:type="gramEnd"/>
+      <w:r>
+        <w:t xml:space="preserve"> * from </w:t>
+      </w:r>
+      <w:proofErr w:type="spellStart"/>
+      <w:r>
+        <w:t>auth_user</w:t>
+      </w:r>
+      <w:proofErr w:type="spellEnd"/>
+    </w:p>
+    <w:p>
+      <w:proofErr w:type="gramStart"/>
+      <w:r>
+        <w:t>select</w:t>
+      </w:r>
+      <w:proofErr w:type="gramEnd"/>
+      <w:r>
+        <w:t xml:space="preserve"> * from </w:t>
+      </w:r>
+      <w:proofErr w:type="spellStart"/>
+      <w:r>
+        <w:t>nwkidsshow_exhibitor</w:t>
+      </w:r>
+      <w:proofErr w:type="spellEnd"/>
+      <w:r>
+        <w:t xml:space="preserve"> e, </w:t>
+      </w:r>
+      <w:proofErr w:type="spellStart"/>
+      <w:r>
+        <w:t>auth_user</w:t>
+      </w:r>
+      <w:proofErr w:type="spellEnd"/>
+      <w:r>
+        <w:t xml:space="preserve"> u</w:t>
+      </w:r>
+      <w:r>
+        <w:br/>
+        <w:t xml:space="preserve">where </w:t>
+      </w:r>
+      <w:proofErr w:type="spellStart"/>
+      <w:r>
+        <w:t>e.user_id</w:t>
+      </w:r>
+      <w:proofErr w:type="spellEnd"/>
+      <w:r>
+        <w:t xml:space="preserve"> = u.id and</w:t>
+      </w:r>
+      <w:r>
+        <w:br/>
+      </w:r>
+      <w:proofErr w:type="spellStart"/>
+      <w:r>
+        <w:t>must_change_password</w:t>
+      </w:r>
+      <w:proofErr w:type="spellEnd"/>
+      <w:r>
+        <w:t xml:space="preserve"> = '1';</w:t>
       </w:r>
     </w:p>
     <w:p>
@@ -1189,7 +1603,21 @@
         <w:rPr>
           <w:u w:val="single"/>
         </w:rPr>
-        <w:t>local dev environment</w:t>
+        <w:t xml:space="preserve">local </w:t>
+      </w:r>
+      <w:proofErr w:type="spellStart"/>
+      <w:r>
+        <w:rPr>
+          <w:u w:val="single"/>
+        </w:rPr>
+        <w:t>dev</w:t>
+      </w:r>
+      <w:proofErr w:type="spellEnd"/>
+      <w:r>
+        <w:rPr>
+          <w:u w:val="single"/>
+        </w:rPr>
+        <w:t xml:space="preserve"> environment</w:t>
       </w:r>
       <w:r>
         <w:t>.</w:t>
@@ -1209,18 +1637,70 @@
         <w:rPr>
           <w:rFonts w:ascii="Courier New" w:hAnsi="Courier New" w:cs="Courier New"/>
         </w:rPr>
-        <w:t xml:space="preserve">    booked_room = models.BooleanField()</w:t>
-      </w:r>
-    </w:p>
-    <w:p>
-      <w:r>
-        <w:t xml:space="preserve">STEP 2: run a manage.py sqlall on the </w:t>
+        <w:t xml:space="preserve">    </w:t>
+      </w:r>
+      <w:proofErr w:type="spellStart"/>
+      <w:r>
+        <w:rPr>
+          <w:rFonts w:ascii="Courier New" w:hAnsi="Courier New" w:cs="Courier New"/>
+        </w:rPr>
+        <w:t>booked_room</w:t>
+      </w:r>
+      <w:proofErr w:type="spellEnd"/>
+      <w:r>
+        <w:rPr>
+          <w:rFonts w:ascii="Courier New" w:hAnsi="Courier New" w:cs="Courier New"/>
+        </w:rPr>
+        <w:t xml:space="preserve"> = </w:t>
+      </w:r>
+      <w:proofErr w:type="spellStart"/>
+      <w:proofErr w:type="gramStart"/>
+      <w:r>
+        <w:rPr>
+          <w:rFonts w:ascii="Courier New" w:hAnsi="Courier New" w:cs="Courier New"/>
+        </w:rPr>
+        <w:t>models.BooleanField</w:t>
+      </w:r>
+      <w:proofErr w:type="spellEnd"/>
+      <w:r>
+        <w:rPr>
+          <w:rFonts w:ascii="Courier New" w:hAnsi="Courier New" w:cs="Courier New"/>
+        </w:rPr>
+        <w:t>()</w:t>
+      </w:r>
+      <w:proofErr w:type="gramEnd"/>
+    </w:p>
+    <w:p>
+      <w:r>
+        <w:t xml:space="preserve">STEP 2: run a manage.py </w:t>
+      </w:r>
+      <w:proofErr w:type="spellStart"/>
+      <w:r>
+        <w:t>sqlall</w:t>
+      </w:r>
+      <w:proofErr w:type="spellEnd"/>
+      <w:r>
+        <w:t xml:space="preserve"> on the </w:t>
       </w:r>
       <w:r>
         <w:rPr>
           <w:u w:val="single"/>
         </w:rPr>
-        <w:t>local dev environment</w:t>
+        <w:t xml:space="preserve">local </w:t>
+      </w:r>
+      <w:proofErr w:type="spellStart"/>
+      <w:r>
+        <w:rPr>
+          <w:u w:val="single"/>
+        </w:rPr>
+        <w:t>dev</w:t>
+      </w:r>
+      <w:proofErr w:type="spellEnd"/>
+      <w:r>
+        <w:rPr>
+          <w:u w:val="single"/>
+        </w:rPr>
+        <w:t xml:space="preserve"> environment</w:t>
       </w:r>
       <w:r>
         <w:t xml:space="preserve"> and see the new column details as they will be expected in the datab</w:t>
@@ -1242,12 +1722,26 @@
         <w:rPr>
           <w:rFonts w:ascii="Courier New" w:hAnsi="Courier New" w:cs="Courier New"/>
         </w:rPr>
-        <w:t>CREATE TABLE `nwkidsshow_registration` (</w:t>
-      </w:r>
+        <w:t>CREATE TABLE `</w:t>
+      </w:r>
+      <w:proofErr w:type="spellStart"/>
       <w:r>
         <w:rPr>
           <w:rFonts w:ascii="Courier New" w:hAnsi="Courier New" w:cs="Courier New"/>
         </w:rPr>
+        <w:t>nwkidsshow_registration</w:t>
+      </w:r>
+      <w:proofErr w:type="spellEnd"/>
+      <w:r>
+        <w:rPr>
+          <w:rFonts w:ascii="Courier New" w:hAnsi="Courier New" w:cs="Courier New"/>
+        </w:rPr>
+        <w:t>` (</w:t>
+      </w:r>
+      <w:r>
+        <w:rPr>
+          <w:rFonts w:ascii="Courier New" w:hAnsi="Courier New" w:cs="Courier New"/>
+        </w:rPr>
         <w:br/>
         <w:t>…</w:t>
       </w:r>
@@ -1256,15 +1750,51 @@
           <w:rFonts w:ascii="Courier New" w:hAnsi="Courier New" w:cs="Courier New"/>
         </w:rPr>
         <w:br/>
-        <w:t xml:space="preserve">    `booked_room` bool NOT NULL,</w:t>
-      </w:r>
+        <w:t xml:space="preserve">    `</w:t>
+      </w:r>
+      <w:proofErr w:type="spellStart"/>
       <w:r>
         <w:rPr>
           <w:rFonts w:ascii="Courier New" w:hAnsi="Courier New" w:cs="Courier New"/>
         </w:rPr>
+        <w:t>booked_room</w:t>
+      </w:r>
+      <w:proofErr w:type="spellEnd"/>
+      <w:r>
+        <w:rPr>
+          <w:rFonts w:ascii="Courier New" w:hAnsi="Courier New" w:cs="Courier New"/>
+        </w:rPr>
+        <w:t xml:space="preserve">` </w:t>
+      </w:r>
+      <w:proofErr w:type="spellStart"/>
+      <w:r>
+        <w:rPr>
+          <w:rFonts w:ascii="Courier New" w:hAnsi="Courier New" w:cs="Courier New"/>
+        </w:rPr>
+        <w:t>bool</w:t>
+      </w:r>
+      <w:proofErr w:type="spellEnd"/>
+      <w:r>
+        <w:rPr>
+          <w:rFonts w:ascii="Courier New" w:hAnsi="Courier New" w:cs="Courier New"/>
+        </w:rPr>
+        <w:t xml:space="preserve"> NOT </w:t>
+      </w:r>
+      <w:proofErr w:type="gramStart"/>
+      <w:r>
+        <w:rPr>
+          <w:rFonts w:ascii="Courier New" w:hAnsi="Courier New" w:cs="Courier New"/>
+        </w:rPr>
+        <w:t>NULL,</w:t>
+      </w:r>
+      <w:r>
+        <w:rPr>
+          <w:rFonts w:ascii="Courier New" w:hAnsi="Courier New" w:cs="Courier New"/>
+        </w:rPr>
         <w:br/>
         <w:t>…</w:t>
       </w:r>
+      <w:proofErr w:type="gramEnd"/>
       <w:r>
         <w:rPr>
           <w:rFonts w:ascii="Courier New" w:hAnsi="Courier New" w:cs="Courier New"/>
@@ -1291,12 +1821,62 @@
         <w:rPr>
           <w:rFonts w:ascii="Courier New" w:hAnsi="Courier New" w:cs="Courier New"/>
         </w:rPr>
-        <w:t>ALTER TABLE `nwkidsshow_registration` ADD COLUMN `booked_room` bool NOT NULL default false;</w:t>
-      </w:r>
-    </w:p>
-    <w:p>
-      <w:r>
-        <w:t>STEP 3.5 maybe bump the version number on app.yaml and update the details in nwkidsshow_db_history.txt</w:t>
+        <w:t>ALTER TABLE `</w:t>
+      </w:r>
+      <w:proofErr w:type="spellStart"/>
+      <w:r>
+        <w:rPr>
+          <w:rFonts w:ascii="Courier New" w:hAnsi="Courier New" w:cs="Courier New"/>
+        </w:rPr>
+        <w:t>nwkidsshow_registration</w:t>
+      </w:r>
+      <w:proofErr w:type="spellEnd"/>
+      <w:r>
+        <w:rPr>
+          <w:rFonts w:ascii="Courier New" w:hAnsi="Courier New" w:cs="Courier New"/>
+        </w:rPr>
+        <w:t>` ADD COLUMN `</w:t>
+      </w:r>
+      <w:proofErr w:type="spellStart"/>
+      <w:r>
+        <w:rPr>
+          <w:rFonts w:ascii="Courier New" w:hAnsi="Courier New" w:cs="Courier New"/>
+        </w:rPr>
+        <w:t>booked_room</w:t>
+      </w:r>
+      <w:proofErr w:type="spellEnd"/>
+      <w:r>
+        <w:rPr>
+          <w:rFonts w:ascii="Courier New" w:hAnsi="Courier New" w:cs="Courier New"/>
+        </w:rPr>
+        <w:t xml:space="preserve">` </w:t>
+      </w:r>
+      <w:proofErr w:type="spellStart"/>
+      <w:r>
+        <w:rPr>
+          <w:rFonts w:ascii="Courier New" w:hAnsi="Courier New" w:cs="Courier New"/>
+        </w:rPr>
+        <w:t>bool</w:t>
+      </w:r>
+      <w:proofErr w:type="spellEnd"/>
+      <w:r>
+        <w:rPr>
+          <w:rFonts w:ascii="Courier New" w:hAnsi="Courier New" w:cs="Courier New"/>
+        </w:rPr>
+        <w:t xml:space="preserve"> NOT NULL default false;</w:t>
+      </w:r>
+    </w:p>
+    <w:p>
+      <w:r>
+        <w:t xml:space="preserve">STEP 3.5 maybe bump the version number on </w:t>
+      </w:r>
+      <w:proofErr w:type="spellStart"/>
+      <w:r>
+        <w:t>app.yaml</w:t>
+      </w:r>
+      <w:proofErr w:type="spellEnd"/>
+      <w:r>
+        <w:t xml:space="preserve"> and update the details in nwkidsshow_db_history.txt</w:t>
       </w:r>
     </w:p>
     <w:p>
@@ -1307,7 +1887,21 @@
         <w:rPr>
           <w:u w:val="single"/>
         </w:rPr>
-        <w:t>local dev environment</w:t>
+        <w:t xml:space="preserve">local </w:t>
+      </w:r>
+      <w:proofErr w:type="spellStart"/>
+      <w:r>
+        <w:rPr>
+          <w:u w:val="single"/>
+        </w:rPr>
+        <w:t>dev</w:t>
+      </w:r>
+      <w:proofErr w:type="spellEnd"/>
+      <w:r>
+        <w:rPr>
+          <w:u w:val="single"/>
+        </w:rPr>
+        <w:t xml:space="preserve"> environment</w:t>
       </w:r>
       <w:r>
         <w:t xml:space="preserve"> by executing it on MySQL Workbench and examining the table, the new column, and its values.</w:t>
@@ -1333,7 +1927,21 @@
         <w:rPr>
           <w:u w:val="single"/>
         </w:rPr>
-        <w:t>local dev environment</w:t>
+        <w:t xml:space="preserve">local </w:t>
+      </w:r>
+      <w:proofErr w:type="spellStart"/>
+      <w:r>
+        <w:rPr>
+          <w:u w:val="single"/>
+        </w:rPr>
+        <w:t>dev</w:t>
+      </w:r>
+      <w:proofErr w:type="spellEnd"/>
+      <w:r>
+        <w:rPr>
+          <w:u w:val="single"/>
+        </w:rPr>
+        <w:t xml:space="preserve"> environment</w:t>
       </w:r>
       <w:r>
         <w:t xml:space="preserve"> -</w:t>
@@ -1463,10 +2071,12 @@
       <w:pPr>
         <w:pStyle w:val="Heading1"/>
       </w:pPr>
+      <w:proofErr w:type="spellStart"/>
       <w:r>
         <w:lastRenderedPageBreak/>
         <w:t>ToDo</w:t>
       </w:r>
+      <w:proofErr w:type="spellEnd"/>
     </w:p>
     <w:p>
       <w:pPr>
@@ -1486,8 +2096,53 @@
       <w:r>
         <w:t xml:space="preserve">] </w:t>
       </w:r>
-      <w:r>
-        <w:t>version of app.yaml to push to caks gae. Use same db in cloud. Conditionalize model (“venue”) view (from hostname), controller (from hostname), and settings (from app id) to display one or the other site.</w:t>
+      <w:proofErr w:type="gramStart"/>
+      <w:r>
+        <w:t>version</w:t>
+      </w:r>
+      <w:proofErr w:type="gramEnd"/>
+      <w:r>
+        <w:t xml:space="preserve"> of </w:t>
+      </w:r>
+      <w:proofErr w:type="spellStart"/>
+      <w:r>
+        <w:t>app.yaml</w:t>
+      </w:r>
+      <w:proofErr w:type="spellEnd"/>
+      <w:r>
+        <w:t xml:space="preserve"> to push to </w:t>
+      </w:r>
+      <w:proofErr w:type="spellStart"/>
+      <w:r>
+        <w:t>caks</w:t>
+      </w:r>
+      <w:proofErr w:type="spellEnd"/>
+      <w:r>
+        <w:t xml:space="preserve"> </w:t>
+      </w:r>
+      <w:proofErr w:type="spellStart"/>
+      <w:r>
+        <w:t>gae</w:t>
+      </w:r>
+      <w:proofErr w:type="spellEnd"/>
+      <w:r>
+        <w:t xml:space="preserve">. Use same </w:t>
+      </w:r>
+      <w:proofErr w:type="spellStart"/>
+      <w:r>
+        <w:t>db</w:t>
+      </w:r>
+      <w:proofErr w:type="spellEnd"/>
+      <w:r>
+        <w:t xml:space="preserve"> in cloud. </w:t>
+      </w:r>
+      <w:proofErr w:type="spellStart"/>
+      <w:r>
+        <w:t>Conditionalize</w:t>
+      </w:r>
+      <w:proofErr w:type="spellEnd"/>
+      <w:r>
+        <w:t xml:space="preserve"> model (“venue”) view (from hostname), controller (from hostname), and settings (from app id) to display one or the other site.</w:t>
       </w:r>
     </w:p>
     <w:p>
@@ -1502,7 +2157,31 @@
         <w:t>overlapping registration periods</w:t>
       </w:r>
       <w:r>
-        <w:t xml:space="preserve"> with NWKids show so be careful in this method where I assume there is only ever ONE show to register for at a time: get_better_choices(). Maybe I will know which website they are on and can still use this? How ugly are the choices when there is more than one? Try this and see!</w:t>
+        <w:t xml:space="preserve"> with </w:t>
+      </w:r>
+      <w:proofErr w:type="spellStart"/>
+      <w:r>
+        <w:t>NWKids</w:t>
+      </w:r>
+      <w:proofErr w:type="spellEnd"/>
+      <w:r>
+        <w:t xml:space="preserve"> show so be careful in this method where I assume there is only ever ONE show to register for at a time: </w:t>
+      </w:r>
+      <w:proofErr w:type="spellStart"/>
+      <w:r>
+        <w:t>get_better_</w:t>
+      </w:r>
+      <w:proofErr w:type="gramStart"/>
+      <w:r>
+        <w:t>choices</w:t>
+      </w:r>
+      <w:proofErr w:type="spellEnd"/>
+      <w:r>
+        <w:t>(</w:t>
+      </w:r>
+      <w:proofErr w:type="gramEnd"/>
+      <w:r>
+        <w:t>). Maybe I will know which website they are on and can still use this? How ugly are the choices when there is more than one? Try this and see!</w:t>
       </w:r>
     </w:p>
     <w:p>
@@ -1518,22 +2197,41 @@
     </w:p>
     <w:p>
       <w:r>
-        <w:t>[ ] new banner, buttons, color scheme, fonts, spacing applied.</w:t>
-      </w:r>
-    </w:p>
-    <w:p>
-      <w:r>
         <w:rPr>
           <w:highlight w:val="yellow"/>
         </w:rPr>
-        <w:t>[ ] new exhibitor accounts</w:t>
-      </w:r>
-    </w:p>
-    <w:p>
+        <w:t xml:space="preserve">[ ] new banner, </w:t>
+      </w:r>
+      <w:bookmarkStart w:id="0" w:name="_GoBack"/>
+      <w:bookmarkEnd w:id="0"/>
       <w:r>
         <w:rPr>
           <w:highlight w:val="yellow"/>
         </w:rPr>
+        <w:t>buttons, color scheme, fonts, spacing applied.</w:t>
+      </w:r>
+    </w:p>
+    <w:p>
+      <w:r>
+        <w:t>[x</w:t>
+      </w:r>
+      <w:r>
+        <w:t xml:space="preserve">] </w:t>
+      </w:r>
+      <w:proofErr w:type="gramStart"/>
+      <w:r>
+        <w:t>new</w:t>
+      </w:r>
+      <w:proofErr w:type="gramEnd"/>
+      <w:r>
+        <w:t xml:space="preserve"> exhibitor accounts</w:t>
+      </w:r>
+    </w:p>
+    <w:p>
+      <w:r>
+        <w:rPr>
+          <w:highlight w:val="yellow"/>
+        </w:rPr>
         <w:t>[ ] new retailer accounts</w:t>
       </w:r>
     </w:p>
@@ -1553,28 +2251,51 @@
         <w:t>x</w:t>
       </w:r>
       <w:r>
-        <w:t>] read the book, make a plan</w:t>
-      </w:r>
-    </w:p>
-    <w:p>
+        <w:t xml:space="preserve">] </w:t>
+      </w:r>
+      <w:proofErr w:type="gramStart"/>
+      <w:r>
+        <w:t>read</w:t>
+      </w:r>
+      <w:proofErr w:type="gramEnd"/>
+      <w:r>
+        <w:t xml:space="preserve"> the book, make a plan</w:t>
+      </w:r>
+    </w:p>
+    <w:p>
+      <w:proofErr w:type="gramStart"/>
       <w:r>
         <w:rPr>
           <w:highlight w:val="yellow"/>
         </w:rPr>
         <w:t>[ ] https?</w:t>
       </w:r>
-    </w:p>
-    <w:p>
-      <w:r>
-        <w:t>[ ] paypal</w:t>
-      </w:r>
+      <w:proofErr w:type="gramEnd"/>
+    </w:p>
+    <w:p>
+      <w:r>
+        <w:t xml:space="preserve">[ ] </w:t>
+      </w:r>
+      <w:proofErr w:type="spellStart"/>
+      <w:r>
+        <w:t>paypal</w:t>
+      </w:r>
+      <w:proofErr w:type="spellEnd"/>
     </w:p>
     <w:p>
       <w:r>
         <w:t>[x</w:t>
       </w:r>
       <w:r>
-        <w:t>] credit card</w:t>
+        <w:t xml:space="preserve">] </w:t>
+      </w:r>
+      <w:proofErr w:type="gramStart"/>
+      <w:r>
+        <w:t>credit</w:t>
+      </w:r>
+      <w:proofErr w:type="gramEnd"/>
+      <w:r>
+        <w:t xml:space="preserve"> card</w:t>
       </w:r>
       <w:r>
         <w:t xml:space="preserve"> – Braintree integration</w:t>
@@ -1582,25 +2303,41 @@
     </w:p>
     <w:p>
       <w:r>
+        <w:t>[x</w:t>
+      </w:r>
+      <w:r>
+        <w:t xml:space="preserve">] </w:t>
+      </w:r>
+      <w:proofErr w:type="gramStart"/>
+      <w:r>
+        <w:t>get</w:t>
+      </w:r>
+      <w:proofErr w:type="gramEnd"/>
+      <w:r>
+        <w:t xml:space="preserve"> </w:t>
+      </w:r>
+      <w:proofErr w:type="spellStart"/>
+      <w:r>
+        <w:t>caks</w:t>
+      </w:r>
+      <w:proofErr w:type="spellEnd"/>
+      <w:r>
+        <w:t xml:space="preserve"> PROD keys into settings.py and publish</w:t>
+      </w:r>
+    </w:p>
+    <w:p>
+      <w:r>
+        <w:t>[x</w:t>
+      </w:r>
+      <w:r>
+        <w:t>] Privacy Policy (see below). Publish and send link to Braintree for review.</w:t>
+      </w:r>
+    </w:p>
+    <w:p>
+      <w:r>
         <w:rPr>
           <w:highlight w:val="yellow"/>
         </w:rPr>
-        <w:t>[ ] get caks PROD keys into settings.py and publish</w:t>
-      </w:r>
-    </w:p>
-    <w:p>
-      <w:r>
-        <w:rPr>
-          <w:highlight w:val="yellow"/>
-        </w:rPr>
-        <w:t>[ ] Privacy Policy (see below). Publish and send link to Braintree for review.</w:t>
-      </w:r>
-    </w:p>
-    <w:p>
-      <w:r>
-        <w:rPr>
-          <w:highlight w:val="yellow"/>
-        </w:rPr>
         <w:t>[ ] Terms &amp; Conditions (see below)</w:t>
       </w:r>
     </w:p>
@@ -1608,9 +2345,11 @@
       <w:pPr>
         <w:pStyle w:val="Heading2"/>
       </w:pPr>
+      <w:proofErr w:type="spellStart"/>
       <w:r>
         <w:t>Misc</w:t>
       </w:r>
+      <w:proofErr w:type="spellEnd"/>
     </w:p>
     <w:p>
       <w:r>
@@ -1629,12 +2368,36 @@
     </w:p>
     <w:p>
       <w:r>
-        <w:t>[x] add more useful columns to the Registrations admin console</w:t>
-      </w:r>
-    </w:p>
-    <w:p>
-      <w:r>
-        <w:t>[x] add “booked_room” Boolean to registration object and add to admin console.</w:t>
+        <w:t xml:space="preserve">[x] </w:t>
+      </w:r>
+      <w:proofErr w:type="gramStart"/>
+      <w:r>
+        <w:t>add</w:t>
+      </w:r>
+      <w:proofErr w:type="gramEnd"/>
+      <w:r>
+        <w:t xml:space="preserve"> more useful columns to the Registrations admin console</w:t>
+      </w:r>
+    </w:p>
+    <w:p>
+      <w:r>
+        <w:t xml:space="preserve">[x] </w:t>
+      </w:r>
+      <w:proofErr w:type="gramStart"/>
+      <w:r>
+        <w:t>add</w:t>
+      </w:r>
+      <w:proofErr w:type="gramEnd"/>
+      <w:r>
+        <w:t xml:space="preserve"> “</w:t>
+      </w:r>
+      <w:proofErr w:type="spellStart"/>
+      <w:r>
+        <w:t>booked_room</w:t>
+      </w:r>
+      <w:proofErr w:type="spellEnd"/>
+      <w:r>
+        <w:t>” Boolean to registration object and add to admin console.</w:t>
       </w:r>
     </w:p>
     <w:p>
@@ -1644,14 +2407,35 @@
     </w:p>
     <w:p>
       <w:r>
-        <w:t>[x]REPORT on LINEs at a show, make the NAME a link to the contact info for that exhibitor!</w:t>
+        <w:t xml:space="preserve">[x]REPORT on LINEs at a </w:t>
+      </w:r>
+      <w:proofErr w:type="gramStart"/>
+      <w:r>
+        <w:t>show,</w:t>
+      </w:r>
+      <w:proofErr w:type="gramEnd"/>
+      <w:r>
+        <w:t xml:space="preserve"> make the NAME a link to the contact info for that exhibitor!</w:t>
       </w:r>
     </w:p>
     <w:p>
       <w:r>
         <w:lastRenderedPageBreak/>
-        <w:t xml:space="preserve"> [x]Room Number for exhibitos for a show.</w:t>
-      </w:r>
+        <w:t xml:space="preserve"> [x]</w:t>
+      </w:r>
+      <w:proofErr w:type="gramStart"/>
+      <w:r>
+        <w:t xml:space="preserve">Room Number for </w:t>
+      </w:r>
+      <w:proofErr w:type="spellStart"/>
+      <w:r>
+        <w:t>exhibitos</w:t>
+      </w:r>
+      <w:proofErr w:type="spellEnd"/>
+      <w:r>
+        <w:t xml:space="preserve"> for a show.</w:t>
+      </w:r>
+      <w:proofErr w:type="gramEnd"/>
     </w:p>
     <w:p>
       <w:r>
@@ -1672,7 +2456,15 @@
         <w:t>[x</w:t>
       </w:r>
       <w:r>
-        <w:t xml:space="preserve">] custom error pages? </w:t>
+        <w:t xml:space="preserve">] </w:t>
+      </w:r>
+      <w:proofErr w:type="gramStart"/>
+      <w:r>
+        <w:t>custom</w:t>
+      </w:r>
+      <w:proofErr w:type="gramEnd"/>
+      <w:r>
+        <w:t xml:space="preserve"> error pages? </w:t>
       </w:r>
       <w:hyperlink r:id="rId28" w:anchor="customizing-error-views" w:history="1">
         <w:r>
@@ -1685,7 +2477,15 @@
     </w:p>
     <w:p>
       <w:r>
-        <w:t>[x] robots.txt file?</w:t>
+        <w:t xml:space="preserve">[x] </w:t>
+      </w:r>
+      <w:proofErr w:type="gramStart"/>
+      <w:r>
+        <w:t>robots.txt</w:t>
+      </w:r>
+      <w:proofErr w:type="gramEnd"/>
+      <w:r>
+        <w:t xml:space="preserve"> file?</w:t>
       </w:r>
     </w:p>
     <w:p>
@@ -1701,26 +2501,52 @@
     </w:p>
     <w:p>
       <w:r>
-        <w:t>[ ] configure django in GAE to send email and enable ADMINS among other things.</w:t>
-      </w:r>
-    </w:p>
-    <w:p>
-      <w:r>
-        <w:t>[ ]After login, show a green success/advising bar at the top of the activities page, or next page (?)</w:t>
-      </w:r>
-    </w:p>
-    <w:p>
-      <w:r>
-        <w:t>[ ]After create a new user on /add-user/, take her back to that empty screen. Make an admin page with links to admin stuff?</w:t>
+        <w:t xml:space="preserve">[ ] configure </w:t>
+      </w:r>
+      <w:proofErr w:type="spellStart"/>
+      <w:r>
+        <w:t>django</w:t>
+      </w:r>
+      <w:proofErr w:type="spellEnd"/>
+      <w:r>
+        <w:t xml:space="preserve"> in GAE to send email and enable ADMINS among other things.</w:t>
+      </w:r>
+    </w:p>
+    <w:p>
+      <w:r>
+        <w:t xml:space="preserve">[ </w:t>
+      </w:r>
+      <w:proofErr w:type="gramStart"/>
+      <w:r>
+        <w:t>]After</w:t>
+      </w:r>
+      <w:proofErr w:type="gramEnd"/>
+      <w:r>
+        <w:t xml:space="preserve"> login, show a green success/advising bar at the top of the activities page, or next page (?)</w:t>
+      </w:r>
+    </w:p>
+    <w:p>
+      <w:r>
+        <w:t xml:space="preserve">[ </w:t>
+      </w:r>
+      <w:proofErr w:type="gramStart"/>
+      <w:r>
+        <w:t>]After</w:t>
+      </w:r>
+      <w:proofErr w:type="gramEnd"/>
+      <w:r>
+        <w:t xml:space="preserve"> create a new user on /add-user/, take her back to that empty screen. Make an admin page with links to admin stuff?</w:t>
       </w:r>
     </w:p>
     <w:p>
       <w:r>
         <w:t xml:space="preserve"> </w:t>
       </w:r>
+      <w:proofErr w:type="gramStart"/>
       <w:r>
         <w:t>[ ] Comments box from users (needs email first?)</w:t>
       </w:r>
+      <w:proofErr w:type="gramEnd"/>
     </w:p>
     <w:p>
       <w:r>
@@ -1728,13 +2554,23 @@
       </w:r>
     </w:p>
     <w:p>
+      <w:proofErr w:type="gramStart"/>
       <w:r>
         <w:t>[ ] searchable directories of exhibitors and retailers?</w:t>
       </w:r>
-    </w:p>
-    <w:p>
-      <w:r>
-        <w:t>[ ] what happens when you make a user not ACTIVE in Django? Test it out. Is this how we want to keep people off the system when no longer in NWKS?</w:t>
+      <w:proofErr w:type="gramEnd"/>
+    </w:p>
+    <w:p>
+      <w:r>
+        <w:t xml:space="preserve">[ ] what happens when you make a user not ACTIVE in </w:t>
+      </w:r>
+      <w:proofErr w:type="spellStart"/>
+      <w:r>
+        <w:t>Django</w:t>
+      </w:r>
+      <w:proofErr w:type="spellEnd"/>
+      <w:r>
+        <w:t>? Test it out. Is this how we want to keep people off the system when no longer in NWKS?</w:t>
       </w:r>
     </w:p>
     <w:p>
@@ -1750,7 +2586,15 @@
         <w:t>[x</w:t>
       </w:r>
       <w:r>
-        <w:t xml:space="preserve">] Localflavor changes: </w:t>
+        <w:t xml:space="preserve">] </w:t>
+      </w:r>
+      <w:proofErr w:type="spellStart"/>
+      <w:r>
+        <w:t>Localflavor</w:t>
+      </w:r>
+      <w:proofErr w:type="spellEnd"/>
+      <w:r>
+        <w:t xml:space="preserve"> changes: </w:t>
       </w:r>
       <w:hyperlink r:id="rId29" w:anchor="localflavor-how-to-migrate" w:history="1">
         <w:r>
@@ -1822,14 +2666,42 @@
           <w:sz w:val="20"/>
           <w:szCs w:val="20"/>
         </w:rPr>
-        <w:t>from django.contrib.localflavor.fr.forms import FRPhoneNumberField</w:t>
-      </w:r>
+        <w:t xml:space="preserve">from </w:t>
+      </w:r>
+      <w:proofErr w:type="spellStart"/>
       <w:r>
         <w:rPr>
           <w:rFonts w:ascii="Courier New" w:eastAsia="Times New Roman" w:hAnsi="Courier New" w:cs="Courier New"/>
           <w:sz w:val="20"/>
           <w:szCs w:val="20"/>
         </w:rPr>
+        <w:t>django.contrib.localflavor.fr.forms</w:t>
+      </w:r>
+      <w:proofErr w:type="spellEnd"/>
+      <w:r>
+        <w:rPr>
+          <w:rFonts w:ascii="Courier New" w:eastAsia="Times New Roman" w:hAnsi="Courier New" w:cs="Courier New"/>
+          <w:sz w:val="20"/>
+          <w:szCs w:val="20"/>
+        </w:rPr>
+        <w:t xml:space="preserve"> import </w:t>
+      </w:r>
+      <w:proofErr w:type="spellStart"/>
+      <w:r>
+        <w:rPr>
+          <w:rFonts w:ascii="Courier New" w:eastAsia="Times New Roman" w:hAnsi="Courier New" w:cs="Courier New"/>
+          <w:sz w:val="20"/>
+          <w:szCs w:val="20"/>
+        </w:rPr>
+        <w:t>FRPhoneNumberField</w:t>
+      </w:r>
+      <w:proofErr w:type="spellEnd"/>
+      <w:r>
+        <w:rPr>
+          <w:rFonts w:ascii="Courier New" w:eastAsia="Times New Roman" w:hAnsi="Courier New" w:cs="Courier New"/>
+          <w:sz w:val="20"/>
+          <w:szCs w:val="20"/>
+        </w:rPr>
         <w:br/>
       </w:r>
       <w:r>
@@ -1854,8 +2726,36 @@
           <w:sz w:val="20"/>
           <w:szCs w:val="20"/>
         </w:rPr>
-        <w:t>from django_localflavor_fr.forms import FRPhoneNumberField</w:t>
-      </w:r>
+        <w:t xml:space="preserve">from </w:t>
+      </w:r>
+      <w:proofErr w:type="spellStart"/>
+      <w:r>
+        <w:rPr>
+          <w:rFonts w:ascii="Courier New" w:eastAsia="Times New Roman" w:hAnsi="Courier New" w:cs="Courier New"/>
+          <w:sz w:val="20"/>
+          <w:szCs w:val="20"/>
+        </w:rPr>
+        <w:t>django_localflavor_fr.forms</w:t>
+      </w:r>
+      <w:proofErr w:type="spellEnd"/>
+      <w:r>
+        <w:rPr>
+          <w:rFonts w:ascii="Courier New" w:eastAsia="Times New Roman" w:hAnsi="Courier New" w:cs="Courier New"/>
+          <w:sz w:val="20"/>
+          <w:szCs w:val="20"/>
+        </w:rPr>
+        <w:t xml:space="preserve"> import </w:t>
+      </w:r>
+      <w:proofErr w:type="spellStart"/>
+      <w:r>
+        <w:rPr>
+          <w:rFonts w:ascii="Courier New" w:eastAsia="Times New Roman" w:hAnsi="Courier New" w:cs="Courier New"/>
+          <w:sz w:val="20"/>
+          <w:szCs w:val="20"/>
+        </w:rPr>
+        <w:t>FRPhoneNumberField</w:t>
+      </w:r>
+      <w:proofErr w:type="spellEnd"/>
     </w:p>
     <w:p>
       <w:pPr>
@@ -1917,8 +2817,13 @@
     </w:p>
     <w:p>
       <w:r>
-        <w:t>[x] Copyright using template for year so don’t have to update in 2014 etc</w:t>
-      </w:r>
+        <w:t xml:space="preserve">[x] Copyright using template for year so don’t have to update in 2014 </w:t>
+      </w:r>
+      <w:proofErr w:type="spellStart"/>
+      <w:r>
+        <w:t>etc</w:t>
+      </w:r>
+      <w:proofErr w:type="spellEnd"/>
     </w:p>
     <w:p>
       <w:r>
@@ -1928,7 +2833,15 @@
         <w:t>L</w:t>
       </w:r>
       <w:r>
-        <w:t>ogos: Python, Django, GAE</w:t>
+        <w:t xml:space="preserve">ogos: Python, </w:t>
+      </w:r>
+      <w:proofErr w:type="spellStart"/>
+      <w:r>
+        <w:t>Django</w:t>
+      </w:r>
+      <w:proofErr w:type="spellEnd"/>
+      <w:r>
+        <w:t>, GAE</w:t>
       </w:r>
     </w:p>
     <w:p>
@@ -1936,7 +2849,15 @@
         <w:t>[x</w:t>
       </w:r>
       <w:r>
-        <w:t>] website version #</w:t>
+        <w:t xml:space="preserve">] </w:t>
+      </w:r>
+      <w:proofErr w:type="gramStart"/>
+      <w:r>
+        <w:t>website</w:t>
+      </w:r>
+      <w:proofErr w:type="gramEnd"/>
+      <w:r>
+        <w:t xml:space="preserve"> version #</w:t>
       </w:r>
     </w:p>
     <w:p>
@@ -1990,8 +2911,13 @@
       </w:r>
     </w:p>
     <w:p>
-      <w:r>
-        <w:t>$15 per table, max 2 ($25 if late). Taxes and service charge apply.</w:t>
+      <w:proofErr w:type="gramStart"/>
+      <w:r>
+        <w:t>$15 per table, max 2 ($25 if late).</w:t>
+      </w:r>
+      <w:proofErr w:type="gramEnd"/>
+      <w:r>
+        <w:t xml:space="preserve"> Taxes and service charge apply.</w:t>
       </w:r>
     </w:p>
     <w:p>
@@ -2177,7 +3103,21 @@
           <w:rFonts w:ascii="Arial" w:hAnsi="Arial" w:cs="Arial"/>
         </w:rPr>
         <w:br/>
-        <w:t>When ordering or registering on our site, as appropriate, you may be asked to enter your: name, e-mail address, mailing address, phone number or credit card information.</w:t>
+        <w:t xml:space="preserve">When ordering or registering on our site, as appropriate, you may be asked to enter </w:t>
+      </w:r>
+      <w:proofErr w:type="gramStart"/>
+      <w:r>
+        <w:rPr>
+          <w:rFonts w:ascii="Arial" w:hAnsi="Arial" w:cs="Arial"/>
+        </w:rPr>
+        <w:t>your</w:t>
+      </w:r>
+      <w:proofErr w:type="gramEnd"/>
+      <w:r>
+        <w:rPr>
+          <w:rFonts w:ascii="Arial" w:hAnsi="Arial" w:cs="Arial"/>
+        </w:rPr>
+        <w:t>: name, e-mail address, mailing address, phone number or credit card information.</w:t>
       </w:r>
       <w:r>
         <w:rPr>
@@ -2215,8 +3155,16 @@
           <w:rFonts w:ascii="Arial" w:hAnsi="Arial" w:cs="Arial"/>
         </w:rPr>
         <w:br/>
-        <w:t xml:space="preserve">Any of the information we collect from you may be used in one of the following ways: </w:t>
-      </w:r>
+        <w:t>Any of the information we collect from you may be used in one of the following ways</w:t>
+      </w:r>
+      <w:proofErr w:type="gramStart"/>
+      <w:r>
+        <w:rPr>
+          <w:rFonts w:ascii="Arial" w:hAnsi="Arial" w:cs="Arial"/>
+        </w:rPr>
+        <w:t xml:space="preserve">: </w:t>
+      </w:r>
+      <w:proofErr w:type="gramEnd"/>
       <w:r>
         <w:rPr>
           <w:rFonts w:ascii="Arial" w:hAnsi="Arial" w:cs="Arial"/>
@@ -2319,7 +3267,21 @@
           <w:rFonts w:ascii="Arial" w:hAnsi="Arial" w:cs="Arial"/>
         </w:rPr>
         <w:br/>
-        <w:t>We offer the use of a secure server. All supplied sensitive/credit information is transmitted via Secure Socket Layer (SSL) technology and then encrypted into our Payment gateway providers database only to be accessible by those authorized with special access rights to such systems, and are required to?keep the information confidential.</w:t>
+        <w:t xml:space="preserve">We offer the use of a secure server. All supplied sensitive/credit information is transmitted via Secure Socket Layer (SSL) technology and then encrypted into our Payment gateway providers database only to be accessible by those authorized with special access rights to such systems, and are required </w:t>
+      </w:r>
+      <w:proofErr w:type="spellStart"/>
+      <w:r>
+        <w:rPr>
+          <w:rFonts w:ascii="Arial" w:hAnsi="Arial" w:cs="Arial"/>
+        </w:rPr>
+        <w:t>to?keep</w:t>
+      </w:r>
+      <w:proofErr w:type="spellEnd"/>
+      <w:r>
+        <w:rPr>
+          <w:rFonts w:ascii="Arial" w:hAnsi="Arial" w:cs="Arial"/>
+        </w:rPr>
+        <w:t xml:space="preserve"> the information confidential.</w:t>
       </w:r>
       <w:r>
         <w:rPr>
@@ -2370,7 +3332,21 @@
           <w:rFonts w:ascii="Arial" w:hAnsi="Arial" w:cs="Arial"/>
         </w:rPr>
         <w:br/>
-        <w:t>Yes (Cookies are small files that a site or its service provider transfers to your computers hard drive through your Web browser (if you allow) that enables the sites or service providers systems to recognize your browser and capture and remember certain information</w:t>
+        <w:t xml:space="preserve">Yes (Cookies are small files that a site or its service provider transfers to your </w:t>
+      </w:r>
+      <w:proofErr w:type="spellStart"/>
+      <w:r>
+        <w:rPr>
+          <w:rFonts w:ascii="Arial" w:hAnsi="Arial" w:cs="Arial"/>
+        </w:rPr>
+        <w:t>computers</w:t>
+      </w:r>
+      <w:proofErr w:type="spellEnd"/>
+      <w:r>
+        <w:rPr>
+          <w:rFonts w:ascii="Arial" w:hAnsi="Arial" w:cs="Arial"/>
+        </w:rPr>
+        <w:t xml:space="preserve"> hard drive through your Web browser (if you allow) that enables the sites or service providers systems to recognize your browser and capture and remember certain information</w:t>
       </w:r>
       <w:r>
         <w:rPr>
@@ -2459,39 +3435,75 @@
           <w:rFonts w:ascii="Arial" w:hAnsi="Arial" w:cs="Arial"/>
         </w:rPr>
         <w:br/>
-        <w:t>Because we value your privacy we have taken the necessary precautions to be in compliance with the California Online Privacy Protection Act. We therefore will not distribute your personal information to outside parties without your consent.</w:t>
-      </w:r>
-      <w:r>
-        <w:rPr>
-          <w:rFonts w:ascii="Arial" w:hAnsi="Arial" w:cs="Arial"/>
-        </w:rPr>
-        <w:br/>
-      </w:r>
-      <w:r>
-        <w:rPr>
-          <w:rFonts w:ascii="Arial" w:hAnsi="Arial" w:cs="Arial"/>
-        </w:rPr>
-        <w:br/>
-        <w:t>As part of the California Online Privacy Protection Act, all users of our site may make any changes to their information at anytime by logging into the site and going to the 'Edit My Profile' page.</w:t>
-      </w:r>
-      <w:r>
-        <w:rPr>
-          <w:rFonts w:ascii="Arial" w:hAnsi="Arial" w:cs="Arial"/>
-        </w:rPr>
-        <w:br/>
-      </w:r>
-      <w:r>
-        <w:rPr>
-          <w:rFonts w:ascii="Arial" w:hAnsi="Arial" w:cs="Arial"/>
-        </w:rPr>
-        <w:br/>
-      </w:r>
+      </w:r>
+      <w:proofErr w:type="gramStart"/>
+      <w:r>
+        <w:rPr>
+          <w:rFonts w:ascii="Arial" w:hAnsi="Arial" w:cs="Arial"/>
+        </w:rPr>
+        <w:t>Because</w:t>
+      </w:r>
+      <w:proofErr w:type="gramEnd"/>
+      <w:r>
+        <w:rPr>
+          <w:rFonts w:ascii="Arial" w:hAnsi="Arial" w:cs="Arial"/>
+        </w:rPr>
+        <w:t xml:space="preserve"> we value your privacy we have taken the necessary precautions to be in compliance with the California Online Privacy Protection Act. We therefore will not distribute your personal information to outside parties without your consent.</w:t>
+      </w:r>
+      <w:r>
+        <w:rPr>
+          <w:rFonts w:ascii="Arial" w:hAnsi="Arial" w:cs="Arial"/>
+        </w:rPr>
+        <w:br/>
+      </w:r>
+      <w:r>
+        <w:rPr>
+          <w:rFonts w:ascii="Arial" w:hAnsi="Arial" w:cs="Arial"/>
+        </w:rPr>
+        <w:br/>
+        <w:t xml:space="preserve">As part of the California Online Privacy Protection Act, all users of our site may make any changes to their information at </w:t>
+      </w:r>
+      <w:proofErr w:type="spellStart"/>
+      <w:r>
+        <w:rPr>
+          <w:rFonts w:ascii="Arial" w:hAnsi="Arial" w:cs="Arial"/>
+        </w:rPr>
+        <w:t>anytime</w:t>
+      </w:r>
+      <w:proofErr w:type="spellEnd"/>
+      <w:r>
+        <w:rPr>
+          <w:rFonts w:ascii="Arial" w:hAnsi="Arial" w:cs="Arial"/>
+        </w:rPr>
+        <w:t xml:space="preserve"> by logging into the site and going to the 'Edit My Profile' page.</w:t>
+      </w:r>
+      <w:r>
+        <w:rPr>
+          <w:rFonts w:ascii="Arial" w:hAnsi="Arial" w:cs="Arial"/>
+        </w:rPr>
+        <w:br/>
+      </w:r>
+      <w:r>
+        <w:rPr>
+          <w:rFonts w:ascii="Arial" w:hAnsi="Arial" w:cs="Arial"/>
+        </w:rPr>
+        <w:br/>
+      </w:r>
+      <w:proofErr w:type="spellStart"/>
       <w:r>
         <w:rPr>
           <w:rStyle w:val="Strong"/>
           <w:rFonts w:ascii="Arial" w:hAnsi="Arial" w:cs="Arial"/>
         </w:rPr>
-        <w:t>Childrens Online Privacy Protection Act Compliance</w:t>
+        <w:t>Childrens</w:t>
+      </w:r>
+      <w:proofErr w:type="spellEnd"/>
+      <w:r>
+        <w:rPr>
+          <w:rStyle w:val="Strong"/>
+          <w:rFonts w:ascii="Arial" w:hAnsi="Arial" w:cs="Arial"/>
+        </w:rPr>
+        <w:t xml:space="preserve"> Online Privacy Protection Act Compliance</w:t>
       </w:r>
       <w:r>
         <w:rPr>
@@ -2510,7 +3522,21 @@
           <w:rFonts w:ascii="Arial" w:hAnsi="Arial" w:cs="Arial"/>
         </w:rPr>
         <w:br/>
-        <w:t>We are in compliance with the requirements of COPPA (Childrens Online Privacy Protection Act), we do not collect any information from anyone under 13 years of age. Our website, products and services are all directed to people who are at least 13 years old or older.</w:t>
+        <w:t>We are in compliance with the requirements of COPPA (</w:t>
+      </w:r>
+      <w:proofErr w:type="spellStart"/>
+      <w:r>
+        <w:rPr>
+          <w:rFonts w:ascii="Arial" w:hAnsi="Arial" w:cs="Arial"/>
+        </w:rPr>
+        <w:t>Childrens</w:t>
+      </w:r>
+      <w:proofErr w:type="spellEnd"/>
+      <w:r>
+        <w:rPr>
+          <w:rFonts w:ascii="Arial" w:hAnsi="Arial" w:cs="Arial"/>
+        </w:rPr>
+        <w:t xml:space="preserve"> Online Privacy Protection Act), we do not collect any information from anyone under 13 years of age. Our website, products and services are all directed to people who are at least 13 years old or older.</w:t>
       </w:r>
       <w:r>
         <w:rPr>
@@ -2677,12 +3703,21 @@
         </w:rPr>
         <w:br/>
       </w:r>
+      <w:proofErr w:type="gramStart"/>
       <w:r>
         <w:rPr>
           <w:rStyle w:val="Strong"/>
           <w:rFonts w:ascii="Arial" w:hAnsi="Arial" w:cs="Arial"/>
         </w:rPr>
-        <w:t>Contacting Us</w:t>
+        <w:t>Contacting</w:t>
+      </w:r>
+      <w:proofErr w:type="gramEnd"/>
+      <w:r>
+        <w:rPr>
+          <w:rStyle w:val="Strong"/>
+          <w:rFonts w:ascii="Arial" w:hAnsi="Arial" w:cs="Arial"/>
+        </w:rPr>
+        <w:t xml:space="preserve"> Us</w:t>
       </w:r>
       <w:r>
         <w:rPr>
@@ -2756,7 +3791,20 @@
           <w:rFonts w:ascii="Arial" w:hAnsi="Arial" w:cs="Arial"/>
         </w:rPr>
         <w:br/>
-        <w:t xml:space="preserve">This policy is powered by Trust Guard </w:t>
+      </w:r>
+      <w:proofErr w:type="gramStart"/>
+      <w:r>
+        <w:rPr>
+          <w:rFonts w:ascii="Arial" w:hAnsi="Arial" w:cs="Arial"/>
+        </w:rPr>
+        <w:t>This</w:t>
+      </w:r>
+      <w:proofErr w:type="gramEnd"/>
+      <w:r>
+        <w:rPr>
+          <w:rFonts w:ascii="Arial" w:hAnsi="Arial" w:cs="Arial"/>
+        </w:rPr>
+        <w:t xml:space="preserve"> policy is powered by Trust Guard </w:t>
       </w:r>
       <w:hyperlink r:id="rId35" w:tgtFrame="_blank" w:history="1">
         <w:r>
@@ -2829,11 +3877,19 @@
       <w:r>
         <w:br/>
       </w:r>
+      <w:proofErr w:type="gramStart"/>
       <w:r>
         <w:rPr>
           <w:b/>
         </w:rPr>
-        <w:t>As An</w:t>
+        <w:t>As</w:t>
+      </w:r>
+      <w:proofErr w:type="gramEnd"/>
+      <w:r>
+        <w:rPr>
+          <w:b/>
+        </w:rPr>
+        <w:t xml:space="preserve"> An</w:t>
       </w:r>
       <w:r>
         <w:t xml:space="preserve"> even planner</w:t>
@@ -2859,7 +3915,23 @@
         <w:t>Scenario 1:</w:t>
       </w:r>
       <w:r>
-        <w:t xml:space="preserve"> When an exhibitor registers on or before a show's late_date the late_fee is $0.</w:t>
+        <w:t xml:space="preserve"> When an exhibitor registers on or before a show's </w:t>
+      </w:r>
+      <w:proofErr w:type="spellStart"/>
+      <w:r>
+        <w:t>late_date</w:t>
+      </w:r>
+      <w:proofErr w:type="spellEnd"/>
+      <w:r>
+        <w:t xml:space="preserve"> the </w:t>
+      </w:r>
+      <w:proofErr w:type="spellStart"/>
+      <w:r>
+        <w:t>late_fee</w:t>
+      </w:r>
+      <w:proofErr w:type="spellEnd"/>
+      <w:r>
+        <w:t xml:space="preserve"> is $0.</w:t>
       </w:r>
     </w:p>
     <w:p>
@@ -2886,21 +3958,25 @@
       <w:r>
         <w:br/>
       </w:r>
+      <w:proofErr w:type="gramStart"/>
       <w:r>
         <w:rPr>
           <w:b/>
         </w:rPr>
         <w:t>When</w:t>
       </w:r>
+      <w:proofErr w:type="gramEnd"/>
       <w:r>
         <w:t xml:space="preserve"> the date is before the </w:t>
       </w:r>
       <w:r>
         <w:t xml:space="preserve">show’s </w:t>
       </w:r>
+      <w:proofErr w:type="spellStart"/>
       <w:r>
         <w:t>late_date</w:t>
       </w:r>
+      <w:proofErr w:type="spellEnd"/>
       <w:r>
         <w:br/>
       </w:r>
@@ -2911,7 +3987,15 @@
         <w:t>Then</w:t>
       </w:r>
       <w:r>
-        <w:t xml:space="preserve"> no late_fee is assessed</w:t>
+        <w:t xml:space="preserve"> no </w:t>
+      </w:r>
+      <w:proofErr w:type="spellStart"/>
+      <w:r>
+        <w:t>late_fee</w:t>
+      </w:r>
+      <w:proofErr w:type="spellEnd"/>
+      <w:r>
+        <w:t xml:space="preserve"> is assessed</w:t>
       </w:r>
       <w:r>
         <w:br/>
@@ -2923,7 +4007,15 @@
         <w:t>And</w:t>
       </w:r>
       <w:r>
-        <w:t xml:space="preserve"> the invoice line-item for late_fee is displayed as $0</w:t>
+        <w:t xml:space="preserve"> the invoice line-item for </w:t>
+      </w:r>
+      <w:proofErr w:type="spellStart"/>
+      <w:r>
+        <w:t>late_fee</w:t>
+      </w:r>
+      <w:proofErr w:type="spellEnd"/>
+      <w:r>
+        <w:t xml:space="preserve"> is displayed as $0</w:t>
       </w:r>
     </w:p>
     <w:p>
@@ -2945,21 +4037,25 @@
       <w:r>
         <w:br/>
       </w:r>
+      <w:proofErr w:type="gramStart"/>
       <w:r>
         <w:rPr>
           <w:b/>
         </w:rPr>
         <w:t>When</w:t>
       </w:r>
+      <w:proofErr w:type="gramEnd"/>
       <w:r>
         <w:t xml:space="preserve"> the date is the same as the </w:t>
       </w:r>
       <w:r>
         <w:t xml:space="preserve">show’s </w:t>
       </w:r>
+      <w:proofErr w:type="spellStart"/>
       <w:r>
         <w:t>late_date</w:t>
       </w:r>
+      <w:proofErr w:type="spellEnd"/>
       <w:r>
         <w:br/>
       </w:r>
@@ -2970,7 +4066,15 @@
         <w:t>Then</w:t>
       </w:r>
       <w:r>
-        <w:t xml:space="preserve"> no late_fee is assessed</w:t>
+        <w:t xml:space="preserve"> no </w:t>
+      </w:r>
+      <w:proofErr w:type="spellStart"/>
+      <w:r>
+        <w:t>late_fee</w:t>
+      </w:r>
+      <w:proofErr w:type="spellEnd"/>
+      <w:r>
+        <w:t xml:space="preserve"> is assessed</w:t>
       </w:r>
       <w:r>
         <w:br/>
@@ -2982,7 +4086,15 @@
         <w:t>And</w:t>
       </w:r>
       <w:r>
-        <w:t xml:space="preserve"> the invoice line-item for late_fee is displayed as $0</w:t>
+        <w:t xml:space="preserve"> the invoice line-item for </w:t>
+      </w:r>
+      <w:proofErr w:type="spellStart"/>
+      <w:r>
+        <w:t>late_fee</w:t>
+      </w:r>
+      <w:proofErr w:type="spellEnd"/>
+      <w:r>
+        <w:t xml:space="preserve"> is displayed as $0</w:t>
       </w:r>
     </w:p>
     <w:p>
@@ -2993,7 +4105,23 @@
         <w:t>Scenario 2:</w:t>
       </w:r>
       <w:r>
-        <w:t xml:space="preserve"> When an exhibitor registers after a show's late_date the late_fee is automatically assessed.</w:t>
+        <w:t xml:space="preserve"> When an exhibitor registers after a show's </w:t>
+      </w:r>
+      <w:proofErr w:type="spellStart"/>
+      <w:r>
+        <w:t>late_date</w:t>
+      </w:r>
+      <w:proofErr w:type="spellEnd"/>
+      <w:r>
+        <w:t xml:space="preserve"> the </w:t>
+      </w:r>
+      <w:proofErr w:type="spellStart"/>
+      <w:r>
+        <w:t>late_fee</w:t>
+      </w:r>
+      <w:proofErr w:type="spellEnd"/>
+      <w:r>
+        <w:t xml:space="preserve"> is automatically assessed.</w:t>
       </w:r>
     </w:p>
     <w:p>
@@ -3015,21 +4143,25 @@
       <w:r>
         <w:br/>
       </w:r>
+      <w:proofErr w:type="gramStart"/>
       <w:r>
         <w:rPr>
           <w:b/>
         </w:rPr>
         <w:t>When</w:t>
       </w:r>
+      <w:proofErr w:type="gramEnd"/>
       <w:r>
         <w:t xml:space="preserve"> the date is after the </w:t>
       </w:r>
       <w:r>
         <w:t xml:space="preserve">show’s </w:t>
       </w:r>
+      <w:proofErr w:type="spellStart"/>
       <w:r>
         <w:t>late_date</w:t>
       </w:r>
+      <w:proofErr w:type="spellEnd"/>
       <w:r>
         <w:br/>
       </w:r>
@@ -3040,7 +4172,15 @@
         <w:t>Then</w:t>
       </w:r>
       <w:r>
-        <w:t xml:space="preserve"> the late_fee is assessed</w:t>
+        <w:t xml:space="preserve"> the </w:t>
+      </w:r>
+      <w:proofErr w:type="spellStart"/>
+      <w:r>
+        <w:t>late_fee</w:t>
+      </w:r>
+      <w:proofErr w:type="spellEnd"/>
+      <w:r>
+        <w:t xml:space="preserve"> is assessed</w:t>
       </w:r>
       <w:r>
         <w:br/>
@@ -3052,7 +4192,15 @@
         <w:t>And</w:t>
       </w:r>
       <w:r>
-        <w:t xml:space="preserve"> the invoice line-item for late_fee is displayed as $75 (or $100 after rate hike)</w:t>
+        <w:t xml:space="preserve"> the invoice line-item for </w:t>
+      </w:r>
+      <w:proofErr w:type="spellStart"/>
+      <w:r>
+        <w:t>late_fee</w:t>
+      </w:r>
+      <w:proofErr w:type="spellEnd"/>
+      <w:r>
+        <w:t xml:space="preserve"> is displayed as $75 (or $100 after rate hike)</w:t>
       </w:r>
     </w:p>
     <w:p>
@@ -3076,11 +4224,19 @@
       <w:r>
         <w:br/>
       </w:r>
+      <w:proofErr w:type="gramStart"/>
       <w:r>
         <w:rPr>
           <w:b/>
         </w:rPr>
-        <w:t>As An</w:t>
+        <w:t>As</w:t>
+      </w:r>
+      <w:proofErr w:type="gramEnd"/>
+      <w:r>
+        <w:rPr>
+          <w:b/>
+        </w:rPr>
+        <w:t xml:space="preserve"> An</w:t>
       </w:r>
       <w:r>
         <w:t xml:space="preserve"> event planner</w:t>
@@ -3106,7 +4262,15 @@
         <w:t>Scenario 1:</w:t>
       </w:r>
       <w:r>
-        <w:t xml:space="preserve"> Exhibitors can register on or before a show's closed_date.</w:t>
+        <w:t xml:space="preserve"> Exhibitors can register on or before a show's </w:t>
+      </w:r>
+      <w:proofErr w:type="spellStart"/>
+      <w:r>
+        <w:t>closed_date</w:t>
+      </w:r>
+      <w:proofErr w:type="spellEnd"/>
+      <w:r>
+        <w:t>.</w:t>
       </w:r>
     </w:p>
     <w:p>
@@ -3122,15 +4286,22 @@
       <w:r>
         <w:br/>
       </w:r>
+      <w:proofErr w:type="gramStart"/>
       <w:r>
         <w:rPr>
           <w:b/>
         </w:rPr>
         <w:t>When</w:t>
       </w:r>
-      <w:r>
-        <w:t xml:space="preserve"> the date is before the show’s closed_date</w:t>
-      </w:r>
+      <w:proofErr w:type="gramEnd"/>
+      <w:r>
+        <w:t xml:space="preserve"> the date is before the show’s </w:t>
+      </w:r>
+      <w:proofErr w:type="spellStart"/>
+      <w:r>
+        <w:t>closed_date</w:t>
+      </w:r>
+      <w:proofErr w:type="spellEnd"/>
       <w:r>
         <w:br/>
       </w:r>
@@ -3169,15 +4340,22 @@
       <w:r>
         <w:br/>
       </w:r>
+      <w:proofErr w:type="gramStart"/>
       <w:r>
         <w:rPr>
           <w:b/>
         </w:rPr>
         <w:t>When</w:t>
       </w:r>
-      <w:r>
-        <w:t xml:space="preserve"> the date is the same as the show’s closed_date</w:t>
-      </w:r>
+      <w:proofErr w:type="gramEnd"/>
+      <w:r>
+        <w:t xml:space="preserve"> the date is the same as the show’s </w:t>
+      </w:r>
+      <w:proofErr w:type="spellStart"/>
+      <w:r>
+        <w:t>closed_date</w:t>
+      </w:r>
+      <w:proofErr w:type="spellEnd"/>
       <w:r>
         <w:br/>
       </w:r>
@@ -3209,8 +4387,13 @@
       </w:pPr>
       <w:r>
         <w:lastRenderedPageBreak/>
-        <w:t>Scenario 2: Exhibitors cannot register after a show’s closed_date</w:t>
-      </w:r>
+        <w:t xml:space="preserve">Scenario 2: Exhibitors cannot register after a show’s </w:t>
+      </w:r>
+      <w:proofErr w:type="spellStart"/>
+      <w:r>
+        <w:t>closed_date</w:t>
+      </w:r>
+      <w:proofErr w:type="spellEnd"/>
     </w:p>
     <w:p>
       <w:r>
@@ -3225,15 +4408,22 @@
       <w:r>
         <w:br/>
       </w:r>
+      <w:proofErr w:type="gramStart"/>
       <w:r>
         <w:rPr>
           <w:b/>
         </w:rPr>
         <w:t>When</w:t>
       </w:r>
-      <w:r>
-        <w:t xml:space="preserve"> the date is after the show’s closed_date</w:t>
-      </w:r>
+      <w:proofErr w:type="gramEnd"/>
+      <w:r>
+        <w:t xml:space="preserve"> the date is after the show’s </w:t>
+      </w:r>
+      <w:proofErr w:type="spellStart"/>
+      <w:r>
+        <w:t>closed_date</w:t>
+      </w:r>
+      <w:proofErr w:type="spellEnd"/>
       <w:r>
         <w:br/>
       </w:r>
@@ -3268,11 +4458,19 @@
       <w:r>
         <w:br/>
       </w:r>
+      <w:proofErr w:type="gramStart"/>
       <w:r>
         <w:rPr>
           <w:b/>
         </w:rPr>
-        <w:t>As An</w:t>
+        <w:t>As</w:t>
+      </w:r>
+      <w:proofErr w:type="gramEnd"/>
+      <w:r>
+        <w:rPr>
+          <w:b/>
+        </w:rPr>
+        <w:t xml:space="preserve"> An</w:t>
       </w:r>
       <w:r>
         <w:t xml:space="preserve"> event planner</w:t>
@@ -3287,7 +4485,23 @@
         <w:t>I want to</w:t>
       </w:r>
       <w:r>
-        <w:t xml:space="preserve"> allow Retilers to register throughout the show, up to and including the end_date.</w:t>
+        <w:t xml:space="preserve"> allow </w:t>
+      </w:r>
+      <w:proofErr w:type="spellStart"/>
+      <w:r>
+        <w:t>Retilers</w:t>
+      </w:r>
+      <w:proofErr w:type="spellEnd"/>
+      <w:r>
+        <w:t xml:space="preserve"> to register throughout the show, up to and including the </w:t>
+      </w:r>
+      <w:proofErr w:type="spellStart"/>
+      <w:r>
+        <w:t>end_date</w:t>
+      </w:r>
+      <w:proofErr w:type="spellEnd"/>
+      <w:r>
+        <w:t>.</w:t>
       </w:r>
     </w:p>
     <w:p>
@@ -3298,7 +4512,15 @@
         <w:t>Scenario 1:</w:t>
       </w:r>
       <w:r>
-        <w:t xml:space="preserve"> Retailers can register on or before a show's end_date.</w:t>
+        <w:t xml:space="preserve"> Retailers can register on or before a show's </w:t>
+      </w:r>
+      <w:proofErr w:type="spellStart"/>
+      <w:r>
+        <w:t>end_date</w:t>
+      </w:r>
+      <w:proofErr w:type="spellEnd"/>
+      <w:r>
+        <w:t>.</w:t>
       </w:r>
     </w:p>
     <w:p/>

</xml_diff>

<commit_message>
Version 11: New banner and colors, fonts to match. New Menu Bar.
</commit_message>
<xml_diff>
--- a/README.docx
+++ b/README.docx
@@ -194,6 +194,31 @@
       <w:pPr>
         <w:pStyle w:val="Heading2"/>
       </w:pPr>
+      <w:bookmarkStart w:id="0" w:name="_GoBack"/>
+      <w:r>
+        <w:t>Version 11</w:t>
+      </w:r>
+    </w:p>
+    <w:p>
+      <w:proofErr w:type="gramStart"/>
+      <w:r>
+        <w:t>New banner and colors, fonts to match.</w:t>
+      </w:r>
+      <w:proofErr w:type="gramEnd"/>
+      <w:r>
+        <w:t xml:space="preserve"> </w:t>
+      </w:r>
+      <w:proofErr w:type="gramStart"/>
+      <w:r>
+        <w:t>New Menu Bar.</w:t>
+      </w:r>
+      <w:proofErr w:type="gramEnd"/>
+    </w:p>
+    <w:bookmarkEnd w:id="0"/>
+    <w:p>
+      <w:pPr>
+        <w:pStyle w:val="Heading2"/>
+      </w:pPr>
       <w:r>
         <w:t>Version 10</w:t>
       </w:r>
@@ -521,6 +546,7 @@
     </w:p>
     <w:p>
       <w:r>
+        <w:lastRenderedPageBreak/>
         <w:t xml:space="preserve">In </w:t>
       </w:r>
       <w:proofErr w:type="spellStart"/>
@@ -565,7 +591,6 @@
         <w:pStyle w:val="Heading1"/>
       </w:pPr>
       <w:r>
-        <w:lastRenderedPageBreak/>
         <w:t>ADMIN</w:t>
       </w:r>
       <w:r>
@@ -1159,7 +1184,68 @@
         </w:r>
       </w:hyperlink>
       <w:r>
-        <w:t xml:space="preserve"> or </w:t>
+        <w:t xml:space="preserve"> </w:t>
+      </w:r>
+    </w:p>
+    <w:p>
+      <w:pPr>
+        <w:pStyle w:val="ListParagraph"/>
+        <w:numPr>
+          <w:ilvl w:val="0"/>
+          <w:numId w:val="2"/>
+        </w:numPr>
+      </w:pPr>
+      <w:r>
+        <w:t>Braintree is our payment gateway. There is a sandbox account (</w:t>
+      </w:r>
+      <w:proofErr w:type="spellStart"/>
+      <w:r>
+        <w:t>damienmac</w:t>
+      </w:r>
+      <w:proofErr w:type="spellEnd"/>
+      <w:r>
+        <w:t xml:space="preserve">) at </w:t>
+      </w:r>
+      <w:r>
+        <w:t>https://sandbox.braintreegateway.com</w:t>
+      </w:r>
+      <w:r>
+        <w:t xml:space="preserve"> and a production environment (for both </w:t>
+      </w:r>
+      <w:proofErr w:type="spellStart"/>
+      <w:r>
+        <w:t>nwkidsshow</w:t>
+      </w:r>
+      <w:proofErr w:type="spellEnd"/>
+      <w:r>
+        <w:t xml:space="preserve"> and </w:t>
+      </w:r>
+      <w:proofErr w:type="spellStart"/>
+      <w:r>
+        <w:t>cakidsshow</w:t>
+      </w:r>
+      <w:proofErr w:type="spellEnd"/>
+      <w:r>
+        <w:t xml:space="preserve">) at </w:t>
+      </w:r>
+      <w:hyperlink r:id="rId24" w:history="1">
+        <w:r>
+          <w:rPr>
+            <w:rStyle w:val="Hyperlink"/>
+          </w:rPr>
+          <w:t>https://www.braintreegateway.com</w:t>
+        </w:r>
+      </w:hyperlink>
+      <w:r>
+        <w:t xml:space="preserve"> (</w:t>
+      </w:r>
+      <w:proofErr w:type="spellStart"/>
+      <w:r>
+        <w:t>lmacielinski</w:t>
+      </w:r>
+      <w:proofErr w:type="spellEnd"/>
+      <w:r>
+        <w:t>).</w:t>
       </w:r>
     </w:p>
     <w:p>
@@ -1193,7 +1279,7 @@
       <w:r>
         <w:tab/>
       </w:r>
-      <w:hyperlink r:id="rId24" w:anchor="project:729708433766:sql:instance:nwkidsshow.com:nwkidsshowdb:instance1" w:history="1">
+      <w:hyperlink r:id="rId25" w:anchor="project:729708433766:sql:instance:nwkidsshow.com:nwkidsshowdb:instance1" w:history="1">
         <w:r>
           <w:rPr>
             <w:rStyle w:val="Hyperlink"/>
@@ -1222,6 +1308,7 @@
     </w:p>
     <w:p>
       <w:r>
+        <w:lastRenderedPageBreak/>
         <w:t xml:space="preserve">In the Actions menu on upper RHS </w:t>
       </w:r>
       <w:proofErr w:type="gramStart"/>
@@ -1235,7 +1322,6 @@
     </w:p>
     <w:p>
       <w:r>
-        <w:lastRenderedPageBreak/>
         <w:t>Fill out the dialog below using the Google Storage bucket name and a date in the filename like this for example:</w:t>
       </w:r>
       <w:r>
@@ -1250,121 +1336,6 @@
             <wp:extent cx="5057775" cy="2047875"/>
             <wp:effectExtent l="0" t="0" r="9525" b="9525"/>
             <wp:docPr id="9" name="Picture 9"/>
-            <wp:cNvGraphicFramePr>
-              <a:graphicFrameLocks xmlns:a="http://schemas.openxmlformats.org/drawingml/2006/main" noChangeAspect="1"/>
-            </wp:cNvGraphicFramePr>
-            <a:graphic xmlns:a="http://schemas.openxmlformats.org/drawingml/2006/main">
-              <a:graphicData uri="http://schemas.openxmlformats.org/drawingml/2006/picture">
-                <pic:pic xmlns:pic="http://schemas.openxmlformats.org/drawingml/2006/picture">
-                  <pic:nvPicPr>
-                    <pic:cNvPr id="0" name=""/>
-                    <pic:cNvPicPr/>
-                  </pic:nvPicPr>
-                  <pic:blipFill>
-                    <a:blip r:embed="rId25"/>
-                    <a:stretch>
-                      <a:fillRect/>
-                    </a:stretch>
-                  </pic:blipFill>
-                  <pic:spPr>
-                    <a:xfrm>
-                      <a:off x="0" y="0"/>
-                      <a:ext cx="5057775" cy="2047875"/>
-                    </a:xfrm>
-                    <a:prstGeom prst="rect">
-                      <a:avLst/>
-                    </a:prstGeom>
-                  </pic:spPr>
-                </pic:pic>
-              </a:graphicData>
-            </a:graphic>
-          </wp:inline>
-        </w:drawing>
-      </w:r>
-    </w:p>
-    <w:p>
-      <w:pPr>
-        <w:rPr>
-          <w:rFonts w:ascii="Arial" w:hAnsi="Arial" w:cs="Arial"/>
-          <w:color w:val="000000"/>
-          <w:sz w:val="20"/>
-          <w:szCs w:val="20"/>
-          <w:shd w:val="clear" w:color="auto" w:fill="EBEFF9"/>
-        </w:rPr>
-      </w:pPr>
-      <w:r>
-        <w:t xml:space="preserve">Click export and the message tells you where it is putting it: </w:t>
-      </w:r>
-      <w:r>
-        <w:rPr>
-          <w:rFonts w:ascii="Arial" w:hAnsi="Arial" w:cs="Arial"/>
-          <w:color w:val="000000"/>
-          <w:sz w:val="20"/>
-          <w:szCs w:val="20"/>
-          <w:shd w:val="clear" w:color="auto" w:fill="EBEFF9"/>
-        </w:rPr>
-        <w:t>Exporting instance nwkidsshow.com</w:t>
-      </w:r>
-      <w:proofErr w:type="gramStart"/>
-      <w:r>
-        <w:rPr>
-          <w:rFonts w:ascii="Arial" w:hAnsi="Arial" w:cs="Arial"/>
-          <w:color w:val="000000"/>
-          <w:sz w:val="20"/>
-          <w:szCs w:val="20"/>
-          <w:shd w:val="clear" w:color="auto" w:fill="EBEFF9"/>
-        </w:rPr>
-        <w:t>:nwkidsshowdb:instance1</w:t>
-      </w:r>
-      <w:proofErr w:type="gramEnd"/>
-      <w:r>
-        <w:rPr>
-          <w:rFonts w:ascii="Arial" w:hAnsi="Arial" w:cs="Arial"/>
-          <w:color w:val="000000"/>
-          <w:sz w:val="20"/>
-          <w:szCs w:val="20"/>
-          <w:shd w:val="clear" w:color="auto" w:fill="EBEFF9"/>
-        </w:rPr>
-        <w:t xml:space="preserve"> to gs://nwkidsshow-backups/2013-07-05-export.gz</w:t>
-      </w:r>
-    </w:p>
-    <w:p>
-      <w:r>
-        <w:t xml:space="preserve">Log in to the cloud console – cloud storage link above and download the exported </w:t>
-      </w:r>
-      <w:proofErr w:type="spellStart"/>
-      <w:r>
-        <w:t>gz</w:t>
-      </w:r>
-      <w:proofErr w:type="spellEnd"/>
-      <w:r>
-        <w:t xml:space="preserve"> file to your local machine (right-click, save-as)</w:t>
-      </w:r>
-    </w:p>
-    <w:p>
-      <w:r>
-        <w:t>Copy it to NW Kids Show directory and use 7zip to decompress to a new folder with that name.</w:t>
-      </w:r>
-    </w:p>
-    <w:p>
-      <w:r>
-        <w:t>Open MySQL Workbench -&gt; Admin -&gt; Data Import</w:t>
-      </w:r>
-      <w:r>
-        <w:t xml:space="preserve"> -&gt; Import from Disk -&gt; Import from Self-Contained File. (The file has a schema so don’t try and specify a default schema).</w:t>
-      </w:r>
-      <w:r>
-        <w:br/>
-      </w:r>
-      <w:r>
-        <w:rPr>
-          <w:noProof/>
-        </w:rPr>
-        <w:drawing>
-          <wp:inline distT="0" distB="0" distL="0" distR="0" wp14:anchorId="65612C49" wp14:editId="288D860C">
-            <wp:extent cx="4981575" cy="2419350"/>
-            <wp:effectExtent l="0" t="0" r="9525" b="0"/>
-            <wp:docPr id="11" name="Picture 11"/>
             <wp:cNvGraphicFramePr>
               <a:graphicFrameLocks xmlns:a="http://schemas.openxmlformats.org/drawingml/2006/main" noChangeAspect="1"/>
             </wp:cNvGraphicFramePr>
@@ -1384,7 +1355,7 @@
                   <pic:spPr>
                     <a:xfrm>
                       <a:off x="0" y="0"/>
-                      <a:ext cx="4981575" cy="2419350"/>
+                      <a:ext cx="5057775" cy="2047875"/>
                     </a:xfrm>
                     <a:prstGeom prst="rect">
                       <a:avLst/>
@@ -1398,594 +1369,75 @@
       </w:r>
     </w:p>
     <w:p>
-      <w:r>
-        <w:t>Start Import button (bottom right)</w:t>
-      </w:r>
-    </w:p>
-    <w:p>
-      <w:r>
-        <w:t>Root password for my local database is empty.</w:t>
-      </w:r>
-    </w:p>
-    <w:p>
-      <w:r>
-        <w:t>Output should indicate success:</w:t>
-      </w:r>
-    </w:p>
-    <w:p>
-      <w:pPr>
-        <w:rPr>
-          <w:rFonts w:ascii="Courier New" w:hAnsi="Courier New" w:cs="Courier New"/>
-          <w:sz w:val="16"/>
-          <w:szCs w:val="16"/>
-        </w:rPr>
-      </w:pPr>
-      <w:r>
-        <w:rPr>
-          <w:rFonts w:ascii="Courier New" w:hAnsi="Courier New" w:cs="Courier New"/>
-          <w:sz w:val="16"/>
-          <w:szCs w:val="16"/>
-        </w:rPr>
-        <w:t>22:06:08 Restoring C:\Users\Damien\Documents\NW Kids Show\2013-07-16-export\2013-07-16-export</w:t>
-      </w:r>
-      <w:r>
-        <w:rPr>
-          <w:rFonts w:ascii="Courier New" w:hAnsi="Courier New" w:cs="Courier New"/>
-          <w:sz w:val="16"/>
-          <w:szCs w:val="16"/>
-        </w:rPr>
-        <w:cr/>
-        <w:t>Running: mysql.exe --defaults-extra-file="c:\users\damien\appdata\local\temp\tmpb_jvnd.cnf</w:t>
+      <w:pPr>
+        <w:rPr>
+          <w:rFonts w:ascii="Arial" w:hAnsi="Arial" w:cs="Arial"/>
+          <w:color w:val="000000"/>
+          <w:sz w:val="20"/>
+          <w:szCs w:val="20"/>
+          <w:shd w:val="clear" w:color="auto" w:fill="EBEFF9"/>
+        </w:rPr>
+      </w:pPr>
+      <w:r>
+        <w:t xml:space="preserve">Click export and the message tells you where it is putting it: </w:t>
+      </w:r>
+      <w:r>
+        <w:rPr>
+          <w:rFonts w:ascii="Arial" w:hAnsi="Arial" w:cs="Arial"/>
+          <w:color w:val="000000"/>
+          <w:sz w:val="20"/>
+          <w:szCs w:val="20"/>
+          <w:shd w:val="clear" w:color="auto" w:fill="EBEFF9"/>
+        </w:rPr>
+        <w:t>Exporting instance nwkidsshow.com</w:t>
       </w:r>
       <w:proofErr w:type="gramStart"/>
       <w:r>
         <w:rPr>
-          <w:rFonts w:ascii="Courier New" w:hAnsi="Courier New" w:cs="Courier New"/>
-          <w:sz w:val="16"/>
-          <w:szCs w:val="16"/>
-        </w:rPr>
-        <w:t>"  --</w:t>
+          <w:rFonts w:ascii="Arial" w:hAnsi="Arial" w:cs="Arial"/>
+          <w:color w:val="000000"/>
+          <w:sz w:val="20"/>
+          <w:szCs w:val="20"/>
+          <w:shd w:val="clear" w:color="auto" w:fill="EBEFF9"/>
+        </w:rPr>
+        <w:t>:nwkidsshowdb:instance1</w:t>
       </w:r>
       <w:proofErr w:type="gramEnd"/>
       <w:r>
         <w:rPr>
-          <w:rFonts w:ascii="Courier New" w:hAnsi="Courier New" w:cs="Courier New"/>
-          <w:sz w:val="16"/>
-          <w:szCs w:val="16"/>
-        </w:rPr>
-        <w:lastRenderedPageBreak/>
-        <w:t>host=</w:t>
-      </w:r>
-      <w:proofErr w:type="spellStart"/>
-      <w:r>
-        <w:rPr>
-          <w:rFonts w:ascii="Courier New" w:hAnsi="Courier New" w:cs="Courier New"/>
-          <w:sz w:val="16"/>
-          <w:szCs w:val="16"/>
-        </w:rPr>
-        <w:t>localhost</w:t>
-      </w:r>
-      <w:proofErr w:type="spellEnd"/>
-      <w:r>
-        <w:rPr>
-          <w:rFonts w:ascii="Courier New" w:hAnsi="Courier New" w:cs="Courier New"/>
-          <w:sz w:val="16"/>
-          <w:szCs w:val="16"/>
-        </w:rPr>
-        <w:t xml:space="preserve"> --user=root --port=3306 --default-character-set=utf8 --comments &lt; "C:\\Users\\Damien\\Documents\\NW Kids Show\\2013-07-16-export\\2013-07-16-export"</w:t>
-      </w:r>
-      <w:r>
-        <w:rPr>
-          <w:rFonts w:ascii="Courier New" w:hAnsi="Courier New" w:cs="Courier New"/>
-          <w:sz w:val="16"/>
-          <w:szCs w:val="16"/>
-        </w:rPr>
-        <w:cr/>
-        <w:t>22:06:28 Import of C:\Users\Damien\Documents\NW Kids Show\2013-07-16-export\2013-07-16-export has finished</w:t>
-      </w:r>
-      <w:r>
-        <w:rPr>
-          <w:rFonts w:ascii="Courier New" w:hAnsi="Courier New" w:cs="Courier New"/>
-          <w:sz w:val="16"/>
-          <w:szCs w:val="16"/>
-        </w:rPr>
-        <w:cr/>
-      </w:r>
-    </w:p>
-    <w:p>
-      <w:pPr>
-        <w:pStyle w:val="Heading1"/>
-      </w:pPr>
-      <w:r>
-        <w:t>Some useful SQL queries</w:t>
-      </w:r>
-    </w:p>
-    <w:p>
-      <w:proofErr w:type="gramStart"/>
-      <w:r>
-        <w:t>select</w:t>
-      </w:r>
-      <w:proofErr w:type="gramEnd"/>
-      <w:r>
-        <w:t xml:space="preserve"> * from </w:t>
-      </w:r>
-      <w:proofErr w:type="spellStart"/>
-      <w:r>
-        <w:t>nwkidsshow_exhibitor</w:t>
-      </w:r>
-      <w:proofErr w:type="spellEnd"/>
-    </w:p>
-    <w:p>
-      <w:proofErr w:type="gramStart"/>
-      <w:r>
-        <w:t>select</w:t>
-      </w:r>
-      <w:proofErr w:type="gramEnd"/>
-      <w:r>
-        <w:t xml:space="preserve"> * from </w:t>
-      </w:r>
-      <w:proofErr w:type="spellStart"/>
-      <w:r>
-        <w:t>auth_user</w:t>
-      </w:r>
-      <w:proofErr w:type="spellEnd"/>
-    </w:p>
-    <w:p>
-      <w:proofErr w:type="gramStart"/>
-      <w:r>
-        <w:t>select</w:t>
-      </w:r>
-      <w:proofErr w:type="gramEnd"/>
-      <w:r>
-        <w:t xml:space="preserve"> * from </w:t>
-      </w:r>
-      <w:proofErr w:type="spellStart"/>
-      <w:r>
-        <w:t>nwkidsshow_exhibitor</w:t>
-      </w:r>
-      <w:proofErr w:type="spellEnd"/>
-      <w:r>
-        <w:t xml:space="preserve"> e, </w:t>
-      </w:r>
-      <w:proofErr w:type="spellStart"/>
-      <w:r>
-        <w:t>auth_user</w:t>
-      </w:r>
-      <w:proofErr w:type="spellEnd"/>
-      <w:r>
-        <w:t xml:space="preserve"> u</w:t>
-      </w:r>
-      <w:r>
-        <w:br/>
-        <w:t xml:space="preserve">where </w:t>
-      </w:r>
-      <w:proofErr w:type="spellStart"/>
-      <w:r>
-        <w:t>e.user_id</w:t>
-      </w:r>
-      <w:proofErr w:type="spellEnd"/>
-      <w:r>
-        <w:t xml:space="preserve"> = u.id and</w:t>
-      </w:r>
-      <w:r>
-        <w:br/>
-      </w:r>
-      <w:proofErr w:type="spellStart"/>
-      <w:r>
-        <w:t>must_change_password</w:t>
-      </w:r>
-      <w:proofErr w:type="spellEnd"/>
-      <w:r>
-        <w:t xml:space="preserve"> = '1';</w:t>
-      </w:r>
-    </w:p>
-    <w:p>
-      <w:pPr>
-        <w:pStyle w:val="Heading1"/>
-      </w:pPr>
-      <w:r>
-        <w:t>How to add a column in PROD</w:t>
-      </w:r>
-      <w:r>
-        <w:t xml:space="preserve"> (simple changes)</w:t>
-      </w:r>
-    </w:p>
-    <w:p>
-      <w:r>
-        <w:t>(From the DJANGO book, chapter 10)</w:t>
-      </w:r>
-    </w:p>
-    <w:p>
-      <w:r>
-        <w:t xml:space="preserve">STEP 1: make the change in the models.py of the </w:t>
-      </w:r>
-      <w:r>
-        <w:rPr>
-          <w:u w:val="single"/>
-        </w:rPr>
-        <w:t xml:space="preserve">local </w:t>
-      </w:r>
-      <w:proofErr w:type="spellStart"/>
-      <w:r>
-        <w:rPr>
-          <w:u w:val="single"/>
-        </w:rPr>
-        <w:t>dev</w:t>
-      </w:r>
-      <w:proofErr w:type="spellEnd"/>
-      <w:r>
-        <w:rPr>
-          <w:u w:val="single"/>
-        </w:rPr>
-        <w:t xml:space="preserve"> environment</w:t>
-      </w:r>
-      <w:r>
-        <w:t>.</w:t>
-      </w:r>
-      <w:r>
-        <w:br/>
-        <w:t>For example, in Registration model</w:t>
-      </w:r>
-    </w:p>
-    <w:p>
-      <w:pPr>
-        <w:rPr>
-          <w:rFonts w:ascii="Courier New" w:hAnsi="Courier New" w:cs="Courier New"/>
-        </w:rPr>
-      </w:pPr>
-      <w:r>
-        <w:rPr>
-          <w:rFonts w:ascii="Courier New" w:hAnsi="Courier New" w:cs="Courier New"/>
-        </w:rPr>
-        <w:t xml:space="preserve">    </w:t>
-      </w:r>
-      <w:proofErr w:type="spellStart"/>
-      <w:r>
-        <w:rPr>
-          <w:rFonts w:ascii="Courier New" w:hAnsi="Courier New" w:cs="Courier New"/>
-        </w:rPr>
-        <w:t>booked_room</w:t>
-      </w:r>
-      <w:proofErr w:type="spellEnd"/>
-      <w:r>
-        <w:rPr>
-          <w:rFonts w:ascii="Courier New" w:hAnsi="Courier New" w:cs="Courier New"/>
-        </w:rPr>
-        <w:t xml:space="preserve"> = </w:t>
-      </w:r>
-      <w:proofErr w:type="spellStart"/>
-      <w:proofErr w:type="gramStart"/>
-      <w:r>
-        <w:rPr>
-          <w:rFonts w:ascii="Courier New" w:hAnsi="Courier New" w:cs="Courier New"/>
-        </w:rPr>
-        <w:t>models.BooleanField</w:t>
-      </w:r>
-      <w:proofErr w:type="spellEnd"/>
-      <w:r>
-        <w:rPr>
-          <w:rFonts w:ascii="Courier New" w:hAnsi="Courier New" w:cs="Courier New"/>
-        </w:rPr>
-        <w:t>()</w:t>
-      </w:r>
-      <w:proofErr w:type="gramEnd"/>
-    </w:p>
-    <w:p>
-      <w:r>
-        <w:t xml:space="preserve">STEP 2: run a manage.py </w:t>
-      </w:r>
-      <w:proofErr w:type="spellStart"/>
-      <w:r>
-        <w:t>sqlall</w:t>
-      </w:r>
-      <w:proofErr w:type="spellEnd"/>
-      <w:r>
-        <w:t xml:space="preserve"> on the </w:t>
-      </w:r>
-      <w:r>
-        <w:rPr>
-          <w:u w:val="single"/>
-        </w:rPr>
-        <w:t xml:space="preserve">local </w:t>
-      </w:r>
-      <w:proofErr w:type="spellStart"/>
-      <w:r>
-        <w:rPr>
-          <w:u w:val="single"/>
-        </w:rPr>
-        <w:t>dev</w:t>
-      </w:r>
-      <w:proofErr w:type="spellEnd"/>
-      <w:r>
-        <w:rPr>
-          <w:u w:val="single"/>
-        </w:rPr>
-        <w:t xml:space="preserve"> environment</w:t>
-      </w:r>
-      <w:r>
-        <w:t xml:space="preserve"> and see the new column details as they will be expected in the datab</w:t>
-      </w:r>
-      <w:r>
-        <w:t>a</w:t>
-      </w:r>
-      <w:r>
-        <w:t>se:</w:t>
-      </w:r>
-    </w:p>
-    <w:p>
-      <w:pPr>
-        <w:rPr>
-          <w:rFonts w:ascii="Courier New" w:hAnsi="Courier New" w:cs="Courier New"/>
-        </w:rPr>
-      </w:pPr>
-      <w:r>
-        <w:rPr>
-          <w:rFonts w:ascii="Courier New" w:hAnsi="Courier New" w:cs="Courier New"/>
-        </w:rPr>
-        <w:t>CREATE TABLE `</w:t>
-      </w:r>
-      <w:proofErr w:type="spellStart"/>
-      <w:r>
-        <w:rPr>
-          <w:rFonts w:ascii="Courier New" w:hAnsi="Courier New" w:cs="Courier New"/>
-        </w:rPr>
-        <w:t>nwkidsshow_registration</w:t>
-      </w:r>
-      <w:proofErr w:type="spellEnd"/>
-      <w:r>
-        <w:rPr>
-          <w:rFonts w:ascii="Courier New" w:hAnsi="Courier New" w:cs="Courier New"/>
-        </w:rPr>
-        <w:t>` (</w:t>
-      </w:r>
-      <w:r>
-        <w:rPr>
-          <w:rFonts w:ascii="Courier New" w:hAnsi="Courier New" w:cs="Courier New"/>
-        </w:rPr>
-        <w:br/>
-        <w:t>…</w:t>
-      </w:r>
-      <w:r>
-        <w:rPr>
-          <w:rFonts w:ascii="Courier New" w:hAnsi="Courier New" w:cs="Courier New"/>
-        </w:rPr>
-        <w:br/>
-        <w:t xml:space="preserve">    `</w:t>
-      </w:r>
-      <w:proofErr w:type="spellStart"/>
-      <w:r>
-        <w:rPr>
-          <w:rFonts w:ascii="Courier New" w:hAnsi="Courier New" w:cs="Courier New"/>
-        </w:rPr>
-        <w:t>booked_room</w:t>
-      </w:r>
-      <w:proofErr w:type="spellEnd"/>
-      <w:r>
-        <w:rPr>
-          <w:rFonts w:ascii="Courier New" w:hAnsi="Courier New" w:cs="Courier New"/>
-        </w:rPr>
-        <w:t xml:space="preserve">` </w:t>
-      </w:r>
-      <w:proofErr w:type="spellStart"/>
-      <w:r>
-        <w:rPr>
-          <w:rFonts w:ascii="Courier New" w:hAnsi="Courier New" w:cs="Courier New"/>
-        </w:rPr>
-        <w:t>bool</w:t>
-      </w:r>
-      <w:proofErr w:type="spellEnd"/>
-      <w:r>
-        <w:rPr>
-          <w:rFonts w:ascii="Courier New" w:hAnsi="Courier New" w:cs="Courier New"/>
-        </w:rPr>
-        <w:t xml:space="preserve"> NOT </w:t>
-      </w:r>
-      <w:proofErr w:type="gramStart"/>
-      <w:r>
-        <w:rPr>
-          <w:rFonts w:ascii="Courier New" w:hAnsi="Courier New" w:cs="Courier New"/>
-        </w:rPr>
-        <w:t>NULL,</w:t>
-      </w:r>
-      <w:r>
-        <w:rPr>
-          <w:rFonts w:ascii="Courier New" w:hAnsi="Courier New" w:cs="Courier New"/>
-        </w:rPr>
-        <w:br/>
-        <w:t>…</w:t>
-      </w:r>
-      <w:proofErr w:type="gramEnd"/>
-      <w:r>
-        <w:rPr>
-          <w:rFonts w:ascii="Courier New" w:hAnsi="Courier New" w:cs="Courier New"/>
-        </w:rPr>
-        <w:br/>
-        <w:t>}</w:t>
-      </w:r>
-    </w:p>
-    <w:p>
-      <w:r>
-        <w:t xml:space="preserve">STEP 3: create </w:t>
-      </w:r>
-      <w:r>
-        <w:t>an ALTER command to add the column:</w:t>
-      </w:r>
-    </w:p>
-    <w:p>
-      <w:pPr>
-        <w:rPr>
-          <w:rFonts w:ascii="Courier New" w:hAnsi="Courier New" w:cs="Courier New"/>
-        </w:rPr>
-      </w:pPr>
-      <w:r>
-        <w:rPr>
-          <w:rFonts w:ascii="Courier New" w:hAnsi="Courier New" w:cs="Courier New"/>
-        </w:rPr>
-        <w:t>ALTER TABLE `</w:t>
-      </w:r>
-      <w:proofErr w:type="spellStart"/>
-      <w:r>
-        <w:rPr>
-          <w:rFonts w:ascii="Courier New" w:hAnsi="Courier New" w:cs="Courier New"/>
-        </w:rPr>
-        <w:t>nwkidsshow_registration</w:t>
-      </w:r>
-      <w:proofErr w:type="spellEnd"/>
-      <w:r>
-        <w:rPr>
-          <w:rFonts w:ascii="Courier New" w:hAnsi="Courier New" w:cs="Courier New"/>
-        </w:rPr>
-        <w:t>` ADD COLUMN `</w:t>
-      </w:r>
-      <w:proofErr w:type="spellStart"/>
-      <w:r>
-        <w:rPr>
-          <w:rFonts w:ascii="Courier New" w:hAnsi="Courier New" w:cs="Courier New"/>
-        </w:rPr>
-        <w:t>booked_room</w:t>
-      </w:r>
-      <w:proofErr w:type="spellEnd"/>
-      <w:r>
-        <w:rPr>
-          <w:rFonts w:ascii="Courier New" w:hAnsi="Courier New" w:cs="Courier New"/>
-        </w:rPr>
-        <w:t xml:space="preserve">` </w:t>
-      </w:r>
-      <w:proofErr w:type="spellStart"/>
-      <w:r>
-        <w:rPr>
-          <w:rFonts w:ascii="Courier New" w:hAnsi="Courier New" w:cs="Courier New"/>
-        </w:rPr>
-        <w:t>bool</w:t>
-      </w:r>
-      <w:proofErr w:type="spellEnd"/>
-      <w:r>
-        <w:rPr>
-          <w:rFonts w:ascii="Courier New" w:hAnsi="Courier New" w:cs="Courier New"/>
-        </w:rPr>
-        <w:t xml:space="preserve"> NOT NULL default false;</w:t>
-      </w:r>
-    </w:p>
-    <w:p>
-      <w:r>
-        <w:t xml:space="preserve">STEP 3.5 maybe bump the version number on </w:t>
-      </w:r>
-      <w:proofErr w:type="spellStart"/>
-      <w:r>
-        <w:t>app.yaml</w:t>
-      </w:r>
-      <w:proofErr w:type="spellEnd"/>
-      <w:r>
-        <w:t xml:space="preserve"> and update the details in nwkidsshow_db_history.txt</w:t>
-      </w:r>
-    </w:p>
-    <w:p>
-      <w:r>
-        <w:t xml:space="preserve">STEP 4: test it on the </w:t>
-      </w:r>
-      <w:r>
-        <w:rPr>
-          <w:u w:val="single"/>
-        </w:rPr>
-        <w:t xml:space="preserve">local </w:t>
-      </w:r>
-      <w:proofErr w:type="spellStart"/>
-      <w:r>
-        <w:rPr>
-          <w:u w:val="single"/>
-        </w:rPr>
-        <w:t>dev</w:t>
-      </w:r>
-      <w:proofErr w:type="spellEnd"/>
-      <w:r>
-        <w:rPr>
-          <w:u w:val="single"/>
-        </w:rPr>
-        <w:t xml:space="preserve"> environment</w:t>
-      </w:r>
-      <w:r>
-        <w:t xml:space="preserve"> by executing it on MySQL Workbench and examining the table, the new column, and its values.</w:t>
-      </w:r>
-      <w:r>
-        <w:t xml:space="preserve"> Try the admin console and make sure it comes up</w:t>
-      </w:r>
-    </w:p>
-    <w:p>
-      <w:r>
-        <w:t xml:space="preserve">STEP 5: </w:t>
-      </w:r>
-      <w:r>
-        <w:t xml:space="preserve">make all </w:t>
-      </w:r>
-      <w:r>
-        <w:t xml:space="preserve">the code changes - just </w:t>
-      </w:r>
-      <w:r>
-        <w:t xml:space="preserve">in the </w:t>
-      </w:r>
-      <w:r>
-        <w:rPr>
-          <w:u w:val="single"/>
-        </w:rPr>
-        <w:t xml:space="preserve">local </w:t>
-      </w:r>
-      <w:proofErr w:type="spellStart"/>
-      <w:r>
-        <w:rPr>
-          <w:u w:val="single"/>
-        </w:rPr>
-        <w:t>dev</w:t>
-      </w:r>
-      <w:proofErr w:type="spellEnd"/>
-      <w:r>
-        <w:rPr>
-          <w:u w:val="single"/>
-        </w:rPr>
-        <w:t xml:space="preserve"> environment</w:t>
-      </w:r>
-      <w:r>
-        <w:t xml:space="preserve"> -</w:t>
-      </w:r>
-      <w:r>
-        <w:t xml:space="preserve"> DO NOT PUSH TO PROD. Test it good.</w:t>
-      </w:r>
-    </w:p>
-    <w:p>
-      <w:r>
-        <w:lastRenderedPageBreak/>
-        <w:t>STEP 6: make a B</w:t>
-      </w:r>
-      <w:r>
-        <w:t xml:space="preserve">ACKUP or EXPORT of </w:t>
-      </w:r>
-      <w:r>
-        <w:rPr>
-          <w:u w:val="single"/>
-        </w:rPr>
-        <w:t>PROD</w:t>
-      </w:r>
-      <w:r>
-        <w:t xml:space="preserve"> database (see above).</w:t>
-      </w:r>
-    </w:p>
-    <w:p>
-      <w:r>
-        <w:t>STEP 7</w:t>
-      </w:r>
-      <w:r>
-        <w:t xml:space="preserve">: </w:t>
-      </w:r>
-      <w:r>
-        <w:t xml:space="preserve">execute the same ALTER statement on </w:t>
-      </w:r>
-      <w:r>
-        <w:rPr>
-          <w:u w:val="single"/>
-        </w:rPr>
-        <w:t>PROD</w:t>
-      </w:r>
-      <w:r>
-        <w:t>.</w:t>
+          <w:rFonts w:ascii="Arial" w:hAnsi="Arial" w:cs="Arial"/>
+          <w:color w:val="000000"/>
+          <w:sz w:val="20"/>
+          <w:szCs w:val="20"/>
+          <w:shd w:val="clear" w:color="auto" w:fill="EBEFF9"/>
+        </w:rPr>
+        <w:t xml:space="preserve"> to gs://nwkidsshow-backups/2013-07-05-export.gz</w:t>
+      </w:r>
+    </w:p>
+    <w:p>
+      <w:r>
+        <w:t xml:space="preserve">Log in to the cloud console – cloud storage link above and download the exported </w:t>
+      </w:r>
+      <w:proofErr w:type="spellStart"/>
+      <w:r>
+        <w:t>gz</w:t>
+      </w:r>
+      <w:proofErr w:type="spellEnd"/>
+      <w:r>
+        <w:t xml:space="preserve"> file to your local machine (right-click, save-as)</w:t>
+      </w:r>
+    </w:p>
+    <w:p>
+      <w:r>
+        <w:t>Copy it to NW Kids Show directory and use 7zip to decompress to a new folder with that name.</w:t>
+      </w:r>
+    </w:p>
+    <w:p>
+      <w:r>
+        <w:t>Open MySQL Workbench -&gt; Admin -&gt; Data Import</w:t>
+      </w:r>
+      <w:r>
+        <w:t xml:space="preserve"> -&gt; Import from Disk -&gt; Import from Self-Contained File. (The file has a schema so don’t try and specify a default schema).</w:t>
       </w:r>
       <w:r>
         <w:br/>
@@ -1995,10 +1447,10 @@
           <w:noProof/>
         </w:rPr>
         <w:drawing>
-          <wp:inline distT="0" distB="0" distL="0" distR="0" wp14:anchorId="0FA0E4EF" wp14:editId="5781A475">
-            <wp:extent cx="5943600" cy="2213610"/>
-            <wp:effectExtent l="0" t="0" r="0" b="0"/>
-            <wp:docPr id="8" name="Picture 8"/>
+          <wp:inline distT="0" distB="0" distL="0" distR="0" wp14:anchorId="65612C49" wp14:editId="288D860C">
+            <wp:extent cx="4981575" cy="2419350"/>
+            <wp:effectExtent l="0" t="0" r="9525" b="0"/>
+            <wp:docPr id="11" name="Picture 11"/>
             <wp:cNvGraphicFramePr>
               <a:graphicFrameLocks xmlns:a="http://schemas.openxmlformats.org/drawingml/2006/main" noChangeAspect="1"/>
             </wp:cNvGraphicFramePr>
@@ -2018,6 +1470,640 @@
                   <pic:spPr>
                     <a:xfrm>
                       <a:off x="0" y="0"/>
+                      <a:ext cx="4981575" cy="2419350"/>
+                    </a:xfrm>
+                    <a:prstGeom prst="rect">
+                      <a:avLst/>
+                    </a:prstGeom>
+                  </pic:spPr>
+                </pic:pic>
+              </a:graphicData>
+            </a:graphic>
+          </wp:inline>
+        </w:drawing>
+      </w:r>
+    </w:p>
+    <w:p>
+      <w:r>
+        <w:t>Start Import button (bottom right)</w:t>
+      </w:r>
+    </w:p>
+    <w:p>
+      <w:r>
+        <w:t>Root password for my local database is empty.</w:t>
+      </w:r>
+    </w:p>
+    <w:p>
+      <w:r>
+        <w:t>Output should indicate success:</w:t>
+      </w:r>
+    </w:p>
+    <w:p>
+      <w:pPr>
+        <w:rPr>
+          <w:rFonts w:ascii="Courier New" w:hAnsi="Courier New" w:cs="Courier New"/>
+          <w:sz w:val="16"/>
+          <w:szCs w:val="16"/>
+        </w:rPr>
+      </w:pPr>
+      <w:r>
+        <w:rPr>
+          <w:rFonts w:ascii="Courier New" w:hAnsi="Courier New" w:cs="Courier New"/>
+          <w:sz w:val="16"/>
+          <w:szCs w:val="16"/>
+        </w:rPr>
+        <w:lastRenderedPageBreak/>
+        <w:t>22:06:08 Restoring C:\Users\Damien\Documents\NW Kids Show\2013-07-16-export\2013-07-16-export</w:t>
+      </w:r>
+      <w:r>
+        <w:rPr>
+          <w:rFonts w:ascii="Courier New" w:hAnsi="Courier New" w:cs="Courier New"/>
+          <w:sz w:val="16"/>
+          <w:szCs w:val="16"/>
+        </w:rPr>
+        <w:cr/>
+        <w:t>Running: mysql.exe --defaults-extra-file="c:\users\damien\appdata\local\temp\tmpb_jvnd.cnf</w:t>
+      </w:r>
+      <w:proofErr w:type="gramStart"/>
+      <w:r>
+        <w:rPr>
+          <w:rFonts w:ascii="Courier New" w:hAnsi="Courier New" w:cs="Courier New"/>
+          <w:sz w:val="16"/>
+          <w:szCs w:val="16"/>
+        </w:rPr>
+        <w:t>"  --</w:t>
+      </w:r>
+      <w:proofErr w:type="gramEnd"/>
+      <w:r>
+        <w:rPr>
+          <w:rFonts w:ascii="Courier New" w:hAnsi="Courier New" w:cs="Courier New"/>
+          <w:sz w:val="16"/>
+          <w:szCs w:val="16"/>
+        </w:rPr>
+        <w:t>host=</w:t>
+      </w:r>
+      <w:proofErr w:type="spellStart"/>
+      <w:r>
+        <w:rPr>
+          <w:rFonts w:ascii="Courier New" w:hAnsi="Courier New" w:cs="Courier New"/>
+          <w:sz w:val="16"/>
+          <w:szCs w:val="16"/>
+        </w:rPr>
+        <w:t>localhost</w:t>
+      </w:r>
+      <w:proofErr w:type="spellEnd"/>
+      <w:r>
+        <w:rPr>
+          <w:rFonts w:ascii="Courier New" w:hAnsi="Courier New" w:cs="Courier New"/>
+          <w:sz w:val="16"/>
+          <w:szCs w:val="16"/>
+        </w:rPr>
+        <w:t xml:space="preserve"> --user=root --port=3306 --default-character-set=utf8 --comments &lt; "C:\\Users\\Damien\\Documents\\NW Kids Show\\2013-07-16-export\\2013-07-16-export"</w:t>
+      </w:r>
+      <w:r>
+        <w:rPr>
+          <w:rFonts w:ascii="Courier New" w:hAnsi="Courier New" w:cs="Courier New"/>
+          <w:sz w:val="16"/>
+          <w:szCs w:val="16"/>
+        </w:rPr>
+        <w:cr/>
+        <w:t>22:06:28 Import of C:\Users\Damien\Documents\NW Kids Show\2013-07-16-export\2013-07-16-export has finished</w:t>
+      </w:r>
+      <w:r>
+        <w:rPr>
+          <w:rFonts w:ascii="Courier New" w:hAnsi="Courier New" w:cs="Courier New"/>
+          <w:sz w:val="16"/>
+          <w:szCs w:val="16"/>
+        </w:rPr>
+        <w:cr/>
+      </w:r>
+    </w:p>
+    <w:p>
+      <w:pPr>
+        <w:pStyle w:val="Heading1"/>
+      </w:pPr>
+      <w:r>
+        <w:t>Some useful SQL queries</w:t>
+      </w:r>
+    </w:p>
+    <w:p>
+      <w:proofErr w:type="gramStart"/>
+      <w:r>
+        <w:t>select</w:t>
+      </w:r>
+      <w:proofErr w:type="gramEnd"/>
+      <w:r>
+        <w:t xml:space="preserve"> * from </w:t>
+      </w:r>
+      <w:proofErr w:type="spellStart"/>
+      <w:r>
+        <w:t>nwkidsshow_exhibitor</w:t>
+      </w:r>
+      <w:proofErr w:type="spellEnd"/>
+    </w:p>
+    <w:p>
+      <w:proofErr w:type="gramStart"/>
+      <w:r>
+        <w:t>select</w:t>
+      </w:r>
+      <w:proofErr w:type="gramEnd"/>
+      <w:r>
+        <w:t xml:space="preserve"> * from </w:t>
+      </w:r>
+      <w:proofErr w:type="spellStart"/>
+      <w:r>
+        <w:t>auth_user</w:t>
+      </w:r>
+      <w:proofErr w:type="spellEnd"/>
+    </w:p>
+    <w:p>
+      <w:proofErr w:type="gramStart"/>
+      <w:r>
+        <w:t>select</w:t>
+      </w:r>
+      <w:proofErr w:type="gramEnd"/>
+      <w:r>
+        <w:t xml:space="preserve"> * from </w:t>
+      </w:r>
+      <w:proofErr w:type="spellStart"/>
+      <w:r>
+        <w:t>nwkidsshow_exhibitor</w:t>
+      </w:r>
+      <w:proofErr w:type="spellEnd"/>
+      <w:r>
+        <w:t xml:space="preserve"> e, </w:t>
+      </w:r>
+      <w:proofErr w:type="spellStart"/>
+      <w:r>
+        <w:t>auth_user</w:t>
+      </w:r>
+      <w:proofErr w:type="spellEnd"/>
+      <w:r>
+        <w:t xml:space="preserve"> u</w:t>
+      </w:r>
+      <w:r>
+        <w:br/>
+        <w:t xml:space="preserve">where </w:t>
+      </w:r>
+      <w:proofErr w:type="spellStart"/>
+      <w:r>
+        <w:t>e.user_id</w:t>
+      </w:r>
+      <w:proofErr w:type="spellEnd"/>
+      <w:r>
+        <w:t xml:space="preserve"> = u.id and</w:t>
+      </w:r>
+      <w:r>
+        <w:br/>
+      </w:r>
+      <w:proofErr w:type="spellStart"/>
+      <w:r>
+        <w:t>must_change_password</w:t>
+      </w:r>
+      <w:proofErr w:type="spellEnd"/>
+      <w:r>
+        <w:t xml:space="preserve"> = '1';</w:t>
+      </w:r>
+    </w:p>
+    <w:p>
+      <w:pPr>
+        <w:pStyle w:val="Heading1"/>
+      </w:pPr>
+      <w:r>
+        <w:t>How to add a column in PROD</w:t>
+      </w:r>
+      <w:r>
+        <w:t xml:space="preserve"> (simple changes)</w:t>
+      </w:r>
+    </w:p>
+    <w:p>
+      <w:r>
+        <w:t>(From the DJANGO book, chapter 10)</w:t>
+      </w:r>
+    </w:p>
+    <w:p>
+      <w:r>
+        <w:t xml:space="preserve">STEP 1: make the change in the models.py of the </w:t>
+      </w:r>
+      <w:r>
+        <w:rPr>
+          <w:u w:val="single"/>
+        </w:rPr>
+        <w:t xml:space="preserve">local </w:t>
+      </w:r>
+      <w:proofErr w:type="spellStart"/>
+      <w:r>
+        <w:rPr>
+          <w:u w:val="single"/>
+        </w:rPr>
+        <w:t>dev</w:t>
+      </w:r>
+      <w:proofErr w:type="spellEnd"/>
+      <w:r>
+        <w:rPr>
+          <w:u w:val="single"/>
+        </w:rPr>
+        <w:t xml:space="preserve"> environment</w:t>
+      </w:r>
+      <w:r>
+        <w:t>.</w:t>
+      </w:r>
+      <w:r>
+        <w:br/>
+        <w:t>For example, in Registration model</w:t>
+      </w:r>
+    </w:p>
+    <w:p>
+      <w:pPr>
+        <w:rPr>
+          <w:rFonts w:ascii="Courier New" w:hAnsi="Courier New" w:cs="Courier New"/>
+        </w:rPr>
+      </w:pPr>
+      <w:r>
+        <w:rPr>
+          <w:rFonts w:ascii="Courier New" w:hAnsi="Courier New" w:cs="Courier New"/>
+        </w:rPr>
+        <w:t xml:space="preserve">    </w:t>
+      </w:r>
+      <w:proofErr w:type="spellStart"/>
+      <w:r>
+        <w:rPr>
+          <w:rFonts w:ascii="Courier New" w:hAnsi="Courier New" w:cs="Courier New"/>
+        </w:rPr>
+        <w:t>booked_room</w:t>
+      </w:r>
+      <w:proofErr w:type="spellEnd"/>
+      <w:r>
+        <w:rPr>
+          <w:rFonts w:ascii="Courier New" w:hAnsi="Courier New" w:cs="Courier New"/>
+        </w:rPr>
+        <w:t xml:space="preserve"> = </w:t>
+      </w:r>
+      <w:proofErr w:type="spellStart"/>
+      <w:proofErr w:type="gramStart"/>
+      <w:r>
+        <w:rPr>
+          <w:rFonts w:ascii="Courier New" w:hAnsi="Courier New" w:cs="Courier New"/>
+        </w:rPr>
+        <w:t>models.BooleanField</w:t>
+      </w:r>
+      <w:proofErr w:type="spellEnd"/>
+      <w:r>
+        <w:rPr>
+          <w:rFonts w:ascii="Courier New" w:hAnsi="Courier New" w:cs="Courier New"/>
+        </w:rPr>
+        <w:t>()</w:t>
+      </w:r>
+      <w:proofErr w:type="gramEnd"/>
+    </w:p>
+    <w:p>
+      <w:r>
+        <w:t xml:space="preserve">STEP 2: run a manage.py </w:t>
+      </w:r>
+      <w:proofErr w:type="spellStart"/>
+      <w:r>
+        <w:t>sqlall</w:t>
+      </w:r>
+      <w:proofErr w:type="spellEnd"/>
+      <w:r>
+        <w:t xml:space="preserve"> on the </w:t>
+      </w:r>
+      <w:r>
+        <w:rPr>
+          <w:u w:val="single"/>
+        </w:rPr>
+        <w:t xml:space="preserve">local </w:t>
+      </w:r>
+      <w:proofErr w:type="spellStart"/>
+      <w:r>
+        <w:rPr>
+          <w:u w:val="single"/>
+        </w:rPr>
+        <w:t>dev</w:t>
+      </w:r>
+      <w:proofErr w:type="spellEnd"/>
+      <w:r>
+        <w:rPr>
+          <w:u w:val="single"/>
+        </w:rPr>
+        <w:t xml:space="preserve"> environment</w:t>
+      </w:r>
+      <w:r>
+        <w:t xml:space="preserve"> and see the new column details as they will be expected in the datab</w:t>
+      </w:r>
+      <w:r>
+        <w:t>a</w:t>
+      </w:r>
+      <w:r>
+        <w:t>se:</w:t>
+      </w:r>
+    </w:p>
+    <w:p>
+      <w:pPr>
+        <w:rPr>
+          <w:rFonts w:ascii="Courier New" w:hAnsi="Courier New" w:cs="Courier New"/>
+        </w:rPr>
+      </w:pPr>
+      <w:r>
+        <w:rPr>
+          <w:rFonts w:ascii="Courier New" w:hAnsi="Courier New" w:cs="Courier New"/>
+        </w:rPr>
+        <w:t>CREATE TABLE `</w:t>
+      </w:r>
+      <w:proofErr w:type="spellStart"/>
+      <w:r>
+        <w:rPr>
+          <w:rFonts w:ascii="Courier New" w:hAnsi="Courier New" w:cs="Courier New"/>
+        </w:rPr>
+        <w:t>nwkidsshow_registration</w:t>
+      </w:r>
+      <w:proofErr w:type="spellEnd"/>
+      <w:r>
+        <w:rPr>
+          <w:rFonts w:ascii="Courier New" w:hAnsi="Courier New" w:cs="Courier New"/>
+        </w:rPr>
+        <w:t>` (</w:t>
+      </w:r>
+      <w:r>
+        <w:rPr>
+          <w:rFonts w:ascii="Courier New" w:hAnsi="Courier New" w:cs="Courier New"/>
+        </w:rPr>
+        <w:br/>
+        <w:t>…</w:t>
+      </w:r>
+      <w:r>
+        <w:rPr>
+          <w:rFonts w:ascii="Courier New" w:hAnsi="Courier New" w:cs="Courier New"/>
+        </w:rPr>
+        <w:br/>
+        <w:t xml:space="preserve">    `</w:t>
+      </w:r>
+      <w:proofErr w:type="spellStart"/>
+      <w:r>
+        <w:rPr>
+          <w:rFonts w:ascii="Courier New" w:hAnsi="Courier New" w:cs="Courier New"/>
+        </w:rPr>
+        <w:t>booked_room</w:t>
+      </w:r>
+      <w:proofErr w:type="spellEnd"/>
+      <w:r>
+        <w:rPr>
+          <w:rFonts w:ascii="Courier New" w:hAnsi="Courier New" w:cs="Courier New"/>
+        </w:rPr>
+        <w:t xml:space="preserve">` </w:t>
+      </w:r>
+      <w:proofErr w:type="spellStart"/>
+      <w:r>
+        <w:rPr>
+          <w:rFonts w:ascii="Courier New" w:hAnsi="Courier New" w:cs="Courier New"/>
+        </w:rPr>
+        <w:t>bool</w:t>
+      </w:r>
+      <w:proofErr w:type="spellEnd"/>
+      <w:r>
+        <w:rPr>
+          <w:rFonts w:ascii="Courier New" w:hAnsi="Courier New" w:cs="Courier New"/>
+        </w:rPr>
+        <w:t xml:space="preserve"> NOT </w:t>
+      </w:r>
+      <w:proofErr w:type="gramStart"/>
+      <w:r>
+        <w:rPr>
+          <w:rFonts w:ascii="Courier New" w:hAnsi="Courier New" w:cs="Courier New"/>
+        </w:rPr>
+        <w:t>NULL,</w:t>
+      </w:r>
+      <w:r>
+        <w:rPr>
+          <w:rFonts w:ascii="Courier New" w:hAnsi="Courier New" w:cs="Courier New"/>
+        </w:rPr>
+        <w:br/>
+        <w:t>…</w:t>
+      </w:r>
+      <w:proofErr w:type="gramEnd"/>
+      <w:r>
+        <w:rPr>
+          <w:rFonts w:ascii="Courier New" w:hAnsi="Courier New" w:cs="Courier New"/>
+        </w:rPr>
+        <w:br/>
+        <w:t>}</w:t>
+      </w:r>
+    </w:p>
+    <w:p>
+      <w:r>
+        <w:t xml:space="preserve">STEP 3: create </w:t>
+      </w:r>
+      <w:r>
+        <w:t>an ALTER command to add the column:</w:t>
+      </w:r>
+    </w:p>
+    <w:p>
+      <w:pPr>
+        <w:rPr>
+          <w:rFonts w:ascii="Courier New" w:hAnsi="Courier New" w:cs="Courier New"/>
+        </w:rPr>
+      </w:pPr>
+      <w:r>
+        <w:rPr>
+          <w:rFonts w:ascii="Courier New" w:hAnsi="Courier New" w:cs="Courier New"/>
+        </w:rPr>
+        <w:t>ALTER TABLE `</w:t>
+      </w:r>
+      <w:proofErr w:type="spellStart"/>
+      <w:r>
+        <w:rPr>
+          <w:rFonts w:ascii="Courier New" w:hAnsi="Courier New" w:cs="Courier New"/>
+        </w:rPr>
+        <w:t>nwkidsshow_registration</w:t>
+      </w:r>
+      <w:proofErr w:type="spellEnd"/>
+      <w:r>
+        <w:rPr>
+          <w:rFonts w:ascii="Courier New" w:hAnsi="Courier New" w:cs="Courier New"/>
+        </w:rPr>
+        <w:t>` ADD COLUMN `</w:t>
+      </w:r>
+      <w:proofErr w:type="spellStart"/>
+      <w:r>
+        <w:rPr>
+          <w:rFonts w:ascii="Courier New" w:hAnsi="Courier New" w:cs="Courier New"/>
+        </w:rPr>
+        <w:t>booked_room</w:t>
+      </w:r>
+      <w:proofErr w:type="spellEnd"/>
+      <w:r>
+        <w:rPr>
+          <w:rFonts w:ascii="Courier New" w:hAnsi="Courier New" w:cs="Courier New"/>
+        </w:rPr>
+        <w:t xml:space="preserve">` </w:t>
+      </w:r>
+      <w:proofErr w:type="spellStart"/>
+      <w:r>
+        <w:rPr>
+          <w:rFonts w:ascii="Courier New" w:hAnsi="Courier New" w:cs="Courier New"/>
+        </w:rPr>
+        <w:t>bool</w:t>
+      </w:r>
+      <w:proofErr w:type="spellEnd"/>
+      <w:r>
+        <w:rPr>
+          <w:rFonts w:ascii="Courier New" w:hAnsi="Courier New" w:cs="Courier New"/>
+        </w:rPr>
+        <w:t xml:space="preserve"> NOT NULL default false;</w:t>
+      </w:r>
+    </w:p>
+    <w:p>
+      <w:r>
+        <w:t xml:space="preserve">STEP 3.5 maybe bump the version number on </w:t>
+      </w:r>
+      <w:proofErr w:type="spellStart"/>
+      <w:r>
+        <w:t>app.yaml</w:t>
+      </w:r>
+      <w:proofErr w:type="spellEnd"/>
+      <w:r>
+        <w:t xml:space="preserve"> and update the details in nwkidsshow_db_history.txt</w:t>
+      </w:r>
+    </w:p>
+    <w:p>
+      <w:r>
+        <w:t xml:space="preserve">STEP 4: test it on the </w:t>
+      </w:r>
+      <w:r>
+        <w:rPr>
+          <w:u w:val="single"/>
+        </w:rPr>
+        <w:t xml:space="preserve">local </w:t>
+      </w:r>
+      <w:proofErr w:type="spellStart"/>
+      <w:r>
+        <w:rPr>
+          <w:u w:val="single"/>
+        </w:rPr>
+        <w:t>dev</w:t>
+      </w:r>
+      <w:proofErr w:type="spellEnd"/>
+      <w:r>
+        <w:rPr>
+          <w:u w:val="single"/>
+        </w:rPr>
+        <w:t xml:space="preserve"> environment</w:t>
+      </w:r>
+      <w:r>
+        <w:t xml:space="preserve"> by executing it on MySQL Workbench and examining the table, the new column, and its values.</w:t>
+      </w:r>
+      <w:r>
+        <w:t xml:space="preserve"> Try the admin console and make sure it comes up</w:t>
+      </w:r>
+    </w:p>
+    <w:p>
+      <w:r>
+        <w:t xml:space="preserve">STEP 5: </w:t>
+      </w:r>
+      <w:r>
+        <w:t xml:space="preserve">make all </w:t>
+      </w:r>
+      <w:r>
+        <w:t xml:space="preserve">the code changes - just </w:t>
+      </w:r>
+      <w:r>
+        <w:t xml:space="preserve">in the </w:t>
+      </w:r>
+      <w:r>
+        <w:rPr>
+          <w:u w:val="single"/>
+        </w:rPr>
+        <w:t xml:space="preserve">local </w:t>
+      </w:r>
+      <w:proofErr w:type="spellStart"/>
+      <w:r>
+        <w:rPr>
+          <w:u w:val="single"/>
+        </w:rPr>
+        <w:t>dev</w:t>
+      </w:r>
+      <w:proofErr w:type="spellEnd"/>
+      <w:r>
+        <w:rPr>
+          <w:u w:val="single"/>
+        </w:rPr>
+        <w:t xml:space="preserve"> environment</w:t>
+      </w:r>
+      <w:r>
+        <w:t xml:space="preserve"> -</w:t>
+      </w:r>
+      <w:r>
+        <w:t xml:space="preserve"> DO NOT PUSH TO PROD. Test it good.</w:t>
+      </w:r>
+    </w:p>
+    <w:p>
+      <w:r>
+        <w:lastRenderedPageBreak/>
+        <w:t>STEP 6: make a B</w:t>
+      </w:r>
+      <w:r>
+        <w:t xml:space="preserve">ACKUP or EXPORT of </w:t>
+      </w:r>
+      <w:r>
+        <w:rPr>
+          <w:u w:val="single"/>
+        </w:rPr>
+        <w:t>PROD</w:t>
+      </w:r>
+      <w:r>
+        <w:t xml:space="preserve"> database (see above).</w:t>
+      </w:r>
+    </w:p>
+    <w:p>
+      <w:r>
+        <w:t>STEP 7</w:t>
+      </w:r>
+      <w:r>
+        <w:t xml:space="preserve">: </w:t>
+      </w:r>
+      <w:r>
+        <w:t xml:space="preserve">execute the same ALTER statement on </w:t>
+      </w:r>
+      <w:r>
+        <w:rPr>
+          <w:u w:val="single"/>
+        </w:rPr>
+        <w:t>PROD</w:t>
+      </w:r>
+      <w:r>
+        <w:t>.</w:t>
+      </w:r>
+      <w:r>
+        <w:br/>
+      </w:r>
+      <w:r>
+        <w:rPr>
+          <w:noProof/>
+        </w:rPr>
+        <w:drawing>
+          <wp:inline distT="0" distB="0" distL="0" distR="0" wp14:anchorId="0FA0E4EF" wp14:editId="5781A475">
+            <wp:extent cx="5943600" cy="2213610"/>
+            <wp:effectExtent l="0" t="0" r="0" b="0"/>
+            <wp:docPr id="8" name="Picture 8"/>
+            <wp:cNvGraphicFramePr>
+              <a:graphicFrameLocks xmlns:a="http://schemas.openxmlformats.org/drawingml/2006/main" noChangeAspect="1"/>
+            </wp:cNvGraphicFramePr>
+            <a:graphic xmlns:a="http://schemas.openxmlformats.org/drawingml/2006/main">
+              <a:graphicData uri="http://schemas.openxmlformats.org/drawingml/2006/picture">
+                <pic:pic xmlns:pic="http://schemas.openxmlformats.org/drawingml/2006/picture">
+                  <pic:nvPicPr>
+                    <pic:cNvPr id="0" name=""/>
+                    <pic:cNvPicPr/>
+                  </pic:nvPicPr>
+                  <pic:blipFill>
+                    <a:blip r:embed="rId28"/>
+                    <a:stretch>
+                      <a:fillRect/>
+                    </a:stretch>
+                  </pic:blipFill>
+                  <pic:spPr>
+                    <a:xfrm>
+                      <a:off x="0" y="0"/>
                       <a:ext cx="5943600" cy="2213610"/>
                     </a:xfrm>
                     <a:prstGeom prst="rect">
@@ -2200,15 +2286,7 @@
         <w:rPr>
           <w:highlight w:val="yellow"/>
         </w:rPr>
-        <w:t xml:space="preserve">[ ] new banner, </w:t>
-      </w:r>
-      <w:bookmarkStart w:id="0" w:name="_GoBack"/>
-      <w:bookmarkEnd w:id="0"/>
-      <w:r>
-        <w:rPr>
-          <w:highlight w:val="yellow"/>
-        </w:rPr>
-        <w:t>buttons, color scheme, fonts, spacing applied.</w:t>
+        <w:t>[ ] new banner, buttons, color scheme, fonts, spacing applied.</w:t>
       </w:r>
     </w:p>
     <w:p>
@@ -2466,7 +2544,7 @@
       <w:r>
         <w:t xml:space="preserve"> error pages? </w:t>
       </w:r>
-      <w:hyperlink r:id="rId28" w:anchor="customizing-error-views" w:history="1">
+      <w:hyperlink r:id="rId29" w:anchor="customizing-error-views" w:history="1">
         <w:r>
           <w:rPr>
             <w:rStyle w:val="Hyperlink"/>
@@ -2596,7 +2674,7 @@
       <w:r>
         <w:t xml:space="preserve"> changes: </w:t>
       </w:r>
-      <w:hyperlink r:id="rId29" w:anchor="localflavor-how-to-migrate" w:history="1">
+      <w:hyperlink r:id="rId30" w:anchor="localflavor-how-to-migrate" w:history="1">
         <w:r>
           <w:rPr>
             <w:rStyle w:val="Hyperlink"/>
@@ -2616,7 +2694,7 @@
       <w:r>
         <w:t xml:space="preserve">Go to </w:t>
       </w:r>
-      <w:hyperlink r:id="rId30" w:history="1">
+      <w:hyperlink r:id="rId31" w:history="1">
         <w:r>
           <w:rPr>
             <w:rStyle w:val="Hyperlink"/>
@@ -2996,7 +3074,7 @@
       <w:r>
         <w:t xml:space="preserve">Better? </w:t>
       </w:r>
-      <w:hyperlink r:id="rId31" w:history="1">
+      <w:hyperlink r:id="rId32" w:history="1">
         <w:r>
           <w:rPr>
             <w:rStyle w:val="Hyperlink"/>
@@ -3014,7 +3092,7 @@
       <w:r>
         <w:t xml:space="preserve">Login URL: </w:t>
       </w:r>
-      <w:hyperlink r:id="rId32" w:tgtFrame="_blank" w:history="1">
+      <w:hyperlink r:id="rId33" w:tgtFrame="_blank" w:history="1">
         <w:r>
           <w:rPr>
             <w:rStyle w:val="Hyperlink"/>
@@ -3576,7 +3654,7 @@
         <w:br/>
         <w:t xml:space="preserve">Please also visit our Terms and Conditions section establishing the use, disclaimers, and limitations of liability governing the use of our website at </w:t>
       </w:r>
-      <w:hyperlink r:id="rId33" w:history="1">
+      <w:hyperlink r:id="rId34" w:history="1">
         <w:r>
           <w:rPr>
             <w:rStyle w:val="Hyperlink"/>
@@ -3623,7 +3701,7 @@
         <w:br/>
         <w:t xml:space="preserve">By using our site, you consent to our </w:t>
       </w:r>
-      <w:hyperlink r:id="rId34" w:tgtFrame="_blank" w:history="1">
+      <w:hyperlink r:id="rId35" w:tgtFrame="_blank" w:history="1">
         <w:r>
           <w:rPr>
             <w:rStyle w:val="Hyperlink"/>
@@ -3806,7 +3884,7 @@
         </w:rPr>
         <w:t xml:space="preserve"> policy is powered by Trust Guard </w:t>
       </w:r>
-      <w:hyperlink r:id="rId35" w:tgtFrame="_blank" w:history="1">
+      <w:hyperlink r:id="rId36" w:tgtFrame="_blank" w:history="1">
         <w:r>
           <w:rPr>
             <w:rStyle w:val="Hyperlink"/>

</xml_diff>

<commit_message>
Version 11: cks favicon from Linda and renamed file.
</commit_message>
<xml_diff>
--- a/README.docx
+++ b/README.docx
@@ -7,13 +7,8 @@
         <w:pStyle w:val="Heading1"/>
         <w:jc w:val="center"/>
       </w:pPr>
-      <w:proofErr w:type="gramStart"/>
-      <w:r>
-        <w:t>nwkidsshow.com</w:t>
-      </w:r>
-      <w:proofErr w:type="gramEnd"/>
-      <w:r>
-        <w:t xml:space="preserve"> README</w:t>
+      <w:r>
+        <w:t>nwkidsshow.com README</w:t>
       </w:r>
     </w:p>
     <w:p>
@@ -28,7 +23,7 @@
         <w:t xml:space="preserve">Version </w:t>
       </w:r>
       <w:r>
-        <w:t>8</w:t>
+        <w:t>11</w:t>
       </w:r>
     </w:p>
     <w:p>
@@ -40,13 +35,8 @@
       </w:r>
     </w:p>
     <w:p>
-      <w:proofErr w:type="spellStart"/>
-      <w:r>
-        <w:t>Django</w:t>
-      </w:r>
-      <w:proofErr w:type="spellEnd"/>
-      <w:r>
-        <w:t xml:space="preserve"> 1.4, upgraded to 1.5.</w:t>
+      <w:r>
+        <w:t>Django 1.4, upgraded to 1.5.</w:t>
       </w:r>
     </w:p>
     <w:p>
@@ -73,14 +63,122 @@
       </w:r>
     </w:p>
     <w:p>
-      <w:proofErr w:type="spellStart"/>
-      <w:proofErr w:type="gramStart"/>
-      <w:r>
-        <w:t>etc</w:t>
-      </w:r>
-      <w:proofErr w:type="spellEnd"/>
-      <w:proofErr w:type="gramEnd"/>
-    </w:p>
+      <w:r>
+        <w:t>E</w:t>
+      </w:r>
+      <w:r>
+        <w:t>tc</w:t>
+      </w:r>
+    </w:p>
+    <w:p>
+      <w:pPr>
+        <w:pStyle w:val="Heading1"/>
+      </w:pPr>
+      <w:r>
+        <w:t>Release Notes</w:t>
+      </w:r>
+    </w:p>
+    <w:p>
+      <w:pPr>
+        <w:pStyle w:val="Heading2"/>
+      </w:pPr>
+      <w:r>
+        <w:t>Version 11</w:t>
+      </w:r>
+    </w:p>
+    <w:p>
+      <w:r>
+        <w:t>New banner and colors, fonts to match. New Menu Bar.</w:t>
+      </w:r>
+    </w:p>
+    <w:p>
+      <w:pPr>
+        <w:pStyle w:val="Heading2"/>
+      </w:pPr>
+      <w:r>
+        <w:t>Version 10</w:t>
+      </w:r>
+    </w:p>
+    <w:p>
+      <w:r>
+        <w:t>Braintree integrated for payment processing (Sandbox and Prod). Don’t let them register for shows already registered for. Don’t let them pay for registrations they have already paid for. Privacy Policy.</w:t>
+      </w:r>
+    </w:p>
+    <w:p>
+      <w:pPr>
+        <w:pStyle w:val="Heading2"/>
+      </w:pPr>
+      <w:r>
+        <w:t>Version</w:t>
+      </w:r>
+      <w:r>
+        <w:t xml:space="preserve"> 9</w:t>
+      </w:r>
+    </w:p>
+    <w:p>
+      <w:pPr>
+        <w:rPr>
+          <w:rFonts w:asciiTheme="majorHAnsi" w:eastAsiaTheme="majorEastAsia" w:hAnsiTheme="majorHAnsi" w:cstheme="majorBidi"/>
+          <w:bCs/>
+          <w:color w:val="4F81BD" w:themeColor="accent1"/>
+          <w:sz w:val="26"/>
+          <w:szCs w:val="26"/>
+        </w:rPr>
+      </w:pPr>
+      <w:r>
+        <w:t>cakidsshow.com supportted, t</w:t>
+      </w:r>
+      <w:r>
+        <w:rPr>
+          <w:bCs/>
+        </w:rPr>
+        <w:t>ested, deployed, all from sam</w:t>
+      </w:r>
+      <w:r>
+        <w:t>e codebase and database.</w:t>
+      </w:r>
+      <w:r>
+        <w:rPr>
+          <w:bCs/>
+        </w:rPr>
+        <w:t xml:space="preserve"> U</w:t>
+      </w:r>
+      <w:r>
+        <w:t>se app.yaml to serve up di</w:t>
+      </w:r>
+      <w:r>
+        <w:rPr>
+          <w:bCs/>
+        </w:rPr>
+        <w:t>fferent favicons for the two venues.</w:t>
+      </w:r>
+    </w:p>
+    <w:p>
+      <w:pPr>
+        <w:pStyle w:val="Heading2"/>
+      </w:pPr>
+      <w:r>
+        <w:t>Version 8</w:t>
+      </w:r>
+    </w:p>
+    <w:p>
+      <w:r>
+        <w:t>BUG FIX: closed one day too soon cuz of __gt and not __gte; BUG FIX: GAE datetime objects in UTC so registration closed several hours t</w:t>
+      </w:r>
+      <w:r>
+        <w:t>oo soon; BUG FIX: Retails shoul</w:t>
+      </w:r>
+      <w:r>
+        <w:t>d</w:t>
+      </w:r>
+      <w:r>
+        <w:t xml:space="preserve"> </w:t>
+      </w:r>
+      <w:r>
+        <w:t>be allowed to register until the show is over; New centered layout.</w:t>
+      </w:r>
+    </w:p>
+    <w:p/>
     <w:p>
       <w:pPr>
         <w:rPr>
@@ -154,31 +252,7 @@
     </w:p>
     <w:p>
       <w:r>
-        <w:t xml:space="preserve">Note that </w:t>
-      </w:r>
-      <w:proofErr w:type="spellStart"/>
-      <w:r>
-        <w:t>nwkidsshow_show_retailers</w:t>
-      </w:r>
-      <w:proofErr w:type="spellEnd"/>
-      <w:r>
-        <w:t xml:space="preserve"> and </w:t>
-      </w:r>
-      <w:proofErr w:type="spellStart"/>
-      <w:r>
-        <w:t>nwkidsshow_show_exhibitors</w:t>
-      </w:r>
-      <w:proofErr w:type="spellEnd"/>
-      <w:r>
-        <w:t xml:space="preserve"> is an artifact created by </w:t>
-      </w:r>
-      <w:proofErr w:type="spellStart"/>
-      <w:r>
-        <w:t>django</w:t>
-      </w:r>
-      <w:proofErr w:type="spellEnd"/>
-      <w:r>
-        <w:t xml:space="preserve"> and not me. Regardless, it seems redundant with the other path from retailer to show. I don’t feel like fixing it though.</w:t>
+        <w:t>Note that nwkidsshow_show_retailers and nwkidsshow_show_exhibitors is an artifact created by django and not me. Regardless, it seems redundant with the other path from retailer to show. I don’t feel like fixing it though.</w:t>
       </w:r>
     </w:p>
     <w:p>
@@ -187,177 +261,57 @@
       </w:pPr>
       <w:r>
         <w:lastRenderedPageBreak/>
-        <w:t>Release Notes</w:t>
+        <w:t>DEV Environment</w:t>
+      </w:r>
+    </w:p>
+    <w:p>
+      <w:r>
+        <w:t xml:space="preserve">I use </w:t>
+      </w:r>
+      <w:r>
+        <w:rPr>
+          <w:b/>
+        </w:rPr>
+        <w:t>PyCharm</w:t>
+      </w:r>
+      <w:r>
+        <w:t xml:space="preserve"> because all of the Django and Google App Engine commands I use are built-in, not to mention Git Hub integration.</w:t>
+      </w:r>
+    </w:p>
+    <w:p>
+      <w:r>
+        <w:t xml:space="preserve">I also have </w:t>
+      </w:r>
+      <w:r>
+        <w:rPr>
+          <w:b/>
+        </w:rPr>
+        <w:t>MySQL</w:t>
+      </w:r>
+      <w:r>
+        <w:t xml:space="preserve"> installed for my local database (imported from PROD, see below) and use </w:t>
+      </w:r>
+      <w:r>
+        <w:rPr>
+          <w:b/>
+        </w:rPr>
+        <w:t>MySQL Workbench</w:t>
+      </w:r>
+      <w:r>
+        <w:t xml:space="preserve"> to manage the local db and run queries.</w:t>
       </w:r>
     </w:p>
     <w:p>
       <w:pPr>
         <w:pStyle w:val="Heading2"/>
       </w:pPr>
-      <w:bookmarkStart w:id="0" w:name="_GoBack"/>
-      <w:r>
-        <w:t>Version 11</w:t>
-      </w:r>
-    </w:p>
-    <w:p>
-      <w:proofErr w:type="gramStart"/>
-      <w:r>
-        <w:t>New banner and colors, fonts to match.</w:t>
-      </w:r>
-      <w:proofErr w:type="gramEnd"/>
-      <w:r>
-        <w:t xml:space="preserve"> </w:t>
-      </w:r>
-      <w:proofErr w:type="gramStart"/>
-      <w:r>
-        <w:t>New Menu Bar.</w:t>
-      </w:r>
-      <w:proofErr w:type="gramEnd"/>
-    </w:p>
-    <w:bookmarkEnd w:id="0"/>
-    <w:p>
-      <w:pPr>
-        <w:pStyle w:val="Heading2"/>
-      </w:pPr>
-      <w:r>
-        <w:t>Version 10</w:t>
-      </w:r>
-    </w:p>
-    <w:p>
-      <w:r>
-        <w:t xml:space="preserve">Braintree integrated for payment processing (Sandbox and Prod). Don’t let them register for shows already registered for. Don’t let them pay for registrations they have already paid for. </w:t>
-      </w:r>
-      <w:proofErr w:type="gramStart"/>
-      <w:r>
-        <w:t>Privacy Policy.</w:t>
-      </w:r>
-      <w:proofErr w:type="gramEnd"/>
-    </w:p>
-    <w:p>
-      <w:pPr>
-        <w:pStyle w:val="Heading2"/>
-      </w:pPr>
-      <w:r>
-        <w:t>Version</w:t>
-      </w:r>
-      <w:r>
-        <w:t xml:space="preserve"> 9</w:t>
-      </w:r>
-    </w:p>
-    <w:p>
-      <w:pPr>
-        <w:rPr>
-          <w:rFonts w:asciiTheme="majorHAnsi" w:eastAsiaTheme="majorEastAsia" w:hAnsiTheme="majorHAnsi" w:cstheme="majorBidi"/>
-          <w:bCs/>
-          <w:color w:val="4F81BD" w:themeColor="accent1"/>
-          <w:sz w:val="26"/>
-          <w:szCs w:val="26"/>
-        </w:rPr>
-      </w:pPr>
-      <w:proofErr w:type="gramStart"/>
-      <w:r>
-        <w:t>cakidsshow.com</w:t>
-      </w:r>
-      <w:proofErr w:type="gramEnd"/>
-      <w:r>
-        <w:t xml:space="preserve"> </w:t>
-      </w:r>
-      <w:proofErr w:type="spellStart"/>
-      <w:r>
-        <w:t>supportted</w:t>
-      </w:r>
-      <w:proofErr w:type="spellEnd"/>
-      <w:r>
-        <w:t>, t</w:t>
-      </w:r>
-      <w:r>
-        <w:rPr>
-          <w:bCs/>
-        </w:rPr>
-        <w:t>ested, deployed, all from sam</w:t>
-      </w:r>
-      <w:r>
-        <w:t>e codebase and database.</w:t>
-      </w:r>
-      <w:r>
-        <w:rPr>
-          <w:bCs/>
-        </w:rPr>
-        <w:t xml:space="preserve"> U</w:t>
-      </w:r>
-      <w:r>
-        <w:t xml:space="preserve">se </w:t>
-      </w:r>
-      <w:proofErr w:type="spellStart"/>
-      <w:r>
-        <w:t>app.yaml</w:t>
-      </w:r>
-      <w:proofErr w:type="spellEnd"/>
-      <w:r>
-        <w:t xml:space="preserve"> to serve up di</w:t>
-      </w:r>
-      <w:r>
-        <w:rPr>
-          <w:bCs/>
-        </w:rPr>
-        <w:t>fferent favicons for the two venues.</w:t>
-      </w:r>
-    </w:p>
-    <w:p>
-      <w:pPr>
-        <w:pStyle w:val="Heading2"/>
-      </w:pPr>
-      <w:r>
-        <w:t>Version 8</w:t>
-      </w:r>
-    </w:p>
-    <w:p>
-      <w:r>
-        <w:t xml:space="preserve">BUG FIX: closed one day too soon </w:t>
-      </w:r>
-      <w:proofErr w:type="spellStart"/>
-      <w:r>
-        <w:t>cuz</w:t>
-      </w:r>
-      <w:proofErr w:type="spellEnd"/>
-      <w:r>
-        <w:t xml:space="preserve"> of __</w:t>
-      </w:r>
-      <w:proofErr w:type="spellStart"/>
-      <w:r>
-        <w:t>gt</w:t>
-      </w:r>
-      <w:proofErr w:type="spellEnd"/>
-      <w:r>
-        <w:t xml:space="preserve"> and not __</w:t>
-      </w:r>
-      <w:proofErr w:type="spellStart"/>
-      <w:r>
-        <w:t>gte</w:t>
-      </w:r>
-      <w:proofErr w:type="spellEnd"/>
-      <w:r>
-        <w:t xml:space="preserve">; BUG FIX: GAE </w:t>
-      </w:r>
-      <w:proofErr w:type="spellStart"/>
-      <w:r>
-        <w:t>datetime</w:t>
-      </w:r>
-      <w:proofErr w:type="spellEnd"/>
-      <w:r>
-        <w:t xml:space="preserve"> objects in UTC so registration closed several hours t</w:t>
-      </w:r>
-      <w:r>
-        <w:t>oo soon; BUG FIX: Retails shoul</w:t>
-      </w:r>
-      <w:r>
-        <w:t>d</w:t>
-      </w:r>
-      <w:r>
-        <w:t xml:space="preserve"> </w:t>
-      </w:r>
-      <w:r>
-        <w:t>be allowed to register until the show is over; New centered layout.</w:t>
+      <w:r>
+        <w:t>manage.py commands</w:t>
+      </w:r>
+    </w:p>
+    <w:p>
+      <w:r>
+        <w:t>when you create a new database, you need to run “syncdb”. But since then, I have not used many manage.py commands. Others of interest might be: “reset”, but maybe dangerous.</w:t>
       </w:r>
     </w:p>
     <w:p>
@@ -365,119 +319,12 @@
         <w:pStyle w:val="Heading1"/>
       </w:pPr>
       <w:r>
-        <w:t>DEV Environment</w:t>
-      </w:r>
-    </w:p>
-    <w:p>
-      <w:r>
-        <w:t xml:space="preserve">I use </w:t>
-      </w:r>
-      <w:proofErr w:type="spellStart"/>
-      <w:r>
-        <w:rPr>
-          <w:b/>
-        </w:rPr>
-        <w:t>PyCharm</w:t>
-      </w:r>
-      <w:proofErr w:type="spellEnd"/>
-      <w:r>
-        <w:t xml:space="preserve"> because all of the </w:t>
-      </w:r>
-      <w:proofErr w:type="spellStart"/>
-      <w:r>
-        <w:t>Django</w:t>
-      </w:r>
-      <w:proofErr w:type="spellEnd"/>
-      <w:r>
-        <w:t xml:space="preserve"> and Google App Engine commands I use are built-in, not to mention </w:t>
-      </w:r>
-      <w:proofErr w:type="spellStart"/>
-      <w:r>
-        <w:t>Git</w:t>
-      </w:r>
-      <w:proofErr w:type="spellEnd"/>
-      <w:r>
-        <w:t xml:space="preserve"> Hub integration.</w:t>
-      </w:r>
-    </w:p>
-    <w:p>
-      <w:r>
-        <w:t xml:space="preserve">I also have </w:t>
-      </w:r>
-      <w:r>
-        <w:rPr>
-          <w:b/>
-        </w:rPr>
-        <w:t>MySQL</w:t>
-      </w:r>
-      <w:r>
-        <w:t xml:space="preserve"> installed for my local database (imported from PROD, see below) and use </w:t>
-      </w:r>
-      <w:r>
-        <w:rPr>
-          <w:b/>
-        </w:rPr>
-        <w:t>MySQL Workbench</w:t>
-      </w:r>
-      <w:r>
-        <w:t xml:space="preserve"> to manage the local </w:t>
-      </w:r>
-      <w:proofErr w:type="spellStart"/>
-      <w:r>
-        <w:t>db</w:t>
-      </w:r>
-      <w:proofErr w:type="spellEnd"/>
-      <w:r>
-        <w:t xml:space="preserve"> and run queries.</w:t>
-      </w:r>
-    </w:p>
-    <w:p>
-      <w:pPr>
-        <w:pStyle w:val="Heading2"/>
-      </w:pPr>
-      <w:proofErr w:type="gramStart"/>
-      <w:r>
-        <w:t>manage.py</w:t>
-      </w:r>
-      <w:proofErr w:type="gramEnd"/>
-      <w:r>
-        <w:t xml:space="preserve"> commands</w:t>
-      </w:r>
-    </w:p>
-    <w:p>
-      <w:proofErr w:type="gramStart"/>
-      <w:r>
-        <w:t>when</w:t>
-      </w:r>
-      <w:proofErr w:type="gramEnd"/>
-      <w:r>
-        <w:t xml:space="preserve"> you create a new database, you need to run “</w:t>
-      </w:r>
-      <w:proofErr w:type="spellStart"/>
-      <w:r>
-        <w:t>syncdb</w:t>
-      </w:r>
-      <w:proofErr w:type="spellEnd"/>
-      <w:r>
-        <w:t>”. But since then, I have not used many manage.py commands. Others of interest might be: “reset”, but maybe dangerous.</w:t>
-      </w:r>
-    </w:p>
-    <w:p>
-      <w:pPr>
-        <w:pStyle w:val="Heading1"/>
-      </w:pPr>
-      <w:r>
         <w:t>PROD Environment</w:t>
       </w:r>
     </w:p>
     <w:p>
-      <w:proofErr w:type="gramStart"/>
-      <w:r>
-        <w:t>Using Google App Engine with storage in Google Cloud SQL.</w:t>
-      </w:r>
-      <w:proofErr w:type="gramEnd"/>
-      <w:r>
-        <w:t xml:space="preserve"> See below for login and dashboard information.</w:t>
+      <w:r>
+        <w:t>Using Google App Engine with storage in Google Cloud SQL. See below for login and dashboard information.</w:t>
       </w:r>
     </w:p>
     <w:p>
@@ -504,32 +351,11 @@
           <w:numId w:val="3"/>
         </w:numPr>
       </w:pPr>
-      <w:proofErr w:type="gramStart"/>
-      <w:r>
-        <w:t>edit</w:t>
-      </w:r>
-      <w:proofErr w:type="gramEnd"/>
-      <w:r>
-        <w:t xml:space="preserve"> </w:t>
-      </w:r>
-      <w:proofErr w:type="spellStart"/>
-      <w:r>
-        <w:t>app.yaml</w:t>
-      </w:r>
-      <w:proofErr w:type="spellEnd"/>
-      <w:r>
-        <w:t xml:space="preserve"> and change “version”. I am using just integers right now.</w:t>
-      </w:r>
-      <w:r>
-        <w:t xml:space="preserve"> Don’t confuse “version” with </w:t>
-      </w:r>
-      <w:proofErr w:type="spellStart"/>
-      <w:r>
-        <w:t>django</w:t>
-      </w:r>
-      <w:proofErr w:type="spellEnd"/>
-      <w:r>
-        <w:t xml:space="preserve"> version.</w:t>
+      <w:r>
+        <w:t>edit app.yaml and change “version”. I am using just integers right now.</w:t>
+      </w:r>
+      <w:r>
+        <w:t xml:space="preserve"> Don’t confuse “version” with django version.</w:t>
       </w:r>
     </w:p>
     <w:p>
@@ -546,32 +372,7 @@
     </w:p>
     <w:p>
       <w:r>
-        <w:lastRenderedPageBreak/>
-        <w:t xml:space="preserve">In </w:t>
-      </w:r>
-      <w:proofErr w:type="spellStart"/>
-      <w:r>
-        <w:t>Pycharm</w:t>
-      </w:r>
-      <w:proofErr w:type="spellEnd"/>
-      <w:r>
-        <w:t xml:space="preserve"> (with the “upper” </w:t>
-      </w:r>
-      <w:proofErr w:type="spellStart"/>
-      <w:r>
-        <w:t>nwkidsshow</w:t>
-      </w:r>
-      <w:proofErr w:type="spellEnd"/>
-      <w:r>
-        <w:t xml:space="preserve"> project open) select Tools -&gt; </w:t>
-      </w:r>
-      <w:proofErr w:type="spellStart"/>
-      <w:r>
-        <w:t>google</w:t>
-      </w:r>
-      <w:proofErr w:type="spellEnd"/>
-      <w:r>
-        <w:t xml:space="preserve"> App Engine -&gt; Upload App Engine app… but the “…”</w:t>
+        <w:t>In Pycharm (with the “upper” nwkidsshow project open) select Tools -&gt; google App Engine -&gt; Upload App Engine app… but the “…”</w:t>
       </w:r>
       <w:r>
         <w:t xml:space="preserve"> is misl</w:t>
@@ -646,7 +447,11 @@
         <w:t>)</w:t>
       </w:r>
       <w:r>
-        <w:t xml:space="preserve"> and you should see the page below:</w:t>
+        <w:t xml:space="preserve"> and you should see the page </w:t>
+      </w:r>
+      <w:r>
+        <w:lastRenderedPageBreak/>
+        <w:t>below:</w:t>
       </w:r>
       <w:r>
         <w:br/>
@@ -704,15 +509,7 @@
         <w:t>Cloud Storage Console</w:t>
       </w:r>
       <w:r>
-        <w:t xml:space="preserve"> is where the manual </w:t>
-      </w:r>
-      <w:proofErr w:type="spellStart"/>
-      <w:r>
-        <w:t>db</w:t>
-      </w:r>
-      <w:proofErr w:type="spellEnd"/>
-      <w:r>
-        <w:t xml:space="preserve"> exports get put.</w:t>
+        <w:t xml:space="preserve"> is where the manual db exports get put.</w:t>
       </w:r>
       <w:r>
         <w:br/>
@@ -740,11 +537,7 @@
         </w:r>
       </w:hyperlink>
       <w:r>
-        <w:t xml:space="preserve">). You can click on the file to download to your local </w:t>
-      </w:r>
-      <w:r>
-        <w:lastRenderedPageBreak/>
-        <w:t>machine and then import into MySQL via Workbench.</w:t>
+        <w:t>). You can click on the file to download to your local machine and then import into MySQL via Workbench.</w:t>
       </w:r>
       <w:r>
         <w:br/>
@@ -799,6 +592,7 @@
         </w:numPr>
       </w:pPr>
       <w:r>
+        <w:lastRenderedPageBreak/>
         <w:t>Google App Engine is where you manage running apps.</w:t>
       </w:r>
       <w:r>
@@ -868,15 +662,7 @@
       </w:r>
       <w:r>
         <w:br/>
-        <w:t xml:space="preserve">click on </w:t>
-      </w:r>
-      <w:proofErr w:type="spellStart"/>
-      <w:r>
-        <w:t>nwkidsshow</w:t>
-      </w:r>
-      <w:proofErr w:type="spellEnd"/>
-      <w:r>
-        <w:t xml:space="preserve"> to see a big dashboard with lots to do, like:</w:t>
+        <w:t>click on nwkidsshow to see a big dashboard with lots to do, like:</w:t>
       </w:r>
       <w:r>
         <w:br/>
@@ -892,7 +678,6 @@
         <w:rPr>
           <w:noProof/>
         </w:rPr>
-        <w:lastRenderedPageBreak/>
         <w:drawing>
           <wp:inline distT="0" distB="0" distL="0" distR="0" wp14:anchorId="76CD74E2" wp14:editId="4309FBB6">
             <wp:extent cx="5943600" cy="2948305"/>
@@ -977,6 +762,7 @@
         </w:drawing>
       </w:r>
       <w:r>
+        <w:lastRenderedPageBreak/>
         <w:br/>
         <w:t xml:space="preserve">- </w:t>
       </w:r>
@@ -992,19 +778,9 @@
           <w:numId w:val="2"/>
         </w:numPr>
       </w:pPr>
-      <w:proofErr w:type="spellStart"/>
-      <w:r>
-        <w:t>Github</w:t>
-      </w:r>
-      <w:proofErr w:type="spellEnd"/>
-      <w:r>
-        <w:t>, I have two repositories, one for the “inner” app</w:t>
-      </w:r>
-      <w:proofErr w:type="gramStart"/>
-      <w:r>
-        <w:t>:</w:t>
-      </w:r>
-      <w:proofErr w:type="gramEnd"/>
+      <w:r>
+        <w:t>Github, I have two repositories, one for the “inner” app:</w:t>
+      </w:r>
       <w:r>
         <w:br/>
       </w:r>
@@ -1033,15 +809,7 @@
       </w:hyperlink>
       <w:r>
         <w:br/>
-        <w:t xml:space="preserve">It is linked to </w:t>
-      </w:r>
-      <w:proofErr w:type="spellStart"/>
-      <w:r>
-        <w:t>PyCharm</w:t>
-      </w:r>
-      <w:proofErr w:type="spellEnd"/>
-      <w:r>
-        <w:t xml:space="preserve"> and all files updated before push or after successful test.</w:t>
+        <w:t>It is linked to PyCharm and all files updated before push or after successful test.</w:t>
       </w:r>
     </w:p>
     <w:p>
@@ -1053,16 +821,7 @@
         </w:numPr>
       </w:pPr>
       <w:r>
-        <w:lastRenderedPageBreak/>
-        <w:t xml:space="preserve">DNS is hosted by </w:t>
-      </w:r>
-      <w:proofErr w:type="spellStart"/>
-      <w:r>
-        <w:t>enom</w:t>
-      </w:r>
-      <w:proofErr w:type="spellEnd"/>
-      <w:r>
-        <w:t xml:space="preserve"> (</w:t>
+        <w:t>DNS is hosted by enom (</w:t>
       </w:r>
       <w:hyperlink r:id="rId19" w:history="1">
         <w:r>
@@ -1073,15 +832,7 @@
         </w:r>
       </w:hyperlink>
       <w:r>
-        <w:t xml:space="preserve"> as “</w:t>
-      </w:r>
-      <w:proofErr w:type="spellStart"/>
-      <w:r>
-        <w:t>lmacielinski</w:t>
-      </w:r>
-      <w:proofErr w:type="spellEnd"/>
-      <w:r>
-        <w:t>”)</w:t>
+        <w:t xml:space="preserve"> as “lmacielinski”)</w:t>
       </w:r>
       <w:r>
         <w:br/>
@@ -1196,37 +947,14 @@
         </w:numPr>
       </w:pPr>
       <w:r>
-        <w:t>Braintree is our payment gateway. There is a sandbox account (</w:t>
-      </w:r>
-      <w:proofErr w:type="spellStart"/>
-      <w:r>
-        <w:t>damienmac</w:t>
-      </w:r>
-      <w:proofErr w:type="spellEnd"/>
-      <w:r>
-        <w:t xml:space="preserve">) at </w:t>
+        <w:lastRenderedPageBreak/>
+        <w:t xml:space="preserve">Braintree is our payment gateway. There is a sandbox account (damienmac) at </w:t>
       </w:r>
       <w:r>
         <w:t>https://sandbox.braintreegateway.com</w:t>
       </w:r>
       <w:r>
-        <w:t xml:space="preserve"> and a production environment (for both </w:t>
-      </w:r>
-      <w:proofErr w:type="spellStart"/>
-      <w:r>
-        <w:t>nwkidsshow</w:t>
-      </w:r>
-      <w:proofErr w:type="spellEnd"/>
-      <w:r>
-        <w:t xml:space="preserve"> and </w:t>
-      </w:r>
-      <w:proofErr w:type="spellStart"/>
-      <w:r>
-        <w:t>cakidsshow</w:t>
-      </w:r>
-      <w:proofErr w:type="spellEnd"/>
-      <w:r>
-        <w:t xml:space="preserve">) at </w:t>
+        <w:t xml:space="preserve"> and a production environment (for both nwkidsshow and cakidsshow) at </w:t>
       </w:r>
       <w:hyperlink r:id="rId24" w:history="1">
         <w:r>
@@ -1237,15 +965,7 @@
         </w:r>
       </w:hyperlink>
       <w:r>
-        <w:t xml:space="preserve"> (</w:t>
-      </w:r>
-      <w:proofErr w:type="spellStart"/>
-      <w:r>
-        <w:t>lmacielinski</w:t>
-      </w:r>
-      <w:proofErr w:type="spellEnd"/>
-      <w:r>
-        <w:t>).</w:t>
+        <w:t xml:space="preserve"> (lmacielinski).</w:t>
       </w:r>
     </w:p>
     <w:p>
@@ -1263,15 +983,7 @@
     </w:p>
     <w:p>
       <w:r>
-        <w:t xml:space="preserve">Select “Google Cloud SQL” and the </w:t>
-      </w:r>
-      <w:proofErr w:type="spellStart"/>
-      <w:r>
-        <w:t>nwkidsshow</w:t>
-      </w:r>
-      <w:proofErr w:type="spellEnd"/>
-      <w:r>
-        <w:t xml:space="preserve"> instance, currently:</w:t>
+        <w:t>Select “Google Cloud SQL” and the nwkidsshow instance, currently:</w:t>
       </w:r>
       <w:r>
         <w:br/>
@@ -1289,35 +1001,13 @@
             <w:szCs w:val="20"/>
             <w:shd w:val="clear" w:color="auto" w:fill="FFFFFF"/>
           </w:rPr>
-          <w:t>nwkidsshow.com</w:t>
+          <w:t>nwkidsshow.com:nwkidsshowdb:instance1</w:t>
         </w:r>
-        <w:proofErr w:type="gramStart"/>
-        <w:r>
-          <w:rPr>
-            <w:rStyle w:val="Hyperlink"/>
-            <w:rFonts w:ascii="Arial" w:hAnsi="Arial" w:cs="Arial"/>
-            <w:color w:val="4272DB"/>
-            <w:sz w:val="20"/>
-            <w:szCs w:val="20"/>
-            <w:shd w:val="clear" w:color="auto" w:fill="FFFFFF"/>
-          </w:rPr>
-          <w:t>:nwkidsshowdb:instance1</w:t>
-        </w:r>
-        <w:proofErr w:type="gramEnd"/>
       </w:hyperlink>
     </w:p>
     <w:p>
       <w:r>
-        <w:lastRenderedPageBreak/>
-        <w:t xml:space="preserve">In the Actions menu on upper RHS </w:t>
-      </w:r>
-      <w:proofErr w:type="gramStart"/>
-      <w:r>
-        <w:t>select  Export</w:t>
-      </w:r>
-      <w:proofErr w:type="gramEnd"/>
-      <w:r>
-        <w:t xml:space="preserve"> Data</w:t>
+        <w:t>In the Actions menu on upper RHS select  Export Data</w:t>
       </w:r>
     </w:p>
     <w:p>
@@ -1389,42 +1079,12 @@
           <w:szCs w:val="20"/>
           <w:shd w:val="clear" w:color="auto" w:fill="EBEFF9"/>
         </w:rPr>
-        <w:t>Exporting instance nwkidsshow.com</w:t>
-      </w:r>
-      <w:proofErr w:type="gramStart"/>
-      <w:r>
-        <w:rPr>
-          <w:rFonts w:ascii="Arial" w:hAnsi="Arial" w:cs="Arial"/>
-          <w:color w:val="000000"/>
-          <w:sz w:val="20"/>
-          <w:szCs w:val="20"/>
-          <w:shd w:val="clear" w:color="auto" w:fill="EBEFF9"/>
-        </w:rPr>
-        <w:t>:nwkidsshowdb:instance1</w:t>
-      </w:r>
-      <w:proofErr w:type="gramEnd"/>
-      <w:r>
-        <w:rPr>
-          <w:rFonts w:ascii="Arial" w:hAnsi="Arial" w:cs="Arial"/>
-          <w:color w:val="000000"/>
-          <w:sz w:val="20"/>
-          <w:szCs w:val="20"/>
-          <w:shd w:val="clear" w:color="auto" w:fill="EBEFF9"/>
-        </w:rPr>
-        <w:t xml:space="preserve"> to gs://nwkidsshow-backups/2013-07-05-export.gz</w:t>
-      </w:r>
-    </w:p>
-    <w:p>
-      <w:r>
-        <w:t xml:space="preserve">Log in to the cloud console – cloud storage link above and download the exported </w:t>
-      </w:r>
-      <w:proofErr w:type="spellStart"/>
-      <w:r>
-        <w:t>gz</w:t>
-      </w:r>
-      <w:proofErr w:type="spellEnd"/>
-      <w:r>
-        <w:t xml:space="preserve"> file to your local machine (right-click, save-as)</w:t>
+        <w:t>Exporting instance nwkidsshow.com:nwkidsshowdb:instance1 to gs://nwkidsshow-backups/2013-07-05-export.gz</w:t>
+      </w:r>
+    </w:p>
+    <w:p>
+      <w:r>
+        <w:t>Log in to the cloud console – cloud storage link above and download the exported gz file to your local machine (right-click, save-as)</w:t>
       </w:r>
     </w:p>
     <w:p>
@@ -1434,6 +1094,7 @@
     </w:p>
     <w:p>
       <w:r>
+        <w:lastRenderedPageBreak/>
         <w:t>Open MySQL Workbench -&gt; Admin -&gt; Data Import</w:t>
       </w:r>
       <w:r>
@@ -1512,7 +1173,6 @@
           <w:sz w:val="16"/>
           <w:szCs w:val="16"/>
         </w:rPr>
-        <w:lastRenderedPageBreak/>
         <w:t>22:06:08 Restoring C:\Users\Damien\Documents\NW Kids Show\2013-07-16-export\2013-07-16-export</w:t>
       </w:r>
       <w:r>
@@ -1522,512 +1182,227 @@
           <w:szCs w:val="16"/>
         </w:rPr>
         <w:cr/>
-        <w:t>Running: mysql.exe --defaults-extra-file="c:\users\damien\appdata\local\temp\tmpb_jvnd.cnf</w:t>
-      </w:r>
-      <w:proofErr w:type="gramStart"/>
+        <w:t>Running: mysql.exe --defaults-extra-file="c:\users\damien\appdata\local\temp\tmpb_jvnd.cnf"  --host=localhost --user=root --port=3306 --default-character-set=utf8 --comments &lt; "C:\\Users\\Damien\\Documents\\NW Kids Show\\2013-07-16-export\\2013-07-16-export"</w:t>
+      </w:r>
       <w:r>
         <w:rPr>
           <w:rFonts w:ascii="Courier New" w:hAnsi="Courier New" w:cs="Courier New"/>
           <w:sz w:val="16"/>
           <w:szCs w:val="16"/>
         </w:rPr>
-        <w:t>"  --</w:t>
-      </w:r>
-      <w:proofErr w:type="gramEnd"/>
+        <w:cr/>
+        <w:t>22:06:28 Import of C:\Users\Damien\Documents\NW Kids Show\2013-07-16-export\2013-07-16-export has finished</w:t>
+      </w:r>
       <w:r>
         <w:rPr>
           <w:rFonts w:ascii="Courier New" w:hAnsi="Courier New" w:cs="Courier New"/>
           <w:sz w:val="16"/>
           <w:szCs w:val="16"/>
         </w:rPr>
-        <w:t>host=</w:t>
-      </w:r>
-      <w:proofErr w:type="spellStart"/>
-      <w:r>
+        <w:cr/>
+      </w:r>
+    </w:p>
+    <w:p>
+      <w:pPr>
+        <w:pStyle w:val="Heading1"/>
+      </w:pPr>
+      <w:r>
+        <w:t>Some useful SQL queries</w:t>
+      </w:r>
+    </w:p>
+    <w:p>
+      <w:r>
+        <w:t>select * from nwkidsshow_exhibitor</w:t>
+      </w:r>
+    </w:p>
+    <w:p>
+      <w:r>
+        <w:t>select * from auth_user</w:t>
+      </w:r>
+    </w:p>
+    <w:p>
+      <w:r>
+        <w:t>select * from nwkidsshow_exhibitor e, auth_user u</w:t>
+      </w:r>
+      <w:r>
+        <w:br/>
+        <w:t>where e.user_id = u.id and</w:t>
+      </w:r>
+      <w:r>
+        <w:br/>
+        <w:t>must_change_password = '1';</w:t>
+      </w:r>
+    </w:p>
+    <w:p>
+      <w:pPr>
+        <w:pStyle w:val="Heading1"/>
+      </w:pPr>
+      <w:r>
+        <w:t>How to add a column in PROD</w:t>
+      </w:r>
+      <w:r>
+        <w:t xml:space="preserve"> (simple changes)</w:t>
+      </w:r>
+    </w:p>
+    <w:p>
+      <w:r>
+        <w:t>(From the DJANGO book, chapter 10)</w:t>
+      </w:r>
+    </w:p>
+    <w:p>
+      <w:r>
+        <w:t xml:space="preserve">STEP 1: make the change in the models.py of the </w:t>
+      </w:r>
+      <w:r>
+        <w:rPr>
+          <w:u w:val="single"/>
+        </w:rPr>
+        <w:t>local dev environment</w:t>
+      </w:r>
+      <w:r>
+        <w:t>.</w:t>
+      </w:r>
+      <w:r>
+        <w:br/>
+        <w:t>For example, in Registration model</w:t>
+      </w:r>
+    </w:p>
+    <w:p>
+      <w:pPr>
         <w:rPr>
           <w:rFonts w:ascii="Courier New" w:hAnsi="Courier New" w:cs="Courier New"/>
-          <w:sz w:val="16"/>
-          <w:szCs w:val="16"/>
-        </w:rPr>
-        <w:t>localhost</w:t>
-      </w:r>
-      <w:proofErr w:type="spellEnd"/>
+        </w:rPr>
+      </w:pPr>
       <w:r>
         <w:rPr>
           <w:rFonts w:ascii="Courier New" w:hAnsi="Courier New" w:cs="Courier New"/>
-          <w:sz w:val="16"/>
-          <w:szCs w:val="16"/>
-        </w:rPr>
-        <w:t xml:space="preserve"> --user=root --port=3306 --default-character-set=utf8 --comments &lt; "C:\\Users\\Damien\\Documents\\NW Kids Show\\2013-07-16-export\\2013-07-16-export"</w:t>
-      </w:r>
-      <w:r>
+        </w:rPr>
+        <w:t xml:space="preserve">    booked_room = models.BooleanField()</w:t>
+      </w:r>
+    </w:p>
+    <w:p>
+      <w:r>
+        <w:lastRenderedPageBreak/>
+        <w:t xml:space="preserve">STEP 2: run a manage.py sqlall on the </w:t>
+      </w:r>
+      <w:r>
+        <w:rPr>
+          <w:u w:val="single"/>
+        </w:rPr>
+        <w:t>local dev environment</w:t>
+      </w:r>
+      <w:r>
+        <w:t xml:space="preserve"> and see the new column details as they will be expected in the datab</w:t>
+      </w:r>
+      <w:r>
+        <w:t>a</w:t>
+      </w:r>
+      <w:r>
+        <w:t>se:</w:t>
+      </w:r>
+    </w:p>
+    <w:p>
+      <w:pPr>
         <w:rPr>
           <w:rFonts w:ascii="Courier New" w:hAnsi="Courier New" w:cs="Courier New"/>
-          <w:sz w:val="16"/>
-          <w:szCs w:val="16"/>
-        </w:rPr>
-        <w:cr/>
-        <w:t>22:06:28 Import of C:\Users\Damien\Documents\NW Kids Show\2013-07-16-export\2013-07-16-export has finished</w:t>
-      </w:r>
+        </w:rPr>
+      </w:pPr>
       <w:r>
         <w:rPr>
           <w:rFonts w:ascii="Courier New" w:hAnsi="Courier New" w:cs="Courier New"/>
-          <w:sz w:val="16"/>
-          <w:szCs w:val="16"/>
-        </w:rPr>
-        <w:cr/>
-      </w:r>
-    </w:p>
-    <w:p>
-      <w:pPr>
-        <w:pStyle w:val="Heading1"/>
-      </w:pPr>
-      <w:r>
-        <w:t>Some useful SQL queries</w:t>
-      </w:r>
-    </w:p>
-    <w:p>
-      <w:proofErr w:type="gramStart"/>
-      <w:r>
-        <w:t>select</w:t>
-      </w:r>
-      <w:proofErr w:type="gramEnd"/>
-      <w:r>
-        <w:t xml:space="preserve"> * from </w:t>
-      </w:r>
-      <w:proofErr w:type="spellStart"/>
-      <w:r>
-        <w:t>nwkidsshow_exhibitor</w:t>
-      </w:r>
-      <w:proofErr w:type="spellEnd"/>
-    </w:p>
-    <w:p>
-      <w:proofErr w:type="gramStart"/>
-      <w:r>
-        <w:t>select</w:t>
-      </w:r>
-      <w:proofErr w:type="gramEnd"/>
-      <w:r>
-        <w:t xml:space="preserve"> * from </w:t>
-      </w:r>
-      <w:proofErr w:type="spellStart"/>
-      <w:r>
-        <w:t>auth_user</w:t>
-      </w:r>
-      <w:proofErr w:type="spellEnd"/>
-    </w:p>
-    <w:p>
-      <w:proofErr w:type="gramStart"/>
-      <w:r>
-        <w:t>select</w:t>
-      </w:r>
-      <w:proofErr w:type="gramEnd"/>
-      <w:r>
-        <w:t xml:space="preserve"> * from </w:t>
-      </w:r>
-      <w:proofErr w:type="spellStart"/>
-      <w:r>
-        <w:t>nwkidsshow_exhibitor</w:t>
-      </w:r>
-      <w:proofErr w:type="spellEnd"/>
-      <w:r>
-        <w:t xml:space="preserve"> e, </w:t>
-      </w:r>
-      <w:proofErr w:type="spellStart"/>
-      <w:r>
-        <w:t>auth_user</w:t>
-      </w:r>
-      <w:proofErr w:type="spellEnd"/>
-      <w:r>
-        <w:t xml:space="preserve"> u</w:t>
-      </w:r>
-      <w:r>
-        <w:br/>
-        <w:t xml:space="preserve">where </w:t>
-      </w:r>
-      <w:proofErr w:type="spellStart"/>
-      <w:r>
-        <w:t>e.user_id</w:t>
-      </w:r>
-      <w:proofErr w:type="spellEnd"/>
-      <w:r>
-        <w:t xml:space="preserve"> = u.id and</w:t>
-      </w:r>
-      <w:r>
-        <w:br/>
-      </w:r>
-      <w:proofErr w:type="spellStart"/>
-      <w:r>
-        <w:t>must_change_password</w:t>
-      </w:r>
-      <w:proofErr w:type="spellEnd"/>
-      <w:r>
-        <w:t xml:space="preserve"> = '1';</w:t>
-      </w:r>
-    </w:p>
-    <w:p>
-      <w:pPr>
-        <w:pStyle w:val="Heading1"/>
-      </w:pPr>
-      <w:r>
-        <w:t>How to add a column in PROD</w:t>
-      </w:r>
-      <w:r>
-        <w:t xml:space="preserve"> (simple changes)</w:t>
-      </w:r>
-    </w:p>
-    <w:p>
-      <w:r>
-        <w:t>(From the DJANGO book, chapter 10)</w:t>
-      </w:r>
-    </w:p>
-    <w:p>
-      <w:r>
-        <w:t xml:space="preserve">STEP 1: make the change in the models.py of the </w:t>
+        </w:rPr>
+        <w:t>CREATE TABLE `nwkidsshow_registration` (</w:t>
+      </w:r>
+      <w:r>
+        <w:rPr>
+          <w:rFonts w:ascii="Courier New" w:hAnsi="Courier New" w:cs="Courier New"/>
+        </w:rPr>
+        <w:br/>
+        <w:t>…</w:t>
+      </w:r>
+      <w:r>
+        <w:rPr>
+          <w:rFonts w:ascii="Courier New" w:hAnsi="Courier New" w:cs="Courier New"/>
+        </w:rPr>
+        <w:br/>
+        <w:t xml:space="preserve">    `booked_room` bool NOT NULL,</w:t>
+      </w:r>
+      <w:r>
+        <w:rPr>
+          <w:rFonts w:ascii="Courier New" w:hAnsi="Courier New" w:cs="Courier New"/>
+        </w:rPr>
+        <w:br/>
+        <w:t>…</w:t>
+      </w:r>
+      <w:r>
+        <w:rPr>
+          <w:rFonts w:ascii="Courier New" w:hAnsi="Courier New" w:cs="Courier New"/>
+        </w:rPr>
+        <w:br/>
+        <w:t>}</w:t>
+      </w:r>
+    </w:p>
+    <w:p>
+      <w:r>
+        <w:t xml:space="preserve">STEP 3: create </w:t>
+      </w:r>
+      <w:r>
+        <w:t>an ALTER command to add the column:</w:t>
+      </w:r>
+    </w:p>
+    <w:p>
+      <w:pPr>
+        <w:rPr>
+          <w:rFonts w:ascii="Courier New" w:hAnsi="Courier New" w:cs="Courier New"/>
+        </w:rPr>
+      </w:pPr>
+      <w:r>
+        <w:rPr>
+          <w:rFonts w:ascii="Courier New" w:hAnsi="Courier New" w:cs="Courier New"/>
+        </w:rPr>
+        <w:t>ALTER TABLE `nwkidsshow_registration` ADD COLUMN `booked_room` bool NOT NULL default false;</w:t>
+      </w:r>
+    </w:p>
+    <w:p>
+      <w:r>
+        <w:t>STEP 3.5 maybe bump the version number on app.yaml and update the details in nwkidsshow_db_history.txt</w:t>
+      </w:r>
+    </w:p>
+    <w:p>
+      <w:r>
+        <w:t xml:space="preserve">STEP 4: test it on the </w:t>
       </w:r>
       <w:r>
         <w:rPr>
           <w:u w:val="single"/>
         </w:rPr>
-        <w:t xml:space="preserve">local </w:t>
-      </w:r>
-      <w:proofErr w:type="spellStart"/>
+        <w:t>local dev environment</w:t>
+      </w:r>
+      <w:r>
+        <w:t xml:space="preserve"> by executing it on MySQL Workbench and examining the table, the new column, and its values.</w:t>
+      </w:r>
+      <w:r>
+        <w:t xml:space="preserve"> Try the admin console and make sure it comes up</w:t>
+      </w:r>
+    </w:p>
+    <w:p>
+      <w:r>
+        <w:t xml:space="preserve">STEP 5: </w:t>
+      </w:r>
+      <w:r>
+        <w:t xml:space="preserve">make all </w:t>
+      </w:r>
+      <w:r>
+        <w:t xml:space="preserve">the code changes - just </w:t>
+      </w:r>
+      <w:r>
+        <w:t xml:space="preserve">in the </w:t>
+      </w:r>
       <w:r>
         <w:rPr>
           <w:u w:val="single"/>
         </w:rPr>
-        <w:t>dev</w:t>
-      </w:r>
-      <w:proofErr w:type="spellEnd"/>
-      <w:r>
-        <w:rPr>
-          <w:u w:val="single"/>
-        </w:rPr>
-        <w:t xml:space="preserve"> environment</w:t>
-      </w:r>
-      <w:r>
-        <w:t>.</w:t>
-      </w:r>
-      <w:r>
-        <w:br/>
-        <w:t>For example, in Registration model</w:t>
-      </w:r>
-    </w:p>
-    <w:p>
-      <w:pPr>
-        <w:rPr>
-          <w:rFonts w:ascii="Courier New" w:hAnsi="Courier New" w:cs="Courier New"/>
-        </w:rPr>
-      </w:pPr>
-      <w:r>
-        <w:rPr>
-          <w:rFonts w:ascii="Courier New" w:hAnsi="Courier New" w:cs="Courier New"/>
-        </w:rPr>
-        <w:t xml:space="preserve">    </w:t>
-      </w:r>
-      <w:proofErr w:type="spellStart"/>
-      <w:r>
-        <w:rPr>
-          <w:rFonts w:ascii="Courier New" w:hAnsi="Courier New" w:cs="Courier New"/>
-        </w:rPr>
-        <w:t>booked_room</w:t>
-      </w:r>
-      <w:proofErr w:type="spellEnd"/>
-      <w:r>
-        <w:rPr>
-          <w:rFonts w:ascii="Courier New" w:hAnsi="Courier New" w:cs="Courier New"/>
-        </w:rPr>
-        <w:t xml:space="preserve"> = </w:t>
-      </w:r>
-      <w:proofErr w:type="spellStart"/>
-      <w:proofErr w:type="gramStart"/>
-      <w:r>
-        <w:rPr>
-          <w:rFonts w:ascii="Courier New" w:hAnsi="Courier New" w:cs="Courier New"/>
-        </w:rPr>
-        <w:t>models.BooleanField</w:t>
-      </w:r>
-      <w:proofErr w:type="spellEnd"/>
-      <w:r>
-        <w:rPr>
-          <w:rFonts w:ascii="Courier New" w:hAnsi="Courier New" w:cs="Courier New"/>
-        </w:rPr>
-        <w:t>()</w:t>
-      </w:r>
-      <w:proofErr w:type="gramEnd"/>
-    </w:p>
-    <w:p>
-      <w:r>
-        <w:t xml:space="preserve">STEP 2: run a manage.py </w:t>
-      </w:r>
-      <w:proofErr w:type="spellStart"/>
-      <w:r>
-        <w:t>sqlall</w:t>
-      </w:r>
-      <w:proofErr w:type="spellEnd"/>
-      <w:r>
-        <w:t xml:space="preserve"> on the </w:t>
-      </w:r>
-      <w:r>
-        <w:rPr>
-          <w:u w:val="single"/>
-        </w:rPr>
-        <w:t xml:space="preserve">local </w:t>
-      </w:r>
-      <w:proofErr w:type="spellStart"/>
-      <w:r>
-        <w:rPr>
-          <w:u w:val="single"/>
-        </w:rPr>
-        <w:t>dev</w:t>
-      </w:r>
-      <w:proofErr w:type="spellEnd"/>
-      <w:r>
-        <w:rPr>
-          <w:u w:val="single"/>
-        </w:rPr>
-        <w:t xml:space="preserve"> environment</w:t>
-      </w:r>
-      <w:r>
-        <w:t xml:space="preserve"> and see the new column details as they will be expected in the datab</w:t>
-      </w:r>
-      <w:r>
-        <w:t>a</w:t>
-      </w:r>
-      <w:r>
-        <w:t>se:</w:t>
-      </w:r>
-    </w:p>
-    <w:p>
-      <w:pPr>
-        <w:rPr>
-          <w:rFonts w:ascii="Courier New" w:hAnsi="Courier New" w:cs="Courier New"/>
-        </w:rPr>
-      </w:pPr>
-      <w:r>
-        <w:rPr>
-          <w:rFonts w:ascii="Courier New" w:hAnsi="Courier New" w:cs="Courier New"/>
-        </w:rPr>
-        <w:t>CREATE TABLE `</w:t>
-      </w:r>
-      <w:proofErr w:type="spellStart"/>
-      <w:r>
-        <w:rPr>
-          <w:rFonts w:ascii="Courier New" w:hAnsi="Courier New" w:cs="Courier New"/>
-        </w:rPr>
-        <w:t>nwkidsshow_registration</w:t>
-      </w:r>
-      <w:proofErr w:type="spellEnd"/>
-      <w:r>
-        <w:rPr>
-          <w:rFonts w:ascii="Courier New" w:hAnsi="Courier New" w:cs="Courier New"/>
-        </w:rPr>
-        <w:t>` (</w:t>
-      </w:r>
-      <w:r>
-        <w:rPr>
-          <w:rFonts w:ascii="Courier New" w:hAnsi="Courier New" w:cs="Courier New"/>
-        </w:rPr>
-        <w:br/>
-        <w:t>…</w:t>
-      </w:r>
-      <w:r>
-        <w:rPr>
-          <w:rFonts w:ascii="Courier New" w:hAnsi="Courier New" w:cs="Courier New"/>
-        </w:rPr>
-        <w:br/>
-        <w:t xml:space="preserve">    `</w:t>
-      </w:r>
-      <w:proofErr w:type="spellStart"/>
-      <w:r>
-        <w:rPr>
-          <w:rFonts w:ascii="Courier New" w:hAnsi="Courier New" w:cs="Courier New"/>
-        </w:rPr>
-        <w:t>booked_room</w:t>
-      </w:r>
-      <w:proofErr w:type="spellEnd"/>
-      <w:r>
-        <w:rPr>
-          <w:rFonts w:ascii="Courier New" w:hAnsi="Courier New" w:cs="Courier New"/>
-        </w:rPr>
-        <w:t xml:space="preserve">` </w:t>
-      </w:r>
-      <w:proofErr w:type="spellStart"/>
-      <w:r>
-        <w:rPr>
-          <w:rFonts w:ascii="Courier New" w:hAnsi="Courier New" w:cs="Courier New"/>
-        </w:rPr>
-        <w:t>bool</w:t>
-      </w:r>
-      <w:proofErr w:type="spellEnd"/>
-      <w:r>
-        <w:rPr>
-          <w:rFonts w:ascii="Courier New" w:hAnsi="Courier New" w:cs="Courier New"/>
-        </w:rPr>
-        <w:t xml:space="preserve"> NOT </w:t>
-      </w:r>
-      <w:proofErr w:type="gramStart"/>
-      <w:r>
-        <w:rPr>
-          <w:rFonts w:ascii="Courier New" w:hAnsi="Courier New" w:cs="Courier New"/>
-        </w:rPr>
-        <w:t>NULL,</w:t>
-      </w:r>
-      <w:r>
-        <w:rPr>
-          <w:rFonts w:ascii="Courier New" w:hAnsi="Courier New" w:cs="Courier New"/>
-        </w:rPr>
-        <w:br/>
-        <w:t>…</w:t>
-      </w:r>
-      <w:proofErr w:type="gramEnd"/>
-      <w:r>
-        <w:rPr>
-          <w:rFonts w:ascii="Courier New" w:hAnsi="Courier New" w:cs="Courier New"/>
-        </w:rPr>
-        <w:br/>
-        <w:t>}</w:t>
-      </w:r>
-    </w:p>
-    <w:p>
-      <w:r>
-        <w:t xml:space="preserve">STEP 3: create </w:t>
-      </w:r>
-      <w:r>
-        <w:t>an ALTER command to add the column:</w:t>
-      </w:r>
-    </w:p>
-    <w:p>
-      <w:pPr>
-        <w:rPr>
-          <w:rFonts w:ascii="Courier New" w:hAnsi="Courier New" w:cs="Courier New"/>
-        </w:rPr>
-      </w:pPr>
-      <w:r>
-        <w:rPr>
-          <w:rFonts w:ascii="Courier New" w:hAnsi="Courier New" w:cs="Courier New"/>
-        </w:rPr>
-        <w:t>ALTER TABLE `</w:t>
-      </w:r>
-      <w:proofErr w:type="spellStart"/>
-      <w:r>
-        <w:rPr>
-          <w:rFonts w:ascii="Courier New" w:hAnsi="Courier New" w:cs="Courier New"/>
-        </w:rPr>
-        <w:t>nwkidsshow_registration</w:t>
-      </w:r>
-      <w:proofErr w:type="spellEnd"/>
-      <w:r>
-        <w:rPr>
-          <w:rFonts w:ascii="Courier New" w:hAnsi="Courier New" w:cs="Courier New"/>
-        </w:rPr>
-        <w:t>` ADD COLUMN `</w:t>
-      </w:r>
-      <w:proofErr w:type="spellStart"/>
-      <w:r>
-        <w:rPr>
-          <w:rFonts w:ascii="Courier New" w:hAnsi="Courier New" w:cs="Courier New"/>
-        </w:rPr>
-        <w:t>booked_room</w:t>
-      </w:r>
-      <w:proofErr w:type="spellEnd"/>
-      <w:r>
-        <w:rPr>
-          <w:rFonts w:ascii="Courier New" w:hAnsi="Courier New" w:cs="Courier New"/>
-        </w:rPr>
-        <w:t xml:space="preserve">` </w:t>
-      </w:r>
-      <w:proofErr w:type="spellStart"/>
-      <w:r>
-        <w:rPr>
-          <w:rFonts w:ascii="Courier New" w:hAnsi="Courier New" w:cs="Courier New"/>
-        </w:rPr>
-        <w:t>bool</w:t>
-      </w:r>
-      <w:proofErr w:type="spellEnd"/>
-      <w:r>
-        <w:rPr>
-          <w:rFonts w:ascii="Courier New" w:hAnsi="Courier New" w:cs="Courier New"/>
-        </w:rPr>
-        <w:t xml:space="preserve"> NOT NULL default false;</w:t>
-      </w:r>
-    </w:p>
-    <w:p>
-      <w:r>
-        <w:t xml:space="preserve">STEP 3.5 maybe bump the version number on </w:t>
-      </w:r>
-      <w:proofErr w:type="spellStart"/>
-      <w:r>
-        <w:t>app.yaml</w:t>
-      </w:r>
-      <w:proofErr w:type="spellEnd"/>
-      <w:r>
-        <w:t xml:space="preserve"> and update the details in nwkidsshow_db_history.txt</w:t>
-      </w:r>
-    </w:p>
-    <w:p>
-      <w:r>
-        <w:t xml:space="preserve">STEP 4: test it on the </w:t>
-      </w:r>
-      <w:r>
-        <w:rPr>
-          <w:u w:val="single"/>
-        </w:rPr>
-        <w:t xml:space="preserve">local </w:t>
-      </w:r>
-      <w:proofErr w:type="spellStart"/>
-      <w:r>
-        <w:rPr>
-          <w:u w:val="single"/>
-        </w:rPr>
-        <w:t>dev</w:t>
-      </w:r>
-      <w:proofErr w:type="spellEnd"/>
-      <w:r>
-        <w:rPr>
-          <w:u w:val="single"/>
-        </w:rPr>
-        <w:t xml:space="preserve"> environment</w:t>
-      </w:r>
-      <w:r>
-        <w:t xml:space="preserve"> by executing it on MySQL Workbench and examining the table, the new column, and its values.</w:t>
-      </w:r>
-      <w:r>
-        <w:t xml:space="preserve"> Try the admin console and make sure it comes up</w:t>
-      </w:r>
-    </w:p>
-    <w:p>
-      <w:r>
-        <w:t xml:space="preserve">STEP 5: </w:t>
-      </w:r>
-      <w:r>
-        <w:t xml:space="preserve">make all </w:t>
-      </w:r>
-      <w:r>
-        <w:t xml:space="preserve">the code changes - just </w:t>
-      </w:r>
-      <w:r>
-        <w:t xml:space="preserve">in the </w:t>
-      </w:r>
-      <w:r>
-        <w:rPr>
-          <w:u w:val="single"/>
-        </w:rPr>
-        <w:t xml:space="preserve">local </w:t>
-      </w:r>
-      <w:proofErr w:type="spellStart"/>
-      <w:r>
-        <w:rPr>
-          <w:u w:val="single"/>
-        </w:rPr>
-        <w:t>dev</w:t>
-      </w:r>
-      <w:proofErr w:type="spellEnd"/>
-      <w:r>
-        <w:rPr>
-          <w:u w:val="single"/>
-        </w:rPr>
-        <w:t xml:space="preserve"> environment</w:t>
+        <w:t>local dev environment</w:t>
       </w:r>
       <w:r>
         <w:t xml:space="preserve"> -</w:t>
@@ -2038,7 +1413,6 @@
     </w:p>
     <w:p>
       <w:r>
-        <w:lastRenderedPageBreak/>
         <w:t>STEP 6: make a B</w:t>
       </w:r>
       <w:r>
@@ -2157,12 +1531,10 @@
       <w:pPr>
         <w:pStyle w:val="Heading1"/>
       </w:pPr>
-      <w:proofErr w:type="spellStart"/>
       <w:r>
         <w:lastRenderedPageBreak/>
         <w:t>ToDo</w:t>
       </w:r>
-      <w:proofErr w:type="spellEnd"/>
     </w:p>
     <w:p>
       <w:pPr>
@@ -2182,53 +1554,8 @@
       <w:r>
         <w:t xml:space="preserve">] </w:t>
       </w:r>
-      <w:proofErr w:type="gramStart"/>
-      <w:r>
-        <w:t>version</w:t>
-      </w:r>
-      <w:proofErr w:type="gramEnd"/>
-      <w:r>
-        <w:t xml:space="preserve"> of </w:t>
-      </w:r>
-      <w:proofErr w:type="spellStart"/>
-      <w:r>
-        <w:t>app.yaml</w:t>
-      </w:r>
-      <w:proofErr w:type="spellEnd"/>
-      <w:r>
-        <w:t xml:space="preserve"> to push to </w:t>
-      </w:r>
-      <w:proofErr w:type="spellStart"/>
-      <w:r>
-        <w:t>caks</w:t>
-      </w:r>
-      <w:proofErr w:type="spellEnd"/>
-      <w:r>
-        <w:t xml:space="preserve"> </w:t>
-      </w:r>
-      <w:proofErr w:type="spellStart"/>
-      <w:r>
-        <w:t>gae</w:t>
-      </w:r>
-      <w:proofErr w:type="spellEnd"/>
-      <w:r>
-        <w:t xml:space="preserve">. Use same </w:t>
-      </w:r>
-      <w:proofErr w:type="spellStart"/>
-      <w:r>
-        <w:t>db</w:t>
-      </w:r>
-      <w:proofErr w:type="spellEnd"/>
-      <w:r>
-        <w:t xml:space="preserve"> in cloud. </w:t>
-      </w:r>
-      <w:proofErr w:type="spellStart"/>
-      <w:r>
-        <w:t>Conditionalize</w:t>
-      </w:r>
-      <w:proofErr w:type="spellEnd"/>
-      <w:r>
-        <w:t xml:space="preserve"> model (“venue”) view (from hostname), controller (from hostname), and settings (from app id) to display one or the other site.</w:t>
+      <w:r>
+        <w:t>version of app.yaml to push to caks gae. Use same db in cloud. Conditionalize model (“venue”) view (from hostname), controller (from hostname), and settings (from app id) to display one or the other site.</w:t>
       </w:r>
     </w:p>
     <w:p>
@@ -2243,31 +1570,7 @@
         <w:t>overlapping registration periods</w:t>
       </w:r>
       <w:r>
-        <w:t xml:space="preserve"> with </w:t>
-      </w:r>
-      <w:proofErr w:type="spellStart"/>
-      <w:r>
-        <w:t>NWKids</w:t>
-      </w:r>
-      <w:proofErr w:type="spellEnd"/>
-      <w:r>
-        <w:t xml:space="preserve"> show so be careful in this method where I assume there is only ever ONE show to register for at a time: </w:t>
-      </w:r>
-      <w:proofErr w:type="spellStart"/>
-      <w:r>
-        <w:t>get_better_</w:t>
-      </w:r>
-      <w:proofErr w:type="gramStart"/>
-      <w:r>
-        <w:t>choices</w:t>
-      </w:r>
-      <w:proofErr w:type="spellEnd"/>
-      <w:r>
-        <w:t>(</w:t>
-      </w:r>
-      <w:proofErr w:type="gramEnd"/>
-      <w:r>
-        <w:t>). Maybe I will know which website they are on and can still use this? How ugly are the choices when there is more than one? Try this and see!</w:t>
+        <w:t xml:space="preserve"> with NWKids show so be careful in this method where I assume there is only ever ONE show to register for at a time: get_better_choices(). Maybe I will know which website they are on and can still use this? How ugly are the choices when there is more than one? Try this and see!</w:t>
       </w:r>
     </w:p>
     <w:p>
@@ -2294,15 +1597,7 @@
         <w:t>[x</w:t>
       </w:r>
       <w:r>
-        <w:t xml:space="preserve">] </w:t>
-      </w:r>
-      <w:proofErr w:type="gramStart"/>
-      <w:r>
-        <w:t>new</w:t>
-      </w:r>
-      <w:proofErr w:type="gramEnd"/>
-      <w:r>
-        <w:t xml:space="preserve"> exhibitor accounts</w:t>
+        <w:t>] new exhibitor accounts</w:t>
       </w:r>
     </w:p>
     <w:p>
@@ -2329,51 +1624,28 @@
         <w:t>x</w:t>
       </w:r>
       <w:r>
-        <w:t xml:space="preserve">] </w:t>
-      </w:r>
-      <w:proofErr w:type="gramStart"/>
-      <w:r>
-        <w:t>read</w:t>
-      </w:r>
-      <w:proofErr w:type="gramEnd"/>
-      <w:r>
-        <w:t xml:space="preserve"> the book, make a plan</w:t>
-      </w:r>
-    </w:p>
-    <w:p>
-      <w:proofErr w:type="gramStart"/>
+        <w:t>] read the book, make a plan</w:t>
+      </w:r>
+    </w:p>
+    <w:p>
       <w:r>
         <w:rPr>
           <w:highlight w:val="yellow"/>
         </w:rPr>
         <w:t>[ ] https?</w:t>
       </w:r>
-      <w:proofErr w:type="gramEnd"/>
-    </w:p>
-    <w:p>
-      <w:r>
-        <w:t xml:space="preserve">[ ] </w:t>
-      </w:r>
-      <w:proofErr w:type="spellStart"/>
-      <w:r>
-        <w:t>paypal</w:t>
-      </w:r>
-      <w:proofErr w:type="spellEnd"/>
+    </w:p>
+    <w:p>
+      <w:r>
+        <w:t>[ ] paypal</w:t>
+      </w:r>
     </w:p>
     <w:p>
       <w:r>
         <w:t>[x</w:t>
       </w:r>
       <w:r>
-        <w:t xml:space="preserve">] </w:t>
-      </w:r>
-      <w:proofErr w:type="gramStart"/>
-      <w:r>
-        <w:t>credit</w:t>
-      </w:r>
-      <w:proofErr w:type="gramEnd"/>
-      <w:r>
-        <w:t xml:space="preserve"> card</w:t>
+        <w:t>] credit card</w:t>
       </w:r>
       <w:r>
         <w:t xml:space="preserve"> – Braintree integration</w:t>
@@ -2384,165 +1656,94 @@
         <w:t>[x</w:t>
       </w:r>
       <w:r>
-        <w:t xml:space="preserve">] </w:t>
-      </w:r>
-      <w:proofErr w:type="gramStart"/>
-      <w:r>
-        <w:t>get</w:t>
-      </w:r>
-      <w:proofErr w:type="gramEnd"/>
+        <w:t>] get caks PROD keys into settings.py and publish</w:t>
+      </w:r>
+    </w:p>
+    <w:p>
+      <w:r>
+        <w:t>[x</w:t>
+      </w:r>
+      <w:r>
+        <w:t>] Privacy Policy (see below). Publish and send link to Braintree for review.</w:t>
+      </w:r>
+    </w:p>
+    <w:p>
+      <w:r>
+        <w:rPr>
+          <w:highlight w:val="yellow"/>
+        </w:rPr>
+        <w:t>[ ] Terms &amp; Conditions (see below)</w:t>
+      </w:r>
+    </w:p>
+    <w:p>
+      <w:pPr>
+        <w:pStyle w:val="Heading2"/>
+      </w:pPr>
+      <w:r>
+        <w:t>Misc</w:t>
+      </w:r>
+    </w:p>
+    <w:p>
+      <w:r>
+        <w:t>[ ] Show needs a room reservation deadline and put it in the “important dates” section.</w:t>
+      </w:r>
+    </w:p>
+    <w:p>
+      <w:r>
+        <w:t>[ ] finish centering by putting form error messages in a useful place; change span to div?</w:t>
+      </w:r>
+    </w:p>
+    <w:p>
+      <w:r>
+        <w:t>[ ] really good test plan around all dates &amp; deadlines</w:t>
+      </w:r>
+    </w:p>
+    <w:p>
+      <w:r>
+        <w:t>[x] add more useful columns to the Registrations admin console</w:t>
+      </w:r>
+    </w:p>
+    <w:p>
+      <w:r>
+        <w:t>[x] add “booked_room” Boolean to registration object and add to admin console.</w:t>
+      </w:r>
+    </w:p>
+    <w:p>
+      <w:r>
+        <w:t>[x] DEBUG off (will I need error pages?)</w:t>
+      </w:r>
+    </w:p>
+    <w:p>
+      <w:r>
+        <w:t>[x]REPORT on LINEs at a show, make the NAME a link to the contact info for that exhibitor!</w:t>
+      </w:r>
+    </w:p>
+    <w:p>
+      <w:r>
+        <w:lastRenderedPageBreak/>
+        <w:t xml:space="preserve"> [x]Room Number for exhibitos for a show.</w:t>
+      </w:r>
+    </w:p>
+    <w:p>
+      <w:r>
+        <w:t xml:space="preserve"> [</w:t>
+      </w:r>
+      <w:r>
+        <w:t>x</w:t>
+      </w:r>
+      <w:r>
+        <w:t>]Excel export of reports</w:t>
+      </w:r>
+    </w:p>
+    <w:p>
       <w:r>
         <w:t xml:space="preserve"> </w:t>
       </w:r>
-      <w:proofErr w:type="spellStart"/>
-      <w:r>
-        <w:t>caks</w:t>
-      </w:r>
-      <w:proofErr w:type="spellEnd"/>
-      <w:r>
-        <w:t xml:space="preserve"> PROD keys into settings.py and publish</w:t>
-      </w:r>
-    </w:p>
-    <w:p>
       <w:r>
         <w:t>[x</w:t>
       </w:r>
       <w:r>
-        <w:t>] Privacy Policy (see below). Publish and send link to Braintree for review.</w:t>
-      </w:r>
-    </w:p>
-    <w:p>
-      <w:r>
-        <w:rPr>
-          <w:highlight w:val="yellow"/>
-        </w:rPr>
-        <w:t>[ ] Terms &amp; Conditions (see below)</w:t>
-      </w:r>
-    </w:p>
-    <w:p>
-      <w:pPr>
-        <w:pStyle w:val="Heading2"/>
-      </w:pPr>
-      <w:proofErr w:type="spellStart"/>
-      <w:r>
-        <w:t>Misc</w:t>
-      </w:r>
-      <w:proofErr w:type="spellEnd"/>
-    </w:p>
-    <w:p>
-      <w:r>
-        <w:t>[ ] Show needs a room reservation deadline and put it in the “important dates” section.</w:t>
-      </w:r>
-    </w:p>
-    <w:p>
-      <w:r>
-        <w:t>[ ] finish centering by putting form error messages in a useful place; change span to div?</w:t>
-      </w:r>
-    </w:p>
-    <w:p>
-      <w:r>
-        <w:t>[ ] really good test plan around all dates &amp; deadlines</w:t>
-      </w:r>
-    </w:p>
-    <w:p>
-      <w:r>
-        <w:t xml:space="preserve">[x] </w:t>
-      </w:r>
-      <w:proofErr w:type="gramStart"/>
-      <w:r>
-        <w:t>add</w:t>
-      </w:r>
-      <w:proofErr w:type="gramEnd"/>
-      <w:r>
-        <w:t xml:space="preserve"> more useful columns to the Registrations admin console</w:t>
-      </w:r>
-    </w:p>
-    <w:p>
-      <w:r>
-        <w:t xml:space="preserve">[x] </w:t>
-      </w:r>
-      <w:proofErr w:type="gramStart"/>
-      <w:r>
-        <w:t>add</w:t>
-      </w:r>
-      <w:proofErr w:type="gramEnd"/>
-      <w:r>
-        <w:t xml:space="preserve"> “</w:t>
-      </w:r>
-      <w:proofErr w:type="spellStart"/>
-      <w:r>
-        <w:t>booked_room</w:t>
-      </w:r>
-      <w:proofErr w:type="spellEnd"/>
-      <w:r>
-        <w:t>” Boolean to registration object and add to admin console.</w:t>
-      </w:r>
-    </w:p>
-    <w:p>
-      <w:r>
-        <w:t>[x] DEBUG off (will I need error pages?)</w:t>
-      </w:r>
-    </w:p>
-    <w:p>
-      <w:r>
-        <w:t xml:space="preserve">[x]REPORT on LINEs at a </w:t>
-      </w:r>
-      <w:proofErr w:type="gramStart"/>
-      <w:r>
-        <w:t>show,</w:t>
-      </w:r>
-      <w:proofErr w:type="gramEnd"/>
-      <w:r>
-        <w:t xml:space="preserve"> make the NAME a link to the contact info for that exhibitor!</w:t>
-      </w:r>
-    </w:p>
-    <w:p>
-      <w:r>
-        <w:lastRenderedPageBreak/>
-        <w:t xml:space="preserve"> [x]</w:t>
-      </w:r>
-      <w:proofErr w:type="gramStart"/>
-      <w:r>
-        <w:t xml:space="preserve">Room Number for </w:t>
-      </w:r>
-      <w:proofErr w:type="spellStart"/>
-      <w:r>
-        <w:t>exhibitos</w:t>
-      </w:r>
-      <w:proofErr w:type="spellEnd"/>
-      <w:r>
-        <w:t xml:space="preserve"> for a show.</w:t>
-      </w:r>
-      <w:proofErr w:type="gramEnd"/>
-    </w:p>
-    <w:p>
-      <w:r>
-        <w:t xml:space="preserve"> [</w:t>
-      </w:r>
-      <w:r>
-        <w:t>x</w:t>
-      </w:r>
-      <w:r>
-        <w:t>]Excel export of reports</w:t>
-      </w:r>
-    </w:p>
-    <w:p>
-      <w:r>
-        <w:t xml:space="preserve"> </w:t>
-      </w:r>
-      <w:r>
-        <w:t>[x</w:t>
-      </w:r>
-      <w:r>
-        <w:t xml:space="preserve">] </w:t>
-      </w:r>
-      <w:proofErr w:type="gramStart"/>
-      <w:r>
-        <w:t>custom</w:t>
-      </w:r>
-      <w:proofErr w:type="gramEnd"/>
-      <w:r>
-        <w:t xml:space="preserve"> error pages? </w:t>
+        <w:t xml:space="preserve">] custom error pages? </w:t>
       </w:r>
       <w:hyperlink r:id="rId29" w:anchor="customizing-error-views" w:history="1">
         <w:r>
@@ -2555,15 +1756,7 @@
     </w:p>
     <w:p>
       <w:r>
-        <w:t xml:space="preserve">[x] </w:t>
-      </w:r>
-      <w:proofErr w:type="gramStart"/>
-      <w:r>
-        <w:t>robots.txt</w:t>
-      </w:r>
-      <w:proofErr w:type="gramEnd"/>
-      <w:r>
-        <w:t xml:space="preserve"> file?</w:t>
+        <w:t>[x] robots.txt file?</w:t>
       </w:r>
     </w:p>
     <w:p>
@@ -2579,52 +1772,26 @@
     </w:p>
     <w:p>
       <w:r>
-        <w:t xml:space="preserve">[ ] configure </w:t>
-      </w:r>
-      <w:proofErr w:type="spellStart"/>
-      <w:r>
-        <w:t>django</w:t>
-      </w:r>
-      <w:proofErr w:type="spellEnd"/>
-      <w:r>
-        <w:t xml:space="preserve"> in GAE to send email and enable ADMINS among other things.</w:t>
-      </w:r>
-    </w:p>
-    <w:p>
-      <w:r>
-        <w:t xml:space="preserve">[ </w:t>
-      </w:r>
-      <w:proofErr w:type="gramStart"/>
-      <w:r>
-        <w:t>]After</w:t>
-      </w:r>
-      <w:proofErr w:type="gramEnd"/>
-      <w:r>
-        <w:t xml:space="preserve"> login, show a green success/advising bar at the top of the activities page, or next page (?)</w:t>
-      </w:r>
-    </w:p>
-    <w:p>
-      <w:r>
-        <w:t xml:space="preserve">[ </w:t>
-      </w:r>
-      <w:proofErr w:type="gramStart"/>
-      <w:r>
-        <w:t>]After</w:t>
-      </w:r>
-      <w:proofErr w:type="gramEnd"/>
-      <w:r>
-        <w:t xml:space="preserve"> create a new user on /add-user/, take her back to that empty screen. Make an admin page with links to admin stuff?</w:t>
+        <w:t>[ ] configure django in GAE to send email and enable ADMINS among other things.</w:t>
+      </w:r>
+    </w:p>
+    <w:p>
+      <w:r>
+        <w:t>[ ]After login, show a green success/advising bar at the top of the activities page, or next page (?)</w:t>
+      </w:r>
+    </w:p>
+    <w:p>
+      <w:r>
+        <w:t>[ ]After create a new user on /add-user/, take her back to that empty screen. Make an admin page with links to admin stuff?</w:t>
       </w:r>
     </w:p>
     <w:p>
       <w:r>
         <w:t xml:space="preserve"> </w:t>
       </w:r>
-      <w:proofErr w:type="gramStart"/>
       <w:r>
         <w:t>[ ] Comments box from users (needs email first?)</w:t>
       </w:r>
-      <w:proofErr w:type="gramEnd"/>
     </w:p>
     <w:p>
       <w:r>
@@ -2632,23 +1799,13 @@
       </w:r>
     </w:p>
     <w:p>
-      <w:proofErr w:type="gramStart"/>
       <w:r>
         <w:t>[ ] searchable directories of exhibitors and retailers?</w:t>
       </w:r>
-      <w:proofErr w:type="gramEnd"/>
-    </w:p>
-    <w:p>
-      <w:r>
-        <w:t xml:space="preserve">[ ] what happens when you make a user not ACTIVE in </w:t>
-      </w:r>
-      <w:proofErr w:type="spellStart"/>
-      <w:r>
-        <w:t>Django</w:t>
-      </w:r>
-      <w:proofErr w:type="spellEnd"/>
-      <w:r>
-        <w:t>? Test it out. Is this how we want to keep people off the system when no longer in NWKS?</w:t>
+    </w:p>
+    <w:p>
+      <w:r>
+        <w:t>[ ] what happens when you make a user not ACTIVE in Django? Test it out. Is this how we want to keep people off the system when no longer in NWKS?</w:t>
       </w:r>
     </w:p>
     <w:p>
@@ -2664,15 +1821,7 @@
         <w:t>[x</w:t>
       </w:r>
       <w:r>
-        <w:t xml:space="preserve">] </w:t>
-      </w:r>
-      <w:proofErr w:type="spellStart"/>
-      <w:r>
-        <w:t>Localflavor</w:t>
-      </w:r>
-      <w:proofErr w:type="spellEnd"/>
-      <w:r>
-        <w:t xml:space="preserve"> changes: </w:t>
+        <w:t xml:space="preserve">] Localflavor changes: </w:t>
       </w:r>
       <w:hyperlink r:id="rId30" w:anchor="localflavor-how-to-migrate" w:history="1">
         <w:r>
@@ -2744,96 +1893,40 @@
           <w:sz w:val="20"/>
           <w:szCs w:val="20"/>
         </w:rPr>
-        <w:t xml:space="preserve">from </w:t>
-      </w:r>
-      <w:proofErr w:type="spellStart"/>
+        <w:t>from django.contrib.localflavor.fr.forms import FRPhoneNumberField</w:t>
+      </w:r>
       <w:r>
         <w:rPr>
           <w:rFonts w:ascii="Courier New" w:eastAsia="Times New Roman" w:hAnsi="Courier New" w:cs="Courier New"/>
           <w:sz w:val="20"/>
           <w:szCs w:val="20"/>
         </w:rPr>
-        <w:t>django.contrib.localflavor.fr.forms</w:t>
-      </w:r>
-      <w:proofErr w:type="spellEnd"/>
+        <w:br/>
+      </w:r>
+      <w:r>
+        <w:rPr>
+          <w:rFonts w:ascii="Times New Roman" w:eastAsia="Times New Roman" w:hAnsi="Times New Roman" w:cs="Times New Roman"/>
+          <w:sz w:val="24"/>
+          <w:szCs w:val="24"/>
+        </w:rPr>
+        <w:t>...to this:</w:t>
+      </w:r>
+      <w:r>
+        <w:rPr>
+          <w:rFonts w:ascii="Times New Roman" w:eastAsia="Times New Roman" w:hAnsi="Times New Roman" w:cs="Times New Roman"/>
+          <w:sz w:val="24"/>
+          <w:szCs w:val="24"/>
+        </w:rPr>
+        <w:br/>
+      </w:r>
       <w:r>
         <w:rPr>
           <w:rFonts w:ascii="Courier New" w:eastAsia="Times New Roman" w:hAnsi="Courier New" w:cs="Courier New"/>
           <w:sz w:val="20"/>
           <w:szCs w:val="20"/>
         </w:rPr>
-        <w:t xml:space="preserve"> import </w:t>
-      </w:r>
-      <w:proofErr w:type="spellStart"/>
-      <w:r>
-        <w:rPr>
-          <w:rFonts w:ascii="Courier New" w:eastAsia="Times New Roman" w:hAnsi="Courier New" w:cs="Courier New"/>
-          <w:sz w:val="20"/>
-          <w:szCs w:val="20"/>
-        </w:rPr>
-        <w:t>FRPhoneNumberField</w:t>
-      </w:r>
-      <w:proofErr w:type="spellEnd"/>
-      <w:r>
-        <w:rPr>
-          <w:rFonts w:ascii="Courier New" w:eastAsia="Times New Roman" w:hAnsi="Courier New" w:cs="Courier New"/>
-          <w:sz w:val="20"/>
-          <w:szCs w:val="20"/>
-        </w:rPr>
-        <w:br/>
-      </w:r>
-      <w:r>
-        <w:rPr>
-          <w:rFonts w:ascii="Times New Roman" w:eastAsia="Times New Roman" w:hAnsi="Times New Roman" w:cs="Times New Roman"/>
-          <w:sz w:val="24"/>
-          <w:szCs w:val="24"/>
-        </w:rPr>
-        <w:t>...to this:</w:t>
-      </w:r>
-      <w:r>
-        <w:rPr>
-          <w:rFonts w:ascii="Times New Roman" w:eastAsia="Times New Roman" w:hAnsi="Times New Roman" w:cs="Times New Roman"/>
-          <w:sz w:val="24"/>
-          <w:szCs w:val="24"/>
-        </w:rPr>
-        <w:br/>
-      </w:r>
-      <w:r>
-        <w:rPr>
-          <w:rFonts w:ascii="Courier New" w:eastAsia="Times New Roman" w:hAnsi="Courier New" w:cs="Courier New"/>
-          <w:sz w:val="20"/>
-          <w:szCs w:val="20"/>
-        </w:rPr>
-        <w:t xml:space="preserve">from </w:t>
-      </w:r>
-      <w:proofErr w:type="spellStart"/>
-      <w:r>
-        <w:rPr>
-          <w:rFonts w:ascii="Courier New" w:eastAsia="Times New Roman" w:hAnsi="Courier New" w:cs="Courier New"/>
-          <w:sz w:val="20"/>
-          <w:szCs w:val="20"/>
-        </w:rPr>
-        <w:t>django_localflavor_fr.forms</w:t>
-      </w:r>
-      <w:proofErr w:type="spellEnd"/>
-      <w:r>
-        <w:rPr>
-          <w:rFonts w:ascii="Courier New" w:eastAsia="Times New Roman" w:hAnsi="Courier New" w:cs="Courier New"/>
-          <w:sz w:val="20"/>
-          <w:szCs w:val="20"/>
-        </w:rPr>
-        <w:t xml:space="preserve"> import </w:t>
-      </w:r>
-      <w:proofErr w:type="spellStart"/>
-      <w:r>
-        <w:rPr>
-          <w:rFonts w:ascii="Courier New" w:eastAsia="Times New Roman" w:hAnsi="Courier New" w:cs="Courier New"/>
-          <w:sz w:val="20"/>
-          <w:szCs w:val="20"/>
-        </w:rPr>
-        <w:t>FRPhoneNumberField</w:t>
-      </w:r>
-      <w:proofErr w:type="spellEnd"/>
+        <w:t>from django_localflavor_fr.forms import FRPhoneNumberField</w:t>
+      </w:r>
     </w:p>
     <w:p>
       <w:pPr>
@@ -2895,13 +1988,8 @@
     </w:p>
     <w:p>
       <w:r>
-        <w:t xml:space="preserve">[x] Copyright using template for year so don’t have to update in 2014 </w:t>
-      </w:r>
-      <w:proofErr w:type="spellStart"/>
-      <w:r>
-        <w:t>etc</w:t>
-      </w:r>
-      <w:proofErr w:type="spellEnd"/>
+        <w:t>[x] Copyright using template for year so don’t have to update in 2014 etc</w:t>
+      </w:r>
     </w:p>
     <w:p>
       <w:r>
@@ -2911,15 +1999,7 @@
         <w:t>L</w:t>
       </w:r>
       <w:r>
-        <w:t xml:space="preserve">ogos: Python, </w:t>
-      </w:r>
-      <w:proofErr w:type="spellStart"/>
-      <w:r>
-        <w:t>Django</w:t>
-      </w:r>
-      <w:proofErr w:type="spellEnd"/>
-      <w:r>
-        <w:t>, GAE</w:t>
+        <w:t>ogos: Python, Django, GAE</w:t>
       </w:r>
     </w:p>
     <w:p>
@@ -2927,15 +2007,7 @@
         <w:t>[x</w:t>
       </w:r>
       <w:r>
-        <w:t xml:space="preserve">] </w:t>
-      </w:r>
-      <w:proofErr w:type="gramStart"/>
-      <w:r>
-        <w:t>website</w:t>
-      </w:r>
-      <w:proofErr w:type="gramEnd"/>
-      <w:r>
-        <w:t xml:space="preserve"> version #</w:t>
+        <w:t>] website version #</w:t>
       </w:r>
     </w:p>
     <w:p>
@@ -2989,13 +2061,8 @@
       </w:r>
     </w:p>
     <w:p>
-      <w:proofErr w:type="gramStart"/>
-      <w:r>
-        <w:t>$15 per table, max 2 ($25 if late).</w:t>
-      </w:r>
-      <w:proofErr w:type="gramEnd"/>
-      <w:r>
-        <w:t xml:space="preserve"> Taxes and service charge apply.</w:t>
+      <w:r>
+        <w:t>$15 per table, max 2 ($25 if late). Taxes and service charge apply.</w:t>
       </w:r>
     </w:p>
     <w:p>
@@ -3181,21 +2248,7 @@
           <w:rFonts w:ascii="Arial" w:hAnsi="Arial" w:cs="Arial"/>
         </w:rPr>
         <w:br/>
-        <w:t xml:space="preserve">When ordering or registering on our site, as appropriate, you may be asked to enter </w:t>
-      </w:r>
-      <w:proofErr w:type="gramStart"/>
-      <w:r>
-        <w:rPr>
-          <w:rFonts w:ascii="Arial" w:hAnsi="Arial" w:cs="Arial"/>
-        </w:rPr>
-        <w:t>your</w:t>
-      </w:r>
-      <w:proofErr w:type="gramEnd"/>
-      <w:r>
-        <w:rPr>
-          <w:rFonts w:ascii="Arial" w:hAnsi="Arial" w:cs="Arial"/>
-        </w:rPr>
-        <w:t>: name, e-mail address, mailing address, phone number or credit card information.</w:t>
+        <w:t>When ordering or registering on our site, as appropriate, you may be asked to enter your: name, e-mail address, mailing address, phone number or credit card information.</w:t>
       </w:r>
       <w:r>
         <w:rPr>
@@ -3233,16 +2286,8 @@
           <w:rFonts w:ascii="Arial" w:hAnsi="Arial" w:cs="Arial"/>
         </w:rPr>
         <w:br/>
-        <w:t>Any of the information we collect from you may be used in one of the following ways</w:t>
-      </w:r>
-      <w:proofErr w:type="gramStart"/>
-      <w:r>
-        <w:rPr>
-          <w:rFonts w:ascii="Arial" w:hAnsi="Arial" w:cs="Arial"/>
-        </w:rPr>
-        <w:t xml:space="preserve">: </w:t>
-      </w:r>
-      <w:proofErr w:type="gramEnd"/>
+        <w:t xml:space="preserve">Any of the information we collect from you may be used in one of the following ways: </w:t>
+      </w:r>
       <w:r>
         <w:rPr>
           <w:rFonts w:ascii="Arial" w:hAnsi="Arial" w:cs="Arial"/>
@@ -3345,21 +2390,7 @@
           <w:rFonts w:ascii="Arial" w:hAnsi="Arial" w:cs="Arial"/>
         </w:rPr>
         <w:br/>
-        <w:t xml:space="preserve">We offer the use of a secure server. All supplied sensitive/credit information is transmitted via Secure Socket Layer (SSL) technology and then encrypted into our Payment gateway providers database only to be accessible by those authorized with special access rights to such systems, and are required </w:t>
-      </w:r>
-      <w:proofErr w:type="spellStart"/>
-      <w:r>
-        <w:rPr>
-          <w:rFonts w:ascii="Arial" w:hAnsi="Arial" w:cs="Arial"/>
-        </w:rPr>
-        <w:t>to?keep</w:t>
-      </w:r>
-      <w:proofErr w:type="spellEnd"/>
-      <w:r>
-        <w:rPr>
-          <w:rFonts w:ascii="Arial" w:hAnsi="Arial" w:cs="Arial"/>
-        </w:rPr>
-        <w:t xml:space="preserve"> the information confidential.</w:t>
+        <w:t>We offer the use of a secure server. All supplied sensitive/credit information is transmitted via Secure Socket Layer (SSL) technology and then encrypted into our Payment gateway providers database only to be accessible by those authorized with special access rights to such systems, and are required to?keep the information confidential.</w:t>
       </w:r>
       <w:r>
         <w:rPr>
@@ -3410,21 +2441,7 @@
           <w:rFonts w:ascii="Arial" w:hAnsi="Arial" w:cs="Arial"/>
         </w:rPr>
         <w:br/>
-        <w:t xml:space="preserve">Yes (Cookies are small files that a site or its service provider transfers to your </w:t>
-      </w:r>
-      <w:proofErr w:type="spellStart"/>
-      <w:r>
-        <w:rPr>
-          <w:rFonts w:ascii="Arial" w:hAnsi="Arial" w:cs="Arial"/>
-        </w:rPr>
-        <w:t>computers</w:t>
-      </w:r>
-      <w:proofErr w:type="spellEnd"/>
-      <w:r>
-        <w:rPr>
-          <w:rFonts w:ascii="Arial" w:hAnsi="Arial" w:cs="Arial"/>
-        </w:rPr>
-        <w:t xml:space="preserve"> hard drive through your Web browser (if you allow) that enables the sites or service providers systems to recognize your browser and capture and remember certain information</w:t>
+        <w:t>Yes (Cookies are small files that a site or its service provider transfers to your computers hard drive through your Web browser (if you allow) that enables the sites or service providers systems to recognize your browser and capture and remember certain information</w:t>
       </w:r>
       <w:r>
         <w:rPr>
@@ -3513,75 +2530,39 @@
           <w:rFonts w:ascii="Arial" w:hAnsi="Arial" w:cs="Arial"/>
         </w:rPr>
         <w:br/>
-      </w:r>
-      <w:proofErr w:type="gramStart"/>
-      <w:r>
-        <w:rPr>
-          <w:rFonts w:ascii="Arial" w:hAnsi="Arial" w:cs="Arial"/>
-        </w:rPr>
-        <w:t>Because</w:t>
-      </w:r>
-      <w:proofErr w:type="gramEnd"/>
-      <w:r>
-        <w:rPr>
-          <w:rFonts w:ascii="Arial" w:hAnsi="Arial" w:cs="Arial"/>
-        </w:rPr>
-        <w:t xml:space="preserve"> we value your privacy we have taken the necessary precautions to be in compliance with the California Online Privacy Protection Act. We therefore will not distribute your personal information to outside parties without your consent.</w:t>
-      </w:r>
-      <w:r>
-        <w:rPr>
-          <w:rFonts w:ascii="Arial" w:hAnsi="Arial" w:cs="Arial"/>
-        </w:rPr>
-        <w:br/>
-      </w:r>
-      <w:r>
-        <w:rPr>
-          <w:rFonts w:ascii="Arial" w:hAnsi="Arial" w:cs="Arial"/>
-        </w:rPr>
-        <w:br/>
-        <w:t xml:space="preserve">As part of the California Online Privacy Protection Act, all users of our site may make any changes to their information at </w:t>
-      </w:r>
-      <w:proofErr w:type="spellStart"/>
-      <w:r>
-        <w:rPr>
-          <w:rFonts w:ascii="Arial" w:hAnsi="Arial" w:cs="Arial"/>
-        </w:rPr>
-        <w:t>anytime</w:t>
-      </w:r>
-      <w:proofErr w:type="spellEnd"/>
-      <w:r>
-        <w:rPr>
-          <w:rFonts w:ascii="Arial" w:hAnsi="Arial" w:cs="Arial"/>
-        </w:rPr>
-        <w:t xml:space="preserve"> by logging into the site and going to the 'Edit My Profile' page.</w:t>
-      </w:r>
-      <w:r>
-        <w:rPr>
-          <w:rFonts w:ascii="Arial" w:hAnsi="Arial" w:cs="Arial"/>
-        </w:rPr>
-        <w:br/>
-      </w:r>
-      <w:r>
-        <w:rPr>
-          <w:rFonts w:ascii="Arial" w:hAnsi="Arial" w:cs="Arial"/>
-        </w:rPr>
-        <w:br/>
-      </w:r>
-      <w:proofErr w:type="spellStart"/>
+        <w:t>Because we value your privacy we have taken the necessary precautions to be in compliance with the California Online Privacy Protection Act. We therefore will not distribute your personal information to outside parties without your consent.</w:t>
+      </w:r>
+      <w:r>
+        <w:rPr>
+          <w:rFonts w:ascii="Arial" w:hAnsi="Arial" w:cs="Arial"/>
+        </w:rPr>
+        <w:br/>
+      </w:r>
+      <w:r>
+        <w:rPr>
+          <w:rFonts w:ascii="Arial" w:hAnsi="Arial" w:cs="Arial"/>
+        </w:rPr>
+        <w:br/>
+        <w:t>As part of the California Online Privacy Protection Act, all users of our site may make any changes to their information at anytime by logging into the site and going to the 'Edit My Profile' page.</w:t>
+      </w:r>
+      <w:r>
+        <w:rPr>
+          <w:rFonts w:ascii="Arial" w:hAnsi="Arial" w:cs="Arial"/>
+        </w:rPr>
+        <w:br/>
+      </w:r>
+      <w:r>
+        <w:rPr>
+          <w:rFonts w:ascii="Arial" w:hAnsi="Arial" w:cs="Arial"/>
+        </w:rPr>
+        <w:br/>
+      </w:r>
       <w:r>
         <w:rPr>
           <w:rStyle w:val="Strong"/>
           <w:rFonts w:ascii="Arial" w:hAnsi="Arial" w:cs="Arial"/>
         </w:rPr>
-        <w:t>Childrens</w:t>
-      </w:r>
-      <w:proofErr w:type="spellEnd"/>
-      <w:r>
-        <w:rPr>
-          <w:rStyle w:val="Strong"/>
-          <w:rFonts w:ascii="Arial" w:hAnsi="Arial" w:cs="Arial"/>
-        </w:rPr>
-        <w:t xml:space="preserve"> Online Privacy Protection Act Compliance</w:t>
+        <w:t>Childrens Online Privacy Protection Act Compliance</w:t>
       </w:r>
       <w:r>
         <w:rPr>
@@ -3600,21 +2581,7 @@
           <w:rFonts w:ascii="Arial" w:hAnsi="Arial" w:cs="Arial"/>
         </w:rPr>
         <w:br/>
-        <w:t>We are in compliance with the requirements of COPPA (</w:t>
-      </w:r>
-      <w:proofErr w:type="spellStart"/>
-      <w:r>
-        <w:rPr>
-          <w:rFonts w:ascii="Arial" w:hAnsi="Arial" w:cs="Arial"/>
-        </w:rPr>
-        <w:t>Childrens</w:t>
-      </w:r>
-      <w:proofErr w:type="spellEnd"/>
-      <w:r>
-        <w:rPr>
-          <w:rFonts w:ascii="Arial" w:hAnsi="Arial" w:cs="Arial"/>
-        </w:rPr>
-        <w:t xml:space="preserve"> Online Privacy Protection Act), we do not collect any information from anyone under 13 years of age. Our website, products and services are all directed to people who are at least 13 years old or older.</w:t>
+        <w:t>We are in compliance with the requirements of COPPA (Childrens Online Privacy Protection Act), we do not collect any information from anyone under 13 years of age. Our website, products and services are all directed to people who are at least 13 years old or older.</w:t>
       </w:r>
       <w:r>
         <w:rPr>
@@ -3781,21 +2748,12 @@
         </w:rPr>
         <w:br/>
       </w:r>
-      <w:proofErr w:type="gramStart"/>
       <w:r>
         <w:rPr>
           <w:rStyle w:val="Strong"/>
           <w:rFonts w:ascii="Arial" w:hAnsi="Arial" w:cs="Arial"/>
         </w:rPr>
-        <w:t>Contacting</w:t>
-      </w:r>
-      <w:proofErr w:type="gramEnd"/>
-      <w:r>
-        <w:rPr>
-          <w:rStyle w:val="Strong"/>
-          <w:rFonts w:ascii="Arial" w:hAnsi="Arial" w:cs="Arial"/>
-        </w:rPr>
-        <w:t xml:space="preserve"> Us</w:t>
+        <w:t>Contacting Us</w:t>
       </w:r>
       <w:r>
         <w:rPr>
@@ -3869,20 +2827,7 @@
           <w:rFonts w:ascii="Arial" w:hAnsi="Arial" w:cs="Arial"/>
         </w:rPr>
         <w:br/>
-      </w:r>
-      <w:proofErr w:type="gramStart"/>
-      <w:r>
-        <w:rPr>
-          <w:rFonts w:ascii="Arial" w:hAnsi="Arial" w:cs="Arial"/>
-        </w:rPr>
-        <w:t>This</w:t>
-      </w:r>
-      <w:proofErr w:type="gramEnd"/>
-      <w:r>
-        <w:rPr>
-          <w:rFonts w:ascii="Arial" w:hAnsi="Arial" w:cs="Arial"/>
-        </w:rPr>
-        <w:t xml:space="preserve"> policy is powered by Trust Guard </w:t>
+        <w:t xml:space="preserve">This policy is powered by Trust Guard </w:t>
       </w:r>
       <w:hyperlink r:id="rId36" w:tgtFrame="_blank" w:history="1">
         <w:r>
@@ -3955,34 +2900,279 @@
       <w:r>
         <w:br/>
       </w:r>
-      <w:proofErr w:type="gramStart"/>
       <w:r>
         <w:rPr>
           <w:b/>
         </w:rPr>
-        <w:t>As</w:t>
-      </w:r>
-      <w:proofErr w:type="gramEnd"/>
+        <w:t>As An</w:t>
+      </w:r>
+      <w:r>
+        <w:t xml:space="preserve"> even</w:t>
+      </w:r>
+      <w:r>
+        <w:t>t</w:t>
+      </w:r>
+      <w:r>
+        <w:t xml:space="preserve"> planner</w:t>
+      </w:r>
+      <w:r>
+        <w:br/>
+      </w:r>
       <w:r>
         <w:rPr>
           <w:b/>
         </w:rPr>
-        <w:t xml:space="preserve"> An</w:t>
-      </w:r>
-      <w:r>
-        <w:t xml:space="preserve"> even planner</w:t>
-      </w:r>
-      <w:r>
-        <w:br/>
-      </w:r>
-      <w:r>
+        <w:t>I want to</w:t>
+      </w:r>
+      <w:r>
+        <w:t xml:space="preserve"> automatically assess a "late fee" when exhibitors register after a show's "late date".</w:t>
+      </w:r>
+    </w:p>
+    <w:p>
+      <w:pPr>
+        <w:pStyle w:val="Heading4"/>
+      </w:pPr>
+      <w:r>
+        <w:t>Scenario 1:</w:t>
+      </w:r>
+      <w:r>
+        <w:t xml:space="preserve"> When an exhibitor registers on or before a show's late_date the late_fee is $0.</w:t>
+      </w:r>
+    </w:p>
+    <w:p>
+      <w:pPr>
         <w:rPr>
           <w:b/>
         </w:rPr>
+      </w:pPr>
+      <w:r>
+        <w:rPr>
+          <w:b/>
+        </w:rPr>
+        <w:t>Given</w:t>
+      </w:r>
+      <w:r>
+        <w:t xml:space="preserve"> </w:t>
+      </w:r>
+      <w:r>
+        <w:t xml:space="preserve">the date </w:t>
+      </w:r>
+      <w:r>
+        <w:t>an exhibitor registers on-line</w:t>
+      </w:r>
+      <w:r>
+        <w:br/>
+      </w:r>
+      <w:r>
+        <w:rPr>
+          <w:b/>
+        </w:rPr>
+        <w:t>When</w:t>
+      </w:r>
+      <w:r>
+        <w:t xml:space="preserve"> the date is before the </w:t>
+      </w:r>
+      <w:r>
+        <w:t xml:space="preserve">show’s </w:t>
+      </w:r>
+      <w:r>
+        <w:t>late_date</w:t>
+      </w:r>
+      <w:r>
+        <w:br/>
+      </w:r>
+      <w:r>
+        <w:rPr>
+          <w:b/>
+        </w:rPr>
+        <w:t>Then</w:t>
+      </w:r>
+      <w:r>
+        <w:t xml:space="preserve"> no late_fee is assessed</w:t>
+      </w:r>
+      <w:r>
+        <w:br/>
+      </w:r>
+      <w:r>
+        <w:rPr>
+          <w:b/>
+        </w:rPr>
+        <w:t>And</w:t>
+      </w:r>
+      <w:r>
+        <w:t xml:space="preserve"> the invoice line-item for late_fee is displayed as $0</w:t>
+      </w:r>
+    </w:p>
+    <w:p>
+      <w:r>
+        <w:rPr>
+          <w:b/>
+        </w:rPr>
+        <w:t>Given</w:t>
+      </w:r>
+      <w:r>
+        <w:t xml:space="preserve"> </w:t>
+      </w:r>
+      <w:r>
+        <w:t xml:space="preserve">the date </w:t>
+      </w:r>
+      <w:r>
+        <w:t>an exhibitor registers on-line</w:t>
+      </w:r>
+      <w:r>
+        <w:br/>
+      </w:r>
+      <w:r>
+        <w:rPr>
+          <w:b/>
+        </w:rPr>
+        <w:t>When</w:t>
+      </w:r>
+      <w:r>
+        <w:t xml:space="preserve"> the date is the same as the </w:t>
+      </w:r>
+      <w:r>
+        <w:t xml:space="preserve">show’s </w:t>
+      </w:r>
+      <w:r>
+        <w:t>late_date</w:t>
+      </w:r>
+      <w:r>
+        <w:br/>
+      </w:r>
+      <w:r>
+        <w:rPr>
+          <w:b/>
+        </w:rPr>
+        <w:t>Then</w:t>
+      </w:r>
+      <w:r>
+        <w:t xml:space="preserve"> no late_fee is assessed</w:t>
+      </w:r>
+      <w:r>
+        <w:br/>
+      </w:r>
+      <w:r>
+        <w:rPr>
+          <w:b/>
+        </w:rPr>
+        <w:t>And</w:t>
+      </w:r>
+      <w:r>
+        <w:t xml:space="preserve"> the invoice line-item for late_fee is displayed as $0</w:t>
+      </w:r>
+    </w:p>
+    <w:p>
+      <w:pPr>
+        <w:pStyle w:val="Heading4"/>
+      </w:pPr>
+      <w:r>
+        <w:t>Scenario 2:</w:t>
+      </w:r>
+      <w:r>
+        <w:t xml:space="preserve"> When an exhibitor registers after a show's late_date the late_fee is automatically assessed.</w:t>
+      </w:r>
+    </w:p>
+    <w:p>
+      <w:r>
+        <w:rPr>
+          <w:b/>
+        </w:rPr>
+        <w:t>Given</w:t>
+      </w:r>
+      <w:r>
+        <w:t xml:space="preserve"> </w:t>
+      </w:r>
+      <w:r>
+        <w:t xml:space="preserve">the date </w:t>
+      </w:r>
+      <w:r>
+        <w:t>an exhibitor registers on-line</w:t>
+      </w:r>
+      <w:r>
+        <w:br/>
+      </w:r>
+      <w:r>
+        <w:rPr>
+          <w:b/>
+        </w:rPr>
+        <w:t>When</w:t>
+      </w:r>
+      <w:r>
+        <w:t xml:space="preserve"> the date is after the </w:t>
+      </w:r>
+      <w:r>
+        <w:t xml:space="preserve">show’s </w:t>
+      </w:r>
+      <w:r>
+        <w:t>late_date</w:t>
+      </w:r>
+      <w:r>
+        <w:br/>
+      </w:r>
+      <w:r>
+        <w:rPr>
+          <w:b/>
+        </w:rPr>
+        <w:t>Then</w:t>
+      </w:r>
+      <w:r>
+        <w:t xml:space="preserve"> the late_fee is assessed</w:t>
+      </w:r>
+      <w:r>
+        <w:br/>
+      </w:r>
+      <w:r>
+        <w:rPr>
+          <w:b/>
+        </w:rPr>
+        <w:t>And</w:t>
+      </w:r>
+      <w:r>
+        <w:t xml:space="preserve"> the invoice line-item for late_fee is displayed as $75 (or $100 after rate hike)</w:t>
+      </w:r>
+    </w:p>
+    <w:p>
+      <w:pPr>
+        <w:pStyle w:val="Heading2"/>
+      </w:pPr>
+      <w:r>
+        <w:t>Story: Exhibitors Can No Longer Register</w:t>
+      </w:r>
+    </w:p>
+    <w:p>
+      <w:r>
+        <w:rPr>
+          <w:b/>
+        </w:rPr>
+        <w:t>In Order To</w:t>
+      </w:r>
+      <w:r>
+        <w:t xml:space="preserve"> plan room assignments and show details</w:t>
+      </w:r>
+      <w:r>
+        <w:br/>
+      </w:r>
+      <w:r>
+        <w:rPr>
+          <w:b/>
+        </w:rPr>
+        <w:t>As An</w:t>
+      </w:r>
+      <w:r>
+        <w:t xml:space="preserve"> event planner</w:t>
+      </w:r>
+      <w:r>
+        <w:br/>
+      </w:r>
+      <w:r>
+        <w:rPr>
+          <w:b/>
+        </w:rPr>
         <w:t>I want to</w:t>
       </w:r>
       <w:r>
-        <w:t xml:space="preserve"> automatically assess a "late fee" when exhibitors register after a show's "late date".</w:t>
+        <w:t xml:space="preserve"> stop exhibitors from registering after the “registration closed date”.</w:t>
       </w:r>
     </w:p>
     <w:p>
@@ -3993,68 +3183,78 @@
         <w:t>Scenario 1:</w:t>
       </w:r>
       <w:r>
-        <w:t xml:space="preserve"> When an exhibitor registers on or before a show's </w:t>
-      </w:r>
-      <w:proofErr w:type="spellStart"/>
-      <w:r>
-        <w:t>late_date</w:t>
-      </w:r>
-      <w:proofErr w:type="spellEnd"/>
-      <w:r>
-        <w:t xml:space="preserve"> the </w:t>
-      </w:r>
-      <w:proofErr w:type="spellStart"/>
-      <w:r>
-        <w:t>late_fee</w:t>
-      </w:r>
-      <w:proofErr w:type="spellEnd"/>
-      <w:r>
-        <w:t xml:space="preserve"> is $0.</w:t>
-      </w:r>
-    </w:p>
-    <w:p>
-      <w:pPr>
+        <w:t xml:space="preserve"> Exhibitors can register on or before a show's closed_date.</w:t>
+      </w:r>
+    </w:p>
+    <w:p>
+      <w:r>
         <w:rPr>
           <w:b/>
         </w:rPr>
-      </w:pPr>
+        <w:t>Given</w:t>
+      </w:r>
+      <w:r>
+        <w:t xml:space="preserve"> the date an exhibitor registers on-line</w:t>
+      </w:r>
+      <w:r>
+        <w:br/>
+      </w:r>
       <w:r>
         <w:rPr>
           <w:b/>
         </w:rPr>
+        <w:t>When</w:t>
+      </w:r>
+      <w:r>
+        <w:t xml:space="preserve"> the date is before the show’s closed_date</w:t>
+      </w:r>
+      <w:r>
+        <w:br/>
+      </w:r>
+      <w:r>
+        <w:rPr>
+          <w:b/>
+        </w:rPr>
+        <w:t>Then</w:t>
+      </w:r>
+      <w:r>
+        <w:t xml:space="preserve"> the exhibitor is allowed to register</w:t>
+      </w:r>
+      <w:r>
+        <w:br/>
+      </w:r>
+      <w:r>
+        <w:rPr>
+          <w:b/>
+        </w:rPr>
+        <w:t>And</w:t>
+      </w:r>
+      <w:r>
+        <w:t xml:space="preserve"> the date of registration is recorded</w:t>
+      </w:r>
+    </w:p>
+    <w:p>
+      <w:r>
+        <w:rPr>
+          <w:b/>
+        </w:rPr>
         <w:t>Given</w:t>
       </w:r>
       <w:r>
-        <w:t xml:space="preserve"> </w:t>
-      </w:r>
-      <w:r>
-        <w:t xml:space="preserve">the date </w:t>
-      </w:r>
-      <w:r>
-        <w:t>an exhibitor registers on-line</w:t>
-      </w:r>
-      <w:r>
-        <w:br/>
-      </w:r>
-      <w:proofErr w:type="gramStart"/>
+        <w:t xml:space="preserve"> the date an exhibitor registers on-line</w:t>
+      </w:r>
+      <w:r>
+        <w:br/>
+      </w:r>
       <w:r>
         <w:rPr>
           <w:b/>
         </w:rPr>
         <w:t>When</w:t>
       </w:r>
-      <w:proofErr w:type="gramEnd"/>
-      <w:r>
-        <w:t xml:space="preserve"> the date is before the </w:t>
-      </w:r>
-      <w:r>
-        <w:t xml:space="preserve">show’s </w:t>
-      </w:r>
-      <w:proofErr w:type="spellStart"/>
-      <w:r>
-        <w:t>late_date</w:t>
-      </w:r>
-      <w:proofErr w:type="spellEnd"/>
+      <w:r>
+        <w:t xml:space="preserve"> the date is the same as the show’s closed_date</w:t>
+      </w:r>
       <w:r>
         <w:br/>
       </w:r>
@@ -4065,15 +3265,7 @@
         <w:t>Then</w:t>
       </w:r>
       <w:r>
-        <w:t xml:space="preserve"> no </w:t>
-      </w:r>
-      <w:proofErr w:type="spellStart"/>
-      <w:r>
-        <w:t>late_fee</w:t>
-      </w:r>
-      <w:proofErr w:type="spellEnd"/>
-      <w:r>
-        <w:t xml:space="preserve"> is assessed</w:t>
+        <w:t xml:space="preserve"> the exhibitor is allowed to register</w:t>
       </w:r>
       <w:r>
         <w:br/>
@@ -4085,15 +3277,16 @@
         <w:t>And</w:t>
       </w:r>
       <w:r>
-        <w:t xml:space="preserve"> the invoice line-item for </w:t>
-      </w:r>
-      <w:proofErr w:type="spellStart"/>
-      <w:r>
-        <w:t>late_fee</w:t>
-      </w:r>
-      <w:proofErr w:type="spellEnd"/>
-      <w:r>
-        <w:t xml:space="preserve"> is displayed as $0</w:t>
+        <w:t xml:space="preserve"> the date of registration is recorded</w:t>
+      </w:r>
+    </w:p>
+    <w:p>
+      <w:pPr>
+        <w:pStyle w:val="Heading4"/>
+      </w:pPr>
+      <w:r>
+        <w:lastRenderedPageBreak/>
+        <w:t>Scenario 2: Exhibitors cannot register after a show’s closed_date</w:t>
       </w:r>
     </w:p>
     <w:p>
@@ -4104,36 +3297,20 @@
         <w:t>Given</w:t>
       </w:r>
       <w:r>
-        <w:t xml:space="preserve"> </w:t>
-      </w:r>
-      <w:r>
-        <w:t xml:space="preserve">the date </w:t>
-      </w:r>
-      <w:r>
-        <w:t>an exhibitor registers on-line</w:t>
-      </w:r>
-      <w:r>
-        <w:br/>
-      </w:r>
-      <w:proofErr w:type="gramStart"/>
+        <w:t xml:space="preserve"> the date an exhibitor registers on-line</w:t>
+      </w:r>
+      <w:r>
+        <w:br/>
+      </w:r>
       <w:r>
         <w:rPr>
           <w:b/>
         </w:rPr>
         <w:t>When</w:t>
       </w:r>
-      <w:proofErr w:type="gramEnd"/>
-      <w:r>
-        <w:t xml:space="preserve"> the date is the same as the </w:t>
-      </w:r>
-      <w:r>
-        <w:t xml:space="preserve">show’s </w:t>
-      </w:r>
-      <w:proofErr w:type="spellStart"/>
-      <w:r>
-        <w:t>late_date</w:t>
-      </w:r>
-      <w:proofErr w:type="spellEnd"/>
+      <w:r>
+        <w:t xml:space="preserve"> the date is after the show’s closed_date</w:t>
+      </w:r>
       <w:r>
         <w:br/>
       </w:r>
@@ -4144,35 +3321,50 @@
         <w:t>Then</w:t>
       </w:r>
       <w:r>
-        <w:t xml:space="preserve"> no </w:t>
-      </w:r>
-      <w:proofErr w:type="spellStart"/>
-      <w:r>
-        <w:t>late_fee</w:t>
-      </w:r>
-      <w:proofErr w:type="spellEnd"/>
-      <w:r>
-        <w:t xml:space="preserve"> is assessed</w:t>
-      </w:r>
-      <w:r>
-        <w:br/>
-      </w:r>
+        <w:t xml:space="preserve"> the exhibitor is not allowed to register</w:t>
+      </w:r>
+    </w:p>
+    <w:p>
+      <w:pPr>
+        <w:pStyle w:val="Heading2"/>
+      </w:pPr>
+      <w:r>
+        <w:t>Story: Retailers Can No Longer Register</w:t>
+      </w:r>
+    </w:p>
+    <w:p>
       <w:r>
         <w:rPr>
           <w:b/>
         </w:rPr>
-        <w:t>And</w:t>
-      </w:r>
-      <w:r>
-        <w:t xml:space="preserve"> the invoice line-item for </w:t>
-      </w:r>
-      <w:proofErr w:type="spellStart"/>
-      <w:r>
-        <w:t>late_fee</w:t>
-      </w:r>
-      <w:proofErr w:type="spellEnd"/>
-      <w:r>
-        <w:t xml:space="preserve"> is displayed as $0</w:t>
+        <w:t>In Order To</w:t>
+      </w:r>
+      <w:r>
+        <w:t xml:space="preserve"> allow as many Retailers to attend as possible</w:t>
+      </w:r>
+      <w:r>
+        <w:br/>
+      </w:r>
+      <w:r>
+        <w:rPr>
+          <w:b/>
+        </w:rPr>
+        <w:t>As An</w:t>
+      </w:r>
+      <w:r>
+        <w:t xml:space="preserve"> event planner</w:t>
+      </w:r>
+      <w:r>
+        <w:br/>
+      </w:r>
+      <w:r>
+        <w:rPr>
+          <w:b/>
+        </w:rPr>
+        <w:t>I want to</w:t>
+      </w:r>
+      <w:r>
+        <w:t xml:space="preserve"> allow Retilers to register throughout the show, up to and including the end_date.</w:t>
       </w:r>
     </w:p>
     <w:p>
@@ -4180,429 +3372,153 @@
         <w:pStyle w:val="Heading4"/>
       </w:pPr>
       <w:r>
-        <w:t>Scenario 2:</w:t>
-      </w:r>
-      <w:r>
-        <w:t xml:space="preserve"> When an exhibitor registers after a show's </w:t>
-      </w:r>
-      <w:proofErr w:type="spellStart"/>
-      <w:r>
-        <w:t>late_date</w:t>
-      </w:r>
-      <w:proofErr w:type="spellEnd"/>
-      <w:r>
-        <w:t xml:space="preserve"> the </w:t>
-      </w:r>
-      <w:proofErr w:type="spellStart"/>
-      <w:r>
-        <w:t>late_fee</w:t>
-      </w:r>
-      <w:proofErr w:type="spellEnd"/>
-      <w:r>
-        <w:t xml:space="preserve"> is automatically assessed.</w:t>
-      </w:r>
-    </w:p>
-    <w:p>
-      <w:r>
-        <w:rPr>
-          <w:b/>
-        </w:rPr>
-        <w:t>Given</w:t>
-      </w:r>
-      <w:r>
-        <w:t xml:space="preserve"> </w:t>
-      </w:r>
-      <w:r>
-        <w:t xml:space="preserve">the date </w:t>
-      </w:r>
-      <w:r>
-        <w:t>an exhibitor registers on-line</w:t>
-      </w:r>
-      <w:r>
-        <w:br/>
-      </w:r>
-      <w:proofErr w:type="gramStart"/>
-      <w:r>
-        <w:rPr>
-          <w:b/>
-        </w:rPr>
-        <w:t>When</w:t>
-      </w:r>
-      <w:proofErr w:type="gramEnd"/>
-      <w:r>
-        <w:t xml:space="preserve"> the date is after the </w:t>
-      </w:r>
-      <w:r>
-        <w:t xml:space="preserve">show’s </w:t>
-      </w:r>
-      <w:proofErr w:type="spellStart"/>
-      <w:r>
-        <w:t>late_date</w:t>
-      </w:r>
-      <w:proofErr w:type="spellEnd"/>
-      <w:r>
-        <w:br/>
-      </w:r>
-      <w:r>
-        <w:rPr>
-          <w:b/>
-        </w:rPr>
-        <w:t>Then</w:t>
-      </w:r>
-      <w:r>
-        <w:t xml:space="preserve"> the </w:t>
-      </w:r>
-      <w:proofErr w:type="spellStart"/>
-      <w:r>
-        <w:t>late_fee</w:t>
-      </w:r>
-      <w:proofErr w:type="spellEnd"/>
-      <w:r>
-        <w:t xml:space="preserve"> is assessed</w:t>
-      </w:r>
-      <w:r>
-        <w:br/>
-      </w:r>
-      <w:r>
-        <w:rPr>
-          <w:b/>
-        </w:rPr>
-        <w:t>And</w:t>
-      </w:r>
-      <w:r>
-        <w:t xml:space="preserve"> the invoice line-item for </w:t>
-      </w:r>
-      <w:proofErr w:type="spellStart"/>
-      <w:r>
-        <w:t>late_fee</w:t>
-      </w:r>
-      <w:proofErr w:type="spellEnd"/>
-      <w:r>
-        <w:t xml:space="preserve"> is displayed as $75 (or $100 after rate hike)</w:t>
-      </w:r>
-    </w:p>
-    <w:p>
-      <w:pPr>
-        <w:pStyle w:val="Heading2"/>
-      </w:pPr>
-      <w:r>
-        <w:t>Story: Exhibitors Can No Longer Register</w:t>
-      </w:r>
-    </w:p>
-    <w:p>
-      <w:r>
-        <w:rPr>
-          <w:b/>
-        </w:rPr>
-        <w:t>In Order To</w:t>
-      </w:r>
-      <w:r>
-        <w:t xml:space="preserve"> plan room assignments and show details</w:t>
-      </w:r>
-      <w:r>
-        <w:br/>
-      </w:r>
-      <w:proofErr w:type="gramStart"/>
-      <w:r>
-        <w:rPr>
-          <w:b/>
-        </w:rPr>
-        <w:t>As</w:t>
-      </w:r>
-      <w:proofErr w:type="gramEnd"/>
-      <w:r>
-        <w:rPr>
-          <w:b/>
-        </w:rPr>
-        <w:t xml:space="preserve"> An</w:t>
-      </w:r>
-      <w:r>
-        <w:t xml:space="preserve"> event planner</w:t>
-      </w:r>
-      <w:r>
-        <w:br/>
-      </w:r>
-      <w:r>
-        <w:rPr>
-          <w:b/>
-        </w:rPr>
-        <w:t>I want to</w:t>
-      </w:r>
-      <w:r>
-        <w:t xml:space="preserve"> stop exhibitors from registering after the “registration closed date”.</w:t>
-      </w:r>
-    </w:p>
-    <w:p>
-      <w:pPr>
-        <w:pStyle w:val="Heading4"/>
-      </w:pPr>
-      <w:r>
         <w:t>Scenario 1:</w:t>
       </w:r>
       <w:r>
-        <w:t xml:space="preserve"> Exhibitors can register on or before a show's </w:t>
-      </w:r>
-      <w:proofErr w:type="spellStart"/>
-      <w:r>
-        <w:t>closed_date</w:t>
-      </w:r>
-      <w:proofErr w:type="spellEnd"/>
-      <w:r>
-        <w:t>.</w:t>
-      </w:r>
-    </w:p>
-    <w:p>
-      <w:r>
-        <w:rPr>
-          <w:b/>
-        </w:rPr>
-        <w:t>Given</w:t>
-      </w:r>
-      <w:r>
-        <w:t xml:space="preserve"> the date an exhibitor registers on-line</w:t>
-      </w:r>
-      <w:r>
-        <w:br/>
-      </w:r>
-      <w:proofErr w:type="gramStart"/>
-      <w:r>
-        <w:rPr>
-          <w:b/>
-        </w:rPr>
-        <w:t>When</w:t>
-      </w:r>
-      <w:proofErr w:type="gramEnd"/>
-      <w:r>
-        <w:t xml:space="preserve"> the date is before the show’s </w:t>
-      </w:r>
-      <w:proofErr w:type="spellStart"/>
-      <w:r>
-        <w:t>closed_date</w:t>
-      </w:r>
-      <w:proofErr w:type="spellEnd"/>
-      <w:r>
-        <w:br/>
-      </w:r>
-      <w:r>
-        <w:rPr>
-          <w:b/>
-        </w:rPr>
-        <w:t>Then</w:t>
-      </w:r>
-      <w:r>
-        <w:t xml:space="preserve"> the exhibitor is allowed to register</w:t>
-      </w:r>
-      <w:r>
-        <w:br/>
-      </w:r>
-      <w:r>
-        <w:rPr>
-          <w:b/>
-        </w:rPr>
-        <w:t>And</w:t>
-      </w:r>
-      <w:r>
-        <w:t xml:space="preserve"> the date of registration is recorded</w:t>
-      </w:r>
-    </w:p>
-    <w:p>
-      <w:r>
-        <w:rPr>
-          <w:b/>
-        </w:rPr>
-        <w:t>Given</w:t>
-      </w:r>
-      <w:r>
-        <w:t xml:space="preserve"> the date an exhibitor registers on-line</w:t>
-      </w:r>
-      <w:r>
-        <w:br/>
-      </w:r>
-      <w:proofErr w:type="gramStart"/>
-      <w:r>
-        <w:rPr>
-          <w:b/>
-        </w:rPr>
-        <w:t>When</w:t>
-      </w:r>
-      <w:proofErr w:type="gramEnd"/>
-      <w:r>
-        <w:t xml:space="preserve"> the date is the same as the show’s </w:t>
-      </w:r>
-      <w:proofErr w:type="spellStart"/>
-      <w:r>
-        <w:t>closed_date</w:t>
-      </w:r>
-      <w:proofErr w:type="spellEnd"/>
-      <w:r>
-        <w:br/>
-      </w:r>
-      <w:r>
-        <w:rPr>
-          <w:b/>
-        </w:rPr>
-        <w:t>Then</w:t>
-      </w:r>
-      <w:r>
-        <w:t xml:space="preserve"> the exhibitor is allowed to register</w:t>
-      </w:r>
-      <w:r>
-        <w:br/>
-      </w:r>
-      <w:r>
-        <w:rPr>
-          <w:b/>
-        </w:rPr>
-        <w:t>And</w:t>
-      </w:r>
-      <w:r>
-        <w:t xml:space="preserve"> the date of registration is recorded</w:t>
-      </w:r>
-    </w:p>
-    <w:p>
-      <w:pPr>
-        <w:pStyle w:val="Heading4"/>
-      </w:pPr>
-      <w:r>
-        <w:lastRenderedPageBreak/>
-        <w:t xml:space="preserve">Scenario 2: Exhibitors cannot register after a show’s </w:t>
-      </w:r>
-      <w:proofErr w:type="spellStart"/>
-      <w:r>
-        <w:t>closed_date</w:t>
-      </w:r>
-      <w:proofErr w:type="spellEnd"/>
-    </w:p>
-    <w:p>
-      <w:r>
-        <w:rPr>
-          <w:b/>
-        </w:rPr>
-        <w:t>Given</w:t>
-      </w:r>
-      <w:r>
-        <w:t xml:space="preserve"> the date an exhibitor registers on-line</w:t>
-      </w:r>
-      <w:r>
-        <w:br/>
-      </w:r>
-      <w:proofErr w:type="gramStart"/>
-      <w:r>
-        <w:rPr>
-          <w:b/>
-        </w:rPr>
-        <w:t>When</w:t>
-      </w:r>
-      <w:proofErr w:type="gramEnd"/>
-      <w:r>
-        <w:t xml:space="preserve"> the date is after the show’s </w:t>
-      </w:r>
-      <w:proofErr w:type="spellStart"/>
-      <w:r>
-        <w:t>closed_date</w:t>
-      </w:r>
-      <w:proofErr w:type="spellEnd"/>
-      <w:r>
-        <w:br/>
-      </w:r>
-      <w:r>
-        <w:rPr>
-          <w:b/>
-        </w:rPr>
-        <w:t>Then</w:t>
-      </w:r>
-      <w:r>
-        <w:t xml:space="preserve"> the exhibitor is not allowed to register</w:t>
-      </w:r>
-    </w:p>
-    <w:p>
-      <w:pPr>
-        <w:pStyle w:val="Heading2"/>
-      </w:pPr>
-      <w:r>
-        <w:t>Story: Retailers Can No Longer Register</w:t>
-      </w:r>
-    </w:p>
-    <w:p>
-      <w:r>
-        <w:rPr>
-          <w:b/>
-        </w:rPr>
-        <w:t>In Order To</w:t>
-      </w:r>
-      <w:r>
-        <w:t xml:space="preserve"> allow as many Retailers to attend as possible</w:t>
-      </w:r>
-      <w:r>
-        <w:br/>
-      </w:r>
-      <w:proofErr w:type="gramStart"/>
-      <w:r>
-        <w:rPr>
-          <w:b/>
-        </w:rPr>
-        <w:t>As</w:t>
-      </w:r>
-      <w:proofErr w:type="gramEnd"/>
-      <w:r>
-        <w:rPr>
-          <w:b/>
-        </w:rPr>
-        <w:t xml:space="preserve"> An</w:t>
-      </w:r>
-      <w:r>
-        <w:t xml:space="preserve"> event planner</w:t>
-      </w:r>
-      <w:r>
-        <w:br/>
-      </w:r>
-      <w:r>
-        <w:rPr>
-          <w:b/>
-        </w:rPr>
-        <w:t>I want to</w:t>
-      </w:r>
-      <w:r>
-        <w:t xml:space="preserve"> allow </w:t>
-      </w:r>
-      <w:proofErr w:type="spellStart"/>
-      <w:r>
-        <w:t>Retilers</w:t>
-      </w:r>
-      <w:proofErr w:type="spellEnd"/>
-      <w:r>
-        <w:t xml:space="preserve"> to register throughout the show, up to and including the </w:t>
-      </w:r>
-      <w:proofErr w:type="spellStart"/>
-      <w:r>
-        <w:t>end_date</w:t>
-      </w:r>
-      <w:proofErr w:type="spellEnd"/>
-      <w:r>
-        <w:t>.</w:t>
-      </w:r>
-    </w:p>
-    <w:p>
-      <w:pPr>
-        <w:pStyle w:val="Heading4"/>
-      </w:pPr>
-      <w:r>
-        <w:t>Scenario 1:</w:t>
-      </w:r>
-      <w:r>
-        <w:t xml:space="preserve"> Retailers can register on or before a show's </w:t>
-      </w:r>
-      <w:proofErr w:type="spellStart"/>
-      <w:r>
-        <w:t>end_date</w:t>
-      </w:r>
-      <w:proofErr w:type="spellEnd"/>
-      <w:r>
-        <w:t>.</w:t>
+        <w:t xml:space="preserve"> Retailers can register on or before a show's end_date.</w:t>
       </w:r>
     </w:p>
     <w:p/>
     <w:p/>
+    <w:p/>
+    <w:p>
+      <w:pPr>
+        <w:pStyle w:val="Heading1"/>
+      </w:pPr>
+      <w:r>
+        <w:t>Test Cases</w:t>
+      </w:r>
+    </w:p>
+    <w:p>
+      <w:r>
+        <w:t>Test Purchase in PROD</w:t>
+      </w:r>
+    </w:p>
+    <w:p>
+      <w:pPr>
+        <w:pStyle w:val="ListParagraph"/>
+        <w:numPr>
+          <w:ilvl w:val="0"/>
+          <w:numId w:val="4"/>
+        </w:numPr>
+      </w:pPr>
+      <w:r>
+        <w:t>Setup: delete testex registration object from a show (if exists)</w:t>
+      </w:r>
+    </w:p>
+    <w:p>
+      <w:pPr>
+        <w:pStyle w:val="ListParagraph"/>
+        <w:numPr>
+          <w:ilvl w:val="0"/>
+          <w:numId w:val="4"/>
+        </w:numPr>
+      </w:pPr>
+      <w:r>
+        <w:t>Setup: remove testex from Show exhibitors list (if present)</w:t>
+      </w:r>
+    </w:p>
+    <w:p>
+      <w:pPr>
+        <w:pStyle w:val="ListParagraph"/>
+        <w:numPr>
+          <w:ilvl w:val="0"/>
+          <w:numId w:val="4"/>
+        </w:numPr>
+      </w:pPr>
+      <w:r>
+        <w:t>Register for the show, see invoice and call to purchase with credit card.</w:t>
+      </w:r>
+    </w:p>
+    <w:p>
+      <w:pPr>
+        <w:pStyle w:val="ListParagraph"/>
+        <w:numPr>
+          <w:ilvl w:val="0"/>
+          <w:numId w:val="4"/>
+        </w:numPr>
+      </w:pPr>
+      <w:r>
+        <w:t>Using the admin console, modify the Registration object total to be $2.0</w:t>
+      </w:r>
+    </w:p>
+    <w:p>
+      <w:pPr>
+        <w:pStyle w:val="ListParagraph"/>
+        <w:numPr>
+          <w:ilvl w:val="0"/>
+          <w:numId w:val="4"/>
+        </w:numPr>
+      </w:pPr>
+      <w:r>
+        <w:t>Refresh the invoice page and make sure total is $2</w:t>
+      </w:r>
+    </w:p>
+    <w:p>
+      <w:pPr>
+        <w:pStyle w:val="ListParagraph"/>
+        <w:numPr>
+          <w:ilvl w:val="0"/>
+          <w:numId w:val="4"/>
+        </w:numPr>
+      </w:pPr>
+      <w:r>
+        <w:t>Click checkout and pay for it using Laurie’s business cc</w:t>
+      </w:r>
+    </w:p>
+    <w:p>
+      <w:pPr>
+        <w:pStyle w:val="ListParagraph"/>
+        <w:numPr>
+          <w:ilvl w:val="0"/>
+          <w:numId w:val="4"/>
+        </w:numPr>
+      </w:pPr>
+      <w:r>
+        <w:t>Visit the Braintree console to see the charge, “submitted” state</w:t>
+      </w:r>
+    </w:p>
+    <w:p>
+      <w:pPr>
+        <w:pStyle w:val="ListParagraph"/>
+        <w:numPr>
+          <w:ilvl w:val="0"/>
+          <w:numId w:val="4"/>
+        </w:numPr>
+      </w:pPr>
+      <w:r>
+        <w:t>Later, visit the console again later to make sure it processed</w:t>
+      </w:r>
+    </w:p>
+    <w:p>
+      <w:pPr>
+        <w:pStyle w:val="ListParagraph"/>
+        <w:numPr>
+          <w:ilvl w:val="0"/>
+          <w:numId w:val="4"/>
+        </w:numPr>
+      </w:pPr>
+      <w:r>
+        <w:t>Visit the First tech checking account to see the $2 charge and good merchant description.</w:t>
+      </w:r>
+    </w:p>
+    <w:p>
+      <w:pPr>
+        <w:pStyle w:val="ListParagraph"/>
+        <w:numPr>
+          <w:ilvl w:val="0"/>
+          <w:numId w:val="4"/>
+        </w:numPr>
+      </w:pPr>
+      <w:r>
+        <w:t>2 days l</w:t>
+      </w:r>
+      <w:bookmarkStart w:id="0" w:name="_GoBack"/>
+      <w:bookmarkEnd w:id="0"/>
+      <w:r>
+        <w:t xml:space="preserve">ater, ensure the amount got deposited back into checking: </w:t>
+      </w:r>
+    </w:p>
     <w:sectPr>
       <w:pgSz w:w="12240" w:h="15840"/>
       <w:pgMar w:top="1440" w:right="1440" w:bottom="1440" w:left="1440" w:header="720" w:footer="720" w:gutter="0"/>
@@ -4616,13 +3532,13 @@
 <file path=word/numbering.xml><?xml version="1.0" encoding="utf-8"?>
 <w:numbering xmlns:wpc="http://schemas.microsoft.com/office/word/2010/wordprocessingCanvas" xmlns:mc="http://schemas.openxmlformats.org/markup-compatibility/2006" xmlns:o="urn:schemas-microsoft-com:office:office" xmlns:r="http://schemas.openxmlformats.org/officeDocument/2006/relationships" xmlns:m="http://schemas.openxmlformats.org/officeDocument/2006/math" xmlns:v="urn:schemas-microsoft-com:vml" xmlns:wp14="http://schemas.microsoft.com/office/word/2010/wordprocessingDrawing" xmlns:wp="http://schemas.openxmlformats.org/drawingml/2006/wordprocessingDrawing" xmlns:w10="urn:schemas-microsoft-com:office:word" xmlns:w="http://schemas.openxmlformats.org/wordprocessingml/2006/main" xmlns:w14="http://schemas.microsoft.com/office/word/2010/wordml" xmlns:wpg="http://schemas.microsoft.com/office/word/2010/wordprocessingGroup" xmlns:wpi="http://schemas.microsoft.com/office/word/2010/wordprocessingInk" xmlns:wne="http://schemas.microsoft.com/office/word/2006/wordml" xmlns:wps="http://schemas.microsoft.com/office/word/2010/wordprocessingShape" mc:Ignorable="w14 wp14">
   <w:abstractNum w:abstractNumId="0">
-    <w:nsid w:val="501040BF"/>
+    <w:nsid w:val="02F64E5A"/>
     <w:multiLevelType w:val="hybridMultilevel"/>
-    <w:tmpl w:val="35241212"/>
-    <w:lvl w:ilvl="0" w:tplc="F19EE6D0">
+    <w:tmpl w:val="0584F30A"/>
+    <w:lvl w:ilvl="0" w:tplc="0409000F">
       <w:start w:val="1"/>
       <w:numFmt w:val="decimal"/>
-      <w:lvlText w:val="(%1)"/>
+      <w:lvlText w:val="%1."/>
       <w:lvlJc w:val="left"/>
       <w:pPr>
         <w:ind w:left="720" w:hanging="360"/>
@@ -4705,10 +3621,10 @@
     </w:lvl>
   </w:abstractNum>
   <w:abstractNum w:abstractNumId="1">
-    <w:nsid w:val="64E32A95"/>
+    <w:nsid w:val="501040BF"/>
     <w:multiLevelType w:val="hybridMultilevel"/>
-    <w:tmpl w:val="4B1839EC"/>
-    <w:lvl w:ilvl="0" w:tplc="4772623E">
+    <w:tmpl w:val="35241212"/>
+    <w:lvl w:ilvl="0" w:tplc="F19EE6D0">
       <w:start w:val="1"/>
       <w:numFmt w:val="decimal"/>
       <w:lvlText w:val="(%1)"/>
@@ -4794,13 +3710,13 @@
     </w:lvl>
   </w:abstractNum>
   <w:abstractNum w:abstractNumId="2">
-    <w:nsid w:val="668F4AAE"/>
+    <w:nsid w:val="64E32A95"/>
     <w:multiLevelType w:val="hybridMultilevel"/>
-    <w:tmpl w:val="1A220CDA"/>
-    <w:lvl w:ilvl="0" w:tplc="04090019">
+    <w:tmpl w:val="4B1839EC"/>
+    <w:lvl w:ilvl="0" w:tplc="4772623E">
       <w:start w:val="1"/>
-      <w:numFmt w:val="lowerLetter"/>
-      <w:lvlText w:val="%1."/>
+      <w:numFmt w:val="decimal"/>
+      <w:lvlText w:val="(%1)"/>
       <w:lvlJc w:val="left"/>
       <w:pPr>
         <w:ind w:left="720" w:hanging="360"/>
@@ -4882,14 +3798,106 @@
       </w:pPr>
     </w:lvl>
   </w:abstractNum>
+  <w:abstractNum w:abstractNumId="3">
+    <w:nsid w:val="668F4AAE"/>
+    <w:multiLevelType w:val="hybridMultilevel"/>
+    <w:tmpl w:val="1A220CDA"/>
+    <w:lvl w:ilvl="0" w:tplc="04090019">
+      <w:start w:val="1"/>
+      <w:numFmt w:val="lowerLetter"/>
+      <w:lvlText w:val="%1."/>
+      <w:lvlJc w:val="left"/>
+      <w:pPr>
+        <w:ind w:left="720" w:hanging="360"/>
+      </w:pPr>
+      <w:rPr>
+        <w:rFonts w:hint="default"/>
+      </w:rPr>
+    </w:lvl>
+    <w:lvl w:ilvl="1" w:tplc="04090019" w:tentative="1">
+      <w:start w:val="1"/>
+      <w:numFmt w:val="lowerLetter"/>
+      <w:lvlText w:val="%2."/>
+      <w:lvlJc w:val="left"/>
+      <w:pPr>
+        <w:ind w:left="1440" w:hanging="360"/>
+      </w:pPr>
+    </w:lvl>
+    <w:lvl w:ilvl="2" w:tplc="0409001B" w:tentative="1">
+      <w:start w:val="1"/>
+      <w:numFmt w:val="lowerRoman"/>
+      <w:lvlText w:val="%3."/>
+      <w:lvlJc w:val="right"/>
+      <w:pPr>
+        <w:ind w:left="2160" w:hanging="180"/>
+      </w:pPr>
+    </w:lvl>
+    <w:lvl w:ilvl="3" w:tplc="0409000F" w:tentative="1">
+      <w:start w:val="1"/>
+      <w:numFmt w:val="decimal"/>
+      <w:lvlText w:val="%4."/>
+      <w:lvlJc w:val="left"/>
+      <w:pPr>
+        <w:ind w:left="2880" w:hanging="360"/>
+      </w:pPr>
+    </w:lvl>
+    <w:lvl w:ilvl="4" w:tplc="04090019" w:tentative="1">
+      <w:start w:val="1"/>
+      <w:numFmt w:val="lowerLetter"/>
+      <w:lvlText w:val="%5."/>
+      <w:lvlJc w:val="left"/>
+      <w:pPr>
+        <w:ind w:left="3600" w:hanging="360"/>
+      </w:pPr>
+    </w:lvl>
+    <w:lvl w:ilvl="5" w:tplc="0409001B" w:tentative="1">
+      <w:start w:val="1"/>
+      <w:numFmt w:val="lowerRoman"/>
+      <w:lvlText w:val="%6."/>
+      <w:lvlJc w:val="right"/>
+      <w:pPr>
+        <w:ind w:left="4320" w:hanging="180"/>
+      </w:pPr>
+    </w:lvl>
+    <w:lvl w:ilvl="6" w:tplc="0409000F" w:tentative="1">
+      <w:start w:val="1"/>
+      <w:numFmt w:val="decimal"/>
+      <w:lvlText w:val="%7."/>
+      <w:lvlJc w:val="left"/>
+      <w:pPr>
+        <w:ind w:left="5040" w:hanging="360"/>
+      </w:pPr>
+    </w:lvl>
+    <w:lvl w:ilvl="7" w:tplc="04090019" w:tentative="1">
+      <w:start w:val="1"/>
+      <w:numFmt w:val="lowerLetter"/>
+      <w:lvlText w:val="%8."/>
+      <w:lvlJc w:val="left"/>
+      <w:pPr>
+        <w:ind w:left="5760" w:hanging="360"/>
+      </w:pPr>
+    </w:lvl>
+    <w:lvl w:ilvl="8" w:tplc="0409001B" w:tentative="1">
+      <w:start w:val="1"/>
+      <w:numFmt w:val="lowerRoman"/>
+      <w:lvlText w:val="%9."/>
+      <w:lvlJc w:val="right"/>
+      <w:pPr>
+        <w:ind w:left="6480" w:hanging="180"/>
+      </w:pPr>
+    </w:lvl>
+  </w:abstractNum>
   <w:num w:numId="1">
+    <w:abstractNumId w:val="3"/>
+  </w:num>
+  <w:num w:numId="2">
+    <w:abstractNumId w:val="1"/>
+  </w:num>
+  <w:num w:numId="3">
     <w:abstractNumId w:val="2"/>
   </w:num>
-  <w:num w:numId="2">
+  <w:num w:numId="4">
     <w:abstractNumId w:val="0"/>
-  </w:num>
-  <w:num w:numId="3">
-    <w:abstractNumId w:val="1"/>
   </w:num>
 </w:numbering>
 </file>

</xml_diff>

<commit_message>
Version 11: NEW banners with different images. Fieldset and legend outline. Footer not in own box anymore (not stand out much).
</commit_message>
<xml_diff>
--- a/README.docx
+++ b/README.docx
@@ -90,6 +90,11 @@
       <w:r>
         <w:t>New banner and colors, fonts to match. New Menu Bar.</w:t>
       </w:r>
+      <w:r>
+        <w:t xml:space="preserve"> New favicon for cks. Unique banner per page code, along with colors to use with it. Add-user admin page gets a venue picker.</w:t>
+      </w:r>
+      <w:bookmarkStart w:id="0" w:name="_GoBack"/>
+      <w:bookmarkEnd w:id="0"/>
     </w:p>
     <w:p>
       <w:pPr>
@@ -3513,8 +3518,6 @@
       <w:r>
         <w:t>2 days l</w:t>
       </w:r>
-      <w:bookmarkStart w:id="0" w:name="_GoBack"/>
-      <w:bookmarkEnd w:id="0"/>
       <w:r>
         <w:t xml:space="preserve">ater, ensure the amount got deposited back into checking: </w:t>
       </w:r>

</xml_diff>

<commit_message>
Version 12: Combine the registration form and credit card checkout onto one page. Dynamically update the invoice and total as the registration form is filled out. Display both form and transaction errors back on the same page with entered info re-filled.
</commit_message>
<xml_diff>
--- a/README.docx
+++ b/README.docx
@@ -8,7 +8,17 @@
         <w:jc w:val="center"/>
       </w:pPr>
       <w:r>
-        <w:t>nwkidsshow.com README</w:t>
+        <w:t>nwkidsshow.com</w:t>
+      </w:r>
+      <w:r>
+        <w:br/>
+        <w:t>cakidsshow.com</w:t>
+      </w:r>
+      <w:r>
+        <w:br/>
+      </w:r>
+      <w:r>
+        <w:t>README</w:t>
       </w:r>
     </w:p>
     <w:p>
@@ -83,18 +93,40 @@
         <w:pStyle w:val="Heading2"/>
       </w:pPr>
       <w:r>
-        <w:t>Version 11</w:t>
-      </w:r>
-    </w:p>
-    <w:p>
-      <w:r>
-        <w:t>New banner and colors, fonts to match. New Menu Bar.</w:t>
-      </w:r>
-      <w:r>
-        <w:t xml:space="preserve"> New favicon for cks. Unique banner per page code, along with colors to use with it. Add-user admin page gets a venue picker.</w:t>
+        <w:t>Version 12</w:t>
+      </w:r>
+    </w:p>
+    <w:p>
+      <w:r>
+        <w:t>Combine the registration form and credit card checkout onto one page. Dynamically update the invoice and total as the registration form is filled out. Display both form and transaction errors back on the same page with entered info re-filled.</w:t>
       </w:r>
       <w:bookmarkStart w:id="0" w:name="_GoBack"/>
       <w:bookmarkEnd w:id="0"/>
+    </w:p>
+    <w:p>
+      <w:pPr>
+        <w:pStyle w:val="Heading2"/>
+      </w:pPr>
+      <w:r>
+        <w:t>Version 11</w:t>
+      </w:r>
+    </w:p>
+    <w:p>
+      <w:r>
+        <w:t>New banner and colors, fonts to match. New Menu Bar.</w:t>
+      </w:r>
+      <w:r>
+        <w:t xml:space="preserve"> New favicon for cks. Unique banner per page </w:t>
+      </w:r>
+      <w:r>
+        <w:t>with a somewhat unique image</w:t>
+      </w:r>
+      <w:r>
+        <w:t>. Add-user admin page gets a venue picker.</w:t>
+      </w:r>
+      <w:r>
+        <w:t xml:space="preserve"> Applied the new website to NWKS as well, split the different css out into different files.</w:t>
+      </w:r>
     </w:p>
     <w:p>
       <w:pPr>
@@ -163,6 +195,7 @@
         <w:pStyle w:val="Heading2"/>
       </w:pPr>
       <w:r>
+        <w:lastRenderedPageBreak/>
         <w:t>Version 8</w:t>
       </w:r>
     </w:p>
@@ -1591,10 +1624,10 @@
     </w:p>
     <w:p>
       <w:r>
-        <w:rPr>
-          <w:highlight w:val="yellow"/>
-        </w:rPr>
-        <w:t>[ ] new banner, buttons, color scheme, fonts, spacing applied.</w:t>
+        <w:t>[x</w:t>
+      </w:r>
+      <w:r>
+        <w:t>] new banner, buttons, color scheme, fonts, spacing applied.</w:t>
       </w:r>
     </w:p>
     <w:p>
@@ -2975,7 +3008,16 @@
         <w:t>When</w:t>
       </w:r>
       <w:r>
-        <w:t xml:space="preserve"> the date is before the </w:t>
+        <w:t xml:space="preserve"> the date is </w:t>
+      </w:r>
+      <w:r>
+        <w:rPr>
+          <w:u w:val="single"/>
+        </w:rPr>
+        <w:t>before</w:t>
+      </w:r>
+      <w:r>
+        <w:t xml:space="preserve"> the </w:t>
       </w:r>
       <w:r>
         <w:t xml:space="preserve">show’s </w:t>
@@ -3034,7 +3076,16 @@
         <w:t>When</w:t>
       </w:r>
       <w:r>
-        <w:t xml:space="preserve"> the date is the same as the </w:t>
+        <w:t xml:space="preserve"> the date is the </w:t>
+      </w:r>
+      <w:r>
+        <w:rPr>
+          <w:u w:val="single"/>
+        </w:rPr>
+        <w:t>same</w:t>
+      </w:r>
+      <w:r>
+        <w:t xml:space="preserve"> as the </w:t>
       </w:r>
       <w:r>
         <w:t xml:space="preserve">show’s </w:t>
@@ -3211,7 +3262,16 @@
         <w:t>When</w:t>
       </w:r>
       <w:r>
-        <w:t xml:space="preserve"> the date is before the show’s closed_date</w:t>
+        <w:t xml:space="preserve"> the date is </w:t>
+      </w:r>
+      <w:r>
+        <w:rPr>
+          <w:u w:val="single"/>
+        </w:rPr>
+        <w:t>before</w:t>
+      </w:r>
+      <w:r>
+        <w:t xml:space="preserve"> the show’s closed_date</w:t>
       </w:r>
       <w:r>
         <w:br/>
@@ -3258,7 +3318,16 @@
         <w:t>When</w:t>
       </w:r>
       <w:r>
-        <w:t xml:space="preserve"> the date is the same as the show’s closed_date</w:t>
+        <w:t xml:space="preserve"> the date is the </w:t>
+      </w:r>
+      <w:r>
+        <w:rPr>
+          <w:u w:val="single"/>
+        </w:rPr>
+        <w:t>same</w:t>
+      </w:r>
+      <w:r>
+        <w:t xml:space="preserve"> as the show’s closed_date</w:t>
       </w:r>
       <w:r>
         <w:br/>
@@ -3369,7 +3438,13 @@
         <w:t>I want to</w:t>
       </w:r>
       <w:r>
-        <w:t xml:space="preserve"> allow Retilers to register throughout the show, up to and including the end_date.</w:t>
+        <w:t xml:space="preserve"> allow </w:t>
+      </w:r>
+      <w:r>
+        <w:t>Retailers</w:t>
+      </w:r>
+      <w:r>
+        <w:t xml:space="preserve"> to register throughout the show, up to and including the end_date.</w:t>
       </w:r>
     </w:p>
     <w:p>
@@ -3381,22 +3456,690 @@
       </w:r>
       <w:r>
         <w:t xml:space="preserve"> Retailers can register on or before a show's end_date.</w:t>
+      </w:r>
+    </w:p>
+    <w:p>
+      <w:r>
+        <w:rPr>
+          <w:b/>
+        </w:rPr>
+        <w:t>Given</w:t>
+      </w:r>
+      <w:r>
+        <w:t xml:space="preserve"> the date </w:t>
+      </w:r>
+      <w:r>
+        <w:t>retailer</w:t>
+      </w:r>
+      <w:r>
+        <w:t xml:space="preserve"> registers on-line</w:t>
+      </w:r>
+      <w:r>
+        <w:br/>
+      </w:r>
+      <w:r>
+        <w:rPr>
+          <w:b/>
+        </w:rPr>
+        <w:t>When</w:t>
+      </w:r>
+      <w:r>
+        <w:t xml:space="preserve"> the</w:t>
+      </w:r>
+      <w:r>
+        <w:t xml:space="preserve"> date is </w:t>
+      </w:r>
+      <w:r>
+        <w:rPr>
+          <w:u w:val="single"/>
+        </w:rPr>
+        <w:t>before</w:t>
+      </w:r>
+      <w:r>
+        <w:t xml:space="preserve"> the show’s end</w:t>
+      </w:r>
+      <w:r>
+        <w:t>_date</w:t>
+      </w:r>
+      <w:r>
+        <w:br/>
+      </w:r>
+      <w:r>
+        <w:rPr>
+          <w:b/>
+        </w:rPr>
+        <w:t>Then</w:t>
+      </w:r>
+      <w:r>
+        <w:t xml:space="preserve"> the </w:t>
+      </w:r>
+      <w:r>
+        <w:t>retailer</w:t>
+      </w:r>
+      <w:r>
+        <w:t xml:space="preserve"> is allowed to register</w:t>
+      </w:r>
+      <w:r>
+        <w:br/>
+      </w:r>
+      <w:r>
+        <w:rPr>
+          <w:b/>
+        </w:rPr>
+        <w:t>And</w:t>
+      </w:r>
+      <w:r>
+        <w:t xml:space="preserve"> the date of registration is recorded</w:t>
+      </w:r>
+    </w:p>
+    <w:p>
+      <w:r>
+        <w:rPr>
+          <w:b/>
+        </w:rPr>
+        <w:t>Given</w:t>
+      </w:r>
+      <w:r>
+        <w:t xml:space="preserve"> the date a </w:t>
+      </w:r>
+      <w:r>
+        <w:t>retailer</w:t>
+      </w:r>
+      <w:r>
+        <w:t>registers on-line</w:t>
+      </w:r>
+      <w:r>
+        <w:br/>
+      </w:r>
+      <w:r>
+        <w:rPr>
+          <w:b/>
+        </w:rPr>
+        <w:t>When</w:t>
+      </w:r>
+      <w:r>
+        <w:t xml:space="preserve"> the date is the </w:t>
+      </w:r>
+      <w:r>
+        <w:rPr>
+          <w:u w:val="single"/>
+        </w:rPr>
+        <w:t>same</w:t>
+      </w:r>
+      <w:r>
+        <w:t xml:space="preserve"> as the show’s end</w:t>
+      </w:r>
+      <w:r>
+        <w:t>_date</w:t>
+      </w:r>
+      <w:r>
+        <w:br/>
+      </w:r>
+      <w:r>
+        <w:rPr>
+          <w:b/>
+        </w:rPr>
+        <w:t>Then</w:t>
+      </w:r>
+      <w:r>
+        <w:t xml:space="preserve"> the retailer</w:t>
+      </w:r>
+      <w:r>
+        <w:t xml:space="preserve"> is allowed to register</w:t>
+      </w:r>
+      <w:r>
+        <w:br/>
+      </w:r>
+      <w:r>
+        <w:rPr>
+          <w:b/>
+        </w:rPr>
+        <w:t>And</w:t>
+      </w:r>
+      <w:r>
+        <w:t xml:space="preserve"> the date of registration is recorded</w:t>
+      </w:r>
+    </w:p>
+    <w:p>
+      <w:pPr>
+        <w:pStyle w:val="Heading4"/>
+      </w:pPr>
+      <w:r>
+        <w:t xml:space="preserve">Scenario 2: </w:t>
+      </w:r>
+      <w:r>
+        <w:t>Retailers</w:t>
+      </w:r>
+      <w:r>
+        <w:t xml:space="preserve"> cannot register after a show’s </w:t>
+      </w:r>
+      <w:r>
+        <w:t>end</w:t>
+      </w:r>
+      <w:r>
+        <w:t>_date</w:t>
+      </w:r>
+    </w:p>
+    <w:p>
+      <w:r>
+        <w:rPr>
+          <w:b/>
+        </w:rPr>
+        <w:t>Given</w:t>
+      </w:r>
+      <w:r>
+        <w:t xml:space="preserve"> the date a retailer</w:t>
+      </w:r>
+      <w:r>
+        <w:t xml:space="preserve"> registers on-line</w:t>
+      </w:r>
+      <w:r>
+        <w:br/>
+      </w:r>
+      <w:r>
+        <w:rPr>
+          <w:b/>
+        </w:rPr>
+        <w:t>When</w:t>
+      </w:r>
+      <w:r>
+        <w:t xml:space="preserve"> the date is after the show’s </w:t>
+      </w:r>
+      <w:r>
+        <w:t>end</w:t>
+      </w:r>
+      <w:r>
+        <w:t>_date</w:t>
+      </w:r>
+      <w:r>
+        <w:br/>
+      </w:r>
+      <w:r>
+        <w:rPr>
+          <w:b/>
+        </w:rPr>
+        <w:t>Then</w:t>
+      </w:r>
+      <w:r>
+        <w:t xml:space="preserve"> the retailer</w:t>
+      </w:r>
+      <w:r>
+        <w:t xml:space="preserve"> is not allowed to register</w:t>
+      </w:r>
+    </w:p>
+    <w:p>
+      <w:pPr>
+        <w:pStyle w:val="Heading1"/>
+      </w:pPr>
+      <w:r>
+        <w:t>Test Cases</w:t>
+      </w:r>
+    </w:p>
+    <w:p>
+      <w:pPr>
+        <w:pStyle w:val="Heading2"/>
+      </w:pPr>
+      <w:r>
+        <w:t>NOTES</w:t>
+      </w:r>
+    </w:p>
+    <w:p>
+      <w:r>
+        <w:t>Daylight Saving Time (United States) 2013 began at 2:00 AM on</w:t>
+      </w:r>
+      <w:r>
+        <w:t xml:space="preserve"> </w:t>
+      </w:r>
+      <w:r>
+        <w:t>Sunday, March 10</w:t>
+      </w:r>
+      <w:r>
+        <w:t xml:space="preserve"> </w:t>
+      </w:r>
+      <w:r>
+        <w:t>and ends at 2:00 AM on</w:t>
+      </w:r>
+      <w:r>
+        <w:t xml:space="preserve"> </w:t>
+      </w:r>
+      <w:r>
+        <w:t>Sunday, November 3</w:t>
+      </w:r>
+      <w:r>
+        <w:t>.</w:t>
+      </w:r>
+    </w:p>
+    <w:p>
+      <w:pPr>
+        <w:jc w:val="center"/>
+      </w:pPr>
+      <w:r>
+        <w:t>Portland = GMT – 7 during DST</w:t>
+      </w:r>
+    </w:p>
+    <w:p>
+      <w:pPr>
+        <w:jc w:val="center"/>
+      </w:pPr>
+      <w:r>
+        <w:t>Portland = GMT –</w:t>
+      </w:r>
+      <w:r>
+        <w:t xml:space="preserve"> 8</w:t>
+      </w:r>
+      <w:r>
+        <w:t xml:space="preserve"> when not in DST.</w:t>
+      </w:r>
+    </w:p>
+    <w:p>
+      <w:r>
+        <w:t xml:space="preserve">But </w:t>
+      </w:r>
+      <w:r>
+        <w:t>all of my logic only considers the Date not Date &amp; Time (Datetime). So maybe it isn’t important to consider DST at all…</w:t>
+      </w:r>
+    </w:p>
+    <w:p>
+      <w:r>
+        <w:t>GAE servers are on UTC time with no localized time zone, no daylight savings time</w:t>
+      </w:r>
+      <w:r>
+        <w:t>.</w:t>
+      </w:r>
+    </w:p>
+    <w:p>
+      <w:r>
+        <w:t xml:space="preserve"> All of my dates are US-Pacific time zone, also abiding by DST.</w:t>
+      </w:r>
+    </w:p>
+    <w:p>
+      <w:r>
+        <w:t>So it IS important to know the difference between UTC and Pacific since this is the problem I already had once and want to catch again.</w:t>
+      </w:r>
+    </w:p>
+    <w:p>
+      <w:pPr>
+        <w:pStyle w:val="Heading2"/>
+      </w:pPr>
+      <w:r>
+        <w:lastRenderedPageBreak/>
+        <w:t>SETUP</w:t>
+      </w:r>
+    </w:p>
+    <w:p>
+      <w:r>
+        <w:t>In DEV, Create a show in the future with</w:t>
+      </w:r>
+      <w:r>
+        <w:br/>
+      </w:r>
+      <w:r>
+        <w:tab/>
+        <w:t xml:space="preserve">late_date = </w:t>
+      </w:r>
+      <w:r>
+        <w:tab/>
+        <w:t>2013-12-13</w:t>
+      </w:r>
+      <w:r>
+        <w:br/>
+      </w:r>
+      <w:r>
+        <w:tab/>
+        <w:t xml:space="preserve">closed_date = </w:t>
+      </w:r>
+      <w:r>
+        <w:tab/>
+        <w:t>2013-12-27</w:t>
+      </w:r>
+      <w:r>
+        <w:br/>
+      </w:r>
+      <w:r>
+        <w:tab/>
+        <w:t xml:space="preserve">start_date = </w:t>
+      </w:r>
+      <w:r>
+        <w:tab/>
+        <w:t>2014-02-23</w:t>
+      </w:r>
+      <w:r>
+        <w:br/>
+      </w:r>
+      <w:r>
+        <w:tab/>
+        <w:t xml:space="preserve">end_date = </w:t>
+      </w:r>
+      <w:r>
+        <w:tab/>
+        <w:t>2014-02-25</w:t>
+      </w:r>
+    </w:p>
+    <w:p>
+      <w:r>
+        <w:t>Add some print() to make sure what server is reporting is what we expect, and show our conversion while we’re at it.</w:t>
+      </w:r>
+    </w:p>
+    <w:p>
+      <w:r>
+        <w:t>CASE 1a</w:t>
+      </w:r>
+      <w:r>
+        <w:t xml:space="preserve">: Exhibitor Late Fee </w:t>
+      </w:r>
+      <w:r>
+        <w:t>before</w:t>
+      </w:r>
+      <w:r>
+        <w:t xml:space="preserve"> late_date – (Pacific and UTC match Date)</w:t>
+      </w:r>
+    </w:p>
+    <w:p>
+      <w:r>
+        <w:t xml:space="preserve">Change server date to </w:t>
+      </w:r>
+      <w:r>
+        <w:rPr>
+          <w:b/>
+        </w:rPr>
+        <w:t>UTC:</w:t>
+      </w:r>
+      <w:r>
+        <w:rPr>
+          <w:b/>
+        </w:rPr>
+        <w:t>2013-12-12</w:t>
+      </w:r>
+      <w:r>
+        <w:rPr>
+          <w:b/>
+        </w:rPr>
+        <w:t xml:space="preserve"> 22:00</w:t>
+      </w:r>
+      <w:r>
+        <w:t xml:space="preserve"> (it is 12/12 in Pacific)</w:t>
+      </w:r>
+      <w:r>
+        <w:br/>
+        <w:t>Log-in as testex, unregister if previously registered.</w:t>
+      </w:r>
+      <w:r>
+        <w:br/>
+        <w:t>Register for the show</w:t>
+      </w:r>
+      <w:r>
+        <w:br/>
+        <w:t>See that no late fee is assessed</w:t>
+      </w:r>
+    </w:p>
+    <w:p>
+      <w:r>
+        <w:t>CASE 1b</w:t>
+      </w:r>
+      <w:r>
+        <w:t xml:space="preserve">: Exhibitor Late Fee </w:t>
+      </w:r>
+      <w:r>
+        <w:t>before</w:t>
+      </w:r>
+      <w:r>
+        <w:t xml:space="preserve"> late_date</w:t>
+      </w:r>
+      <w:r>
+        <w:t xml:space="preserve"> – (pacific and UTC differ on Date)</w:t>
+      </w:r>
+    </w:p>
+    <w:p>
+      <w:r>
+        <w:t xml:space="preserve">Change server date to </w:t>
+      </w:r>
+      <w:r>
+        <w:rPr>
+          <w:b/>
+        </w:rPr>
+        <w:t>UTC:</w:t>
+      </w:r>
+      <w:r>
+        <w:rPr>
+          <w:b/>
+        </w:rPr>
+        <w:t>2013-12-13</w:t>
+      </w:r>
+      <w:r>
+        <w:rPr>
+          <w:b/>
+        </w:rPr>
+        <w:t xml:space="preserve"> </w:t>
+      </w:r>
+      <w:r>
+        <w:rPr>
+          <w:b/>
+        </w:rPr>
+        <w:t>03</w:t>
+      </w:r>
+      <w:r>
+        <w:rPr>
+          <w:b/>
+        </w:rPr>
+        <w:t>:00</w:t>
+      </w:r>
+      <w:r>
+        <w:t xml:space="preserve"> (it is 12/12 in Pacific!)</w:t>
+      </w:r>
+      <w:r>
+        <w:br/>
+        <w:t>Log-in as testex, unregister if previously registered.</w:t>
+      </w:r>
+      <w:r>
+        <w:br/>
+        <w:t>Register for the show</w:t>
+      </w:r>
+      <w:r>
+        <w:br/>
+        <w:t>See that no late fee is assessed</w:t>
+      </w:r>
+    </w:p>
+    <w:p>
+      <w:r>
+        <w:t>CASE 1c</w:t>
+      </w:r>
+      <w:r>
+        <w:t xml:space="preserve">: Exhibitor Late Fee on late_date – (pacific and </w:t>
+      </w:r>
+      <w:r>
+        <w:t>UTC match</w:t>
+      </w:r>
+      <w:r>
+        <w:t xml:space="preserve"> on Date)</w:t>
+      </w:r>
+    </w:p>
+    <w:p>
+      <w:r>
+        <w:t xml:space="preserve">Change server date to </w:t>
+      </w:r>
+      <w:r>
+        <w:rPr>
+          <w:b/>
+        </w:rPr>
+        <w:t xml:space="preserve">UTC:2013-12-13 </w:t>
+      </w:r>
+      <w:r>
+        <w:rPr>
+          <w:b/>
+        </w:rPr>
+        <w:t>22</w:t>
+      </w:r>
+      <w:r>
+        <w:rPr>
+          <w:b/>
+        </w:rPr>
+        <w:t>:00</w:t>
+      </w:r>
+      <w:r>
+        <w:t xml:space="preserve"> (it is 12/13</w:t>
+      </w:r>
+      <w:r>
+        <w:t xml:space="preserve"> in Pacific!)</w:t>
+      </w:r>
+      <w:r>
+        <w:br/>
+        <w:t>Log-in as testex, unregister if previously registered.</w:t>
+      </w:r>
+      <w:r>
+        <w:br/>
+        <w:t>Register for the show</w:t>
+      </w:r>
+      <w:r>
+        <w:br/>
+        <w:t>See that no late fee is assessed</w:t>
+      </w:r>
+    </w:p>
+    <w:p>
+      <w:r>
+        <w:t>CASE 1d: Exhibitor Late Fee on late_date – (Pacific and UTC differ on Date)</w:t>
+      </w:r>
+    </w:p>
+    <w:p>
+      <w:r>
+        <w:t xml:space="preserve">Change server date to </w:t>
+      </w:r>
+      <w:r>
+        <w:rPr>
+          <w:b/>
+        </w:rPr>
+        <w:t>UTC:</w:t>
+      </w:r>
+      <w:r>
+        <w:rPr>
+          <w:b/>
+        </w:rPr>
+        <w:t>2013-12-14</w:t>
+      </w:r>
+      <w:r>
+        <w:rPr>
+          <w:b/>
+        </w:rPr>
+        <w:t xml:space="preserve"> 03:00</w:t>
+      </w:r>
+      <w:r>
+        <w:t xml:space="preserve"> (it is 12/13 in Pacific!)</w:t>
+      </w:r>
+      <w:r>
+        <w:br/>
+        <w:t>Log-in as testex, unregister if previously registered.</w:t>
+      </w:r>
+      <w:r>
+        <w:br/>
+        <w:t>Register for the show</w:t>
+      </w:r>
+      <w:r>
+        <w:br/>
+        <w:t>See that no late fee is assessed</w:t>
+      </w:r>
+    </w:p>
+    <w:p>
+      <w:r>
+        <w:t>CASE 1</w:t>
+      </w:r>
+      <w:r>
+        <w:t>e</w:t>
+      </w:r>
+      <w:r>
+        <w:t xml:space="preserve">: Exhibitor Late Fee </w:t>
+      </w:r>
+      <w:r>
+        <w:t>after</w:t>
+      </w:r>
+      <w:r>
+        <w:t xml:space="preserve"> late_date – (Pacific and UTC </w:t>
+      </w:r>
+      <w:r>
+        <w:t>match</w:t>
+      </w:r>
+      <w:r>
+        <w:t xml:space="preserve"> on Date)</w:t>
+      </w:r>
+    </w:p>
+    <w:p>
+      <w:r>
+        <w:t xml:space="preserve">Change server date to </w:t>
+      </w:r>
+      <w:r>
+        <w:rPr>
+          <w:b/>
+        </w:rPr>
+        <w:t>UTC:</w:t>
+      </w:r>
+      <w:r>
+        <w:rPr>
+          <w:b/>
+        </w:rPr>
+        <w:t>2013-12-14</w:t>
+      </w:r>
+      <w:r>
+        <w:rPr>
+          <w:b/>
+        </w:rPr>
+        <w:t xml:space="preserve"> </w:t>
+      </w:r>
+      <w:r>
+        <w:rPr>
+          <w:b/>
+        </w:rPr>
+        <w:t>22</w:t>
+      </w:r>
+      <w:r>
+        <w:rPr>
+          <w:b/>
+        </w:rPr>
+        <w:t>:00</w:t>
+      </w:r>
+      <w:r>
+        <w:t xml:space="preserve"> (it is 12/14</w:t>
+      </w:r>
+      <w:r>
+        <w:t xml:space="preserve"> in Pacific!)</w:t>
+      </w:r>
+      <w:r>
+        <w:br/>
+        <w:t>Log-in as testex, unregister if previously registered.</w:t>
+      </w:r>
+      <w:r>
+        <w:br/>
+        <w:t>Register for the show</w:t>
+      </w:r>
+      <w:r>
+        <w:br/>
+      </w:r>
+      <w:r>
+        <w:t>See that late fee IS assessed</w:t>
       </w:r>
     </w:p>
     <w:p/>
     <w:p/>
-    <w:p/>
     <w:p>
       <w:pPr>
         <w:pStyle w:val="Heading1"/>
       </w:pPr>
       <w:r>
+        <w:t xml:space="preserve">Other </w:t>
+      </w:r>
+      <w:r>
         <w:t>Test Cases</w:t>
       </w:r>
     </w:p>
     <w:p>
       <w:r>
+        <w:t xml:space="preserve">How to make a </w:t>
+      </w:r>
+      <w:r>
         <w:t>Test Purchase in PROD</w:t>
+      </w:r>
+      <w:r>
+        <w:t>:</w:t>
+      </w:r>
+      <w:r>
+        <w:t xml:space="preserve"> THIS NO LONGER WORKS – THINK OF SOMETHING ELSE</w:t>
       </w:r>
     </w:p>
     <w:p>

</xml_diff>

<commit_message>
Version 12: Added number of Rooms and bed type to the registration form and invoice (along with number of tables).
</commit_message>
<xml_diff>
--- a/README.docx
+++ b/README.docx
@@ -33,7 +33,7 @@
         <w:t xml:space="preserve">Version </w:t>
       </w:r>
       <w:r>
-        <w:t>11</w:t>
+        <w:t>12</w:t>
       </w:r>
     </w:p>
     <w:p>
@@ -99,6 +99,11 @@
     <w:p>
       <w:r>
         <w:t>Combine the registration form and credit card checkout onto one page. Dynamically update the invoice and total as the registration form is filled out. Display both form and transaction errors back on the same page with entered info re-filled.</w:t>
+      </w:r>
+    </w:p>
+    <w:p>
+      <w:r>
+        <w:t>Added number of Rooms and bed type to the registration form and invoice (along with number of tables).</w:t>
       </w:r>
       <w:bookmarkStart w:id="0" w:name="_GoBack"/>
       <w:bookmarkEnd w:id="0"/>
@@ -3466,13 +3471,7 @@
         <w:t>Given</w:t>
       </w:r>
       <w:r>
-        <w:t xml:space="preserve"> the date </w:t>
-      </w:r>
-      <w:r>
-        <w:t>retailer</w:t>
-      </w:r>
-      <w:r>
-        <w:t xml:space="preserve"> registers on-line</w:t>
+        <w:t xml:space="preserve"> the date retailer registers on-line</w:t>
       </w:r>
       <w:r>
         <w:br/>
@@ -3484,10 +3483,7 @@
         <w:t>When</w:t>
       </w:r>
       <w:r>
-        <w:t xml:space="preserve"> the</w:t>
-      </w:r>
-      <w:r>
-        <w:t xml:space="preserve"> date is </w:t>
+        <w:t xml:space="preserve"> the date is </w:t>
       </w:r>
       <w:r>
         <w:rPr>
@@ -3496,10 +3492,7 @@
         <w:t>before</w:t>
       </w:r>
       <w:r>
-        <w:t xml:space="preserve"> the show’s end</w:t>
-      </w:r>
-      <w:r>
-        <w:t>_date</w:t>
+        <w:t xml:space="preserve"> the show’s end_date</w:t>
       </w:r>
       <w:r>
         <w:br/>
@@ -3511,13 +3504,7 @@
         <w:t>Then</w:t>
       </w:r>
       <w:r>
-        <w:t xml:space="preserve"> the </w:t>
-      </w:r>
-      <w:r>
-        <w:t>retailer</w:t>
-      </w:r>
-      <w:r>
-        <w:t xml:space="preserve"> is allowed to register</w:t>
+        <w:t xml:space="preserve"> the retailer is allowed to register</w:t>
       </w:r>
       <w:r>
         <w:br/>
@@ -3540,13 +3527,7 @@
         <w:t>Given</w:t>
       </w:r>
       <w:r>
-        <w:t xml:space="preserve"> the date a </w:t>
-      </w:r>
-      <w:r>
-        <w:t>retailer</w:t>
-      </w:r>
-      <w:r>
-        <w:t>registers on-line</w:t>
+        <w:t xml:space="preserve"> the date a retailerregisters on-line</w:t>
       </w:r>
       <w:r>
         <w:br/>
@@ -3567,10 +3548,7 @@
         <w:t>same</w:t>
       </w:r>
       <w:r>
-        <w:t xml:space="preserve"> as the show’s end</w:t>
-      </w:r>
-      <w:r>
-        <w:t>_date</w:t>
+        <w:t xml:space="preserve"> as the show’s end_date</w:t>
       </w:r>
       <w:r>
         <w:br/>
@@ -3582,10 +3560,7 @@
         <w:t>Then</w:t>
       </w:r>
       <w:r>
-        <w:t xml:space="preserve"> the retailer</w:t>
-      </w:r>
-      <w:r>
-        <w:t xml:space="preserve"> is allowed to register</w:t>
+        <w:t xml:space="preserve"> the retailer is allowed to register</w:t>
       </w:r>
       <w:r>
         <w:br/>
@@ -3605,19 +3580,7 @@
         <w:pStyle w:val="Heading4"/>
       </w:pPr>
       <w:r>
-        <w:t xml:space="preserve">Scenario 2: </w:t>
-      </w:r>
-      <w:r>
-        <w:t>Retailers</w:t>
-      </w:r>
-      <w:r>
-        <w:t xml:space="preserve"> cannot register after a show’s </w:t>
-      </w:r>
-      <w:r>
-        <w:t>end</w:t>
-      </w:r>
-      <w:r>
-        <w:t>_date</w:t>
+        <w:t>Scenario 2: Retailers cannot register after a show’s end_date</w:t>
       </w:r>
     </w:p>
     <w:p>
@@ -3628,10 +3591,7 @@
         <w:t>Given</w:t>
       </w:r>
       <w:r>
-        <w:t xml:space="preserve"> the date a retailer</w:t>
-      </w:r>
-      <w:r>
-        <w:t xml:space="preserve"> registers on-line</w:t>
+        <w:t xml:space="preserve"> the date a retailer registers on-line</w:t>
       </w:r>
       <w:r>
         <w:br/>
@@ -3643,13 +3603,7 @@
         <w:t>When</w:t>
       </w:r>
       <w:r>
-        <w:t xml:space="preserve"> the date is after the show’s </w:t>
-      </w:r>
-      <w:r>
-        <w:t>end</w:t>
-      </w:r>
-      <w:r>
-        <w:t>_date</w:t>
+        <w:t xml:space="preserve"> the date is after the show’s end_date</w:t>
       </w:r>
       <w:r>
         <w:br/>
@@ -3661,10 +3615,7 @@
         <w:t>Then</w:t>
       </w:r>
       <w:r>
-        <w:t xml:space="preserve"> the retailer</w:t>
-      </w:r>
-      <w:r>
-        <w:t xml:space="preserve"> is not allowed to register</w:t>
+        <w:t xml:space="preserve"> the retailer is not allowed to register</w:t>
       </w:r>
     </w:p>
     <w:p>
@@ -3685,28 +3636,7 @@
     </w:p>
     <w:p>
       <w:r>
-        <w:t>Daylight Saving Time (United States) 2013 began at 2:00 AM on</w:t>
-      </w:r>
-      <w:r>
-        <w:t xml:space="preserve"> </w:t>
-      </w:r>
-      <w:r>
-        <w:t>Sunday, March 10</w:t>
-      </w:r>
-      <w:r>
-        <w:t xml:space="preserve"> </w:t>
-      </w:r>
-      <w:r>
-        <w:t>and ends at 2:00 AM on</w:t>
-      </w:r>
-      <w:r>
-        <w:t xml:space="preserve"> </w:t>
-      </w:r>
-      <w:r>
-        <w:t>Sunday, November 3</w:t>
-      </w:r>
-      <w:r>
-        <w:t>.</w:t>
+        <w:t>Daylight Saving Time (United States) 2013 began at 2:00 AM on Sunday, March 10 and ends at 2:00 AM on Sunday, November 3.</w:t>
       </w:r>
     </w:p>
     <w:p>
@@ -3741,10 +3671,7 @@
     </w:p>
     <w:p>
       <w:r>
-        <w:t>GAE servers are on UTC time with no localized time zone, no daylight savings time</w:t>
-      </w:r>
-      <w:r>
-        <w:t>.</w:t>
+        <w:t>GAE servers are on UTC time with no localized time zone, no daylight savings time.</w:t>
       </w:r>
     </w:p>
     <w:p>
@@ -3842,22 +3769,139 @@
         <w:rPr>
           <w:b/>
         </w:rPr>
+        <w:t>UTC:2013-12-12 22:00</w:t>
+      </w:r>
+      <w:r>
+        <w:t xml:space="preserve"> (it is 12/12 in Pacific)</w:t>
+      </w:r>
+      <w:r>
+        <w:br/>
+        <w:t>Log-in as testex, unregister if previously registered.</w:t>
+      </w:r>
+      <w:r>
+        <w:br/>
+        <w:t>Register for the show</w:t>
+      </w:r>
+      <w:r>
+        <w:br/>
+        <w:t>See that no late fee is assessed</w:t>
+      </w:r>
+    </w:p>
+    <w:p>
+      <w:r>
+        <w:t>CASE 1b</w:t>
+      </w:r>
+      <w:r>
+        <w:t xml:space="preserve">: Exhibitor Late Fee </w:t>
+      </w:r>
+      <w:r>
+        <w:t>before</w:t>
+      </w:r>
+      <w:r>
+        <w:t xml:space="preserve"> late_date – (pacific and UTC differ on Date)</w:t>
+      </w:r>
+    </w:p>
+    <w:p>
+      <w:r>
+        <w:t xml:space="preserve">Change server date to </w:t>
+      </w:r>
+      <w:r>
+        <w:rPr>
+          <w:b/>
+        </w:rPr>
+        <w:t>UTC:2013-12-13 03:00</w:t>
+      </w:r>
+      <w:r>
+        <w:t xml:space="preserve"> (it is 12/12 in Pacific!)</w:t>
+      </w:r>
+      <w:r>
+        <w:br/>
+        <w:t>Log-in as testex, unregister if previously registered.</w:t>
+      </w:r>
+      <w:r>
+        <w:br/>
+        <w:t>Register for the show</w:t>
+      </w:r>
+      <w:r>
+        <w:br/>
+        <w:t>See that no late fee is assessed</w:t>
+      </w:r>
+    </w:p>
+    <w:p>
+      <w:r>
+        <w:t>CASE 1c</w:t>
+      </w:r>
+      <w:r>
+        <w:t>: Exhibitor Late Fee on late_date – (pacific and UTC match on Date)</w:t>
+      </w:r>
+    </w:p>
+    <w:p>
+      <w:r>
+        <w:t xml:space="preserve">Change server date to </w:t>
+      </w:r>
+      <w:r>
+        <w:rPr>
+          <w:b/>
+        </w:rPr>
+        <w:t xml:space="preserve">UTC:2013-12-13 </w:t>
+      </w:r>
+      <w:r>
+        <w:rPr>
+          <w:b/>
+        </w:rPr>
+        <w:t>22</w:t>
+      </w:r>
+      <w:r>
+        <w:rPr>
+          <w:b/>
+        </w:rPr>
+        <w:t>:00</w:t>
+      </w:r>
+      <w:r>
+        <w:t xml:space="preserve"> (it is 12/13 in Pacific!)</w:t>
+      </w:r>
+      <w:r>
+        <w:br/>
+        <w:t>Log-in as testex, unregister if previously registered.</w:t>
+      </w:r>
+      <w:r>
+        <w:br/>
+        <w:t>Register for the show</w:t>
+      </w:r>
+      <w:r>
+        <w:br/>
+        <w:t>See that no late fee is assessed</w:t>
+      </w:r>
+    </w:p>
+    <w:p>
+      <w:r>
+        <w:t>CASE 1d: Exhibitor Late Fee on late_date – (Pacific and UTC differ on Date)</w:t>
+      </w:r>
+    </w:p>
+    <w:p>
+      <w:r>
+        <w:t xml:space="preserve">Change server date to </w:t>
+      </w:r>
+      <w:r>
+        <w:rPr>
+          <w:b/>
+        </w:rPr>
         <w:t>UTC:</w:t>
       </w:r>
       <w:r>
         <w:rPr>
           <w:b/>
         </w:rPr>
-        <w:t>2013-12-12</w:t>
-      </w:r>
-      <w:r>
-        <w:rPr>
-          <w:b/>
-        </w:rPr>
-        <w:t xml:space="preserve"> 22:00</w:t>
-      </w:r>
-      <w:r>
-        <w:t xml:space="preserve"> (it is 12/12 in Pacific)</w:t>
+        <w:t>2013-12-14</w:t>
+      </w:r>
+      <w:r>
+        <w:rPr>
+          <w:b/>
+        </w:rPr>
+        <w:t xml:space="preserve"> 03:00</w:t>
+      </w:r>
+      <w:r>
+        <w:t xml:space="preserve"> (it is 12/13 in Pacific!)</w:t>
       </w:r>
       <w:r>
         <w:br/>
@@ -3874,19 +3918,7 @@
     </w:p>
     <w:p>
       <w:r>
-        <w:t>CASE 1b</w:t>
-      </w:r>
-      <w:r>
-        <w:t xml:space="preserve">: Exhibitor Late Fee </w:t>
-      </w:r>
-      <w:r>
-        <w:t>before</w:t>
-      </w:r>
-      <w:r>
-        <w:t xml:space="preserve"> late_date</w:t>
-      </w:r>
-      <w:r>
-        <w:t xml:space="preserve"> – (pacific and UTC differ on Date)</w:t>
+        <w:t>CASE 1e: Exhibitor Late Fee after late_date – (Pacific and UTC match on Date)</w:t>
       </w:r>
     </w:p>
     <w:p>
@@ -3903,7 +3935,7 @@
         <w:rPr>
           <w:b/>
         </w:rPr>
-        <w:t>2013-12-13</w:t>
+        <w:t>2013-12-14</w:t>
       </w:r>
       <w:r>
         <w:rPr>
@@ -3915,7 +3947,7 @@
         <w:rPr>
           <w:b/>
         </w:rPr>
-        <w:t>03</w:t>
+        <w:t>22</w:t>
       </w:r>
       <w:r>
         <w:rPr>
@@ -3924,7 +3956,7 @@
         <w:t>:00</w:t>
       </w:r>
       <w:r>
-        <w:t xml:space="preserve"> (it is 12/12 in Pacific!)</w:t>
+        <w:t xml:space="preserve"> (it is 12/14 in Pacific!)</w:t>
       </w:r>
       <w:r>
         <w:br/>
@@ -3936,182 +3968,6 @@
       </w:r>
       <w:r>
         <w:br/>
-        <w:t>See that no late fee is assessed</w:t>
-      </w:r>
-    </w:p>
-    <w:p>
-      <w:r>
-        <w:t>CASE 1c</w:t>
-      </w:r>
-      <w:r>
-        <w:t xml:space="preserve">: Exhibitor Late Fee on late_date – (pacific and </w:t>
-      </w:r>
-      <w:r>
-        <w:t>UTC match</w:t>
-      </w:r>
-      <w:r>
-        <w:t xml:space="preserve"> on Date)</w:t>
-      </w:r>
-    </w:p>
-    <w:p>
-      <w:r>
-        <w:t xml:space="preserve">Change server date to </w:t>
-      </w:r>
-      <w:r>
-        <w:rPr>
-          <w:b/>
-        </w:rPr>
-        <w:t xml:space="preserve">UTC:2013-12-13 </w:t>
-      </w:r>
-      <w:r>
-        <w:rPr>
-          <w:b/>
-        </w:rPr>
-        <w:t>22</w:t>
-      </w:r>
-      <w:r>
-        <w:rPr>
-          <w:b/>
-        </w:rPr>
-        <w:t>:00</w:t>
-      </w:r>
-      <w:r>
-        <w:t xml:space="preserve"> (it is 12/13</w:t>
-      </w:r>
-      <w:r>
-        <w:t xml:space="preserve"> in Pacific!)</w:t>
-      </w:r>
-      <w:r>
-        <w:br/>
-        <w:t>Log-in as testex, unregister if previously registered.</w:t>
-      </w:r>
-      <w:r>
-        <w:br/>
-        <w:t>Register for the show</w:t>
-      </w:r>
-      <w:r>
-        <w:br/>
-        <w:t>See that no late fee is assessed</w:t>
-      </w:r>
-    </w:p>
-    <w:p>
-      <w:r>
-        <w:t>CASE 1d: Exhibitor Late Fee on late_date – (Pacific and UTC differ on Date)</w:t>
-      </w:r>
-    </w:p>
-    <w:p>
-      <w:r>
-        <w:t xml:space="preserve">Change server date to </w:t>
-      </w:r>
-      <w:r>
-        <w:rPr>
-          <w:b/>
-        </w:rPr>
-        <w:t>UTC:</w:t>
-      </w:r>
-      <w:r>
-        <w:rPr>
-          <w:b/>
-        </w:rPr>
-        <w:t>2013-12-14</w:t>
-      </w:r>
-      <w:r>
-        <w:rPr>
-          <w:b/>
-        </w:rPr>
-        <w:t xml:space="preserve"> 03:00</w:t>
-      </w:r>
-      <w:r>
-        <w:t xml:space="preserve"> (it is 12/13 in Pacific!)</w:t>
-      </w:r>
-      <w:r>
-        <w:br/>
-        <w:t>Log-in as testex, unregister if previously registered.</w:t>
-      </w:r>
-      <w:r>
-        <w:br/>
-        <w:t>Register for the show</w:t>
-      </w:r>
-      <w:r>
-        <w:br/>
-        <w:t>See that no late fee is assessed</w:t>
-      </w:r>
-    </w:p>
-    <w:p>
-      <w:r>
-        <w:t>CASE 1</w:t>
-      </w:r>
-      <w:r>
-        <w:t>e</w:t>
-      </w:r>
-      <w:r>
-        <w:t xml:space="preserve">: Exhibitor Late Fee </w:t>
-      </w:r>
-      <w:r>
-        <w:t>after</w:t>
-      </w:r>
-      <w:r>
-        <w:t xml:space="preserve"> late_date – (Pacific and UTC </w:t>
-      </w:r>
-      <w:r>
-        <w:t>match</w:t>
-      </w:r>
-      <w:r>
-        <w:t xml:space="preserve"> on Date)</w:t>
-      </w:r>
-    </w:p>
-    <w:p>
-      <w:r>
-        <w:t xml:space="preserve">Change server date to </w:t>
-      </w:r>
-      <w:r>
-        <w:rPr>
-          <w:b/>
-        </w:rPr>
-        <w:t>UTC:</w:t>
-      </w:r>
-      <w:r>
-        <w:rPr>
-          <w:b/>
-        </w:rPr>
-        <w:t>2013-12-14</w:t>
-      </w:r>
-      <w:r>
-        <w:rPr>
-          <w:b/>
-        </w:rPr>
-        <w:t xml:space="preserve"> </w:t>
-      </w:r>
-      <w:r>
-        <w:rPr>
-          <w:b/>
-        </w:rPr>
-        <w:t>22</w:t>
-      </w:r>
-      <w:r>
-        <w:rPr>
-          <w:b/>
-        </w:rPr>
-        <w:t>:00</w:t>
-      </w:r>
-      <w:r>
-        <w:t xml:space="preserve"> (it is 12/14</w:t>
-      </w:r>
-      <w:r>
-        <w:t xml:space="preserve"> in Pacific!)</w:t>
-      </w:r>
-      <w:r>
-        <w:br/>
-        <w:t>Log-in as testex, unregister if previously registered.</w:t>
-      </w:r>
-      <w:r>
-        <w:br/>
-        <w:t>Register for the show</w:t>
-      </w:r>
-      <w:r>
-        <w:br/>
-      </w:r>
-      <w:r>
         <w:t>See that late fee IS assessed</w:t>
       </w:r>
     </w:p>

</xml_diff>

<commit_message>
Version 12: Fix admin interface search box (only search on text fields and follow the inheritance); Fix room display width; Show retailer company on registration page; No errors on add-user not finding a banner; Seed new cakidsshow retailers; Seed Laurie and Damien into both exhibitors and retailers.
</commit_message>
<xml_diff>
--- a/README.docx
+++ b/README.docx
@@ -105,14 +105,48 @@
       <w:r>
         <w:t>Added number of Rooms and bed type to the registration form and invoice (along with number of tables).</w:t>
       </w:r>
+    </w:p>
+    <w:p>
+      <w:r>
+        <w:t xml:space="preserve">Fix admin interface search box (only search on text fields and follow the inheritance). </w:t>
+      </w:r>
+    </w:p>
+    <w:p>
+      <w:r>
+        <w:t>Fix room display width.</w:t>
+      </w:r>
+    </w:p>
+    <w:p>
+      <w:r>
+        <w:t>Show retailer company on registration page.</w:t>
+      </w:r>
+    </w:p>
+    <w:p>
+      <w:r>
+        <w:t>No errors on add-user not finding a banner.</w:t>
+      </w:r>
+    </w:p>
+    <w:p>
+      <w:r>
+        <w:t>Seed new cakidsshow retailers.</w:t>
+      </w:r>
+    </w:p>
+    <w:p>
+      <w:r>
+        <w:t>Seed L</w:t>
+      </w:r>
       <w:bookmarkStart w:id="0" w:name="_GoBack"/>
       <w:bookmarkEnd w:id="0"/>
+      <w:r>
+        <w:t>aurie and Damien into both exhibitors and retailers.</w:t>
+      </w:r>
     </w:p>
     <w:p>
       <w:pPr>
         <w:pStyle w:val="Heading2"/>
       </w:pPr>
       <w:r>
+        <w:lastRenderedPageBreak/>
         <w:t>Version 11</w:t>
       </w:r>
     </w:p>
@@ -200,7 +234,6 @@
         <w:pStyle w:val="Heading2"/>
       </w:pPr>
       <w:r>
-        <w:lastRenderedPageBreak/>
         <w:t>Version 8</w:t>
       </w:r>
     </w:p>

</xml_diff>

<commit_message>
Version 13: done deploying new icon app.yaml changes to both sites.
</commit_message>
<xml_diff>
--- a/README.docx
+++ b/README.docx
@@ -33,8 +33,10 @@
         <w:t xml:space="preserve">Version </w:t>
       </w:r>
       <w:r>
-        <w:t>12</w:t>
-      </w:r>
+        <w:t>13</w:t>
+      </w:r>
+      <w:bookmarkStart w:id="0" w:name="_GoBack"/>
+      <w:bookmarkEnd w:id="0"/>
     </w:p>
     <w:p>
       <w:pPr>
@@ -96,7 +98,17 @@
         <w:t>Version 13</w:t>
       </w:r>
     </w:p>
-    <w:p/>
+    <w:p>
+      <w:r>
+        <w:t>Used some app.yaml regex magic and now serve up the apple icons correctly – no more 404s in the logs for these.</w:t>
+      </w:r>
+      <w:r>
+        <w:t xml:space="preserve"> Note: serving up static files from GAE does not work – not allowed to open and read files in static </w:t>
+      </w:r>
+      <w:r>
+        <w:t>directories.</w:t>
+      </w:r>
+    </w:p>
     <w:p>
       <w:pPr>
         <w:pStyle w:val="Heading2"/>
@@ -152,6 +164,7 @@
         <w:pStyle w:val="Heading2"/>
       </w:pPr>
       <w:r>
+        <w:lastRenderedPageBreak/>
         <w:t>Version 11</w:t>
       </w:r>
     </w:p>
@@ -177,7 +190,6 @@
         <w:pStyle w:val="Heading2"/>
       </w:pPr>
       <w:r>
-        <w:lastRenderedPageBreak/>
         <w:t>Version 10</w:t>
       </w:r>
     </w:p>
@@ -1796,8 +1808,6 @@
       <w:r>
         <w:t>[x] apple icons support (no more 404’s on those requests).</w:t>
       </w:r>
-      <w:bookmarkStart w:id="0" w:name="_GoBack"/>
-      <w:bookmarkEnd w:id="0"/>
     </w:p>
     <w:p>
       <w:r>

</xml_diff>

<commit_message>
Version 14 Allow Exhibitors to run the reports on other exhibitors. Allow superusers and testex to register in prod (and dev) and pay through the Braintree test account instead of the real one. Fixed the activity links to buttons and lined-up, re-worded.
</commit_message>
<xml_diff>
--- a/README.docx
+++ b/README.docx
@@ -35,63 +35,91 @@
       <w:r>
         <w:t>13</w:t>
       </w:r>
+    </w:p>
+    <w:p>
+      <w:pPr>
+        <w:pStyle w:val="Heading1"/>
+      </w:pPr>
+      <w:r>
+        <w:t>Introduction</w:t>
+      </w:r>
+    </w:p>
+    <w:p>
+      <w:r>
+        <w:t>Django 1.4, upgraded to 1.5.</w:t>
+      </w:r>
+    </w:p>
+    <w:p>
+      <w:r>
+        <w:t>GAE</w:t>
+      </w:r>
+    </w:p>
+    <w:p>
+      <w:r>
+        <w:t>Cloud SQL</w:t>
+      </w:r>
+      <w:r>
+        <w:t>, Cloud Storage</w:t>
+      </w:r>
+    </w:p>
+    <w:p>
+      <w:r>
+        <w:t>Users</w:t>
+      </w:r>
+    </w:p>
+    <w:p>
+      <w:r>
+        <w:t>Website layout</w:t>
+      </w:r>
+    </w:p>
+    <w:p>
+      <w:r>
+        <w:t>E</w:t>
+      </w:r>
+      <w:r>
+        <w:t>tc</w:t>
+      </w:r>
+    </w:p>
+    <w:p>
+      <w:pPr>
+        <w:pStyle w:val="Heading1"/>
+      </w:pPr>
+      <w:r>
+        <w:t>Release Notes</w:t>
+      </w:r>
+    </w:p>
+    <w:p>
+      <w:pPr>
+        <w:pStyle w:val="Heading2"/>
+      </w:pPr>
+      <w:r>
+        <w:t>Version 14</w:t>
+      </w:r>
+    </w:p>
+    <w:p>
+      <w:r>
+        <w:t xml:space="preserve">Allow Exhibitors to run the reports on other exhibitors. Allow superusers and testex to register in prod </w:t>
+      </w:r>
+      <w:r>
+        <w:t xml:space="preserve">(and dev) </w:t>
+      </w:r>
+      <w:r>
+        <w:t xml:space="preserve">and pay through the Braintree test account instead of the real one. Use </w:t>
+      </w:r>
+      <w:r>
+        <w:t>4111111111111111</w:t>
+      </w:r>
+      <w:r>
+        <w:t>.</w:t>
+      </w:r>
+      <w:r>
+        <w:t xml:space="preserve"> Fixed the activity links to buttons and lined-up, re-worded.</w:t>
+      </w:r>
       <w:bookmarkStart w:id="0" w:name="_GoBack"/>
       <w:bookmarkEnd w:id="0"/>
     </w:p>
     <w:p>
       <w:pPr>
-        <w:pStyle w:val="Heading1"/>
-      </w:pPr>
-      <w:r>
-        <w:t>Introduction</w:t>
-      </w:r>
-    </w:p>
-    <w:p>
-      <w:r>
-        <w:t>Django 1.4, upgraded to 1.5.</w:t>
-      </w:r>
-    </w:p>
-    <w:p>
-      <w:r>
-        <w:t>GAE</w:t>
-      </w:r>
-    </w:p>
-    <w:p>
-      <w:r>
-        <w:t>Cloud SQL</w:t>
-      </w:r>
-      <w:r>
-        <w:t>, Cloud Storage</w:t>
-      </w:r>
-    </w:p>
-    <w:p>
-      <w:r>
-        <w:t>Users</w:t>
-      </w:r>
-    </w:p>
-    <w:p>
-      <w:r>
-        <w:t>Website layout</w:t>
-      </w:r>
-    </w:p>
-    <w:p>
-      <w:r>
-        <w:t>E</w:t>
-      </w:r>
-      <w:r>
-        <w:t>tc</w:t>
-      </w:r>
-    </w:p>
-    <w:p>
-      <w:pPr>
-        <w:pStyle w:val="Heading1"/>
-      </w:pPr>
-      <w:r>
-        <w:t>Release Notes</w:t>
-      </w:r>
-    </w:p>
-    <w:p>
-      <w:pPr>
         <w:pStyle w:val="Heading2"/>
       </w:pPr>
       <w:r>
@@ -129,6 +157,7 @@
     </w:p>
     <w:p>
       <w:r>
+        <w:lastRenderedPageBreak/>
         <w:t>Fix admin interface search box (only search on text fields and follow the inheritance)</w:t>
       </w:r>
       <w:r>
@@ -164,7 +193,6 @@
         <w:pStyle w:val="Heading2"/>
       </w:pPr>
       <w:r>
-        <w:lastRenderedPageBreak/>
         <w:t>Version 11</w:t>
       </w:r>
     </w:p>
@@ -1631,6 +1659,41 @@
       </w:r>
     </w:p>
     <w:p>
+      <w:r>
+        <w:t>[ ] email from the app? Or Mail Chimp?</w:t>
+      </w:r>
+    </w:p>
+    <w:p>
+      <w:r>
+        <w:t>[ ] Exhibitors see the Exhibitors Report.</w:t>
+      </w:r>
+    </w:p>
+    <w:p>
+      <w:r>
+        <w:t>[ ] clean up the activity pages, use buttons?</w:t>
+      </w:r>
+    </w:p>
+    <w:p>
+      <w:r>
+        <w:t>[ ] Add a “special requests” text box to the form.</w:t>
+      </w:r>
+    </w:p>
+    <w:p>
+      <w:r>
+        <w:t>[ ] Allow admins to register and not get charged and keep them hidden form reports.</w:t>
+      </w:r>
+    </w:p>
+    <w:p>
+      <w:r>
+        <w:t>[ ] Show needs a room reservation deadline and put it in the “important dates” section.</w:t>
+      </w:r>
+    </w:p>
+    <w:p>
+      <w:r>
+        <w:t>[ ] log login attempts that failed?</w:t>
+      </w:r>
+    </w:p>
+    <w:p>
       <w:pPr>
         <w:pStyle w:val="Heading2"/>
       </w:pPr>
@@ -1708,10 +1771,77 @@
     </w:p>
     <w:p>
       <w:r>
+        <w:t>[x</w:t>
+      </w:r>
+      <w:r>
+        <w:t>] new retailer accounts</w:t>
+      </w:r>
+    </w:p>
+    <w:p>
+      <w:pPr>
+        <w:pStyle w:val="Heading2"/>
+      </w:pPr>
+      <w:r>
+        <w:t>Online Payment</w:t>
+      </w:r>
+    </w:p>
+    <w:p>
+      <w:r>
+        <w:t>[</w:t>
+      </w:r>
+      <w:r>
+        <w:t>x</w:t>
+      </w:r>
+      <w:r>
+        <w:t>] read the book, make a plan</w:t>
+      </w:r>
+    </w:p>
+    <w:p>
+      <w:r>
         <w:rPr>
           <w:highlight w:val="yellow"/>
         </w:rPr>
-        <w:t>[ ] new retailer accounts</w:t>
+        <w:t>[ ] https?</w:t>
+      </w:r>
+    </w:p>
+    <w:p>
+      <w:r>
+        <w:t>[ ] paypal</w:t>
+      </w:r>
+    </w:p>
+    <w:p>
+      <w:r>
+        <w:t>[x</w:t>
+      </w:r>
+      <w:r>
+        <w:t>] credit card</w:t>
+      </w:r>
+      <w:r>
+        <w:t xml:space="preserve"> – Braintree integration</w:t>
+      </w:r>
+    </w:p>
+    <w:p>
+      <w:r>
+        <w:t>[x</w:t>
+      </w:r>
+      <w:r>
+        <w:t>] get caks PROD keys into settings.py and publish</w:t>
+      </w:r>
+    </w:p>
+    <w:p>
+      <w:r>
+        <w:t>[x</w:t>
+      </w:r>
+      <w:r>
+        <w:t>] Privacy Policy (see below). Publish and send link to Braintree for review.</w:t>
+      </w:r>
+    </w:p>
+    <w:p>
+      <w:r>
+        <w:rPr>
+          <w:highlight w:val="yellow"/>
+        </w:rPr>
+        <w:t>[ ] Terms &amp; Conditions (see below)</w:t>
       </w:r>
     </w:p>
     <w:p>
@@ -1719,82 +1849,14 @@
         <w:pStyle w:val="Heading2"/>
       </w:pPr>
       <w:r>
-        <w:t>Online Payment</w:t>
-      </w:r>
-    </w:p>
-    <w:p>
-      <w:r>
-        <w:t>[</w:t>
-      </w:r>
-      <w:r>
-        <w:t>x</w:t>
-      </w:r>
-      <w:r>
-        <w:t>] read the book, make a plan</w:t>
-      </w:r>
-    </w:p>
-    <w:p>
-      <w:r>
-        <w:rPr>
-          <w:highlight w:val="yellow"/>
-        </w:rPr>
-        <w:t>[ ] https?</w:t>
-      </w:r>
-    </w:p>
-    <w:p>
-      <w:r>
-        <w:t>[ ] paypal</w:t>
-      </w:r>
-    </w:p>
-    <w:p>
-      <w:r>
-        <w:t>[x</w:t>
-      </w:r>
-      <w:r>
-        <w:t>] credit card</w:t>
-      </w:r>
-      <w:r>
-        <w:t xml:space="preserve"> – Braintree integration</w:t>
-      </w:r>
-    </w:p>
-    <w:p>
-      <w:r>
-        <w:t>[x</w:t>
-      </w:r>
-      <w:r>
-        <w:t>] get caks PROD keys into settings.py and publish</w:t>
-      </w:r>
-    </w:p>
-    <w:p>
-      <w:r>
-        <w:t>[x</w:t>
-      </w:r>
-      <w:r>
-        <w:t>] Privacy Policy (see below). Publish and send link to Braintree for review.</w:t>
-      </w:r>
-    </w:p>
-    <w:p>
-      <w:r>
-        <w:rPr>
-          <w:highlight w:val="yellow"/>
-        </w:rPr>
-        <w:t>[ ] Terms &amp; Conditions (see below)</w:t>
-      </w:r>
-    </w:p>
-    <w:p>
-      <w:pPr>
-        <w:pStyle w:val="Heading2"/>
-      </w:pPr>
-      <w:r>
+        <w:lastRenderedPageBreak/>
         <w:t>Misc</w:t>
       </w:r>
     </w:p>
     <w:p>
       <w:r>
-        <w:t>[ ] Show needs a room reservation deadline and put it in the “important dates” section.</w:t>
-      </w:r>
-    </w:p>
-    <w:p>
+        <w:t xml:space="preserve"> </w:t>
+      </w:r>
       <w:r>
         <w:t>[ ] finish centering by putting form error messages in a useful place; change span to div?</w:t>
       </w:r>
@@ -1826,7 +1888,6 @@
     </w:p>
     <w:p>
       <w:r>
-        <w:lastRenderedPageBreak/>
         <w:t>[x]REPORT on LINEs at a show, make the NAME a link to the contact info for that exhibitor!</w:t>
       </w:r>
     </w:p>
@@ -1952,6 +2013,7 @@
         </w:numPr>
       </w:pPr>
       <w:r>
+        <w:lastRenderedPageBreak/>
         <w:t xml:space="preserve">Go to </w:t>
       </w:r>
       <w:hyperlink r:id="rId31" w:history="1">
@@ -2115,90 +2177,90 @@
     </w:p>
     <w:p>
       <w:r>
+        <w:t>[x</w:t>
+      </w:r>
+      <w:r>
+        <w:t>] website version #</w:t>
+      </w:r>
+    </w:p>
+    <w:p>
+      <w:pPr>
+        <w:pStyle w:val="Heading1"/>
+      </w:pPr>
+      <w:r>
+        <w:t>Terms &amp; Conditions</w:t>
+      </w:r>
+    </w:p>
+    <w:p>
+      <w:pPr>
+        <w:pStyle w:val="Heading2"/>
+      </w:pPr>
+      <w:r>
+        <w:t>Exhibitors</w:t>
+      </w:r>
+    </w:p>
+    <w:p>
+      <w:r>
+        <w:t>You agree to book your own room by the “room reservation deadline” and pay for room rental and all fees, taxes, and charges incurred.</w:t>
+      </w:r>
+      <w:r>
+        <w:t xml:space="preserve"> A link to the Personalized Group Web Page is provided and should be used to reserve your room.</w:t>
+      </w:r>
+    </w:p>
+    <w:p>
+      <w:r>
+        <w:t>You consent to allow the Hotel to provide Laurel Event Management with information about your room reservation.</w:t>
+      </w:r>
+    </w:p>
+    <w:p>
+      <w:r>
+        <w:t>Room cancellations within 72 hours or no-shows will incur a Hotel bill of one night’s suite and tax which is your responsibility to pay to the Hotel.</w:t>
+      </w:r>
+    </w:p>
+    <w:p>
+      <w:r>
+        <w:t>Early departure will incur a $50 fee imposed by the Hotel and payable to the Hotel. Additional fees from Laurel Event Management may apply.</w:t>
+      </w:r>
+    </w:p>
+    <w:p>
+      <w:r>
+        <w:t>Overnight parking: $5; day parking: free.</w:t>
+      </w:r>
+    </w:p>
+    <w:p>
+      <w:r>
+        <w:t>Check-in at 3:00; Check-out by noon.</w:t>
+      </w:r>
+    </w:p>
+    <w:p>
+      <w:r>
+        <w:t>$15 per table, max 2 ($25 if late). Taxes and service charge apply.</w:t>
+      </w:r>
+    </w:p>
+    <w:p>
+      <w:r>
+        <w:t>Hotel room furniture shall not be removed from the room. Moved furniture must be replaced before departure.</w:t>
+      </w:r>
+    </w:p>
+    <w:p>
+      <w:pPr>
+        <w:pStyle w:val="Heading2"/>
+      </w:pPr>
+      <w:r>
+        <w:t>Retailers</w:t>
+      </w:r>
+    </w:p>
+    <w:p>
+      <w:r>
+        <w:t>…</w:t>
+      </w:r>
+    </w:p>
+    <w:p>
+      <w:pPr>
+        <w:pStyle w:val="Heading1"/>
+      </w:pPr>
+      <w:r>
         <w:lastRenderedPageBreak/>
-        <w:t>[x</w:t>
-      </w:r>
-      <w:r>
-        <w:t>] website version #</w:t>
-      </w:r>
-    </w:p>
-    <w:p>
-      <w:pPr>
-        <w:pStyle w:val="Heading1"/>
-      </w:pPr>
-      <w:r>
-        <w:t>Terms &amp; Conditions</w:t>
-      </w:r>
-    </w:p>
-    <w:p>
-      <w:pPr>
-        <w:pStyle w:val="Heading2"/>
-      </w:pPr>
-      <w:r>
-        <w:t>Exhibitors</w:t>
-      </w:r>
-    </w:p>
-    <w:p>
-      <w:r>
-        <w:t>You agree to book your own room by the “room reservation deadline” and pay for room rental and all fees, taxes, and charges incurred.</w:t>
-      </w:r>
-      <w:r>
-        <w:t xml:space="preserve"> A link to the Personalized Group Web Page is provided and should be used to reserve your room.</w:t>
-      </w:r>
-    </w:p>
-    <w:p>
-      <w:r>
-        <w:t>You consent to allow the Hotel to provide Laurel Event Management with information about your room reservation.</w:t>
-      </w:r>
-    </w:p>
-    <w:p>
-      <w:r>
-        <w:t>Room cancellations within 72 hours or no-shows will incur a Hotel bill of one night’s suite and tax which is your responsibility to pay to the Hotel.</w:t>
-      </w:r>
-    </w:p>
-    <w:p>
-      <w:r>
-        <w:t>Early departure will incur a $50 fee imposed by the Hotel and payable to the Hotel. Additional fees from Laurel Event Management may apply.</w:t>
-      </w:r>
-    </w:p>
-    <w:p>
-      <w:r>
-        <w:t>Overnight parking: $5; day parking: free.</w:t>
-      </w:r>
-    </w:p>
-    <w:p>
-      <w:r>
-        <w:t>Check-in at 3:00; Check-out by noon.</w:t>
-      </w:r>
-    </w:p>
-    <w:p>
-      <w:r>
-        <w:t>$15 per table, max 2 ($25 if late). Taxes and service charge apply.</w:t>
-      </w:r>
-    </w:p>
-    <w:p>
-      <w:r>
-        <w:t>Hotel room furniture shall not be removed from the room. Moved furniture must be replaced before departure.</w:t>
-      </w:r>
-    </w:p>
-    <w:p>
-      <w:pPr>
-        <w:pStyle w:val="Heading2"/>
-      </w:pPr>
-      <w:r>
-        <w:t>Retailers</w:t>
-      </w:r>
-    </w:p>
-    <w:p>
-      <w:r>
-        <w:t>…</w:t>
-      </w:r>
-    </w:p>
-    <w:p>
-      <w:pPr>
-        <w:pStyle w:val="Heading1"/>
-      </w:pPr>
-      <w:r>
         <w:t>Privacy Policy</w:t>
       </w:r>
     </w:p>
@@ -2268,7 +2330,6 @@
         </w:rPr>
       </w:pPr>
       <w:r>
-        <w:lastRenderedPageBreak/>
         <w:t xml:space="preserve">Login URL: </w:t>
       </w:r>
       <w:hyperlink r:id="rId33" w:tgtFrame="_blank" w:history="1">
@@ -2501,7 +2562,14 @@
           <w:rFonts w:ascii="Arial" w:hAnsi="Arial" w:cs="Arial"/>
         </w:rPr>
         <w:br/>
-        <w:t>We offer the use of a secure server. All supplied sensitive/credit information is transmitted via Secure Socket Layer (SSL) technology and then encrypted into our Payment gateway providers database only to be accessible by those authorized with special access rights to such systems, and are required to?keep the information confidential.</w:t>
+        <w:t xml:space="preserve">We offer the use of a secure server. All supplied sensitive/credit information is transmitted via </w:t>
+      </w:r>
+      <w:r>
+        <w:rPr>
+          <w:rFonts w:ascii="Arial" w:hAnsi="Arial" w:cs="Arial"/>
+        </w:rPr>
+        <w:lastRenderedPageBreak/>
+        <w:t>Secure Socket Layer (SSL) technology and then encrypted into our Payment gateway providers database only to be accessible by those authorized with special access rights to such systems, and are required to?keep the information confidential.</w:t>
       </w:r>
       <w:r>
         <w:rPr>
@@ -2552,186 +2620,186 @@
           <w:rFonts w:ascii="Arial" w:hAnsi="Arial" w:cs="Arial"/>
         </w:rPr>
         <w:br/>
-        <w:t xml:space="preserve">Yes (Cookies are small files that a site or its service provider transfers to your computers hard drive through your Web browser (if you allow) that enables the sites or service providers </w:t>
+        <w:t>Yes (Cookies are small files that a site or its service provider transfers to your computers hard drive through your Web browser (if you allow) that enables the sites or service providers systems to recognize your browser and capture and remember certain information</w:t>
+      </w:r>
+      <w:r>
+        <w:rPr>
+          <w:rFonts w:ascii="Arial" w:hAnsi="Arial" w:cs="Arial"/>
+        </w:rPr>
+        <w:br/>
+      </w:r>
+      <w:r>
+        <w:rPr>
+          <w:rFonts w:ascii="Arial" w:hAnsi="Arial" w:cs="Arial"/>
+        </w:rPr>
+        <w:br/>
+        <w:t>We use cookies to understand and save your preferences for future visits.</w:t>
+      </w:r>
+      <w:r>
+        <w:rPr>
+          <w:rFonts w:ascii="Arial" w:hAnsi="Arial" w:cs="Arial"/>
+        </w:rPr>
+        <w:br/>
+      </w:r>
+      <w:r>
+        <w:rPr>
+          <w:rFonts w:ascii="Arial" w:hAnsi="Arial" w:cs="Arial"/>
+        </w:rPr>
+        <w:br/>
+      </w:r>
+      <w:r>
+        <w:rPr>
+          <w:rStyle w:val="Strong"/>
+          <w:rFonts w:ascii="Arial" w:hAnsi="Arial" w:cs="Arial"/>
+        </w:rPr>
+        <w:t>Do we disclose any information to outside parties?</w:t>
+      </w:r>
+      <w:r>
+        <w:rPr>
+          <w:rFonts w:ascii="Arial" w:hAnsi="Arial" w:cs="Arial"/>
+        </w:rPr>
+        <w:t xml:space="preserve"> </w:t>
+      </w:r>
+      <w:r>
+        <w:rPr>
+          <w:rFonts w:ascii="Arial" w:hAnsi="Arial" w:cs="Arial"/>
+        </w:rPr>
+        <w:br/>
+      </w:r>
+      <w:r>
+        <w:rPr>
+          <w:rFonts w:ascii="Arial" w:hAnsi="Arial" w:cs="Arial"/>
+        </w:rPr>
+        <w:br/>
+        <w:t>We do not sell, trade, or otherwise transfer to outside parties your personally identifiable information. This does not include trusted third parties who assist us in operating our website, conducting our business, or servicing you, so long as those parties agree to keep this information confidential. We may also release your information when we believe release is appropriate to comply with the law, enforce our site policies, or protect ours or others rights, property, or safety. However, non-personally identifiable visitor information may be provided to other parties for marketing, advertising, or other uses.</w:t>
+      </w:r>
+      <w:r>
+        <w:rPr>
+          <w:rFonts w:ascii="Arial" w:hAnsi="Arial" w:cs="Arial"/>
+        </w:rPr>
+        <w:br/>
+      </w:r>
+      <w:r>
+        <w:rPr>
+          <w:rFonts w:ascii="Arial" w:hAnsi="Arial" w:cs="Arial"/>
+        </w:rPr>
+        <w:br/>
+      </w:r>
+      <w:r>
+        <w:rPr>
+          <w:rStyle w:val="Strong"/>
+          <w:rFonts w:ascii="Arial" w:hAnsi="Arial" w:cs="Arial"/>
+        </w:rPr>
+        <w:t>California Online Privacy Protection Act Compliance</w:t>
+      </w:r>
+      <w:r>
+        <w:rPr>
+          <w:rFonts w:ascii="Arial" w:hAnsi="Arial" w:cs="Arial"/>
+        </w:rPr>
+        <w:br/>
+      </w:r>
+      <w:r>
+        <w:rPr>
+          <w:rFonts w:ascii="Arial" w:hAnsi="Arial" w:cs="Arial"/>
+        </w:rPr>
+        <w:br/>
+        <w:t>Because we value your privacy we have taken the necessary precautions to be in compliance with the California Online Privacy Protection Act. We therefore will not distribute your personal information to outside parties without your consent.</w:t>
+      </w:r>
+      <w:r>
+        <w:rPr>
+          <w:rFonts w:ascii="Arial" w:hAnsi="Arial" w:cs="Arial"/>
+        </w:rPr>
+        <w:br/>
+      </w:r>
+      <w:r>
+        <w:rPr>
+          <w:rFonts w:ascii="Arial" w:hAnsi="Arial" w:cs="Arial"/>
+        </w:rPr>
+        <w:br/>
+        <w:t>As part of the California Online Privacy Protection Act, all users of our site may make any changes to their information at anytime by logging into the site and going to the 'Edit My Profile' page.</w:t>
+      </w:r>
+      <w:r>
+        <w:rPr>
+          <w:rFonts w:ascii="Arial" w:hAnsi="Arial" w:cs="Arial"/>
+        </w:rPr>
+        <w:br/>
+      </w:r>
+      <w:r>
+        <w:rPr>
+          <w:rFonts w:ascii="Arial" w:hAnsi="Arial" w:cs="Arial"/>
+        </w:rPr>
+        <w:br/>
+      </w:r>
+      <w:r>
+        <w:rPr>
+          <w:rStyle w:val="Strong"/>
+          <w:rFonts w:ascii="Arial" w:hAnsi="Arial" w:cs="Arial"/>
+        </w:rPr>
+        <w:t>Childrens Online Privacy Protection Act Compliance</w:t>
+      </w:r>
+      <w:r>
+        <w:rPr>
+          <w:rFonts w:ascii="Arial" w:hAnsi="Arial" w:cs="Arial"/>
+        </w:rPr>
+        <w:t xml:space="preserve"> </w:t>
+      </w:r>
+      <w:r>
+        <w:rPr>
+          <w:rFonts w:ascii="Arial" w:hAnsi="Arial" w:cs="Arial"/>
+        </w:rPr>
+        <w:br/>
+      </w:r>
+      <w:r>
+        <w:rPr>
+          <w:rFonts w:ascii="Arial" w:hAnsi="Arial" w:cs="Arial"/>
+        </w:rPr>
+        <w:br/>
+        <w:t>We are in compliance with the requirements of COPPA (Childrens Online Privacy Protection Act), we do not collect any information from anyone under 13 years of age. Our website, products and services are all directed to people who are at least 13 years old or older.</w:t>
+      </w:r>
+      <w:r>
+        <w:rPr>
+          <w:rFonts w:ascii="Arial" w:hAnsi="Arial" w:cs="Arial"/>
+        </w:rPr>
+        <w:br/>
+      </w:r>
+      <w:r>
+        <w:rPr>
+          <w:rFonts w:ascii="Arial" w:hAnsi="Arial" w:cs="Arial"/>
+        </w:rPr>
+        <w:br/>
+      </w:r>
+      <w:r>
+        <w:rPr>
+          <w:rStyle w:val="Strong"/>
+          <w:rFonts w:ascii="Arial" w:hAnsi="Arial" w:cs="Arial"/>
+        </w:rPr>
+        <w:t>Terms and Conditions</w:t>
+      </w:r>
+      <w:r>
+        <w:rPr>
+          <w:rFonts w:ascii="Arial" w:hAnsi="Arial" w:cs="Arial"/>
+        </w:rPr>
+        <w:t xml:space="preserve"> </w:t>
+      </w:r>
+      <w:r>
+        <w:rPr>
+          <w:rFonts w:ascii="Arial" w:hAnsi="Arial" w:cs="Arial"/>
+        </w:rPr>
+        <w:br/>
+      </w:r>
+      <w:r>
+        <w:rPr>
+          <w:rFonts w:ascii="Arial" w:hAnsi="Arial" w:cs="Arial"/>
+        </w:rPr>
+        <w:br/>
+        <w:t xml:space="preserve">Please also visit our Terms and Conditions section establishing the use, disclaimers, and </w:t>
       </w:r>
       <w:r>
         <w:rPr>
           <w:rFonts w:ascii="Arial" w:hAnsi="Arial" w:cs="Arial"/>
         </w:rPr>
         <w:lastRenderedPageBreak/>
-        <w:t>systems to recognize your browser and capture and remember certain information</w:t>
-      </w:r>
-      <w:r>
-        <w:rPr>
-          <w:rFonts w:ascii="Arial" w:hAnsi="Arial" w:cs="Arial"/>
-        </w:rPr>
-        <w:br/>
-      </w:r>
-      <w:r>
-        <w:rPr>
-          <w:rFonts w:ascii="Arial" w:hAnsi="Arial" w:cs="Arial"/>
-        </w:rPr>
-        <w:br/>
-        <w:t>We use cookies to understand and save your preferences for future visits.</w:t>
-      </w:r>
-      <w:r>
-        <w:rPr>
-          <w:rFonts w:ascii="Arial" w:hAnsi="Arial" w:cs="Arial"/>
-        </w:rPr>
-        <w:br/>
-      </w:r>
-      <w:r>
-        <w:rPr>
-          <w:rFonts w:ascii="Arial" w:hAnsi="Arial" w:cs="Arial"/>
-        </w:rPr>
-        <w:br/>
-      </w:r>
-      <w:r>
-        <w:rPr>
-          <w:rStyle w:val="Strong"/>
-          <w:rFonts w:ascii="Arial" w:hAnsi="Arial" w:cs="Arial"/>
-        </w:rPr>
-        <w:t>Do we disclose any information to outside parties?</w:t>
-      </w:r>
-      <w:r>
-        <w:rPr>
-          <w:rFonts w:ascii="Arial" w:hAnsi="Arial" w:cs="Arial"/>
-        </w:rPr>
-        <w:t xml:space="preserve"> </w:t>
-      </w:r>
-      <w:r>
-        <w:rPr>
-          <w:rFonts w:ascii="Arial" w:hAnsi="Arial" w:cs="Arial"/>
-        </w:rPr>
-        <w:br/>
-      </w:r>
-      <w:r>
-        <w:rPr>
-          <w:rFonts w:ascii="Arial" w:hAnsi="Arial" w:cs="Arial"/>
-        </w:rPr>
-        <w:br/>
-        <w:t>We do not sell, trade, or otherwise transfer to outside parties your personally identifiable information. This does not include trusted third parties who assist us in operating our website, conducting our business, or servicing you, so long as those parties agree to keep this information confidential. We may also release your information when we believe release is appropriate to comply with the law, enforce our site policies, or protect ours or others rights, property, or safety. However, non-personally identifiable visitor information may be provided to other parties for marketing, advertising, or other uses.</w:t>
-      </w:r>
-      <w:r>
-        <w:rPr>
-          <w:rFonts w:ascii="Arial" w:hAnsi="Arial" w:cs="Arial"/>
-        </w:rPr>
-        <w:br/>
-      </w:r>
-      <w:r>
-        <w:rPr>
-          <w:rFonts w:ascii="Arial" w:hAnsi="Arial" w:cs="Arial"/>
-        </w:rPr>
-        <w:br/>
-      </w:r>
-      <w:r>
-        <w:rPr>
-          <w:rStyle w:val="Strong"/>
-          <w:rFonts w:ascii="Arial" w:hAnsi="Arial" w:cs="Arial"/>
-        </w:rPr>
-        <w:t>California Online Privacy Protection Act Compliance</w:t>
-      </w:r>
-      <w:r>
-        <w:rPr>
-          <w:rFonts w:ascii="Arial" w:hAnsi="Arial" w:cs="Arial"/>
-        </w:rPr>
-        <w:br/>
-      </w:r>
-      <w:r>
-        <w:rPr>
-          <w:rFonts w:ascii="Arial" w:hAnsi="Arial" w:cs="Arial"/>
-        </w:rPr>
-        <w:br/>
-        <w:t>Because we value your privacy we have taken the necessary precautions to be in compliance with the California Online Privacy Protection Act. We therefore will not distribute your personal information to outside parties without your consent.</w:t>
-      </w:r>
-      <w:r>
-        <w:rPr>
-          <w:rFonts w:ascii="Arial" w:hAnsi="Arial" w:cs="Arial"/>
-        </w:rPr>
-        <w:br/>
-      </w:r>
-      <w:r>
-        <w:rPr>
-          <w:rFonts w:ascii="Arial" w:hAnsi="Arial" w:cs="Arial"/>
-        </w:rPr>
-        <w:br/>
-        <w:t>As part of the California Online Privacy Protection Act, all users of our site may make any changes to their information at anytime by logging into the site and going to the 'Edit My Profile' page.</w:t>
-      </w:r>
-      <w:r>
-        <w:rPr>
-          <w:rFonts w:ascii="Arial" w:hAnsi="Arial" w:cs="Arial"/>
-        </w:rPr>
-        <w:br/>
-      </w:r>
-      <w:r>
-        <w:rPr>
-          <w:rFonts w:ascii="Arial" w:hAnsi="Arial" w:cs="Arial"/>
-        </w:rPr>
-        <w:br/>
-      </w:r>
-      <w:r>
-        <w:rPr>
-          <w:rStyle w:val="Strong"/>
-          <w:rFonts w:ascii="Arial" w:hAnsi="Arial" w:cs="Arial"/>
-        </w:rPr>
-        <w:t>Childrens Online Privacy Protection Act Compliance</w:t>
-      </w:r>
-      <w:r>
-        <w:rPr>
-          <w:rFonts w:ascii="Arial" w:hAnsi="Arial" w:cs="Arial"/>
-        </w:rPr>
-        <w:t xml:space="preserve"> </w:t>
-      </w:r>
-      <w:r>
-        <w:rPr>
-          <w:rFonts w:ascii="Arial" w:hAnsi="Arial" w:cs="Arial"/>
-        </w:rPr>
-        <w:br/>
-      </w:r>
-      <w:r>
-        <w:rPr>
-          <w:rFonts w:ascii="Arial" w:hAnsi="Arial" w:cs="Arial"/>
-        </w:rPr>
-        <w:br/>
-        <w:t>We are in compliance with the requirements of COPPA (Childrens Online Privacy Protection Act), we do not collect any information from anyone under 13 years of age. Our website, products and services are all directed to people who are at least 13 years old or older.</w:t>
-      </w:r>
-      <w:r>
-        <w:rPr>
-          <w:rFonts w:ascii="Arial" w:hAnsi="Arial" w:cs="Arial"/>
-        </w:rPr>
-        <w:br/>
-      </w:r>
-      <w:r>
-        <w:rPr>
-          <w:rFonts w:ascii="Arial" w:hAnsi="Arial" w:cs="Arial"/>
-        </w:rPr>
-        <w:br/>
-      </w:r>
-      <w:r>
-        <w:rPr>
-          <w:rStyle w:val="Strong"/>
-          <w:rFonts w:ascii="Arial" w:hAnsi="Arial" w:cs="Arial"/>
-        </w:rPr>
-        <w:t>Terms and Conditions</w:t>
-      </w:r>
-      <w:r>
-        <w:rPr>
-          <w:rFonts w:ascii="Arial" w:hAnsi="Arial" w:cs="Arial"/>
-        </w:rPr>
-        <w:t xml:space="preserve"> </w:t>
-      </w:r>
-      <w:r>
-        <w:rPr>
-          <w:rFonts w:ascii="Arial" w:hAnsi="Arial" w:cs="Arial"/>
-        </w:rPr>
-        <w:br/>
-      </w:r>
-      <w:r>
-        <w:rPr>
-          <w:rFonts w:ascii="Arial" w:hAnsi="Arial" w:cs="Arial"/>
-        </w:rPr>
-        <w:br/>
-        <w:t xml:space="preserve">Please also visit our Terms and Conditions section establishing the use, disclaimers, and limitations of liability governing the use of our website at </w:t>
+        <w:t xml:space="preserve">limitations of liability governing the use of our website at </w:t>
       </w:r>
       <w:hyperlink r:id="rId34" w:history="1">
         <w:r>
@@ -2846,12 +2914,6 @@
           <w:rFonts w:ascii="Arial" w:hAnsi="Arial" w:cs="Arial"/>
         </w:rPr>
         <w:br/>
-      </w:r>
-      <w:r>
-        <w:rPr>
-          <w:rFonts w:ascii="Arial" w:hAnsi="Arial" w:cs="Arial"/>
-        </w:rPr>
-        <w:lastRenderedPageBreak/>
         <w:t>This policy was last modified on August 29, 2013</w:t>
       </w:r>
       <w:r>

</xml_diff>

<commit_message>
Version 14: fix to use braintree sandbox for certain users in prod.
</commit_message>
<xml_diff>
--- a/README.docx
+++ b/README.docx
@@ -115,8 +115,6 @@
       <w:r>
         <w:t xml:space="preserve"> Fixed the activity links to buttons and lined-up, re-worded.</w:t>
       </w:r>
-      <w:bookmarkStart w:id="0" w:name="_GoBack"/>
-      <w:bookmarkEnd w:id="0"/>
     </w:p>
     <w:p>
       <w:pPr>
@@ -1692,6 +1690,13 @@
       <w:r>
         <w:t>[ ] log login attempts that failed?</w:t>
       </w:r>
+    </w:p>
+    <w:p>
+      <w:r>
+        <w:t>[ ] new cks favicon using teal color?</w:t>
+      </w:r>
+      <w:bookmarkStart w:id="0" w:name="_GoBack"/>
+      <w:bookmarkEnd w:id="0"/>
     </w:p>
     <w:p>
       <w:pPr>

</xml_diff>

<commit_message>
Version 15: new logos for 114x114.
</commit_message>
<xml_diff>
--- a/README.docx
+++ b/README.docx
@@ -33,7 +33,7 @@
         <w:t xml:space="preserve">Version </w:t>
       </w:r>
       <w:r>
-        <w:t>13</w:t>
+        <w:t>15</w:t>
       </w:r>
     </w:p>
     <w:p>
@@ -86,6 +86,19 @@
       </w:pPr>
       <w:r>
         <w:t>Release Notes</w:t>
+      </w:r>
+    </w:p>
+    <w:p>
+      <w:pPr>
+        <w:pStyle w:val="Heading2"/>
+      </w:pPr>
+      <w:r>
+        <w:t>Version 15</w:t>
+      </w:r>
+    </w:p>
+    <w:p>
+      <w:r>
+        <w:t>Re-built my local dev environment after disk crash. Updated show times just for CKS.</w:t>
       </w:r>
     </w:p>
     <w:p>
@@ -1653,56 +1666,172 @@
       </w:pPr>
       <w:r>
         <w:lastRenderedPageBreak/>
-        <w:t>ToDo</w:t>
-      </w:r>
-    </w:p>
-    <w:p>
-      <w:r>
-        <w:t>[ ] email from the app? Or Mail Chimp?</w:t>
-      </w:r>
-    </w:p>
-    <w:p>
-      <w:r>
-        <w:t>[ ] Exhibitors see the Exhibitors Report.</w:t>
-      </w:r>
-    </w:p>
-    <w:p>
-      <w:r>
-        <w:t>[ ] clean up the activity pages, use buttons?</w:t>
-      </w:r>
-    </w:p>
-    <w:p>
-      <w:r>
-        <w:t>[ ] Add a “special requests” text box to the form.</w:t>
-      </w:r>
-    </w:p>
-    <w:p>
-      <w:r>
-        <w:t>[ ] Allow admins to register and not get charged and keep them hidden form reports.</w:t>
-      </w:r>
-    </w:p>
-    <w:p>
-      <w:r>
-        <w:t>[ ] Show needs a room reservation deadline and put it in the “important dates” section.</w:t>
-      </w:r>
-    </w:p>
-    <w:p>
-      <w:r>
-        <w:t>[ ] log login attempts that failed?</w:t>
-      </w:r>
-    </w:p>
-    <w:p>
-      <w:r>
-        <w:t>[ ] new cks favicon using teal color?</w:t>
+        <w:t>Rebuilding the DEV environment</w:t>
+      </w:r>
+    </w:p>
+    <w:p>
+      <w:r>
+        <w:t>Trying to capture some notes from when my disk died and I had to rebuild things. Everything went smoothly:</w:t>
+      </w:r>
+    </w:p>
+    <w:p>
+      <w:r>
+        <w:t>Install PyCh</w:t>
+      </w:r>
+      <w:r>
+        <w:t>a</w:t>
+      </w:r>
+      <w:r>
+        <w:t>rm (3.0 this time)</w:t>
+      </w:r>
+    </w:p>
+    <w:p>
+      <w:r>
+        <w:t>Install MySQL – this was odd, using community edition and then MySQL admin.</w:t>
+      </w:r>
+      <w:r>
+        <w:br/>
+        <w:t xml:space="preserve">Making Python work with MySQL was hard: find a pre-built installer </w:t>
+      </w:r>
+      <w:r>
+        <w:t>MySQL-python-1.2.3.win-amd64-py2.7.exe</w:t>
+      </w:r>
+      <w:r>
+        <w:t xml:space="preserve"> and run it – don’t mess around with pip, easy_install, etc. I think this installs the connector and MySQLdb or something. There is a1.2.5 out now, maybe update? (</w:t>
+      </w:r>
+      <w:hyperlink r:id="rId29" w:history="1">
+        <w:r>
+          <w:rPr>
+            <w:rStyle w:val="Hyperlink"/>
+          </w:rPr>
+          <w:t>http://www.lfd.uci.edu/~gohlke/pythonlibs/</w:t>
+        </w:r>
+      </w:hyperlink>
+      <w:r>
+        <w:t>) (</w:t>
+      </w:r>
+      <w:hyperlink r:id="rId30" w:history="1">
+        <w:r>
+          <w:rPr>
+            <w:rStyle w:val="Hyperlink"/>
+          </w:rPr>
+          <w:t>https://pypi.python.org/pypi/MySQL-python/1.2.5</w:t>
+        </w:r>
+      </w:hyperlink>
+      <w:r>
+        <w:t>)</w:t>
+      </w:r>
+    </w:p>
+    <w:p>
+      <w:r>
+        <w:t>I did not have the following libraries checked in to GitHub (note I did not run any installers for these and did not copy from Lib/site-packages)</w:t>
+      </w:r>
+    </w:p>
+    <w:p>
+      <w:r>
+        <w:t xml:space="preserve">braintree – download the zip and copied just the braintree </w:t>
+      </w:r>
+      <w:r>
+        <w:t>folder into the tree (under top folder).</w:t>
+      </w:r>
+    </w:p>
+    <w:p>
+      <w:r>
+        <w:t xml:space="preserve">django_localflavor_us – zip from github, </w:t>
+      </w:r>
+      <w:r>
+        <w:t>copy just that folder into tree (under top folder).</w:t>
+      </w:r>
+    </w:p>
+    <w:p>
+      <w:r>
+        <w:t>django_localflavor_ca</w:t>
+      </w:r>
+      <w:r>
+        <w:t xml:space="preserve"> - zip from github, </w:t>
+      </w:r>
+      <w:r>
+        <w:t>copy just that folder into tree (under top folder).</w:t>
+      </w:r>
+    </w:p>
+    <w:p>
+      <w:r>
+        <w:t>x</w:t>
+      </w:r>
+      <w:r>
+        <w:t xml:space="preserve">lwt - </w:t>
+      </w:r>
+      <w:r>
+        <w:t>zip from github, copy just that folder into tree (under top folder).</w:t>
+      </w:r>
+    </w:p>
+    <w:p>
+      <w:r>
+        <w:t xml:space="preserve">The admin console now has no css, you need to “collect” the static assets into </w:t>
+      </w:r>
+      <w:r>
+        <w:t>C:\Users\Damien\Documents\GitHub\nwkidsshow2\nwkidsshow\static\admin</w:t>
+      </w:r>
+      <w:r>
+        <w:t xml:space="preserve"> which is determined by the settings.py static settings. Just run the Pycharm django manage command: Tools -&gt; Run manage.py task -&gt; collectstatic and say “yes” and you’re good to go.</w:t>
       </w:r>
       <w:bookmarkStart w:id="0" w:name="_GoBack"/>
       <w:bookmarkEnd w:id="0"/>
     </w:p>
     <w:p>
       <w:pPr>
+        <w:pStyle w:val="Heading1"/>
+      </w:pPr>
+      <w:r>
+        <w:t>ToDo</w:t>
+      </w:r>
+    </w:p>
+    <w:p>
+      <w:r>
+        <w:t>[ ] email from the app? Or Mail Chimp?</w:t>
+      </w:r>
+    </w:p>
+    <w:p>
+      <w:r>
+        <w:t>[ ] Exhibitors see the Exhibitors Report.</w:t>
+      </w:r>
+    </w:p>
+    <w:p>
+      <w:r>
+        <w:t>[ ] clean up the activity pages, use buttons?</w:t>
+      </w:r>
+    </w:p>
+    <w:p>
+      <w:r>
+        <w:t>[ ] Add a “special requests” text box to the form.</w:t>
+      </w:r>
+    </w:p>
+    <w:p>
+      <w:r>
+        <w:t>[ ] Allow admins to register and not get charged and keep them hidden form reports.</w:t>
+      </w:r>
+    </w:p>
+    <w:p>
+      <w:r>
+        <w:t>[ ] Show needs a room reservation deadline and put it in the “important dates” section.</w:t>
+      </w:r>
+    </w:p>
+    <w:p>
+      <w:r>
+        <w:t>[ ] log login attempts that failed?</w:t>
+      </w:r>
+    </w:p>
+    <w:p>
+      <w:r>
+        <w:t>[ ] new cks favicon using teal color?</w:t>
+      </w:r>
+    </w:p>
+    <w:p>
+      <w:pPr>
         <w:pStyle w:val="Heading2"/>
       </w:pPr>
       <w:r>
+        <w:lastRenderedPageBreak/>
         <w:t>California Kids Show</w:t>
       </w:r>
     </w:p>
@@ -1854,8 +1983,62 @@
         <w:pStyle w:val="Heading2"/>
       </w:pPr>
       <w:r>
+        <w:t>Misc</w:t>
+      </w:r>
+    </w:p>
+    <w:p>
+      <w:r>
+        <w:t xml:space="preserve"> </w:t>
+      </w:r>
+      <w:r>
+        <w:t>[ ] finish centering by putting form error messages in a useful place; change span to div?</w:t>
+      </w:r>
+    </w:p>
+    <w:p>
+      <w:r>
+        <w:t>[ ] really good test plan around all dates &amp; deadlines</w:t>
+      </w:r>
+    </w:p>
+    <w:p>
+      <w:r>
+        <w:t>[x] apple icons support (no more 404’s on those requests).</w:t>
+      </w:r>
+    </w:p>
+    <w:p>
+      <w:r>
+        <w:t>[x] add more useful columns to the Registrations admin console</w:t>
+      </w:r>
+    </w:p>
+    <w:p>
+      <w:r>
+        <w:t>[x] add “booked_room” Boolean to registration object and add to admin console.</w:t>
+      </w:r>
+    </w:p>
+    <w:p>
+      <w:r>
+        <w:t>[x] DEBUG off (will I need error pages?)</w:t>
+      </w:r>
+    </w:p>
+    <w:p>
+      <w:r>
+        <w:t>[x]REPORT on LINEs at a show, make the NAME a link to the contact info for that exhibitor!</w:t>
+      </w:r>
+    </w:p>
+    <w:p>
+      <w:r>
+        <w:t xml:space="preserve"> [x]Room Number for exhibitos for a show.</w:t>
+      </w:r>
+    </w:p>
+    <w:p>
+      <w:r>
         <w:lastRenderedPageBreak/>
-        <w:t>Misc</w:t>
+        <w:t xml:space="preserve"> [</w:t>
+      </w:r>
+      <w:r>
+        <w:t>x</w:t>
+      </w:r>
+      <w:r>
+        <w:t>]Excel export of reports</w:t>
       </w:r>
     </w:p>
     <w:p>
@@ -1863,66 +2046,12 @@
         <w:t xml:space="preserve"> </w:t>
       </w:r>
       <w:r>
-        <w:t>[ ] finish centering by putting form error messages in a useful place; change span to div?</w:t>
-      </w:r>
-    </w:p>
-    <w:p>
-      <w:r>
-        <w:t>[ ] really good test plan around all dates &amp; deadlines</w:t>
-      </w:r>
-    </w:p>
-    <w:p>
-      <w:r>
-        <w:t>[x] apple icons support (no more 404’s on those requests).</w:t>
-      </w:r>
-    </w:p>
-    <w:p>
-      <w:r>
-        <w:t>[x] add more useful columns to the Registrations admin console</w:t>
-      </w:r>
-    </w:p>
-    <w:p>
-      <w:r>
-        <w:t>[x] add “booked_room” Boolean to registration object and add to admin console.</w:t>
-      </w:r>
-    </w:p>
-    <w:p>
-      <w:r>
-        <w:t>[x] DEBUG off (will I need error pages?)</w:t>
-      </w:r>
-    </w:p>
-    <w:p>
-      <w:r>
-        <w:t>[x]REPORT on LINEs at a show, make the NAME a link to the contact info for that exhibitor!</w:t>
-      </w:r>
-    </w:p>
-    <w:p>
-      <w:r>
-        <w:t xml:space="preserve"> [x]Room Number for exhibitos for a show.</w:t>
-      </w:r>
-    </w:p>
-    <w:p>
-      <w:r>
-        <w:t xml:space="preserve"> [</w:t>
-      </w:r>
-      <w:r>
-        <w:t>x</w:t>
-      </w:r>
-      <w:r>
-        <w:t>]Excel export of reports</w:t>
-      </w:r>
-    </w:p>
-    <w:p>
-      <w:r>
-        <w:t xml:space="preserve"> </w:t>
-      </w:r>
-      <w:r>
         <w:t>[x</w:t>
       </w:r>
       <w:r>
         <w:t xml:space="preserve">] custom error pages? </w:t>
       </w:r>
-      <w:hyperlink r:id="rId29" w:anchor="customizing-error-views" w:history="1">
+      <w:hyperlink r:id="rId31" w:anchor="customizing-error-views" w:history="1">
         <w:r>
           <w:rPr>
             <w:rStyle w:val="Hyperlink"/>
@@ -2000,7 +2129,7 @@
       <w:r>
         <w:t xml:space="preserve">] Localflavor changes: </w:t>
       </w:r>
-      <w:hyperlink r:id="rId30" w:anchor="localflavor-how-to-migrate" w:history="1">
+      <w:hyperlink r:id="rId32" w:anchor="localflavor-how-to-migrate" w:history="1">
         <w:r>
           <w:rPr>
             <w:rStyle w:val="Hyperlink"/>
@@ -2018,10 +2147,9 @@
         </w:numPr>
       </w:pPr>
       <w:r>
-        <w:lastRenderedPageBreak/>
         <w:t xml:space="preserve">Go to </w:t>
       </w:r>
-      <w:hyperlink r:id="rId31" w:history="1">
+      <w:hyperlink r:id="rId33" w:history="1">
         <w:r>
           <w:rPr>
             <w:rStyle w:val="Hyperlink"/>
@@ -2193,6 +2321,7 @@
         <w:pStyle w:val="Heading1"/>
       </w:pPr>
       <w:r>
+        <w:lastRenderedPageBreak/>
         <w:t>Terms &amp; Conditions</w:t>
       </w:r>
     </w:p>
@@ -2265,7 +2394,6 @@
         <w:pStyle w:val="Heading1"/>
       </w:pPr>
       <w:r>
-        <w:lastRenderedPageBreak/>
         <w:t>Privacy Policy</w:t>
       </w:r>
     </w:p>
@@ -2319,7 +2447,7 @@
       <w:r>
         <w:t xml:space="preserve">Better? </w:t>
       </w:r>
-      <w:hyperlink r:id="rId32" w:history="1">
+      <w:hyperlink r:id="rId34" w:history="1">
         <w:r>
           <w:rPr>
             <w:rStyle w:val="Hyperlink"/>
@@ -2337,7 +2465,7 @@
       <w:r>
         <w:t xml:space="preserve">Login URL: </w:t>
       </w:r>
-      <w:hyperlink r:id="rId33" w:tgtFrame="_blank" w:history="1">
+      <w:hyperlink r:id="rId35" w:tgtFrame="_blank" w:history="1">
         <w:r>
           <w:rPr>
             <w:rStyle w:val="Hyperlink"/>
@@ -2393,6 +2521,7 @@
           <w:rStyle w:val="Strong"/>
           <w:rFonts w:ascii="Arial" w:hAnsi="Arial" w:cs="Arial"/>
         </w:rPr>
+        <w:lastRenderedPageBreak/>
         <w:t>What information do we collect?</w:t>
       </w:r>
       <w:r>
@@ -2567,27 +2696,115 @@
           <w:rFonts w:ascii="Arial" w:hAnsi="Arial" w:cs="Arial"/>
         </w:rPr>
         <w:br/>
-        <w:t xml:space="preserve">We offer the use of a secure server. All supplied sensitive/credit information is transmitted via </w:t>
+        <w:t>We offer the use of a secure server. All supplied sensitive/credit information is transmitted via Secure Socket Layer (SSL) technology and then encrypted into our Payment gateway providers database only to be accessible by those authorized with special access rights to such systems, and are required to?keep the information confidential.</w:t>
+      </w:r>
+      <w:r>
+        <w:rPr>
+          <w:rFonts w:ascii="Arial" w:hAnsi="Arial" w:cs="Arial"/>
+        </w:rPr>
+        <w:br/>
+      </w:r>
+      <w:r>
+        <w:rPr>
+          <w:rFonts w:ascii="Arial" w:hAnsi="Arial" w:cs="Arial"/>
+        </w:rPr>
+        <w:br/>
+        <w:t>After a transaction, your private information (credit cards, social security numbers, financials, etc.) will not be stored on our servers.</w:t>
+      </w:r>
+      <w:r>
+        <w:rPr>
+          <w:rFonts w:ascii="Arial" w:hAnsi="Arial" w:cs="Arial"/>
+        </w:rPr>
+        <w:br/>
+      </w:r>
+      <w:r>
+        <w:rPr>
+          <w:rFonts w:ascii="Arial" w:hAnsi="Arial" w:cs="Arial"/>
+        </w:rPr>
+        <w:br/>
+      </w:r>
+      <w:r>
+        <w:rPr>
+          <w:rStyle w:val="Strong"/>
+          <w:rFonts w:ascii="Arial" w:hAnsi="Arial" w:cs="Arial"/>
+        </w:rPr>
+        <w:t>Do we use cookies?</w:t>
+      </w:r>
+      <w:r>
+        <w:rPr>
+          <w:rFonts w:ascii="Arial" w:hAnsi="Arial" w:cs="Arial"/>
+        </w:rPr>
+        <w:t xml:space="preserve"> </w:t>
+      </w:r>
+      <w:r>
+        <w:rPr>
+          <w:rFonts w:ascii="Arial" w:hAnsi="Arial" w:cs="Arial"/>
+        </w:rPr>
+        <w:br/>
+      </w:r>
+      <w:r>
+        <w:rPr>
+          <w:rFonts w:ascii="Arial" w:hAnsi="Arial" w:cs="Arial"/>
+        </w:rPr>
+        <w:br/>
+        <w:t>Yes (Cookies are small files that a site or its service provider transfers to your computers hard drive through your Web browser (if you allow) that enables the sites or service providers systems to recognize your browser and capture and remember certain information</w:t>
+      </w:r>
+      <w:r>
+        <w:rPr>
+          <w:rFonts w:ascii="Arial" w:hAnsi="Arial" w:cs="Arial"/>
+        </w:rPr>
+        <w:br/>
+      </w:r>
+      <w:r>
+        <w:rPr>
+          <w:rFonts w:ascii="Arial" w:hAnsi="Arial" w:cs="Arial"/>
+        </w:rPr>
+        <w:br/>
+        <w:t>We use cookies to understand and save your preferences for future visits.</w:t>
+      </w:r>
+      <w:r>
+        <w:rPr>
+          <w:rFonts w:ascii="Arial" w:hAnsi="Arial" w:cs="Arial"/>
+        </w:rPr>
+        <w:br/>
+      </w:r>
+      <w:r>
+        <w:rPr>
+          <w:rFonts w:ascii="Arial" w:hAnsi="Arial" w:cs="Arial"/>
+        </w:rPr>
+        <w:br/>
+      </w:r>
+      <w:r>
+        <w:rPr>
+          <w:rStyle w:val="Strong"/>
+          <w:rFonts w:ascii="Arial" w:hAnsi="Arial" w:cs="Arial"/>
+        </w:rPr>
+        <w:t>Do we disclose any information to outside parties?</w:t>
+      </w:r>
+      <w:r>
+        <w:rPr>
+          <w:rFonts w:ascii="Arial" w:hAnsi="Arial" w:cs="Arial"/>
+        </w:rPr>
+        <w:t xml:space="preserve"> </w:t>
+      </w:r>
+      <w:r>
+        <w:rPr>
+          <w:rFonts w:ascii="Arial" w:hAnsi="Arial" w:cs="Arial"/>
+        </w:rPr>
+        <w:br/>
+      </w:r>
+      <w:r>
+        <w:rPr>
+          <w:rFonts w:ascii="Arial" w:hAnsi="Arial" w:cs="Arial"/>
+        </w:rPr>
+        <w:br/>
       </w:r>
       <w:r>
         <w:rPr>
           <w:rFonts w:ascii="Arial" w:hAnsi="Arial" w:cs="Arial"/>
         </w:rPr>
         <w:lastRenderedPageBreak/>
-        <w:t>Secure Socket Layer (SSL) technology and then encrypted into our Payment gateway providers database only to be accessible by those authorized with special access rights to such systems, and are required to?keep the information confidential.</w:t>
-      </w:r>
-      <w:r>
-        <w:rPr>
-          <w:rFonts w:ascii="Arial" w:hAnsi="Arial" w:cs="Arial"/>
-        </w:rPr>
-        <w:br/>
-      </w:r>
-      <w:r>
-        <w:rPr>
-          <w:rFonts w:ascii="Arial" w:hAnsi="Arial" w:cs="Arial"/>
-        </w:rPr>
-        <w:br/>
-        <w:t>After a transaction, your private information (credit cards, social security numbers, financials, etc.) will not be stored on our servers.</w:t>
+        <w:t>We do not sell, trade, or otherwise transfer to outside parties your personally identifiable information. This does not include trusted third parties who assist us in operating our website, conducting our business, or servicing you, so long as those parties agree to keep this information confidential. We may also release your information when we believe release is appropriate to comply with the law, enforce our site policies, or protect ours or others rights, property, or safety. However, non-personally identifiable visitor information may be provided to other parties for marketing, advertising, or other uses.</w:t>
       </w:r>
       <w:r>
         <w:rPr>
@@ -2606,7 +2823,52 @@
           <w:rStyle w:val="Strong"/>
           <w:rFonts w:ascii="Arial" w:hAnsi="Arial" w:cs="Arial"/>
         </w:rPr>
-        <w:t>Do we use cookies?</w:t>
+        <w:t>California Online Privacy Protection Act Compliance</w:t>
+      </w:r>
+      <w:r>
+        <w:rPr>
+          <w:rFonts w:ascii="Arial" w:hAnsi="Arial" w:cs="Arial"/>
+        </w:rPr>
+        <w:br/>
+      </w:r>
+      <w:r>
+        <w:rPr>
+          <w:rFonts w:ascii="Arial" w:hAnsi="Arial" w:cs="Arial"/>
+        </w:rPr>
+        <w:br/>
+        <w:t>Because we value your privacy we have taken the necessary precautions to be in compliance with the California Online Privacy Protection Act. We therefore will not distribute your personal information to outside parties without your consent.</w:t>
+      </w:r>
+      <w:r>
+        <w:rPr>
+          <w:rFonts w:ascii="Arial" w:hAnsi="Arial" w:cs="Arial"/>
+        </w:rPr>
+        <w:br/>
+      </w:r>
+      <w:r>
+        <w:rPr>
+          <w:rFonts w:ascii="Arial" w:hAnsi="Arial" w:cs="Arial"/>
+        </w:rPr>
+        <w:br/>
+        <w:t>As part of the California Online Privacy Protection Act, all users of our site may make any changes to their information at anytime by logging into the site and going to the 'Edit My Profile' page.</w:t>
+      </w:r>
+      <w:r>
+        <w:rPr>
+          <w:rFonts w:ascii="Arial" w:hAnsi="Arial" w:cs="Arial"/>
+        </w:rPr>
+        <w:br/>
+      </w:r>
+      <w:r>
+        <w:rPr>
+          <w:rFonts w:ascii="Arial" w:hAnsi="Arial" w:cs="Arial"/>
+        </w:rPr>
+        <w:br/>
+      </w:r>
+      <w:r>
+        <w:rPr>
+          <w:rStyle w:val="Strong"/>
+          <w:rFonts w:ascii="Arial" w:hAnsi="Arial" w:cs="Arial"/>
+        </w:rPr>
+        <w:t>Childrens Online Privacy Protection Act Compliance</w:t>
       </w:r>
       <w:r>
         <w:rPr>
@@ -2625,20 +2887,7 @@
           <w:rFonts w:ascii="Arial" w:hAnsi="Arial" w:cs="Arial"/>
         </w:rPr>
         <w:br/>
-        <w:t>Yes (Cookies are small files that a site or its service provider transfers to your computers hard drive through your Web browser (if you allow) that enables the sites or service providers systems to recognize your browser and capture and remember certain information</w:t>
-      </w:r>
-      <w:r>
-        <w:rPr>
-          <w:rFonts w:ascii="Arial" w:hAnsi="Arial" w:cs="Arial"/>
-        </w:rPr>
-        <w:br/>
-      </w:r>
-      <w:r>
-        <w:rPr>
-          <w:rFonts w:ascii="Arial" w:hAnsi="Arial" w:cs="Arial"/>
-        </w:rPr>
-        <w:br/>
-        <w:t>We use cookies to understand and save your preferences for future visits.</w:t>
+        <w:t>We are in compliance with the requirements of COPPA (Childrens Online Privacy Protection Act), we do not collect any information from anyone under 13 years of age. Our website, products and services are all directed to people who are at least 13 years old or older.</w:t>
       </w:r>
       <w:r>
         <w:rPr>
@@ -2657,7 +2906,7 @@
           <w:rStyle w:val="Strong"/>
           <w:rFonts w:ascii="Arial" w:hAnsi="Arial" w:cs="Arial"/>
         </w:rPr>
-        <w:t>Do we disclose any information to outside parties?</w:t>
+        <w:t>Terms and Conditions</w:t>
       </w:r>
       <w:r>
         <w:rPr>
@@ -2676,137 +2925,9 @@
           <w:rFonts w:ascii="Arial" w:hAnsi="Arial" w:cs="Arial"/>
         </w:rPr>
         <w:br/>
-        <w:t>We do not sell, trade, or otherwise transfer to outside parties your personally identifiable information. This does not include trusted third parties who assist us in operating our website, conducting our business, or servicing you, so long as those parties agree to keep this information confidential. We may also release your information when we believe release is appropriate to comply with the law, enforce our site policies, or protect ours or others rights, property, or safety. However, non-personally identifiable visitor information may be provided to other parties for marketing, advertising, or other uses.</w:t>
-      </w:r>
-      <w:r>
-        <w:rPr>
-          <w:rFonts w:ascii="Arial" w:hAnsi="Arial" w:cs="Arial"/>
-        </w:rPr>
-        <w:br/>
-      </w:r>
-      <w:r>
-        <w:rPr>
-          <w:rFonts w:ascii="Arial" w:hAnsi="Arial" w:cs="Arial"/>
-        </w:rPr>
-        <w:br/>
-      </w:r>
-      <w:r>
-        <w:rPr>
-          <w:rStyle w:val="Strong"/>
-          <w:rFonts w:ascii="Arial" w:hAnsi="Arial" w:cs="Arial"/>
-        </w:rPr>
-        <w:t>California Online Privacy Protection Act Compliance</w:t>
-      </w:r>
-      <w:r>
-        <w:rPr>
-          <w:rFonts w:ascii="Arial" w:hAnsi="Arial" w:cs="Arial"/>
-        </w:rPr>
-        <w:br/>
-      </w:r>
-      <w:r>
-        <w:rPr>
-          <w:rFonts w:ascii="Arial" w:hAnsi="Arial" w:cs="Arial"/>
-        </w:rPr>
-        <w:br/>
-        <w:t>Because we value your privacy we have taken the necessary precautions to be in compliance with the California Online Privacy Protection Act. We therefore will not distribute your personal information to outside parties without your consent.</w:t>
-      </w:r>
-      <w:r>
-        <w:rPr>
-          <w:rFonts w:ascii="Arial" w:hAnsi="Arial" w:cs="Arial"/>
-        </w:rPr>
-        <w:br/>
-      </w:r>
-      <w:r>
-        <w:rPr>
-          <w:rFonts w:ascii="Arial" w:hAnsi="Arial" w:cs="Arial"/>
-        </w:rPr>
-        <w:br/>
-        <w:t>As part of the California Online Privacy Protection Act, all users of our site may make any changes to their information at anytime by logging into the site and going to the 'Edit My Profile' page.</w:t>
-      </w:r>
-      <w:r>
-        <w:rPr>
-          <w:rFonts w:ascii="Arial" w:hAnsi="Arial" w:cs="Arial"/>
-        </w:rPr>
-        <w:br/>
-      </w:r>
-      <w:r>
-        <w:rPr>
-          <w:rFonts w:ascii="Arial" w:hAnsi="Arial" w:cs="Arial"/>
-        </w:rPr>
-        <w:br/>
-      </w:r>
-      <w:r>
-        <w:rPr>
-          <w:rStyle w:val="Strong"/>
-          <w:rFonts w:ascii="Arial" w:hAnsi="Arial" w:cs="Arial"/>
-        </w:rPr>
-        <w:t>Childrens Online Privacy Protection Act Compliance</w:t>
-      </w:r>
-      <w:r>
-        <w:rPr>
-          <w:rFonts w:ascii="Arial" w:hAnsi="Arial" w:cs="Arial"/>
-        </w:rPr>
-        <w:t xml:space="preserve"> </w:t>
-      </w:r>
-      <w:r>
-        <w:rPr>
-          <w:rFonts w:ascii="Arial" w:hAnsi="Arial" w:cs="Arial"/>
-        </w:rPr>
-        <w:br/>
-      </w:r>
-      <w:r>
-        <w:rPr>
-          <w:rFonts w:ascii="Arial" w:hAnsi="Arial" w:cs="Arial"/>
-        </w:rPr>
-        <w:br/>
-        <w:t>We are in compliance with the requirements of COPPA (Childrens Online Privacy Protection Act), we do not collect any information from anyone under 13 years of age. Our website, products and services are all directed to people who are at least 13 years old or older.</w:t>
-      </w:r>
-      <w:r>
-        <w:rPr>
-          <w:rFonts w:ascii="Arial" w:hAnsi="Arial" w:cs="Arial"/>
-        </w:rPr>
-        <w:br/>
-      </w:r>
-      <w:r>
-        <w:rPr>
-          <w:rFonts w:ascii="Arial" w:hAnsi="Arial" w:cs="Arial"/>
-        </w:rPr>
-        <w:br/>
-      </w:r>
-      <w:r>
-        <w:rPr>
-          <w:rStyle w:val="Strong"/>
-          <w:rFonts w:ascii="Arial" w:hAnsi="Arial" w:cs="Arial"/>
-        </w:rPr>
-        <w:t>Terms and Conditions</w:t>
-      </w:r>
-      <w:r>
-        <w:rPr>
-          <w:rFonts w:ascii="Arial" w:hAnsi="Arial" w:cs="Arial"/>
-        </w:rPr>
-        <w:t xml:space="preserve"> </w:t>
-      </w:r>
-      <w:r>
-        <w:rPr>
-          <w:rFonts w:ascii="Arial" w:hAnsi="Arial" w:cs="Arial"/>
-        </w:rPr>
-        <w:br/>
-      </w:r>
-      <w:r>
-        <w:rPr>
-          <w:rFonts w:ascii="Arial" w:hAnsi="Arial" w:cs="Arial"/>
-        </w:rPr>
-        <w:br/>
-        <w:t xml:space="preserve">Please also visit our Terms and Conditions section establishing the use, disclaimers, and </w:t>
-      </w:r>
-      <w:r>
-        <w:rPr>
-          <w:rFonts w:ascii="Arial" w:hAnsi="Arial" w:cs="Arial"/>
-        </w:rPr>
-        <w:lastRenderedPageBreak/>
-        <w:t xml:space="preserve">limitations of liability governing the use of our website at </w:t>
-      </w:r>
-      <w:hyperlink r:id="rId34" w:history="1">
+        <w:t xml:space="preserve">Please also visit our Terms and Conditions section establishing the use, disclaimers, and limitations of liability governing the use of our website at </w:t>
+      </w:r>
+      <w:hyperlink r:id="rId36" w:history="1">
         <w:r>
           <w:rPr>
             <w:rStyle w:val="Hyperlink"/>
@@ -2853,7 +2974,7 @@
         <w:br/>
         <w:t xml:space="preserve">By using our site, you consent to our </w:t>
       </w:r>
-      <w:hyperlink r:id="rId35" w:tgtFrame="_blank" w:history="1">
+      <w:hyperlink r:id="rId37" w:tgtFrame="_blank" w:history="1">
         <w:r>
           <w:rPr>
             <w:rStyle w:val="Hyperlink"/>
@@ -2969,6 +3090,7 @@
         <w:rPr>
           <w:rFonts w:ascii="Arial" w:hAnsi="Arial" w:cs="Arial"/>
         </w:rPr>
+        <w:lastRenderedPageBreak/>
         <w:br/>
         <w:t>http://www.nwkidsshow.com</w:t>
       </w:r>
@@ -3013,7 +3135,7 @@
         <w:br/>
         <w:t xml:space="preserve">This policy is powered by Trust Guard </w:t>
       </w:r>
-      <w:hyperlink r:id="rId36" w:tgtFrame="_blank" w:history="1">
+      <w:hyperlink r:id="rId38" w:tgtFrame="_blank" w:history="1">
         <w:r>
           <w:rPr>
             <w:rStyle w:val="Hyperlink"/>

</xml_diff>

<commit_message>
Version 15: updates for next cks show. Powered by python badge local image.
</commit_message>
<xml_diff>
--- a/README.docx
+++ b/README.docx
@@ -1775,15 +1775,63 @@
       <w:r>
         <w:t xml:space="preserve"> which is determined by the settings.py static settings. Just run the Pycharm django manage command: Tools -&gt; Run manage.py task -&gt; collectstatic and say “yes” and you’re good to go.</w:t>
       </w:r>
+    </w:p>
+    <w:p>
+      <w:pPr>
+        <w:pStyle w:val="Heading1"/>
+      </w:pPr>
+      <w:r>
+        <w:t>ToDo</w:t>
+      </w:r>
+    </w:p>
+    <w:p>
+      <w:pPr>
+        <w:spacing w:after="240"/>
+      </w:pPr>
+      <w:r>
+        <w:t>[ ] separate NWKS and CKS lines lists (because some reps in CA can’t show those lines in NW) and right now there is one list per exhibitor regardless of show.</w:t>
+      </w:r>
       <w:bookmarkStart w:id="0" w:name="_GoBack"/>
       <w:bookmarkEnd w:id="0"/>
     </w:p>
     <w:p>
       <w:pPr>
-        <w:pStyle w:val="Heading1"/>
-      </w:pPr>
-      <w:r>
-        <w:t>ToDo</w:t>
+        <w:spacing w:after="240"/>
+      </w:pPr>
+      <w:r>
+        <w:t>[ ] i</w:t>
+      </w:r>
+      <w:r>
+        <w:t>s there a way to figure out duplicate line names for each show?</w:t>
+      </w:r>
+    </w:p>
+    <w:p>
+      <w:r>
+        <w:t xml:space="preserve">[ ] </w:t>
+      </w:r>
+      <w:r>
+        <w:t>I need to see how many assistants are attending.</w:t>
+      </w:r>
+      <w:r>
+        <w:t xml:space="preserve"> </w:t>
+      </w:r>
+    </w:p>
+    <w:p>
+      <w:r>
+        <w:t>[ ] Add a “special requests” text box to the form.</w:t>
+      </w:r>
+    </w:p>
+    <w:p>
+      <w:r>
+        <w:t>[ ] Comments box from users (needs email first?)</w:t>
+      </w:r>
+    </w:p>
+    <w:p>
+      <w:r>
+        <w:t xml:space="preserve"> </w:t>
+      </w:r>
+      <w:r>
+        <w:t>[ ] Show needs a room reservation deadline and put it in the “important dates” section.</w:t>
       </w:r>
     </w:p>
     <w:p>
@@ -1793,37 +1841,43 @@
     </w:p>
     <w:p>
       <w:r>
-        <w:t>[ ] Exhibitors see the Exhibitors Report.</w:t>
-      </w:r>
-    </w:p>
-    <w:p>
-      <w:r>
-        <w:t>[ ] clean up the activity pages, use buttons?</w:t>
-      </w:r>
-    </w:p>
-    <w:p>
-      <w:r>
-        <w:t>[ ] Add a “special requests” text box to the form.</w:t>
-      </w:r>
-    </w:p>
-    <w:p>
-      <w:r>
-        <w:t>[ ] Allow admins to register and not get charged and keep them hidden form reports.</w:t>
-      </w:r>
-    </w:p>
-    <w:p>
-      <w:r>
-        <w:t>[ ] Show needs a room reservation deadline and put it in the “important dates” section.</w:t>
-      </w:r>
-    </w:p>
-    <w:p>
-      <w:r>
         <w:t>[ ] log login attempts that failed?</w:t>
       </w:r>
     </w:p>
     <w:p>
       <w:r>
-        <w:t>[ ] new cks favicon using teal color?</w:t>
+        <w:lastRenderedPageBreak/>
+        <w:t>[x</w:t>
+      </w:r>
+      <w:r>
+        <w:t>] Exhibitors see the Exhibitors Report.</w:t>
+      </w:r>
+    </w:p>
+    <w:p>
+      <w:r>
+        <w:t>[x</w:t>
+      </w:r>
+      <w:r>
+        <w:t>] clean up the activity pages, use buttons?</w:t>
+      </w:r>
+    </w:p>
+    <w:p>
+      <w:r>
+        <w:t>[</w:t>
+      </w:r>
+      <w:r>
+        <w:t>x</w:t>
+      </w:r>
+      <w:r>
+        <w:t>] Allow admins to register and not get charged and keep them hidden form reports.</w:t>
+      </w:r>
+    </w:p>
+    <w:p>
+      <w:r>
+        <w:t>[x</w:t>
+      </w:r>
+      <w:r>
+        <w:t>] new cks favicon using teal color?</w:t>
       </w:r>
     </w:p>
     <w:p>
@@ -1831,186 +1885,186 @@
         <w:pStyle w:val="Heading2"/>
       </w:pPr>
       <w:r>
+        <w:t>California Kids Show</w:t>
+      </w:r>
+    </w:p>
+    <w:p>
+      <w:r>
+        <w:t>[</w:t>
+      </w:r>
+      <w:r>
+        <w:t>x</w:t>
+      </w:r>
+      <w:r>
+        <w:t xml:space="preserve">] </w:t>
+      </w:r>
+      <w:r>
+        <w:t>version of app.yaml to push to caks gae. Use same db in cloud. Conditionalize model (“venue”) view (from hostname), controller (from hostname), and settings (from app id) to display one or the other site.</w:t>
+      </w:r>
+    </w:p>
+    <w:p>
+      <w:r>
+        <w:t xml:space="preserve">[ ] will have </w:t>
+      </w:r>
+      <w:r>
+        <w:rPr>
+          <w:b/>
+          <w:u w:val="single"/>
+        </w:rPr>
+        <w:t>overlapping registration periods</w:t>
+      </w:r>
+      <w:r>
+        <w:t xml:space="preserve"> with NWKids show so be careful in this method where I assume there is only ever ONE show to register for at a time: get_better_choices(). Maybe I will know which website they are on and can still use this? How ugly are the choices when there is more than one? Try this and see!</w:t>
+      </w:r>
+    </w:p>
+    <w:p>
+      <w:r>
+        <w:t xml:space="preserve"> </w:t>
+      </w:r>
+      <w:r>
+        <w:rPr>
+          <w:highlight w:val="yellow"/>
+        </w:rPr>
+        <w:t>[ ] maximum number of Tables that can be rented is 2? Just</w:t>
+      </w:r>
+      <w:r>
+        <w:rPr>
+          <w:highlight w:val="yellow"/>
+        </w:rPr>
+        <w:t xml:space="preserve"> in C</w:t>
+      </w:r>
+      <w:r>
+        <w:rPr>
+          <w:highlight w:val="yellow"/>
+        </w:rPr>
+        <w:t>KS. Enforce in form.</w:t>
+      </w:r>
+    </w:p>
+    <w:p>
+      <w:r>
+        <w:t>[x</w:t>
+      </w:r>
+      <w:r>
+        <w:t>] new banner, buttons, color scheme, fonts, spacing applied.</w:t>
+      </w:r>
+    </w:p>
+    <w:p>
+      <w:r>
+        <w:t>[x</w:t>
+      </w:r>
+      <w:r>
+        <w:t>] new exhibitor accounts</w:t>
+      </w:r>
+    </w:p>
+    <w:p>
+      <w:r>
+        <w:t>[x</w:t>
+      </w:r>
+      <w:r>
+        <w:t>] new retailer accounts</w:t>
+      </w:r>
+    </w:p>
+    <w:p>
+      <w:pPr>
+        <w:pStyle w:val="Heading2"/>
+      </w:pPr>
+      <w:r>
+        <w:t>Online Payment</w:t>
+      </w:r>
+    </w:p>
+    <w:p>
+      <w:r>
+        <w:t>[</w:t>
+      </w:r>
+      <w:r>
+        <w:t>x</w:t>
+      </w:r>
+      <w:r>
+        <w:t>] read the book, make a plan</w:t>
+      </w:r>
+    </w:p>
+    <w:p>
+      <w:r>
+        <w:rPr>
+          <w:highlight w:val="yellow"/>
+        </w:rPr>
+        <w:t>[ ] https?</w:t>
+      </w:r>
+    </w:p>
+    <w:p>
+      <w:r>
+        <w:t>[ ] paypal</w:t>
+      </w:r>
+    </w:p>
+    <w:p>
+      <w:r>
+        <w:t>[x</w:t>
+      </w:r>
+      <w:r>
+        <w:t>] credit card</w:t>
+      </w:r>
+      <w:r>
+        <w:t xml:space="preserve"> – Braintree integration</w:t>
+      </w:r>
+    </w:p>
+    <w:p>
+      <w:r>
+        <w:t>[x</w:t>
+      </w:r>
+      <w:r>
+        <w:t>] get caks PROD keys into settings.py and publish</w:t>
+      </w:r>
+    </w:p>
+    <w:p>
+      <w:r>
+        <w:t>[x</w:t>
+      </w:r>
+      <w:r>
+        <w:t>] Privacy Policy (see below). Publish and send link to Braintree for review.</w:t>
+      </w:r>
+    </w:p>
+    <w:p>
+      <w:r>
+        <w:rPr>
+          <w:highlight w:val="yellow"/>
+        </w:rPr>
+        <w:t>[ ] Terms &amp; Conditions (see below)</w:t>
+      </w:r>
+    </w:p>
+    <w:p>
+      <w:pPr>
+        <w:pStyle w:val="Heading2"/>
+      </w:pPr>
+      <w:r>
+        <w:t>Misc</w:t>
+      </w:r>
+    </w:p>
+    <w:p>
+      <w:r>
+        <w:t xml:space="preserve"> </w:t>
+      </w:r>
+      <w:r>
+        <w:t>[ ] finish centering by putting form error messages in a useful place; change span to div?</w:t>
+      </w:r>
+    </w:p>
+    <w:p>
+      <w:r>
+        <w:t>[ ] really good test plan around all dates &amp; deadlines</w:t>
+      </w:r>
+    </w:p>
+    <w:p>
+      <w:r>
+        <w:t>[x] apple icons support (no more 404’s on those requests).</w:t>
+      </w:r>
+    </w:p>
+    <w:p>
+      <w:r>
+        <w:t>[x] add more useful columns to the Registrations admin console</w:t>
+      </w:r>
+    </w:p>
+    <w:p>
+      <w:r>
         <w:lastRenderedPageBreak/>
-        <w:t>California Kids Show</w:t>
-      </w:r>
-    </w:p>
-    <w:p>
-      <w:r>
-        <w:t>[</w:t>
-      </w:r>
-      <w:r>
-        <w:t>x</w:t>
-      </w:r>
-      <w:r>
-        <w:t xml:space="preserve">] </w:t>
-      </w:r>
-      <w:r>
-        <w:t>version of app.yaml to push to caks gae. Use same db in cloud. Conditionalize model (“venue”) view (from hostname), controller (from hostname), and settings (from app id) to display one or the other site.</w:t>
-      </w:r>
-    </w:p>
-    <w:p>
-      <w:r>
-        <w:t xml:space="preserve">[ ] will have </w:t>
-      </w:r>
-      <w:r>
-        <w:rPr>
-          <w:b/>
-          <w:u w:val="single"/>
-        </w:rPr>
-        <w:t>overlapping registration periods</w:t>
-      </w:r>
-      <w:r>
-        <w:t xml:space="preserve"> with NWKids show so be careful in this method where I assume there is only ever ONE show to register for at a time: get_better_choices(). Maybe I will know which website they are on and can still use this? How ugly are the choices when there is more than one? Try this and see!</w:t>
-      </w:r>
-    </w:p>
-    <w:p>
-      <w:r>
-        <w:t xml:space="preserve"> </w:t>
-      </w:r>
-      <w:r>
-        <w:rPr>
-          <w:highlight w:val="yellow"/>
-        </w:rPr>
-        <w:t>[ ] maximum number of Tables that can be rented is 2? Just</w:t>
-      </w:r>
-      <w:r>
-        <w:rPr>
-          <w:highlight w:val="yellow"/>
-        </w:rPr>
-        <w:t xml:space="preserve"> in C</w:t>
-      </w:r>
-      <w:r>
-        <w:rPr>
-          <w:highlight w:val="yellow"/>
-        </w:rPr>
-        <w:t>KS. Enforce in form.</w:t>
-      </w:r>
-    </w:p>
-    <w:p>
-      <w:r>
-        <w:t>[x</w:t>
-      </w:r>
-      <w:r>
-        <w:t>] new banner, buttons, color scheme, fonts, spacing applied.</w:t>
-      </w:r>
-    </w:p>
-    <w:p>
-      <w:r>
-        <w:t>[x</w:t>
-      </w:r>
-      <w:r>
-        <w:t>] new exhibitor accounts</w:t>
-      </w:r>
-    </w:p>
-    <w:p>
-      <w:r>
-        <w:t>[x</w:t>
-      </w:r>
-      <w:r>
-        <w:t>] new retailer accounts</w:t>
-      </w:r>
-    </w:p>
-    <w:p>
-      <w:pPr>
-        <w:pStyle w:val="Heading2"/>
-      </w:pPr>
-      <w:r>
-        <w:t>Online Payment</w:t>
-      </w:r>
-    </w:p>
-    <w:p>
-      <w:r>
-        <w:t>[</w:t>
-      </w:r>
-      <w:r>
-        <w:t>x</w:t>
-      </w:r>
-      <w:r>
-        <w:t>] read the book, make a plan</w:t>
-      </w:r>
-    </w:p>
-    <w:p>
-      <w:r>
-        <w:rPr>
-          <w:highlight w:val="yellow"/>
-        </w:rPr>
-        <w:t>[ ] https?</w:t>
-      </w:r>
-    </w:p>
-    <w:p>
-      <w:r>
-        <w:t>[ ] paypal</w:t>
-      </w:r>
-    </w:p>
-    <w:p>
-      <w:r>
-        <w:t>[x</w:t>
-      </w:r>
-      <w:r>
-        <w:t>] credit card</w:t>
-      </w:r>
-      <w:r>
-        <w:t xml:space="preserve"> – Braintree integration</w:t>
-      </w:r>
-    </w:p>
-    <w:p>
-      <w:r>
-        <w:t>[x</w:t>
-      </w:r>
-      <w:r>
-        <w:t>] get caks PROD keys into settings.py and publish</w:t>
-      </w:r>
-    </w:p>
-    <w:p>
-      <w:r>
-        <w:t>[x</w:t>
-      </w:r>
-      <w:r>
-        <w:t>] Privacy Policy (see below). Publish and send link to Braintree for review.</w:t>
-      </w:r>
-    </w:p>
-    <w:p>
-      <w:r>
-        <w:rPr>
-          <w:highlight w:val="yellow"/>
-        </w:rPr>
-        <w:t>[ ] Terms &amp; Conditions (see below)</w:t>
-      </w:r>
-    </w:p>
-    <w:p>
-      <w:pPr>
-        <w:pStyle w:val="Heading2"/>
-      </w:pPr>
-      <w:r>
-        <w:t>Misc</w:t>
-      </w:r>
-    </w:p>
-    <w:p>
-      <w:r>
-        <w:t xml:space="preserve"> </w:t>
-      </w:r>
-      <w:r>
-        <w:t>[ ] finish centering by putting form error messages in a useful place; change span to div?</w:t>
-      </w:r>
-    </w:p>
-    <w:p>
-      <w:r>
-        <w:t>[ ] really good test plan around all dates &amp; deadlines</w:t>
-      </w:r>
-    </w:p>
-    <w:p>
-      <w:r>
-        <w:t>[x] apple icons support (no more 404’s on those requests).</w:t>
-      </w:r>
-    </w:p>
-    <w:p>
-      <w:r>
-        <w:t>[x] add more useful columns to the Registrations admin console</w:t>
-      </w:r>
-    </w:p>
-    <w:p>
-      <w:r>
         <w:t>[x] add “booked_room” Boolean to registration object and add to admin console.</w:t>
       </w:r>
     </w:p>
@@ -2026,12 +2080,11 @@
     </w:p>
     <w:p>
       <w:r>
-        <w:t xml:space="preserve"> [x]Room Number for exhibitos for a show.</w:t>
-      </w:r>
-    </w:p>
-    <w:p>
-      <w:r>
-        <w:lastRenderedPageBreak/>
+        <w:t>[x]Room Number for exhibitos for a show.</w:t>
+      </w:r>
+    </w:p>
+    <w:p>
+      <w:r>
         <w:t xml:space="preserve"> [</w:t>
       </w:r>
       <w:r>
@@ -2067,39 +2120,31 @@
     </w:p>
     <w:p>
       <w:r>
+        <w:t xml:space="preserve">[ ] </w:t>
+      </w:r>
+      <w:r>
+        <w:t>Everything is now online including the exhibitor list for the retailers. I would suggest to login and add Katy's name next to In Play Showroom under "Edit my profile". Sorry, we didn't add space for assistant names. This is good info for my webmaster. :)</w:t>
+      </w:r>
+    </w:p>
+    <w:p>
+      <w:r>
+        <w:t>[ ] configure django in GAE to send email and enable ADMINS among other things.</w:t>
+      </w:r>
+    </w:p>
+    <w:p>
+      <w:r>
+        <w:t>[ ]After login, show a green success/advising bar at the top of the activities page, or next page (?)</w:t>
+      </w:r>
+    </w:p>
+    <w:p>
+      <w:r>
+        <w:t>[ ]After create a new user on /add-user/, take her back to that empty screen. Make an admin page with links to admin stuff?</w:t>
+      </w:r>
+    </w:p>
+    <w:p>
+      <w:r>
         <w:t xml:space="preserve"> </w:t>
       </w:r>
-      <w:r>
-        <w:t xml:space="preserve">[ ] </w:t>
-      </w:r>
-      <w:r>
-        <w:t>Everything is now online including the exhibitor list for the retailers. I would suggest to login and add Katy's name next to In Play Showroom under "Edit my profile". Sorry, we didn't add space for assistant names. This is good info for my webmaster. :)</w:t>
-      </w:r>
-    </w:p>
-    <w:p>
-      <w:r>
-        <w:t>[ ] configure django in GAE to send email and enable ADMINS among other things.</w:t>
-      </w:r>
-    </w:p>
-    <w:p>
-      <w:r>
-        <w:t>[ ]After login, show a green success/advising bar at the top of the activities page, or next page (?)</w:t>
-      </w:r>
-    </w:p>
-    <w:p>
-      <w:r>
-        <w:t>[ ]After create a new user on /add-user/, take her back to that empty screen. Make an admin page with links to admin stuff?</w:t>
-      </w:r>
-    </w:p>
-    <w:p>
-      <w:r>
-        <w:t xml:space="preserve"> </w:t>
-      </w:r>
-      <w:r>
-        <w:t>[ ] Comments box from users (needs email first?)</w:t>
-      </w:r>
-    </w:p>
-    <w:p>
       <w:r>
         <w:t>[ ] enforce strong passwords</w:t>
       </w:r>
@@ -2299,6 +2344,7 @@
     </w:p>
     <w:p>
       <w:r>
+        <w:lastRenderedPageBreak/>
         <w:t xml:space="preserve">[x] </w:t>
       </w:r>
       <w:r>
@@ -2321,7 +2367,6 @@
         <w:pStyle w:val="Heading1"/>
       </w:pPr>
       <w:r>
-        <w:lastRenderedPageBreak/>
         <w:t>Terms &amp; Conditions</w:t>
       </w:r>
     </w:p>
@@ -2463,6 +2508,7 @@
         </w:rPr>
       </w:pPr>
       <w:r>
+        <w:lastRenderedPageBreak/>
         <w:t xml:space="preserve">Login URL: </w:t>
       </w:r>
       <w:hyperlink r:id="rId35" w:tgtFrame="_blank" w:history="1">
@@ -2521,8 +2567,271 @@
           <w:rStyle w:val="Strong"/>
           <w:rFonts w:ascii="Arial" w:hAnsi="Arial" w:cs="Arial"/>
         </w:rPr>
+        <w:t>What information do we collect?</w:t>
+      </w:r>
+      <w:r>
+        <w:rPr>
+          <w:rFonts w:ascii="Arial" w:hAnsi="Arial" w:cs="Arial"/>
+        </w:rPr>
+        <w:t xml:space="preserve"> </w:t>
+      </w:r>
+      <w:r>
+        <w:rPr>
+          <w:rFonts w:ascii="Arial" w:hAnsi="Arial" w:cs="Arial"/>
+        </w:rPr>
+        <w:br/>
+      </w:r>
+      <w:r>
+        <w:rPr>
+          <w:rFonts w:ascii="Arial" w:hAnsi="Arial" w:cs="Arial"/>
+        </w:rPr>
+        <w:br/>
+        <w:t xml:space="preserve">We collect information from you when you register on our site or place an order. </w:t>
+      </w:r>
+      <w:r>
+        <w:rPr>
+          <w:rFonts w:ascii="Arial" w:hAnsi="Arial" w:cs="Arial"/>
+        </w:rPr>
+        <w:br/>
+      </w:r>
+      <w:r>
+        <w:rPr>
+          <w:rFonts w:ascii="Arial" w:hAnsi="Arial" w:cs="Arial"/>
+        </w:rPr>
+        <w:br/>
+        <w:t>When ordering or registering on our site, as appropriate, you may be asked to enter your: name, e-mail address, mailing address, phone number or credit card information.</w:t>
+      </w:r>
+      <w:r>
+        <w:rPr>
+          <w:rFonts w:ascii="Arial" w:hAnsi="Arial" w:cs="Arial"/>
+        </w:rPr>
+        <w:br/>
+      </w:r>
+      <w:r>
+        <w:rPr>
+          <w:rFonts w:ascii="Arial" w:hAnsi="Arial" w:cs="Arial"/>
+        </w:rPr>
+        <w:br/>
+      </w:r>
+      <w:r>
+        <w:rPr>
+          <w:rStyle w:val="Strong"/>
+          <w:rFonts w:ascii="Arial" w:hAnsi="Arial" w:cs="Arial"/>
+        </w:rPr>
+        <w:t>What do we use your information for?</w:t>
+      </w:r>
+      <w:r>
+        <w:rPr>
+          <w:rFonts w:ascii="Arial" w:hAnsi="Arial" w:cs="Arial"/>
+        </w:rPr>
+        <w:t xml:space="preserve"> </w:t>
+      </w:r>
+      <w:r>
+        <w:rPr>
+          <w:rFonts w:ascii="Arial" w:hAnsi="Arial" w:cs="Arial"/>
+        </w:rPr>
+        <w:br/>
+      </w:r>
+      <w:r>
+        <w:rPr>
+          <w:rFonts w:ascii="Arial" w:hAnsi="Arial" w:cs="Arial"/>
+        </w:rPr>
+        <w:br/>
+        <w:t xml:space="preserve">Any of the information we collect from you may be used in one of the following ways: </w:t>
+      </w:r>
+      <w:r>
+        <w:rPr>
+          <w:rFonts w:ascii="Arial" w:hAnsi="Arial" w:cs="Arial"/>
+        </w:rPr>
+        <w:br/>
+      </w:r>
+      <w:r>
+        <w:rPr>
+          <w:rFonts w:ascii="Arial" w:hAnsi="Arial" w:cs="Arial"/>
+        </w:rPr>
+        <w:br/>
+        <w:t>; To personalize your experience</w:t>
+      </w:r>
+      <w:r>
+        <w:rPr>
+          <w:rFonts w:ascii="Arial" w:hAnsi="Arial" w:cs="Arial"/>
+        </w:rPr>
+        <w:br/>
+        <w:t>(your information helps us to better respond to your individual needs)</w:t>
+      </w:r>
+      <w:r>
+        <w:rPr>
+          <w:rFonts w:ascii="Arial" w:hAnsi="Arial" w:cs="Arial"/>
+        </w:rPr>
+        <w:br/>
+      </w:r>
+      <w:r>
+        <w:rPr>
+          <w:rFonts w:ascii="Arial" w:hAnsi="Arial" w:cs="Arial"/>
+        </w:rPr>
+        <w:br/>
+        <w:t>; To process transactions</w:t>
+      </w:r>
+    </w:p>
+    <w:p>
+      <w:pPr>
+        <w:rPr>
+          <w:rFonts w:ascii="Arial" w:hAnsi="Arial" w:cs="Arial"/>
+        </w:rPr>
+      </w:pPr>
+      <w:r>
+        <w:rPr>
+          <w:rFonts w:ascii="Arial" w:hAnsi="Arial" w:cs="Arial"/>
+        </w:rPr>
+        <w:t>Your information, whether public or private, will not be sold, exchanged, transferred, or given to any other company for any reason whatsoever, without your consent, other than for the express purpose of delivering the purchased product or service requested.</w:t>
+      </w:r>
+    </w:p>
+    <w:p>
+      <w:pPr>
+        <w:rPr>
+          <w:rFonts w:ascii="Arial" w:hAnsi="Arial" w:cs="Arial"/>
+        </w:rPr>
+      </w:pPr>
+      <w:r>
+        <w:rPr>
+          <w:rFonts w:ascii="Arial" w:hAnsi="Arial" w:cs="Arial"/>
+        </w:rPr>
+        <w:br/>
+      </w:r>
+      <w:r>
+        <w:rPr>
+          <w:rFonts w:ascii="Arial" w:hAnsi="Arial" w:cs="Arial"/>
+        </w:rPr>
+        <w:br/>
+      </w:r>
+      <w:r>
+        <w:rPr>
+          <w:rStyle w:val="Strong"/>
+          <w:rFonts w:ascii="Arial" w:hAnsi="Arial" w:cs="Arial"/>
+        </w:rPr>
+        <w:t>How do we protect your information?</w:t>
+      </w:r>
+      <w:r>
+        <w:rPr>
+          <w:rFonts w:ascii="Arial" w:hAnsi="Arial" w:cs="Arial"/>
+        </w:rPr>
+        <w:t xml:space="preserve"> </w:t>
+      </w:r>
+      <w:r>
+        <w:rPr>
+          <w:rFonts w:ascii="Arial" w:hAnsi="Arial" w:cs="Arial"/>
+        </w:rPr>
+        <w:br/>
+      </w:r>
+      <w:r>
+        <w:rPr>
+          <w:rFonts w:ascii="Arial" w:hAnsi="Arial" w:cs="Arial"/>
+        </w:rPr>
+        <w:br/>
+        <w:t xml:space="preserve">We implement a variety of security measures to maintain the safety of your personal information when you place an order or enter, submit, or access your personal information. </w:t>
+      </w:r>
+      <w:r>
+        <w:rPr>
+          <w:rFonts w:ascii="Arial" w:hAnsi="Arial" w:cs="Arial"/>
+        </w:rPr>
+        <w:br/>
+      </w:r>
+      <w:r>
+        <w:rPr>
+          <w:rFonts w:ascii="Arial" w:hAnsi="Arial" w:cs="Arial"/>
+        </w:rPr>
+        <w:br/>
+        <w:t>We offer the use of a secure server. All supplied sensitive/credit information is transmitted via Secure Socket Layer (SSL) technology and then encrypted into our Payment gateway providers database only to be accessible by those authorized with special access rights to such systems, and are required to?keep the information confidential.</w:t>
+      </w:r>
+      <w:r>
+        <w:rPr>
+          <w:rFonts w:ascii="Arial" w:hAnsi="Arial" w:cs="Arial"/>
+        </w:rPr>
+        <w:br/>
+      </w:r>
+      <w:r>
+        <w:rPr>
+          <w:rFonts w:ascii="Arial" w:hAnsi="Arial" w:cs="Arial"/>
+        </w:rPr>
+        <w:br/>
+        <w:t>After a transaction, your private information (credit cards, social security numbers, financials, etc.) will not be stored on our servers.</w:t>
+      </w:r>
+      <w:r>
+        <w:rPr>
+          <w:rFonts w:ascii="Arial" w:hAnsi="Arial" w:cs="Arial"/>
+        </w:rPr>
+        <w:br/>
+      </w:r>
+      <w:r>
+        <w:rPr>
+          <w:rFonts w:ascii="Arial" w:hAnsi="Arial" w:cs="Arial"/>
+        </w:rPr>
+        <w:br/>
+      </w:r>
+      <w:r>
+        <w:rPr>
+          <w:rStyle w:val="Strong"/>
+          <w:rFonts w:ascii="Arial" w:hAnsi="Arial" w:cs="Arial"/>
+        </w:rPr>
+        <w:t>Do we use cookies?</w:t>
+      </w:r>
+      <w:r>
+        <w:rPr>
+          <w:rFonts w:ascii="Arial" w:hAnsi="Arial" w:cs="Arial"/>
+        </w:rPr>
+        <w:t xml:space="preserve"> </w:t>
+      </w:r>
+      <w:r>
+        <w:rPr>
+          <w:rFonts w:ascii="Arial" w:hAnsi="Arial" w:cs="Arial"/>
+        </w:rPr>
+        <w:br/>
+      </w:r>
+      <w:r>
+        <w:rPr>
+          <w:rFonts w:ascii="Arial" w:hAnsi="Arial" w:cs="Arial"/>
+        </w:rPr>
+        <w:br/>
+        <w:t xml:space="preserve">Yes (Cookies are small files that a site or its service provider transfers to your computers hard drive through your Web browser (if you allow) that enables the sites or service providers </w:t>
+      </w:r>
+      <w:r>
+        <w:rPr>
+          <w:rFonts w:ascii="Arial" w:hAnsi="Arial" w:cs="Arial"/>
+        </w:rPr>
         <w:lastRenderedPageBreak/>
-        <w:t>What information do we collect?</w:t>
+        <w:t>systems to recognize your browser and capture and remember certain information</w:t>
+      </w:r>
+      <w:r>
+        <w:rPr>
+          <w:rFonts w:ascii="Arial" w:hAnsi="Arial" w:cs="Arial"/>
+        </w:rPr>
+        <w:br/>
+      </w:r>
+      <w:r>
+        <w:rPr>
+          <w:rFonts w:ascii="Arial" w:hAnsi="Arial" w:cs="Arial"/>
+        </w:rPr>
+        <w:br/>
+        <w:t>We use cookies to understand and save your preferences for future visits.</w:t>
+      </w:r>
+      <w:r>
+        <w:rPr>
+          <w:rFonts w:ascii="Arial" w:hAnsi="Arial" w:cs="Arial"/>
+        </w:rPr>
+        <w:br/>
+      </w:r>
+      <w:r>
+        <w:rPr>
+          <w:rFonts w:ascii="Arial" w:hAnsi="Arial" w:cs="Arial"/>
+        </w:rPr>
+        <w:br/>
+      </w:r>
+      <w:r>
+        <w:rPr>
+          <w:rStyle w:val="Strong"/>
+          <w:rFonts w:ascii="Arial" w:hAnsi="Arial" w:cs="Arial"/>
+        </w:rPr>
+        <w:t>Do we disclose any information to outside parties?</w:t>
       </w:r>
       <w:r>
         <w:rPr>
@@ -2541,269 +2850,6 @@
           <w:rFonts w:ascii="Arial" w:hAnsi="Arial" w:cs="Arial"/>
         </w:rPr>
         <w:br/>
-        <w:t xml:space="preserve">We collect information from you when you register on our site or place an order. </w:t>
-      </w:r>
-      <w:r>
-        <w:rPr>
-          <w:rFonts w:ascii="Arial" w:hAnsi="Arial" w:cs="Arial"/>
-        </w:rPr>
-        <w:br/>
-      </w:r>
-      <w:r>
-        <w:rPr>
-          <w:rFonts w:ascii="Arial" w:hAnsi="Arial" w:cs="Arial"/>
-        </w:rPr>
-        <w:br/>
-        <w:t>When ordering or registering on our site, as appropriate, you may be asked to enter your: name, e-mail address, mailing address, phone number or credit card information.</w:t>
-      </w:r>
-      <w:r>
-        <w:rPr>
-          <w:rFonts w:ascii="Arial" w:hAnsi="Arial" w:cs="Arial"/>
-        </w:rPr>
-        <w:br/>
-      </w:r>
-      <w:r>
-        <w:rPr>
-          <w:rFonts w:ascii="Arial" w:hAnsi="Arial" w:cs="Arial"/>
-        </w:rPr>
-        <w:br/>
-      </w:r>
-      <w:r>
-        <w:rPr>
-          <w:rStyle w:val="Strong"/>
-          <w:rFonts w:ascii="Arial" w:hAnsi="Arial" w:cs="Arial"/>
-        </w:rPr>
-        <w:t>What do we use your information for?</w:t>
-      </w:r>
-      <w:r>
-        <w:rPr>
-          <w:rFonts w:ascii="Arial" w:hAnsi="Arial" w:cs="Arial"/>
-        </w:rPr>
-        <w:t xml:space="preserve"> </w:t>
-      </w:r>
-      <w:r>
-        <w:rPr>
-          <w:rFonts w:ascii="Arial" w:hAnsi="Arial" w:cs="Arial"/>
-        </w:rPr>
-        <w:br/>
-      </w:r>
-      <w:r>
-        <w:rPr>
-          <w:rFonts w:ascii="Arial" w:hAnsi="Arial" w:cs="Arial"/>
-        </w:rPr>
-        <w:br/>
-        <w:t xml:space="preserve">Any of the information we collect from you may be used in one of the following ways: </w:t>
-      </w:r>
-      <w:r>
-        <w:rPr>
-          <w:rFonts w:ascii="Arial" w:hAnsi="Arial" w:cs="Arial"/>
-        </w:rPr>
-        <w:br/>
-      </w:r>
-      <w:r>
-        <w:rPr>
-          <w:rFonts w:ascii="Arial" w:hAnsi="Arial" w:cs="Arial"/>
-        </w:rPr>
-        <w:br/>
-        <w:t>; To personalize your experience</w:t>
-      </w:r>
-      <w:r>
-        <w:rPr>
-          <w:rFonts w:ascii="Arial" w:hAnsi="Arial" w:cs="Arial"/>
-        </w:rPr>
-        <w:br/>
-        <w:t>(your information helps us to better respond to your individual needs)</w:t>
-      </w:r>
-      <w:r>
-        <w:rPr>
-          <w:rFonts w:ascii="Arial" w:hAnsi="Arial" w:cs="Arial"/>
-        </w:rPr>
-        <w:br/>
-      </w:r>
-      <w:r>
-        <w:rPr>
-          <w:rFonts w:ascii="Arial" w:hAnsi="Arial" w:cs="Arial"/>
-        </w:rPr>
-        <w:br/>
-        <w:t>; To process transactions</w:t>
-      </w:r>
-    </w:p>
-    <w:p>
-      <w:pPr>
-        <w:rPr>
-          <w:rFonts w:ascii="Arial" w:hAnsi="Arial" w:cs="Arial"/>
-        </w:rPr>
-      </w:pPr>
-      <w:r>
-        <w:rPr>
-          <w:rFonts w:ascii="Arial" w:hAnsi="Arial" w:cs="Arial"/>
-        </w:rPr>
-        <w:t>Your information, whether public or private, will not be sold, exchanged, transferred, or given to any other company for any reason whatsoever, without your consent, other than for the express purpose of delivering the purchased product or service requested.</w:t>
-      </w:r>
-    </w:p>
-    <w:p>
-      <w:pPr>
-        <w:rPr>
-          <w:rFonts w:ascii="Arial" w:hAnsi="Arial" w:cs="Arial"/>
-        </w:rPr>
-      </w:pPr>
-      <w:r>
-        <w:rPr>
-          <w:rFonts w:ascii="Arial" w:hAnsi="Arial" w:cs="Arial"/>
-        </w:rPr>
-        <w:br/>
-      </w:r>
-      <w:r>
-        <w:rPr>
-          <w:rFonts w:ascii="Arial" w:hAnsi="Arial" w:cs="Arial"/>
-        </w:rPr>
-        <w:br/>
-      </w:r>
-      <w:r>
-        <w:rPr>
-          <w:rStyle w:val="Strong"/>
-          <w:rFonts w:ascii="Arial" w:hAnsi="Arial" w:cs="Arial"/>
-        </w:rPr>
-        <w:t>How do we protect your information?</w:t>
-      </w:r>
-      <w:r>
-        <w:rPr>
-          <w:rFonts w:ascii="Arial" w:hAnsi="Arial" w:cs="Arial"/>
-        </w:rPr>
-        <w:t xml:space="preserve"> </w:t>
-      </w:r>
-      <w:r>
-        <w:rPr>
-          <w:rFonts w:ascii="Arial" w:hAnsi="Arial" w:cs="Arial"/>
-        </w:rPr>
-        <w:br/>
-      </w:r>
-      <w:r>
-        <w:rPr>
-          <w:rFonts w:ascii="Arial" w:hAnsi="Arial" w:cs="Arial"/>
-        </w:rPr>
-        <w:br/>
-        <w:t xml:space="preserve">We implement a variety of security measures to maintain the safety of your personal information when you place an order or enter, submit, or access your personal information. </w:t>
-      </w:r>
-      <w:r>
-        <w:rPr>
-          <w:rFonts w:ascii="Arial" w:hAnsi="Arial" w:cs="Arial"/>
-        </w:rPr>
-        <w:br/>
-      </w:r>
-      <w:r>
-        <w:rPr>
-          <w:rFonts w:ascii="Arial" w:hAnsi="Arial" w:cs="Arial"/>
-        </w:rPr>
-        <w:br/>
-        <w:t>We offer the use of a secure server. All supplied sensitive/credit information is transmitted via Secure Socket Layer (SSL) technology and then encrypted into our Payment gateway providers database only to be accessible by those authorized with special access rights to such systems, and are required to?keep the information confidential.</w:t>
-      </w:r>
-      <w:r>
-        <w:rPr>
-          <w:rFonts w:ascii="Arial" w:hAnsi="Arial" w:cs="Arial"/>
-        </w:rPr>
-        <w:br/>
-      </w:r>
-      <w:r>
-        <w:rPr>
-          <w:rFonts w:ascii="Arial" w:hAnsi="Arial" w:cs="Arial"/>
-        </w:rPr>
-        <w:br/>
-        <w:t>After a transaction, your private information (credit cards, social security numbers, financials, etc.) will not be stored on our servers.</w:t>
-      </w:r>
-      <w:r>
-        <w:rPr>
-          <w:rFonts w:ascii="Arial" w:hAnsi="Arial" w:cs="Arial"/>
-        </w:rPr>
-        <w:br/>
-      </w:r>
-      <w:r>
-        <w:rPr>
-          <w:rFonts w:ascii="Arial" w:hAnsi="Arial" w:cs="Arial"/>
-        </w:rPr>
-        <w:br/>
-      </w:r>
-      <w:r>
-        <w:rPr>
-          <w:rStyle w:val="Strong"/>
-          <w:rFonts w:ascii="Arial" w:hAnsi="Arial" w:cs="Arial"/>
-        </w:rPr>
-        <w:t>Do we use cookies?</w:t>
-      </w:r>
-      <w:r>
-        <w:rPr>
-          <w:rFonts w:ascii="Arial" w:hAnsi="Arial" w:cs="Arial"/>
-        </w:rPr>
-        <w:t xml:space="preserve"> </w:t>
-      </w:r>
-      <w:r>
-        <w:rPr>
-          <w:rFonts w:ascii="Arial" w:hAnsi="Arial" w:cs="Arial"/>
-        </w:rPr>
-        <w:br/>
-      </w:r>
-      <w:r>
-        <w:rPr>
-          <w:rFonts w:ascii="Arial" w:hAnsi="Arial" w:cs="Arial"/>
-        </w:rPr>
-        <w:br/>
-        <w:t>Yes (Cookies are small files that a site or its service provider transfers to your computers hard drive through your Web browser (if you allow) that enables the sites or service providers systems to recognize your browser and capture and remember certain information</w:t>
-      </w:r>
-      <w:r>
-        <w:rPr>
-          <w:rFonts w:ascii="Arial" w:hAnsi="Arial" w:cs="Arial"/>
-        </w:rPr>
-        <w:br/>
-      </w:r>
-      <w:r>
-        <w:rPr>
-          <w:rFonts w:ascii="Arial" w:hAnsi="Arial" w:cs="Arial"/>
-        </w:rPr>
-        <w:br/>
-        <w:t>We use cookies to understand and save your preferences for future visits.</w:t>
-      </w:r>
-      <w:r>
-        <w:rPr>
-          <w:rFonts w:ascii="Arial" w:hAnsi="Arial" w:cs="Arial"/>
-        </w:rPr>
-        <w:br/>
-      </w:r>
-      <w:r>
-        <w:rPr>
-          <w:rFonts w:ascii="Arial" w:hAnsi="Arial" w:cs="Arial"/>
-        </w:rPr>
-        <w:br/>
-      </w:r>
-      <w:r>
-        <w:rPr>
-          <w:rStyle w:val="Strong"/>
-          <w:rFonts w:ascii="Arial" w:hAnsi="Arial" w:cs="Arial"/>
-        </w:rPr>
-        <w:t>Do we disclose any information to outside parties?</w:t>
-      </w:r>
-      <w:r>
-        <w:rPr>
-          <w:rFonts w:ascii="Arial" w:hAnsi="Arial" w:cs="Arial"/>
-        </w:rPr>
-        <w:t xml:space="preserve"> </w:t>
-      </w:r>
-      <w:r>
-        <w:rPr>
-          <w:rFonts w:ascii="Arial" w:hAnsi="Arial" w:cs="Arial"/>
-        </w:rPr>
-        <w:br/>
-      </w:r>
-      <w:r>
-        <w:rPr>
-          <w:rFonts w:ascii="Arial" w:hAnsi="Arial" w:cs="Arial"/>
-        </w:rPr>
-        <w:br/>
-      </w:r>
-      <w:r>
-        <w:rPr>
-          <w:rFonts w:ascii="Arial" w:hAnsi="Arial" w:cs="Arial"/>
-        </w:rPr>
-        <w:lastRenderedPageBreak/>
         <w:t>We do not sell, trade, or otherwise transfer to outside parties your personally identifiable information. This does not include trusted third parties who assist us in operating our website, conducting our business, or servicing you, so long as those parties agree to keep this information confidential. We may also release your information when we believe release is appropriate to comply with the law, enforce our site policies, or protect ours or others rights, property, or safety. However, non-personally identifiable visitor information may be provided to other parties for marketing, advertising, or other uses.</w:t>
       </w:r>
       <w:r>
@@ -3040,6 +3086,12 @@
           <w:rFonts w:ascii="Arial" w:hAnsi="Arial" w:cs="Arial"/>
         </w:rPr>
         <w:br/>
+      </w:r>
+      <w:r>
+        <w:rPr>
+          <w:rFonts w:ascii="Arial" w:hAnsi="Arial" w:cs="Arial"/>
+        </w:rPr>
+        <w:lastRenderedPageBreak/>
         <w:t>This policy was last modified on August 29, 2013</w:t>
       </w:r>
       <w:r>
@@ -3090,7 +3142,6 @@
         <w:rPr>
           <w:rFonts w:ascii="Arial" w:hAnsi="Arial" w:cs="Arial"/>
         </w:rPr>
-        <w:lastRenderedPageBreak/>
         <w:br/>
         <w:t>http://www.nwkidsshow.com</w:t>
       </w:r>

</xml_diff>

<commit_message>
Version 16: retailers no longer need to login to register. Added reCAPTCHA.
</commit_message>
<xml_diff>
--- a/README.docx
+++ b/README.docx
@@ -93,6 +93,21 @@
         <w:pStyle w:val="Heading2"/>
       </w:pPr>
       <w:r>
+        <w:t>Version 16</w:t>
+      </w:r>
+    </w:p>
+    <w:p>
+      <w:r>
+        <w:t>Retailers can register without logging in. Can see exhibitor reports without logging in. Use reCAPTCHA to secure the registration from bots.</w:t>
+      </w:r>
+      <w:bookmarkStart w:id="0" w:name="_GoBack"/>
+      <w:bookmarkEnd w:id="0"/>
+    </w:p>
+    <w:p>
+      <w:pPr>
+        <w:pStyle w:val="Heading2"/>
+      </w:pPr>
+      <w:r>
         <w:t>Version 15</w:t>
       </w:r>
     </w:p>
@@ -153,6 +168,7 @@
         <w:pStyle w:val="Heading2"/>
       </w:pPr>
       <w:r>
+        <w:lastRenderedPageBreak/>
         <w:t>Version 12</w:t>
       </w:r>
     </w:p>
@@ -168,7 +184,6 @@
     </w:p>
     <w:p>
       <w:r>
-        <w:lastRenderedPageBreak/>
         <w:t>Fix admin interface search box (only search on text fields and follow the inheritance)</w:t>
       </w:r>
       <w:r>
@@ -525,6 +540,66 @@
         <w:pStyle w:val="Heading1"/>
       </w:pPr>
       <w:r>
+        <w:t>reCAPTCHA</w:t>
+      </w:r>
+    </w:p>
+    <w:p>
+      <w:r>
+        <w:t>https://www.google.com/recaptcha</w:t>
+      </w:r>
+    </w:p>
+    <w:p>
+      <w:r>
+        <w:t>for localhost (dev environment)</w:t>
+      </w:r>
+    </w:p>
+    <w:p>
+      <w:r>
+        <w:t>Public Key:</w:t>
+      </w:r>
+      <w:r>
+        <w:tab/>
+        <w:t>6Lex6PMSAAAAAEelu8jreuaAmbIxPiehzsob8b5-</w:t>
+      </w:r>
+    </w:p>
+    <w:p>
+      <w:r>
+        <w:t>Private Key:</w:t>
+      </w:r>
+      <w:r>
+        <w:tab/>
+        <w:t>6Lex6PMSAAAAAI2nwQPSNvZ0M-23wndAfuGT4rU5</w:t>
+      </w:r>
+    </w:p>
+    <w:p>
+      <w:r>
+        <w:t>For nwkidsshow.com (global, so also for cakidsshow.com)</w:t>
+      </w:r>
+    </w:p>
+    <w:p>
+      <w:r>
+        <w:t>Public Key:</w:t>
+      </w:r>
+      <w:r>
+        <w:tab/>
+        <w:t>6Le--_MSAAAAAKf-nazKJW3wir0ilUNjCkFNgX0J</w:t>
+      </w:r>
+    </w:p>
+    <w:p>
+      <w:r>
+        <w:t>Private Key:</w:t>
+      </w:r>
+      <w:r>
+        <w:tab/>
+        <w:t>6Le--_MSAAAAALTTvcAhvvi801lzd10k4y76d-jx</w:t>
+      </w:r>
+    </w:p>
+    <w:p>
+      <w:pPr>
+        <w:pStyle w:val="Heading1"/>
+      </w:pPr>
+      <w:r>
+        <w:lastRenderedPageBreak/>
         <w:t>ADMIN</w:t>
       </w:r>
       <w:r>
@@ -580,11 +655,7 @@
         <w:t>)</w:t>
       </w:r>
       <w:r>
-        <w:t xml:space="preserve"> and you should see the page </w:t>
-      </w:r>
-      <w:r>
-        <w:lastRenderedPageBreak/>
-        <w:t>below:</w:t>
+        <w:t xml:space="preserve"> and you should see the page below:</w:t>
       </w:r>
       <w:r>
         <w:br/>
@@ -670,7 +741,11 @@
         </w:r>
       </w:hyperlink>
       <w:r>
-        <w:t>). You can click on the file to download to your local machine and then import into MySQL via Workbench.</w:t>
+        <w:t xml:space="preserve">). You can click on the file to download to your local </w:t>
+      </w:r>
+      <w:r>
+        <w:lastRenderedPageBreak/>
+        <w:t>machine and then import into MySQL via Workbench.</w:t>
       </w:r>
       <w:r>
         <w:br/>
@@ -725,7 +800,6 @@
         </w:numPr>
       </w:pPr>
       <w:r>
-        <w:lastRenderedPageBreak/>
         <w:t>Google App Engine is where you manage running apps.</w:t>
       </w:r>
       <w:r>
@@ -811,6 +885,7 @@
         <w:rPr>
           <w:noProof/>
         </w:rPr>
+        <w:lastRenderedPageBreak/>
         <w:drawing>
           <wp:inline distT="0" distB="0" distL="0" distR="0" wp14:anchorId="76CD74E2" wp14:editId="4309FBB6">
             <wp:extent cx="5943600" cy="2948305"/>
@@ -895,7 +970,6 @@
         </w:drawing>
       </w:r>
       <w:r>
-        <w:lastRenderedPageBreak/>
         <w:br/>
         <w:t xml:space="preserve">- </w:t>
       </w:r>
@@ -954,6 +1028,7 @@
         </w:numPr>
       </w:pPr>
       <w:r>
+        <w:lastRenderedPageBreak/>
         <w:t>DNS is hosted by enom (</w:t>
       </w:r>
       <w:hyperlink r:id="rId19" w:history="1">
@@ -1080,7 +1155,6 @@
         </w:numPr>
       </w:pPr>
       <w:r>
-        <w:lastRenderedPageBreak/>
         <w:t xml:space="preserve">Braintree is our payment gateway. There is a sandbox account (damienmac) at </w:t>
       </w:r>
       <w:r>
@@ -1140,6 +1214,7 @@
     </w:p>
     <w:p>
       <w:r>
+        <w:lastRenderedPageBreak/>
         <w:t>In the Actions menu on upper RHS select  Export Data</w:t>
       </w:r>
     </w:p>
@@ -1227,7 +1302,6 @@
     </w:p>
     <w:p>
       <w:r>
-        <w:lastRenderedPageBreak/>
         <w:t>Open MySQL Workbench -&gt; Admin -&gt; Data Import</w:t>
       </w:r>
       <w:r>
@@ -1306,6 +1380,7 @@
           <w:sz w:val="16"/>
           <w:szCs w:val="16"/>
         </w:rPr>
+        <w:lastRenderedPageBreak/>
         <w:t>22:06:08 Restoring C:\Users\Damien\Documents\NW Kids Show\2013-07-16-export\2013-07-16-export</w:t>
       </w:r>
       <w:r>
@@ -1415,137 +1490,137 @@
     </w:p>
     <w:p>
       <w:r>
+        <w:t xml:space="preserve">STEP 2: run a manage.py sqlall on the </w:t>
+      </w:r>
+      <w:r>
+        <w:rPr>
+          <w:u w:val="single"/>
+        </w:rPr>
+        <w:t>local dev environment</w:t>
+      </w:r>
+      <w:r>
+        <w:t xml:space="preserve"> and see the new column details as they will be expected in the datab</w:t>
+      </w:r>
+      <w:r>
+        <w:t>a</w:t>
+      </w:r>
+      <w:r>
+        <w:t>se:</w:t>
+      </w:r>
+    </w:p>
+    <w:p>
+      <w:pPr>
+        <w:rPr>
+          <w:rFonts w:ascii="Courier New" w:hAnsi="Courier New" w:cs="Courier New"/>
+        </w:rPr>
+      </w:pPr>
+      <w:r>
+        <w:rPr>
+          <w:rFonts w:ascii="Courier New" w:hAnsi="Courier New" w:cs="Courier New"/>
+        </w:rPr>
+        <w:t>CREATE TABLE `nwkidsshow_registration` (</w:t>
+      </w:r>
+      <w:r>
+        <w:rPr>
+          <w:rFonts w:ascii="Courier New" w:hAnsi="Courier New" w:cs="Courier New"/>
+        </w:rPr>
+        <w:br/>
+        <w:t>…</w:t>
+      </w:r>
+      <w:r>
+        <w:rPr>
+          <w:rFonts w:ascii="Courier New" w:hAnsi="Courier New" w:cs="Courier New"/>
+        </w:rPr>
+        <w:br/>
+        <w:t xml:space="preserve">    `booked_room` bool NOT NULL,</w:t>
+      </w:r>
+      <w:r>
+        <w:rPr>
+          <w:rFonts w:ascii="Courier New" w:hAnsi="Courier New" w:cs="Courier New"/>
+        </w:rPr>
+        <w:br/>
+        <w:t>…</w:t>
+      </w:r>
+      <w:r>
+        <w:rPr>
+          <w:rFonts w:ascii="Courier New" w:hAnsi="Courier New" w:cs="Courier New"/>
+        </w:rPr>
+        <w:br/>
+        <w:t>}</w:t>
+      </w:r>
+    </w:p>
+    <w:p>
+      <w:r>
+        <w:t xml:space="preserve">STEP 3: create </w:t>
+      </w:r>
+      <w:r>
+        <w:t>an ALTER command to add the column:</w:t>
+      </w:r>
+    </w:p>
+    <w:p>
+      <w:pPr>
+        <w:rPr>
+          <w:rFonts w:ascii="Courier New" w:hAnsi="Courier New" w:cs="Courier New"/>
+        </w:rPr>
+      </w:pPr>
+      <w:r>
+        <w:rPr>
+          <w:rFonts w:ascii="Courier New" w:hAnsi="Courier New" w:cs="Courier New"/>
+        </w:rPr>
+        <w:t>ALTER TABLE `nwkidsshow_registration` ADD COLUMN `booked_room` bool NOT NULL default false;</w:t>
+      </w:r>
+    </w:p>
+    <w:p>
+      <w:r>
+        <w:t>STEP 3.5 maybe bump the version number on app.yaml and update the details in nwkidsshow_db_history.txt</w:t>
+      </w:r>
+    </w:p>
+    <w:p>
+      <w:r>
+        <w:t xml:space="preserve">STEP 4: test it on the </w:t>
+      </w:r>
+      <w:r>
+        <w:rPr>
+          <w:u w:val="single"/>
+        </w:rPr>
+        <w:t>local dev environment</w:t>
+      </w:r>
+      <w:r>
+        <w:t xml:space="preserve"> by executing it on MySQL Workbench and examining the table, the new column, and its values.</w:t>
+      </w:r>
+      <w:r>
+        <w:t xml:space="preserve"> Try the admin console and make sure it comes up</w:t>
+      </w:r>
+    </w:p>
+    <w:p>
+      <w:r>
+        <w:t xml:space="preserve">STEP 5: </w:t>
+      </w:r>
+      <w:r>
+        <w:t xml:space="preserve">make all </w:t>
+      </w:r>
+      <w:r>
+        <w:t xml:space="preserve">the code changes - just </w:t>
+      </w:r>
+      <w:r>
+        <w:t xml:space="preserve">in the </w:t>
+      </w:r>
+      <w:r>
+        <w:rPr>
+          <w:u w:val="single"/>
+        </w:rPr>
+        <w:t>local dev environment</w:t>
+      </w:r>
+      <w:r>
+        <w:t xml:space="preserve"> -</w:t>
+      </w:r>
+      <w:r>
+        <w:t xml:space="preserve"> DO NOT PUSH TO PROD. Test it good.</w:t>
+      </w:r>
+    </w:p>
+    <w:p>
+      <w:r>
         <w:lastRenderedPageBreak/>
-        <w:t xml:space="preserve">STEP 2: run a manage.py sqlall on the </w:t>
-      </w:r>
-      <w:r>
-        <w:rPr>
-          <w:u w:val="single"/>
-        </w:rPr>
-        <w:t>local dev environment</w:t>
-      </w:r>
-      <w:r>
-        <w:t xml:space="preserve"> and see the new column details as they will be expected in the datab</w:t>
-      </w:r>
-      <w:r>
-        <w:t>a</w:t>
-      </w:r>
-      <w:r>
-        <w:t>se:</w:t>
-      </w:r>
-    </w:p>
-    <w:p>
-      <w:pPr>
-        <w:rPr>
-          <w:rFonts w:ascii="Courier New" w:hAnsi="Courier New" w:cs="Courier New"/>
-        </w:rPr>
-      </w:pPr>
-      <w:r>
-        <w:rPr>
-          <w:rFonts w:ascii="Courier New" w:hAnsi="Courier New" w:cs="Courier New"/>
-        </w:rPr>
-        <w:t>CREATE TABLE `nwkidsshow_registration` (</w:t>
-      </w:r>
-      <w:r>
-        <w:rPr>
-          <w:rFonts w:ascii="Courier New" w:hAnsi="Courier New" w:cs="Courier New"/>
-        </w:rPr>
-        <w:br/>
-        <w:t>…</w:t>
-      </w:r>
-      <w:r>
-        <w:rPr>
-          <w:rFonts w:ascii="Courier New" w:hAnsi="Courier New" w:cs="Courier New"/>
-        </w:rPr>
-        <w:br/>
-        <w:t xml:space="preserve">    `booked_room` bool NOT NULL,</w:t>
-      </w:r>
-      <w:r>
-        <w:rPr>
-          <w:rFonts w:ascii="Courier New" w:hAnsi="Courier New" w:cs="Courier New"/>
-        </w:rPr>
-        <w:br/>
-        <w:t>…</w:t>
-      </w:r>
-      <w:r>
-        <w:rPr>
-          <w:rFonts w:ascii="Courier New" w:hAnsi="Courier New" w:cs="Courier New"/>
-        </w:rPr>
-        <w:br/>
-        <w:t>}</w:t>
-      </w:r>
-    </w:p>
-    <w:p>
-      <w:r>
-        <w:t xml:space="preserve">STEP 3: create </w:t>
-      </w:r>
-      <w:r>
-        <w:t>an ALTER command to add the column:</w:t>
-      </w:r>
-    </w:p>
-    <w:p>
-      <w:pPr>
-        <w:rPr>
-          <w:rFonts w:ascii="Courier New" w:hAnsi="Courier New" w:cs="Courier New"/>
-        </w:rPr>
-      </w:pPr>
-      <w:r>
-        <w:rPr>
-          <w:rFonts w:ascii="Courier New" w:hAnsi="Courier New" w:cs="Courier New"/>
-        </w:rPr>
-        <w:t>ALTER TABLE `nwkidsshow_registration` ADD COLUMN `booked_room` bool NOT NULL default false;</w:t>
-      </w:r>
-    </w:p>
-    <w:p>
-      <w:r>
-        <w:t>STEP 3.5 maybe bump the version number on app.yaml and update the details in nwkidsshow_db_history.txt</w:t>
-      </w:r>
-    </w:p>
-    <w:p>
-      <w:r>
-        <w:t xml:space="preserve">STEP 4: test it on the </w:t>
-      </w:r>
-      <w:r>
-        <w:rPr>
-          <w:u w:val="single"/>
-        </w:rPr>
-        <w:t>local dev environment</w:t>
-      </w:r>
-      <w:r>
-        <w:t xml:space="preserve"> by executing it on MySQL Workbench and examining the table, the new column, and its values.</w:t>
-      </w:r>
-      <w:r>
-        <w:t xml:space="preserve"> Try the admin console and make sure it comes up</w:t>
-      </w:r>
-    </w:p>
-    <w:p>
-      <w:r>
-        <w:t xml:space="preserve">STEP 5: </w:t>
-      </w:r>
-      <w:r>
-        <w:t xml:space="preserve">make all </w:t>
-      </w:r>
-      <w:r>
-        <w:t xml:space="preserve">the code changes - just </w:t>
-      </w:r>
-      <w:r>
-        <w:t xml:space="preserve">in the </w:t>
-      </w:r>
-      <w:r>
-        <w:rPr>
-          <w:u w:val="single"/>
-        </w:rPr>
-        <w:t>local dev environment</w:t>
-      </w:r>
-      <w:r>
-        <w:t xml:space="preserve"> -</w:t>
-      </w:r>
-      <w:r>
-        <w:t xml:space="preserve"> DO NOT PUSH TO PROD. Test it good.</w:t>
-      </w:r>
-    </w:p>
-    <w:p>
-      <w:r>
         <w:t>STEP 6: make a B</w:t>
       </w:r>
       <w:r>
@@ -1791,29 +1866,18 @@
       <w:r>
         <w:t>[ ] separate NWKS and CKS lines lists (because some reps in CA can’t show those lines in NW) and right now there is one list per exhibitor regardless of show.</w:t>
       </w:r>
-      <w:bookmarkStart w:id="0" w:name="_GoBack"/>
-      <w:bookmarkEnd w:id="0"/>
     </w:p>
     <w:p>
       <w:pPr>
         <w:spacing w:after="240"/>
       </w:pPr>
       <w:r>
-        <w:t>[ ] i</w:t>
-      </w:r>
-      <w:r>
-        <w:t>s there a way to figure out duplicate line names for each show?</w:t>
-      </w:r>
-    </w:p>
-    <w:p>
-      <w:r>
-        <w:t xml:space="preserve">[ ] </w:t>
-      </w:r>
-      <w:r>
-        <w:t>I need to see how many assistants are attending.</w:t>
-      </w:r>
-      <w:r>
-        <w:t xml:space="preserve"> </w:t>
+        <w:t>[ ] is there a way to figure out duplicate line names for each show?</w:t>
+      </w:r>
+    </w:p>
+    <w:p>
+      <w:r>
+        <w:t xml:space="preserve">[ ] I need to see how many assistants are attending. </w:t>
       </w:r>
     </w:p>
     <w:p>
@@ -1828,10 +1892,7 @@
     </w:p>
     <w:p>
       <w:r>
-        <w:t xml:space="preserve"> </w:t>
-      </w:r>
-      <w:r>
-        <w:t>[ ] Show needs a room reservation deadline and put it in the “important dates” section.</w:t>
+        <w:t xml:space="preserve"> [ ] Show needs a room reservation deadline and put it in the “important dates” section.</w:t>
       </w:r>
     </w:p>
     <w:p>

</xml_diff>

<commit_message>
Version 17: separate lines between nwks and cks.
</commit_message>
<xml_diff>
--- a/README.docx
+++ b/README.docx
@@ -33,7 +33,7 @@
         <w:t xml:space="preserve">Version </w:t>
       </w:r>
       <w:r>
-        <w:t>15</w:t>
+        <w:t>17</w:t>
       </w:r>
     </w:p>
     <w:p>
@@ -45,8 +45,13 @@
       </w:r>
     </w:p>
     <w:p>
-      <w:r>
-        <w:t>Django 1.4, upgraded to 1.5.</w:t>
+      <w:proofErr w:type="spellStart"/>
+      <w:r>
+        <w:t>Django</w:t>
+      </w:r>
+      <w:proofErr w:type="spellEnd"/>
+      <w:r>
+        <w:t xml:space="preserve"> 1.4, upgraded to 1.5.</w:t>
       </w:r>
     </w:p>
     <w:p>
@@ -74,11 +79,27 @@
     </w:p>
     <w:p>
       <w:r>
+        <w:t>Braintree</w:t>
+      </w:r>
+    </w:p>
+    <w:p>
+      <w:proofErr w:type="spellStart"/>
+      <w:proofErr w:type="gramStart"/>
+      <w:r>
+        <w:t>reCAPTCHA</w:t>
+      </w:r>
+      <w:proofErr w:type="spellEnd"/>
+      <w:proofErr w:type="gramEnd"/>
+    </w:p>
+    <w:p>
+      <w:proofErr w:type="spellStart"/>
+      <w:r>
         <w:t>E</w:t>
       </w:r>
       <w:r>
         <w:t>tc</w:t>
       </w:r>
+      <w:proofErr w:type="spellEnd"/>
     </w:p>
     <w:p>
       <w:pPr>
@@ -93,15 +114,47 @@
         <w:pStyle w:val="Heading2"/>
       </w:pPr>
       <w:r>
+        <w:t>Version 17</w:t>
+      </w:r>
+    </w:p>
+    <w:p>
+      <w:proofErr w:type="gramStart"/>
+      <w:r>
+        <w:t>separate</w:t>
+      </w:r>
+      <w:proofErr w:type="gramEnd"/>
+      <w:r>
+        <w:t xml:space="preserve"> NWKS and CKS lines lists. Need to run conversion routine by hitting convert-lines on one of the sites, so backup the version 16 database first.</w:t>
+      </w:r>
+    </w:p>
+    <w:p>
+      <w:pPr>
+        <w:pStyle w:val="Heading2"/>
+      </w:pPr>
+      <w:r>
         <w:t>Version 16</w:t>
       </w:r>
     </w:p>
     <w:p>
       <w:r>
-        <w:t>Retailers can register without logging in. Can see exhibitor reports without logging in. Use reCAPTCHA to secure the registration from bots.</w:t>
-      </w:r>
-      <w:bookmarkStart w:id="0" w:name="_GoBack"/>
-      <w:bookmarkEnd w:id="0"/>
+        <w:t xml:space="preserve">Retailers can register without logging in. </w:t>
+      </w:r>
+      <w:proofErr w:type="gramStart"/>
+      <w:r>
+        <w:t>Can see exhibitor reports without logging in.</w:t>
+      </w:r>
+      <w:proofErr w:type="gramEnd"/>
+      <w:r>
+        <w:t xml:space="preserve"> Use </w:t>
+      </w:r>
+      <w:proofErr w:type="spellStart"/>
+      <w:r>
+        <w:t>reCAPTCHA</w:t>
+      </w:r>
+      <w:proofErr w:type="spellEnd"/>
+      <w:r>
+        <w:t xml:space="preserve"> to secure the registration from bots.</w:t>
+      </w:r>
     </w:p>
     <w:p>
       <w:pPr>
@@ -112,9 +165,27 @@
       </w:r>
     </w:p>
     <w:p>
-      <w:r>
-        <w:t>Re-built my local dev environment after disk crash. Updated show times just for CKS.</w:t>
-      </w:r>
+      <w:proofErr w:type="gramStart"/>
+      <w:r>
+        <w:t xml:space="preserve">Re-built my local </w:t>
+      </w:r>
+      <w:proofErr w:type="spellStart"/>
+      <w:r>
+        <w:t>dev</w:t>
+      </w:r>
+      <w:proofErr w:type="spellEnd"/>
+      <w:r>
+        <w:t xml:space="preserve"> environment after disk crash.</w:t>
+      </w:r>
+      <w:proofErr w:type="gramEnd"/>
+      <w:r>
+        <w:t xml:space="preserve"> </w:t>
+      </w:r>
+      <w:proofErr w:type="gramStart"/>
+      <w:r>
+        <w:t>Updated show times just for CKS.</w:t>
+      </w:r>
+      <w:proofErr w:type="gramEnd"/>
     </w:p>
     <w:p>
       <w:pPr>
@@ -126,13 +197,41 @@
     </w:p>
     <w:p>
       <w:r>
-        <w:t xml:space="preserve">Allow Exhibitors to run the reports on other exhibitors. Allow superusers and testex to register in prod </w:t>
-      </w:r>
-      <w:r>
-        <w:t xml:space="preserve">(and dev) </w:t>
-      </w:r>
-      <w:r>
-        <w:t xml:space="preserve">and pay through the Braintree test account instead of the real one. Use </w:t>
+        <w:t xml:space="preserve">Allow Exhibitors to run the reports on other exhibitors. Allow </w:t>
+      </w:r>
+      <w:proofErr w:type="spellStart"/>
+      <w:r>
+        <w:t>superusers</w:t>
+      </w:r>
+      <w:proofErr w:type="spellEnd"/>
+      <w:r>
+        <w:t xml:space="preserve"> and </w:t>
+      </w:r>
+      <w:proofErr w:type="spellStart"/>
+      <w:r>
+        <w:t>testex</w:t>
+      </w:r>
+      <w:proofErr w:type="spellEnd"/>
+      <w:r>
+        <w:t xml:space="preserve"> to register in prod </w:t>
+      </w:r>
+      <w:r>
+        <w:t xml:space="preserve">(and </w:t>
+      </w:r>
+      <w:proofErr w:type="spellStart"/>
+      <w:r>
+        <w:t>dev</w:t>
+      </w:r>
+      <w:proofErr w:type="spellEnd"/>
+      <w:r>
+        <w:t xml:space="preserve">) </w:t>
+      </w:r>
+      <w:r>
+        <w:t xml:space="preserve">and pay through the Braintree test account instead of the real one. </w:t>
+      </w:r>
+      <w:proofErr w:type="gramStart"/>
+      <w:r>
+        <w:t xml:space="preserve">Use </w:t>
       </w:r>
       <w:r>
         <w:t>4111111111111111</w:t>
@@ -140,6 +239,7 @@
       <w:r>
         <w:t>.</w:t>
       </w:r>
+      <w:proofErr w:type="gramEnd"/>
       <w:r>
         <w:t xml:space="preserve"> Fixed the activity links to buttons and lined-up, re-worded.</w:t>
       </w:r>
@@ -149,12 +249,21 @@
         <w:pStyle w:val="Heading2"/>
       </w:pPr>
       <w:r>
+        <w:lastRenderedPageBreak/>
         <w:t>Version 13</w:t>
       </w:r>
     </w:p>
     <w:p>
       <w:r>
-        <w:t>Used some app.yaml regex magic and now serve up the apple icons correctly – no more 404s in the logs for these.</w:t>
+        <w:t xml:space="preserve">Used some </w:t>
+      </w:r>
+      <w:proofErr w:type="spellStart"/>
+      <w:r>
+        <w:t>app.yaml</w:t>
+      </w:r>
+      <w:proofErr w:type="spellEnd"/>
+      <w:r>
+        <w:t xml:space="preserve"> regex magic and now serve up the apple icons correctly – no more 404s in the logs for these.</w:t>
       </w:r>
       <w:r>
         <w:t xml:space="preserve"> Note: serving up static files from GAE does not work – not allowed to open and read files in static </w:t>
@@ -168,7 +277,6 @@
         <w:pStyle w:val="Heading2"/>
       </w:pPr>
       <w:r>
-        <w:lastRenderedPageBreak/>
         <w:t>Version 12</w:t>
       </w:r>
     </w:p>
@@ -205,7 +313,15 @@
         <w:t>No errors o</w:t>
       </w:r>
       <w:r>
-        <w:t xml:space="preserve">n add-user not finding a banner; Seed new cakidsshow retailers; </w:t>
+        <w:t xml:space="preserve">n add-user not finding a banner; Seed new </w:t>
+      </w:r>
+      <w:proofErr w:type="spellStart"/>
+      <w:r>
+        <w:t>cakidsshow</w:t>
+      </w:r>
+      <w:proofErr w:type="spellEnd"/>
+      <w:r>
+        <w:t xml:space="preserve"> retailers; </w:t>
       </w:r>
       <w:r>
         <w:t>Seed L</w:t>
@@ -223,20 +339,62 @@
       </w:r>
     </w:p>
     <w:p>
-      <w:r>
-        <w:t>New banner and colors, fonts to match. New Menu Bar.</w:t>
-      </w:r>
-      <w:r>
-        <w:t xml:space="preserve"> New favicon for cks. Unique banner per page </w:t>
+      <w:proofErr w:type="gramStart"/>
+      <w:r>
+        <w:t>New banner and colors, fonts to match.</w:t>
+      </w:r>
+      <w:proofErr w:type="gramEnd"/>
+      <w:r>
+        <w:t xml:space="preserve"> </w:t>
+      </w:r>
+      <w:proofErr w:type="gramStart"/>
+      <w:r>
+        <w:t>New Menu Bar.</w:t>
+      </w:r>
+      <w:proofErr w:type="gramEnd"/>
+      <w:r>
+        <w:t xml:space="preserve"> </w:t>
+      </w:r>
+      <w:proofErr w:type="gramStart"/>
+      <w:r>
+        <w:t xml:space="preserve">New favicon for </w:t>
+      </w:r>
+      <w:proofErr w:type="spellStart"/>
+      <w:r>
+        <w:t>cks</w:t>
+      </w:r>
+      <w:proofErr w:type="spellEnd"/>
+      <w:r>
+        <w:t>.</w:t>
+      </w:r>
+      <w:proofErr w:type="gramEnd"/>
+      <w:r>
+        <w:t xml:space="preserve"> </w:t>
+      </w:r>
+      <w:proofErr w:type="gramStart"/>
+      <w:r>
+        <w:t xml:space="preserve">Unique banner per page </w:t>
       </w:r>
       <w:r>
         <w:t>with a somewhat unique image</w:t>
       </w:r>
       <w:r>
-        <w:t>. Add-user admin page gets a venue picker.</w:t>
-      </w:r>
-      <w:r>
-        <w:t xml:space="preserve"> Applied the new website to NWKS as well, split the different css out into different files.</w:t>
+        <w:t>.</w:t>
+      </w:r>
+      <w:proofErr w:type="gramEnd"/>
+      <w:r>
+        <w:t xml:space="preserve"> Add-user admin page gets a venue picker.</w:t>
+      </w:r>
+      <w:r>
+        <w:t xml:space="preserve"> Applied the new website to NWKS as well, split the different </w:t>
+      </w:r>
+      <w:proofErr w:type="spellStart"/>
+      <w:r>
+        <w:t>css</w:t>
+      </w:r>
+      <w:proofErr w:type="spellEnd"/>
+      <w:r>
+        <w:t xml:space="preserve"> out into different files.</w:t>
       </w:r>
     </w:p>
     <w:p>
@@ -249,8 +407,13 @@
     </w:p>
     <w:p>
       <w:r>
-        <w:t>Braintree integrated for payment processing (Sandbox and Prod). Don’t let them register for shows already registered for. Don’t let them pay for registrations they have already paid for. Privacy Policy.</w:t>
-      </w:r>
+        <w:t xml:space="preserve">Braintree integrated for payment processing (Sandbox and Prod). Don’t let them register for shows already registered for. Don’t let them pay for registrations they have already paid for. </w:t>
+      </w:r>
+      <w:proofErr w:type="gramStart"/>
+      <w:r>
+        <w:t>Privacy Policy.</w:t>
+      </w:r>
+      <w:proofErr w:type="gramEnd"/>
     </w:p>
     <w:p>
       <w:pPr>
@@ -273,8 +436,21 @@
           <w:szCs w:val="26"/>
         </w:rPr>
       </w:pPr>
-      <w:r>
-        <w:t>cakidsshow.com supportted, t</w:t>
+      <w:proofErr w:type="gramStart"/>
+      <w:r>
+        <w:t>cakidsshow.com</w:t>
+      </w:r>
+      <w:proofErr w:type="gramEnd"/>
+      <w:r>
+        <w:t xml:space="preserve"> </w:t>
+      </w:r>
+      <w:proofErr w:type="spellStart"/>
+      <w:r>
+        <w:t>supportted</w:t>
+      </w:r>
+      <w:proofErr w:type="spellEnd"/>
+      <w:r>
+        <w:t>, t</w:t>
       </w:r>
       <w:r>
         <w:rPr>
@@ -292,7 +468,15 @@
         <w:t xml:space="preserve"> U</w:t>
       </w:r>
       <w:r>
-        <w:t>se app.yaml to serve up di</w:t>
+        <w:t xml:space="preserve">se </w:t>
+      </w:r>
+      <w:proofErr w:type="spellStart"/>
+      <w:r>
+        <w:t>app.yaml</w:t>
+      </w:r>
+      <w:proofErr w:type="spellEnd"/>
+      <w:r>
+        <w:t xml:space="preserve"> to serve up di</w:t>
       </w:r>
       <w:r>
         <w:rPr>
@@ -311,7 +495,39 @@
     </w:p>
     <w:p>
       <w:r>
-        <w:t>BUG FIX: closed one day too soon cuz of __gt and not __gte; BUG FIX: GAE datetime objects in UTC so registration closed several hours t</w:t>
+        <w:t xml:space="preserve">BUG FIX: closed one day too soon </w:t>
+      </w:r>
+      <w:proofErr w:type="spellStart"/>
+      <w:r>
+        <w:t>cuz</w:t>
+      </w:r>
+      <w:proofErr w:type="spellEnd"/>
+      <w:r>
+        <w:t xml:space="preserve"> of __</w:t>
+      </w:r>
+      <w:proofErr w:type="spellStart"/>
+      <w:r>
+        <w:t>gt</w:t>
+      </w:r>
+      <w:proofErr w:type="spellEnd"/>
+      <w:r>
+        <w:t xml:space="preserve"> and not __</w:t>
+      </w:r>
+      <w:proofErr w:type="spellStart"/>
+      <w:r>
+        <w:t>gte</w:t>
+      </w:r>
+      <w:proofErr w:type="spellEnd"/>
+      <w:r>
+        <w:t xml:space="preserve">; BUG FIX: GAE </w:t>
+      </w:r>
+      <w:proofErr w:type="spellStart"/>
+      <w:r>
+        <w:t>datetime</w:t>
+      </w:r>
+      <w:proofErr w:type="spellEnd"/>
+      <w:r>
+        <w:t xml:space="preserve"> objects in UTC so registration closed several hours t</w:t>
       </w:r>
       <w:r>
         <w:t>oo soon; BUG FIX: Retails shoul</w:t>
@@ -400,7 +616,31 @@
     </w:p>
     <w:p>
       <w:r>
-        <w:t>Note that nwkidsshow_show_retailers and nwkidsshow_show_exhibitors is an artifact created by django and not me. Regardless, it seems redundant with the other path from retailer to show. I don’t feel like fixing it though.</w:t>
+        <w:t xml:space="preserve">Note that </w:t>
+      </w:r>
+      <w:proofErr w:type="spellStart"/>
+      <w:r>
+        <w:t>nwkidsshow_show_retailers</w:t>
+      </w:r>
+      <w:proofErr w:type="spellEnd"/>
+      <w:r>
+        <w:t xml:space="preserve"> and </w:t>
+      </w:r>
+      <w:proofErr w:type="spellStart"/>
+      <w:r>
+        <w:t>nwkidsshow_show_exhibitors</w:t>
+      </w:r>
+      <w:proofErr w:type="spellEnd"/>
+      <w:r>
+        <w:t xml:space="preserve"> is an artifact created by </w:t>
+      </w:r>
+      <w:proofErr w:type="spellStart"/>
+      <w:r>
+        <w:t>django</w:t>
+      </w:r>
+      <w:proofErr w:type="spellEnd"/>
+      <w:r>
+        <w:t xml:space="preserve"> and not me. Regardless, it seems redundant with the other path from retailer to show. I don’t feel like fixing it though.</w:t>
       </w:r>
     </w:p>
     <w:p>
@@ -416,14 +656,32 @@
       <w:r>
         <w:t xml:space="preserve">I use </w:t>
       </w:r>
+      <w:proofErr w:type="spellStart"/>
       <w:r>
         <w:rPr>
           <w:b/>
         </w:rPr>
         <w:t>PyCharm</w:t>
       </w:r>
-      <w:r>
-        <w:t xml:space="preserve"> because all of the Django and Google App Engine commands I use are built-in, not to mention Git Hub integration.</w:t>
+      <w:proofErr w:type="spellEnd"/>
+      <w:r>
+        <w:t xml:space="preserve"> because all of the </w:t>
+      </w:r>
+      <w:proofErr w:type="spellStart"/>
+      <w:r>
+        <w:t>Django</w:t>
+      </w:r>
+      <w:proofErr w:type="spellEnd"/>
+      <w:r>
+        <w:t xml:space="preserve"> and Google App Engine commands I use are built-in, not to mention </w:t>
+      </w:r>
+      <w:proofErr w:type="spellStart"/>
+      <w:r>
+        <w:t>Git</w:t>
+      </w:r>
+      <w:proofErr w:type="spellEnd"/>
+      <w:r>
+        <w:t xml:space="preserve"> Hub integration.</w:t>
       </w:r>
     </w:p>
     <w:p>
@@ -446,20 +704,46 @@
         <w:t>MySQL Workbench</w:t>
       </w:r>
       <w:r>
-        <w:t xml:space="preserve"> to manage the local db and run queries.</w:t>
+        <w:t xml:space="preserve"> to manage the local </w:t>
+      </w:r>
+      <w:proofErr w:type="spellStart"/>
+      <w:r>
+        <w:t>db</w:t>
+      </w:r>
+      <w:proofErr w:type="spellEnd"/>
+      <w:r>
+        <w:t xml:space="preserve"> and run queries.</w:t>
       </w:r>
     </w:p>
     <w:p>
       <w:pPr>
         <w:pStyle w:val="Heading2"/>
       </w:pPr>
-      <w:r>
-        <w:t>manage.py commands</w:t>
-      </w:r>
-    </w:p>
-    <w:p>
-      <w:r>
-        <w:t>when you create a new database, you need to run “syncdb”. But since then, I have not used many manage.py commands. Others of interest might be: “reset”, but maybe dangerous.</w:t>
+      <w:proofErr w:type="gramStart"/>
+      <w:r>
+        <w:t>manage.py</w:t>
+      </w:r>
+      <w:proofErr w:type="gramEnd"/>
+      <w:r>
+        <w:t xml:space="preserve"> commands</w:t>
+      </w:r>
+    </w:p>
+    <w:p>
+      <w:proofErr w:type="gramStart"/>
+      <w:r>
+        <w:t>when</w:t>
+      </w:r>
+      <w:proofErr w:type="gramEnd"/>
+      <w:r>
+        <w:t xml:space="preserve"> you create a new database, you need to run “</w:t>
+      </w:r>
+      <w:proofErr w:type="spellStart"/>
+      <w:r>
+        <w:t>syncdb</w:t>
+      </w:r>
+      <w:proofErr w:type="spellEnd"/>
+      <w:r>
+        <w:t>”. But since then, I have not used many manage.py commands. Others of interest might be: “reset”, but maybe dangerous.</w:t>
       </w:r>
     </w:p>
     <w:p>
@@ -471,8 +755,13 @@
       </w:r>
     </w:p>
     <w:p>
-      <w:r>
-        <w:t>Using Google App Engine with storage in Google Cloud SQL. See below for login and dashboard information.</w:t>
+      <w:proofErr w:type="gramStart"/>
+      <w:r>
+        <w:t>Using Google App Engine with storage in Google Cloud SQL.</w:t>
+      </w:r>
+      <w:proofErr w:type="gramEnd"/>
+      <w:r>
+        <w:t xml:space="preserve"> See below for login and dashboard information.</w:t>
       </w:r>
     </w:p>
     <w:p>
@@ -499,11 +788,32 @@
           <w:numId w:val="3"/>
         </w:numPr>
       </w:pPr>
-      <w:r>
-        <w:t>edit app.yaml and change “version”. I am using just integers right now.</w:t>
-      </w:r>
-      <w:r>
-        <w:t xml:space="preserve"> Don’t confuse “version” with django version.</w:t>
+      <w:proofErr w:type="gramStart"/>
+      <w:r>
+        <w:t>edit</w:t>
+      </w:r>
+      <w:proofErr w:type="gramEnd"/>
+      <w:r>
+        <w:t xml:space="preserve"> </w:t>
+      </w:r>
+      <w:proofErr w:type="spellStart"/>
+      <w:r>
+        <w:t>app.yaml</w:t>
+      </w:r>
+      <w:proofErr w:type="spellEnd"/>
+      <w:r>
+        <w:t xml:space="preserve"> and change “version”. I am using just integers right now.</w:t>
+      </w:r>
+      <w:r>
+        <w:t xml:space="preserve"> Don’t confuse “version” with </w:t>
+      </w:r>
+      <w:proofErr w:type="spellStart"/>
+      <w:r>
+        <w:t>django</w:t>
+      </w:r>
+      <w:proofErr w:type="spellEnd"/>
+      <w:r>
+        <w:t xml:space="preserve"> version.</w:t>
       </w:r>
     </w:p>
     <w:p>
@@ -520,7 +830,23 @@
     </w:p>
     <w:p>
       <w:r>
-        <w:t>In Pycharm (with the “upper” nwkidsshow project open) select Tools -&gt; google App Engine -&gt; Upload App Engine app… but the “…”</w:t>
+        <w:t xml:space="preserve">In </w:t>
+      </w:r>
+      <w:proofErr w:type="spellStart"/>
+      <w:r>
+        <w:t>Pycharm</w:t>
+      </w:r>
+      <w:proofErr w:type="spellEnd"/>
+      <w:r>
+        <w:t xml:space="preserve"> (with the “upper” </w:t>
+      </w:r>
+      <w:proofErr w:type="spellStart"/>
+      <w:r>
+        <w:t>nwkidsshow</w:t>
+      </w:r>
+      <w:proofErr w:type="spellEnd"/>
+      <w:r>
+        <w:t xml:space="preserve"> project open) select Tools -&gt; google App Engine -&gt; Upload App Engine app… but the “…”</w:t>
       </w:r>
       <w:r>
         <w:t xml:space="preserve"> is misl</w:t>
@@ -539,9 +865,13 @@
       <w:pPr>
         <w:pStyle w:val="Heading1"/>
       </w:pPr>
+      <w:proofErr w:type="spellStart"/>
+      <w:proofErr w:type="gramStart"/>
       <w:r>
         <w:t>reCAPTCHA</w:t>
       </w:r>
+      <w:proofErr w:type="spellEnd"/>
+      <w:proofErr w:type="gramEnd"/>
     </w:p>
     <w:p>
       <w:r>
@@ -549,49 +879,67 @@
       </w:r>
     </w:p>
     <w:p>
-      <w:r>
-        <w:t>for localhost (dev environment)</w:t>
-      </w:r>
-    </w:p>
-    <w:p>
-      <w:r>
-        <w:t>Public Key:</w:t>
-      </w:r>
-      <w:r>
-        <w:tab/>
-        <w:t>6Lex6PMSAAAAAEelu8jreuaAmbIxPiehzsob8b5-</w:t>
-      </w:r>
-    </w:p>
-    <w:p>
-      <w:r>
-        <w:t>Private Key:</w:t>
-      </w:r>
-      <w:r>
-        <w:tab/>
-        <w:t>6Lex6PMSAAAAAI2nwQPSNvZ0M-23wndAfuGT4rU5</w:t>
-      </w:r>
-    </w:p>
-    <w:p>
-      <w:r>
-        <w:t>For nwkidsshow.com (global, so also for cakidsshow.com)</w:t>
-      </w:r>
-    </w:p>
-    <w:p>
-      <w:r>
-        <w:t>Public Key:</w:t>
-      </w:r>
-      <w:r>
-        <w:tab/>
-        <w:t>6Le--_MSAAAAAKf-nazKJW3wir0ilUNjCkFNgX0J</w:t>
-      </w:r>
-    </w:p>
-    <w:p>
-      <w:r>
-        <w:t>Private Key:</w:t>
-      </w:r>
-      <w:r>
-        <w:tab/>
-        <w:t>6Le--_MSAAAAALTTvcAhvvi801lzd10k4y76d-jx</w:t>
+      <w:proofErr w:type="gramStart"/>
+      <w:r>
+        <w:t>if</w:t>
+      </w:r>
+      <w:proofErr w:type="gramEnd"/>
+      <w:r>
+        <w:t xml:space="preserve"> </w:t>
+      </w:r>
+      <w:proofErr w:type="spellStart"/>
+      <w:r>
+        <w:t>running_in_prod</w:t>
+      </w:r>
+      <w:proofErr w:type="spellEnd"/>
+      <w:r>
+        <w:t>:</w:t>
+      </w:r>
+    </w:p>
+    <w:p>
+      <w:r>
+        <w:t xml:space="preserve">    RECAPTCHA_PUBLIC_</w:t>
+      </w:r>
+      <w:proofErr w:type="gramStart"/>
+      <w:r>
+        <w:t>KEY  =</w:t>
+      </w:r>
+      <w:proofErr w:type="gramEnd"/>
+      <w:r>
+        <w:t xml:space="preserve"> '6LdeOfQSAAAAAEH6TDetkpLNM0MEuIVhLPJ1-Kox'</w:t>
+      </w:r>
+    </w:p>
+    <w:p>
+      <w:r>
+        <w:t xml:space="preserve">    RECAPTCHA_PRIVATE_KEY = '6LdeOfQSAAAAAGF-Ku8-xCr_l4JvhlulUslXndC-'</w:t>
+      </w:r>
+    </w:p>
+    <w:p>
+      <w:proofErr w:type="gramStart"/>
+      <w:r>
+        <w:t>else</w:t>
+      </w:r>
+      <w:proofErr w:type="gramEnd"/>
+      <w:r>
+        <w:t>:</w:t>
+      </w:r>
+    </w:p>
+    <w:p>
+      <w:r>
+        <w:t xml:space="preserve">    RECAPTCHA_PUBLIC_</w:t>
+      </w:r>
+      <w:proofErr w:type="gramStart"/>
+      <w:r>
+        <w:t>KEY  =</w:t>
+      </w:r>
+      <w:proofErr w:type="gramEnd"/>
+      <w:r>
+        <w:t xml:space="preserve"> '6Lex6PMSAAAAAEelu8jreuaAmbIxPiehzsob8b5-'</w:t>
+      </w:r>
+    </w:p>
+    <w:p>
+      <w:r>
+        <w:t xml:space="preserve">    RECAPTCHA_PRIVATE_KEY = '6Lex6PMSAAAAAI2nwQPSNvZ0M-23wndAfuGT4rU5'</w:t>
       </w:r>
     </w:p>
     <w:p>
@@ -713,7 +1061,15 @@
         <w:t>Cloud Storage Console</w:t>
       </w:r>
       <w:r>
-        <w:t xml:space="preserve"> is where the manual db exports get put.</w:t>
+        <w:t xml:space="preserve"> is where the manual </w:t>
+      </w:r>
+      <w:proofErr w:type="spellStart"/>
+      <w:r>
+        <w:t>db</w:t>
+      </w:r>
+      <w:proofErr w:type="spellEnd"/>
+      <w:r>
+        <w:t xml:space="preserve"> exports get put.</w:t>
       </w:r>
       <w:r>
         <w:br/>
@@ -869,7 +1225,15 @@
       </w:r>
       <w:r>
         <w:br/>
-        <w:t>click on nwkidsshow to see a big dashboard with lots to do, like:</w:t>
+        <w:t xml:space="preserve">click on </w:t>
+      </w:r>
+      <w:proofErr w:type="spellStart"/>
+      <w:r>
+        <w:t>nwkidsshow</w:t>
+      </w:r>
+      <w:proofErr w:type="spellEnd"/>
+      <w:r>
+        <w:t xml:space="preserve"> to see a big dashboard with lots to do, like:</w:t>
       </w:r>
       <w:r>
         <w:br/>
@@ -985,9 +1349,19 @@
           <w:numId w:val="2"/>
         </w:numPr>
       </w:pPr>
-      <w:r>
-        <w:t>Github, I have two repositories, one for the “inner” app:</w:t>
-      </w:r>
+      <w:proofErr w:type="spellStart"/>
+      <w:r>
+        <w:t>Github</w:t>
+      </w:r>
+      <w:proofErr w:type="spellEnd"/>
+      <w:r>
+        <w:t>, I have two repositories, one for the “inner” app</w:t>
+      </w:r>
+      <w:proofErr w:type="gramStart"/>
+      <w:r>
+        <w:t>:</w:t>
+      </w:r>
+      <w:proofErr w:type="gramEnd"/>
       <w:r>
         <w:br/>
       </w:r>
@@ -1016,7 +1390,15 @@
       </w:hyperlink>
       <w:r>
         <w:br/>
-        <w:t>It is linked to PyCharm and all files updated before push or after successful test.</w:t>
+        <w:t xml:space="preserve">It is linked to </w:t>
+      </w:r>
+      <w:proofErr w:type="spellStart"/>
+      <w:r>
+        <w:t>PyCharm</w:t>
+      </w:r>
+      <w:proofErr w:type="spellEnd"/>
+      <w:r>
+        <w:t xml:space="preserve"> and all files updated before push or after successful test.</w:t>
       </w:r>
     </w:p>
     <w:p>
@@ -1029,7 +1411,15 @@
       </w:pPr>
       <w:r>
         <w:lastRenderedPageBreak/>
-        <w:t>DNS is hosted by enom (</w:t>
+        <w:t xml:space="preserve">DNS is hosted by </w:t>
+      </w:r>
+      <w:proofErr w:type="spellStart"/>
+      <w:r>
+        <w:t>enom</w:t>
+      </w:r>
+      <w:proofErr w:type="spellEnd"/>
+      <w:r>
+        <w:t xml:space="preserve"> (</w:t>
       </w:r>
       <w:hyperlink r:id="rId19" w:history="1">
         <w:r>
@@ -1040,7 +1430,15 @@
         </w:r>
       </w:hyperlink>
       <w:r>
-        <w:t xml:space="preserve"> as “lmacielinski”)</w:t>
+        <w:t xml:space="preserve"> as “</w:t>
+      </w:r>
+      <w:proofErr w:type="spellStart"/>
+      <w:r>
+        <w:t>lmacielinski</w:t>
+      </w:r>
+      <w:proofErr w:type="spellEnd"/>
+      <w:r>
+        <w:t>”)</w:t>
       </w:r>
       <w:r>
         <w:br/>
@@ -1155,13 +1553,37 @@
         </w:numPr>
       </w:pPr>
       <w:r>
-        <w:t xml:space="preserve">Braintree is our payment gateway. There is a sandbox account (damienmac) at </w:t>
+        <w:t>Braintree is our payment gateway. There is a sandbox account (</w:t>
+      </w:r>
+      <w:proofErr w:type="spellStart"/>
+      <w:r>
+        <w:t>damienmac</w:t>
+      </w:r>
+      <w:proofErr w:type="spellEnd"/>
+      <w:r>
+        <w:t xml:space="preserve">) at </w:t>
       </w:r>
       <w:r>
         <w:t>https://sandbox.braintreegateway.com</w:t>
       </w:r>
       <w:r>
-        <w:t xml:space="preserve"> and a production environment (for both nwkidsshow and cakidsshow) at </w:t>
+        <w:t xml:space="preserve"> and a production environment (for both </w:t>
+      </w:r>
+      <w:proofErr w:type="spellStart"/>
+      <w:r>
+        <w:t>nwkidsshow</w:t>
+      </w:r>
+      <w:proofErr w:type="spellEnd"/>
+      <w:r>
+        <w:t xml:space="preserve"> and </w:t>
+      </w:r>
+      <w:proofErr w:type="spellStart"/>
+      <w:r>
+        <w:t>cakidsshow</w:t>
+      </w:r>
+      <w:proofErr w:type="spellEnd"/>
+      <w:r>
+        <w:t xml:space="preserve">) at </w:t>
       </w:r>
       <w:hyperlink r:id="rId24" w:history="1">
         <w:r>
@@ -1172,7 +1594,15 @@
         </w:r>
       </w:hyperlink>
       <w:r>
-        <w:t xml:space="preserve"> (lmacielinski).</w:t>
+        <w:t xml:space="preserve"> (</w:t>
+      </w:r>
+      <w:proofErr w:type="spellStart"/>
+      <w:r>
+        <w:t>lmacielinski</w:t>
+      </w:r>
+      <w:proofErr w:type="spellEnd"/>
+      <w:r>
+        <w:t>).</w:t>
       </w:r>
     </w:p>
     <w:p>
@@ -1190,7 +1620,15 @@
     </w:p>
     <w:p>
       <w:r>
-        <w:t>Select “Google Cloud SQL” and the nwkidsshow instance, currently:</w:t>
+        <w:t xml:space="preserve">Select “Google Cloud SQL” and the </w:t>
+      </w:r>
+      <w:proofErr w:type="spellStart"/>
+      <w:r>
+        <w:t>nwkidsshow</w:t>
+      </w:r>
+      <w:proofErr w:type="spellEnd"/>
+      <w:r>
+        <w:t xml:space="preserve"> instance, currently:</w:t>
       </w:r>
       <w:r>
         <w:br/>
@@ -1208,14 +1646,35 @@
             <w:szCs w:val="20"/>
             <w:shd w:val="clear" w:color="auto" w:fill="FFFFFF"/>
           </w:rPr>
-          <w:t>nwkidsshow.com:nwkidsshowdb:instance1</w:t>
+          <w:t>nwkidsshow.com</w:t>
         </w:r>
+        <w:proofErr w:type="gramStart"/>
+        <w:r>
+          <w:rPr>
+            <w:rStyle w:val="Hyperlink"/>
+            <w:rFonts w:ascii="Arial" w:hAnsi="Arial" w:cs="Arial"/>
+            <w:color w:val="4272DB"/>
+            <w:sz w:val="20"/>
+            <w:szCs w:val="20"/>
+            <w:shd w:val="clear" w:color="auto" w:fill="FFFFFF"/>
+          </w:rPr>
+          <w:t>:nwkidsshowdb:instance1</w:t>
+        </w:r>
+        <w:proofErr w:type="gramEnd"/>
       </w:hyperlink>
     </w:p>
     <w:p>
       <w:r>
         <w:lastRenderedPageBreak/>
-        <w:t>In the Actions menu on upper RHS select  Export Data</w:t>
+        <w:t xml:space="preserve">In the Actions menu on upper RHS </w:t>
+      </w:r>
+      <w:proofErr w:type="gramStart"/>
+      <w:r>
+        <w:t>select  Export</w:t>
+      </w:r>
+      <w:proofErr w:type="gramEnd"/>
+      <w:r>
+        <w:t xml:space="preserve"> Data</w:t>
       </w:r>
     </w:p>
     <w:p>
@@ -1287,12 +1746,42 @@
           <w:szCs w:val="20"/>
           <w:shd w:val="clear" w:color="auto" w:fill="EBEFF9"/>
         </w:rPr>
-        <w:t>Exporting instance nwkidsshow.com:nwkidsshowdb:instance1 to gs://nwkidsshow-backups/2013-07-05-export.gz</w:t>
-      </w:r>
-    </w:p>
-    <w:p>
-      <w:r>
-        <w:t>Log in to the cloud console – cloud storage link above and download the exported gz file to your local machine (right-click, save-as)</w:t>
+        <w:t>Exporting instance nwkidsshow.com</w:t>
+      </w:r>
+      <w:proofErr w:type="gramStart"/>
+      <w:r>
+        <w:rPr>
+          <w:rFonts w:ascii="Arial" w:hAnsi="Arial" w:cs="Arial"/>
+          <w:color w:val="000000"/>
+          <w:sz w:val="20"/>
+          <w:szCs w:val="20"/>
+          <w:shd w:val="clear" w:color="auto" w:fill="EBEFF9"/>
+        </w:rPr>
+        <w:t>:nwkidsshowdb:instance1</w:t>
+      </w:r>
+      <w:proofErr w:type="gramEnd"/>
+      <w:r>
+        <w:rPr>
+          <w:rFonts w:ascii="Arial" w:hAnsi="Arial" w:cs="Arial"/>
+          <w:color w:val="000000"/>
+          <w:sz w:val="20"/>
+          <w:szCs w:val="20"/>
+          <w:shd w:val="clear" w:color="auto" w:fill="EBEFF9"/>
+        </w:rPr>
+        <w:t xml:space="preserve"> to gs://nwkidsshow-backups/2013-07-05-export.gz</w:t>
+      </w:r>
+    </w:p>
+    <w:p>
+      <w:r>
+        <w:t xml:space="preserve">Log in to the cloud console – cloud storage link above and download the exported </w:t>
+      </w:r>
+      <w:proofErr w:type="spellStart"/>
+      <w:r>
+        <w:t>gz</w:t>
+      </w:r>
+      <w:proofErr w:type="spellEnd"/>
+      <w:r>
+        <w:t xml:space="preserve"> file to your local machine (right-click, save-as)</w:t>
       </w:r>
     </w:p>
     <w:p>
@@ -1390,24 +1879,60 @@
           <w:szCs w:val="16"/>
         </w:rPr>
         <w:cr/>
-        <w:t>Running: mysql.exe --defaults-extra-file="c:\users\damien\appdata\local\temp\tmpb_jvnd.cnf"  --host=localhost --user=root --port=3306 --default-character-set=utf8 --comments &lt; "C:\\Users\\Damien\\Documents\\NW Kids Show\\2013-07-16-export\\2013-07-16-export"</w:t>
-      </w:r>
+        <w:t>Running: mysql.exe --defaults-extra-file="c:\users\damien\appdata\local\temp\tmpb_jvnd.cnf</w:t>
+      </w:r>
+      <w:proofErr w:type="gramStart"/>
       <w:r>
         <w:rPr>
           <w:rFonts w:ascii="Courier New" w:hAnsi="Courier New" w:cs="Courier New"/>
           <w:sz w:val="16"/>
           <w:szCs w:val="16"/>
         </w:rPr>
-        <w:cr/>
-        <w:t>22:06:28 Import of C:\Users\Damien\Documents\NW Kids Show\2013-07-16-export\2013-07-16-export has finished</w:t>
-      </w:r>
+        <w:t>"  --</w:t>
+      </w:r>
+      <w:proofErr w:type="gramEnd"/>
       <w:r>
         <w:rPr>
           <w:rFonts w:ascii="Courier New" w:hAnsi="Courier New" w:cs="Courier New"/>
           <w:sz w:val="16"/>
           <w:szCs w:val="16"/>
         </w:rPr>
+        <w:t>host=</w:t>
+      </w:r>
+      <w:proofErr w:type="spellStart"/>
+      <w:r>
+        <w:rPr>
+          <w:rFonts w:ascii="Courier New" w:hAnsi="Courier New" w:cs="Courier New"/>
+          <w:sz w:val="16"/>
+          <w:szCs w:val="16"/>
+        </w:rPr>
+        <w:t>localhost</w:t>
+      </w:r>
+      <w:proofErr w:type="spellEnd"/>
+      <w:r>
+        <w:rPr>
+          <w:rFonts w:ascii="Courier New" w:hAnsi="Courier New" w:cs="Courier New"/>
+          <w:sz w:val="16"/>
+          <w:szCs w:val="16"/>
+        </w:rPr>
+        <w:t xml:space="preserve"> --user=root --port=3306 --default-character-set=utf8 --comments &lt; "C:\\Users\\Damien\\Documents\\NW Kids Show\\2013-07-16-export\\2013-07-16-export"</w:t>
+      </w:r>
+      <w:r>
+        <w:rPr>
+          <w:rFonts w:ascii="Courier New" w:hAnsi="Courier New" w:cs="Courier New"/>
+          <w:sz w:val="16"/>
+          <w:szCs w:val="16"/>
+        </w:rPr>
         <w:cr/>
+        <w:t>22:06:28 Import of C:\Users\Damien\Documents\NW Kids Show\2013-07-16-export\2013-07-16-export has finished</w:t>
+      </w:r>
+      <w:r>
+        <w:rPr>
+          <w:rFonts w:ascii="Courier New" w:hAnsi="Courier New" w:cs="Courier New"/>
+          <w:sz w:val="16"/>
+          <w:szCs w:val="16"/>
+        </w:rPr>
+        <w:cr/>
       </w:r>
     </w:p>
     <w:p>
@@ -1419,26 +1944,82 @@
       </w:r>
     </w:p>
     <w:p>
-      <w:r>
-        <w:t>select * from nwkidsshow_exhibitor</w:t>
-      </w:r>
-    </w:p>
-    <w:p>
-      <w:r>
-        <w:t>select * from auth_user</w:t>
-      </w:r>
-    </w:p>
-    <w:p>
-      <w:r>
-        <w:t>select * from nwkidsshow_exhibitor e, auth_user u</w:t>
-      </w:r>
-      <w:r>
-        <w:br/>
-        <w:t>where e.user_id = u.id and</w:t>
-      </w:r>
-      <w:r>
-        <w:br/>
-        <w:t>must_change_password = '1';</w:t>
+      <w:proofErr w:type="gramStart"/>
+      <w:r>
+        <w:t>select</w:t>
+      </w:r>
+      <w:proofErr w:type="gramEnd"/>
+      <w:r>
+        <w:t xml:space="preserve"> * from </w:t>
+      </w:r>
+      <w:proofErr w:type="spellStart"/>
+      <w:r>
+        <w:t>nwkidsshow_exhibitor</w:t>
+      </w:r>
+      <w:proofErr w:type="spellEnd"/>
+    </w:p>
+    <w:p>
+      <w:proofErr w:type="gramStart"/>
+      <w:r>
+        <w:t>select</w:t>
+      </w:r>
+      <w:proofErr w:type="gramEnd"/>
+      <w:r>
+        <w:t xml:space="preserve"> * from </w:t>
+      </w:r>
+      <w:proofErr w:type="spellStart"/>
+      <w:r>
+        <w:t>auth_user</w:t>
+      </w:r>
+      <w:proofErr w:type="spellEnd"/>
+    </w:p>
+    <w:p>
+      <w:proofErr w:type="gramStart"/>
+      <w:r>
+        <w:t>select</w:t>
+      </w:r>
+      <w:proofErr w:type="gramEnd"/>
+      <w:r>
+        <w:t xml:space="preserve"> * from </w:t>
+      </w:r>
+      <w:proofErr w:type="spellStart"/>
+      <w:r>
+        <w:t>nwkidsshow_exhibitor</w:t>
+      </w:r>
+      <w:proofErr w:type="spellEnd"/>
+      <w:r>
+        <w:t xml:space="preserve"> e, </w:t>
+      </w:r>
+      <w:proofErr w:type="spellStart"/>
+      <w:r>
+        <w:t>auth_user</w:t>
+      </w:r>
+      <w:proofErr w:type="spellEnd"/>
+      <w:r>
+        <w:t xml:space="preserve"> u</w:t>
+      </w:r>
+      <w:r>
+        <w:br/>
+        <w:t xml:space="preserve">where </w:t>
+      </w:r>
+      <w:proofErr w:type="spellStart"/>
+      <w:r>
+        <w:t>e.user_id</w:t>
+      </w:r>
+      <w:proofErr w:type="spellEnd"/>
+      <w:r>
+        <w:t xml:space="preserve"> = u.id and</w:t>
+      </w:r>
+      <w:r>
+        <w:br/>
+      </w:r>
+      <w:proofErr w:type="spellStart"/>
+      <w:r>
+        <w:t>must_change_password</w:t>
+      </w:r>
+      <w:proofErr w:type="spellEnd"/>
+      <w:r>
+        <w:t xml:space="preserve"> = '1';</w:t>
       </w:r>
     </w:p>
     <w:p>
@@ -1465,7 +2046,21 @@
         <w:rPr>
           <w:u w:val="single"/>
         </w:rPr>
-        <w:t>local dev environment</w:t>
+        <w:t xml:space="preserve">local </w:t>
+      </w:r>
+      <w:proofErr w:type="spellStart"/>
+      <w:r>
+        <w:rPr>
+          <w:u w:val="single"/>
+        </w:rPr>
+        <w:t>dev</w:t>
+      </w:r>
+      <w:proofErr w:type="spellEnd"/>
+      <w:r>
+        <w:rPr>
+          <w:u w:val="single"/>
+        </w:rPr>
+        <w:t xml:space="preserve"> environment</w:t>
       </w:r>
       <w:r>
         <w:t>.</w:t>
@@ -1485,18 +2080,70 @@
         <w:rPr>
           <w:rFonts w:ascii="Courier New" w:hAnsi="Courier New" w:cs="Courier New"/>
         </w:rPr>
-        <w:t xml:space="preserve">    booked_room = models.BooleanField()</w:t>
-      </w:r>
-    </w:p>
-    <w:p>
-      <w:r>
-        <w:t xml:space="preserve">STEP 2: run a manage.py sqlall on the </w:t>
+        <w:t xml:space="preserve">    </w:t>
+      </w:r>
+      <w:proofErr w:type="spellStart"/>
+      <w:r>
+        <w:rPr>
+          <w:rFonts w:ascii="Courier New" w:hAnsi="Courier New" w:cs="Courier New"/>
+        </w:rPr>
+        <w:t>booked_room</w:t>
+      </w:r>
+      <w:proofErr w:type="spellEnd"/>
+      <w:r>
+        <w:rPr>
+          <w:rFonts w:ascii="Courier New" w:hAnsi="Courier New" w:cs="Courier New"/>
+        </w:rPr>
+        <w:t xml:space="preserve"> = </w:t>
+      </w:r>
+      <w:proofErr w:type="spellStart"/>
+      <w:proofErr w:type="gramStart"/>
+      <w:r>
+        <w:rPr>
+          <w:rFonts w:ascii="Courier New" w:hAnsi="Courier New" w:cs="Courier New"/>
+        </w:rPr>
+        <w:t>models.BooleanField</w:t>
+      </w:r>
+      <w:proofErr w:type="spellEnd"/>
+      <w:r>
+        <w:rPr>
+          <w:rFonts w:ascii="Courier New" w:hAnsi="Courier New" w:cs="Courier New"/>
+        </w:rPr>
+        <w:t>()</w:t>
+      </w:r>
+      <w:proofErr w:type="gramEnd"/>
+    </w:p>
+    <w:p>
+      <w:r>
+        <w:t xml:space="preserve">STEP 2: run a manage.py </w:t>
+      </w:r>
+      <w:proofErr w:type="spellStart"/>
+      <w:r>
+        <w:t>sqlall</w:t>
+      </w:r>
+      <w:proofErr w:type="spellEnd"/>
+      <w:r>
+        <w:t xml:space="preserve"> on the </w:t>
       </w:r>
       <w:r>
         <w:rPr>
           <w:u w:val="single"/>
         </w:rPr>
-        <w:t>local dev environment</w:t>
+        <w:t xml:space="preserve">local </w:t>
+      </w:r>
+      <w:proofErr w:type="spellStart"/>
+      <w:r>
+        <w:rPr>
+          <w:u w:val="single"/>
+        </w:rPr>
+        <w:t>dev</w:t>
+      </w:r>
+      <w:proofErr w:type="spellEnd"/>
+      <w:r>
+        <w:rPr>
+          <w:u w:val="single"/>
+        </w:rPr>
+        <w:t xml:space="preserve"> environment</w:t>
       </w:r>
       <w:r>
         <w:t xml:space="preserve"> and see the new column details as they will be expected in the datab</w:t>
@@ -1518,12 +2165,26 @@
         <w:rPr>
           <w:rFonts w:ascii="Courier New" w:hAnsi="Courier New" w:cs="Courier New"/>
         </w:rPr>
-        <w:t>CREATE TABLE `nwkidsshow_registration` (</w:t>
-      </w:r>
+        <w:t>CREATE TABLE `</w:t>
+      </w:r>
+      <w:proofErr w:type="spellStart"/>
       <w:r>
         <w:rPr>
           <w:rFonts w:ascii="Courier New" w:hAnsi="Courier New" w:cs="Courier New"/>
         </w:rPr>
+        <w:t>nwkidsshow_registration</w:t>
+      </w:r>
+      <w:proofErr w:type="spellEnd"/>
+      <w:r>
+        <w:rPr>
+          <w:rFonts w:ascii="Courier New" w:hAnsi="Courier New" w:cs="Courier New"/>
+        </w:rPr>
+        <w:t>` (</w:t>
+      </w:r>
+      <w:r>
+        <w:rPr>
+          <w:rFonts w:ascii="Courier New" w:hAnsi="Courier New" w:cs="Courier New"/>
+        </w:rPr>
         <w:br/>
         <w:t>…</w:t>
       </w:r>
@@ -1532,15 +2193,51 @@
           <w:rFonts w:ascii="Courier New" w:hAnsi="Courier New" w:cs="Courier New"/>
         </w:rPr>
         <w:br/>
-        <w:t xml:space="preserve">    `booked_room` bool NOT NULL,</w:t>
-      </w:r>
+        <w:t xml:space="preserve">    `</w:t>
+      </w:r>
+      <w:proofErr w:type="spellStart"/>
       <w:r>
         <w:rPr>
           <w:rFonts w:ascii="Courier New" w:hAnsi="Courier New" w:cs="Courier New"/>
         </w:rPr>
+        <w:t>booked_room</w:t>
+      </w:r>
+      <w:proofErr w:type="spellEnd"/>
+      <w:r>
+        <w:rPr>
+          <w:rFonts w:ascii="Courier New" w:hAnsi="Courier New" w:cs="Courier New"/>
+        </w:rPr>
+        <w:t xml:space="preserve">` </w:t>
+      </w:r>
+      <w:proofErr w:type="spellStart"/>
+      <w:r>
+        <w:rPr>
+          <w:rFonts w:ascii="Courier New" w:hAnsi="Courier New" w:cs="Courier New"/>
+        </w:rPr>
+        <w:t>bool</w:t>
+      </w:r>
+      <w:proofErr w:type="spellEnd"/>
+      <w:r>
+        <w:rPr>
+          <w:rFonts w:ascii="Courier New" w:hAnsi="Courier New" w:cs="Courier New"/>
+        </w:rPr>
+        <w:t xml:space="preserve"> NOT </w:t>
+      </w:r>
+      <w:proofErr w:type="gramStart"/>
+      <w:r>
+        <w:rPr>
+          <w:rFonts w:ascii="Courier New" w:hAnsi="Courier New" w:cs="Courier New"/>
+        </w:rPr>
+        <w:t>NULL,</w:t>
+      </w:r>
+      <w:r>
+        <w:rPr>
+          <w:rFonts w:ascii="Courier New" w:hAnsi="Courier New" w:cs="Courier New"/>
+        </w:rPr>
         <w:br/>
         <w:t>…</w:t>
       </w:r>
+      <w:proofErr w:type="gramEnd"/>
       <w:r>
         <w:rPr>
           <w:rFonts w:ascii="Courier New" w:hAnsi="Courier New" w:cs="Courier New"/>
@@ -1567,12 +2264,62 @@
         <w:rPr>
           <w:rFonts w:ascii="Courier New" w:hAnsi="Courier New" w:cs="Courier New"/>
         </w:rPr>
-        <w:t>ALTER TABLE `nwkidsshow_registration` ADD COLUMN `booked_room` bool NOT NULL default false;</w:t>
-      </w:r>
-    </w:p>
-    <w:p>
-      <w:r>
-        <w:t>STEP 3.5 maybe bump the version number on app.yaml and update the details in nwkidsshow_db_history.txt</w:t>
+        <w:t>ALTER TABLE `</w:t>
+      </w:r>
+      <w:proofErr w:type="spellStart"/>
+      <w:r>
+        <w:rPr>
+          <w:rFonts w:ascii="Courier New" w:hAnsi="Courier New" w:cs="Courier New"/>
+        </w:rPr>
+        <w:t>nwkidsshow_registration</w:t>
+      </w:r>
+      <w:proofErr w:type="spellEnd"/>
+      <w:r>
+        <w:rPr>
+          <w:rFonts w:ascii="Courier New" w:hAnsi="Courier New" w:cs="Courier New"/>
+        </w:rPr>
+        <w:t>` ADD COLUMN `</w:t>
+      </w:r>
+      <w:proofErr w:type="spellStart"/>
+      <w:r>
+        <w:rPr>
+          <w:rFonts w:ascii="Courier New" w:hAnsi="Courier New" w:cs="Courier New"/>
+        </w:rPr>
+        <w:t>booked_room</w:t>
+      </w:r>
+      <w:proofErr w:type="spellEnd"/>
+      <w:r>
+        <w:rPr>
+          <w:rFonts w:ascii="Courier New" w:hAnsi="Courier New" w:cs="Courier New"/>
+        </w:rPr>
+        <w:t xml:space="preserve">` </w:t>
+      </w:r>
+      <w:proofErr w:type="spellStart"/>
+      <w:r>
+        <w:rPr>
+          <w:rFonts w:ascii="Courier New" w:hAnsi="Courier New" w:cs="Courier New"/>
+        </w:rPr>
+        <w:t>bool</w:t>
+      </w:r>
+      <w:proofErr w:type="spellEnd"/>
+      <w:r>
+        <w:rPr>
+          <w:rFonts w:ascii="Courier New" w:hAnsi="Courier New" w:cs="Courier New"/>
+        </w:rPr>
+        <w:t xml:space="preserve"> NOT NULL default false;</w:t>
+      </w:r>
+    </w:p>
+    <w:p>
+      <w:r>
+        <w:t xml:space="preserve">STEP 3.5 maybe bump the version number on </w:t>
+      </w:r>
+      <w:proofErr w:type="spellStart"/>
+      <w:r>
+        <w:t>app.yaml</w:t>
+      </w:r>
+      <w:proofErr w:type="spellEnd"/>
+      <w:r>
+        <w:t xml:space="preserve"> and update the details in nwkidsshow_db_history.txt</w:t>
       </w:r>
     </w:p>
     <w:p>
@@ -1583,7 +2330,21 @@
         <w:rPr>
           <w:u w:val="single"/>
         </w:rPr>
-        <w:t>local dev environment</w:t>
+        <w:t xml:space="preserve">local </w:t>
+      </w:r>
+      <w:proofErr w:type="spellStart"/>
+      <w:r>
+        <w:rPr>
+          <w:u w:val="single"/>
+        </w:rPr>
+        <w:t>dev</w:t>
+      </w:r>
+      <w:proofErr w:type="spellEnd"/>
+      <w:r>
+        <w:rPr>
+          <w:u w:val="single"/>
+        </w:rPr>
+        <w:t xml:space="preserve"> environment</w:t>
       </w:r>
       <w:r>
         <w:t xml:space="preserve"> by executing it on MySQL Workbench and examining the table, the new column, and its values.</w:t>
@@ -1609,7 +2370,21 @@
         <w:rPr>
           <w:u w:val="single"/>
         </w:rPr>
-        <w:t>local dev environment</w:t>
+        <w:t xml:space="preserve">local </w:t>
+      </w:r>
+      <w:proofErr w:type="spellStart"/>
+      <w:r>
+        <w:rPr>
+          <w:u w:val="single"/>
+        </w:rPr>
+        <w:t>dev</w:t>
+      </w:r>
+      <w:proofErr w:type="spellEnd"/>
+      <w:r>
+        <w:rPr>
+          <w:u w:val="single"/>
+        </w:rPr>
+        <w:t xml:space="preserve"> environment</w:t>
       </w:r>
       <w:r>
         <w:t xml:space="preserve"> -</w:t>
@@ -1751,13 +2526,21 @@
     </w:p>
     <w:p>
       <w:r>
-        <w:t>Install PyCh</w:t>
+        <w:t xml:space="preserve">Install </w:t>
+      </w:r>
+      <w:proofErr w:type="spellStart"/>
+      <w:r>
+        <w:t>PyCh</w:t>
       </w:r>
       <w:r>
         <w:t>a</w:t>
       </w:r>
       <w:r>
-        <w:t>rm (3.0 this time)</w:t>
+        <w:t>rm</w:t>
+      </w:r>
+      <w:proofErr w:type="spellEnd"/>
+      <w:r>
+        <w:t xml:space="preserve"> (3.0 this time)</w:t>
       </w:r>
     </w:p>
     <w:p>
@@ -1772,7 +2555,23 @@
         <w:t>MySQL-python-1.2.3.win-amd64-py2.7.exe</w:t>
       </w:r>
       <w:r>
-        <w:t xml:space="preserve"> and run it – don’t mess around with pip, easy_install, etc. I think this installs the connector and MySQLdb or something. There is a1.2.5 out now, maybe update? (</w:t>
+        <w:t xml:space="preserve"> and run it – don’t mess around with pip, </w:t>
+      </w:r>
+      <w:proofErr w:type="spellStart"/>
+      <w:r>
+        <w:t>easy_install</w:t>
+      </w:r>
+      <w:proofErr w:type="spellEnd"/>
+      <w:r>
+        <w:t xml:space="preserve">, etc. I think this installs the connector and </w:t>
+      </w:r>
+      <w:proofErr w:type="spellStart"/>
+      <w:r>
+        <w:t>MySQLdb</w:t>
+      </w:r>
+      <w:proofErr w:type="spellEnd"/>
+      <w:r>
+        <w:t xml:space="preserve"> or something. There is a1.2.5 out now, maybe update? (</w:t>
       </w:r>
       <w:hyperlink r:id="rId29" w:history="1">
         <w:r>
@@ -1799,115 +2598,248 @@
     </w:p>
     <w:p>
       <w:r>
-        <w:t>I did not have the following libraries checked in to GitHub (note I did not run any installers for these and did not copy from Lib/site-packages)</w:t>
-      </w:r>
-    </w:p>
-    <w:p>
-      <w:r>
-        <w:t xml:space="preserve">braintree – download the zip and copied just the braintree </w:t>
+        <w:t xml:space="preserve">I did not have the following libraries checked in to </w:t>
+      </w:r>
+      <w:proofErr w:type="spellStart"/>
+      <w:r>
+        <w:t>GitHub</w:t>
+      </w:r>
+      <w:proofErr w:type="spellEnd"/>
+      <w:r>
+        <w:t xml:space="preserve"> (note I did not run any installers for these and did not copy from Lib/site-packages)</w:t>
+      </w:r>
+    </w:p>
+    <w:p>
+      <w:proofErr w:type="spellStart"/>
+      <w:proofErr w:type="gramStart"/>
+      <w:r>
+        <w:t>braintree</w:t>
+      </w:r>
+      <w:proofErr w:type="spellEnd"/>
+      <w:proofErr w:type="gramEnd"/>
+      <w:r>
+        <w:t xml:space="preserve"> – download the zip and copied just the </w:t>
+      </w:r>
+      <w:proofErr w:type="spellStart"/>
+      <w:r>
+        <w:t>braintree</w:t>
+      </w:r>
+      <w:proofErr w:type="spellEnd"/>
+      <w:r>
+        <w:t xml:space="preserve"> </w:t>
       </w:r>
       <w:r>
         <w:t>folder into the tree (under top folder).</w:t>
       </w:r>
     </w:p>
     <w:p>
-      <w:r>
-        <w:t xml:space="preserve">django_localflavor_us – zip from github, </w:t>
+      <w:proofErr w:type="spellStart"/>
+      <w:r>
+        <w:t>django_localflavor_us</w:t>
+      </w:r>
+      <w:proofErr w:type="spellEnd"/>
+      <w:r>
+        <w:t xml:space="preserve"> – zip from </w:t>
+      </w:r>
+      <w:proofErr w:type="spellStart"/>
+      <w:r>
+        <w:t>github</w:t>
+      </w:r>
+      <w:proofErr w:type="spellEnd"/>
+      <w:r>
+        <w:t xml:space="preserve">, </w:t>
       </w:r>
       <w:r>
         <w:t>copy just that folder into tree (under top folder).</w:t>
       </w:r>
     </w:p>
     <w:p>
+      <w:proofErr w:type="spellStart"/>
       <w:r>
         <w:t>django_localflavor_ca</w:t>
       </w:r>
-      <w:r>
-        <w:t xml:space="preserve"> - zip from github, </w:t>
+      <w:proofErr w:type="spellEnd"/>
+      <w:r>
+        <w:t xml:space="preserve"> - zip from </w:t>
+      </w:r>
+      <w:proofErr w:type="spellStart"/>
+      <w:proofErr w:type="gramStart"/>
+      <w:r>
+        <w:t>github</w:t>
+      </w:r>
+      <w:proofErr w:type="spellEnd"/>
+      <w:r>
+        <w:t>,</w:t>
+      </w:r>
+      <w:proofErr w:type="gramEnd"/>
+      <w:r>
+        <w:t xml:space="preserve"> </w:t>
       </w:r>
       <w:r>
         <w:t>copy just that folder into tree (under top folder).</w:t>
       </w:r>
     </w:p>
     <w:p>
+      <w:proofErr w:type="spellStart"/>
+      <w:proofErr w:type="gramStart"/>
       <w:r>
         <w:t>x</w:t>
       </w:r>
       <w:r>
-        <w:t xml:space="preserve">lwt - </w:t>
-      </w:r>
-      <w:r>
-        <w:t>zip from github, copy just that folder into tree (under top folder).</w:t>
-      </w:r>
-    </w:p>
-    <w:p>
-      <w:r>
-        <w:t xml:space="preserve">The admin console now has no css, you need to “collect” the static assets into </w:t>
+        <w:t>lwt</w:t>
+      </w:r>
+      <w:proofErr w:type="spellEnd"/>
+      <w:proofErr w:type="gramEnd"/>
+      <w:r>
+        <w:t xml:space="preserve"> - </w:t>
+      </w:r>
+      <w:r>
+        <w:t xml:space="preserve">zip from </w:t>
+      </w:r>
+      <w:proofErr w:type="spellStart"/>
+      <w:r>
+        <w:t>github</w:t>
+      </w:r>
+      <w:proofErr w:type="spellEnd"/>
+      <w:r>
+        <w:t>, copy just that folder into tree (under top folder).</w:t>
+      </w:r>
+    </w:p>
+    <w:p>
+      <w:r>
+        <w:t xml:space="preserve">The admin console now has no </w:t>
+      </w:r>
+      <w:proofErr w:type="spellStart"/>
+      <w:proofErr w:type="gramStart"/>
+      <w:r>
+        <w:t>css</w:t>
+      </w:r>
+      <w:proofErr w:type="spellEnd"/>
+      <w:r>
+        <w:t>,</w:t>
+      </w:r>
+      <w:proofErr w:type="gramEnd"/>
+      <w:r>
+        <w:t xml:space="preserve"> you need to “collect” the static assets into </w:t>
       </w:r>
       <w:r>
         <w:t>C:\Users\Damien\Documents\GitHub\nwkidsshow2\nwkidsshow\static\admin</w:t>
       </w:r>
       <w:r>
-        <w:t xml:space="preserve"> which is determined by the settings.py static settings. Just run the Pycharm django manage command: Tools -&gt; Run manage.py task -&gt; collectstatic and say “yes” and you’re good to go.</w:t>
+        <w:t xml:space="preserve"> which is determined by the settings.py static settings. Just run the </w:t>
+      </w:r>
+      <w:proofErr w:type="spellStart"/>
+      <w:r>
+        <w:t>Pycharm</w:t>
+      </w:r>
+      <w:proofErr w:type="spellEnd"/>
+      <w:r>
+        <w:t xml:space="preserve"> </w:t>
+      </w:r>
+      <w:proofErr w:type="spellStart"/>
+      <w:r>
+        <w:t>django</w:t>
+      </w:r>
+      <w:proofErr w:type="spellEnd"/>
+      <w:r>
+        <w:t xml:space="preserve"> manage command: Tools -&gt; Run manage.py task -&gt; </w:t>
+      </w:r>
+      <w:proofErr w:type="spellStart"/>
+      <w:r>
+        <w:t>collectstatic</w:t>
+      </w:r>
+      <w:proofErr w:type="spellEnd"/>
+      <w:r>
+        <w:t xml:space="preserve"> and say “yes” and you’re good to go.</w:t>
       </w:r>
     </w:p>
     <w:p>
       <w:pPr>
         <w:pStyle w:val="Heading1"/>
       </w:pPr>
+      <w:proofErr w:type="spellStart"/>
       <w:r>
         <w:t>ToDo</w:t>
       </w:r>
+      <w:proofErr w:type="spellEnd"/>
     </w:p>
     <w:p>
       <w:pPr>
         <w:spacing w:after="240"/>
       </w:pPr>
       <w:r>
-        <w:t>[ ] separate NWKS and CKS lines lists (because some reps in CA can’t show those lines in NW) and right now there is one list per exhibitor regardless of show.</w:t>
-      </w:r>
+        <w:t xml:space="preserve"> </w:t>
+      </w:r>
+      <w:r>
+        <w:t>[ ] is there a way to figure out duplicate line names for each show?</w:t>
+      </w:r>
+    </w:p>
+    <w:p>
+      <w:r>
+        <w:t xml:space="preserve">[ ] I need to see how many assistants are attending. </w:t>
+      </w:r>
+    </w:p>
+    <w:p>
+      <w:r>
+        <w:t>[ ] Add a “special requests” text box to the form.</w:t>
+      </w:r>
+    </w:p>
+    <w:p>
+      <w:proofErr w:type="gramStart"/>
+      <w:r>
+        <w:t>[ ] Comments box from users (needs email first?)</w:t>
+      </w:r>
+      <w:proofErr w:type="gramEnd"/>
+    </w:p>
+    <w:p>
+      <w:r>
+        <w:t xml:space="preserve"> [ ] Show needs a room reservation deadline and put it in the “important dates” section.</w:t>
+      </w:r>
+    </w:p>
+    <w:p>
+      <w:r>
+        <w:t xml:space="preserve">[ ] email from the app? </w:t>
+      </w:r>
+      <w:proofErr w:type="gramStart"/>
+      <w:r>
+        <w:t>Or Mail Ch</w:t>
+      </w:r>
+      <w:bookmarkStart w:id="0" w:name="_GoBack"/>
+      <w:bookmarkEnd w:id="0"/>
+      <w:r>
+        <w:t>imp?</w:t>
+      </w:r>
+      <w:proofErr w:type="gramEnd"/>
+    </w:p>
+    <w:p>
+      <w:proofErr w:type="gramStart"/>
+      <w:r>
+        <w:t>[ ] log login attempts that failed?</w:t>
+      </w:r>
+      <w:proofErr w:type="gramEnd"/>
     </w:p>
     <w:p>
       <w:pPr>
         <w:spacing w:after="240"/>
       </w:pPr>
       <w:r>
-        <w:t>[ ] is there a way to figure out duplicate line names for each show?</w:t>
-      </w:r>
-    </w:p>
-    <w:p>
-      <w:r>
-        <w:t xml:space="preserve">[ ] I need to see how many assistants are attending. </w:t>
-      </w:r>
-    </w:p>
-    <w:p>
-      <w:r>
-        <w:t>[ ] Add a “special requests” text box to the form.</w:t>
-      </w:r>
-    </w:p>
-    <w:p>
-      <w:r>
-        <w:t>[ ] Comments box from users (needs email first?)</w:t>
-      </w:r>
-    </w:p>
-    <w:p>
-      <w:r>
-        <w:t xml:space="preserve"> [ ] Show needs a room reservation deadline and put it in the “important dates” section.</w:t>
-      </w:r>
-    </w:p>
-    <w:p>
-      <w:r>
-        <w:t>[ ] email from the app? Or Mail Chimp?</w:t>
-      </w:r>
-    </w:p>
-    <w:p>
-      <w:r>
-        <w:t>[ ] log login attempts that failed?</w:t>
+        <w:t xml:space="preserve">[x] </w:t>
+      </w:r>
+      <w:proofErr w:type="gramStart"/>
+      <w:r>
+        <w:t>separate</w:t>
+      </w:r>
+      <w:proofErr w:type="gramEnd"/>
+      <w:r>
+        <w:t xml:space="preserve"> NWKS and CKS lines lists (because some reps in CA can’t show those lines in NW) and right now there is one list per exhibitor regardless of show.</w:t>
       </w:r>
     </w:p>
     <w:p>
       <w:r>
         <w:lastRenderedPageBreak/>
+        <w:t xml:space="preserve"> </w:t>
+      </w:r>
+      <w:r>
         <w:t>[x</w:t>
       </w:r>
       <w:r>
@@ -1919,7 +2851,15 @@
         <w:t>[x</w:t>
       </w:r>
       <w:r>
-        <w:t>] clean up the activity pages, use buttons?</w:t>
+        <w:t xml:space="preserve">] </w:t>
+      </w:r>
+      <w:proofErr w:type="gramStart"/>
+      <w:r>
+        <w:t>clean</w:t>
+      </w:r>
+      <w:proofErr w:type="gramEnd"/>
+      <w:r>
+        <w:t xml:space="preserve"> up the activity pages, use buttons?</w:t>
       </w:r>
     </w:p>
     <w:p>
@@ -1938,7 +2878,23 @@
         <w:t>[x</w:t>
       </w:r>
       <w:r>
-        <w:t>] new cks favicon using teal color?</w:t>
+        <w:t xml:space="preserve">] </w:t>
+      </w:r>
+      <w:proofErr w:type="gramStart"/>
+      <w:r>
+        <w:t>new</w:t>
+      </w:r>
+      <w:proofErr w:type="gramEnd"/>
+      <w:r>
+        <w:t xml:space="preserve"> </w:t>
+      </w:r>
+      <w:proofErr w:type="spellStart"/>
+      <w:r>
+        <w:t>cks</w:t>
+      </w:r>
+      <w:proofErr w:type="spellEnd"/>
+      <w:r>
+        <w:t xml:space="preserve"> favicon using teal color?</w:t>
       </w:r>
     </w:p>
     <w:p>
@@ -1959,8 +2915,53 @@
       <w:r>
         <w:t xml:space="preserve">] </w:t>
       </w:r>
-      <w:r>
-        <w:t>version of app.yaml to push to caks gae. Use same db in cloud. Conditionalize model (“venue”) view (from hostname), controller (from hostname), and settings (from app id) to display one or the other site.</w:t>
+      <w:proofErr w:type="gramStart"/>
+      <w:r>
+        <w:t>version</w:t>
+      </w:r>
+      <w:proofErr w:type="gramEnd"/>
+      <w:r>
+        <w:t xml:space="preserve"> of </w:t>
+      </w:r>
+      <w:proofErr w:type="spellStart"/>
+      <w:r>
+        <w:t>app.yaml</w:t>
+      </w:r>
+      <w:proofErr w:type="spellEnd"/>
+      <w:r>
+        <w:t xml:space="preserve"> to push to </w:t>
+      </w:r>
+      <w:proofErr w:type="spellStart"/>
+      <w:r>
+        <w:t>caks</w:t>
+      </w:r>
+      <w:proofErr w:type="spellEnd"/>
+      <w:r>
+        <w:t xml:space="preserve"> </w:t>
+      </w:r>
+      <w:proofErr w:type="spellStart"/>
+      <w:r>
+        <w:t>gae</w:t>
+      </w:r>
+      <w:proofErr w:type="spellEnd"/>
+      <w:r>
+        <w:t xml:space="preserve">. Use same </w:t>
+      </w:r>
+      <w:proofErr w:type="spellStart"/>
+      <w:r>
+        <w:t>db</w:t>
+      </w:r>
+      <w:proofErr w:type="spellEnd"/>
+      <w:r>
+        <w:t xml:space="preserve"> in cloud. </w:t>
+      </w:r>
+      <w:proofErr w:type="spellStart"/>
+      <w:r>
+        <w:t>Conditionalize</w:t>
+      </w:r>
+      <w:proofErr w:type="spellEnd"/>
+      <w:r>
+        <w:t xml:space="preserve"> model (“venue”) view (from hostname), controller (from hostname), and settings (from app id) to display one or the other site.</w:t>
       </w:r>
     </w:p>
     <w:p>
@@ -1975,7 +2976,31 @@
         <w:t>overlapping registration periods</w:t>
       </w:r>
       <w:r>
-        <w:t xml:space="preserve"> with NWKids show so be careful in this method where I assume there is only ever ONE show to register for at a time: get_better_choices(). Maybe I will know which website they are on and can still use this? How ugly are the choices when there is more than one? Try this and see!</w:t>
+        <w:t xml:space="preserve"> with </w:t>
+      </w:r>
+      <w:proofErr w:type="spellStart"/>
+      <w:r>
+        <w:t>NWKids</w:t>
+      </w:r>
+      <w:proofErr w:type="spellEnd"/>
+      <w:r>
+        <w:t xml:space="preserve"> show so be careful in this method where I assume there is only ever ONE show to register for at a time: </w:t>
+      </w:r>
+      <w:proofErr w:type="spellStart"/>
+      <w:r>
+        <w:t>get_better_</w:t>
+      </w:r>
+      <w:proofErr w:type="gramStart"/>
+      <w:r>
+        <w:t>choices</w:t>
+      </w:r>
+      <w:proofErr w:type="spellEnd"/>
+      <w:r>
+        <w:t>(</w:t>
+      </w:r>
+      <w:proofErr w:type="gramEnd"/>
+      <w:r>
+        <w:t>). Maybe I will know which website they are on and can still use this? How ugly are the choices when there is more than one? Try this and see!</w:t>
       </w:r>
     </w:p>
     <w:p>
@@ -2006,7 +3031,15 @@
         <w:t>[x</w:t>
       </w:r>
       <w:r>
-        <w:t>] new banner, buttons, color scheme, fonts, spacing applied.</w:t>
+        <w:t xml:space="preserve">] </w:t>
+      </w:r>
+      <w:proofErr w:type="gramStart"/>
+      <w:r>
+        <w:t>new</w:t>
+      </w:r>
+      <w:proofErr w:type="gramEnd"/>
+      <w:r>
+        <w:t xml:space="preserve"> banner, buttons, color scheme, fonts, spacing applied.</w:t>
       </w:r>
     </w:p>
     <w:p>
@@ -2014,7 +3047,15 @@
         <w:t>[x</w:t>
       </w:r>
       <w:r>
-        <w:t>] new exhibitor accounts</w:t>
+        <w:t xml:space="preserve">] </w:t>
+      </w:r>
+      <w:proofErr w:type="gramStart"/>
+      <w:r>
+        <w:t>new</w:t>
+      </w:r>
+      <w:proofErr w:type="gramEnd"/>
+      <w:r>
+        <w:t xml:space="preserve"> exhibitor accounts</w:t>
       </w:r>
     </w:p>
     <w:p>
@@ -2022,7 +3063,15 @@
         <w:t>[x</w:t>
       </w:r>
       <w:r>
-        <w:t>] new retailer accounts</w:t>
+        <w:t xml:space="preserve">] </w:t>
+      </w:r>
+      <w:proofErr w:type="gramStart"/>
+      <w:r>
+        <w:t>new</w:t>
+      </w:r>
+      <w:proofErr w:type="gramEnd"/>
+      <w:r>
+        <w:t xml:space="preserve"> retailer accounts</w:t>
       </w:r>
     </w:p>
     <w:p>
@@ -2041,28 +3090,51 @@
         <w:t>x</w:t>
       </w:r>
       <w:r>
-        <w:t>] read the book, make a plan</w:t>
-      </w:r>
-    </w:p>
-    <w:p>
+        <w:t xml:space="preserve">] </w:t>
+      </w:r>
+      <w:proofErr w:type="gramStart"/>
+      <w:r>
+        <w:t>read</w:t>
+      </w:r>
+      <w:proofErr w:type="gramEnd"/>
+      <w:r>
+        <w:t xml:space="preserve"> the book, make a plan</w:t>
+      </w:r>
+    </w:p>
+    <w:p>
+      <w:proofErr w:type="gramStart"/>
       <w:r>
         <w:rPr>
           <w:highlight w:val="yellow"/>
         </w:rPr>
         <w:t>[ ] https?</w:t>
       </w:r>
-    </w:p>
-    <w:p>
-      <w:r>
-        <w:t>[ ] paypal</w:t>
-      </w:r>
+      <w:proofErr w:type="gramEnd"/>
+    </w:p>
+    <w:p>
+      <w:r>
+        <w:t xml:space="preserve">[ ] </w:t>
+      </w:r>
+      <w:proofErr w:type="spellStart"/>
+      <w:r>
+        <w:t>paypal</w:t>
+      </w:r>
+      <w:proofErr w:type="spellEnd"/>
     </w:p>
     <w:p>
       <w:r>
         <w:t>[x</w:t>
       </w:r>
       <w:r>
-        <w:t>] credit card</w:t>
+        <w:t xml:space="preserve">] </w:t>
+      </w:r>
+      <w:proofErr w:type="gramStart"/>
+      <w:r>
+        <w:t>credit</w:t>
+      </w:r>
+      <w:proofErr w:type="gramEnd"/>
+      <w:r>
+        <w:t xml:space="preserve"> card</w:t>
       </w:r>
       <w:r>
         <w:t xml:space="preserve"> – Braintree integration</w:t>
@@ -2073,7 +3145,23 @@
         <w:t>[x</w:t>
       </w:r>
       <w:r>
-        <w:t>] get caks PROD keys into settings.py and publish</w:t>
+        <w:t xml:space="preserve">] </w:t>
+      </w:r>
+      <w:proofErr w:type="gramStart"/>
+      <w:r>
+        <w:t>get</w:t>
+      </w:r>
+      <w:proofErr w:type="gramEnd"/>
+      <w:r>
+        <w:t xml:space="preserve"> </w:t>
+      </w:r>
+      <w:proofErr w:type="spellStart"/>
+      <w:r>
+        <w:t>caks</w:t>
+      </w:r>
+      <w:proofErr w:type="spellEnd"/>
+      <w:r>
+        <w:t xml:space="preserve"> PROD keys into settings.py and publish</w:t>
       </w:r>
     </w:p>
     <w:p>
@@ -2096,9 +3184,11 @@
       <w:pPr>
         <w:pStyle w:val="Heading2"/>
       </w:pPr>
+      <w:proofErr w:type="spellStart"/>
       <w:r>
         <w:t>Misc</w:t>
       </w:r>
+      <w:proofErr w:type="spellEnd"/>
     </w:p>
     <w:p>
       <w:r>
@@ -2115,18 +3205,50 @@
     </w:p>
     <w:p>
       <w:r>
-        <w:t>[x] apple icons support (no more 404’s on those requests).</w:t>
-      </w:r>
-    </w:p>
-    <w:p>
-      <w:r>
-        <w:t>[x] add more useful columns to the Registrations admin console</w:t>
+        <w:t xml:space="preserve">[x] </w:t>
+      </w:r>
+      <w:proofErr w:type="gramStart"/>
+      <w:r>
+        <w:t>apple</w:t>
+      </w:r>
+      <w:proofErr w:type="gramEnd"/>
+      <w:r>
+        <w:t xml:space="preserve"> icons support (no more 404’s on those requests).</w:t>
+      </w:r>
+    </w:p>
+    <w:p>
+      <w:r>
+        <w:t xml:space="preserve">[x] </w:t>
+      </w:r>
+      <w:proofErr w:type="gramStart"/>
+      <w:r>
+        <w:t>add</w:t>
+      </w:r>
+      <w:proofErr w:type="gramEnd"/>
+      <w:r>
+        <w:t xml:space="preserve"> more useful columns to the Registrations admin console</w:t>
       </w:r>
     </w:p>
     <w:p>
       <w:r>
         <w:lastRenderedPageBreak/>
-        <w:t>[x] add “booked_room” Boolean to registration object and add to admin console.</w:t>
+        <w:t xml:space="preserve">[x] </w:t>
+      </w:r>
+      <w:proofErr w:type="gramStart"/>
+      <w:r>
+        <w:t>add</w:t>
+      </w:r>
+      <w:proofErr w:type="gramEnd"/>
+      <w:r>
+        <w:t xml:space="preserve"> “</w:t>
+      </w:r>
+      <w:proofErr w:type="spellStart"/>
+      <w:r>
+        <w:t>booked_room</w:t>
+      </w:r>
+      <w:proofErr w:type="spellEnd"/>
+      <w:r>
+        <w:t>” Boolean to registration object and add to admin console.</w:t>
       </w:r>
     </w:p>
     <w:p>
@@ -2136,13 +3258,34 @@
     </w:p>
     <w:p>
       <w:r>
-        <w:t>[x]REPORT on LINEs at a show, make the NAME a link to the contact info for that exhibitor!</w:t>
-      </w:r>
-    </w:p>
-    <w:p>
-      <w:r>
-        <w:t>[x]Room Number for exhibitos for a show.</w:t>
-      </w:r>
+        <w:t xml:space="preserve">[x]REPORT on LINEs at a </w:t>
+      </w:r>
+      <w:proofErr w:type="gramStart"/>
+      <w:r>
+        <w:t>show,</w:t>
+      </w:r>
+      <w:proofErr w:type="gramEnd"/>
+      <w:r>
+        <w:t xml:space="preserve"> make the NAME a link to the contact info for that exhibitor!</w:t>
+      </w:r>
+    </w:p>
+    <w:p>
+      <w:r>
+        <w:t>[x]</w:t>
+      </w:r>
+      <w:proofErr w:type="gramStart"/>
+      <w:r>
+        <w:t xml:space="preserve">Room Number for </w:t>
+      </w:r>
+      <w:proofErr w:type="spellStart"/>
+      <w:r>
+        <w:t>exhibitos</w:t>
+      </w:r>
+      <w:proofErr w:type="spellEnd"/>
+      <w:r>
+        <w:t xml:space="preserve"> for a show.</w:t>
+      </w:r>
+      <w:proofErr w:type="gramEnd"/>
     </w:p>
     <w:p>
       <w:r>
@@ -2163,7 +3306,15 @@
         <w:t>[x</w:t>
       </w:r>
       <w:r>
-        <w:t xml:space="preserve">] custom error pages? </w:t>
+        <w:t xml:space="preserve">] </w:t>
+      </w:r>
+      <w:proofErr w:type="gramStart"/>
+      <w:r>
+        <w:t>custom</w:t>
+      </w:r>
+      <w:proofErr w:type="gramEnd"/>
+      <w:r>
+        <w:t xml:space="preserve"> error pages? </w:t>
       </w:r>
       <w:hyperlink r:id="rId31" w:anchor="customizing-error-views" w:history="1">
         <w:r>
@@ -2176,7 +3327,15 @@
     </w:p>
     <w:p>
       <w:r>
-        <w:t>[x] robots.txt file?</w:t>
+        <w:t xml:space="preserve">[x] </w:t>
+      </w:r>
+      <w:proofErr w:type="gramStart"/>
+      <w:r>
+        <w:t>robots.txt</w:t>
+      </w:r>
+      <w:proofErr w:type="gramEnd"/>
+      <w:r>
+        <w:t xml:space="preserve"> file?</w:t>
       </w:r>
     </w:p>
     <w:p>
@@ -2189,17 +3348,41 @@
     </w:p>
     <w:p>
       <w:r>
-        <w:t>[ ] configure django in GAE to send email and enable ADMINS among other things.</w:t>
-      </w:r>
-    </w:p>
-    <w:p>
-      <w:r>
-        <w:t>[ ]After login, show a green success/advising bar at the top of the activities page, or next page (?)</w:t>
-      </w:r>
-    </w:p>
-    <w:p>
-      <w:r>
-        <w:t>[ ]After create a new user on /add-user/, take her back to that empty screen. Make an admin page with links to admin stuff?</w:t>
+        <w:t xml:space="preserve">[ ] configure </w:t>
+      </w:r>
+      <w:proofErr w:type="spellStart"/>
+      <w:r>
+        <w:t>django</w:t>
+      </w:r>
+      <w:proofErr w:type="spellEnd"/>
+      <w:r>
+        <w:t xml:space="preserve"> in GAE to send email and enable ADMINS among other things.</w:t>
+      </w:r>
+    </w:p>
+    <w:p>
+      <w:r>
+        <w:t xml:space="preserve">[ </w:t>
+      </w:r>
+      <w:proofErr w:type="gramStart"/>
+      <w:r>
+        <w:t>]After</w:t>
+      </w:r>
+      <w:proofErr w:type="gramEnd"/>
+      <w:r>
+        <w:t xml:space="preserve"> login, show a green success/advising bar at the top of the activities page, or next page (?)</w:t>
+      </w:r>
+    </w:p>
+    <w:p>
+      <w:r>
+        <w:t xml:space="preserve">[ </w:t>
+      </w:r>
+      <w:proofErr w:type="gramStart"/>
+      <w:r>
+        <w:t>]After</w:t>
+      </w:r>
+      <w:proofErr w:type="gramEnd"/>
+      <w:r>
+        <w:t xml:space="preserve"> create a new user on /add-user/, take her back to that empty screen. Make an admin page with links to admin stuff?</w:t>
       </w:r>
     </w:p>
     <w:p>
@@ -2211,13 +3394,23 @@
       </w:r>
     </w:p>
     <w:p>
+      <w:proofErr w:type="gramStart"/>
       <w:r>
         <w:t>[ ] searchable directories of exhibitors and retailers?</w:t>
       </w:r>
-    </w:p>
-    <w:p>
-      <w:r>
-        <w:t>[ ] what happens when you make a user not ACTIVE in Django? Test it out. Is this how we want to keep people off the system when no longer in NWKS?</w:t>
+      <w:proofErr w:type="gramEnd"/>
+    </w:p>
+    <w:p>
+      <w:r>
+        <w:t xml:space="preserve">[ ] what happens when you make a user not ACTIVE in </w:t>
+      </w:r>
+      <w:proofErr w:type="spellStart"/>
+      <w:r>
+        <w:t>Django</w:t>
+      </w:r>
+      <w:proofErr w:type="spellEnd"/>
+      <w:r>
+        <w:t>? Test it out. Is this how we want to keep people off the system when no longer in NWKS?</w:t>
       </w:r>
     </w:p>
     <w:p>
@@ -2233,7 +3426,15 @@
         <w:t>[x</w:t>
       </w:r>
       <w:r>
-        <w:t xml:space="preserve">] Localflavor changes: </w:t>
+        <w:t xml:space="preserve">] </w:t>
+      </w:r>
+      <w:proofErr w:type="spellStart"/>
+      <w:r>
+        <w:t>Localflavor</w:t>
+      </w:r>
+      <w:proofErr w:type="spellEnd"/>
+      <w:r>
+        <w:t xml:space="preserve"> changes: </w:t>
       </w:r>
       <w:hyperlink r:id="rId32" w:anchor="localflavor-how-to-migrate" w:history="1">
         <w:r>
@@ -2305,14 +3506,42 @@
           <w:sz w:val="20"/>
           <w:szCs w:val="20"/>
         </w:rPr>
-        <w:t>from django.contrib.localflavor.fr.forms import FRPhoneNumberField</w:t>
-      </w:r>
+        <w:t xml:space="preserve">from </w:t>
+      </w:r>
+      <w:proofErr w:type="spellStart"/>
       <w:r>
         <w:rPr>
           <w:rFonts w:ascii="Courier New" w:eastAsia="Times New Roman" w:hAnsi="Courier New" w:cs="Courier New"/>
           <w:sz w:val="20"/>
           <w:szCs w:val="20"/>
         </w:rPr>
+        <w:t>django.contrib.localflavor.fr.forms</w:t>
+      </w:r>
+      <w:proofErr w:type="spellEnd"/>
+      <w:r>
+        <w:rPr>
+          <w:rFonts w:ascii="Courier New" w:eastAsia="Times New Roman" w:hAnsi="Courier New" w:cs="Courier New"/>
+          <w:sz w:val="20"/>
+          <w:szCs w:val="20"/>
+        </w:rPr>
+        <w:t xml:space="preserve"> import </w:t>
+      </w:r>
+      <w:proofErr w:type="spellStart"/>
+      <w:r>
+        <w:rPr>
+          <w:rFonts w:ascii="Courier New" w:eastAsia="Times New Roman" w:hAnsi="Courier New" w:cs="Courier New"/>
+          <w:sz w:val="20"/>
+          <w:szCs w:val="20"/>
+        </w:rPr>
+        <w:t>FRPhoneNumberField</w:t>
+      </w:r>
+      <w:proofErr w:type="spellEnd"/>
+      <w:r>
+        <w:rPr>
+          <w:rFonts w:ascii="Courier New" w:eastAsia="Times New Roman" w:hAnsi="Courier New" w:cs="Courier New"/>
+          <w:sz w:val="20"/>
+          <w:szCs w:val="20"/>
+        </w:rPr>
         <w:br/>
       </w:r>
       <w:r>
@@ -2337,8 +3566,36 @@
           <w:sz w:val="20"/>
           <w:szCs w:val="20"/>
         </w:rPr>
-        <w:t>from django_localflavor_fr.forms import FRPhoneNumberField</w:t>
-      </w:r>
+        <w:t xml:space="preserve">from </w:t>
+      </w:r>
+      <w:proofErr w:type="spellStart"/>
+      <w:r>
+        <w:rPr>
+          <w:rFonts w:ascii="Courier New" w:eastAsia="Times New Roman" w:hAnsi="Courier New" w:cs="Courier New"/>
+          <w:sz w:val="20"/>
+          <w:szCs w:val="20"/>
+        </w:rPr>
+        <w:t>django_localflavor_fr.forms</w:t>
+      </w:r>
+      <w:proofErr w:type="spellEnd"/>
+      <w:r>
+        <w:rPr>
+          <w:rFonts w:ascii="Courier New" w:eastAsia="Times New Roman" w:hAnsi="Courier New" w:cs="Courier New"/>
+          <w:sz w:val="20"/>
+          <w:szCs w:val="20"/>
+        </w:rPr>
+        <w:t xml:space="preserve"> import </w:t>
+      </w:r>
+      <w:proofErr w:type="spellStart"/>
+      <w:r>
+        <w:rPr>
+          <w:rFonts w:ascii="Courier New" w:eastAsia="Times New Roman" w:hAnsi="Courier New" w:cs="Courier New"/>
+          <w:sz w:val="20"/>
+          <w:szCs w:val="20"/>
+        </w:rPr>
+        <w:t>FRPhoneNumberField</w:t>
+      </w:r>
+      <w:proofErr w:type="spellEnd"/>
     </w:p>
     <w:p>
       <w:pPr>
@@ -2400,8 +3657,13 @@
     </w:p>
     <w:p>
       <w:r>
-        <w:t>[x] Copyright using template for year so don’t have to update in 2014 etc</w:t>
-      </w:r>
+        <w:t xml:space="preserve">[x] Copyright using template for year so don’t have to update in 2014 </w:t>
+      </w:r>
+      <w:proofErr w:type="spellStart"/>
+      <w:r>
+        <w:t>etc</w:t>
+      </w:r>
+      <w:proofErr w:type="spellEnd"/>
     </w:p>
     <w:p>
       <w:r>
@@ -2412,7 +3674,15 @@
         <w:t>L</w:t>
       </w:r>
       <w:r>
-        <w:t>ogos: Python, Django, GAE</w:t>
+        <w:t xml:space="preserve">ogos: Python, </w:t>
+      </w:r>
+      <w:proofErr w:type="spellStart"/>
+      <w:r>
+        <w:t>Django</w:t>
+      </w:r>
+      <w:proofErr w:type="spellEnd"/>
+      <w:r>
+        <w:t>, GAE</w:t>
       </w:r>
     </w:p>
     <w:p>
@@ -2420,7 +3690,15 @@
         <w:t>[x</w:t>
       </w:r>
       <w:r>
-        <w:t>] website version #</w:t>
+        <w:t xml:space="preserve">] </w:t>
+      </w:r>
+      <w:proofErr w:type="gramStart"/>
+      <w:r>
+        <w:t>website</w:t>
+      </w:r>
+      <w:proofErr w:type="gramEnd"/>
+      <w:r>
+        <w:t xml:space="preserve"> version #</w:t>
       </w:r>
     </w:p>
     <w:p>
@@ -2473,8 +3751,13 @@
       </w:r>
     </w:p>
     <w:p>
-      <w:r>
-        <w:t>$15 per table, max 2 ($25 if late). Taxes and service charge apply.</w:t>
+      <w:proofErr w:type="gramStart"/>
+      <w:r>
+        <w:t>$15 per table, max 2 ($25 if late).</w:t>
+      </w:r>
+      <w:proofErr w:type="gramEnd"/>
+      <w:r>
+        <w:t xml:space="preserve"> Taxes and service charge apply.</w:t>
       </w:r>
     </w:p>
     <w:p>
@@ -2660,7 +3943,21 @@
           <w:rFonts w:ascii="Arial" w:hAnsi="Arial" w:cs="Arial"/>
         </w:rPr>
         <w:br/>
-        <w:t>When ordering or registering on our site, as appropriate, you may be asked to enter your: name, e-mail address, mailing address, phone number or credit card information.</w:t>
+        <w:t xml:space="preserve">When ordering or registering on our site, as appropriate, you may be asked to enter </w:t>
+      </w:r>
+      <w:proofErr w:type="gramStart"/>
+      <w:r>
+        <w:rPr>
+          <w:rFonts w:ascii="Arial" w:hAnsi="Arial" w:cs="Arial"/>
+        </w:rPr>
+        <w:t>your</w:t>
+      </w:r>
+      <w:proofErr w:type="gramEnd"/>
+      <w:r>
+        <w:rPr>
+          <w:rFonts w:ascii="Arial" w:hAnsi="Arial" w:cs="Arial"/>
+        </w:rPr>
+        <w:t>: name, e-mail address, mailing address, phone number or credit card information.</w:t>
       </w:r>
       <w:r>
         <w:rPr>
@@ -2698,8 +3995,16 @@
           <w:rFonts w:ascii="Arial" w:hAnsi="Arial" w:cs="Arial"/>
         </w:rPr>
         <w:br/>
-        <w:t xml:space="preserve">Any of the information we collect from you may be used in one of the following ways: </w:t>
-      </w:r>
+        <w:t>Any of the information we collect from you may be used in one of the following ways</w:t>
+      </w:r>
+      <w:proofErr w:type="gramStart"/>
+      <w:r>
+        <w:rPr>
+          <w:rFonts w:ascii="Arial" w:hAnsi="Arial" w:cs="Arial"/>
+        </w:rPr>
+        <w:t xml:space="preserve">: </w:t>
+      </w:r>
+      <w:proofErr w:type="gramEnd"/>
       <w:r>
         <w:rPr>
           <w:rFonts w:ascii="Arial" w:hAnsi="Arial" w:cs="Arial"/>
@@ -2802,7 +4107,21 @@
           <w:rFonts w:ascii="Arial" w:hAnsi="Arial" w:cs="Arial"/>
         </w:rPr>
         <w:br/>
-        <w:t>We offer the use of a secure server. All supplied sensitive/credit information is transmitted via Secure Socket Layer (SSL) technology and then encrypted into our Payment gateway providers database only to be accessible by those authorized with special access rights to such systems, and are required to?keep the information confidential.</w:t>
+        <w:t xml:space="preserve">We offer the use of a secure server. All supplied sensitive/credit information is transmitted via Secure Socket Layer (SSL) technology and then encrypted into our Payment gateway providers database only to be accessible by those authorized with special access rights to such systems, and are required </w:t>
+      </w:r>
+      <w:proofErr w:type="spellStart"/>
+      <w:r>
+        <w:rPr>
+          <w:rFonts w:ascii="Arial" w:hAnsi="Arial" w:cs="Arial"/>
+        </w:rPr>
+        <w:t>to?keep</w:t>
+      </w:r>
+      <w:proofErr w:type="spellEnd"/>
+      <w:r>
+        <w:rPr>
+          <w:rFonts w:ascii="Arial" w:hAnsi="Arial" w:cs="Arial"/>
+        </w:rPr>
+        <w:t xml:space="preserve"> the information confidential.</w:t>
       </w:r>
       <w:r>
         <w:rPr>
@@ -2853,7 +4172,21 @@
           <w:rFonts w:ascii="Arial" w:hAnsi="Arial" w:cs="Arial"/>
         </w:rPr>
         <w:br/>
-        <w:t xml:space="preserve">Yes (Cookies are small files that a site or its service provider transfers to your computers hard drive through your Web browser (if you allow) that enables the sites or service providers </w:t>
+        <w:t xml:space="preserve">Yes (Cookies are small files that a site or its service provider transfers to your </w:t>
+      </w:r>
+      <w:proofErr w:type="spellStart"/>
+      <w:r>
+        <w:rPr>
+          <w:rFonts w:ascii="Arial" w:hAnsi="Arial" w:cs="Arial"/>
+        </w:rPr>
+        <w:t>computers</w:t>
+      </w:r>
+      <w:proofErr w:type="spellEnd"/>
+      <w:r>
+        <w:rPr>
+          <w:rFonts w:ascii="Arial" w:hAnsi="Arial" w:cs="Arial"/>
+        </w:rPr>
+        <w:t xml:space="preserve"> hard drive through your Web browser (if you allow) that enables the sites or service providers </w:t>
       </w:r>
       <w:r>
         <w:rPr>
@@ -2943,39 +4276,75 @@
           <w:rFonts w:ascii="Arial" w:hAnsi="Arial" w:cs="Arial"/>
         </w:rPr>
         <w:br/>
-        <w:t>Because we value your privacy we have taken the necessary precautions to be in compliance with the California Online Privacy Protection Act. We therefore will not distribute your personal information to outside parties without your consent.</w:t>
-      </w:r>
-      <w:r>
-        <w:rPr>
-          <w:rFonts w:ascii="Arial" w:hAnsi="Arial" w:cs="Arial"/>
-        </w:rPr>
-        <w:br/>
-      </w:r>
-      <w:r>
-        <w:rPr>
-          <w:rFonts w:ascii="Arial" w:hAnsi="Arial" w:cs="Arial"/>
-        </w:rPr>
-        <w:br/>
-        <w:t>As part of the California Online Privacy Protection Act, all users of our site may make any changes to their information at anytime by logging into the site and going to the 'Edit My Profile' page.</w:t>
-      </w:r>
-      <w:r>
-        <w:rPr>
-          <w:rFonts w:ascii="Arial" w:hAnsi="Arial" w:cs="Arial"/>
-        </w:rPr>
-        <w:br/>
-      </w:r>
-      <w:r>
-        <w:rPr>
-          <w:rFonts w:ascii="Arial" w:hAnsi="Arial" w:cs="Arial"/>
-        </w:rPr>
-        <w:br/>
-      </w:r>
+      </w:r>
+      <w:proofErr w:type="gramStart"/>
+      <w:r>
+        <w:rPr>
+          <w:rFonts w:ascii="Arial" w:hAnsi="Arial" w:cs="Arial"/>
+        </w:rPr>
+        <w:t>Because</w:t>
+      </w:r>
+      <w:proofErr w:type="gramEnd"/>
+      <w:r>
+        <w:rPr>
+          <w:rFonts w:ascii="Arial" w:hAnsi="Arial" w:cs="Arial"/>
+        </w:rPr>
+        <w:t xml:space="preserve"> we value your privacy we have taken the necessary precautions to be in compliance with the California Online Privacy Protection Act. We therefore will not distribute your personal information to outside parties without your consent.</w:t>
+      </w:r>
+      <w:r>
+        <w:rPr>
+          <w:rFonts w:ascii="Arial" w:hAnsi="Arial" w:cs="Arial"/>
+        </w:rPr>
+        <w:br/>
+      </w:r>
+      <w:r>
+        <w:rPr>
+          <w:rFonts w:ascii="Arial" w:hAnsi="Arial" w:cs="Arial"/>
+        </w:rPr>
+        <w:br/>
+        <w:t xml:space="preserve">As part of the California Online Privacy Protection Act, all users of our site may make any changes to their information at </w:t>
+      </w:r>
+      <w:proofErr w:type="spellStart"/>
+      <w:r>
+        <w:rPr>
+          <w:rFonts w:ascii="Arial" w:hAnsi="Arial" w:cs="Arial"/>
+        </w:rPr>
+        <w:t>anytime</w:t>
+      </w:r>
+      <w:proofErr w:type="spellEnd"/>
+      <w:r>
+        <w:rPr>
+          <w:rFonts w:ascii="Arial" w:hAnsi="Arial" w:cs="Arial"/>
+        </w:rPr>
+        <w:t xml:space="preserve"> by logging into the site and going to the 'Edit My Profile' page.</w:t>
+      </w:r>
+      <w:r>
+        <w:rPr>
+          <w:rFonts w:ascii="Arial" w:hAnsi="Arial" w:cs="Arial"/>
+        </w:rPr>
+        <w:br/>
+      </w:r>
+      <w:r>
+        <w:rPr>
+          <w:rFonts w:ascii="Arial" w:hAnsi="Arial" w:cs="Arial"/>
+        </w:rPr>
+        <w:br/>
+      </w:r>
+      <w:proofErr w:type="spellStart"/>
       <w:r>
         <w:rPr>
           <w:rStyle w:val="Strong"/>
           <w:rFonts w:ascii="Arial" w:hAnsi="Arial" w:cs="Arial"/>
         </w:rPr>
-        <w:t>Childrens Online Privacy Protection Act Compliance</w:t>
+        <w:t>Childrens</w:t>
+      </w:r>
+      <w:proofErr w:type="spellEnd"/>
+      <w:r>
+        <w:rPr>
+          <w:rStyle w:val="Strong"/>
+          <w:rFonts w:ascii="Arial" w:hAnsi="Arial" w:cs="Arial"/>
+        </w:rPr>
+        <w:t xml:space="preserve"> Online Privacy Protection Act Compliance</w:t>
       </w:r>
       <w:r>
         <w:rPr>
@@ -2994,7 +4363,21 @@
           <w:rFonts w:ascii="Arial" w:hAnsi="Arial" w:cs="Arial"/>
         </w:rPr>
         <w:br/>
-        <w:t>We are in compliance with the requirements of COPPA (Childrens Online Privacy Protection Act), we do not collect any information from anyone under 13 years of age. Our website, products and services are all directed to people who are at least 13 years old or older.</w:t>
+        <w:t>We are in compliance with the requirements of COPPA (</w:t>
+      </w:r>
+      <w:proofErr w:type="spellStart"/>
+      <w:r>
+        <w:rPr>
+          <w:rFonts w:ascii="Arial" w:hAnsi="Arial" w:cs="Arial"/>
+        </w:rPr>
+        <w:t>Childrens</w:t>
+      </w:r>
+      <w:proofErr w:type="spellEnd"/>
+      <w:r>
+        <w:rPr>
+          <w:rFonts w:ascii="Arial" w:hAnsi="Arial" w:cs="Arial"/>
+        </w:rPr>
+        <w:t xml:space="preserve"> Online Privacy Protection Act), we do not collect any information from anyone under 13 years of age. Our website, products and services are all directed to people who are at least 13 years old or older.</w:t>
       </w:r>
       <w:r>
         <w:rPr>
@@ -3167,12 +4550,21 @@
         </w:rPr>
         <w:br/>
       </w:r>
+      <w:proofErr w:type="gramStart"/>
       <w:r>
         <w:rPr>
           <w:rStyle w:val="Strong"/>
           <w:rFonts w:ascii="Arial" w:hAnsi="Arial" w:cs="Arial"/>
         </w:rPr>
-        <w:t>Contacting Us</w:t>
+        <w:t>Contacting</w:t>
+      </w:r>
+      <w:proofErr w:type="gramEnd"/>
+      <w:r>
+        <w:rPr>
+          <w:rStyle w:val="Strong"/>
+          <w:rFonts w:ascii="Arial" w:hAnsi="Arial" w:cs="Arial"/>
+        </w:rPr>
+        <w:t xml:space="preserve"> Us</w:t>
       </w:r>
       <w:r>
         <w:rPr>
@@ -3245,7 +4637,20 @@
           <w:rFonts w:ascii="Arial" w:hAnsi="Arial" w:cs="Arial"/>
         </w:rPr>
         <w:br/>
-        <w:t xml:space="preserve">This policy is powered by Trust Guard </w:t>
+      </w:r>
+      <w:proofErr w:type="gramStart"/>
+      <w:r>
+        <w:rPr>
+          <w:rFonts w:ascii="Arial" w:hAnsi="Arial" w:cs="Arial"/>
+        </w:rPr>
+        <w:t>This</w:t>
+      </w:r>
+      <w:proofErr w:type="gramEnd"/>
+      <w:r>
+        <w:rPr>
+          <w:rFonts w:ascii="Arial" w:hAnsi="Arial" w:cs="Arial"/>
+        </w:rPr>
+        <w:t xml:space="preserve"> policy is powered by Trust Guard </w:t>
       </w:r>
       <w:hyperlink r:id="rId38" w:tgtFrame="_blank" w:history="1">
         <w:r>
@@ -3318,11 +4723,19 @@
       <w:r>
         <w:br/>
       </w:r>
+      <w:proofErr w:type="gramStart"/>
       <w:r>
         <w:rPr>
           <w:b/>
         </w:rPr>
-        <w:t>As An</w:t>
+        <w:t>As</w:t>
+      </w:r>
+      <w:proofErr w:type="gramEnd"/>
+      <w:r>
+        <w:rPr>
+          <w:b/>
+        </w:rPr>
+        <w:t xml:space="preserve"> An</w:t>
       </w:r>
       <w:r>
         <w:t xml:space="preserve"> even</w:t>
@@ -3354,7 +4767,23 @@
         <w:t>Scenario 1:</w:t>
       </w:r>
       <w:r>
-        <w:t xml:space="preserve"> When an exhibitor registers on or before a show's late_date the late_fee is $0.</w:t>
+        <w:t xml:space="preserve"> When an exhibitor registers on or before a show's </w:t>
+      </w:r>
+      <w:proofErr w:type="spellStart"/>
+      <w:r>
+        <w:t>late_date</w:t>
+      </w:r>
+      <w:proofErr w:type="spellEnd"/>
+      <w:r>
+        <w:t xml:space="preserve"> the </w:t>
+      </w:r>
+      <w:proofErr w:type="spellStart"/>
+      <w:r>
+        <w:t>late_fee</w:t>
+      </w:r>
+      <w:proofErr w:type="spellEnd"/>
+      <w:r>
+        <w:t xml:space="preserve"> is $0.</w:t>
       </w:r>
     </w:p>
     <w:p>
@@ -3381,12 +4810,14 @@
       <w:r>
         <w:br/>
       </w:r>
+      <w:proofErr w:type="gramStart"/>
       <w:r>
         <w:rPr>
           <w:b/>
         </w:rPr>
         <w:t>When</w:t>
       </w:r>
+      <w:proofErr w:type="gramEnd"/>
       <w:r>
         <w:t xml:space="preserve"> the date is </w:t>
       </w:r>
@@ -3402,9 +4833,11 @@
       <w:r>
         <w:t xml:space="preserve">show’s </w:t>
       </w:r>
+      <w:proofErr w:type="spellStart"/>
       <w:r>
         <w:t>late_date</w:t>
       </w:r>
+      <w:proofErr w:type="spellEnd"/>
       <w:r>
         <w:br/>
       </w:r>
@@ -3415,7 +4848,15 @@
         <w:t>Then</w:t>
       </w:r>
       <w:r>
-        <w:t xml:space="preserve"> no late_fee is assessed</w:t>
+        <w:t xml:space="preserve"> no </w:t>
+      </w:r>
+      <w:proofErr w:type="spellStart"/>
+      <w:r>
+        <w:t>late_fee</w:t>
+      </w:r>
+      <w:proofErr w:type="spellEnd"/>
+      <w:r>
+        <w:t xml:space="preserve"> is assessed</w:t>
       </w:r>
       <w:r>
         <w:br/>
@@ -3427,7 +4868,15 @@
         <w:t>And</w:t>
       </w:r>
       <w:r>
-        <w:t xml:space="preserve"> the invoice line-item for late_fee is displayed as $0</w:t>
+        <w:t xml:space="preserve"> the invoice line-item for </w:t>
+      </w:r>
+      <w:proofErr w:type="spellStart"/>
+      <w:r>
+        <w:t>late_fee</w:t>
+      </w:r>
+      <w:proofErr w:type="spellEnd"/>
+      <w:r>
+        <w:t xml:space="preserve"> is displayed as $0</w:t>
       </w:r>
     </w:p>
     <w:p>
@@ -3449,12 +4898,14 @@
       <w:r>
         <w:br/>
       </w:r>
+      <w:proofErr w:type="gramStart"/>
       <w:r>
         <w:rPr>
           <w:b/>
         </w:rPr>
         <w:t>When</w:t>
       </w:r>
+      <w:proofErr w:type="gramEnd"/>
       <w:r>
         <w:t xml:space="preserve"> the date is the </w:t>
       </w:r>
@@ -3470,9 +4921,11 @@
       <w:r>
         <w:t xml:space="preserve">show’s </w:t>
       </w:r>
+      <w:proofErr w:type="spellStart"/>
       <w:r>
         <w:t>late_date</w:t>
       </w:r>
+      <w:proofErr w:type="spellEnd"/>
       <w:r>
         <w:br/>
       </w:r>
@@ -3483,7 +4936,15 @@
         <w:t>Then</w:t>
       </w:r>
       <w:r>
-        <w:t xml:space="preserve"> no late_fee is assessed</w:t>
+        <w:t xml:space="preserve"> no </w:t>
+      </w:r>
+      <w:proofErr w:type="spellStart"/>
+      <w:r>
+        <w:t>late_fee</w:t>
+      </w:r>
+      <w:proofErr w:type="spellEnd"/>
+      <w:r>
+        <w:t xml:space="preserve"> is assessed</w:t>
       </w:r>
       <w:r>
         <w:br/>
@@ -3495,7 +4956,15 @@
         <w:t>And</w:t>
       </w:r>
       <w:r>
-        <w:t xml:space="preserve"> the invoice line-item for late_fee is displayed as $0</w:t>
+        <w:t xml:space="preserve"> the invoice line-item for </w:t>
+      </w:r>
+      <w:proofErr w:type="spellStart"/>
+      <w:r>
+        <w:t>late_fee</w:t>
+      </w:r>
+      <w:proofErr w:type="spellEnd"/>
+      <w:r>
+        <w:t xml:space="preserve"> is displayed as $0</w:t>
       </w:r>
     </w:p>
     <w:p>
@@ -3506,7 +4975,23 @@
         <w:t>Scenario 2:</w:t>
       </w:r>
       <w:r>
-        <w:t xml:space="preserve"> When an exhibitor registers after a show's late_date the late_fee is automatically assessed.</w:t>
+        <w:t xml:space="preserve"> When an exhibitor registers after a show's </w:t>
+      </w:r>
+      <w:proofErr w:type="spellStart"/>
+      <w:r>
+        <w:t>late_date</w:t>
+      </w:r>
+      <w:proofErr w:type="spellEnd"/>
+      <w:r>
+        <w:t xml:space="preserve"> the </w:t>
+      </w:r>
+      <w:proofErr w:type="spellStart"/>
+      <w:r>
+        <w:t>late_fee</w:t>
+      </w:r>
+      <w:proofErr w:type="spellEnd"/>
+      <w:r>
+        <w:t xml:space="preserve"> is automatically assessed.</w:t>
       </w:r>
     </w:p>
     <w:p>
@@ -3528,21 +5013,25 @@
       <w:r>
         <w:br/>
       </w:r>
+      <w:proofErr w:type="gramStart"/>
       <w:r>
         <w:rPr>
           <w:b/>
         </w:rPr>
         <w:t>When</w:t>
       </w:r>
+      <w:proofErr w:type="gramEnd"/>
       <w:r>
         <w:t xml:space="preserve"> the date is after the </w:t>
       </w:r>
       <w:r>
         <w:t xml:space="preserve">show’s </w:t>
       </w:r>
+      <w:proofErr w:type="spellStart"/>
       <w:r>
         <w:t>late_date</w:t>
       </w:r>
+      <w:proofErr w:type="spellEnd"/>
       <w:r>
         <w:br/>
       </w:r>
@@ -3553,7 +5042,15 @@
         <w:t>Then</w:t>
       </w:r>
       <w:r>
-        <w:t xml:space="preserve"> the late_fee is assessed</w:t>
+        <w:t xml:space="preserve"> the </w:t>
+      </w:r>
+      <w:proofErr w:type="spellStart"/>
+      <w:r>
+        <w:t>late_fee</w:t>
+      </w:r>
+      <w:proofErr w:type="spellEnd"/>
+      <w:r>
+        <w:t xml:space="preserve"> is assessed</w:t>
       </w:r>
       <w:r>
         <w:br/>
@@ -3565,7 +5062,15 @@
         <w:t>And</w:t>
       </w:r>
       <w:r>
-        <w:t xml:space="preserve"> the invoice line-item for late_fee is displayed as $75 (or $100 after rate hike)</w:t>
+        <w:t xml:space="preserve"> the invoice line-item for </w:t>
+      </w:r>
+      <w:proofErr w:type="spellStart"/>
+      <w:r>
+        <w:t>late_fee</w:t>
+      </w:r>
+      <w:proofErr w:type="spellEnd"/>
+      <w:r>
+        <w:t xml:space="preserve"> is displayed as $75 (or $100 after rate hike)</w:t>
       </w:r>
     </w:p>
     <w:p>
@@ -3589,11 +5094,19 @@
       <w:r>
         <w:br/>
       </w:r>
+      <w:proofErr w:type="gramStart"/>
       <w:r>
         <w:rPr>
           <w:b/>
         </w:rPr>
-        <w:t>As An</w:t>
+        <w:t>As</w:t>
+      </w:r>
+      <w:proofErr w:type="gramEnd"/>
+      <w:r>
+        <w:rPr>
+          <w:b/>
+        </w:rPr>
+        <w:t xml:space="preserve"> An</w:t>
       </w:r>
       <w:r>
         <w:t xml:space="preserve"> event planner</w:t>
@@ -3619,7 +5132,15 @@
         <w:t>Scenario 1:</w:t>
       </w:r>
       <w:r>
-        <w:t xml:space="preserve"> Exhibitors can register on or before a show's closed_date.</w:t>
+        <w:t xml:space="preserve"> Exhibitors can register on or before a show's </w:t>
+      </w:r>
+      <w:proofErr w:type="spellStart"/>
+      <w:r>
+        <w:t>closed_date</w:t>
+      </w:r>
+      <w:proofErr w:type="spellEnd"/>
+      <w:r>
+        <w:t>.</w:t>
       </w:r>
     </w:p>
     <w:p>
@@ -3635,12 +5156,14 @@
       <w:r>
         <w:br/>
       </w:r>
+      <w:proofErr w:type="gramStart"/>
       <w:r>
         <w:rPr>
           <w:b/>
         </w:rPr>
         <w:t>When</w:t>
       </w:r>
+      <w:proofErr w:type="gramEnd"/>
       <w:r>
         <w:t xml:space="preserve"> the date is </w:t>
       </w:r>
@@ -3651,8 +5174,13 @@
         <w:t>before</w:t>
       </w:r>
       <w:r>
-        <w:t xml:space="preserve"> the show’s closed_date</w:t>
-      </w:r>
+        <w:t xml:space="preserve"> the show’s </w:t>
+      </w:r>
+      <w:proofErr w:type="spellStart"/>
+      <w:r>
+        <w:t>closed_date</w:t>
+      </w:r>
+      <w:proofErr w:type="spellEnd"/>
       <w:r>
         <w:br/>
       </w:r>
@@ -3691,12 +5219,14 @@
       <w:r>
         <w:br/>
       </w:r>
+      <w:proofErr w:type="gramStart"/>
       <w:r>
         <w:rPr>
           <w:b/>
         </w:rPr>
         <w:t>When</w:t>
       </w:r>
+      <w:proofErr w:type="gramEnd"/>
       <w:r>
         <w:t xml:space="preserve"> the date is the </w:t>
       </w:r>
@@ -3707,8 +5237,13 @@
         <w:t>same</w:t>
       </w:r>
       <w:r>
-        <w:t xml:space="preserve"> as the show’s closed_date</w:t>
-      </w:r>
+        <w:t xml:space="preserve"> as the show’s </w:t>
+      </w:r>
+      <w:proofErr w:type="spellStart"/>
+      <w:r>
+        <w:t>closed_date</w:t>
+      </w:r>
+      <w:proofErr w:type="spellEnd"/>
       <w:r>
         <w:br/>
       </w:r>
@@ -3740,8 +5275,13 @@
       </w:pPr>
       <w:r>
         <w:lastRenderedPageBreak/>
-        <w:t>Scenario 2: Exhibitors cannot register after a show’s closed_date</w:t>
-      </w:r>
+        <w:t xml:space="preserve">Scenario 2: Exhibitors cannot register after a show’s </w:t>
+      </w:r>
+      <w:proofErr w:type="spellStart"/>
+      <w:r>
+        <w:t>closed_date</w:t>
+      </w:r>
+      <w:proofErr w:type="spellEnd"/>
     </w:p>
     <w:p>
       <w:r>
@@ -3756,15 +5296,22 @@
       <w:r>
         <w:br/>
       </w:r>
+      <w:proofErr w:type="gramStart"/>
       <w:r>
         <w:rPr>
           <w:b/>
         </w:rPr>
         <w:t>When</w:t>
       </w:r>
-      <w:r>
-        <w:t xml:space="preserve"> the date is after the show’s closed_date</w:t>
-      </w:r>
+      <w:proofErr w:type="gramEnd"/>
+      <w:r>
+        <w:t xml:space="preserve"> the date is after the show’s </w:t>
+      </w:r>
+      <w:proofErr w:type="spellStart"/>
+      <w:r>
+        <w:t>closed_date</w:t>
+      </w:r>
+      <w:proofErr w:type="spellEnd"/>
       <w:r>
         <w:br/>
       </w:r>
@@ -3799,11 +5346,19 @@
       <w:r>
         <w:br/>
       </w:r>
+      <w:proofErr w:type="gramStart"/>
       <w:r>
         <w:rPr>
           <w:b/>
         </w:rPr>
-        <w:t>As An</w:t>
+        <w:t>As</w:t>
+      </w:r>
+      <w:proofErr w:type="gramEnd"/>
+      <w:r>
+        <w:rPr>
+          <w:b/>
+        </w:rPr>
+        <w:t xml:space="preserve"> An</w:t>
       </w:r>
       <w:r>
         <w:t xml:space="preserve"> event planner</w:t>
@@ -3824,7 +5379,15 @@
         <w:t>Retailers</w:t>
       </w:r>
       <w:r>
-        <w:t xml:space="preserve"> to register throughout the show, up to and including the end_date.</w:t>
+        <w:t xml:space="preserve"> to register throughout the show, up to and including the </w:t>
+      </w:r>
+      <w:proofErr w:type="spellStart"/>
+      <w:r>
+        <w:t>end_date</w:t>
+      </w:r>
+      <w:proofErr w:type="spellEnd"/>
+      <w:r>
+        <w:t>.</w:t>
       </w:r>
     </w:p>
     <w:p>
@@ -3835,7 +5398,15 @@
         <w:t>Scenario 1:</w:t>
       </w:r>
       <w:r>
-        <w:t xml:space="preserve"> Retailers can register on or before a show's end_date.</w:t>
+        <w:t xml:space="preserve"> Retailers can register on or before a show's </w:t>
+      </w:r>
+      <w:proofErr w:type="spellStart"/>
+      <w:r>
+        <w:t>end_date</w:t>
+      </w:r>
+      <w:proofErr w:type="spellEnd"/>
+      <w:r>
+        <w:t>.</w:t>
       </w:r>
     </w:p>
     <w:p>
@@ -3851,12 +5422,14 @@
       <w:r>
         <w:br/>
       </w:r>
+      <w:proofErr w:type="gramStart"/>
       <w:r>
         <w:rPr>
           <w:b/>
         </w:rPr>
         <w:t>When</w:t>
       </w:r>
+      <w:proofErr w:type="gramEnd"/>
       <w:r>
         <w:t xml:space="preserve"> the date is </w:t>
       </w:r>
@@ -3867,8 +5440,13 @@
         <w:t>before</w:t>
       </w:r>
       <w:r>
-        <w:t xml:space="preserve"> the show’s end_date</w:t>
-      </w:r>
+        <w:t xml:space="preserve"> the show’s </w:t>
+      </w:r>
+      <w:proofErr w:type="spellStart"/>
+      <w:r>
+        <w:t>end_date</w:t>
+      </w:r>
+      <w:proofErr w:type="spellEnd"/>
       <w:r>
         <w:br/>
       </w:r>
@@ -3902,17 +5480,27 @@
         <w:t>Given</w:t>
       </w:r>
       <w:r>
-        <w:t xml:space="preserve"> the date a retailerregisters on-line</w:t>
-      </w:r>
-      <w:r>
-        <w:br/>
-      </w:r>
+        <w:t xml:space="preserve"> the date a </w:t>
+      </w:r>
+      <w:proofErr w:type="spellStart"/>
+      <w:r>
+        <w:t>retailerregisters</w:t>
+      </w:r>
+      <w:proofErr w:type="spellEnd"/>
+      <w:r>
+        <w:t xml:space="preserve"> on-line</w:t>
+      </w:r>
+      <w:r>
+        <w:br/>
+      </w:r>
+      <w:proofErr w:type="gramStart"/>
       <w:r>
         <w:rPr>
           <w:b/>
         </w:rPr>
         <w:t>When</w:t>
       </w:r>
+      <w:proofErr w:type="gramEnd"/>
       <w:r>
         <w:t xml:space="preserve"> the date is the </w:t>
       </w:r>
@@ -3923,8 +5511,13 @@
         <w:t>same</w:t>
       </w:r>
       <w:r>
-        <w:t xml:space="preserve"> as the show’s end_date</w:t>
-      </w:r>
+        <w:t xml:space="preserve"> as the show’s </w:t>
+      </w:r>
+      <w:proofErr w:type="spellStart"/>
+      <w:r>
+        <w:t>end_date</w:t>
+      </w:r>
+      <w:proofErr w:type="spellEnd"/>
       <w:r>
         <w:br/>
       </w:r>
@@ -3955,8 +5548,13 @@
         <w:pStyle w:val="Heading4"/>
       </w:pPr>
       <w:r>
-        <w:t>Scenario 2: Retailers cannot register after a show’s end_date</w:t>
-      </w:r>
+        <w:t xml:space="preserve">Scenario 2: Retailers cannot register after a show’s </w:t>
+      </w:r>
+      <w:proofErr w:type="spellStart"/>
+      <w:r>
+        <w:t>end_date</w:t>
+      </w:r>
+      <w:proofErr w:type="spellEnd"/>
     </w:p>
     <w:p>
       <w:r>
@@ -3971,15 +5569,22 @@
       <w:r>
         <w:br/>
       </w:r>
+      <w:proofErr w:type="gramStart"/>
       <w:r>
         <w:rPr>
           <w:b/>
         </w:rPr>
         <w:t>When</w:t>
       </w:r>
-      <w:r>
-        <w:t xml:space="preserve"> the date is after the show’s end_date</w:t>
-      </w:r>
+      <w:proofErr w:type="gramEnd"/>
+      <w:r>
+        <w:t xml:space="preserve"> the date is after the show’s </w:t>
+      </w:r>
+      <w:proofErr w:type="spellStart"/>
+      <w:r>
+        <w:t>end_date</w:t>
+      </w:r>
+      <w:proofErr w:type="spellEnd"/>
       <w:r>
         <w:br/>
       </w:r>
@@ -4011,7 +5616,15 @@
     </w:p>
     <w:p>
       <w:r>
-        <w:t>Daylight Saving Time (United States) 2013 began at 2:00 AM on Sunday, March 10 and ends at 2:00 AM on Sunday, November 3.</w:t>
+        <w:t xml:space="preserve">Daylight Saving Time (United States) 2013 began at 2:00 AM on Sunday, March 10 and ends at 2:00 </w:t>
+      </w:r>
+      <w:proofErr w:type="gramStart"/>
+      <w:r>
+        <w:t>AM</w:t>
+      </w:r>
+      <w:proofErr w:type="gramEnd"/>
+      <w:r>
+        <w:t xml:space="preserve"> on Sunday, November 3.</w:t>
       </w:r>
     </w:p>
     <w:p>
@@ -4041,7 +5654,15 @@
         <w:t xml:space="preserve">But </w:t>
       </w:r>
       <w:r>
-        <w:t>all of my logic only considers the Date not Date &amp; Time (Datetime). So maybe it isn’t important to consider DST at all…</w:t>
+        <w:t>all of my logic only considers the Date not Date &amp; Time (</w:t>
+      </w:r>
+      <w:proofErr w:type="spellStart"/>
+      <w:r>
+        <w:t>Datetime</w:t>
+      </w:r>
+      <w:proofErr w:type="spellEnd"/>
+      <w:r>
+        <w:t>). So maybe it isn’t important to consider DST at all…</w:t>
       </w:r>
     </w:p>
     <w:p>
@@ -4077,7 +5698,14 @@
       </w:r>
       <w:r>
         <w:tab/>
-        <w:t xml:space="preserve">late_date = </w:t>
+      </w:r>
+      <w:proofErr w:type="spellStart"/>
+      <w:r>
+        <w:t>late_date</w:t>
+      </w:r>
+      <w:proofErr w:type="spellEnd"/>
+      <w:r>
+        <w:t xml:space="preserve"> = </w:t>
       </w:r>
       <w:r>
         <w:tab/>
@@ -4088,7 +5716,14 @@
       </w:r>
       <w:r>
         <w:tab/>
-        <w:t xml:space="preserve">closed_date = </w:t>
+      </w:r>
+      <w:proofErr w:type="spellStart"/>
+      <w:r>
+        <w:t>closed_date</w:t>
+      </w:r>
+      <w:proofErr w:type="spellEnd"/>
+      <w:r>
+        <w:t xml:space="preserve"> = </w:t>
       </w:r>
       <w:r>
         <w:tab/>
@@ -4099,7 +5734,14 @@
       </w:r>
       <w:r>
         <w:tab/>
-        <w:t xml:space="preserve">start_date = </w:t>
+      </w:r>
+      <w:proofErr w:type="spellStart"/>
+      <w:r>
+        <w:t>start_date</w:t>
+      </w:r>
+      <w:proofErr w:type="spellEnd"/>
+      <w:r>
+        <w:t xml:space="preserve"> = </w:t>
       </w:r>
       <w:r>
         <w:tab/>
@@ -4110,7 +5752,14 @@
       </w:r>
       <w:r>
         <w:tab/>
-        <w:t xml:space="preserve">end_date = </w:t>
+      </w:r>
+      <w:proofErr w:type="spellStart"/>
+      <w:r>
+        <w:t>end_date</w:t>
+      </w:r>
+      <w:proofErr w:type="spellEnd"/>
+      <w:r>
+        <w:t xml:space="preserve"> = </w:t>
       </w:r>
       <w:r>
         <w:tab/>
@@ -4119,7 +5768,15 @@
     </w:p>
     <w:p>
       <w:r>
-        <w:t>Add some print() to make sure what server is reporting is what we expect, and show our conversion while we’re at it.</w:t>
+        <w:t xml:space="preserve">Add some </w:t>
+      </w:r>
+      <w:proofErr w:type="gramStart"/>
+      <w:r>
+        <w:t>print(</w:t>
+      </w:r>
+      <w:proofErr w:type="gramEnd"/>
+      <w:r>
+        <w:t>) to make sure what server is reporting is what we expect, and show our conversion while we’re at it.</w:t>
       </w:r>
     </w:p>
     <w:p>
@@ -4133,7 +5790,15 @@
         <w:t>before</w:t>
       </w:r>
       <w:r>
-        <w:t xml:space="preserve"> late_date – (Pacific and UTC match Date)</w:t>
+        <w:t xml:space="preserve"> </w:t>
+      </w:r>
+      <w:proofErr w:type="spellStart"/>
+      <w:r>
+        <w:t>late_date</w:t>
+      </w:r>
+      <w:proofErr w:type="spellEnd"/>
+      <w:r>
+        <w:t xml:space="preserve"> – (Pacific and UTC match Date)</w:t>
       </w:r>
     </w:p>
     <w:p>
@@ -4144,14 +5809,36 @@
         <w:rPr>
           <w:b/>
         </w:rPr>
-        <w:t>UTC:2013-12-12 22:00</w:t>
+        <w:t>UTC</w:t>
+      </w:r>
+      <w:proofErr w:type="gramStart"/>
+      <w:r>
+        <w:rPr>
+          <w:b/>
+        </w:rPr>
+        <w:t>:2013</w:t>
+      </w:r>
+      <w:proofErr w:type="gramEnd"/>
+      <w:r>
+        <w:rPr>
+          <w:b/>
+        </w:rPr>
+        <w:t>-12-12 22:00</w:t>
       </w:r>
       <w:r>
         <w:t xml:space="preserve"> (it is 12/12 in Pacific)</w:t>
       </w:r>
       <w:r>
         <w:br/>
-        <w:t>Log-in as testex, unregister if previously registered.</w:t>
+        <w:t xml:space="preserve">Log-in as </w:t>
+      </w:r>
+      <w:proofErr w:type="spellStart"/>
+      <w:r>
+        <w:t>testex</w:t>
+      </w:r>
+      <w:proofErr w:type="spellEnd"/>
+      <w:r>
+        <w:t>, unregister if previously registered.</w:t>
       </w:r>
       <w:r>
         <w:br/>
@@ -4173,7 +5860,15 @@
         <w:t>before</w:t>
       </w:r>
       <w:r>
-        <w:t xml:space="preserve"> late_date – (pacific and UTC differ on Date)</w:t>
+        <w:t xml:space="preserve"> </w:t>
+      </w:r>
+      <w:proofErr w:type="spellStart"/>
+      <w:r>
+        <w:t>late_date</w:t>
+      </w:r>
+      <w:proofErr w:type="spellEnd"/>
+      <w:r>
+        <w:t xml:space="preserve"> – (pacific and UTC differ on Date)</w:t>
       </w:r>
     </w:p>
     <w:p>
@@ -4184,14 +5879,36 @@
         <w:rPr>
           <w:b/>
         </w:rPr>
-        <w:t>UTC:2013-12-13 03:00</w:t>
+        <w:t>UTC</w:t>
+      </w:r>
+      <w:proofErr w:type="gramStart"/>
+      <w:r>
+        <w:rPr>
+          <w:b/>
+        </w:rPr>
+        <w:t>:2013</w:t>
+      </w:r>
+      <w:proofErr w:type="gramEnd"/>
+      <w:r>
+        <w:rPr>
+          <w:b/>
+        </w:rPr>
+        <w:t>-12-13 03:00</w:t>
       </w:r>
       <w:r>
         <w:t xml:space="preserve"> (it is 12/12 in Pacific!)</w:t>
       </w:r>
       <w:r>
         <w:br/>
-        <w:t>Log-in as testex, unregister if previously registered.</w:t>
+        <w:t xml:space="preserve">Log-in as </w:t>
+      </w:r>
+      <w:proofErr w:type="spellStart"/>
+      <w:r>
+        <w:t>testex</w:t>
+      </w:r>
+      <w:proofErr w:type="spellEnd"/>
+      <w:r>
+        <w:t>, unregister if previously registered.</w:t>
       </w:r>
       <w:r>
         <w:br/>
@@ -4207,7 +5924,15 @@
         <w:t>CASE 1c</w:t>
       </w:r>
       <w:r>
-        <w:t>: Exhibitor Late Fee on late_date – (pacific and UTC match on Date)</w:t>
+        <w:t xml:space="preserve">: Exhibitor Late Fee on </w:t>
+      </w:r>
+      <w:proofErr w:type="spellStart"/>
+      <w:r>
+        <w:t>late_date</w:t>
+      </w:r>
+      <w:proofErr w:type="spellEnd"/>
+      <w:r>
+        <w:t xml:space="preserve"> – (pacific and UTC match on Date)</w:t>
       </w:r>
     </w:p>
     <w:p>
@@ -4218,12 +5943,26 @@
         <w:rPr>
           <w:b/>
         </w:rPr>
-        <w:t xml:space="preserve">UTC:2013-12-13 </w:t>
-      </w:r>
+        <w:t>UTC</w:t>
+      </w:r>
+      <w:proofErr w:type="gramStart"/>
       <w:r>
         <w:rPr>
           <w:b/>
         </w:rPr>
+        <w:t>:2013</w:t>
+      </w:r>
+      <w:proofErr w:type="gramEnd"/>
+      <w:r>
+        <w:rPr>
+          <w:b/>
+        </w:rPr>
+        <w:t xml:space="preserve">-12-13 </w:t>
+      </w:r>
+      <w:r>
+        <w:rPr>
+          <w:b/>
+        </w:rPr>
         <w:t>22</w:t>
       </w:r>
       <w:r>
@@ -4237,7 +5976,15 @@
       </w:r>
       <w:r>
         <w:br/>
-        <w:t>Log-in as testex, unregister if previously registered.</w:t>
+        <w:t xml:space="preserve">Log-in as </w:t>
+      </w:r>
+      <w:proofErr w:type="spellStart"/>
+      <w:r>
+        <w:t>testex</w:t>
+      </w:r>
+      <w:proofErr w:type="spellEnd"/>
+      <w:r>
+        <w:t>, unregister if previously registered.</w:t>
       </w:r>
       <w:r>
         <w:br/>
@@ -4250,7 +5997,15 @@
     </w:p>
     <w:p>
       <w:r>
-        <w:t>CASE 1d: Exhibitor Late Fee on late_date – (Pacific and UTC differ on Date)</w:t>
+        <w:t xml:space="preserve">CASE 1d: Exhibitor Late Fee on </w:t>
+      </w:r>
+      <w:proofErr w:type="spellStart"/>
+      <w:r>
+        <w:t>late_date</w:t>
+      </w:r>
+      <w:proofErr w:type="spellEnd"/>
+      <w:r>
+        <w:t xml:space="preserve"> – (Pacific and UTC differ on Date)</w:t>
       </w:r>
     </w:p>
     <w:p>
@@ -4261,18 +6016,32 @@
         <w:rPr>
           <w:b/>
         </w:rPr>
-        <w:t>UTC:</w:t>
-      </w:r>
+        <w:t>UTC</w:t>
+      </w:r>
+      <w:proofErr w:type="gramStart"/>
       <w:r>
         <w:rPr>
           <w:b/>
         </w:rPr>
-        <w:t>2013-12-14</w:t>
+        <w:t>:</w:t>
       </w:r>
       <w:r>
         <w:rPr>
           <w:b/>
         </w:rPr>
+        <w:t>2013</w:t>
+      </w:r>
+      <w:proofErr w:type="gramEnd"/>
+      <w:r>
+        <w:rPr>
+          <w:b/>
+        </w:rPr>
+        <w:t>-12-14</w:t>
+      </w:r>
+      <w:r>
+        <w:rPr>
+          <w:b/>
+        </w:rPr>
         <w:t xml:space="preserve"> 03:00</w:t>
       </w:r>
       <w:r>
@@ -4280,7 +6049,15 @@
       </w:r>
       <w:r>
         <w:br/>
-        <w:t>Log-in as testex, unregister if previously registered.</w:t>
+        <w:t xml:space="preserve">Log-in as </w:t>
+      </w:r>
+      <w:proofErr w:type="spellStart"/>
+      <w:r>
+        <w:t>testex</w:t>
+      </w:r>
+      <w:proofErr w:type="spellEnd"/>
+      <w:r>
+        <w:t>, unregister if previously registered.</w:t>
       </w:r>
       <w:r>
         <w:br/>
@@ -4293,7 +6070,15 @@
     </w:p>
     <w:p>
       <w:r>
-        <w:t>CASE 1e: Exhibitor Late Fee after late_date – (Pacific and UTC match on Date)</w:t>
+        <w:t xml:space="preserve">CASE 1e: Exhibitor Late Fee after </w:t>
+      </w:r>
+      <w:proofErr w:type="spellStart"/>
+      <w:r>
+        <w:t>late_date</w:t>
+      </w:r>
+      <w:proofErr w:type="spellEnd"/>
+      <w:r>
+        <w:t xml:space="preserve"> – (Pacific and UTC match on Date)</w:t>
       </w:r>
     </w:p>
     <w:p>
@@ -4304,18 +6089,32 @@
         <w:rPr>
           <w:b/>
         </w:rPr>
-        <w:t>UTC:</w:t>
-      </w:r>
+        <w:t>UTC</w:t>
+      </w:r>
+      <w:proofErr w:type="gramStart"/>
       <w:r>
         <w:rPr>
           <w:b/>
         </w:rPr>
-        <w:t>2013-12-14</w:t>
+        <w:t>:</w:t>
       </w:r>
       <w:r>
         <w:rPr>
           <w:b/>
         </w:rPr>
+        <w:t>2013</w:t>
+      </w:r>
+      <w:proofErr w:type="gramEnd"/>
+      <w:r>
+        <w:rPr>
+          <w:b/>
+        </w:rPr>
+        <w:t>-12-14</w:t>
+      </w:r>
+      <w:r>
+        <w:rPr>
+          <w:b/>
+        </w:rPr>
         <w:t xml:space="preserve"> </w:t>
       </w:r>
       <w:r>
@@ -4335,7 +6134,15 @@
       </w:r>
       <w:r>
         <w:br/>
-        <w:t>Log-in as testex, unregister if previously registered.</w:t>
+        <w:t xml:space="preserve">Log-in as </w:t>
+      </w:r>
+      <w:proofErr w:type="spellStart"/>
+      <w:r>
+        <w:t>testex</w:t>
+      </w:r>
+      <w:proofErr w:type="spellEnd"/>
+      <w:r>
+        <w:t>, unregister if previously registered.</w:t>
       </w:r>
       <w:r>
         <w:br/>
@@ -4382,7 +6189,15 @@
         </w:numPr>
       </w:pPr>
       <w:r>
-        <w:t>Setup: delete testex registration object from a show (if exists)</w:t>
+        <w:t xml:space="preserve">Setup: delete </w:t>
+      </w:r>
+      <w:proofErr w:type="spellStart"/>
+      <w:r>
+        <w:t>testex</w:t>
+      </w:r>
+      <w:proofErr w:type="spellEnd"/>
+      <w:r>
+        <w:t xml:space="preserve"> registration object from a show (if exists)</w:t>
       </w:r>
     </w:p>
     <w:p>
@@ -4394,7 +6209,15 @@
         </w:numPr>
       </w:pPr>
       <w:r>
-        <w:t>Setup: remove testex from Show exhibitors list (if present)</w:t>
+        <w:t xml:space="preserve">Setup: remove </w:t>
+      </w:r>
+      <w:proofErr w:type="spellStart"/>
+      <w:r>
+        <w:t>testex</w:t>
+      </w:r>
+      <w:proofErr w:type="spellEnd"/>
+      <w:r>
+        <w:t xml:space="preserve"> from Show exhibitors list (if present)</w:t>
       </w:r>
     </w:p>
     <w:p>
@@ -4406,7 +6229,15 @@
         </w:numPr>
       </w:pPr>
       <w:r>
-        <w:t>Register for the show, see invoice and call to purchase with credit card.</w:t>
+        <w:t xml:space="preserve">Register for the </w:t>
+      </w:r>
+      <w:proofErr w:type="gramStart"/>
+      <w:r>
+        <w:t>show,</w:t>
+      </w:r>
+      <w:proofErr w:type="gramEnd"/>
+      <w:r>
+        <w:t xml:space="preserve"> see invoice and call to purchase with credit card.</w:t>
       </w:r>
     </w:p>
     <w:p>

</xml_diff>